<commit_message>
Updated e enter the commit message for your changes. Lines starting
</commit_message>
<xml_diff>
--- a/Chapter One.docx
+++ b/Chapter One.docx
@@ -1,20 +1,34 @@
 
 <file path=word/document.xml><?xml version="1.0" encoding="utf-8"?>
-<w:document xmlns:wpc="http://schemas.microsoft.com/office/word/2010/wordprocessingCanvas" xmlns:mc="http://schemas.openxmlformats.org/markup-compatibility/2006" xmlns:o="urn:schemas-microsoft-com:office:office" xmlns:r="http://schemas.openxmlformats.org/officeDocument/2006/relationships" xmlns:m="http://schemas.openxmlformats.org/officeDocument/2006/math" xmlns:v="urn:schemas-microsoft-com:vml" xmlns:wp14="http://schemas.microsoft.com/office/word/2010/wordprocessingDrawing" xmlns:wp="http://schemas.openxmlformats.org/drawingml/2006/wordprocessingDrawing" xmlns:w10="urn:schemas-microsoft-com:office:word" xmlns:w="http://schemas.openxmlformats.org/wordprocessingml/2006/main" xmlns:w14="http://schemas.microsoft.com/office/word/2010/wordml" xmlns:wpg="http://schemas.microsoft.com/office/word/2010/wordprocessingGroup" xmlns:wpi="http://schemas.microsoft.com/office/word/2010/wordprocessingInk" xmlns:wne="http://schemas.microsoft.com/office/word/2006/wordml" xmlns:wps="http://schemas.microsoft.com/office/word/2010/wordprocessingShape" mc:Ignorable="w14 wp14">
+<w:document xmlns:wpc="http://schemas.microsoft.com/office/word/2010/wordprocessingCanvas" xmlns:mc="http://schemas.openxmlformats.org/markup-compatibility/2006" xmlns:o="urn:schemas-microsoft-com:office:office" xmlns:r="http://schemas.openxmlformats.org/officeDocument/2006/relationships" xmlns:m="http://schemas.openxmlformats.org/officeDocument/2006/math" xmlns:v="urn:schemas-microsoft-com:vml" xmlns:wp14="http://schemas.microsoft.com/office/word/2010/wordprocessingDrawing" xmlns:wp="http://schemas.openxmlformats.org/drawingml/2006/wordprocessingDrawing" xmlns:w10="urn:schemas-microsoft-com:office:word" xmlns:w="http://schemas.openxmlformats.org/wordprocessingml/2006/main" xmlns:w14="http://schemas.microsoft.com/office/word/2010/wordml" xmlns:w15="http://schemas.microsoft.com/office/word/2012/wordml" xmlns:wpg="http://schemas.microsoft.com/office/word/2010/wordprocessingGroup" xmlns:wpi="http://schemas.microsoft.com/office/word/2010/wordprocessingInk" xmlns:wne="http://schemas.microsoft.com/office/word/2006/wordml" xmlns:wps="http://schemas.microsoft.com/office/word/2010/wordprocessingShape" mc:Ignorable="w14 w15 wp14">
   <w:body>
     <w:p>
       <w:pPr>
-        <w:spacing w:line="480" w:lineRule="auto"/>
-        <w:jc w:val="center"/>
-        <w:rPr>
-          <w:rFonts w:ascii="Times New Roman" w:hAnsi="Times New Roman" w:cs="Times New Roman"/>
-          <w:sz w:val="24"/>
-          <w:szCs w:val="24"/>
-        </w:rPr>
-      </w:pPr>
-      <w:r>
-        <w:rPr>
-          <w:rFonts w:ascii="Times New Roman" w:hAnsi="Times New Roman" w:cs="Times New Roman"/>
+        <w:spacing w:line="240" w:lineRule="auto"/>
+        <w:jc w:val="center"/>
+        <w:rPr>
+          <w:rFonts w:ascii="Times New Roman" w:hAnsi="Times New Roman" w:cs="Times New Roman"/>
+          <w:b/>
+          <w:sz w:val="24"/>
+          <w:szCs w:val="24"/>
+        </w:rPr>
+      </w:pPr>
+    </w:p>
+    <w:p>
+      <w:pPr>
+        <w:spacing w:line="240" w:lineRule="auto"/>
+        <w:jc w:val="center"/>
+        <w:rPr>
+          <w:rFonts w:ascii="Times New Roman" w:hAnsi="Times New Roman" w:cs="Times New Roman"/>
+          <w:b/>
+          <w:sz w:val="24"/>
+          <w:szCs w:val="24"/>
+        </w:rPr>
+      </w:pPr>
+      <w:r>
+        <w:rPr>
+          <w:rFonts w:ascii="Times New Roman" w:hAnsi="Times New Roman" w:cs="Times New Roman"/>
+          <w:b/>
           <w:sz w:val="24"/>
           <w:szCs w:val="24"/>
         </w:rPr>
@@ -23,17 +37,18 @@
     </w:p>
     <w:p>
       <w:pPr>
-        <w:spacing w:line="480" w:lineRule="auto"/>
-        <w:jc w:val="center"/>
-        <w:rPr>
-          <w:rFonts w:ascii="Times New Roman" w:hAnsi="Times New Roman" w:cs="Times New Roman"/>
-          <w:sz w:val="24"/>
-          <w:szCs w:val="24"/>
-        </w:rPr>
-      </w:pPr>
-      <w:r>
-        <w:rPr>
-          <w:rFonts w:ascii="Times New Roman" w:hAnsi="Times New Roman" w:cs="Times New Roman"/>
+        <w:spacing w:line="240" w:lineRule="auto"/>
+        <w:jc w:val="center"/>
+        <w:rPr>
+          <w:rFonts w:ascii="Times New Roman" w:hAnsi="Times New Roman" w:cs="Times New Roman"/>
+          <w:sz w:val="24"/>
+          <w:szCs w:val="24"/>
+        </w:rPr>
+      </w:pPr>
+      <w:r>
+        <w:rPr>
+          <w:rFonts w:ascii="Times New Roman" w:hAnsi="Times New Roman" w:cs="Times New Roman"/>
+          <w:b/>
           <w:sz w:val="24"/>
           <w:szCs w:val="24"/>
         </w:rPr>
@@ -64,7 +79,7 @@
     </w:p>
     <w:p>
       <w:pPr>
-        <w:spacing w:line="480" w:lineRule="auto"/>
+        <w:spacing w:line="240" w:lineRule="auto"/>
         <w:jc w:val="center"/>
         <w:rPr>
           <w:rFonts w:ascii="Times New Roman" w:hAnsi="Times New Roman" w:cs="Times New Roman"/>
@@ -83,7 +98,7 @@
     </w:p>
     <w:p>
       <w:pPr>
-        <w:spacing w:line="480" w:lineRule="auto"/>
+        <w:spacing w:line="240" w:lineRule="auto"/>
         <w:jc w:val="center"/>
         <w:rPr>
           <w:rFonts w:ascii="Times New Roman" w:hAnsi="Times New Roman" w:cs="Times New Roman"/>
@@ -106,7 +121,7 @@
           <w:tab w:val="center" w:pos="4680"/>
           <w:tab w:val="left" w:pos="6000"/>
         </w:tabs>
-        <w:spacing w:line="480" w:lineRule="auto"/>
+        <w:spacing w:line="240" w:lineRule="auto"/>
         <w:rPr>
           <w:rFonts w:ascii="Times New Roman" w:hAnsi="Times New Roman" w:cs="Times New Roman"/>
           <w:sz w:val="24"/>
@@ -129,7 +144,7 @@
           <w:tab w:val="center" w:pos="4680"/>
           <w:tab w:val="left" w:pos="6000"/>
         </w:tabs>
-        <w:spacing w:line="480" w:lineRule="auto"/>
+        <w:spacing w:line="240" w:lineRule="auto"/>
         <w:jc w:val="center"/>
         <w:rPr>
           <w:rFonts w:ascii="Times New Roman" w:hAnsi="Times New Roman" w:cs="Times New Roman"/>
@@ -152,7 +167,7 @@
           <w:tab w:val="center" w:pos="4680"/>
           <w:tab w:val="left" w:pos="6000"/>
         </w:tabs>
-        <w:spacing w:line="480" w:lineRule="auto"/>
+        <w:spacing w:line="240" w:lineRule="auto"/>
         <w:jc w:val="center"/>
         <w:rPr>
           <w:rFonts w:ascii="Times New Roman" w:hAnsi="Times New Roman" w:cs="Times New Roman"/>
@@ -167,22 +182,14 @@
           <w:tab w:val="center" w:pos="4680"/>
           <w:tab w:val="left" w:pos="6000"/>
         </w:tabs>
-        <w:spacing w:line="480" w:lineRule="auto"/>
-        <w:jc w:val="center"/>
-        <w:rPr>
-          <w:rFonts w:ascii="Times New Roman" w:hAnsi="Times New Roman" w:cs="Times New Roman"/>
-          <w:sz w:val="24"/>
-          <w:szCs w:val="24"/>
-        </w:rPr>
-      </w:pPr>
-      <w:r>
-        <w:rPr>
-          <w:rFonts w:ascii="Times New Roman" w:hAnsi="Times New Roman" w:cs="Times New Roman"/>
-          <w:sz w:val="24"/>
-          <w:szCs w:val="24"/>
-        </w:rPr>
-        <w:t>In Partial Fulfilment</w:t>
-      </w:r>
+        <w:spacing w:line="240" w:lineRule="auto"/>
+        <w:jc w:val="center"/>
+        <w:rPr>
+          <w:rFonts w:ascii="Times New Roman" w:hAnsi="Times New Roman" w:cs="Times New Roman"/>
+          <w:sz w:val="24"/>
+          <w:szCs w:val="24"/>
+        </w:rPr>
+      </w:pPr>
     </w:p>
     <w:p>
       <w:pPr>
@@ -190,22 +197,14 @@
           <w:tab w:val="center" w:pos="4680"/>
           <w:tab w:val="left" w:pos="6000"/>
         </w:tabs>
-        <w:spacing w:line="480" w:lineRule="auto"/>
-        <w:jc w:val="center"/>
-        <w:rPr>
-          <w:rFonts w:ascii="Times New Roman" w:hAnsi="Times New Roman" w:cs="Times New Roman"/>
-          <w:sz w:val="24"/>
-          <w:szCs w:val="24"/>
-        </w:rPr>
-      </w:pPr>
-      <w:r>
-        <w:rPr>
-          <w:rFonts w:ascii="Times New Roman" w:hAnsi="Times New Roman" w:cs="Times New Roman"/>
-          <w:sz w:val="24"/>
-          <w:szCs w:val="24"/>
-        </w:rPr>
-        <w:t>Of the requirements for the Degree</w:t>
-      </w:r>
+        <w:spacing w:line="240" w:lineRule="auto"/>
+        <w:jc w:val="center"/>
+        <w:rPr>
+          <w:rFonts w:ascii="Times New Roman" w:hAnsi="Times New Roman" w:cs="Times New Roman"/>
+          <w:sz w:val="24"/>
+          <w:szCs w:val="24"/>
+        </w:rPr>
+      </w:pPr>
     </w:p>
     <w:p>
       <w:pPr>
@@ -213,22 +212,14 @@
           <w:tab w:val="center" w:pos="4680"/>
           <w:tab w:val="left" w:pos="6000"/>
         </w:tabs>
-        <w:spacing w:line="480" w:lineRule="auto"/>
-        <w:jc w:val="center"/>
-        <w:rPr>
-          <w:rFonts w:ascii="Times New Roman" w:hAnsi="Times New Roman" w:cs="Times New Roman"/>
-          <w:sz w:val="24"/>
-          <w:szCs w:val="24"/>
-        </w:rPr>
-      </w:pPr>
-      <w:r>
-        <w:rPr>
-          <w:rFonts w:ascii="Times New Roman" w:hAnsi="Times New Roman" w:cs="Times New Roman"/>
-          <w:sz w:val="24"/>
-          <w:szCs w:val="24"/>
-        </w:rPr>
-        <w:t>Bachelor of Science in Computer Engineering</w:t>
-      </w:r>
+        <w:spacing w:line="240" w:lineRule="auto"/>
+        <w:jc w:val="center"/>
+        <w:rPr>
+          <w:rFonts w:ascii="Times New Roman" w:hAnsi="Times New Roman" w:cs="Times New Roman"/>
+          <w:sz w:val="24"/>
+          <w:szCs w:val="24"/>
+        </w:rPr>
+      </w:pPr>
     </w:p>
     <w:p>
       <w:pPr>
@@ -236,14 +227,22 @@
           <w:tab w:val="center" w:pos="4680"/>
           <w:tab w:val="left" w:pos="6000"/>
         </w:tabs>
-        <w:spacing w:line="480" w:lineRule="auto"/>
-        <w:jc w:val="center"/>
-        <w:rPr>
-          <w:rFonts w:ascii="Times New Roman" w:hAnsi="Times New Roman" w:cs="Times New Roman"/>
-          <w:sz w:val="24"/>
-          <w:szCs w:val="24"/>
-        </w:rPr>
-      </w:pPr>
+        <w:spacing w:line="240" w:lineRule="auto"/>
+        <w:jc w:val="center"/>
+        <w:rPr>
+          <w:rFonts w:ascii="Times New Roman" w:hAnsi="Times New Roman" w:cs="Times New Roman"/>
+          <w:sz w:val="24"/>
+          <w:szCs w:val="24"/>
+        </w:rPr>
+      </w:pPr>
+      <w:r>
+        <w:rPr>
+          <w:rFonts w:ascii="Times New Roman" w:hAnsi="Times New Roman" w:cs="Times New Roman"/>
+          <w:sz w:val="24"/>
+          <w:szCs w:val="24"/>
+        </w:rPr>
+        <w:t>In Partial Fulfilment</w:t>
+      </w:r>
     </w:p>
     <w:p>
       <w:pPr>
@@ -251,21 +250,61 @@
           <w:tab w:val="center" w:pos="4680"/>
           <w:tab w:val="left" w:pos="6000"/>
         </w:tabs>
-        <w:spacing w:line="480" w:lineRule="auto"/>
-        <w:jc w:val="center"/>
-        <w:rPr>
-          <w:rFonts w:ascii="Times New Roman" w:hAnsi="Times New Roman" w:cs="Times New Roman"/>
-          <w:sz w:val="24"/>
-          <w:szCs w:val="24"/>
-        </w:rPr>
-      </w:pPr>
-      <w:r>
-        <w:rPr>
-          <w:rFonts w:ascii="Times New Roman" w:hAnsi="Times New Roman" w:cs="Times New Roman"/>
-          <w:sz w:val="24"/>
-          <w:szCs w:val="24"/>
-        </w:rPr>
-        <w:t>GROUP MEMBERS</w:t>
+        <w:spacing w:line="240" w:lineRule="auto"/>
+        <w:jc w:val="center"/>
+        <w:rPr>
+          <w:rFonts w:ascii="Times New Roman" w:hAnsi="Times New Roman" w:cs="Times New Roman"/>
+          <w:sz w:val="24"/>
+          <w:szCs w:val="24"/>
+        </w:rPr>
+      </w:pPr>
+      <w:r>
+        <w:rPr>
+          <w:rFonts w:ascii="Times New Roman" w:hAnsi="Times New Roman" w:cs="Times New Roman"/>
+          <w:sz w:val="24"/>
+          <w:szCs w:val="24"/>
+        </w:rPr>
+        <w:t>Of the requirements for the Degree</w:t>
+      </w:r>
+    </w:p>
+    <w:p>
+      <w:pPr>
+        <w:tabs>
+          <w:tab w:val="center" w:pos="4320"/>
+          <w:tab w:val="center" w:pos="4680"/>
+          <w:tab w:val="left" w:pos="6000"/>
+          <w:tab w:val="left" w:pos="7176"/>
+        </w:tabs>
+        <w:spacing w:line="240" w:lineRule="auto"/>
+        <w:rPr>
+          <w:rFonts w:ascii="Times New Roman" w:hAnsi="Times New Roman" w:cs="Times New Roman"/>
+          <w:sz w:val="24"/>
+          <w:szCs w:val="24"/>
+        </w:rPr>
+      </w:pPr>
+      <w:r>
+        <w:rPr>
+          <w:rFonts w:ascii="Times New Roman" w:hAnsi="Times New Roman" w:cs="Times New Roman"/>
+          <w:sz w:val="24"/>
+          <w:szCs w:val="24"/>
+        </w:rPr>
+        <w:tab/>
+      </w:r>
+      <w:r>
+        <w:rPr>
+          <w:rFonts w:ascii="Times New Roman" w:hAnsi="Times New Roman" w:cs="Times New Roman"/>
+          <w:sz w:val="24"/>
+          <w:szCs w:val="24"/>
+        </w:rPr>
+        <w:t>Bachelor of Science in Computer Engineering</w:t>
+      </w:r>
+      <w:r>
+        <w:rPr>
+          <w:rFonts w:ascii="Times New Roman" w:hAnsi="Times New Roman" w:cs="Times New Roman"/>
+          <w:sz w:val="24"/>
+          <w:szCs w:val="24"/>
+        </w:rPr>
+        <w:tab/>
       </w:r>
     </w:p>
     <w:p>
@@ -274,50 +313,14 @@
           <w:tab w:val="center" w:pos="4680"/>
           <w:tab w:val="left" w:pos="6000"/>
         </w:tabs>
-        <w:spacing w:line="480" w:lineRule="auto"/>
-        <w:jc w:val="center"/>
-        <w:rPr>
-          <w:rFonts w:ascii="Times New Roman" w:hAnsi="Times New Roman" w:cs="Times New Roman"/>
-          <w:sz w:val="24"/>
-          <w:szCs w:val="24"/>
-        </w:rPr>
-      </w:pPr>
-      <w:proofErr w:type="gramStart"/>
-      <w:r>
-        <w:rPr>
-          <w:rFonts w:ascii="Times New Roman" w:hAnsi="Times New Roman" w:cs="Times New Roman"/>
-          <w:sz w:val="24"/>
-          <w:szCs w:val="24"/>
-        </w:rPr>
-        <w:t>de</w:t>
-      </w:r>
-      <w:proofErr w:type="gramEnd"/>
-      <w:r>
-        <w:rPr>
-          <w:rFonts w:ascii="Times New Roman" w:hAnsi="Times New Roman" w:cs="Times New Roman"/>
-          <w:sz w:val="24"/>
-          <w:szCs w:val="24"/>
-        </w:rPr>
-        <w:t xml:space="preserve"> la Banda, </w:t>
-      </w:r>
-      <w:proofErr w:type="spellStart"/>
-      <w:r>
-        <w:rPr>
-          <w:rFonts w:ascii="Times New Roman" w:hAnsi="Times New Roman" w:cs="Times New Roman"/>
-          <w:sz w:val="24"/>
-          <w:szCs w:val="24"/>
-        </w:rPr>
-        <w:t>Aira</w:t>
-      </w:r>
-      <w:proofErr w:type="spellEnd"/>
-      <w:r>
-        <w:rPr>
-          <w:rFonts w:ascii="Times New Roman" w:hAnsi="Times New Roman" w:cs="Times New Roman"/>
-          <w:sz w:val="24"/>
-          <w:szCs w:val="24"/>
-        </w:rPr>
-        <w:t xml:space="preserve"> Camille E.</w:t>
-      </w:r>
+        <w:spacing w:line="240" w:lineRule="auto"/>
+        <w:jc w:val="center"/>
+        <w:rPr>
+          <w:rFonts w:ascii="Times New Roman" w:hAnsi="Times New Roman" w:cs="Times New Roman"/>
+          <w:sz w:val="24"/>
+          <w:szCs w:val="24"/>
+        </w:rPr>
+      </w:pPr>
     </w:p>
     <w:p>
       <w:pPr>
@@ -325,52 +328,14 @@
           <w:tab w:val="center" w:pos="4680"/>
           <w:tab w:val="left" w:pos="6000"/>
         </w:tabs>
-        <w:spacing w:line="480" w:lineRule="auto"/>
-        <w:jc w:val="center"/>
-        <w:rPr>
-          <w:rFonts w:ascii="Times New Roman" w:hAnsi="Times New Roman" w:cs="Times New Roman"/>
-          <w:sz w:val="24"/>
-          <w:szCs w:val="24"/>
-        </w:rPr>
-      </w:pPr>
-      <w:proofErr w:type="spellStart"/>
-      <w:proofErr w:type="gramStart"/>
-      <w:r>
-        <w:rPr>
-          <w:rFonts w:ascii="Times New Roman" w:hAnsi="Times New Roman" w:cs="Times New Roman"/>
-          <w:sz w:val="24"/>
-          <w:szCs w:val="24"/>
-        </w:rPr>
-        <w:t>Dumaran</w:t>
-      </w:r>
-      <w:proofErr w:type="spellEnd"/>
-      <w:r>
-        <w:rPr>
-          <w:rFonts w:ascii="Times New Roman" w:hAnsi="Times New Roman" w:cs="Times New Roman"/>
-          <w:sz w:val="24"/>
-          <w:szCs w:val="24"/>
-        </w:rPr>
-        <w:t xml:space="preserve">, </w:t>
-      </w:r>
-      <w:proofErr w:type="spellStart"/>
-      <w:r>
-        <w:rPr>
-          <w:rFonts w:ascii="Times New Roman" w:hAnsi="Times New Roman" w:cs="Times New Roman"/>
-          <w:sz w:val="24"/>
-          <w:szCs w:val="24"/>
-        </w:rPr>
-        <w:t>Leane</w:t>
-      </w:r>
-      <w:proofErr w:type="spellEnd"/>
-      <w:r>
-        <w:rPr>
-          <w:rFonts w:ascii="Times New Roman" w:hAnsi="Times New Roman" w:cs="Times New Roman"/>
-          <w:sz w:val="24"/>
-          <w:szCs w:val="24"/>
-        </w:rPr>
-        <w:t xml:space="preserve"> Patrick C.</w:t>
-      </w:r>
-      <w:proofErr w:type="gramEnd"/>
+        <w:spacing w:line="240" w:lineRule="auto"/>
+        <w:jc w:val="center"/>
+        <w:rPr>
+          <w:rFonts w:ascii="Times New Roman" w:hAnsi="Times New Roman" w:cs="Times New Roman"/>
+          <w:sz w:val="24"/>
+          <w:szCs w:val="24"/>
+        </w:rPr>
+      </w:pPr>
     </w:p>
     <w:p>
       <w:pPr>
@@ -378,24 +343,14 @@
           <w:tab w:val="center" w:pos="4680"/>
           <w:tab w:val="left" w:pos="6000"/>
         </w:tabs>
-        <w:spacing w:line="480" w:lineRule="auto"/>
-        <w:jc w:val="center"/>
-        <w:rPr>
-          <w:rFonts w:ascii="Times New Roman" w:hAnsi="Times New Roman" w:cs="Times New Roman"/>
-          <w:sz w:val="24"/>
-          <w:szCs w:val="24"/>
-        </w:rPr>
-      </w:pPr>
-      <w:proofErr w:type="gramStart"/>
-      <w:r>
-        <w:rPr>
-          <w:rFonts w:ascii="Times New Roman" w:hAnsi="Times New Roman" w:cs="Times New Roman"/>
-          <w:sz w:val="24"/>
-          <w:szCs w:val="24"/>
-        </w:rPr>
-        <w:t>Nitro, Nikko J.</w:t>
-      </w:r>
-      <w:proofErr w:type="gramEnd"/>
+        <w:spacing w:line="240" w:lineRule="auto"/>
+        <w:jc w:val="center"/>
+        <w:rPr>
+          <w:rFonts w:ascii="Times New Roman" w:hAnsi="Times New Roman" w:cs="Times New Roman"/>
+          <w:sz w:val="24"/>
+          <w:szCs w:val="24"/>
+        </w:rPr>
+      </w:pPr>
     </w:p>
     <w:p>
       <w:pPr>
@@ -403,40 +358,14 @@
           <w:tab w:val="center" w:pos="4680"/>
           <w:tab w:val="left" w:pos="6000"/>
         </w:tabs>
-        <w:spacing w:line="480" w:lineRule="auto"/>
-        <w:jc w:val="center"/>
-        <w:rPr>
-          <w:rFonts w:ascii="Times New Roman" w:hAnsi="Times New Roman" w:cs="Times New Roman"/>
-          <w:sz w:val="24"/>
-          <w:szCs w:val="24"/>
-        </w:rPr>
-      </w:pPr>
-      <w:r>
-        <w:rPr>
-          <w:rFonts w:ascii="Times New Roman" w:hAnsi="Times New Roman" w:cs="Times New Roman"/>
-          <w:sz w:val="24"/>
-          <w:szCs w:val="24"/>
-        </w:rPr>
-        <w:t xml:space="preserve">Lopez, </w:t>
-      </w:r>
-      <w:proofErr w:type="spellStart"/>
-      <w:r>
-        <w:rPr>
-          <w:rFonts w:ascii="Times New Roman" w:hAnsi="Times New Roman" w:cs="Times New Roman"/>
-          <w:sz w:val="24"/>
-          <w:szCs w:val="24"/>
-        </w:rPr>
-        <w:t>Jesun</w:t>
-      </w:r>
-      <w:proofErr w:type="spellEnd"/>
-      <w:r>
-        <w:rPr>
-          <w:rFonts w:ascii="Times New Roman" w:hAnsi="Times New Roman" w:cs="Times New Roman"/>
-          <w:sz w:val="24"/>
-          <w:szCs w:val="24"/>
-        </w:rPr>
-        <w:t xml:space="preserve"> Brian T.</w:t>
-      </w:r>
+        <w:spacing w:line="240" w:lineRule="auto"/>
+        <w:jc w:val="center"/>
+        <w:rPr>
+          <w:rFonts w:ascii="Times New Roman" w:hAnsi="Times New Roman" w:cs="Times New Roman"/>
+          <w:sz w:val="24"/>
+          <w:szCs w:val="24"/>
+        </w:rPr>
+      </w:pPr>
     </w:p>
     <w:p>
       <w:pPr>
@@ -444,16 +373,14 @@
           <w:tab w:val="center" w:pos="4680"/>
           <w:tab w:val="left" w:pos="6000"/>
         </w:tabs>
-        <w:spacing w:line="480" w:lineRule="auto"/>
-        <w:jc w:val="center"/>
-        <w:rPr>
-          <w:rFonts w:ascii="Times New Roman" w:hAnsi="Times New Roman" w:cs="Times New Roman"/>
-          <w:sz w:val="24"/>
-          <w:szCs w:val="24"/>
-        </w:rPr>
-      </w:pPr>
-      <w:bookmarkStart w:id="0" w:name="_GoBack"/>
-      <w:bookmarkEnd w:id="0"/>
+        <w:spacing w:line="240" w:lineRule="auto"/>
+        <w:jc w:val="center"/>
+        <w:rPr>
+          <w:rFonts w:ascii="Times New Roman" w:hAnsi="Times New Roman" w:cs="Times New Roman"/>
+          <w:sz w:val="24"/>
+          <w:szCs w:val="24"/>
+        </w:rPr>
+      </w:pPr>
     </w:p>
     <w:p>
       <w:pPr>
@@ -461,25 +388,199 @@
           <w:tab w:val="center" w:pos="4680"/>
           <w:tab w:val="left" w:pos="6000"/>
         </w:tabs>
-        <w:spacing w:line="480" w:lineRule="auto"/>
-        <w:jc w:val="center"/>
-        <w:rPr>
-          <w:rFonts w:ascii="Times New Roman" w:hAnsi="Times New Roman" w:cs="Times New Roman"/>
-          <w:sz w:val="24"/>
-          <w:szCs w:val="24"/>
-        </w:rPr>
-      </w:pPr>
-    </w:p>
-    <w:p>
-      <w:pPr>
-        <w:spacing w:line="480" w:lineRule="auto"/>
-        <w:jc w:val="center"/>
-        <w:rPr>
-          <w:rFonts w:ascii="Times New Roman" w:hAnsi="Times New Roman" w:cs="Times New Roman"/>
-          <w:sz w:val="24"/>
-          <w:szCs w:val="24"/>
-        </w:rPr>
-      </w:pPr>
+        <w:spacing w:line="240" w:lineRule="auto"/>
+        <w:jc w:val="center"/>
+        <w:rPr>
+          <w:rFonts w:ascii="Times New Roman" w:hAnsi="Times New Roman" w:cs="Times New Roman"/>
+          <w:sz w:val="24"/>
+          <w:szCs w:val="24"/>
+        </w:rPr>
+      </w:pPr>
+      <w:r>
+        <w:rPr>
+          <w:rFonts w:ascii="Times New Roman" w:hAnsi="Times New Roman" w:cs="Times New Roman"/>
+          <w:sz w:val="24"/>
+          <w:szCs w:val="24"/>
+        </w:rPr>
+        <w:t>By:</w:t>
+      </w:r>
+    </w:p>
+    <w:p>
+      <w:pPr>
+        <w:tabs>
+          <w:tab w:val="center" w:pos="4680"/>
+          <w:tab w:val="left" w:pos="6000"/>
+        </w:tabs>
+        <w:spacing w:line="240" w:lineRule="auto"/>
+        <w:jc w:val="center"/>
+        <w:rPr>
+          <w:rFonts w:ascii="Times New Roman" w:hAnsi="Times New Roman" w:cs="Times New Roman"/>
+          <w:sz w:val="24"/>
+          <w:szCs w:val="24"/>
+        </w:rPr>
+      </w:pPr>
+      <w:proofErr w:type="spellStart"/>
+      <w:r>
+        <w:rPr>
+          <w:rFonts w:ascii="Times New Roman" w:hAnsi="Times New Roman" w:cs="Times New Roman"/>
+          <w:sz w:val="24"/>
+          <w:szCs w:val="24"/>
+        </w:rPr>
+        <w:t>Aira</w:t>
+      </w:r>
+      <w:proofErr w:type="spellEnd"/>
+      <w:r>
+        <w:rPr>
+          <w:rFonts w:ascii="Times New Roman" w:hAnsi="Times New Roman" w:cs="Times New Roman"/>
+          <w:sz w:val="24"/>
+          <w:szCs w:val="24"/>
+        </w:rPr>
+        <w:t xml:space="preserve"> Camille E.</w:t>
+      </w:r>
+      <w:r>
+        <w:rPr>
+          <w:rFonts w:ascii="Times New Roman" w:hAnsi="Times New Roman" w:cs="Times New Roman"/>
+          <w:sz w:val="24"/>
+          <w:szCs w:val="24"/>
+        </w:rPr>
+        <w:t xml:space="preserve"> de la Banda</w:t>
+      </w:r>
+    </w:p>
+    <w:p>
+      <w:pPr>
+        <w:tabs>
+          <w:tab w:val="center" w:pos="4680"/>
+          <w:tab w:val="left" w:pos="6000"/>
+        </w:tabs>
+        <w:spacing w:line="240" w:lineRule="auto"/>
+        <w:jc w:val="center"/>
+        <w:rPr>
+          <w:rFonts w:ascii="Times New Roman" w:hAnsi="Times New Roman" w:cs="Times New Roman"/>
+          <w:sz w:val="24"/>
+          <w:szCs w:val="24"/>
+        </w:rPr>
+      </w:pPr>
+      <w:r>
+        <w:rPr>
+          <w:rFonts w:ascii="Times New Roman" w:hAnsi="Times New Roman" w:cs="Times New Roman"/>
+          <w:sz w:val="24"/>
+          <w:szCs w:val="24"/>
+        </w:rPr>
+        <w:t xml:space="preserve"> Patrick C.</w:t>
+      </w:r>
+      <w:r>
+        <w:rPr>
+          <w:rFonts w:ascii="Times New Roman" w:hAnsi="Times New Roman" w:cs="Times New Roman"/>
+          <w:sz w:val="24"/>
+          <w:szCs w:val="24"/>
+        </w:rPr>
+        <w:t xml:space="preserve"> </w:t>
+      </w:r>
+      <w:proofErr w:type="spellStart"/>
+      <w:r>
+        <w:rPr>
+          <w:rFonts w:ascii="Times New Roman" w:hAnsi="Times New Roman" w:cs="Times New Roman"/>
+          <w:sz w:val="24"/>
+          <w:szCs w:val="24"/>
+        </w:rPr>
+        <w:t>Dumaran</w:t>
+      </w:r>
+      <w:proofErr w:type="spellEnd"/>
+    </w:p>
+    <w:p>
+      <w:pPr>
+        <w:tabs>
+          <w:tab w:val="center" w:pos="4680"/>
+          <w:tab w:val="left" w:pos="6000"/>
+        </w:tabs>
+        <w:spacing w:line="240" w:lineRule="auto"/>
+        <w:jc w:val="center"/>
+        <w:rPr>
+          <w:rFonts w:ascii="Times New Roman" w:hAnsi="Times New Roman" w:cs="Times New Roman"/>
+          <w:sz w:val="24"/>
+          <w:szCs w:val="24"/>
+        </w:rPr>
+      </w:pPr>
+      <w:r>
+        <w:rPr>
+          <w:rFonts w:ascii="Times New Roman" w:hAnsi="Times New Roman" w:cs="Times New Roman"/>
+          <w:sz w:val="24"/>
+          <w:szCs w:val="24"/>
+        </w:rPr>
+        <w:t>Nikko J. Nitro</w:t>
+      </w:r>
+    </w:p>
+    <w:p>
+      <w:pPr>
+        <w:tabs>
+          <w:tab w:val="center" w:pos="4680"/>
+          <w:tab w:val="left" w:pos="6000"/>
+        </w:tabs>
+        <w:spacing w:line="240" w:lineRule="auto"/>
+        <w:jc w:val="center"/>
+        <w:rPr>
+          <w:rFonts w:ascii="Times New Roman" w:hAnsi="Times New Roman" w:cs="Times New Roman"/>
+          <w:sz w:val="24"/>
+          <w:szCs w:val="24"/>
+        </w:rPr>
+      </w:pPr>
+      <w:r>
+        <w:rPr>
+          <w:rFonts w:ascii="Times New Roman" w:hAnsi="Times New Roman" w:cs="Times New Roman"/>
+          <w:sz w:val="24"/>
+          <w:szCs w:val="24"/>
+        </w:rPr>
+        <w:t>Jesun Brian T. Lopez</w:t>
+      </w:r>
+    </w:p>
+    <w:p>
+      <w:pPr>
+        <w:tabs>
+          <w:tab w:val="center" w:pos="4680"/>
+          <w:tab w:val="left" w:pos="6000"/>
+        </w:tabs>
+        <w:spacing w:line="240" w:lineRule="auto"/>
+        <w:jc w:val="center"/>
+        <w:rPr>
+          <w:rFonts w:ascii="Times New Roman" w:hAnsi="Times New Roman" w:cs="Times New Roman"/>
+          <w:sz w:val="24"/>
+          <w:szCs w:val="24"/>
+        </w:rPr>
+      </w:pPr>
+    </w:p>
+    <w:p>
+      <w:pPr>
+        <w:spacing w:line="480" w:lineRule="auto"/>
+        <w:rPr>
+          <w:rFonts w:ascii="Times New Roman" w:hAnsi="Times New Roman" w:cs="Times New Roman"/>
+          <w:sz w:val="24"/>
+          <w:szCs w:val="24"/>
+        </w:rPr>
+      </w:pPr>
+    </w:p>
+    <w:p>
+      <w:pPr>
+        <w:spacing w:line="480" w:lineRule="auto"/>
+        <w:jc w:val="center"/>
+        <w:rPr>
+          <w:rFonts w:ascii="Times New Roman" w:hAnsi="Times New Roman" w:cs="Times New Roman"/>
+          <w:sz w:val="24"/>
+          <w:szCs w:val="24"/>
+        </w:rPr>
+      </w:pPr>
+    </w:p>
+    <w:p>
+      <w:pPr>
+        <w:spacing w:line="480" w:lineRule="auto"/>
+        <w:jc w:val="center"/>
+        <w:rPr>
+          <w:rFonts w:ascii="Times New Roman" w:hAnsi="Times New Roman" w:cs="Times New Roman"/>
+          <w:sz w:val="24"/>
+          <w:szCs w:val="24"/>
+        </w:rPr>
+      </w:pPr>
+      <w:bookmarkStart w:id="0" w:name="_GoBack"/>
+      <w:bookmarkEnd w:id="0"/>
       <w:r>
         <w:rPr>
           <w:rFonts w:ascii="Times New Roman" w:hAnsi="Times New Roman" w:cs="Times New Roman"/>
@@ -601,6 +702,56 @@
           <w:szCs w:val="24"/>
         </w:rPr>
       </w:pPr>
+    </w:p>
+    <w:p>
+      <w:pPr>
+        <w:spacing w:line="480" w:lineRule="auto"/>
+        <w:rPr>
+          <w:rFonts w:ascii="Times New Roman" w:hAnsi="Times New Roman" w:cs="Times New Roman"/>
+          <w:sz w:val="24"/>
+          <w:szCs w:val="24"/>
+        </w:rPr>
+      </w:pPr>
+    </w:p>
+    <w:p>
+      <w:pPr>
+        <w:spacing w:line="480" w:lineRule="auto"/>
+        <w:rPr>
+          <w:rFonts w:ascii="Times New Roman" w:hAnsi="Times New Roman" w:cs="Times New Roman"/>
+          <w:sz w:val="24"/>
+          <w:szCs w:val="24"/>
+        </w:rPr>
+      </w:pPr>
+    </w:p>
+    <w:p>
+      <w:pPr>
+        <w:spacing w:line="480" w:lineRule="auto"/>
+        <w:rPr>
+          <w:rFonts w:ascii="Times New Roman" w:hAnsi="Times New Roman" w:cs="Times New Roman"/>
+          <w:sz w:val="24"/>
+          <w:szCs w:val="24"/>
+        </w:rPr>
+      </w:pPr>
+    </w:p>
+    <w:p>
+      <w:pPr>
+        <w:spacing w:line="480" w:lineRule="auto"/>
+        <w:rPr>
+          <w:rFonts w:ascii="Times New Roman" w:hAnsi="Times New Roman" w:cs="Times New Roman"/>
+          <w:sz w:val="24"/>
+          <w:szCs w:val="24"/>
+        </w:rPr>
+      </w:pPr>
+    </w:p>
+    <w:p>
+      <w:pPr>
+        <w:spacing w:line="480" w:lineRule="auto"/>
+        <w:rPr>
+          <w:rFonts w:ascii="Times New Roman" w:hAnsi="Times New Roman" w:cs="Times New Roman"/>
+          <w:sz w:val="24"/>
+          <w:szCs w:val="24"/>
+        </w:rPr>
+      </w:pPr>
       <w:r>
         <w:rPr>
           <w:rFonts w:ascii="Times New Roman" w:hAnsi="Times New Roman" w:cs="Times New Roman"/>
@@ -626,16 +777,7 @@
           <w:szCs w:val="24"/>
         </w:rPr>
         <w:tab/>
-        <w:t xml:space="preserve">In the University of St. La Salle – Integrated School, the cafeteria is one of the most visited places by the students. Also, majority of purchases are done here. There is a </w:t>
-      </w:r>
-      <w:r>
-        <w:rPr>
-          <w:rFonts w:ascii="Times New Roman" w:hAnsi="Times New Roman" w:cs="Times New Roman"/>
-          <w:sz w:val="24"/>
-          <w:szCs w:val="24"/>
-        </w:rPr>
-        <w:lastRenderedPageBreak/>
-        <w:t>large of number of sellers but the number of employees under one seller is low, thus, making transactions slower and more tedious. This also leads to congestion while buying food items.</w:t>
+        <w:t>In the University of St. La Salle – Integrated School, the cafeteria is one of the most visited places by the students. Also, majority of purchases are done here. There is a large of number of sellers but the number of employees under one seller is low, thus, making transactions slower and more tedious. This also leads to congestion while buying food items.</w:t>
       </w:r>
     </w:p>
     <w:p>
@@ -683,6 +825,36 @@
         </w:rPr>
         <w:t>hild’s daily expenditure budget</w:t>
       </w:r>
+    </w:p>
+    <w:p>
+      <w:pPr>
+        <w:spacing w:line="480" w:lineRule="auto"/>
+        <w:rPr>
+          <w:rFonts w:ascii="Times New Roman" w:hAnsi="Times New Roman" w:cs="Times New Roman"/>
+          <w:sz w:val="24"/>
+          <w:szCs w:val="24"/>
+        </w:rPr>
+      </w:pPr>
+    </w:p>
+    <w:p>
+      <w:pPr>
+        <w:spacing w:line="480" w:lineRule="auto"/>
+        <w:rPr>
+          <w:rFonts w:ascii="Times New Roman" w:hAnsi="Times New Roman" w:cs="Times New Roman"/>
+          <w:sz w:val="24"/>
+          <w:szCs w:val="24"/>
+        </w:rPr>
+      </w:pPr>
+    </w:p>
+    <w:p>
+      <w:pPr>
+        <w:spacing w:line="480" w:lineRule="auto"/>
+        <w:rPr>
+          <w:rFonts w:ascii="Times New Roman" w:hAnsi="Times New Roman" w:cs="Times New Roman"/>
+          <w:sz w:val="24"/>
+          <w:szCs w:val="24"/>
+        </w:rPr>
+      </w:pPr>
     </w:p>
     <w:p>
       <w:pPr>
@@ -820,7 +992,6 @@
           <w:sz w:val="24"/>
           <w:szCs w:val="24"/>
         </w:rPr>
-        <w:lastRenderedPageBreak/>
         <w:t>What would help regulate the products sold in school?</w:t>
       </w:r>
     </w:p>
@@ -935,6 +1106,66 @@
           <w:szCs w:val="24"/>
         </w:rPr>
       </w:pPr>
+    </w:p>
+    <w:p>
+      <w:pPr>
+        <w:spacing w:line="480" w:lineRule="auto"/>
+        <w:rPr>
+          <w:rFonts w:ascii="Times New Roman" w:eastAsia="Times New Roman" w:hAnsi="Times New Roman" w:cs="Times New Roman"/>
+          <w:sz w:val="24"/>
+          <w:szCs w:val="24"/>
+        </w:rPr>
+      </w:pPr>
+    </w:p>
+    <w:p>
+      <w:pPr>
+        <w:spacing w:line="480" w:lineRule="auto"/>
+        <w:rPr>
+          <w:rFonts w:ascii="Times New Roman" w:eastAsia="Times New Roman" w:hAnsi="Times New Roman" w:cs="Times New Roman"/>
+          <w:sz w:val="24"/>
+          <w:szCs w:val="24"/>
+        </w:rPr>
+      </w:pPr>
+    </w:p>
+    <w:p>
+      <w:pPr>
+        <w:spacing w:line="480" w:lineRule="auto"/>
+        <w:rPr>
+          <w:rFonts w:ascii="Times New Roman" w:eastAsia="Times New Roman" w:hAnsi="Times New Roman" w:cs="Times New Roman"/>
+          <w:sz w:val="24"/>
+          <w:szCs w:val="24"/>
+        </w:rPr>
+      </w:pPr>
+    </w:p>
+    <w:p>
+      <w:pPr>
+        <w:spacing w:line="480" w:lineRule="auto"/>
+        <w:rPr>
+          <w:rFonts w:ascii="Times New Roman" w:eastAsia="Times New Roman" w:hAnsi="Times New Roman" w:cs="Times New Roman"/>
+          <w:sz w:val="24"/>
+          <w:szCs w:val="24"/>
+        </w:rPr>
+      </w:pPr>
+    </w:p>
+    <w:p>
+      <w:pPr>
+        <w:spacing w:line="480" w:lineRule="auto"/>
+        <w:rPr>
+          <w:rFonts w:ascii="Times New Roman" w:eastAsia="Times New Roman" w:hAnsi="Times New Roman" w:cs="Times New Roman"/>
+          <w:sz w:val="24"/>
+          <w:szCs w:val="24"/>
+        </w:rPr>
+      </w:pPr>
+    </w:p>
+    <w:p>
+      <w:pPr>
+        <w:spacing w:line="480" w:lineRule="auto"/>
+        <w:rPr>
+          <w:rFonts w:ascii="Times New Roman" w:eastAsia="Times New Roman" w:hAnsi="Times New Roman" w:cs="Times New Roman"/>
+          <w:sz w:val="24"/>
+          <w:szCs w:val="24"/>
+        </w:rPr>
+      </w:pPr>
       <w:r>
         <w:rPr>
           <w:rFonts w:ascii="Times New Roman" w:eastAsia="Times New Roman" w:hAnsi="Times New Roman" w:cs="Times New Roman"/>
@@ -978,7 +1209,26 @@
           <w:sz w:val="24"/>
           <w:szCs w:val="24"/>
         </w:rPr>
-        <w:t xml:space="preserve"> the child's expenses during the day. The RFID can be loaded anytime via a kiosk machine. The loading machine does not dispense cash and is limited only for paper </w:t>
+        <w:t xml:space="preserve"> the child's expenses during the day. The RFID can be loaded anytime via a kiosk machine. The loading machine does not dispense cash and is limited only for paper bills, therefore the exact amount must be deposited.  If the RFID is lost, a temporary card, along with the student’s credit information, will be provided. The client is then obliged to return the temporary card as soon as the lost card is replaced.</w:t>
+      </w:r>
+    </w:p>
+    <w:p>
+      <w:pPr>
+        <w:spacing w:line="480" w:lineRule="auto"/>
+        <w:ind w:firstLine="720"/>
+        <w:rPr>
+          <w:rFonts w:ascii="Times New Roman" w:eastAsia="Times New Roman" w:hAnsi="Times New Roman" w:cs="Times New Roman"/>
+          <w:sz w:val="24"/>
+          <w:szCs w:val="24"/>
+        </w:rPr>
+      </w:pPr>
+      <w:r>
+        <w:rPr>
+          <w:rFonts w:ascii="Times New Roman" w:eastAsia="Times New Roman" w:hAnsi="Times New Roman" w:cs="Times New Roman"/>
+          <w:sz w:val="24"/>
+          <w:szCs w:val="24"/>
+        </w:rPr>
+        <w:t xml:space="preserve">Every store in the cafeteria has a product list of all the products they sell. Product lists are </w:t>
       </w:r>
       <w:proofErr w:type="gramStart"/>
       <w:r>
@@ -987,7 +1237,7 @@
           <w:sz w:val="24"/>
           <w:szCs w:val="24"/>
         </w:rPr>
-        <w:t>bills,</w:t>
+        <w:t>then  stored</w:t>
       </w:r>
       <w:proofErr w:type="gramEnd"/>
       <w:r>
@@ -996,7 +1246,7 @@
           <w:sz w:val="24"/>
           <w:szCs w:val="24"/>
         </w:rPr>
-        <w:t xml:space="preserve"> therefore the exact amount must be deposited.  If the RFID is lost, a temporary card, along with the student’s credit information, will be provided. The client is then obliged to return the temporary card as soon as the lost card is replaced.</w:t>
+        <w:t xml:space="preserve"> in the cloud, together with the number of purchased items, and monitored by the administrator. The administrator is the only person granted with access to the cloud. The vendors need to surrender to the administrator the product they want to sell and it will be added to the store’s product list in the cloud. The setup in the vendor side is a Barcode scanner, an NFC reader, PN532, and a computer that connects to the cloud. </w:t>
       </w:r>
     </w:p>
     <w:p>
@@ -1015,25 +1265,7 @@
           <w:sz w:val="24"/>
           <w:szCs w:val="24"/>
         </w:rPr>
-        <w:t xml:space="preserve">Every store in the cafeteria has a product list of all the products they sell. Product lists are </w:t>
-      </w:r>
-      <w:proofErr w:type="gramStart"/>
-      <w:r>
-        <w:rPr>
-          <w:rFonts w:ascii="Times New Roman" w:eastAsia="Times New Roman" w:hAnsi="Times New Roman" w:cs="Times New Roman"/>
-          <w:sz w:val="24"/>
-          <w:szCs w:val="24"/>
-        </w:rPr>
-        <w:t>then  stored</w:t>
-      </w:r>
-      <w:proofErr w:type="gramEnd"/>
-      <w:r>
-        <w:rPr>
-          <w:rFonts w:ascii="Times New Roman" w:eastAsia="Times New Roman" w:hAnsi="Times New Roman" w:cs="Times New Roman"/>
-          <w:sz w:val="24"/>
-          <w:szCs w:val="24"/>
-        </w:rPr>
-        <w:t xml:space="preserve"> in the cloud, together with the number of purchased items, and monitored by the administrator. The administrator is the only person granted with access to the cloud. The vendors need to surrender to the administrator the product they want to </w:t>
+        <w:t xml:space="preserve">The transaction method goes this way: first, the student picks a product to buy then the vendor will scan its barcode. The student will proceed to payment by tapping the RFID card on the NFC reader. After that transaction is sent to the cloud, the transaction of the student will reflect on the app given to the parents. The administrator monitors </w:t>
       </w:r>
       <w:r>
         <w:rPr>
@@ -1042,26 +1274,7 @@
           <w:szCs w:val="24"/>
         </w:rPr>
         <w:lastRenderedPageBreak/>
-        <w:t xml:space="preserve">sell and it will be added to the store’s product list in the cloud. The setup in the vendor side is a Barcode scanner, an NFC reader, PN532, and a computer that connects to the cloud. </w:t>
-      </w:r>
-    </w:p>
-    <w:p>
-      <w:pPr>
-        <w:spacing w:line="480" w:lineRule="auto"/>
-        <w:ind w:firstLine="720"/>
-        <w:rPr>
-          <w:rFonts w:ascii="Times New Roman" w:eastAsia="Times New Roman" w:hAnsi="Times New Roman" w:cs="Times New Roman"/>
-          <w:sz w:val="24"/>
-          <w:szCs w:val="24"/>
-        </w:rPr>
-      </w:pPr>
-      <w:r>
-        <w:rPr>
-          <w:rFonts w:ascii="Times New Roman" w:eastAsia="Times New Roman" w:hAnsi="Times New Roman" w:cs="Times New Roman"/>
-          <w:sz w:val="24"/>
-          <w:szCs w:val="24"/>
-        </w:rPr>
-        <w:t>The transaction method goes this way: first, the student picks a product to buy then the vendor will scan its barcode. The student will proceed to payment by tapping the RFID card on the NFC reader. After that transaction is sent to the cloud, the transaction of the student will reflect on the app given to the parents. The administrator monitors every transaction that is done in every store, including their daily income. Every week, the store can retrieve their liquidation reports from the administrator and claim their revenues from the school’s Business Office. In redeeming the money, rents and other utilities are automatically deducted.</w:t>
+        <w:t>every transaction that is done in every store, including their daily income. Every week, the store can retrieve their liquidation reports from the administrator and claim their revenues from the school’s Business Office. In redeeming the money, rents and other utilities are automatically deducted.</w:t>
       </w:r>
     </w:p>
     <w:p>
@@ -1181,7 +1394,7 @@
           <w:lang w:eastAsia="en-PH"/>
         </w:rPr>
         <w:tab/>
-        <w:t xml:space="preserve">It will make it more convenient for the vendors since their transaction times will decrease and therefore increase the amount of customers each employee can accommodate at a time. This is because the payment will be automated, with the use of RFID and products that are barcode registered. They only have to scan the registered </w:t>
+        <w:t xml:space="preserve">It will make it more convenient for the vendors since their transaction times will decrease and therefore increase the amount of customers each employee can accommodate at a time. This is because the payment will be automated, with the use of RFID and products that are barcode registered. They only have to scan the registered barcode and then let the student tap the RFID. That will deduct the exact amount from the student’s current balance. This way, there’s no need for the vendors to manually process the money both receiving the payment and returning the change. And since the student pays the exact amount, this can prevent vendors from </w:t>
       </w:r>
       <w:r>
         <w:rPr>
@@ -1191,69 +1404,59 @@
           <w:szCs w:val="24"/>
           <w:lang w:eastAsia="en-PH"/>
         </w:rPr>
+        <w:t>o</w:t>
+      </w:r>
+      <w:r>
+        <w:rPr>
+          <w:rFonts w:ascii="Times New Roman" w:eastAsia="Times New Roman" w:hAnsi="Times New Roman" w:cs="Times New Roman"/>
+          <w:color w:val="000000"/>
+          <w:sz w:val="24"/>
+          <w:szCs w:val="24"/>
+          <w:lang w:eastAsia="en-PH"/>
+        </w:rPr>
+        <w:t>vercharging them. The parents will also be able to monitor what their child has been purchasing through a monitoring app that updates in real time. In addition</w:t>
+      </w:r>
+      <w:r>
+        <w:rPr>
+          <w:rFonts w:ascii="Times New Roman" w:eastAsia="Times New Roman" w:hAnsi="Times New Roman" w:cs="Times New Roman"/>
+          <w:color w:val="000000"/>
+          <w:sz w:val="24"/>
+          <w:szCs w:val="24"/>
+          <w:lang w:eastAsia="en-PH"/>
+        </w:rPr>
+        <w:t xml:space="preserve"> to that, since the products have</w:t>
+      </w:r>
+      <w:r>
+        <w:rPr>
+          <w:rFonts w:ascii="Times New Roman" w:eastAsia="Times New Roman" w:hAnsi="Times New Roman" w:cs="Times New Roman"/>
+          <w:color w:val="000000"/>
+          <w:sz w:val="24"/>
+          <w:szCs w:val="24"/>
+          <w:lang w:eastAsia="en-PH"/>
+        </w:rPr>
+        <w:t xml:space="preserve"> been registered with their own barcode, the cafeteria can regulate what products are being sold.</w:t>
+      </w:r>
+    </w:p>
+    <w:p>
+      <w:pPr>
+        <w:spacing w:after="0" w:line="480" w:lineRule="auto"/>
+        <w:rPr>
+          <w:rFonts w:ascii="Times New Roman" w:eastAsia="Times New Roman" w:hAnsi="Times New Roman" w:cs="Times New Roman"/>
+          <w:color w:val="000000"/>
+          <w:sz w:val="24"/>
+          <w:szCs w:val="24"/>
+          <w:lang w:eastAsia="en-PH"/>
+        </w:rPr>
+      </w:pPr>
+      <w:r>
+        <w:rPr>
+          <w:rFonts w:ascii="Times New Roman" w:eastAsia="Times New Roman" w:hAnsi="Times New Roman" w:cs="Times New Roman"/>
+          <w:color w:val="000000"/>
+          <w:sz w:val="24"/>
+          <w:szCs w:val="24"/>
+          <w:lang w:eastAsia="en-PH"/>
+        </w:rPr>
         <w:lastRenderedPageBreak/>
-        <w:t xml:space="preserve">barcode and then let the student tap the RFID. That will deduct the exact amount from the student’s current balance. This way, there’s no need for the vendors to manually process the money both receiving the payment and returning the change. And since the student pays the exact amount, this can prevent vendors from </w:t>
-      </w:r>
-      <w:r>
-        <w:rPr>
-          <w:rFonts w:ascii="Times New Roman" w:eastAsia="Times New Roman" w:hAnsi="Times New Roman" w:cs="Times New Roman"/>
-          <w:color w:val="000000"/>
-          <w:sz w:val="24"/>
-          <w:szCs w:val="24"/>
-          <w:lang w:eastAsia="en-PH"/>
-        </w:rPr>
-        <w:t>o</w:t>
-      </w:r>
-      <w:r>
-        <w:rPr>
-          <w:rFonts w:ascii="Times New Roman" w:eastAsia="Times New Roman" w:hAnsi="Times New Roman" w:cs="Times New Roman"/>
-          <w:color w:val="000000"/>
-          <w:sz w:val="24"/>
-          <w:szCs w:val="24"/>
-          <w:lang w:eastAsia="en-PH"/>
-        </w:rPr>
-        <w:t>vercharging them. The parents will also be able to monitor what their child has been purchasing through a monitoring app that updates in real time. In addition</w:t>
-      </w:r>
-      <w:r>
-        <w:rPr>
-          <w:rFonts w:ascii="Times New Roman" w:eastAsia="Times New Roman" w:hAnsi="Times New Roman" w:cs="Times New Roman"/>
-          <w:color w:val="000000"/>
-          <w:sz w:val="24"/>
-          <w:szCs w:val="24"/>
-          <w:lang w:eastAsia="en-PH"/>
-        </w:rPr>
-        <w:t xml:space="preserve"> to that, since the products have</w:t>
-      </w:r>
-      <w:r>
-        <w:rPr>
-          <w:rFonts w:ascii="Times New Roman" w:eastAsia="Times New Roman" w:hAnsi="Times New Roman" w:cs="Times New Roman"/>
-          <w:color w:val="000000"/>
-          <w:sz w:val="24"/>
-          <w:szCs w:val="24"/>
-          <w:lang w:eastAsia="en-PH"/>
-        </w:rPr>
-        <w:t xml:space="preserve"> been registered with their own barcode, the cafeteria can regulate what products are being sold.</w:t>
-      </w:r>
-    </w:p>
-    <w:p>
-      <w:pPr>
-        <w:spacing w:after="0" w:line="480" w:lineRule="auto"/>
-        <w:rPr>
-          <w:rFonts w:ascii="Times New Roman" w:eastAsia="Times New Roman" w:hAnsi="Times New Roman" w:cs="Times New Roman"/>
-          <w:color w:val="000000"/>
-          <w:sz w:val="24"/>
-          <w:szCs w:val="24"/>
-          <w:lang w:eastAsia="en-PH"/>
-        </w:rPr>
-      </w:pPr>
-      <w:r>
-        <w:rPr>
-          <w:rFonts w:ascii="Times New Roman" w:eastAsia="Times New Roman" w:hAnsi="Times New Roman" w:cs="Times New Roman"/>
-          <w:color w:val="000000"/>
-          <w:sz w:val="24"/>
-          <w:szCs w:val="24"/>
-          <w:lang w:eastAsia="en-PH"/>
-        </w:rPr>
         <w:tab/>
         <w:t xml:space="preserve">Our study will also aid the cafeteria </w:t>
       </w:r>
@@ -1434,61 +1637,26 @@
           <w:szCs w:val="24"/>
         </w:rPr>
         <w:tab/>
-      </w:r>
-      <w:proofErr w:type="gramStart"/>
-      <w:r>
-        <w:rPr>
-          <w:rFonts w:ascii="Times New Roman" w:hAnsi="Times New Roman" w:cs="Times New Roman"/>
-          <w:sz w:val="24"/>
-          <w:szCs w:val="24"/>
-        </w:rPr>
-        <w:t>Student.</w:t>
-      </w:r>
-      <w:proofErr w:type="gramEnd"/>
-      <w:r>
-        <w:rPr>
-          <w:rFonts w:ascii="Times New Roman" w:hAnsi="Times New Roman" w:cs="Times New Roman"/>
-          <w:sz w:val="24"/>
-          <w:szCs w:val="24"/>
-        </w:rPr>
-        <w:t xml:space="preserve"> This refers to a person who is currently enrolled in the University of St. La Salle – Integrated School.</w:t>
-      </w:r>
-    </w:p>
-    <w:p>
-      <w:pPr>
-        <w:spacing w:line="480" w:lineRule="auto"/>
-        <w:rPr>
-          <w:rFonts w:ascii="Times New Roman" w:hAnsi="Times New Roman" w:cs="Times New Roman"/>
-          <w:sz w:val="24"/>
-          <w:szCs w:val="24"/>
-        </w:rPr>
-      </w:pPr>
-      <w:r>
-        <w:rPr>
-          <w:rFonts w:ascii="Times New Roman" w:hAnsi="Times New Roman" w:cs="Times New Roman"/>
-          <w:sz w:val="24"/>
-          <w:szCs w:val="24"/>
-        </w:rPr>
-        <w:lastRenderedPageBreak/>
+        <w:t>Student. This refers to a person who is currently enrolled in the University of St. La Salle – Integrated School.</w:t>
+      </w:r>
+    </w:p>
+    <w:p>
+      <w:pPr>
+        <w:spacing w:line="480" w:lineRule="auto"/>
+        <w:rPr>
+          <w:rFonts w:ascii="Times New Roman" w:hAnsi="Times New Roman" w:cs="Times New Roman"/>
+          <w:sz w:val="24"/>
+          <w:szCs w:val="24"/>
+        </w:rPr>
+      </w:pPr>
+      <w:r>
+        <w:rPr>
+          <w:rFonts w:ascii="Times New Roman" w:hAnsi="Times New Roman" w:cs="Times New Roman"/>
+          <w:sz w:val="24"/>
+          <w:szCs w:val="24"/>
+        </w:rPr>
         <w:tab/>
-      </w:r>
-      <w:proofErr w:type="gramStart"/>
-      <w:r>
-        <w:rPr>
-          <w:rFonts w:ascii="Times New Roman" w:hAnsi="Times New Roman" w:cs="Times New Roman"/>
-          <w:sz w:val="24"/>
-          <w:szCs w:val="24"/>
-        </w:rPr>
-        <w:t>Parent.</w:t>
-      </w:r>
-      <w:proofErr w:type="gramEnd"/>
-      <w:r>
-        <w:rPr>
-          <w:rFonts w:ascii="Times New Roman" w:hAnsi="Times New Roman" w:cs="Times New Roman"/>
-          <w:sz w:val="24"/>
-          <w:szCs w:val="24"/>
-        </w:rPr>
-        <w:t xml:space="preserve"> This refers to the legal guardian of a student studying in the University of St. La Salle – Integrated School.</w:t>
+        <w:t>Parent. This refers to the legal guardian of a student studying in the University of St. La Salle – Integrated School.</w:t>
       </w:r>
     </w:p>
     <w:p>
@@ -1507,17 +1675,8 @@
           <w:szCs w:val="24"/>
         </w:rPr>
         <w:tab/>
-      </w:r>
-      <w:proofErr w:type="gramStart"/>
-      <w:r>
-        <w:rPr>
-          <w:rFonts w:ascii="Times New Roman" w:hAnsi="Times New Roman" w:cs="Times New Roman"/>
-          <w:sz w:val="24"/>
-          <w:szCs w:val="24"/>
-        </w:rPr>
         <w:t>Vendor.</w:t>
       </w:r>
-      <w:proofErr w:type="gramEnd"/>
       <w:r>
         <w:rPr>
           <w:rFonts w:ascii="Times New Roman" w:hAnsi="Times New Roman" w:cs="Times New Roman"/>
@@ -1566,7 +1725,16 @@
           <w:sz w:val="24"/>
           <w:szCs w:val="24"/>
         </w:rPr>
-        <w:t>is an umbrella term that refers to several information and communication technologies that share the capability to automatically identify objects, locations, and individuals to computing systems without any need for manual intervention.</w:t>
+        <w:t xml:space="preserve">is an umbrella term that refers to several information and communication technologies that </w:t>
+      </w:r>
+      <w:r>
+        <w:rPr>
+          <w:rFonts w:ascii="Times New Roman" w:hAnsi="Times New Roman" w:cs="Times New Roman"/>
+          <w:sz w:val="24"/>
+          <w:szCs w:val="24"/>
+        </w:rPr>
+        <w:lastRenderedPageBreak/>
+        <w:t>share the capability to automatically identify objects, locations, and individuals to computing systems without any need for manual intervention.</w:t>
       </w:r>
     </w:p>
     <w:p>
@@ -1589,24 +1757,7 @@
           <w:szCs w:val="24"/>
         </w:rPr>
         <w:tab/>
-      </w:r>
-      <w:proofErr w:type="gramStart"/>
-      <w:r>
-        <w:rPr>
-          <w:rFonts w:ascii="Times New Roman" w:hAnsi="Times New Roman" w:cs="Times New Roman"/>
-          <w:sz w:val="24"/>
-          <w:szCs w:val="24"/>
-        </w:rPr>
-        <w:t>Cloud.</w:t>
-      </w:r>
-      <w:proofErr w:type="gramEnd"/>
-      <w:r>
-        <w:rPr>
-          <w:rFonts w:ascii="Times New Roman" w:hAnsi="Times New Roman" w:cs="Times New Roman"/>
-          <w:sz w:val="24"/>
-          <w:szCs w:val="24"/>
-        </w:rPr>
-        <w:t xml:space="preserve"> It is </w:t>
+        <w:t xml:space="preserve">Cloud. It is </w:t>
       </w:r>
       <w:r>
         <w:rPr>
@@ -1635,24 +1786,7 @@
           <w:szCs w:val="24"/>
         </w:rPr>
         <w:tab/>
-      </w:r>
-      <w:proofErr w:type="gramStart"/>
-      <w:r>
-        <w:rPr>
-          <w:rFonts w:ascii="Times New Roman" w:hAnsi="Times New Roman" w:cs="Times New Roman"/>
-          <w:sz w:val="24"/>
-          <w:szCs w:val="24"/>
-        </w:rPr>
-        <w:t>App.</w:t>
-      </w:r>
-      <w:proofErr w:type="gramEnd"/>
-      <w:r>
-        <w:rPr>
-          <w:rFonts w:ascii="Times New Roman" w:hAnsi="Times New Roman" w:cs="Times New Roman"/>
-          <w:sz w:val="24"/>
-          <w:szCs w:val="24"/>
-        </w:rPr>
-        <w:t xml:space="preserve"> It is a software application downloaded on a device for personal use by a user.</w:t>
+        <w:t>App. It is a software application downloaded on a device for personal use by a user.</w:t>
       </w:r>
     </w:p>
     <w:p>
@@ -1709,8 +1843,8 @@
 </file>
 
 <file path=word/numbering.xml><?xml version="1.0" encoding="utf-8"?>
-<w:numbering xmlns:wpc="http://schemas.microsoft.com/office/word/2010/wordprocessingCanvas" xmlns:mc="http://schemas.openxmlformats.org/markup-compatibility/2006" xmlns:o="urn:schemas-microsoft-com:office:office" xmlns:r="http://schemas.openxmlformats.org/officeDocument/2006/relationships" xmlns:m="http://schemas.openxmlformats.org/officeDocument/2006/math" xmlns:v="urn:schemas-microsoft-com:vml" xmlns:wp14="http://schemas.microsoft.com/office/word/2010/wordprocessingDrawing" xmlns:wp="http://schemas.openxmlformats.org/drawingml/2006/wordprocessingDrawing" xmlns:w10="urn:schemas-microsoft-com:office:word" xmlns:w="http://schemas.openxmlformats.org/wordprocessingml/2006/main" xmlns:w14="http://schemas.microsoft.com/office/word/2010/wordml" xmlns:wpg="http://schemas.microsoft.com/office/word/2010/wordprocessingGroup" xmlns:wpi="http://schemas.microsoft.com/office/word/2010/wordprocessingInk" xmlns:wne="http://schemas.microsoft.com/office/word/2006/wordml" xmlns:wps="http://schemas.microsoft.com/office/word/2010/wordprocessingShape" mc:Ignorable="w14 wp14">
-  <w:abstractNum w:abstractNumId="0">
+<w:numbering xmlns:wpc="http://schemas.microsoft.com/office/word/2010/wordprocessingCanvas" xmlns:mc="http://schemas.openxmlformats.org/markup-compatibility/2006" xmlns:o="urn:schemas-microsoft-com:office:office" xmlns:r="http://schemas.openxmlformats.org/officeDocument/2006/relationships" xmlns:m="http://schemas.openxmlformats.org/officeDocument/2006/math" xmlns:v="urn:schemas-microsoft-com:vml" xmlns:wp14="http://schemas.microsoft.com/office/word/2010/wordprocessingDrawing" xmlns:wp="http://schemas.openxmlformats.org/drawingml/2006/wordprocessingDrawing" xmlns:w10="urn:schemas-microsoft-com:office:word" xmlns:w="http://schemas.openxmlformats.org/wordprocessingml/2006/main" xmlns:w14="http://schemas.microsoft.com/office/word/2010/wordml" xmlns:w15="http://schemas.microsoft.com/office/word/2012/wordml" xmlns:wpg="http://schemas.microsoft.com/office/word/2010/wordprocessingGroup" xmlns:wpi="http://schemas.microsoft.com/office/word/2010/wordprocessingInk" xmlns:wne="http://schemas.microsoft.com/office/word/2006/wordml" xmlns:wps="http://schemas.microsoft.com/office/word/2010/wordprocessingShape" mc:Ignorable="w14 w15 wp14">
+  <w:abstractNum w:abstractNumId="0" w15:restartNumberingAfterBreak="0">
     <w:nsid w:val="2B67477A"/>
     <w:multiLevelType w:val="hybridMultilevel"/>
     <w:tmpl w:val="9F3408C8"/>
@@ -1803,7 +1937,7 @@
 </file>
 
 <file path=word/styles.xml><?xml version="1.0" encoding="utf-8"?>
-<w:styles xmlns:mc="http://schemas.openxmlformats.org/markup-compatibility/2006" xmlns:r="http://schemas.openxmlformats.org/officeDocument/2006/relationships" xmlns:w="http://schemas.openxmlformats.org/wordprocessingml/2006/main" xmlns:w14="http://schemas.microsoft.com/office/word/2010/wordml" mc:Ignorable="w14">
+<w:styles xmlns:mc="http://schemas.openxmlformats.org/markup-compatibility/2006" xmlns:r="http://schemas.openxmlformats.org/officeDocument/2006/relationships" xmlns:w="http://schemas.openxmlformats.org/wordprocessingml/2006/main" xmlns:w14="http://schemas.microsoft.com/office/word/2010/wordml" xmlns:w15="http://schemas.microsoft.com/office/word/2012/wordml" mc:Ignorable="w14 w15">
   <w:docDefaults>
     <w:rPrDefault>
       <w:rPr>
@@ -1819,349 +1953,378 @@
       </w:pPr>
     </w:pPrDefault>
   </w:docDefaults>
-  <w:latentStyles w:defLockedState="0" w:defUIPriority="99" w:defSemiHidden="1" w:defUnhideWhenUsed="1" w:defQFormat="0" w:count="267">
-    <w:lsdException w:name="Normal" w:semiHidden="0" w:uiPriority="0" w:unhideWhenUsed="0" w:qFormat="1"/>
-    <w:lsdException w:name="heading 1" w:semiHidden="0" w:uiPriority="9" w:unhideWhenUsed="0" w:qFormat="1"/>
-    <w:lsdException w:name="heading 2" w:uiPriority="9" w:qFormat="1"/>
-    <w:lsdException w:name="heading 3" w:uiPriority="9" w:qFormat="1"/>
-    <w:lsdException w:name="heading 4" w:uiPriority="9" w:qFormat="1"/>
-    <w:lsdException w:name="heading 5" w:uiPriority="9" w:qFormat="1"/>
-    <w:lsdException w:name="heading 6" w:uiPriority="9" w:qFormat="1"/>
-    <w:lsdException w:name="heading 7" w:uiPriority="9" w:qFormat="1"/>
-    <w:lsdException w:name="heading 8" w:uiPriority="9" w:qFormat="1"/>
-    <w:lsdException w:name="heading 9" w:uiPriority="9" w:qFormat="1"/>
-    <w:lsdException w:name="toc 1" w:uiPriority="39"/>
-    <w:lsdException w:name="toc 2" w:uiPriority="39"/>
-    <w:lsdException w:name="toc 3" w:uiPriority="39"/>
-    <w:lsdException w:name="toc 4" w:uiPriority="39"/>
-    <w:lsdException w:name="toc 5" w:uiPriority="39"/>
-    <w:lsdException w:name="toc 6" w:uiPriority="39"/>
-    <w:lsdException w:name="toc 7" w:uiPriority="39"/>
-    <w:lsdException w:name="toc 8" w:uiPriority="39"/>
-    <w:lsdException w:name="toc 9" w:uiPriority="39"/>
-    <w:lsdException w:name="caption" w:uiPriority="35" w:qFormat="1"/>
-    <w:lsdException w:name="Title" w:semiHidden="0" w:uiPriority="10" w:unhideWhenUsed="0" w:qFormat="1"/>
-    <w:lsdException w:name="Default Paragraph Font" w:uiPriority="1"/>
-    <w:lsdException w:name="Subtitle" w:semiHidden="0" w:uiPriority="11" w:unhideWhenUsed="0" w:qFormat="1"/>
-    <w:lsdException w:name="Strong" w:semiHidden="0" w:uiPriority="22" w:unhideWhenUsed="0" w:qFormat="1"/>
-    <w:lsdException w:name="Emphasis" w:semiHidden="0" w:uiPriority="20" w:unhideWhenUsed="0" w:qFormat="1"/>
-    <w:lsdException w:name="Table Grid" w:semiHidden="0" w:uiPriority="59" w:unhideWhenUsed="0"/>
-    <w:lsdException w:name="Placeholder Text" w:unhideWhenUsed="0"/>
-    <w:lsdException w:name="No Spacing" w:semiHidden="0" w:uiPriority="1" w:unhideWhenUsed="0" w:qFormat="1"/>
-    <w:lsdException w:name="Light Shading" w:semiHidden="0" w:uiPriority="60" w:unhideWhenUsed="0"/>
-    <w:lsdException w:name="Light List" w:semiHidden="0" w:uiPriority="61" w:unhideWhenUsed="0"/>
-    <w:lsdException w:name="Light Grid" w:semiHidden="0" w:uiPriority="62" w:unhideWhenUsed="0"/>
-    <w:lsdException w:name="Medium Shading 1" w:semiHidden="0" w:uiPriority="63" w:unhideWhenUsed="0"/>
-    <w:lsdException w:name="Medium Shading 2" w:semiHidden="0" w:uiPriority="64" w:unhideWhenUsed="0"/>
-    <w:lsdException w:name="Medium List 1" w:semiHidden="0" w:uiPriority="65" w:unhideWhenUsed="0"/>
-    <w:lsdException w:name="Medium List 2" w:semiHidden="0" w:uiPriority="66" w:unhideWhenUsed="0"/>
-    <w:lsdException w:name="Medium Grid 1" w:semiHidden="0" w:uiPriority="67" w:unhideWhenUsed="0"/>
-    <w:lsdException w:name="Medium Grid 2" w:semiHidden="0" w:uiPriority="68" w:unhideWhenUsed="0"/>
-    <w:lsdException w:name="Medium Grid 3" w:semiHidden="0" w:uiPriority="69" w:unhideWhenUsed="0"/>
-    <w:lsdException w:name="Dark List" w:semiHidden="0" w:uiPriority="70" w:unhideWhenUsed="0"/>
-    <w:lsdException w:name="Colorful Shading" w:semiHidden="0" w:uiPriority="71" w:unhideWhenUsed="0"/>
-    <w:lsdException w:name="Colorful List" w:semiHidden="0" w:uiPriority="72" w:unhideWhenUsed="0"/>
-    <w:lsdException w:name="Colorful Grid" w:semiHidden="0" w:uiPriority="73" w:unhideWhenUsed="0"/>
-    <w:lsdException w:name="Light Shading Accent 1" w:semiHidden="0" w:uiPriority="60" w:unhideWhenUsed="0"/>
-    <w:lsdException w:name="Light List Accent 1" w:semiHidden="0" w:uiPriority="61" w:unhideWhenUsed="0"/>
-    <w:lsdException w:name="Light Grid Accent 1" w:semiHidden="0" w:uiPriority="62" w:unhideWhenUsed="0"/>
-    <w:lsdException w:name="Medium Shading 1 Accent 1" w:semiHidden="0" w:uiPriority="63" w:unhideWhenUsed="0"/>
-    <w:lsdException w:name="Medium Shading 2 Accent 1" w:semiHidden="0" w:uiPriority="64" w:unhideWhenUsed="0"/>
-    <w:lsdException w:name="Medium List 1 Accent 1" w:semiHidden="0" w:uiPriority="65" w:unhideWhenUsed="0"/>
-    <w:lsdException w:name="Revision" w:unhideWhenUsed="0"/>
-    <w:lsdException w:name="List Paragraph" w:semiHidden="0" w:uiPriority="34" w:unhideWhenUsed="0" w:qFormat="1"/>
-    <w:lsdException w:name="Quote" w:semiHidden="0" w:uiPriority="29" w:unhideWhenUsed="0" w:qFormat="1"/>
-    <w:lsdException w:name="Intense Quote" w:semiHidden="0" w:uiPriority="30" w:unhideWhenUsed="0" w:qFormat="1"/>
-    <w:lsdException w:name="Medium List 2 Accent 1" w:semiHidden="0" w:uiPriority="66" w:unhideWhenUsed="0"/>
-    <w:lsdException w:name="Medium Grid 1 Accent 1" w:semiHidden="0" w:uiPriority="67" w:unhideWhenUsed="0"/>
-    <w:lsdException w:name="Medium Grid 2 Accent 1" w:semiHidden="0" w:uiPriority="68" w:unhideWhenUsed="0"/>
-    <w:lsdException w:name="Medium Grid 3 Accent 1" w:semiHidden="0" w:uiPriority="69" w:unhideWhenUsed="0"/>
-    <w:lsdException w:name="Dark List Accent 1" w:semiHidden="0" w:uiPriority="70" w:unhideWhenUsed="0"/>
-    <w:lsdException w:name="Colorful Shading Accent 1" w:semiHidden="0" w:uiPriority="71" w:unhideWhenUsed="0"/>
-    <w:lsdException w:name="Colorful List Accent 1" w:semiHidden="0" w:uiPriority="72" w:unhideWhenUsed="0"/>
-    <w:lsdException w:name="Colorful Grid Accent 1" w:semiHidden="0" w:uiPriority="73" w:unhideWhenUsed="0"/>
-    <w:lsdException w:name="Light Shading Accent 2" w:semiHidden="0" w:uiPriority="60" w:unhideWhenUsed="0"/>
-    <w:lsdException w:name="Light List Accent 2" w:semiHidden="0" w:uiPriority="61" w:unhideWhenUsed="0"/>
-    <w:lsdException w:name="Light Grid Accent 2" w:semiHidden="0" w:uiPriority="62" w:unhideWhenUsed="0"/>
-    <w:lsdException w:name="Medium Shading 1 Accent 2" w:semiHidden="0" w:uiPriority="63" w:unhideWhenUsed="0"/>
-    <w:lsdException w:name="Medium Shading 2 Accent 2" w:semiHidden="0" w:uiPriority="64" w:unhideWhenUsed="0"/>
-    <w:lsdException w:name="Medium List 1 Accent 2" w:semiHidden="0" w:uiPriority="65" w:unhideWhenUsed="0"/>
-    <w:lsdException w:name="Medium List 2 Accent 2" w:semiHidden="0" w:uiPriority="66" w:unhideWhenUsed="0"/>
-    <w:lsdException w:name="Medium Grid 1 Accent 2" w:semiHidden="0" w:uiPriority="67" w:unhideWhenUsed="0"/>
-    <w:lsdException w:name="Medium Grid 2 Accent 2" w:semiHidden="0" w:uiPriority="68" w:unhideWhenUsed="0"/>
-    <w:lsdException w:name="Medium Grid 3 Accent 2" w:semiHidden="0" w:uiPriority="69" w:unhideWhenUsed="0"/>
-    <w:lsdException w:name="Dark List Accent 2" w:semiHidden="0" w:uiPriority="70" w:unhideWhenUsed="0"/>
-    <w:lsdException w:name="Colorful Shading Accent 2" w:semiHidden="0" w:uiPriority="71" w:unhideWhenUsed="0"/>
-    <w:lsdException w:name="Colorful List Accent 2" w:semiHidden="0" w:uiPriority="72" w:unhideWhenUsed="0"/>
-    <w:lsdException w:name="Colorful Grid Accent 2" w:semiHidden="0" w:uiPriority="73" w:unhideWhenUsed="0"/>
-    <w:lsdException w:name="Light Shading Accent 3" w:semiHidden="0" w:uiPriority="60" w:unhideWhenUsed="0"/>
-    <w:lsdException w:name="Light List Accent 3" w:semiHidden="0" w:uiPriority="61" w:unhideWhenUsed="0"/>
-    <w:lsdException w:name="Light Grid Accent 3" w:semiHidden="0" w:uiPriority="62" w:unhideWhenUsed="0"/>
-    <w:lsdException w:name="Medium Shading 1 Accent 3" w:semiHidden="0" w:uiPriority="63" w:unhideWhenUsed="0"/>
-    <w:lsdException w:name="Medium Shading 2 Accent 3" w:semiHidden="0" w:uiPriority="64" w:unhideWhenUsed="0"/>
-    <w:lsdException w:name="Medium List 1 Accent 3" w:semiHidden="0" w:uiPriority="65" w:unhideWhenUsed="0"/>
-    <w:lsdException w:name="Medium List 2 Accent 3" w:semiHidden="0" w:uiPriority="66" w:unhideWhenUsed="0"/>
-    <w:lsdException w:name="Medium Grid 1 Accent 3" w:semiHidden="0" w:uiPriority="67" w:unhideWhenUsed="0"/>
-    <w:lsdException w:name="Medium Grid 2 Accent 3" w:semiHidden="0" w:uiPriority="68" w:unhideWhenUsed="0"/>
-    <w:lsdException w:name="Medium Grid 3 Accent 3" w:semiHidden="0" w:uiPriority="69" w:unhideWhenUsed="0"/>
-    <w:lsdException w:name="Dark List Accent 3" w:semiHidden="0" w:uiPriority="70" w:unhideWhenUsed="0"/>
-    <w:lsdException w:name="Colorful Shading Accent 3" w:semiHidden="0" w:uiPriority="71" w:unhideWhenUsed="0"/>
-    <w:lsdException w:name="Colorful List Accent 3" w:semiHidden="0" w:uiPriority="72" w:unhideWhenUsed="0"/>
-    <w:lsdException w:name="Colorful Grid Accent 3" w:semiHidden="0" w:uiPriority="73" w:unhideWhenUsed="0"/>
-    <w:lsdException w:name="Light Shading Accent 4" w:semiHidden="0" w:uiPriority="60" w:unhideWhenUsed="0"/>
-    <w:lsdException w:name="Light List Accent 4" w:semiHidden="0" w:uiPriority="61" w:unhideWhenUsed="0"/>
-    <w:lsdException w:name="Light Grid Accent 4" w:semiHidden="0" w:uiPriority="62" w:unhideWhenUsed="0"/>
-    <w:lsdException w:name="Medium Shading 1 Accent 4" w:semiHidden="0" w:uiPriority="63" w:unhideWhenUsed="0"/>
-    <w:lsdException w:name="Medium Shading 2 Accent 4" w:semiHidden="0" w:uiPriority="64" w:unhideWhenUsed="0"/>
-    <w:lsdException w:name="Medium List 1 Accent 4" w:semiHidden="0" w:uiPriority="65" w:unhideWhenUsed="0"/>
-    <w:lsdException w:name="Medium List 2 Accent 4" w:semiHidden="0" w:uiPriority="66" w:unhideWhenUsed="0"/>
-    <w:lsdException w:name="Medium Grid 1 Accent 4" w:semiHidden="0" w:uiPriority="67" w:unhideWhenUsed="0"/>
-    <w:lsdException w:name="Medium Grid 2 Accent 4" w:semiHidden="0" w:uiPriority="68" w:unhideWhenUsed="0"/>
-    <w:lsdException w:name="Medium Grid 3 Accent 4" w:semiHidden="0" w:uiPriority="69" w:unhideWhenUsed="0"/>
-    <w:lsdException w:name="Dark List Accent 4" w:semiHidden="0" w:uiPriority="70" w:unhideWhenUsed="0"/>
-    <w:lsdException w:name="Colorful Shading Accent 4" w:semiHidden="0" w:uiPriority="71" w:unhideWhenUsed="0"/>
-    <w:lsdException w:name="Colorful List Accent 4" w:semiHidden="0" w:uiPriority="72" w:unhideWhenUsed="0"/>
-    <w:lsdException w:name="Colorful Grid Accent 4" w:semiHidden="0" w:uiPriority="73" w:unhideWhenUsed="0"/>
-    <w:lsdException w:name="Light Shading Accent 5" w:semiHidden="0" w:uiPriority="60" w:unhideWhenUsed="0"/>
-    <w:lsdException w:name="Light List Accent 5" w:semiHidden="0" w:uiPriority="61" w:unhideWhenUsed="0"/>
-    <w:lsdException w:name="Light Grid Accent 5" w:semiHidden="0" w:uiPriority="62" w:unhideWhenUsed="0"/>
-    <w:lsdException w:name="Medium Shading 1 Accent 5" w:semiHidden="0" w:uiPriority="63" w:unhideWhenUsed="0"/>
-    <w:lsdException w:name="Medium Shading 2 Accent 5" w:semiHidden="0" w:uiPriority="64" w:unhideWhenUsed="0"/>
-    <w:lsdException w:name="Medium List 1 Accent 5" w:semiHidden="0" w:uiPriority="65" w:unhideWhenUsed="0"/>
-    <w:lsdException w:name="Medium List 2 Accent 5" w:semiHidden="0" w:uiPriority="66" w:unhideWhenUsed="0"/>
-    <w:lsdException w:name="Medium Grid 1 Accent 5" w:semiHidden="0" w:uiPriority="67" w:unhideWhenUsed="0"/>
-    <w:lsdException w:name="Medium Grid 2 Accent 5" w:semiHidden="0" w:uiPriority="68" w:unhideWhenUsed="0"/>
-    <w:lsdException w:name="Medium Grid 3 Accent 5" w:semiHidden="0" w:uiPriority="69" w:unhideWhenUsed="0"/>
-    <w:lsdException w:name="Dark List Accent 5" w:semiHidden="0" w:uiPriority="70" w:unhideWhenUsed="0"/>
-    <w:lsdException w:name="Colorful Shading Accent 5" w:semiHidden="0" w:uiPriority="71" w:unhideWhenUsed="0"/>
-    <w:lsdException w:name="Colorful List Accent 5" w:semiHidden="0" w:uiPriority="72" w:unhideWhenUsed="0"/>
-    <w:lsdException w:name="Colorful Grid Accent 5" w:semiHidden="0" w:uiPriority="73" w:unhideWhenUsed="0"/>
-    <w:lsdException w:name="Light Shading Accent 6" w:semiHidden="0" w:uiPriority="60" w:unhideWhenUsed="0"/>
-    <w:lsdException w:name="Light List Accent 6" w:semiHidden="0" w:uiPriority="61" w:unhideWhenUsed="0"/>
-    <w:lsdException w:name="Light Grid Accent 6" w:semiHidden="0" w:uiPriority="62" w:unhideWhenUsed="0"/>
-    <w:lsdException w:name="Medium Shading 1 Accent 6" w:semiHidden="0" w:uiPriority="63" w:unhideWhenUsed="0"/>
-    <w:lsdException w:name="Medium Shading 2 Accent 6" w:semiHidden="0" w:uiPriority="64" w:unhideWhenUsed="0"/>
-    <w:lsdException w:name="Medium List 1 Accent 6" w:semiHidden="0" w:uiPriority="65" w:unhideWhenUsed="0"/>
-    <w:lsdException w:name="Medium List 2 Accent 6" w:semiHidden="0" w:uiPriority="66" w:unhideWhenUsed="0"/>
-    <w:lsdException w:name="Medium Grid 1 Accent 6" w:semiHidden="0" w:uiPriority="67" w:unhideWhenUsed="0"/>
-    <w:lsdException w:name="Medium Grid 2 Accent 6" w:semiHidden="0" w:uiPriority="68" w:unhideWhenUsed="0"/>
-    <w:lsdException w:name="Medium Grid 3 Accent 6" w:semiHidden="0" w:uiPriority="69" w:unhideWhenUsed="0"/>
-    <w:lsdException w:name="Dark List Accent 6" w:semiHidden="0" w:uiPriority="70" w:unhideWhenUsed="0"/>
-    <w:lsdException w:name="Colorful Shading Accent 6" w:semiHidden="0" w:uiPriority="71" w:unhideWhenUsed="0"/>
-    <w:lsdException w:name="Colorful List Accent 6" w:semiHidden="0" w:uiPriority="72" w:unhideWhenUsed="0"/>
-    <w:lsdException w:name="Colorful Grid Accent 6" w:semiHidden="0" w:uiPriority="73" w:unhideWhenUsed="0"/>
-    <w:lsdException w:name="Subtle Emphasis" w:semiHidden="0" w:uiPriority="19" w:unhideWhenUsed="0" w:qFormat="1"/>
-    <w:lsdException w:name="Intense Emphasis" w:semiHidden="0" w:uiPriority="21" w:unhideWhenUsed="0" w:qFormat="1"/>
-    <w:lsdException w:name="Subtle Reference" w:semiHidden="0" w:uiPriority="31" w:unhideWhenUsed="0" w:qFormat="1"/>
-    <w:lsdException w:name="Intense Reference" w:semiHidden="0" w:uiPriority="32" w:unhideWhenUsed="0" w:qFormat="1"/>
-    <w:lsdException w:name="Book Title" w:semiHidden="0" w:uiPriority="33" w:unhideWhenUsed="0" w:qFormat="1"/>
-    <w:lsdException w:name="Bibliography" w:uiPriority="37"/>
-    <w:lsdException w:name="TOC Heading" w:uiPriority="39" w:qFormat="1"/>
-  </w:latentStyles>
-  <w:style w:type="paragraph" w:default="1" w:styleId="Normal">
-    <w:name w:val="Normal"/>
-    <w:qFormat/>
-    <w:rsid w:val="009E7901"/>
-    <w:pPr>
-      <w:spacing w:after="160" w:line="259" w:lineRule="auto"/>
-    </w:pPr>
-  </w:style>
-  <w:style w:type="character" w:default="1" w:styleId="DefaultParagraphFont">
-    <w:name w:val="Default Paragraph Font"/>
-    <w:uiPriority w:val="1"/>
-    <w:semiHidden/>
-    <w:unhideWhenUsed/>
-  </w:style>
-  <w:style w:type="table" w:default="1" w:styleId="TableNormal">
-    <w:name w:val="Normal Table"/>
-    <w:uiPriority w:val="99"/>
-    <w:semiHidden/>
-    <w:unhideWhenUsed/>
-    <w:tblPr>
-      <w:tblInd w:w="0" w:type="dxa"/>
-      <w:tblCellMar>
-        <w:top w:w="0" w:type="dxa"/>
-        <w:left w:w="108" w:type="dxa"/>
-        <w:bottom w:w="0" w:type="dxa"/>
-        <w:right w:w="108" w:type="dxa"/>
-      </w:tblCellMar>
-    </w:tblPr>
-  </w:style>
-  <w:style w:type="numbering" w:default="1" w:styleId="NoList">
-    <w:name w:val="No List"/>
-    <w:uiPriority w:val="99"/>
-    <w:semiHidden/>
-    <w:unhideWhenUsed/>
-  </w:style>
-  <w:style w:type="paragraph" w:styleId="ListParagraph">
-    <w:name w:val="List Paragraph"/>
-    <w:basedOn w:val="Normal"/>
-    <w:uiPriority w:val="34"/>
-    <w:qFormat/>
-    <w:rsid w:val="009E7901"/>
-    <w:pPr>
-      <w:ind w:left="720"/>
-      <w:contextualSpacing/>
-    </w:pPr>
-  </w:style>
-</w:styles>
-</file>
-
-<file path=word/stylesWithEffects.xml><?xml version="1.0" encoding="utf-8"?>
-<w:styles xmlns:wpc="http://schemas.microsoft.com/office/word/2010/wordprocessingCanvas" xmlns:mc="http://schemas.openxmlformats.org/markup-compatibility/2006" xmlns:o="urn:schemas-microsoft-com:office:office" xmlns:r="http://schemas.openxmlformats.org/officeDocument/2006/relationships" xmlns:m="http://schemas.openxmlformats.org/officeDocument/2006/math" xmlns:v="urn:schemas-microsoft-com:vml" xmlns:wp14="http://schemas.microsoft.com/office/word/2010/wordprocessingDrawing" xmlns:wp="http://schemas.openxmlformats.org/drawingml/2006/wordprocessingDrawing" xmlns:w10="urn:schemas-microsoft-com:office:word" xmlns:w="http://schemas.openxmlformats.org/wordprocessingml/2006/main" xmlns:w14="http://schemas.microsoft.com/office/word/2010/wordml" xmlns:wpg="http://schemas.microsoft.com/office/word/2010/wordprocessingGroup" xmlns:wpi="http://schemas.microsoft.com/office/word/2010/wordprocessingInk" xmlns:wne="http://schemas.microsoft.com/office/word/2006/wordml" xmlns:wps="http://schemas.microsoft.com/office/word/2010/wordprocessingShape" mc:Ignorable="w14 wp14">
-  <w:docDefaults>
-    <w:rPrDefault>
-      <w:rPr>
-        <w:rFonts w:asciiTheme="minorHAnsi" w:eastAsiaTheme="minorHAnsi" w:hAnsiTheme="minorHAnsi" w:cstheme="minorBidi"/>
-        <w:sz w:val="22"/>
-        <w:szCs w:val="22"/>
-        <w:lang w:val="en-PH" w:eastAsia="en-US" w:bidi="ar-SA"/>
-      </w:rPr>
-    </w:rPrDefault>
-    <w:pPrDefault>
-      <w:pPr>
-        <w:spacing w:after="200" w:line="276" w:lineRule="auto"/>
-      </w:pPr>
-    </w:pPrDefault>
-  </w:docDefaults>
-  <w:latentStyles w:defLockedState="0" w:defUIPriority="99" w:defSemiHidden="1" w:defUnhideWhenUsed="1" w:defQFormat="0" w:count="267">
-    <w:lsdException w:name="Normal" w:semiHidden="0" w:uiPriority="0" w:unhideWhenUsed="0" w:qFormat="1"/>
-    <w:lsdException w:name="heading 1" w:semiHidden="0" w:uiPriority="9" w:unhideWhenUsed="0" w:qFormat="1"/>
-    <w:lsdException w:name="heading 2" w:uiPriority="9" w:qFormat="1"/>
-    <w:lsdException w:name="heading 3" w:uiPriority="9" w:qFormat="1"/>
-    <w:lsdException w:name="heading 4" w:uiPriority="9" w:qFormat="1"/>
-    <w:lsdException w:name="heading 5" w:uiPriority="9" w:qFormat="1"/>
-    <w:lsdException w:name="heading 6" w:uiPriority="9" w:qFormat="1"/>
-    <w:lsdException w:name="heading 7" w:uiPriority="9" w:qFormat="1"/>
-    <w:lsdException w:name="heading 8" w:uiPriority="9" w:qFormat="1"/>
-    <w:lsdException w:name="heading 9" w:uiPriority="9" w:qFormat="1"/>
-    <w:lsdException w:name="toc 1" w:uiPriority="39"/>
-    <w:lsdException w:name="toc 2" w:uiPriority="39"/>
-    <w:lsdException w:name="toc 3" w:uiPriority="39"/>
-    <w:lsdException w:name="toc 4" w:uiPriority="39"/>
-    <w:lsdException w:name="toc 5" w:uiPriority="39"/>
-    <w:lsdException w:name="toc 6" w:uiPriority="39"/>
-    <w:lsdException w:name="toc 7" w:uiPriority="39"/>
-    <w:lsdException w:name="toc 8" w:uiPriority="39"/>
-    <w:lsdException w:name="toc 9" w:uiPriority="39"/>
-    <w:lsdException w:name="caption" w:uiPriority="35" w:qFormat="1"/>
-    <w:lsdException w:name="Title" w:semiHidden="0" w:uiPriority="10" w:unhideWhenUsed="0" w:qFormat="1"/>
-    <w:lsdException w:name="Default Paragraph Font" w:uiPriority="1"/>
-    <w:lsdException w:name="Subtitle" w:semiHidden="0" w:uiPriority="11" w:unhideWhenUsed="0" w:qFormat="1"/>
-    <w:lsdException w:name="Strong" w:semiHidden="0" w:uiPriority="22" w:unhideWhenUsed="0" w:qFormat="1"/>
-    <w:lsdException w:name="Emphasis" w:semiHidden="0" w:uiPriority="20" w:unhideWhenUsed="0" w:qFormat="1"/>
-    <w:lsdException w:name="Table Grid" w:semiHidden="0" w:uiPriority="59" w:unhideWhenUsed="0"/>
-    <w:lsdException w:name="Placeholder Text" w:unhideWhenUsed="0"/>
-    <w:lsdException w:name="No Spacing" w:semiHidden="0" w:uiPriority="1" w:unhideWhenUsed="0" w:qFormat="1"/>
-    <w:lsdException w:name="Light Shading" w:semiHidden="0" w:uiPriority="60" w:unhideWhenUsed="0"/>
-    <w:lsdException w:name="Light List" w:semiHidden="0" w:uiPriority="61" w:unhideWhenUsed="0"/>
-    <w:lsdException w:name="Light Grid" w:semiHidden="0" w:uiPriority="62" w:unhideWhenUsed="0"/>
-    <w:lsdException w:name="Medium Shading 1" w:semiHidden="0" w:uiPriority="63" w:unhideWhenUsed="0"/>
-    <w:lsdException w:name="Medium Shading 2" w:semiHidden="0" w:uiPriority="64" w:unhideWhenUsed="0"/>
-    <w:lsdException w:name="Medium List 1" w:semiHidden="0" w:uiPriority="65" w:unhideWhenUsed="0"/>
-    <w:lsdException w:name="Medium List 2" w:semiHidden="0" w:uiPriority="66" w:unhideWhenUsed="0"/>
-    <w:lsdException w:name="Medium Grid 1" w:semiHidden="0" w:uiPriority="67" w:unhideWhenUsed="0"/>
-    <w:lsdException w:name="Medium Grid 2" w:semiHidden="0" w:uiPriority="68" w:unhideWhenUsed="0"/>
-    <w:lsdException w:name="Medium Grid 3" w:semiHidden="0" w:uiPriority="69" w:unhideWhenUsed="0"/>
-    <w:lsdException w:name="Dark List" w:semiHidden="0" w:uiPriority="70" w:unhideWhenUsed="0"/>
-    <w:lsdException w:name="Colorful Shading" w:semiHidden="0" w:uiPriority="71" w:unhideWhenUsed="0"/>
-    <w:lsdException w:name="Colorful List" w:semiHidden="0" w:uiPriority="72" w:unhideWhenUsed="0"/>
-    <w:lsdException w:name="Colorful Grid" w:semiHidden="0" w:uiPriority="73" w:unhideWhenUsed="0"/>
-    <w:lsdException w:name="Light Shading Accent 1" w:semiHidden="0" w:uiPriority="60" w:unhideWhenUsed="0"/>
-    <w:lsdException w:name="Light List Accent 1" w:semiHidden="0" w:uiPriority="61" w:unhideWhenUsed="0"/>
-    <w:lsdException w:name="Light Grid Accent 1" w:semiHidden="0" w:uiPriority="62" w:unhideWhenUsed="0"/>
-    <w:lsdException w:name="Medium Shading 1 Accent 1" w:semiHidden="0" w:uiPriority="63" w:unhideWhenUsed="0"/>
-    <w:lsdException w:name="Medium Shading 2 Accent 1" w:semiHidden="0" w:uiPriority="64" w:unhideWhenUsed="0"/>
-    <w:lsdException w:name="Medium List 1 Accent 1" w:semiHidden="0" w:uiPriority="65" w:unhideWhenUsed="0"/>
-    <w:lsdException w:name="Revision" w:unhideWhenUsed="0"/>
-    <w:lsdException w:name="List Paragraph" w:semiHidden="0" w:uiPriority="34" w:unhideWhenUsed="0" w:qFormat="1"/>
-    <w:lsdException w:name="Quote" w:semiHidden="0" w:uiPriority="29" w:unhideWhenUsed="0" w:qFormat="1"/>
-    <w:lsdException w:name="Intense Quote" w:semiHidden="0" w:uiPriority="30" w:unhideWhenUsed="0" w:qFormat="1"/>
-    <w:lsdException w:name="Medium List 2 Accent 1" w:semiHidden="0" w:uiPriority="66" w:unhideWhenUsed="0"/>
-    <w:lsdException w:name="Medium Grid 1 Accent 1" w:semiHidden="0" w:uiPriority="67" w:unhideWhenUsed="0"/>
-    <w:lsdException w:name="Medium Grid 2 Accent 1" w:semiHidden="0" w:uiPriority="68" w:unhideWhenUsed="0"/>
-    <w:lsdException w:name="Medium Grid 3 Accent 1" w:semiHidden="0" w:uiPriority="69" w:unhideWhenUsed="0"/>
-    <w:lsdException w:name="Dark List Accent 1" w:semiHidden="0" w:uiPriority="70" w:unhideWhenUsed="0"/>
-    <w:lsdException w:name="Colorful Shading Accent 1" w:semiHidden="0" w:uiPriority="71" w:unhideWhenUsed="0"/>
-    <w:lsdException w:name="Colorful List Accent 1" w:semiHidden="0" w:uiPriority="72" w:unhideWhenUsed="0"/>
-    <w:lsdException w:name="Colorful Grid Accent 1" w:semiHidden="0" w:uiPriority="73" w:unhideWhenUsed="0"/>
-    <w:lsdException w:name="Light Shading Accent 2" w:semiHidden="0" w:uiPriority="60" w:unhideWhenUsed="0"/>
-    <w:lsdException w:name="Light List Accent 2" w:semiHidden="0" w:uiPriority="61" w:unhideWhenUsed="0"/>
-    <w:lsdException w:name="Light Grid Accent 2" w:semiHidden="0" w:uiPriority="62" w:unhideWhenUsed="0"/>
-    <w:lsdException w:name="Medium Shading 1 Accent 2" w:semiHidden="0" w:uiPriority="63" w:unhideWhenUsed="0"/>
-    <w:lsdException w:name="Medium Shading 2 Accent 2" w:semiHidden="0" w:uiPriority="64" w:unhideWhenUsed="0"/>
-    <w:lsdException w:name="Medium List 1 Accent 2" w:semiHidden="0" w:uiPriority="65" w:unhideWhenUsed="0"/>
-    <w:lsdException w:name="Medium List 2 Accent 2" w:semiHidden="0" w:uiPriority="66" w:unhideWhenUsed="0"/>
-    <w:lsdException w:name="Medium Grid 1 Accent 2" w:semiHidden="0" w:uiPriority="67" w:unhideWhenUsed="0"/>
-    <w:lsdException w:name="Medium Grid 2 Accent 2" w:semiHidden="0" w:uiPriority="68" w:unhideWhenUsed="0"/>
-    <w:lsdException w:name="Medium Grid 3 Accent 2" w:semiHidden="0" w:uiPriority="69" w:unhideWhenUsed="0"/>
-    <w:lsdException w:name="Dark List Accent 2" w:semiHidden="0" w:uiPriority="70" w:unhideWhenUsed="0"/>
-    <w:lsdException w:name="Colorful Shading Accent 2" w:semiHidden="0" w:uiPriority="71" w:unhideWhenUsed="0"/>
-    <w:lsdException w:name="Colorful List Accent 2" w:semiHidden="0" w:uiPriority="72" w:unhideWhenUsed="0"/>
-    <w:lsdException w:name="Colorful Grid Accent 2" w:semiHidden="0" w:uiPriority="73" w:unhideWhenUsed="0"/>
-    <w:lsdException w:name="Light Shading Accent 3" w:semiHidden="0" w:uiPriority="60" w:unhideWhenUsed="0"/>
-    <w:lsdException w:name="Light List Accent 3" w:semiHidden="0" w:uiPriority="61" w:unhideWhenUsed="0"/>
-    <w:lsdException w:name="Light Grid Accent 3" w:semiHidden="0" w:uiPriority="62" w:unhideWhenUsed="0"/>
-    <w:lsdException w:name="Medium Shading 1 Accent 3" w:semiHidden="0" w:uiPriority="63" w:unhideWhenUsed="0"/>
-    <w:lsdException w:name="Medium Shading 2 Accent 3" w:semiHidden="0" w:uiPriority="64" w:unhideWhenUsed="0"/>
-    <w:lsdException w:name="Medium List 1 Accent 3" w:semiHidden="0" w:uiPriority="65" w:unhideWhenUsed="0"/>
-    <w:lsdException w:name="Medium List 2 Accent 3" w:semiHidden="0" w:uiPriority="66" w:unhideWhenUsed="0"/>
-    <w:lsdException w:name="Medium Grid 1 Accent 3" w:semiHidden="0" w:uiPriority="67" w:unhideWhenUsed="0"/>
-    <w:lsdException w:name="Medium Grid 2 Accent 3" w:semiHidden="0" w:uiPriority="68" w:unhideWhenUsed="0"/>
-    <w:lsdException w:name="Medium Grid 3 Accent 3" w:semiHidden="0" w:uiPriority="69" w:unhideWhenUsed="0"/>
-    <w:lsdException w:name="Dark List Accent 3" w:semiHidden="0" w:uiPriority="70" w:unhideWhenUsed="0"/>
-    <w:lsdException w:name="Colorful Shading Accent 3" w:semiHidden="0" w:uiPriority="71" w:unhideWhenUsed="0"/>
-    <w:lsdException w:name="Colorful List Accent 3" w:semiHidden="0" w:uiPriority="72" w:unhideWhenUsed="0"/>
-    <w:lsdException w:name="Colorful Grid Accent 3" w:semiHidden="0" w:uiPriority="73" w:unhideWhenUsed="0"/>
-    <w:lsdException w:name="Light Shading Accent 4" w:semiHidden="0" w:uiPriority="60" w:unhideWhenUsed="0"/>
-    <w:lsdException w:name="Light List Accent 4" w:semiHidden="0" w:uiPriority="61" w:unhideWhenUsed="0"/>
-    <w:lsdException w:name="Light Grid Accent 4" w:semiHidden="0" w:uiPriority="62" w:unhideWhenUsed="0"/>
-    <w:lsdException w:name="Medium Shading 1 Accent 4" w:semiHidden="0" w:uiPriority="63" w:unhideWhenUsed="0"/>
-    <w:lsdException w:name="Medium Shading 2 Accent 4" w:semiHidden="0" w:uiPriority="64" w:unhideWhenUsed="0"/>
-    <w:lsdException w:name="Medium List 1 Accent 4" w:semiHidden="0" w:uiPriority="65" w:unhideWhenUsed="0"/>
-    <w:lsdException w:name="Medium List 2 Accent 4" w:semiHidden="0" w:uiPriority="66" w:unhideWhenUsed="0"/>
-    <w:lsdException w:name="Medium Grid 1 Accent 4" w:semiHidden="0" w:uiPriority="67" w:unhideWhenUsed="0"/>
-    <w:lsdException w:name="Medium Grid 2 Accent 4" w:semiHidden="0" w:uiPriority="68" w:unhideWhenUsed="0"/>
-    <w:lsdException w:name="Medium Grid 3 Accent 4" w:semiHidden="0" w:uiPriority="69" w:unhideWhenUsed="0"/>
-    <w:lsdException w:name="Dark List Accent 4" w:semiHidden="0" w:uiPriority="70" w:unhideWhenUsed="0"/>
-    <w:lsdException w:name="Colorful Shading Accent 4" w:semiHidden="0" w:uiPriority="71" w:unhideWhenUsed="0"/>
-    <w:lsdException w:name="Colorful List Accent 4" w:semiHidden="0" w:uiPriority="72" w:unhideWhenUsed="0"/>
-    <w:lsdException w:name="Colorful Grid Accent 4" w:semiHidden="0" w:uiPriority="73" w:unhideWhenUsed="0"/>
-    <w:lsdException w:name="Light Shading Accent 5" w:semiHidden="0" w:uiPriority="60" w:unhideWhenUsed="0"/>
-    <w:lsdException w:name="Light List Accent 5" w:semiHidden="0" w:uiPriority="61" w:unhideWhenUsed="0"/>
-    <w:lsdException w:name="Light Grid Accent 5" w:semiHidden="0" w:uiPriority="62" w:unhideWhenUsed="0"/>
-    <w:lsdException w:name="Medium Shading 1 Accent 5" w:semiHidden="0" w:uiPriority="63" w:unhideWhenUsed="0"/>
-    <w:lsdException w:name="Medium Shading 2 Accent 5" w:semiHidden="0" w:uiPriority="64" w:unhideWhenUsed="0"/>
-    <w:lsdException w:name="Medium List 1 Accent 5" w:semiHidden="0" w:uiPriority="65" w:unhideWhenUsed="0"/>
-    <w:lsdException w:name="Medium List 2 Accent 5" w:semiHidden="0" w:uiPriority="66" w:unhideWhenUsed="0"/>
-    <w:lsdException w:name="Medium Grid 1 Accent 5" w:semiHidden="0" w:uiPriority="67" w:unhideWhenUsed="0"/>
-    <w:lsdException w:name="Medium Grid 2 Accent 5" w:semiHidden="0" w:uiPriority="68" w:unhideWhenUsed="0"/>
-    <w:lsdException w:name="Medium Grid 3 Accent 5" w:semiHidden="0" w:uiPriority="69" w:unhideWhenUsed="0"/>
-    <w:lsdException w:name="Dark List Accent 5" w:semiHidden="0" w:uiPriority="70" w:unhideWhenUsed="0"/>
-    <w:lsdException w:name="Colorful Shading Accent 5" w:semiHidden="0" w:uiPriority="71" w:unhideWhenUsed="0"/>
-    <w:lsdException w:name="Colorful List Accent 5" w:semiHidden="0" w:uiPriority="72" w:unhideWhenUsed="0"/>
-    <w:lsdException w:name="Colorful Grid Accent 5" w:semiHidden="0" w:uiPriority="73" w:unhideWhenUsed="0"/>
-    <w:lsdException w:name="Light Shading Accent 6" w:semiHidden="0" w:uiPriority="60" w:unhideWhenUsed="0"/>
-    <w:lsdException w:name="Light List Accent 6" w:semiHidden="0" w:uiPriority="61" w:unhideWhenUsed="0"/>
-    <w:lsdException w:name="Light Grid Accent 6" w:semiHidden="0" w:uiPriority="62" w:unhideWhenUsed="0"/>
-    <w:lsdException w:name="Medium Shading 1 Accent 6" w:semiHidden="0" w:uiPriority="63" w:unhideWhenUsed="0"/>
-    <w:lsdException w:name="Medium Shading 2 Accent 6" w:semiHidden="0" w:uiPriority="64" w:unhideWhenUsed="0"/>
-    <w:lsdException w:name="Medium List 1 Accent 6" w:semiHidden="0" w:uiPriority="65" w:unhideWhenUsed="0"/>
-    <w:lsdException w:name="Medium List 2 Accent 6" w:semiHidden="0" w:uiPriority="66" w:unhideWhenUsed="0"/>
-    <w:lsdException w:name="Medium Grid 1 Accent 6" w:semiHidden="0" w:uiPriority="67" w:unhideWhenUsed="0"/>
-    <w:lsdException w:name="Medium Grid 2 Accent 6" w:semiHidden="0" w:uiPriority="68" w:unhideWhenUsed="0"/>
-    <w:lsdException w:name="Medium Grid 3 Accent 6" w:semiHidden="0" w:uiPriority="69" w:unhideWhenUsed="0"/>
-    <w:lsdException w:name="Dark List Accent 6" w:semiHidden="0" w:uiPriority="70" w:unhideWhenUsed="0"/>
-    <w:lsdException w:name="Colorful Shading Accent 6" w:semiHidden="0" w:uiPriority="71" w:unhideWhenUsed="0"/>
-    <w:lsdException w:name="Colorful List Accent 6" w:semiHidden="0" w:uiPriority="72" w:unhideWhenUsed="0"/>
-    <w:lsdException w:name="Colorful Grid Accent 6" w:semiHidden="0" w:uiPriority="73" w:unhideWhenUsed="0"/>
-    <w:lsdException w:name="Subtle Emphasis" w:semiHidden="0" w:uiPriority="19" w:unhideWhenUsed="0" w:qFormat="1"/>
-    <w:lsdException w:name="Intense Emphasis" w:semiHidden="0" w:uiPriority="21" w:unhideWhenUsed="0" w:qFormat="1"/>
-    <w:lsdException w:name="Subtle Reference" w:semiHidden="0" w:uiPriority="31" w:unhideWhenUsed="0" w:qFormat="1"/>
-    <w:lsdException w:name="Intense Reference" w:semiHidden="0" w:uiPriority="32" w:unhideWhenUsed="0" w:qFormat="1"/>
-    <w:lsdException w:name="Book Title" w:semiHidden="0" w:uiPriority="33" w:unhideWhenUsed="0" w:qFormat="1"/>
-    <w:lsdException w:name="Bibliography" w:uiPriority="37"/>
-    <w:lsdException w:name="TOC Heading" w:uiPriority="39" w:qFormat="1"/>
+  <w:latentStyles w:defLockedState="0" w:defUIPriority="99" w:defSemiHidden="0" w:defUnhideWhenUsed="0" w:defQFormat="0" w:count="371">
+    <w:lsdException w:name="Normal" w:uiPriority="0" w:qFormat="1"/>
+    <w:lsdException w:name="heading 1" w:uiPriority="9" w:qFormat="1"/>
+    <w:lsdException w:name="heading 2" w:semiHidden="1" w:uiPriority="9" w:unhideWhenUsed="1" w:qFormat="1"/>
+    <w:lsdException w:name="heading 3" w:semiHidden="1" w:uiPriority="9" w:unhideWhenUsed="1" w:qFormat="1"/>
+    <w:lsdException w:name="heading 4" w:semiHidden="1" w:uiPriority="9" w:unhideWhenUsed="1" w:qFormat="1"/>
+    <w:lsdException w:name="heading 5" w:semiHidden="1" w:uiPriority="9" w:unhideWhenUsed="1" w:qFormat="1"/>
+    <w:lsdException w:name="heading 6" w:semiHidden="1" w:uiPriority="9" w:unhideWhenUsed="1" w:qFormat="1"/>
+    <w:lsdException w:name="heading 7" w:semiHidden="1" w:uiPriority="9" w:unhideWhenUsed="1" w:qFormat="1"/>
+    <w:lsdException w:name="heading 8" w:semiHidden="1" w:uiPriority="9" w:unhideWhenUsed="1" w:qFormat="1"/>
+    <w:lsdException w:name="heading 9" w:semiHidden="1" w:uiPriority="9" w:unhideWhenUsed="1" w:qFormat="1"/>
+    <w:lsdException w:name="index 1" w:semiHidden="1" w:unhideWhenUsed="1"/>
+    <w:lsdException w:name="index 2" w:semiHidden="1" w:unhideWhenUsed="1"/>
+    <w:lsdException w:name="index 3" w:semiHidden="1" w:unhideWhenUsed="1"/>
+    <w:lsdException w:name="index 4" w:semiHidden="1" w:unhideWhenUsed="1"/>
+    <w:lsdException w:name="index 5" w:semiHidden="1" w:unhideWhenUsed="1"/>
+    <w:lsdException w:name="index 6" w:semiHidden="1" w:unhideWhenUsed="1"/>
+    <w:lsdException w:name="index 7" w:semiHidden="1" w:unhideWhenUsed="1"/>
+    <w:lsdException w:name="index 8" w:semiHidden="1" w:unhideWhenUsed="1"/>
+    <w:lsdException w:name="index 9" w:semiHidden="1" w:unhideWhenUsed="1"/>
+    <w:lsdException w:name="toc 1" w:semiHidden="1" w:uiPriority="39" w:unhideWhenUsed="1"/>
+    <w:lsdException w:name="toc 2" w:semiHidden="1" w:uiPriority="39" w:unhideWhenUsed="1"/>
+    <w:lsdException w:name="toc 3" w:semiHidden="1" w:uiPriority="39" w:unhideWhenUsed="1"/>
+    <w:lsdException w:name="toc 4" w:semiHidden="1" w:uiPriority="39" w:unhideWhenUsed="1"/>
+    <w:lsdException w:name="toc 5" w:semiHidden="1" w:uiPriority="39" w:unhideWhenUsed="1"/>
+    <w:lsdException w:name="toc 6" w:semiHidden="1" w:uiPriority="39" w:unhideWhenUsed="1"/>
+    <w:lsdException w:name="toc 7" w:semiHidden="1" w:uiPriority="39" w:unhideWhenUsed="1"/>
+    <w:lsdException w:name="toc 8" w:semiHidden="1" w:uiPriority="39" w:unhideWhenUsed="1"/>
+    <w:lsdException w:name="toc 9" w:semiHidden="1" w:uiPriority="39" w:unhideWhenUsed="1"/>
+    <w:lsdException w:name="Normal Indent" w:semiHidden="1" w:unhideWhenUsed="1"/>
+    <w:lsdException w:name="footnote text" w:semiHidden="1" w:unhideWhenUsed="1"/>
+    <w:lsdException w:name="annotation text" w:semiHidden="1" w:unhideWhenUsed="1"/>
+    <w:lsdException w:name="header" w:semiHidden="1" w:unhideWhenUsed="1"/>
+    <w:lsdException w:name="footer" w:semiHidden="1" w:unhideWhenUsed="1"/>
+    <w:lsdException w:name="index heading" w:semiHidden="1" w:unhideWhenUsed="1"/>
+    <w:lsdException w:name="caption" w:semiHidden="1" w:uiPriority="35" w:unhideWhenUsed="1" w:qFormat="1"/>
+    <w:lsdException w:name="table of figures" w:semiHidden="1" w:unhideWhenUsed="1"/>
+    <w:lsdException w:name="envelope address" w:semiHidden="1" w:unhideWhenUsed="1"/>
+    <w:lsdException w:name="envelope return" w:semiHidden="1" w:unhideWhenUsed="1"/>
+    <w:lsdException w:name="footnote reference" w:semiHidden="1" w:unhideWhenUsed="1"/>
+    <w:lsdException w:name="annotation reference" w:semiHidden="1" w:unhideWhenUsed="1"/>
+    <w:lsdException w:name="line number" w:semiHidden="1" w:unhideWhenUsed="1"/>
+    <w:lsdException w:name="page number" w:semiHidden="1" w:unhideWhenUsed="1"/>
+    <w:lsdException w:name="endnote reference" w:semiHidden="1" w:unhideWhenUsed="1"/>
+    <w:lsdException w:name="endnote text" w:semiHidden="1" w:unhideWhenUsed="1"/>
+    <w:lsdException w:name="table of authorities" w:semiHidden="1" w:unhideWhenUsed="1"/>
+    <w:lsdException w:name="macro" w:semiHidden="1" w:unhideWhenUsed="1"/>
+    <w:lsdException w:name="toa heading" w:semiHidden="1" w:unhideWhenUsed="1"/>
+    <w:lsdException w:name="List" w:semiHidden="1" w:unhideWhenUsed="1"/>
+    <w:lsdException w:name="List Bullet" w:semiHidden="1" w:unhideWhenUsed="1"/>
+    <w:lsdException w:name="List Number" w:semiHidden="1" w:unhideWhenUsed="1"/>
+    <w:lsdException w:name="List 2" w:semiHidden="1" w:unhideWhenUsed="1"/>
+    <w:lsdException w:name="List 3" w:semiHidden="1" w:unhideWhenUsed="1"/>
+    <w:lsdException w:name="List 4" w:semiHidden="1" w:unhideWhenUsed="1"/>
+    <w:lsdException w:name="List 5" w:semiHidden="1" w:unhideWhenUsed="1"/>
+    <w:lsdException w:name="List Bullet 2" w:semiHidden="1" w:unhideWhenUsed="1"/>
+    <w:lsdException w:name="List Bullet 3" w:semiHidden="1" w:unhideWhenUsed="1"/>
+    <w:lsdException w:name="List Bullet 4" w:semiHidden="1" w:unhideWhenUsed="1"/>
+    <w:lsdException w:name="List Bullet 5" w:semiHidden="1" w:unhideWhenUsed="1"/>
+    <w:lsdException w:name="List Number 2" w:semiHidden="1" w:unhideWhenUsed="1"/>
+    <w:lsdException w:name="List Number 3" w:semiHidden="1" w:unhideWhenUsed="1"/>
+    <w:lsdException w:name="List Number 4" w:semiHidden="1" w:unhideWhenUsed="1"/>
+    <w:lsdException w:name="List Number 5" w:semiHidden="1" w:unhideWhenUsed="1"/>
+    <w:lsdException w:name="Title" w:uiPriority="10" w:qFormat="1"/>
+    <w:lsdException w:name="Closing" w:semiHidden="1" w:unhideWhenUsed="1"/>
+    <w:lsdException w:name="Signature" w:semiHidden="1" w:unhideWhenUsed="1"/>
+    <w:lsdException w:name="Default Paragraph Font" w:semiHidden="1" w:uiPriority="1" w:unhideWhenUsed="1"/>
+    <w:lsdException w:name="Body Text" w:semiHidden="1" w:unhideWhenUsed="1"/>
+    <w:lsdException w:name="Body Text Indent" w:semiHidden="1" w:unhideWhenUsed="1"/>
+    <w:lsdException w:name="List Continue" w:semiHidden="1" w:unhideWhenUsed="1"/>
+    <w:lsdException w:name="List Continue 2" w:semiHidden="1" w:unhideWhenUsed="1"/>
+    <w:lsdException w:name="List Continue 3" w:semiHidden="1" w:unhideWhenUsed="1"/>
+    <w:lsdException w:name="List Continue 4" w:semiHidden="1" w:unhideWhenUsed="1"/>
+    <w:lsdException w:name="List Continue 5" w:semiHidden="1" w:unhideWhenUsed="1"/>
+    <w:lsdException w:name="Message Header" w:semiHidden="1" w:unhideWhenUsed="1"/>
+    <w:lsdException w:name="Subtitle" w:uiPriority="11" w:qFormat="1"/>
+    <w:lsdException w:name="Salutation" w:semiHidden="1" w:unhideWhenUsed="1"/>
+    <w:lsdException w:name="Date" w:semiHidden="1" w:unhideWhenUsed="1"/>
+    <w:lsdException w:name="Body Text First Indent" w:semiHidden="1" w:unhideWhenUsed="1"/>
+    <w:lsdException w:name="Body Text First Indent 2" w:semiHidden="1" w:unhideWhenUsed="1"/>
+    <w:lsdException w:name="Note Heading" w:semiHidden="1" w:unhideWhenUsed="1"/>
+    <w:lsdException w:name="Body Text 2" w:semiHidden="1" w:unhideWhenUsed="1"/>
+    <w:lsdException w:name="Body Text 3" w:semiHidden="1" w:unhideWhenUsed="1"/>
+    <w:lsdException w:name="Body Text Indent 2" w:semiHidden="1" w:unhideWhenUsed="1"/>
+    <w:lsdException w:name="Body Text Indent 3" w:semiHidden="1" w:unhideWhenUsed="1"/>
+    <w:lsdException w:name="Block Text" w:semiHidden="1" w:unhideWhenUsed="1"/>
+    <w:lsdException w:name="Hyperlink" w:semiHidden="1" w:unhideWhenUsed="1"/>
+    <w:lsdException w:name="FollowedHyperlink" w:semiHidden="1" w:unhideWhenUsed="1"/>
+    <w:lsdException w:name="Strong" w:uiPriority="22" w:qFormat="1"/>
+    <w:lsdException w:name="Emphasis" w:uiPriority="20" w:qFormat="1"/>
+    <w:lsdException w:name="Document Map" w:semiHidden="1" w:unhideWhenUsed="1"/>
+    <w:lsdException w:name="Plain Text" w:semiHidden="1" w:unhideWhenUsed="1"/>
+    <w:lsdException w:name="E-mail Signature" w:semiHidden="1" w:unhideWhenUsed="1"/>
+    <w:lsdException w:name="HTML Top of Form" w:semiHidden="1" w:unhideWhenUsed="1"/>
+    <w:lsdException w:name="HTML Bottom of Form" w:semiHidden="1" w:unhideWhenUsed="1"/>
+    <w:lsdException w:name="Normal (Web)" w:semiHidden="1" w:unhideWhenUsed="1"/>
+    <w:lsdException w:name="HTML Acronym" w:semiHidden="1" w:unhideWhenUsed="1"/>
+    <w:lsdException w:name="HTML Address" w:semiHidden="1" w:unhideWhenUsed="1"/>
+    <w:lsdException w:name="HTML Cite" w:semiHidden="1" w:unhideWhenUsed="1"/>
+    <w:lsdException w:name="HTML Code" w:semiHidden="1" w:unhideWhenUsed="1"/>
+    <w:lsdException w:name="HTML Definition" w:semiHidden="1" w:unhideWhenUsed="1"/>
+    <w:lsdException w:name="HTML Keyboard" w:semiHidden="1" w:unhideWhenUsed="1"/>
+    <w:lsdException w:name="HTML Preformatted" w:semiHidden="1" w:unhideWhenUsed="1"/>
+    <w:lsdException w:name="HTML Sample" w:semiHidden="1" w:unhideWhenUsed="1"/>
+    <w:lsdException w:name="HTML Typewriter" w:semiHidden="1" w:unhideWhenUsed="1"/>
+    <w:lsdException w:name="HTML Variable" w:semiHidden="1" w:unhideWhenUsed="1"/>
+    <w:lsdException w:name="Normal Table" w:semiHidden="1" w:unhideWhenUsed="1"/>
+    <w:lsdException w:name="annotation subject" w:semiHidden="1" w:unhideWhenUsed="1"/>
+    <w:lsdException w:name="No List" w:semiHidden="1" w:unhideWhenUsed="1"/>
+    <w:lsdException w:name="Outline List 1" w:semiHidden="1" w:unhideWhenUsed="1"/>
+    <w:lsdException w:name="Outline List 2" w:semiHidden="1" w:unhideWhenUsed="1"/>
+    <w:lsdException w:name="Outline List 3" w:semiHidden="1" w:unhideWhenUsed="1"/>
+    <w:lsdException w:name="Table Simple 1" w:semiHidden="1" w:unhideWhenUsed="1"/>
+    <w:lsdException w:name="Table Simple 2" w:semiHidden="1" w:unhideWhenUsed="1"/>
+    <w:lsdException w:name="Table Simple 3" w:semiHidden="1" w:unhideWhenUsed="1"/>
+    <w:lsdException w:name="Table Classic 1" w:semiHidden="1" w:unhideWhenUsed="1"/>
+    <w:lsdException w:name="Table Classic 2" w:semiHidden="1" w:unhideWhenUsed="1"/>
+    <w:lsdException w:name="Table Classic 3" w:semiHidden="1" w:unhideWhenUsed="1"/>
+    <w:lsdException w:name="Table Classic 4" w:semiHidden="1" w:unhideWhenUsed="1"/>
+    <w:lsdException w:name="Table Colorful 1" w:semiHidden="1" w:unhideWhenUsed="1"/>
+    <w:lsdException w:name="Table Colorful 2" w:semiHidden="1" w:unhideWhenUsed="1"/>
+    <w:lsdException w:name="Table Colorful 3" w:semiHidden="1" w:unhideWhenUsed="1"/>
+    <w:lsdException w:name="Table Columns 1" w:semiHidden="1" w:unhideWhenUsed="1"/>
+    <w:lsdException w:name="Table Columns 2" w:semiHidden="1" w:unhideWhenUsed="1"/>
+    <w:lsdException w:name="Table Columns 3" w:semiHidden="1" w:unhideWhenUsed="1"/>
+    <w:lsdException w:name="Table Columns 4" w:semiHidden="1" w:unhideWhenUsed="1"/>
+    <w:lsdException w:name="Table Columns 5" w:semiHidden="1" w:unhideWhenUsed="1"/>
+    <w:lsdException w:name="Table Grid 1" w:semiHidden="1" w:unhideWhenUsed="1"/>
+    <w:lsdException w:name="Table Grid 2" w:semiHidden="1" w:unhideWhenUsed="1"/>
+    <w:lsdException w:name="Table Grid 3" w:semiHidden="1" w:unhideWhenUsed="1"/>
+    <w:lsdException w:name="Table Grid 4" w:semiHidden="1" w:unhideWhenUsed="1"/>
+    <w:lsdException w:name="Table Grid 5" w:semiHidden="1" w:unhideWhenUsed="1"/>
+    <w:lsdException w:name="Table Grid 6" w:semiHidden="1" w:unhideWhenUsed="1"/>
+    <w:lsdException w:name="Table Grid 7" w:semiHidden="1" w:unhideWhenUsed="1"/>
+    <w:lsdException w:name="Table Grid 8" w:semiHidden="1" w:unhideWhenUsed="1"/>
+    <w:lsdException w:name="Table List 1" w:semiHidden="1" w:unhideWhenUsed="1"/>
+    <w:lsdException w:name="Table List 2" w:semiHidden="1" w:unhideWhenUsed="1"/>
+    <w:lsdException w:name="Table List 3" w:semiHidden="1" w:unhideWhenUsed="1"/>
+    <w:lsdException w:name="Table List 4" w:semiHidden="1" w:unhideWhenUsed="1"/>
+    <w:lsdException w:name="Table List 5" w:semiHidden="1" w:unhideWhenUsed="1"/>
+    <w:lsdException w:name="Table List 6" w:semiHidden="1" w:unhideWhenUsed="1"/>
+    <w:lsdException w:name="Table List 7" w:semiHidden="1" w:unhideWhenUsed="1"/>
+    <w:lsdException w:name="Table List 8" w:semiHidden="1" w:unhideWhenUsed="1"/>
+    <w:lsdException w:name="Table 3D effects 1" w:semiHidden="1" w:unhideWhenUsed="1"/>
+    <w:lsdException w:name="Table 3D effects 2" w:semiHidden="1" w:unhideWhenUsed="1"/>
+    <w:lsdException w:name="Table 3D effects 3" w:semiHidden="1" w:unhideWhenUsed="1"/>
+    <w:lsdException w:name="Table Contemporary" w:semiHidden="1" w:unhideWhenUsed="1"/>
+    <w:lsdException w:name="Table Elegant" w:semiHidden="1" w:unhideWhenUsed="1"/>
+    <w:lsdException w:name="Table Professional" w:semiHidden="1" w:unhideWhenUsed="1"/>
+    <w:lsdException w:name="Table Subtle 1" w:semiHidden="1" w:unhideWhenUsed="1"/>
+    <w:lsdException w:name="Table Subtle 2" w:semiHidden="1" w:unhideWhenUsed="1"/>
+    <w:lsdException w:name="Table Web 1" w:semiHidden="1" w:unhideWhenUsed="1"/>
+    <w:lsdException w:name="Table Web 2" w:semiHidden="1" w:unhideWhenUsed="1"/>
+    <w:lsdException w:name="Table Web 3" w:semiHidden="1" w:unhideWhenUsed="1"/>
+    <w:lsdException w:name="Balloon Text" w:semiHidden="1" w:unhideWhenUsed="1"/>
+    <w:lsdException w:name="Table Grid" w:uiPriority="59"/>
+    <w:lsdException w:name="Table Theme" w:semiHidden="1" w:unhideWhenUsed="1"/>
+    <w:lsdException w:name="Placeholder Text" w:semiHidden="1"/>
+    <w:lsdException w:name="No Spacing" w:uiPriority="1" w:qFormat="1"/>
+    <w:lsdException w:name="Light Shading" w:uiPriority="60"/>
+    <w:lsdException w:name="Light List" w:uiPriority="61"/>
+    <w:lsdException w:name="Light Grid" w:uiPriority="62"/>
+    <w:lsdException w:name="Medium Shading 1" w:uiPriority="63"/>
+    <w:lsdException w:name="Medium Shading 2" w:uiPriority="64"/>
+    <w:lsdException w:name="Medium List 1" w:uiPriority="65"/>
+    <w:lsdException w:name="Medium List 2" w:uiPriority="66"/>
+    <w:lsdException w:name="Medium Grid 1" w:uiPriority="67"/>
+    <w:lsdException w:name="Medium Grid 2" w:uiPriority="68"/>
+    <w:lsdException w:name="Medium Grid 3" w:uiPriority="69"/>
+    <w:lsdException w:name="Dark List" w:uiPriority="70"/>
+    <w:lsdException w:name="Colorful Shading" w:uiPriority="71"/>
+    <w:lsdException w:name="Colorful List" w:uiPriority="72"/>
+    <w:lsdException w:name="Colorful Grid" w:uiPriority="73"/>
+    <w:lsdException w:name="Light Shading Accent 1" w:uiPriority="60"/>
+    <w:lsdException w:name="Light List Accent 1" w:uiPriority="61"/>
+    <w:lsdException w:name="Light Grid Accent 1" w:uiPriority="62"/>
+    <w:lsdException w:name="Medium Shading 1 Accent 1" w:uiPriority="63"/>
+    <w:lsdException w:name="Medium Shading 2 Accent 1" w:uiPriority="64"/>
+    <w:lsdException w:name="Medium List 1 Accent 1" w:uiPriority="65"/>
+    <w:lsdException w:name="Revision" w:semiHidden="1"/>
+    <w:lsdException w:name="List Paragraph" w:uiPriority="34" w:qFormat="1"/>
+    <w:lsdException w:name="Quote" w:uiPriority="29" w:qFormat="1"/>
+    <w:lsdException w:name="Intense Quote" w:uiPriority="30" w:qFormat="1"/>
+    <w:lsdException w:name="Medium List 2 Accent 1" w:uiPriority="66"/>
+    <w:lsdException w:name="Medium Grid 1 Accent 1" w:uiPriority="67"/>
+    <w:lsdException w:name="Medium Grid 2 Accent 1" w:uiPriority="68"/>
+    <w:lsdException w:name="Medium Grid 3 Accent 1" w:uiPriority="69"/>
+    <w:lsdException w:name="Dark List Accent 1" w:uiPriority="70"/>
+    <w:lsdException w:name="Colorful Shading Accent 1" w:uiPriority="71"/>
+    <w:lsdException w:name="Colorful List Accent 1" w:uiPriority="72"/>
+    <w:lsdException w:name="Colorful Grid Accent 1" w:uiPriority="73"/>
+    <w:lsdException w:name="Light Shading Accent 2" w:uiPriority="60"/>
+    <w:lsdException w:name="Light List Accent 2" w:uiPriority="61"/>
+    <w:lsdException w:name="Light Grid Accent 2" w:uiPriority="62"/>
+    <w:lsdException w:name="Medium Shading 1 Accent 2" w:uiPriority="63"/>
+    <w:lsdException w:name="Medium Shading 2 Accent 2" w:uiPriority="64"/>
+    <w:lsdException w:name="Medium List 1 Accent 2" w:uiPriority="65"/>
+    <w:lsdException w:name="Medium List 2 Accent 2" w:uiPriority="66"/>
+    <w:lsdException w:name="Medium Grid 1 Accent 2" w:uiPriority="67"/>
+    <w:lsdException w:name="Medium Grid 2 Accent 2" w:uiPriority="68"/>
+    <w:lsdException w:name="Medium Grid 3 Accent 2" w:uiPriority="69"/>
+    <w:lsdException w:name="Dark List Accent 2" w:uiPriority="70"/>
+    <w:lsdException w:name="Colorful Shading Accent 2" w:uiPriority="71"/>
+    <w:lsdException w:name="Colorful List Accent 2" w:uiPriority="72"/>
+    <w:lsdException w:name="Colorful Grid Accent 2" w:uiPriority="73"/>
+    <w:lsdException w:name="Light Shading Accent 3" w:uiPriority="60"/>
+    <w:lsdException w:name="Light List Accent 3" w:uiPriority="61"/>
+    <w:lsdException w:name="Light Grid Accent 3" w:uiPriority="62"/>
+    <w:lsdException w:name="Medium Shading 1 Accent 3" w:uiPriority="63"/>
+    <w:lsdException w:name="Medium Shading 2 Accent 3" w:uiPriority="64"/>
+    <w:lsdException w:name="Medium List 1 Accent 3" w:uiPriority="65"/>
+    <w:lsdException w:name="Medium List 2 Accent 3" w:uiPriority="66"/>
+    <w:lsdException w:name="Medium Grid 1 Accent 3" w:uiPriority="67"/>
+    <w:lsdException w:name="Medium Grid 2 Accent 3" w:uiPriority="68"/>
+    <w:lsdException w:name="Medium Grid 3 Accent 3" w:uiPriority="69"/>
+    <w:lsdException w:name="Dark List Accent 3" w:uiPriority="70"/>
+    <w:lsdException w:name="Colorful Shading Accent 3" w:uiPriority="71"/>
+    <w:lsdException w:name="Colorful List Accent 3" w:uiPriority="72"/>
+    <w:lsdException w:name="Colorful Grid Accent 3" w:uiPriority="73"/>
+    <w:lsdException w:name="Light Shading Accent 4" w:uiPriority="60"/>
+    <w:lsdException w:name="Light List Accent 4" w:uiPriority="61"/>
+    <w:lsdException w:name="Light Grid Accent 4" w:uiPriority="62"/>
+    <w:lsdException w:name="Medium Shading 1 Accent 4" w:uiPriority="63"/>
+    <w:lsdException w:name="Medium Shading 2 Accent 4" w:uiPriority="64"/>
+    <w:lsdException w:name="Medium List 1 Accent 4" w:uiPriority="65"/>
+    <w:lsdException w:name="Medium List 2 Accent 4" w:uiPriority="66"/>
+    <w:lsdException w:name="Medium Grid 1 Accent 4" w:uiPriority="67"/>
+    <w:lsdException w:name="Medium Grid 2 Accent 4" w:uiPriority="68"/>
+    <w:lsdException w:name="Medium Grid 3 Accent 4" w:uiPriority="69"/>
+    <w:lsdException w:name="Dark List Accent 4" w:uiPriority="70"/>
+    <w:lsdException w:name="Colorful Shading Accent 4" w:uiPriority="71"/>
+    <w:lsdException w:name="Colorful List Accent 4" w:uiPriority="72"/>
+    <w:lsdException w:name="Colorful Grid Accent 4" w:uiPriority="73"/>
+    <w:lsdException w:name="Light Shading Accent 5" w:uiPriority="60"/>
+    <w:lsdException w:name="Light List Accent 5" w:uiPriority="61"/>
+    <w:lsdException w:name="Light Grid Accent 5" w:uiPriority="62"/>
+    <w:lsdException w:name="Medium Shading 1 Accent 5" w:uiPriority="63"/>
+    <w:lsdException w:name="Medium Shading 2 Accent 5" w:uiPriority="64"/>
+    <w:lsdException w:name="Medium List 1 Accent 5" w:uiPriority="65"/>
+    <w:lsdException w:name="Medium List 2 Accent 5" w:uiPriority="66"/>
+    <w:lsdException w:name="Medium Grid 1 Accent 5" w:uiPriority="67"/>
+    <w:lsdException w:name="Medium Grid 2 Accent 5" w:uiPriority="68"/>
+    <w:lsdException w:name="Medium Grid 3 Accent 5" w:uiPriority="69"/>
+    <w:lsdException w:name="Dark List Accent 5" w:uiPriority="70"/>
+    <w:lsdException w:name="Colorful Shading Accent 5" w:uiPriority="71"/>
+    <w:lsdException w:name="Colorful List Accent 5" w:uiPriority="72"/>
+    <w:lsdException w:name="Colorful Grid Accent 5" w:uiPriority="73"/>
+    <w:lsdException w:name="Light Shading Accent 6" w:uiPriority="60"/>
+    <w:lsdException w:name="Light List Accent 6" w:uiPriority="61"/>
+    <w:lsdException w:name="Light Grid Accent 6" w:uiPriority="62"/>
+    <w:lsdException w:name="Medium Shading 1 Accent 6" w:uiPriority="63"/>
+    <w:lsdException w:name="Medium Shading 2 Accent 6" w:uiPriority="64"/>
+    <w:lsdException w:name="Medium List 1 Accent 6" w:uiPriority="65"/>
+    <w:lsdException w:name="Medium List 2 Accent 6" w:uiPriority="66"/>
+    <w:lsdException w:name="Medium Grid 1 Accent 6" w:uiPriority="67"/>
+    <w:lsdException w:name="Medium Grid 2 Accent 6" w:uiPriority="68"/>
+    <w:lsdException w:name="Medium Grid 3 Accent 6" w:uiPriority="69"/>
+    <w:lsdException w:name="Dark List Accent 6" w:uiPriority="70"/>
+    <w:lsdException w:name="Colorful Shading Accent 6" w:uiPriority="71"/>
+    <w:lsdException w:name="Colorful List Accent 6" w:uiPriority="72"/>
+    <w:lsdException w:name="Colorful Grid Accent 6" w:uiPriority="73"/>
+    <w:lsdException w:name="Subtle Emphasis" w:uiPriority="19" w:qFormat="1"/>
+    <w:lsdException w:name="Intense Emphasis" w:uiPriority="21" w:qFormat="1"/>
+    <w:lsdException w:name="Subtle Reference" w:uiPriority="31" w:qFormat="1"/>
+    <w:lsdException w:name="Intense Reference" w:uiPriority="32" w:qFormat="1"/>
+    <w:lsdException w:name="Book Title" w:uiPriority="33" w:qFormat="1"/>
+    <w:lsdException w:name="Bibliography" w:semiHidden="1" w:uiPriority="37" w:unhideWhenUsed="1"/>
+    <w:lsdException w:name="TOC Heading" w:semiHidden="1" w:uiPriority="39" w:unhideWhenUsed="1" w:qFormat="1"/>
+    <w:lsdException w:name="Plain Table 1" w:uiPriority="41"/>
+    <w:lsdException w:name="Plain Table 2" w:uiPriority="42"/>
+    <w:lsdException w:name="Plain Table 3" w:uiPriority="43"/>
+    <w:lsdException w:name="Plain Table 4" w:uiPriority="44"/>
+    <w:lsdException w:name="Plain Table 5" w:uiPriority="45"/>
+    <w:lsdException w:name="Grid Table Light" w:uiPriority="40"/>
+    <w:lsdException w:name="Grid Table 1 Light" w:uiPriority="46"/>
+    <w:lsdException w:name="Grid Table 2" w:uiPriority="47"/>
+    <w:lsdException w:name="Grid Table 3" w:uiPriority="48"/>
+    <w:lsdException w:name="Grid Table 4" w:uiPriority="49"/>
+    <w:lsdException w:name="Grid Table 5 Dark" w:uiPriority="50"/>
+    <w:lsdException w:name="Grid Table 6 Colorful" w:uiPriority="51"/>
+    <w:lsdException w:name="Grid Table 7 Colorful" w:uiPriority="52"/>
+    <w:lsdException w:name="Grid Table 1 Light Accent 1" w:uiPriority="46"/>
+    <w:lsdException w:name="Grid Table 2 Accent 1" w:uiPriority="47"/>
+    <w:lsdException w:name="Grid Table 3 Accent 1" w:uiPriority="48"/>
+    <w:lsdException w:name="Grid Table 4 Accent 1" w:uiPriority="49"/>
+    <w:lsdException w:name="Grid Table 5 Dark Accent 1" w:uiPriority="50"/>
+    <w:lsdException w:name="Grid Table 6 Colorful Accent 1" w:uiPriority="51"/>
+    <w:lsdException w:name="Grid Table 7 Colorful Accent 1" w:uiPriority="52"/>
+    <w:lsdException w:name="Grid Table 1 Light Accent 2" w:uiPriority="46"/>
+    <w:lsdException w:name="Grid Table 2 Accent 2" w:uiPriority="47"/>
+    <w:lsdException w:name="Grid Table 3 Accent 2" w:uiPriority="48"/>
+    <w:lsdException w:name="Grid Table 4 Accent 2" w:uiPriority="49"/>
+    <w:lsdException w:name="Grid Table 5 Dark Accent 2" w:uiPriority="50"/>
+    <w:lsdException w:name="Grid Table 6 Colorful Accent 2" w:uiPriority="51"/>
+    <w:lsdException w:name="Grid Table 7 Colorful Accent 2" w:uiPriority="52"/>
+    <w:lsdException w:name="Grid Table 1 Light Accent 3" w:uiPriority="46"/>
+    <w:lsdException w:name="Grid Table 2 Accent 3" w:uiPriority="47"/>
+    <w:lsdException w:name="Grid Table 3 Accent 3" w:uiPriority="48"/>
+    <w:lsdException w:name="Grid Table 4 Accent 3" w:uiPriority="49"/>
+    <w:lsdException w:name="Grid Table 5 Dark Accent 3" w:uiPriority="50"/>
+    <w:lsdException w:name="Grid Table 6 Colorful Accent 3" w:uiPriority="51"/>
+    <w:lsdException w:name="Grid Table 7 Colorful Accent 3" w:uiPriority="52"/>
+    <w:lsdException w:name="Grid Table 1 Light Accent 4" w:uiPriority="46"/>
+    <w:lsdException w:name="Grid Table 2 Accent 4" w:uiPriority="47"/>
+    <w:lsdException w:name="Grid Table 3 Accent 4" w:uiPriority="48"/>
+    <w:lsdException w:name="Grid Table 4 Accent 4" w:uiPriority="49"/>
+    <w:lsdException w:name="Grid Table 5 Dark Accent 4" w:uiPriority="50"/>
+    <w:lsdException w:name="Grid Table 6 Colorful Accent 4" w:uiPriority="51"/>
+    <w:lsdException w:name="Grid Table 7 Colorful Accent 4" w:uiPriority="52"/>
+    <w:lsdException w:name="Grid Table 1 Light Accent 5" w:uiPriority="46"/>
+    <w:lsdException w:name="Grid Table 2 Accent 5" w:uiPriority="47"/>
+    <w:lsdException w:name="Grid Table 3 Accent 5" w:uiPriority="48"/>
+    <w:lsdException w:name="Grid Table 4 Accent 5" w:uiPriority="49"/>
+    <w:lsdException w:name="Grid Table 5 Dark Accent 5" w:uiPriority="50"/>
+    <w:lsdException w:name="Grid Table 6 Colorful Accent 5" w:uiPriority="51"/>
+    <w:lsdException w:name="Grid Table 7 Colorful Accent 5" w:uiPriority="52"/>
+    <w:lsdException w:name="Grid Table 1 Light Accent 6" w:uiPriority="46"/>
+    <w:lsdException w:name="Grid Table 2 Accent 6" w:uiPriority="47"/>
+    <w:lsdException w:name="Grid Table 3 Accent 6" w:uiPriority="48"/>
+    <w:lsdException w:name="Grid Table 4 Accent 6" w:uiPriority="49"/>
+    <w:lsdException w:name="Grid Table 5 Dark Accent 6" w:uiPriority="50"/>
+    <w:lsdException w:name="Grid Table 6 Colorful Accent 6" w:uiPriority="51"/>
+    <w:lsdException w:name="Grid Table 7 Colorful Accent 6" w:uiPriority="52"/>
+    <w:lsdException w:name="List Table 1 Light" w:uiPriority="46"/>
+    <w:lsdException w:name="List Table 2" w:uiPriority="47"/>
+    <w:lsdException w:name="List Table 3" w:uiPriority="48"/>
+    <w:lsdException w:name="List Table 4" w:uiPriority="49"/>
+    <w:lsdException w:name="List Table 5 Dark" w:uiPriority="50"/>
+    <w:lsdException w:name="List Table 6 Colorful" w:uiPriority="51"/>
+    <w:lsdException w:name="List Table 7 Colorful" w:uiPriority="52"/>
+    <w:lsdException w:name="List Table 1 Light Accent 1" w:uiPriority="46"/>
+    <w:lsdException w:name="List Table 2 Accent 1" w:uiPriority="47"/>
+    <w:lsdException w:name="List Table 3 Accent 1" w:uiPriority="48"/>
+    <w:lsdException w:name="List Table 4 Accent 1" w:uiPriority="49"/>
+    <w:lsdException w:name="List Table 5 Dark Accent 1" w:uiPriority="50"/>
+    <w:lsdException w:name="List Table 6 Colorful Accent 1" w:uiPriority="51"/>
+    <w:lsdException w:name="List Table 7 Colorful Accent 1" w:uiPriority="52"/>
+    <w:lsdException w:name="List Table 1 Light Accent 2" w:uiPriority="46"/>
+    <w:lsdException w:name="List Table 2 Accent 2" w:uiPriority="47"/>
+    <w:lsdException w:name="List Table 3 Accent 2" w:uiPriority="48"/>
+    <w:lsdException w:name="List Table 4 Accent 2" w:uiPriority="49"/>
+    <w:lsdException w:name="List Table 5 Dark Accent 2" w:uiPriority="50"/>
+    <w:lsdException w:name="List Table 6 Colorful Accent 2" w:uiPriority="51"/>
+    <w:lsdException w:name="List Table 7 Colorful Accent 2" w:uiPriority="52"/>
+    <w:lsdException w:name="List Table 1 Light Accent 3" w:uiPriority="46"/>
+    <w:lsdException w:name="List Table 2 Accent 3" w:uiPriority="47"/>
+    <w:lsdException w:name="List Table 3 Accent 3" w:uiPriority="48"/>
+    <w:lsdException w:name="List Table 4 Accent 3" w:uiPriority="49"/>
+    <w:lsdException w:name="List Table 5 Dark Accent 3" w:uiPriority="50"/>
+    <w:lsdException w:name="List Table 6 Colorful Accent 3" w:uiPriority="51"/>
+    <w:lsdException w:name="List Table 7 Colorful Accent 3" w:uiPriority="52"/>
+    <w:lsdException w:name="List Table 1 Light Accent 4" w:uiPriority="46"/>
+    <w:lsdException w:name="List Table 2 Accent 4" w:uiPriority="47"/>
+    <w:lsdException w:name="List Table 3 Accent 4" w:uiPriority="48"/>
+    <w:lsdException w:name="List Table 4 Accent 4" w:uiPriority="49"/>
+    <w:lsdException w:name="List Table 5 Dark Accent 4" w:uiPriority="50"/>
+    <w:lsdException w:name="List Table 6 Colorful Accent 4" w:uiPriority="51"/>
+    <w:lsdException w:name="List Table 7 Colorful Accent 4" w:uiPriority="52"/>
+    <w:lsdException w:name="List Table 1 Light Accent 5" w:uiPriority="46"/>
+    <w:lsdException w:name="List Table 2 Accent 5" w:uiPriority="47"/>
+    <w:lsdException w:name="List Table 3 Accent 5" w:uiPriority="48"/>
+    <w:lsdException w:name="List Table 4 Accent 5" w:uiPriority="49"/>
+    <w:lsdException w:name="List Table 5 Dark Accent 5" w:uiPriority="50"/>
+    <w:lsdException w:name="List Table 6 Colorful Accent 5" w:uiPriority="51"/>
+    <w:lsdException w:name="List Table 7 Colorful Accent 5" w:uiPriority="52"/>
+    <w:lsdException w:name="List Table 1 Light Accent 6" w:uiPriority="46"/>
+    <w:lsdException w:name="List Table 2 Accent 6" w:uiPriority="47"/>
+    <w:lsdException w:name="List Table 3 Accent 6" w:uiPriority="48"/>
+    <w:lsdException w:name="List Table 4 Accent 6" w:uiPriority="49"/>
+    <w:lsdException w:name="List Table 5 Dark Accent 6" w:uiPriority="50"/>
+    <w:lsdException w:name="List Table 6 Colorful Accent 6" w:uiPriority="51"/>
+    <w:lsdException w:name="List Table 7 Colorful Accent 6" w:uiPriority="52"/>
   </w:latentStyles>
   <w:style w:type="paragraph" w:default="1" w:styleId="Normal">
     <w:name w:val="Normal"/>

</xml_diff>

<commit_message>
Slightly edited some spaces and bolded headers
</commit_message>
<xml_diff>
--- a/Chapter One.docx
+++ b/Chapter One.docx
@@ -1,6 +1,6 @@
 
 <file path=word/document.xml><?xml version="1.0" encoding="utf-8"?>
-<w:document xmlns:wpc="http://schemas.microsoft.com/office/word/2010/wordprocessingCanvas" xmlns:mc="http://schemas.openxmlformats.org/markup-compatibility/2006" xmlns:o="urn:schemas-microsoft-com:office:office" xmlns:r="http://schemas.openxmlformats.org/officeDocument/2006/relationships" xmlns:m="http://schemas.openxmlformats.org/officeDocument/2006/math" xmlns:v="urn:schemas-microsoft-com:vml" xmlns:wp14="http://schemas.microsoft.com/office/word/2010/wordprocessingDrawing" xmlns:wp="http://schemas.openxmlformats.org/drawingml/2006/wordprocessingDrawing" xmlns:w10="urn:schemas-microsoft-com:office:word" xmlns:w="http://schemas.openxmlformats.org/wordprocessingml/2006/main" xmlns:w14="http://schemas.microsoft.com/office/word/2010/wordml" xmlns:w15="http://schemas.microsoft.com/office/word/2012/wordml" xmlns:wpg="http://schemas.microsoft.com/office/word/2010/wordprocessingGroup" xmlns:wpi="http://schemas.microsoft.com/office/word/2010/wordprocessingInk" xmlns:wne="http://schemas.microsoft.com/office/word/2006/wordml" xmlns:wps="http://schemas.microsoft.com/office/word/2010/wordprocessingShape" mc:Ignorable="w14 w15 wp14">
+<w:document xmlns:wpc="http://schemas.microsoft.com/office/word/2010/wordprocessingCanvas" xmlns:cx="http://schemas.microsoft.com/office/drawing/2014/chartex" xmlns:mc="http://schemas.openxmlformats.org/markup-compatibility/2006" xmlns:o="urn:schemas-microsoft-com:office:office" xmlns:r="http://schemas.openxmlformats.org/officeDocument/2006/relationships" xmlns:m="http://schemas.openxmlformats.org/officeDocument/2006/math" xmlns:v="urn:schemas-microsoft-com:vml" xmlns:wp14="http://schemas.microsoft.com/office/word/2010/wordprocessingDrawing" xmlns:wp="http://schemas.openxmlformats.org/drawingml/2006/wordprocessingDrawing" xmlns:w10="urn:schemas-microsoft-com:office:word" xmlns:w="http://schemas.openxmlformats.org/wordprocessingml/2006/main" xmlns:w14="http://schemas.microsoft.com/office/word/2010/wordml" xmlns:w15="http://schemas.microsoft.com/office/word/2012/wordml" xmlns:w16se="http://schemas.microsoft.com/office/word/2015/wordml/symex" xmlns:wpg="http://schemas.microsoft.com/office/word/2010/wordprocessingGroup" xmlns:wpi="http://schemas.microsoft.com/office/word/2010/wordprocessingInk" xmlns:wne="http://schemas.microsoft.com/office/word/2006/wordml" xmlns:wps="http://schemas.microsoft.com/office/word/2010/wordprocessingShape" mc:Ignorable="w14 w15 w16se wp14">
   <w:body>
     <w:p>
       <w:pPr>
@@ -561,30 +561,21 @@
     <w:p>
       <w:pPr>
         <w:spacing w:line="480" w:lineRule="auto"/>
-        <w:jc w:val="center"/>
-        <w:rPr>
-          <w:rFonts w:ascii="Times New Roman" w:hAnsi="Times New Roman" w:cs="Times New Roman"/>
-          <w:sz w:val="24"/>
-          <w:szCs w:val="24"/>
-        </w:rPr>
-      </w:pPr>
-    </w:p>
-    <w:p>
-      <w:pPr>
-        <w:spacing w:line="480" w:lineRule="auto"/>
-        <w:jc w:val="center"/>
-        <w:rPr>
-          <w:rFonts w:ascii="Times New Roman" w:hAnsi="Times New Roman" w:cs="Times New Roman"/>
-          <w:sz w:val="24"/>
-          <w:szCs w:val="24"/>
-        </w:rPr>
-      </w:pPr>
-      <w:r>
-        <w:rPr>
-          <w:rFonts w:ascii="Times New Roman" w:hAnsi="Times New Roman" w:cs="Times New Roman"/>
-          <w:sz w:val="24"/>
-          <w:szCs w:val="24"/>
-        </w:rPr>
+        <w:rPr>
+          <w:rFonts w:ascii="Times New Roman" w:hAnsi="Times New Roman" w:cs="Times New Roman"/>
+          <w:b/>
+          <w:sz w:val="24"/>
+          <w:szCs w:val="24"/>
+        </w:rPr>
+      </w:pPr>
+      <w:r>
+        <w:rPr>
+          <w:rFonts w:ascii="Times New Roman" w:hAnsi="Times New Roman" w:cs="Times New Roman"/>
+          <w:b/>
+          <w:sz w:val="24"/>
+          <w:szCs w:val="24"/>
+        </w:rPr>
+        <w:lastRenderedPageBreak/>
         <w:t>Introduction</w:t>
       </w:r>
     </w:p>
@@ -746,16 +737,19 @@
         <w:spacing w:line="480" w:lineRule="auto"/>
         <w:rPr>
           <w:rFonts w:ascii="Times New Roman" w:hAnsi="Times New Roman" w:cs="Times New Roman"/>
-          <w:sz w:val="24"/>
-          <w:szCs w:val="24"/>
-        </w:rPr>
-      </w:pPr>
-      <w:r>
-        <w:rPr>
-          <w:rFonts w:ascii="Times New Roman" w:hAnsi="Times New Roman" w:cs="Times New Roman"/>
-          <w:sz w:val="24"/>
-          <w:szCs w:val="24"/>
-        </w:rPr>
+          <w:b/>
+          <w:sz w:val="24"/>
+          <w:szCs w:val="24"/>
+        </w:rPr>
+      </w:pPr>
+      <w:r>
+        <w:rPr>
+          <w:rFonts w:ascii="Times New Roman" w:hAnsi="Times New Roman" w:cs="Times New Roman"/>
+          <w:b/>
+          <w:sz w:val="24"/>
+          <w:szCs w:val="24"/>
+        </w:rPr>
+        <w:lastRenderedPageBreak/>
         <w:t>Background of the Study</w:t>
       </w:r>
     </w:p>
@@ -869,16 +863,19 @@
         <w:spacing w:line="480" w:lineRule="auto"/>
         <w:rPr>
           <w:rFonts w:ascii="Times New Roman" w:hAnsi="Times New Roman" w:cs="Times New Roman"/>
-          <w:sz w:val="24"/>
-          <w:szCs w:val="24"/>
-        </w:rPr>
-      </w:pPr>
-      <w:r>
-        <w:rPr>
-          <w:rFonts w:ascii="Times New Roman" w:hAnsi="Times New Roman" w:cs="Times New Roman"/>
-          <w:sz w:val="24"/>
-          <w:szCs w:val="24"/>
-        </w:rPr>
+          <w:b/>
+          <w:sz w:val="24"/>
+          <w:szCs w:val="24"/>
+        </w:rPr>
+      </w:pPr>
+      <w:r>
+        <w:rPr>
+          <w:rFonts w:ascii="Times New Roman" w:hAnsi="Times New Roman" w:cs="Times New Roman"/>
+          <w:b/>
+          <w:sz w:val="24"/>
+          <w:szCs w:val="24"/>
+        </w:rPr>
+        <w:lastRenderedPageBreak/>
         <w:t>Statement of the Problem</w:t>
       </w:r>
     </w:p>
@@ -1160,16 +1157,19 @@
         <w:spacing w:line="480" w:lineRule="auto"/>
         <w:rPr>
           <w:rFonts w:ascii="Times New Roman" w:eastAsia="Times New Roman" w:hAnsi="Times New Roman" w:cs="Times New Roman"/>
-          <w:sz w:val="24"/>
-          <w:szCs w:val="24"/>
-        </w:rPr>
-      </w:pPr>
-      <w:r>
-        <w:rPr>
-          <w:rFonts w:ascii="Times New Roman" w:eastAsia="Times New Roman" w:hAnsi="Times New Roman" w:cs="Times New Roman"/>
-          <w:sz w:val="24"/>
-          <w:szCs w:val="24"/>
-        </w:rPr>
+          <w:b/>
+          <w:sz w:val="24"/>
+          <w:szCs w:val="24"/>
+        </w:rPr>
+      </w:pPr>
+      <w:r>
+        <w:rPr>
+          <w:rFonts w:ascii="Times New Roman" w:eastAsia="Times New Roman" w:hAnsi="Times New Roman" w:cs="Times New Roman"/>
+          <w:b/>
+          <w:sz w:val="24"/>
+          <w:szCs w:val="24"/>
+        </w:rPr>
+        <w:lastRenderedPageBreak/>
         <w:t>Scope and Limitations</w:t>
       </w:r>
     </w:p>
@@ -1189,25 +1189,23 @@
           <w:sz w:val="24"/>
           <w:szCs w:val="24"/>
         </w:rPr>
-        <w:t xml:space="preserve">This project is a payment system using Radio-frequency Identification (RFID) that is linked to the student’s Identification card. It is built with a cloud system where transactions and file storage are present. An app is provided to the parents so that they can track the things the students buy </w:t>
-      </w:r>
-      <w:proofErr w:type="gramStart"/>
-      <w:r>
-        <w:rPr>
-          <w:rFonts w:ascii="Times New Roman" w:eastAsia="Times New Roman" w:hAnsi="Times New Roman" w:cs="Times New Roman"/>
-          <w:sz w:val="24"/>
-          <w:szCs w:val="24"/>
-        </w:rPr>
-        <w:t>and  limit</w:t>
-      </w:r>
-      <w:proofErr w:type="gramEnd"/>
-      <w:r>
-        <w:rPr>
-          <w:rFonts w:ascii="Times New Roman" w:eastAsia="Times New Roman" w:hAnsi="Times New Roman" w:cs="Times New Roman"/>
-          <w:sz w:val="24"/>
-          <w:szCs w:val="24"/>
-        </w:rPr>
-        <w:t xml:space="preserve"> the child's expenses during the day. The RFID can be loaded anytime via a kiosk machine. The loading machine does not dispense cash and is limited only for paper bills, therefore the exact amount must be deposited.  If the RFID is lost, a temporary card, along with the student’s credit information, will be provided. The client is then obliged to return the temporary card as soon as the lost card is replaced.</w:t>
+        <w:t>This project is a payment system using Radio-frequency Identification (RFID) that is linked to the student’s Identification card. It is built with a cloud system where transactions and file storage are present. An app is provided to the parents so that they can track t</w:t>
+      </w:r>
+      <w:r>
+        <w:rPr>
+          <w:rFonts w:ascii="Times New Roman" w:eastAsia="Times New Roman" w:hAnsi="Times New Roman" w:cs="Times New Roman"/>
+          <w:sz w:val="24"/>
+          <w:szCs w:val="24"/>
+        </w:rPr>
+        <w:t xml:space="preserve">he things the students buy and </w:t>
+      </w:r>
+      <w:r>
+        <w:rPr>
+          <w:rFonts w:ascii="Times New Roman" w:eastAsia="Times New Roman" w:hAnsi="Times New Roman" w:cs="Times New Roman"/>
+          <w:sz w:val="24"/>
+          <w:szCs w:val="24"/>
+        </w:rPr>
+        <w:t>limit the child's expenses during the day. The RFID can be loaded anytime via a kiosk machine. The loading machine does not dispense cash and is limited only for paper bills, therefore the exact amount must be deposited.  If the RFID is lost, a temporary card, along with the student’s credit information, will be provided. The client is then obliged to return the temporary card as soon as the lost card is replaced.</w:t>
       </w:r>
     </w:p>
     <w:p>
@@ -1226,25 +1224,23 @@
           <w:sz w:val="24"/>
           <w:szCs w:val="24"/>
         </w:rPr>
-        <w:t xml:space="preserve">Every store in the cafeteria has a product list of all the products they sell. Product lists are </w:t>
-      </w:r>
-      <w:proofErr w:type="gramStart"/>
-      <w:r>
-        <w:rPr>
-          <w:rFonts w:ascii="Times New Roman" w:eastAsia="Times New Roman" w:hAnsi="Times New Roman" w:cs="Times New Roman"/>
-          <w:sz w:val="24"/>
-          <w:szCs w:val="24"/>
-        </w:rPr>
-        <w:t>then  stored</w:t>
-      </w:r>
-      <w:proofErr w:type="gramEnd"/>
-      <w:r>
-        <w:rPr>
-          <w:rFonts w:ascii="Times New Roman" w:eastAsia="Times New Roman" w:hAnsi="Times New Roman" w:cs="Times New Roman"/>
-          <w:sz w:val="24"/>
-          <w:szCs w:val="24"/>
-        </w:rPr>
-        <w:t xml:space="preserve"> in the cloud, together with the number of purchased items, and monitored by the administrator. The administrator is the only person granted with access to the cloud. The vendors need to surrender to the administrator the product they want to sell and it will be added to the store’s product list in the cloud. The setup in the vendor side is a Barcode scanner, an NFC reader, PN532, and a computer that connects to the cloud. </w:t>
+        <w:t>Every store in the cafeteria has a product list of all the products th</w:t>
+      </w:r>
+      <w:r>
+        <w:rPr>
+          <w:rFonts w:ascii="Times New Roman" w:eastAsia="Times New Roman" w:hAnsi="Times New Roman" w:cs="Times New Roman"/>
+          <w:sz w:val="24"/>
+          <w:szCs w:val="24"/>
+        </w:rPr>
+        <w:t>ey sell. Product lists are then</w:t>
+      </w:r>
+      <w:r>
+        <w:rPr>
+          <w:rFonts w:ascii="Times New Roman" w:eastAsia="Times New Roman" w:hAnsi="Times New Roman" w:cs="Times New Roman"/>
+          <w:sz w:val="24"/>
+          <w:szCs w:val="24"/>
+        </w:rPr>
+        <w:t xml:space="preserve"> stored in the cloud, together with the number of purchased items, and monitored by the administrator. The administrator is the only person granted with access to the cloud. The vendors need to surrender to the administrator the product they want to sell and it will be added to the store’s product list in the cloud. The setup in the vendor side is a Barcode scanner, an NFC reader, PN532, and a computer that connects to the cloud. </w:t>
       </w:r>
     </w:p>
     <w:p>
@@ -1263,7 +1259,7 @@
           <w:sz w:val="24"/>
           <w:szCs w:val="24"/>
         </w:rPr>
-        <w:t xml:space="preserve">The transaction method goes this way: first, the student picks a product to buy then the vendor will scan its barcode. The student will proceed to payment by tapping the RFID card on the NFC reader. After that transaction is sent to the cloud, the transaction of the student will reflect on the app given to the parents. The administrator monitors </w:t>
+        <w:t xml:space="preserve">The transaction method goes this way: first, the student picks a product to buy then the vendor will scan its barcode. The student will proceed to payment by tapping the RFID card on the NFC reader. After that transaction is sent to the cloud, the transaction of the student will reflect on the app given to the parents. The administrator monitors every transaction that is done in every store, including their daily income. Every week, the store can retrieve their liquidation reports from the administrator and claim their </w:t>
       </w:r>
       <w:r>
         <w:rPr>
@@ -1272,7 +1268,7 @@
           <w:szCs w:val="24"/>
         </w:rPr>
         <w:lastRenderedPageBreak/>
-        <w:t>every transaction that is done in every store, including their daily income. Every week, the store can retrieve their liquidation reports from the administrator and claim their revenues from the school’s Business Office. In redeeming the money, rents and other utilities are automatically deducted.</w:t>
+        <w:t>revenues from the school’s Business Office. In redeeming the money, rents and other utilities are automatically deducted.</w:t>
       </w:r>
     </w:p>
     <w:p>
@@ -1290,6 +1286,7 @@
         <w:spacing w:after="0" w:line="480" w:lineRule="auto"/>
         <w:rPr>
           <w:rFonts w:ascii="Times New Roman" w:eastAsia="Times New Roman" w:hAnsi="Times New Roman" w:cs="Times New Roman"/>
+          <w:b/>
           <w:bCs/>
           <w:color w:val="000000"/>
           <w:sz w:val="24"/>
@@ -1300,35 +1297,14 @@
       <w:r>
         <w:rPr>
           <w:rFonts w:ascii="Times New Roman" w:eastAsia="Times New Roman" w:hAnsi="Times New Roman" w:cs="Times New Roman"/>
+          <w:b/>
           <w:bCs/>
           <w:color w:val="000000"/>
           <w:sz w:val="24"/>
           <w:szCs w:val="24"/>
           <w:lang w:eastAsia="en-PH"/>
         </w:rPr>
-        <w:t xml:space="preserve">Significance </w:t>
-      </w:r>
-      <w:r>
-        <w:rPr>
-          <w:rFonts w:ascii="Times New Roman" w:eastAsia="Times New Roman" w:hAnsi="Times New Roman" w:cs="Times New Roman"/>
-          <w:bCs/>
-          <w:color w:val="000000"/>
-          <w:sz w:val="24"/>
-          <w:szCs w:val="24"/>
-          <w:lang w:eastAsia="en-PH"/>
-        </w:rPr>
-        <w:t>of t</w:t>
-      </w:r>
-      <w:r>
-        <w:rPr>
-          <w:rFonts w:ascii="Times New Roman" w:eastAsia="Times New Roman" w:hAnsi="Times New Roman" w:cs="Times New Roman"/>
-          <w:bCs/>
-          <w:color w:val="000000"/>
-          <w:sz w:val="24"/>
-          <w:szCs w:val="24"/>
-          <w:lang w:eastAsia="en-PH"/>
-        </w:rPr>
-        <w:t>he Study</w:t>
+        <w:t>Significance of the Study</w:t>
       </w:r>
     </w:p>
     <w:p>
@@ -1454,7 +1430,6 @@
           <w:szCs w:val="24"/>
           <w:lang w:eastAsia="en-PH"/>
         </w:rPr>
-        <w:lastRenderedPageBreak/>
         <w:tab/>
         <w:t xml:space="preserve">Our study will also aid the cafeteria </w:t>
       </w:r>
@@ -1536,7 +1511,18 @@
           <w:szCs w:val="24"/>
           <w:lang w:eastAsia="en-PH"/>
         </w:rPr>
-        <w:t xml:space="preserve"> healthy. Regulated product supply means regulated consumption. This can lessen the amount of products that the students consume which are considered unhealthy.</w:t>
+        <w:t xml:space="preserve"> healthy. </w:t>
+      </w:r>
+      <w:r>
+        <w:rPr>
+          <w:rFonts w:ascii="Times New Roman" w:eastAsia="Times New Roman" w:hAnsi="Times New Roman" w:cs="Times New Roman"/>
+          <w:color w:val="000000"/>
+          <w:sz w:val="24"/>
+          <w:szCs w:val="24"/>
+          <w:lang w:eastAsia="en-PH"/>
+        </w:rPr>
+        <w:lastRenderedPageBreak/>
+        <w:t>Regulated product supply means regulated consumption. This can lessen the amount of products that the students consume which are considered unhealthy.</w:t>
       </w:r>
     </w:p>
     <w:p>
@@ -1569,31 +1555,53 @@
           <w:szCs w:val="24"/>
           <w:lang w:eastAsia="en-PH"/>
         </w:rPr>
-        <w:t>p into Automated Technologies.</w:t>
-      </w:r>
-    </w:p>
-    <w:p>
-      <w:pPr>
-        <w:spacing w:line="480" w:lineRule="auto"/>
-        <w:rPr>
-          <w:rFonts w:ascii="Times New Roman" w:hAnsi="Times New Roman" w:cs="Times New Roman"/>
-          <w:sz w:val="24"/>
-          <w:szCs w:val="24"/>
-        </w:rPr>
-      </w:pPr>
-    </w:p>
-    <w:p>
-      <w:pPr>
-        <w:spacing w:line="480" w:lineRule="auto"/>
-        <w:rPr>
-          <w:rFonts w:ascii="Times New Roman" w:hAnsi="Times New Roman" w:cs="Times New Roman"/>
-          <w:sz w:val="24"/>
-          <w:szCs w:val="24"/>
-        </w:rPr>
-      </w:pPr>
-      <w:r>
-        <w:rPr>
-          <w:rFonts w:ascii="Times New Roman" w:hAnsi="Times New Roman" w:cs="Times New Roman"/>
+        <w:t>p into Automat</w:t>
+      </w:r>
+      <w:r>
+        <w:rPr>
+          <w:rFonts w:ascii="Times New Roman" w:eastAsia="Times New Roman" w:hAnsi="Times New Roman" w:cs="Times New Roman"/>
+          <w:color w:val="000000"/>
+          <w:sz w:val="24"/>
+          <w:szCs w:val="24"/>
+          <w:lang w:eastAsia="en-PH"/>
+        </w:rPr>
+        <w:t>ion</w:t>
+      </w:r>
+      <w:r>
+        <w:rPr>
+          <w:rFonts w:ascii="Times New Roman" w:eastAsia="Times New Roman" w:hAnsi="Times New Roman" w:cs="Times New Roman"/>
+          <w:color w:val="000000"/>
+          <w:sz w:val="24"/>
+          <w:szCs w:val="24"/>
+          <w:lang w:eastAsia="en-PH"/>
+        </w:rPr>
+        <w:t>.</w:t>
+      </w:r>
+    </w:p>
+    <w:p>
+      <w:pPr>
+        <w:spacing w:line="480" w:lineRule="auto"/>
+        <w:rPr>
+          <w:rFonts w:ascii="Times New Roman" w:hAnsi="Times New Roman" w:cs="Times New Roman"/>
+          <w:sz w:val="24"/>
+          <w:szCs w:val="24"/>
+        </w:rPr>
+      </w:pPr>
+    </w:p>
+    <w:p>
+      <w:pPr>
+        <w:spacing w:line="480" w:lineRule="auto"/>
+        <w:rPr>
+          <w:rFonts w:ascii="Times New Roman" w:hAnsi="Times New Roman" w:cs="Times New Roman"/>
+          <w:b/>
+          <w:sz w:val="24"/>
+          <w:szCs w:val="24"/>
+        </w:rPr>
+      </w:pPr>
+      <w:r>
+        <w:rPr>
+          <w:rFonts w:ascii="Times New Roman" w:hAnsi="Times New Roman" w:cs="Times New Roman"/>
+          <w:b/>
           <w:sz w:val="24"/>
           <w:szCs w:val="24"/>
         </w:rPr>
@@ -1635,7 +1643,23 @@
           <w:szCs w:val="24"/>
         </w:rPr>
         <w:tab/>
-        <w:t>Student. This refers to a person who is currently enrolled in the University of St. La Salle – Integrated School.</w:t>
+        <w:t>Student</w:t>
+      </w:r>
+      <w:r>
+        <w:rPr>
+          <w:rFonts w:ascii="Times New Roman" w:hAnsi="Times New Roman" w:cs="Times New Roman"/>
+          <w:sz w:val="24"/>
+          <w:szCs w:val="24"/>
+        </w:rPr>
+        <w:t>:</w:t>
+      </w:r>
+      <w:r>
+        <w:rPr>
+          <w:rFonts w:ascii="Times New Roman" w:hAnsi="Times New Roman" w:cs="Times New Roman"/>
+          <w:sz w:val="24"/>
+          <w:szCs w:val="24"/>
+        </w:rPr>
+        <w:t xml:space="preserve"> This refers to a person who is currently enrolled in the University of St. La Salle – Integrated School.</w:t>
       </w:r>
     </w:p>
     <w:p>
@@ -1654,7 +1678,15 @@
           <w:szCs w:val="24"/>
         </w:rPr>
         <w:tab/>
-        <w:t>Parent. This refers to the legal guardian of a student studying in the University of St. La Salle – Integrated School.</w:t>
+        <w:t>Parent:</w:t>
+      </w:r>
+      <w:r>
+        <w:rPr>
+          <w:rFonts w:ascii="Times New Roman" w:hAnsi="Times New Roman" w:cs="Times New Roman"/>
+          <w:sz w:val="24"/>
+          <w:szCs w:val="24"/>
+        </w:rPr>
+        <w:t xml:space="preserve"> This refers to the legal guardian of a student studying in the University of St. La Salle – Integrated School.</w:t>
       </w:r>
     </w:p>
     <w:p>
@@ -1673,15 +1705,14 @@
           <w:szCs w:val="24"/>
         </w:rPr>
         <w:tab/>
-        <w:t>Vendor.</w:t>
-      </w:r>
-      <w:r>
-        <w:rPr>
-          <w:rFonts w:ascii="Times New Roman" w:hAnsi="Times New Roman" w:cs="Times New Roman"/>
-          <w:sz w:val="24"/>
-          <w:szCs w:val="24"/>
-        </w:rPr>
-        <w:tab/>
+        <w:t xml:space="preserve">Vendor:  </w:t>
+      </w:r>
+      <w:r>
+        <w:rPr>
+          <w:rFonts w:ascii="Times New Roman" w:hAnsi="Times New Roman" w:cs="Times New Roman"/>
+          <w:sz w:val="24"/>
+          <w:szCs w:val="24"/>
+        </w:rPr>
         <w:t>This refers to the store, the store owners and the employees affiliated to the cafeteria within the University of St. La Salle – Integrated School.</w:t>
       </w:r>
     </w:p>
@@ -1705,7 +1736,23 @@
           <w:szCs w:val="24"/>
         </w:rPr>
         <w:tab/>
-        <w:t xml:space="preserve">Radio-frequency Identification (RFID). According to </w:t>
+        <w:t>Radio-frequency Identification (RFID)</w:t>
+      </w:r>
+      <w:r>
+        <w:rPr>
+          <w:rFonts w:ascii="Times New Roman" w:hAnsi="Times New Roman" w:cs="Times New Roman"/>
+          <w:sz w:val="24"/>
+          <w:szCs w:val="24"/>
+        </w:rPr>
+        <w:t xml:space="preserve">: </w:t>
+      </w:r>
+      <w:r>
+        <w:rPr>
+          <w:rFonts w:ascii="Times New Roman" w:hAnsi="Times New Roman" w:cs="Times New Roman"/>
+          <w:sz w:val="24"/>
+          <w:szCs w:val="24"/>
+        </w:rPr>
+        <w:t xml:space="preserve"> According to </w:t>
       </w:r>
       <w:r>
         <w:rPr>
@@ -1723,16 +1770,7 @@
           <w:sz w:val="24"/>
           <w:szCs w:val="24"/>
         </w:rPr>
-        <w:t xml:space="preserve">is an umbrella term that refers to several information and communication technologies that </w:t>
-      </w:r>
-      <w:r>
-        <w:rPr>
-          <w:rFonts w:ascii="Times New Roman" w:hAnsi="Times New Roman" w:cs="Times New Roman"/>
-          <w:sz w:val="24"/>
-          <w:szCs w:val="24"/>
-        </w:rPr>
-        <w:lastRenderedPageBreak/>
-        <w:t>share the capability to automatically identify objects, locations, and individuals to computing systems without any need for manual intervention.</w:t>
+        <w:t>is an umbrella term that refers to several information and communication technologies that share the capability to automatically identify objects, locations, and individuals to computing systems without any need for manual intervention.</w:t>
       </w:r>
     </w:p>
     <w:p>
@@ -1754,6 +1792,7 @@
           <w:sz w:val="24"/>
           <w:szCs w:val="24"/>
         </w:rPr>
+        <w:lastRenderedPageBreak/>
         <w:tab/>
         <w:t>Cloud</w:t>
       </w:r>
@@ -1763,7 +1802,23 @@
           <w:sz w:val="24"/>
           <w:szCs w:val="24"/>
         </w:rPr>
-        <w:t xml:space="preserve"> computing refers to both the applications delivered as services over the internet and hardware and systems software in the data centers that provide those services</w:t>
+        <w:t xml:space="preserve"> computing</w:t>
+      </w:r>
+      <w:r>
+        <w:rPr>
+          <w:rFonts w:ascii="Times New Roman" w:hAnsi="Times New Roman" w:cs="Times New Roman"/>
+          <w:sz w:val="24"/>
+          <w:szCs w:val="24"/>
+        </w:rPr>
+        <w:t xml:space="preserve">: </w:t>
+      </w:r>
+      <w:r>
+        <w:rPr>
+          <w:rFonts w:ascii="Times New Roman" w:hAnsi="Times New Roman" w:cs="Times New Roman"/>
+          <w:sz w:val="24"/>
+          <w:szCs w:val="24"/>
+        </w:rPr>
+        <w:t xml:space="preserve"> refers to both the applications delivered as services over the internet and hardware and systems software in the data centers that provide those services</w:t>
       </w:r>
       <w:r>
         <w:rPr>
@@ -1800,15 +1855,7 @@
           <w:sz w:val="24"/>
           <w:szCs w:val="24"/>
         </w:rPr>
-        <w:t xml:space="preserve"> </w:t>
-      </w:r>
-      <w:r>
-        <w:rPr>
-          <w:rFonts w:ascii="Times New Roman" w:hAnsi="Times New Roman" w:cs="Times New Roman"/>
-          <w:sz w:val="24"/>
-          <w:szCs w:val="24"/>
-        </w:rPr>
-        <w:t>Mobile Apps can come preloaded on the mobile device as well as can be downloaded by users from mobile App stores or the Internet. Moreover, mobile Apps usually help users by connecting them to Internet services more commonly accessed on desktop or notebook computer, or help them by making it easier to use the Internet on their portable devices.</w:t>
+        <w:t xml:space="preserve"> Mobile Apps can come preloaded on the mobile device as well as can be downloaded by users from mobile App stores or the Internet. Moreover, mobile Apps usually help users by connecting them to Internet services more commonly accessed on desktop or notebook computer, or help them by making it easier to use the Internet on their portable devices.</w:t>
       </w:r>
       <w:r>
         <w:rPr>
@@ -1881,13 +1928,15 @@
         <w:spacing w:line="480" w:lineRule="auto"/>
         <w:rPr>
           <w:rFonts w:ascii="Times New Roman" w:hAnsi="Times New Roman" w:cs="Times New Roman"/>
-          <w:sz w:val="24"/>
-          <w:szCs w:val="24"/>
-        </w:rPr>
-      </w:pPr>
-      <w:r>
-        <w:rPr>
-          <w:rFonts w:ascii="Times New Roman" w:hAnsi="Times New Roman" w:cs="Times New Roman"/>
+          <w:color w:val="0070C0"/>
+          <w:sz w:val="24"/>
+          <w:szCs w:val="24"/>
+        </w:rPr>
+      </w:pPr>
+      <w:r>
+        <w:rPr>
+          <w:rFonts w:ascii="Times New Roman" w:hAnsi="Times New Roman" w:cs="Times New Roman"/>
+          <w:color w:val="0070C0"/>
           <w:sz w:val="24"/>
           <w:szCs w:val="24"/>
         </w:rPr>
@@ -1917,18 +1966,30 @@
         <w:spacing w:line="480" w:lineRule="auto"/>
         <w:rPr>
           <w:rFonts w:ascii="Times New Roman" w:hAnsi="Times New Roman" w:cs="Times New Roman"/>
-          <w:sz w:val="24"/>
-          <w:szCs w:val="24"/>
-        </w:rPr>
-      </w:pPr>
-      <w:r>
-        <w:rPr>
-          <w:rFonts w:ascii="Times New Roman" w:hAnsi="Times New Roman" w:cs="Times New Roman"/>
+          <w:color w:val="0070C0"/>
+          <w:sz w:val="24"/>
+          <w:szCs w:val="24"/>
+        </w:rPr>
+      </w:pPr>
+      <w:r>
+        <w:rPr>
+          <w:rFonts w:ascii="Times New Roman" w:hAnsi="Times New Roman" w:cs="Times New Roman"/>
+          <w:color w:val="0070C0"/>
           <w:sz w:val="24"/>
           <w:szCs w:val="24"/>
         </w:rPr>
         <w:t>http://www.ccsenet.org/journal/index.php/ijms/article/viewFile/24130/15737</w:t>
       </w:r>
+    </w:p>
+    <w:p>
+      <w:pPr>
+        <w:spacing w:line="480" w:lineRule="auto"/>
+        <w:rPr>
+          <w:rFonts w:ascii="Times New Roman" w:hAnsi="Times New Roman" w:cs="Times New Roman"/>
+          <w:sz w:val="24"/>
+          <w:szCs w:val="24"/>
+        </w:rPr>
+      </w:pPr>
     </w:p>
     <w:p>
       <w:pPr>
@@ -1941,16 +2002,6 @@
       </w:pPr>
       <w:bookmarkStart w:id="0" w:name="_GoBack"/>
       <w:bookmarkEnd w:id="0"/>
-    </w:p>
-    <w:p>
-      <w:pPr>
-        <w:spacing w:line="480" w:lineRule="auto"/>
-        <w:rPr>
-          <w:rFonts w:ascii="Times New Roman" w:hAnsi="Times New Roman" w:cs="Times New Roman"/>
-          <w:sz w:val="24"/>
-          <w:szCs w:val="24"/>
-        </w:rPr>
-      </w:pPr>
     </w:p>
     <w:sectPr>
       <w:pgSz w:w="12240" w:h="15840"/>
@@ -1963,7 +2014,7 @@
 </file>
 
 <file path=word/numbering.xml><?xml version="1.0" encoding="utf-8"?>
-<w:numbering xmlns:wpc="http://schemas.microsoft.com/office/word/2010/wordprocessingCanvas" xmlns:mc="http://schemas.openxmlformats.org/markup-compatibility/2006" xmlns:o="urn:schemas-microsoft-com:office:office" xmlns:r="http://schemas.openxmlformats.org/officeDocument/2006/relationships" xmlns:m="http://schemas.openxmlformats.org/officeDocument/2006/math" xmlns:v="urn:schemas-microsoft-com:vml" xmlns:wp14="http://schemas.microsoft.com/office/word/2010/wordprocessingDrawing" xmlns:wp="http://schemas.openxmlformats.org/drawingml/2006/wordprocessingDrawing" xmlns:w10="urn:schemas-microsoft-com:office:word" xmlns:w="http://schemas.openxmlformats.org/wordprocessingml/2006/main" xmlns:w14="http://schemas.microsoft.com/office/word/2010/wordml" xmlns:w15="http://schemas.microsoft.com/office/word/2012/wordml" xmlns:wpg="http://schemas.microsoft.com/office/word/2010/wordprocessingGroup" xmlns:wpi="http://schemas.microsoft.com/office/word/2010/wordprocessingInk" xmlns:wne="http://schemas.microsoft.com/office/word/2006/wordml" xmlns:wps="http://schemas.microsoft.com/office/word/2010/wordprocessingShape" mc:Ignorable="w14 w15 wp14">
+<w:numbering xmlns:wpc="http://schemas.microsoft.com/office/word/2010/wordprocessingCanvas" xmlns:cx="http://schemas.microsoft.com/office/drawing/2014/chartex" xmlns:mc="http://schemas.openxmlformats.org/markup-compatibility/2006" xmlns:o="urn:schemas-microsoft-com:office:office" xmlns:r="http://schemas.openxmlformats.org/officeDocument/2006/relationships" xmlns:m="http://schemas.openxmlformats.org/officeDocument/2006/math" xmlns:v="urn:schemas-microsoft-com:vml" xmlns:wp14="http://schemas.microsoft.com/office/word/2010/wordprocessingDrawing" xmlns:wp="http://schemas.openxmlformats.org/drawingml/2006/wordprocessingDrawing" xmlns:w10="urn:schemas-microsoft-com:office:word" xmlns:w="http://schemas.openxmlformats.org/wordprocessingml/2006/main" xmlns:w14="http://schemas.microsoft.com/office/word/2010/wordml" xmlns:w15="http://schemas.microsoft.com/office/word/2012/wordml" xmlns:w16se="http://schemas.microsoft.com/office/word/2015/wordml/symex" xmlns:wpg="http://schemas.microsoft.com/office/word/2010/wordprocessingGroup" xmlns:wpi="http://schemas.microsoft.com/office/word/2010/wordprocessingInk" xmlns:wne="http://schemas.microsoft.com/office/word/2006/wordml" xmlns:wps="http://schemas.microsoft.com/office/word/2010/wordprocessingShape" mc:Ignorable="w14 w15 w16se wp14">
   <w:abstractNum w:abstractNumId="0" w15:restartNumberingAfterBreak="0">
     <w:nsid w:val="2B67477A"/>
     <w:multiLevelType w:val="hybridMultilevel"/>
@@ -2057,7 +2108,7 @@
 </file>
 
 <file path=word/styles.xml><?xml version="1.0" encoding="utf-8"?>
-<w:styles xmlns:mc="http://schemas.openxmlformats.org/markup-compatibility/2006" xmlns:r="http://schemas.openxmlformats.org/officeDocument/2006/relationships" xmlns:w="http://schemas.openxmlformats.org/wordprocessingml/2006/main" xmlns:w14="http://schemas.microsoft.com/office/word/2010/wordml" xmlns:w15="http://schemas.microsoft.com/office/word/2012/wordml" mc:Ignorable="w14 w15">
+<w:styles xmlns:mc="http://schemas.openxmlformats.org/markup-compatibility/2006" xmlns:r="http://schemas.openxmlformats.org/officeDocument/2006/relationships" xmlns:w="http://schemas.openxmlformats.org/wordprocessingml/2006/main" xmlns:w14="http://schemas.microsoft.com/office/word/2010/wordml" xmlns:w15="http://schemas.microsoft.com/office/word/2012/wordml" xmlns:w16se="http://schemas.microsoft.com/office/word/2015/wordml/symex" mc:Ignorable="w14 w15 w16se">
   <w:docDefaults>
     <w:rPrDefault>
       <w:rPr>

</xml_diff>

<commit_message>
Modified Chapter One for printing.
</commit_message>
<xml_diff>
--- a/Chapter One.docx
+++ b/Chapter One.docx
@@ -1,6 +1,6 @@
 
 <file path=word/document.xml><?xml version="1.0" encoding="utf-8"?>
-<w:document xmlns:wpc="http://schemas.microsoft.com/office/word/2010/wordprocessingCanvas" xmlns:mc="http://schemas.openxmlformats.org/markup-compatibility/2006" xmlns:o="urn:schemas-microsoft-com:office:office" xmlns:r="http://schemas.openxmlformats.org/officeDocument/2006/relationships" xmlns:m="http://schemas.openxmlformats.org/officeDocument/2006/math" xmlns:v="urn:schemas-microsoft-com:vml" xmlns:wp14="http://schemas.microsoft.com/office/word/2010/wordprocessingDrawing" xmlns:wp="http://schemas.openxmlformats.org/drawingml/2006/wordprocessingDrawing" xmlns:w10="urn:schemas-microsoft-com:office:word" xmlns:w="http://schemas.openxmlformats.org/wordprocessingml/2006/main" xmlns:w14="http://schemas.microsoft.com/office/word/2010/wordml" xmlns:w15="http://schemas.microsoft.com/office/word/2012/wordml" xmlns:wpg="http://schemas.microsoft.com/office/word/2010/wordprocessingGroup" xmlns:wpi="http://schemas.microsoft.com/office/word/2010/wordprocessingInk" xmlns:wne="http://schemas.microsoft.com/office/word/2006/wordml" xmlns:wps="http://schemas.microsoft.com/office/word/2010/wordprocessingShape" mc:Ignorable="w14 w15 wp14">
+<w:document xmlns:wpc="http://schemas.microsoft.com/office/word/2010/wordprocessingCanvas" xmlns:mc="http://schemas.openxmlformats.org/markup-compatibility/2006" xmlns:o="urn:schemas-microsoft-com:office:office" xmlns:r="http://schemas.openxmlformats.org/officeDocument/2006/relationships" xmlns:m="http://schemas.openxmlformats.org/officeDocument/2006/math" xmlns:v="urn:schemas-microsoft-com:vml" xmlns:wp14="http://schemas.microsoft.com/office/word/2010/wordprocessingDrawing" xmlns:wp="http://schemas.openxmlformats.org/drawingml/2006/wordprocessingDrawing" xmlns:w10="urn:schemas-microsoft-com:office:word" xmlns:w="http://schemas.openxmlformats.org/wordprocessingml/2006/main" xmlns:w14="http://schemas.microsoft.com/office/word/2010/wordml" xmlns:wpg="http://schemas.microsoft.com/office/word/2010/wordprocessingGroup" xmlns:wpi="http://schemas.microsoft.com/office/word/2010/wordprocessingInk" xmlns:wne="http://schemas.microsoft.com/office/word/2006/wordml" xmlns:wps="http://schemas.microsoft.com/office/word/2010/wordprocessingShape" mc:Ignorable="w14 wp14">
   <w:body>
     <w:p>
       <w:pPr>
@@ -9,16 +9,12 @@
         <w:rPr>
           <w:rFonts w:ascii="Times New Roman" w:hAnsi="Times New Roman" w:cs="Times New Roman"/>
           <w:b/>
-          <w:sz w:val="24"/>
-          <w:szCs w:val="24"/>
-        </w:rPr>
-      </w:pPr>
-      <w:r>
-        <w:rPr>
-          <w:rFonts w:ascii="Times New Roman" w:hAnsi="Times New Roman" w:cs="Times New Roman"/>
-          <w:b/>
-          <w:sz w:val="24"/>
-          <w:szCs w:val="24"/>
+        </w:rPr>
+      </w:pPr>
+      <w:r>
+        <w:rPr>
+          <w:rFonts w:ascii="Times New Roman" w:hAnsi="Times New Roman" w:cs="Times New Roman"/>
+          <w:b/>
         </w:rPr>
         <w:t>DEVELOPMENT OF SMART PAYMENT SYSTEM</w:t>
       </w:r>
@@ -29,16 +25,12 @@
         <w:jc w:val="center"/>
         <w:rPr>
           <w:rFonts w:ascii="Times New Roman" w:hAnsi="Times New Roman" w:cs="Times New Roman"/>
-          <w:sz w:val="24"/>
-          <w:szCs w:val="24"/>
-        </w:rPr>
-      </w:pPr>
-      <w:r>
-        <w:rPr>
-          <w:rFonts w:ascii="Times New Roman" w:hAnsi="Times New Roman" w:cs="Times New Roman"/>
-          <w:b/>
-          <w:sz w:val="24"/>
-          <w:szCs w:val="24"/>
+        </w:rPr>
+      </w:pPr>
+      <w:r>
+        <w:rPr>
+          <w:rFonts w:ascii="Times New Roman" w:hAnsi="Times New Roman" w:cs="Times New Roman"/>
+          <w:b/>
         </w:rPr>
         <w:t>FOR USLS – IS CAFETERIA</w:t>
       </w:r>
@@ -113,97 +105,6 @@
         </w:rPr>
         <w:t>The Faculty of the College of Engineering and Technology</w:t>
       </w:r>
-    </w:p>
-    <w:p>
-      <w:pPr>
-        <w:tabs>
-          <w:tab w:val="center" w:pos="4680"/>
-          <w:tab w:val="left" w:pos="6000"/>
-        </w:tabs>
-        <w:spacing w:line="240" w:lineRule="auto"/>
-        <w:rPr>
-          <w:rFonts w:ascii="Times New Roman" w:hAnsi="Times New Roman" w:cs="Times New Roman"/>
-          <w:sz w:val="24"/>
-          <w:szCs w:val="24"/>
-        </w:rPr>
-      </w:pPr>
-      <w:r>
-        <w:rPr>
-          <w:rFonts w:ascii="Times New Roman" w:hAnsi="Times New Roman" w:cs="Times New Roman"/>
-          <w:sz w:val="24"/>
-          <w:szCs w:val="24"/>
-        </w:rPr>
-        <w:tab/>
-        <w:t>University of St. La Salle</w:t>
-      </w:r>
-    </w:p>
-    <w:p>
-      <w:pPr>
-        <w:tabs>
-          <w:tab w:val="center" w:pos="4680"/>
-          <w:tab w:val="left" w:pos="6000"/>
-        </w:tabs>
-        <w:spacing w:line="480" w:lineRule="auto"/>
-        <w:jc w:val="center"/>
-        <w:rPr>
-          <w:rFonts w:ascii="Times New Roman" w:hAnsi="Times New Roman" w:cs="Times New Roman"/>
-          <w:sz w:val="24"/>
-          <w:szCs w:val="24"/>
-        </w:rPr>
-      </w:pPr>
-      <w:r>
-        <w:rPr>
-          <w:rFonts w:ascii="Times New Roman" w:hAnsi="Times New Roman" w:cs="Times New Roman"/>
-          <w:sz w:val="24"/>
-          <w:szCs w:val="24"/>
-        </w:rPr>
-        <w:t>Bacolod City</w:t>
-      </w:r>
-    </w:p>
-    <w:p>
-      <w:pPr>
-        <w:tabs>
-          <w:tab w:val="center" w:pos="4680"/>
-          <w:tab w:val="left" w:pos="6000"/>
-        </w:tabs>
-        <w:spacing w:line="480" w:lineRule="auto"/>
-        <w:jc w:val="center"/>
-        <w:rPr>
-          <w:rFonts w:ascii="Times New Roman" w:hAnsi="Times New Roman" w:cs="Times New Roman"/>
-          <w:sz w:val="24"/>
-          <w:szCs w:val="24"/>
-        </w:rPr>
-      </w:pPr>
-    </w:p>
-    <w:p>
-      <w:pPr>
-        <w:tabs>
-          <w:tab w:val="center" w:pos="4680"/>
-          <w:tab w:val="left" w:pos="6000"/>
-        </w:tabs>
-        <w:spacing w:line="480" w:lineRule="auto"/>
-        <w:jc w:val="center"/>
-        <w:rPr>
-          <w:rFonts w:ascii="Times New Roman" w:hAnsi="Times New Roman" w:cs="Times New Roman"/>
-          <w:sz w:val="24"/>
-          <w:szCs w:val="24"/>
-        </w:rPr>
-      </w:pPr>
-    </w:p>
-    <w:p>
-      <w:pPr>
-        <w:tabs>
-          <w:tab w:val="center" w:pos="4680"/>
-          <w:tab w:val="left" w:pos="6000"/>
-        </w:tabs>
-        <w:spacing w:line="480" w:lineRule="auto"/>
-        <w:jc w:val="center"/>
-        <w:rPr>
-          <w:rFonts w:ascii="Times New Roman" w:hAnsi="Times New Roman" w:cs="Times New Roman"/>
-          <w:sz w:val="24"/>
-          <w:szCs w:val="24"/>
-        </w:rPr>
-      </w:pPr>
     </w:p>
     <w:p>
       <w:pPr>
@@ -225,7 +126,7 @@
           <w:sz w:val="24"/>
           <w:szCs w:val="24"/>
         </w:rPr>
-        <w:t>In Partial Fulfilment</w:t>
+        <w:t>University of St. La Salle</w:t>
       </w:r>
     </w:p>
     <w:p>
@@ -248,6 +149,97 @@
           <w:sz w:val="24"/>
           <w:szCs w:val="24"/>
         </w:rPr>
+        <w:t>Bacolod City</w:t>
+      </w:r>
+    </w:p>
+    <w:p>
+      <w:pPr>
+        <w:tabs>
+          <w:tab w:val="center" w:pos="4680"/>
+          <w:tab w:val="left" w:pos="6000"/>
+        </w:tabs>
+        <w:spacing w:line="480" w:lineRule="auto"/>
+        <w:jc w:val="center"/>
+        <w:rPr>
+          <w:rFonts w:ascii="Times New Roman" w:hAnsi="Times New Roman" w:cs="Times New Roman"/>
+          <w:sz w:val="24"/>
+          <w:szCs w:val="24"/>
+        </w:rPr>
+      </w:pPr>
+    </w:p>
+    <w:p>
+      <w:pPr>
+        <w:tabs>
+          <w:tab w:val="center" w:pos="4680"/>
+          <w:tab w:val="left" w:pos="6000"/>
+        </w:tabs>
+        <w:spacing w:line="480" w:lineRule="auto"/>
+        <w:jc w:val="center"/>
+        <w:rPr>
+          <w:rFonts w:ascii="Times New Roman" w:hAnsi="Times New Roman" w:cs="Times New Roman"/>
+          <w:sz w:val="24"/>
+          <w:szCs w:val="24"/>
+        </w:rPr>
+      </w:pPr>
+    </w:p>
+    <w:p>
+      <w:pPr>
+        <w:tabs>
+          <w:tab w:val="center" w:pos="4680"/>
+          <w:tab w:val="left" w:pos="6000"/>
+        </w:tabs>
+        <w:spacing w:line="480" w:lineRule="auto"/>
+        <w:jc w:val="center"/>
+        <w:rPr>
+          <w:rFonts w:ascii="Times New Roman" w:hAnsi="Times New Roman" w:cs="Times New Roman"/>
+          <w:sz w:val="24"/>
+          <w:szCs w:val="24"/>
+        </w:rPr>
+      </w:pPr>
+    </w:p>
+    <w:p>
+      <w:pPr>
+        <w:tabs>
+          <w:tab w:val="center" w:pos="4680"/>
+          <w:tab w:val="left" w:pos="6000"/>
+        </w:tabs>
+        <w:spacing w:line="240" w:lineRule="auto"/>
+        <w:jc w:val="center"/>
+        <w:rPr>
+          <w:rFonts w:ascii="Times New Roman" w:hAnsi="Times New Roman" w:cs="Times New Roman"/>
+          <w:sz w:val="24"/>
+          <w:szCs w:val="24"/>
+        </w:rPr>
+      </w:pPr>
+      <w:r>
+        <w:rPr>
+          <w:rFonts w:ascii="Times New Roman" w:hAnsi="Times New Roman" w:cs="Times New Roman"/>
+          <w:sz w:val="24"/>
+          <w:szCs w:val="24"/>
+        </w:rPr>
+        <w:t>In Partial Fulfilment</w:t>
+      </w:r>
+    </w:p>
+    <w:p>
+      <w:pPr>
+        <w:tabs>
+          <w:tab w:val="center" w:pos="4680"/>
+          <w:tab w:val="left" w:pos="6000"/>
+        </w:tabs>
+        <w:spacing w:line="240" w:lineRule="auto"/>
+        <w:jc w:val="center"/>
+        <w:rPr>
+          <w:rFonts w:ascii="Times New Roman" w:hAnsi="Times New Roman" w:cs="Times New Roman"/>
+          <w:sz w:val="24"/>
+          <w:szCs w:val="24"/>
+        </w:rPr>
+      </w:pPr>
+      <w:r>
+        <w:rPr>
+          <w:rFonts w:ascii="Times New Roman" w:hAnsi="Times New Roman" w:cs="Times New Roman"/>
+          <w:sz w:val="24"/>
+          <w:szCs w:val="24"/>
+        </w:rPr>
         <w:t>Of the requirements for the Degree</w:t>
       </w:r>
     </w:p>
@@ -259,21 +251,14 @@
           <w:tab w:val="left" w:pos="6000"/>
           <w:tab w:val="left" w:pos="7176"/>
         </w:tabs>
-        <w:spacing w:line="480" w:lineRule="auto"/>
-        <w:rPr>
-          <w:rFonts w:ascii="Times New Roman" w:hAnsi="Times New Roman" w:cs="Times New Roman"/>
-          <w:sz w:val="24"/>
-          <w:szCs w:val="24"/>
-        </w:rPr>
-      </w:pPr>
-      <w:r>
-        <w:rPr>
-          <w:rFonts w:ascii="Times New Roman" w:hAnsi="Times New Roman" w:cs="Times New Roman"/>
-          <w:sz w:val="24"/>
-          <w:szCs w:val="24"/>
-        </w:rPr>
-        <w:tab/>
-      </w:r>
+        <w:spacing w:line="240" w:lineRule="auto"/>
+        <w:jc w:val="center"/>
+        <w:rPr>
+          <w:rFonts w:ascii="Times New Roman" w:hAnsi="Times New Roman" w:cs="Times New Roman"/>
+          <w:sz w:val="24"/>
+          <w:szCs w:val="24"/>
+        </w:rPr>
+      </w:pPr>
       <w:r>
         <w:rPr>
           <w:rFonts w:ascii="Times New Roman" w:hAnsi="Times New Roman" w:cs="Times New Roman"/>
@@ -292,6 +277,7 @@
           <w:tab w:val="left" w:pos="7176"/>
         </w:tabs>
         <w:spacing w:line="480" w:lineRule="auto"/>
+        <w:jc w:val="center"/>
         <w:rPr>
           <w:rFonts w:ascii="Times New Roman" w:hAnsi="Times New Roman" w:cs="Times New Roman"/>
           <w:sz w:val="24"/>
@@ -308,6 +294,7 @@
           <w:tab w:val="left" w:pos="7176"/>
         </w:tabs>
         <w:spacing w:line="480" w:lineRule="auto"/>
+        <w:jc w:val="center"/>
         <w:rPr>
           <w:rFonts w:ascii="Times New Roman" w:hAnsi="Times New Roman" w:cs="Times New Roman"/>
           <w:sz w:val="24"/>
@@ -324,6 +311,7 @@
           <w:tab w:val="left" w:pos="7176"/>
         </w:tabs>
         <w:spacing w:line="480" w:lineRule="auto"/>
+        <w:jc w:val="center"/>
         <w:rPr>
           <w:rFonts w:ascii="Times New Roman" w:hAnsi="Times New Roman" w:cs="Times New Roman"/>
           <w:sz w:val="24"/>
@@ -505,6 +493,16 @@
     <w:p>
       <w:pPr>
         <w:spacing w:line="480" w:lineRule="auto"/>
+        <w:rPr>
+          <w:rFonts w:ascii="Times New Roman" w:hAnsi="Times New Roman" w:cs="Times New Roman"/>
+          <w:sz w:val="24"/>
+          <w:szCs w:val="24"/>
+        </w:rPr>
+      </w:pPr>
+    </w:p>
+    <w:p>
+      <w:pPr>
+        <w:spacing w:line="480" w:lineRule="auto"/>
         <w:jc w:val="center"/>
         <w:rPr>
           <w:rFonts w:ascii="Times New Roman" w:hAnsi="Times New Roman" w:cs="Times New Roman"/>
@@ -560,7 +558,23 @@
           <w:sz w:val="24"/>
           <w:szCs w:val="24"/>
         </w:rPr>
-        <w:t>on the said project, including its statement of the problem, significance, scope and limitations. Terms will be conceptually and operationally defined as well.</w:t>
+        <w:t>on the said project, including its statement of the problem, significance, scope and limitations</w:t>
+      </w:r>
+      <w:r>
+        <w:rPr>
+          <w:rFonts w:ascii="Times New Roman" w:hAnsi="Times New Roman" w:cs="Times New Roman"/>
+          <w:sz w:val="24"/>
+          <w:szCs w:val="24"/>
+        </w:rPr>
+        <w:t xml:space="preserve"> of the study and the review of related literature</w:t>
+      </w:r>
+      <w:r>
+        <w:rPr>
+          <w:rFonts w:ascii="Times New Roman" w:hAnsi="Times New Roman" w:cs="Times New Roman"/>
+          <w:sz w:val="24"/>
+          <w:szCs w:val="24"/>
+        </w:rPr>
+        <w:t>. Terms will be conceptually and operationally defined as well.</w:t>
       </w:r>
     </w:p>
     <w:p>
@@ -653,23 +667,15 @@
           <w:szCs w:val="24"/>
         </w:rPr>
         <w:tab/>
-        <w:t>This design project aims to use Radio-frequency Identification (RFID) in making cashless purchases from the</w:t>
-      </w:r>
-      <w:r>
-        <w:rPr>
-          <w:rFonts w:ascii="Times New Roman" w:hAnsi="Times New Roman" w:cs="Times New Roman"/>
-          <w:sz w:val="24"/>
-          <w:szCs w:val="24"/>
-        </w:rPr>
-        <w:t xml:space="preserve"> USLS – IS</w:t>
-      </w:r>
-      <w:r>
-        <w:rPr>
-          <w:rFonts w:ascii="Times New Roman" w:hAnsi="Times New Roman" w:cs="Times New Roman"/>
-          <w:sz w:val="24"/>
-          <w:szCs w:val="24"/>
-        </w:rPr>
-        <w:t xml:space="preserve"> cafeteria.  It also</w:t>
+        <w:t>This design project aims to automate transactions in the USLS – IS cafeteria using</w:t>
+      </w:r>
+      <w:r>
+        <w:rPr>
+          <w:rFonts w:ascii="Times New Roman" w:hAnsi="Times New Roman" w:cs="Times New Roman"/>
+          <w:sz w:val="24"/>
+          <w:szCs w:val="24"/>
+        </w:rPr>
+        <w:t xml:space="preserve"> Radio-frequency Identification (RFID) in making cashless purchases.  It also</w:t>
       </w:r>
       <w:r>
         <w:rPr>
@@ -701,7 +707,7 @@
           <w:sz w:val="24"/>
           <w:szCs w:val="24"/>
         </w:rPr>
-        <w:t xml:space="preserve"> application which the parents can download in order to monitor the student’s </w:t>
+        <w:t xml:space="preserve"> application which the parents can download in order to </w:t>
       </w:r>
       <w:r>
         <w:rPr>
@@ -710,7 +716,7 @@
           <w:szCs w:val="24"/>
         </w:rPr>
         <w:lastRenderedPageBreak/>
-        <w:t>transactions, see the available balance in the child’s account and control the c</w:t>
+        <w:t>monitor the student’s transactions, see the available balance in the child’s account and control the c</w:t>
       </w:r>
       <w:r>
         <w:rPr>
@@ -788,7 +794,23 @@
           <w:sz w:val="24"/>
           <w:szCs w:val="24"/>
         </w:rPr>
-        <w:t>. Aside from that, there are other supporting questions for the problem. These questions are as follows:</w:t>
+        <w:t xml:space="preserve">. Aside from that, there are other supporting questions </w:t>
+      </w:r>
+      <w:r>
+        <w:rPr>
+          <w:rFonts w:ascii="Times New Roman" w:hAnsi="Times New Roman" w:cs="Times New Roman"/>
+          <w:sz w:val="24"/>
+          <w:szCs w:val="24"/>
+        </w:rPr>
+        <w:t>for the problem. These queries are</w:t>
+      </w:r>
+      <w:r>
+        <w:rPr>
+          <w:rFonts w:ascii="Times New Roman" w:hAnsi="Times New Roman" w:cs="Times New Roman"/>
+          <w:sz w:val="24"/>
+          <w:szCs w:val="24"/>
+        </w:rPr>
+        <w:t xml:space="preserve"> as follows:</w:t>
       </w:r>
     </w:p>
     <w:p>
@@ -811,7 +833,7 @@
           <w:sz w:val="24"/>
           <w:szCs w:val="24"/>
         </w:rPr>
-        <w:t>How efficient is the SMART Payment System in making transactions faster in the USLS – IS cafeteria?</w:t>
+        <w:t>What are the factors needed to be taken into consideration when automating transactions in the USLS – IS cafeteria?</w:t>
       </w:r>
     </w:p>
     <w:p>
@@ -834,15 +856,7 @@
           <w:sz w:val="24"/>
           <w:szCs w:val="24"/>
         </w:rPr>
-        <w:t xml:space="preserve">What are the important features of a SMART </w:t>
-      </w:r>
-      <w:r>
-        <w:rPr>
-          <w:rFonts w:ascii="Times New Roman" w:hAnsi="Times New Roman" w:cs="Times New Roman"/>
-          <w:sz w:val="24"/>
-          <w:szCs w:val="24"/>
-        </w:rPr>
-        <w:t>Payment System needed to automate transactions in the USLS – IS cafeteria?</w:t>
+        <w:t>How efficient will the SMART Payment System be in terms of automating transactions in the USLS – IS cafeteria?</w:t>
       </w:r>
     </w:p>
     <w:p>
@@ -870,6 +884,60 @@
     </w:p>
     <w:p>
       <w:pPr>
+        <w:pStyle w:val="ListParagraph"/>
+        <w:numPr>
+          <w:ilvl w:val="0"/>
+          <w:numId w:val="1"/>
+        </w:numPr>
+        <w:spacing w:line="480" w:lineRule="auto"/>
+        <w:rPr>
+          <w:rFonts w:ascii="Times New Roman" w:hAnsi="Times New Roman" w:cs="Times New Roman"/>
+          <w:sz w:val="24"/>
+          <w:szCs w:val="24"/>
+        </w:rPr>
+      </w:pPr>
+      <w:r>
+        <w:rPr>
+          <w:rFonts w:ascii="Times New Roman" w:hAnsi="Times New Roman" w:cs="Times New Roman"/>
+          <w:sz w:val="24"/>
+          <w:szCs w:val="24"/>
+        </w:rPr>
+        <w:t>How will the SMART Payment System automate the transactions in the USLS – IS cafeteria?</w:t>
+      </w:r>
+    </w:p>
+    <w:p>
+      <w:pPr>
+        <w:pStyle w:val="ListParagraph"/>
+        <w:numPr>
+          <w:ilvl w:val="0"/>
+          <w:numId w:val="1"/>
+        </w:numPr>
+        <w:spacing w:line="480" w:lineRule="auto"/>
+        <w:rPr>
+          <w:rFonts w:ascii="Times New Roman" w:hAnsi="Times New Roman" w:cs="Times New Roman"/>
+          <w:sz w:val="24"/>
+          <w:szCs w:val="24"/>
+        </w:rPr>
+      </w:pPr>
+      <w:r>
+        <w:rPr>
+          <w:rFonts w:ascii="Times New Roman" w:hAnsi="Times New Roman" w:cs="Times New Roman"/>
+          <w:sz w:val="24"/>
+          <w:szCs w:val="24"/>
+        </w:rPr>
+        <w:t xml:space="preserve">What are the </w:t>
+      </w:r>
+      <w:r>
+        <w:rPr>
+          <w:rFonts w:ascii="Times New Roman" w:hAnsi="Times New Roman" w:cs="Times New Roman"/>
+          <w:sz w:val="24"/>
+          <w:szCs w:val="24"/>
+        </w:rPr>
+        <w:t>important features of the SMART Payment System needed to automate transactions in the USLS – IS cafeteria?</w:t>
+      </w:r>
+    </w:p>
+    <w:p>
+      <w:pPr>
         <w:spacing w:line="480" w:lineRule="auto"/>
         <w:rPr>
           <w:rFonts w:ascii="Times New Roman" w:eastAsia="Times New Roman" w:hAnsi="Times New Roman" w:cs="Times New Roman"/>
@@ -904,7 +972,39 @@
           <w:sz w:val="24"/>
           <w:szCs w:val="24"/>
         </w:rPr>
-        <w:t xml:space="preserve">This project is a payment system using Radio-frequency Identification (RFID) that is linked to the student’s Identification card. It is built with a cloud </w:t>
+        <w:t>This pr</w:t>
+      </w:r>
+      <w:r>
+        <w:rPr>
+          <w:rFonts w:ascii="Times New Roman" w:eastAsia="Times New Roman" w:hAnsi="Times New Roman" w:cs="Times New Roman"/>
+          <w:sz w:val="24"/>
+          <w:szCs w:val="24"/>
+        </w:rPr>
+        <w:t>oject is a payment system using RFID</w:t>
+      </w:r>
+      <w:r>
+        <w:rPr>
+          <w:rFonts w:ascii="Times New Roman" w:eastAsia="Times New Roman" w:hAnsi="Times New Roman" w:cs="Times New Roman"/>
+          <w:sz w:val="24"/>
+          <w:szCs w:val="24"/>
+        </w:rPr>
+        <w:t xml:space="preserve"> that is linked to the student’s Identification</w:t>
+      </w:r>
+      <w:r>
+        <w:rPr>
+          <w:rFonts w:ascii="Times New Roman" w:eastAsia="Times New Roman" w:hAnsi="Times New Roman" w:cs="Times New Roman"/>
+          <w:sz w:val="24"/>
+          <w:szCs w:val="24"/>
+        </w:rPr>
+        <w:t xml:space="preserve"> (ID)</w:t>
+      </w:r>
+      <w:r>
+        <w:rPr>
+          <w:rFonts w:ascii="Times New Roman" w:eastAsia="Times New Roman" w:hAnsi="Times New Roman" w:cs="Times New Roman"/>
+          <w:sz w:val="24"/>
+          <w:szCs w:val="24"/>
+        </w:rPr>
+        <w:t xml:space="preserve"> card. It is built with a cloud </w:t>
       </w:r>
       <w:r>
         <w:rPr>
@@ -928,15 +1028,23 @@
           <w:sz w:val="24"/>
           <w:szCs w:val="24"/>
         </w:rPr>
-        <w:t>stem where transactions and data</w:t>
-      </w:r>
-      <w:r>
-        <w:rPr>
-          <w:rFonts w:ascii="Times New Roman" w:eastAsia="Times New Roman" w:hAnsi="Times New Roman" w:cs="Times New Roman"/>
-          <w:sz w:val="24"/>
-          <w:szCs w:val="24"/>
-        </w:rPr>
-        <w:t xml:space="preserve"> storage are present. An </w:t>
+        <w:t xml:space="preserve">stem where transactions and </w:t>
+      </w:r>
+      <w:r>
+        <w:rPr>
+          <w:rFonts w:ascii="Times New Roman" w:eastAsia="Times New Roman" w:hAnsi="Times New Roman" w:cs="Times New Roman"/>
+          <w:sz w:val="24"/>
+          <w:szCs w:val="24"/>
+        </w:rPr>
+        <w:t>other data</w:t>
+      </w:r>
+      <w:r>
+        <w:rPr>
+          <w:rFonts w:ascii="Times New Roman" w:eastAsia="Times New Roman" w:hAnsi="Times New Roman" w:cs="Times New Roman"/>
+          <w:sz w:val="24"/>
+          <w:szCs w:val="24"/>
+        </w:rPr>
+        <w:t xml:space="preserve"> are present. An </w:t>
       </w:r>
       <w:r>
         <w:rPr>
@@ -960,7 +1068,16 @@
           <w:sz w:val="24"/>
           <w:szCs w:val="24"/>
         </w:rPr>
-        <w:t xml:space="preserve"> limit the child's expenses during the day. The RFID can be loaded anytime via a kiosk machine. The loading machine does not dispense cash and is limited only for</w:t>
+        <w:t xml:space="preserve"> limit the child's expenses during the day. The RFID can be loaded </w:t>
+      </w:r>
+      <w:r>
+        <w:rPr>
+          <w:rFonts w:ascii="Times New Roman" w:eastAsia="Times New Roman" w:hAnsi="Times New Roman" w:cs="Times New Roman"/>
+          <w:sz w:val="24"/>
+          <w:szCs w:val="24"/>
+        </w:rPr>
+        <w:lastRenderedPageBreak/>
+        <w:t>anytime via a kiosk machine. The loading machine does not dispense cash and is limited only for</w:t>
       </w:r>
       <w:r>
         <w:rPr>
@@ -1008,265 +1125,425 @@
           <w:sz w:val="24"/>
           <w:szCs w:val="24"/>
         </w:rPr>
-        <w:t xml:space="preserve">card, along with the student’s credit information, will be provided. The client is then obliged to return the temporary </w:t>
-      </w:r>
-      <w:r>
-        <w:rPr>
-          <w:rFonts w:ascii="Times New Roman" w:eastAsia="Times New Roman" w:hAnsi="Times New Roman" w:cs="Times New Roman"/>
-          <w:sz w:val="24"/>
-          <w:szCs w:val="24"/>
+        <w:t>card, along with the student’s credit information, will be provided. The client is then obliged to return the temporary card as soon as the lost card is replaced.</w:t>
+      </w:r>
+      <w:r>
+        <w:rPr>
+          <w:rFonts w:ascii="Times New Roman" w:eastAsia="Times New Roman" w:hAnsi="Times New Roman" w:cs="Times New Roman"/>
+          <w:sz w:val="24"/>
+          <w:szCs w:val="24"/>
+        </w:rPr>
+        <w:t xml:space="preserve"> The administrator will then wipe out all the information in the temporary RFID card.</w:t>
+      </w:r>
+    </w:p>
+    <w:p>
+      <w:pPr>
+        <w:spacing w:line="480" w:lineRule="auto"/>
+        <w:ind w:firstLine="720"/>
+        <w:rPr>
+          <w:rFonts w:ascii="Times New Roman" w:eastAsia="Times New Roman" w:hAnsi="Times New Roman" w:cs="Times New Roman"/>
+          <w:sz w:val="24"/>
+          <w:szCs w:val="24"/>
+        </w:rPr>
+      </w:pPr>
+      <w:r>
+        <w:rPr>
+          <w:rFonts w:ascii="Times New Roman" w:eastAsia="Times New Roman" w:hAnsi="Times New Roman" w:cs="Times New Roman"/>
+          <w:sz w:val="24"/>
+          <w:szCs w:val="24"/>
+        </w:rPr>
+        <w:t>Every stor</w:t>
+      </w:r>
+      <w:r>
+        <w:rPr>
+          <w:rFonts w:ascii="Times New Roman" w:eastAsia="Times New Roman" w:hAnsi="Times New Roman" w:cs="Times New Roman"/>
+          <w:sz w:val="24"/>
+          <w:szCs w:val="24"/>
+        </w:rPr>
+        <w:t xml:space="preserve">e in the cafeteria has a </w:t>
+      </w:r>
+      <w:r>
+        <w:rPr>
+          <w:rFonts w:ascii="Times New Roman" w:eastAsia="Times New Roman" w:hAnsi="Times New Roman" w:cs="Times New Roman"/>
+          <w:sz w:val="24"/>
+          <w:szCs w:val="24"/>
+        </w:rPr>
+        <w:t>list of all the products the</w:t>
+      </w:r>
+      <w:r>
+        <w:rPr>
+          <w:rFonts w:ascii="Times New Roman" w:eastAsia="Times New Roman" w:hAnsi="Times New Roman" w:cs="Times New Roman"/>
+          <w:sz w:val="24"/>
+          <w:szCs w:val="24"/>
+        </w:rPr>
+        <w:t>y sell</w:t>
+      </w:r>
+      <w:r>
+        <w:rPr>
+          <w:rFonts w:ascii="Times New Roman" w:eastAsia="Times New Roman" w:hAnsi="Times New Roman" w:cs="Times New Roman"/>
+          <w:sz w:val="24"/>
+          <w:szCs w:val="24"/>
+        </w:rPr>
+        <w:t xml:space="preserve"> and each product item has a barcode</w:t>
+      </w:r>
+      <w:r>
+        <w:rPr>
+          <w:rFonts w:ascii="Times New Roman" w:eastAsia="Times New Roman" w:hAnsi="Times New Roman" w:cs="Times New Roman"/>
+          <w:sz w:val="24"/>
+          <w:szCs w:val="24"/>
+        </w:rPr>
+        <w:t>. Product lists</w:t>
+      </w:r>
+      <w:r>
+        <w:rPr>
+          <w:rFonts w:ascii="Times New Roman" w:eastAsia="Times New Roman" w:hAnsi="Times New Roman" w:cs="Times New Roman"/>
+          <w:sz w:val="24"/>
+          <w:szCs w:val="24"/>
+        </w:rPr>
+        <w:t xml:space="preserve">, </w:t>
+      </w:r>
+      <w:r>
+        <w:rPr>
+          <w:rFonts w:ascii="Times New Roman" w:eastAsia="Times New Roman" w:hAnsi="Times New Roman" w:cs="Times New Roman"/>
+          <w:sz w:val="24"/>
+          <w:szCs w:val="24"/>
+        </w:rPr>
+        <w:t>together with the number of purchased items,</w:t>
+      </w:r>
+      <w:r>
+        <w:rPr>
+          <w:rFonts w:ascii="Times New Roman" w:eastAsia="Times New Roman" w:hAnsi="Times New Roman" w:cs="Times New Roman"/>
+          <w:sz w:val="24"/>
+          <w:szCs w:val="24"/>
+        </w:rPr>
+        <w:t xml:space="preserve"> are then </w:t>
+      </w:r>
+      <w:r>
+        <w:rPr>
+          <w:rFonts w:ascii="Times New Roman" w:eastAsia="Times New Roman" w:hAnsi="Times New Roman" w:cs="Times New Roman"/>
+          <w:sz w:val="24"/>
+          <w:szCs w:val="24"/>
+        </w:rPr>
+        <w:t>stored in the cloud</w:t>
+      </w:r>
+      <w:r>
+        <w:rPr>
+          <w:rFonts w:ascii="Times New Roman" w:eastAsia="Times New Roman" w:hAnsi="Times New Roman" w:cs="Times New Roman"/>
+          <w:sz w:val="24"/>
+          <w:szCs w:val="24"/>
+        </w:rPr>
+        <w:t xml:space="preserve"> and monitored by the administrator. The administrator is the only person granted with access to the cloud. The vendors need to surrender to the administrator the product they want to sell</w:t>
+      </w:r>
+      <w:r>
+        <w:rPr>
+          <w:rFonts w:ascii="Times New Roman" w:eastAsia="Times New Roman" w:hAnsi="Times New Roman" w:cs="Times New Roman"/>
+          <w:sz w:val="24"/>
+          <w:szCs w:val="24"/>
+        </w:rPr>
+        <w:t xml:space="preserve"> so that the existing barcode will be saved to the system. If the product has no barcode, the administrator will generate it using the system. All these data</w:t>
+      </w:r>
+      <w:r>
+        <w:rPr>
+          <w:rFonts w:ascii="Times New Roman" w:eastAsia="Times New Roman" w:hAnsi="Times New Roman" w:cs="Times New Roman"/>
+          <w:sz w:val="24"/>
+          <w:szCs w:val="24"/>
+        </w:rPr>
+        <w:t xml:space="preserve"> will</w:t>
+      </w:r>
+      <w:r>
+        <w:rPr>
+          <w:rFonts w:ascii="Times New Roman" w:eastAsia="Times New Roman" w:hAnsi="Times New Roman" w:cs="Times New Roman"/>
+          <w:sz w:val="24"/>
+          <w:szCs w:val="24"/>
+        </w:rPr>
+        <w:t xml:space="preserve"> then</w:t>
+      </w:r>
+      <w:r>
+        <w:rPr>
+          <w:rFonts w:ascii="Times New Roman" w:eastAsia="Times New Roman" w:hAnsi="Times New Roman" w:cs="Times New Roman"/>
+          <w:sz w:val="24"/>
+          <w:szCs w:val="24"/>
+        </w:rPr>
+        <w:t xml:space="preserve"> be added to the store’s produc</w:t>
+      </w:r>
+      <w:r>
+        <w:rPr>
+          <w:rFonts w:ascii="Times New Roman" w:eastAsia="Times New Roman" w:hAnsi="Times New Roman" w:cs="Times New Roman"/>
+          <w:sz w:val="24"/>
+          <w:szCs w:val="24"/>
+        </w:rPr>
+        <w:t>t list in the cloud. The setup o</w:t>
+      </w:r>
+      <w:r>
+        <w:rPr>
+          <w:rFonts w:ascii="Times New Roman" w:eastAsia="Times New Roman" w:hAnsi="Times New Roman" w:cs="Times New Roman"/>
+          <w:sz w:val="24"/>
+          <w:szCs w:val="24"/>
+        </w:rPr>
+        <w:t>n the vendor side is a</w:t>
+      </w:r>
+      <w:r>
+        <w:rPr>
+          <w:rFonts w:ascii="Times New Roman" w:eastAsia="Times New Roman" w:hAnsi="Times New Roman" w:cs="Times New Roman"/>
+          <w:sz w:val="24"/>
+          <w:szCs w:val="24"/>
+        </w:rPr>
+        <w:t xml:space="preserve"> b</w:t>
+      </w:r>
+      <w:r>
+        <w:rPr>
+          <w:rFonts w:ascii="Times New Roman" w:eastAsia="Times New Roman" w:hAnsi="Times New Roman" w:cs="Times New Roman"/>
+          <w:sz w:val="24"/>
+          <w:szCs w:val="24"/>
+        </w:rPr>
+        <w:t>arcode scanner, a Near-field Communication (</w:t>
+      </w:r>
+      <w:r>
+        <w:rPr>
+          <w:rFonts w:ascii="Times New Roman" w:eastAsia="Times New Roman" w:hAnsi="Times New Roman" w:cs="Times New Roman"/>
+          <w:sz w:val="24"/>
+          <w:szCs w:val="24"/>
+        </w:rPr>
+        <w:t xml:space="preserve">NFC) device in </w:t>
+      </w:r>
+      <w:r>
+        <w:rPr>
+          <w:rFonts w:ascii="Times New Roman" w:eastAsia="Times New Roman" w:hAnsi="Times New Roman" w:cs="Times New Roman"/>
+          <w:sz w:val="24"/>
+          <w:szCs w:val="24"/>
+        </w:rPr>
+        <w:t>reader</w:t>
+      </w:r>
+      <w:r>
+        <w:rPr>
+          <w:rFonts w:ascii="Times New Roman" w:eastAsia="Times New Roman" w:hAnsi="Times New Roman" w:cs="Times New Roman"/>
+          <w:sz w:val="24"/>
+          <w:szCs w:val="24"/>
+        </w:rPr>
+        <w:t xml:space="preserve"> mode</w:t>
+      </w:r>
+      <w:r>
+        <w:rPr>
+          <w:rFonts w:ascii="Times New Roman" w:eastAsia="Times New Roman" w:hAnsi="Times New Roman" w:cs="Times New Roman"/>
+          <w:sz w:val="24"/>
+          <w:szCs w:val="24"/>
+        </w:rPr>
+        <w:t xml:space="preserve">, </w:t>
+      </w:r>
+      <w:r>
+        <w:rPr>
+          <w:rFonts w:ascii="Times New Roman" w:eastAsia="Times New Roman" w:hAnsi="Times New Roman" w:cs="Times New Roman"/>
+          <w:sz w:val="24"/>
+          <w:szCs w:val="24"/>
+        </w:rPr>
+        <w:t xml:space="preserve">and a </w:t>
+      </w:r>
+      <w:r>
+        <w:rPr>
+          <w:rFonts w:ascii="Times New Roman" w:hAnsi="Times New Roman" w:cs="Times New Roman"/>
+          <w:color w:val="000000"/>
+          <w:sz w:val="24"/>
+          <w:szCs w:val="24"/>
+          <w:shd w:val="clear" w:color="auto" w:fill="FFFFFF"/>
+        </w:rPr>
+        <w:t>Programmable Interface Controller</w:t>
+      </w:r>
+      <w:r>
+        <w:rPr>
+          <w:rFonts w:ascii="Times New Roman" w:hAnsi="Times New Roman" w:cs="Times New Roman"/>
+          <w:color w:val="000000"/>
+          <w:sz w:val="24"/>
+          <w:szCs w:val="24"/>
+          <w:shd w:val="clear" w:color="auto" w:fill="FFFFFF"/>
+        </w:rPr>
+        <w:t xml:space="preserve"> </w:t>
+      </w:r>
+      <w:r>
+        <w:rPr>
+          <w:rFonts w:ascii="Times New Roman" w:hAnsi="Times New Roman" w:cs="Times New Roman"/>
+          <w:color w:val="000000"/>
+          <w:sz w:val="24"/>
+          <w:szCs w:val="24"/>
+          <w:shd w:val="clear" w:color="auto" w:fill="FFFFFF"/>
+        </w:rPr>
+        <w:t>(P</w:t>
+      </w:r>
+      <w:r>
+        <w:rPr>
+          <w:rFonts w:ascii="Times New Roman" w:eastAsia="Times New Roman" w:hAnsi="Times New Roman" w:cs="Times New Roman"/>
+          <w:sz w:val="24"/>
+          <w:szCs w:val="24"/>
+        </w:rPr>
+        <w:t>IC</w:t>
+      </w:r>
+      <w:r>
+        <w:rPr>
+          <w:rFonts w:ascii="Times New Roman" w:eastAsia="Times New Roman" w:hAnsi="Times New Roman" w:cs="Times New Roman"/>
+          <w:sz w:val="24"/>
+          <w:szCs w:val="24"/>
+        </w:rPr>
+        <w:t>)</w:t>
+      </w:r>
+      <w:r>
+        <w:rPr>
+          <w:rFonts w:ascii="Times New Roman" w:eastAsia="Times New Roman" w:hAnsi="Times New Roman" w:cs="Times New Roman"/>
+          <w:sz w:val="24"/>
+          <w:szCs w:val="24"/>
+        </w:rPr>
+        <w:t xml:space="preserve"> Microc</w:t>
+      </w:r>
+      <w:r>
+        <w:rPr>
+          <w:rFonts w:ascii="Times New Roman" w:eastAsia="Times New Roman" w:hAnsi="Times New Roman" w:cs="Times New Roman"/>
+          <w:sz w:val="24"/>
+          <w:szCs w:val="24"/>
+        </w:rPr>
+        <w:t xml:space="preserve">ontroller with </w:t>
+      </w:r>
+      <w:proofErr w:type="gramStart"/>
+      <w:r>
+        <w:rPr>
+          <w:rFonts w:ascii="Times New Roman" w:eastAsia="Times New Roman" w:hAnsi="Times New Roman" w:cs="Times New Roman"/>
+          <w:sz w:val="24"/>
+          <w:szCs w:val="24"/>
+        </w:rPr>
+        <w:t>a</w:t>
+      </w:r>
+      <w:proofErr w:type="gramEnd"/>
+      <w:r>
+        <w:rPr>
+          <w:rFonts w:ascii="Times New Roman" w:eastAsia="Times New Roman" w:hAnsi="Times New Roman" w:cs="Times New Roman"/>
+          <w:sz w:val="24"/>
+          <w:szCs w:val="24"/>
+        </w:rPr>
+        <w:t xml:space="preserve"> </w:t>
+      </w:r>
+      <w:r>
+        <w:rPr>
+          <w:rFonts w:ascii="Times New Roman" w:eastAsia="Times New Roman" w:hAnsi="Times New Roman" w:cs="Times New Roman"/>
+          <w:sz w:val="24"/>
+          <w:szCs w:val="24"/>
+        </w:rPr>
+        <w:t xml:space="preserve">ESP8266 </w:t>
+      </w:r>
+      <w:r>
+        <w:rPr>
+          <w:rFonts w:ascii="Times New Roman" w:eastAsia="Times New Roman" w:hAnsi="Times New Roman" w:cs="Times New Roman"/>
+          <w:sz w:val="24"/>
+          <w:szCs w:val="24"/>
+        </w:rPr>
+        <w:t>Wireless Fidelity (Wi-Fi) module</w:t>
+      </w:r>
+      <w:r>
+        <w:rPr>
+          <w:rFonts w:ascii="Times New Roman" w:eastAsia="Times New Roman" w:hAnsi="Times New Roman" w:cs="Times New Roman"/>
+          <w:sz w:val="24"/>
+          <w:szCs w:val="24"/>
+        </w:rPr>
+        <w:t xml:space="preserve"> that connects to the cloud. </w:t>
+      </w:r>
+    </w:p>
+    <w:p>
+      <w:pPr>
+        <w:spacing w:line="480" w:lineRule="auto"/>
+        <w:ind w:firstLine="720"/>
+        <w:rPr>
+          <w:rFonts w:ascii="Times New Roman" w:eastAsia="Times New Roman" w:hAnsi="Times New Roman" w:cs="Times New Roman"/>
+          <w:sz w:val="24"/>
+          <w:szCs w:val="24"/>
+        </w:rPr>
+      </w:pPr>
+      <w:r>
+        <w:rPr>
+          <w:rFonts w:ascii="Times New Roman" w:eastAsia="Times New Roman" w:hAnsi="Times New Roman" w:cs="Times New Roman"/>
+          <w:sz w:val="24"/>
+          <w:szCs w:val="24"/>
+        </w:rPr>
+        <w:t>The transaction method goes this way: first, the student picks a product to buy then the vendor will scan its barcode. The student will proceed to payment by tapping the RFID card on the NFC reader. After that</w:t>
+      </w:r>
+      <w:r>
+        <w:rPr>
+          <w:rFonts w:ascii="Times New Roman" w:eastAsia="Times New Roman" w:hAnsi="Times New Roman" w:cs="Times New Roman"/>
+          <w:sz w:val="24"/>
+          <w:szCs w:val="24"/>
+        </w:rPr>
+        <w:t>, the</w:t>
+      </w:r>
+      <w:r>
+        <w:rPr>
+          <w:rFonts w:ascii="Times New Roman" w:eastAsia="Times New Roman" w:hAnsi="Times New Roman" w:cs="Times New Roman"/>
+          <w:sz w:val="24"/>
+          <w:szCs w:val="24"/>
+        </w:rPr>
+        <w:t xml:space="preserve"> transaction is sent to the cloud, </w:t>
+      </w:r>
+      <w:proofErr w:type="gramStart"/>
+      <w:r>
+        <w:rPr>
+          <w:rFonts w:ascii="Times New Roman" w:eastAsia="Times New Roman" w:hAnsi="Times New Roman" w:cs="Times New Roman"/>
+          <w:sz w:val="24"/>
+          <w:szCs w:val="24"/>
+        </w:rPr>
+        <w:t>the</w:t>
+      </w:r>
+      <w:r>
+        <w:rPr>
+          <w:rFonts w:ascii="Times New Roman" w:eastAsia="Times New Roman" w:hAnsi="Times New Roman" w:cs="Times New Roman"/>
+          <w:sz w:val="24"/>
+          <w:szCs w:val="24"/>
+        </w:rPr>
+        <w:t>n</w:t>
+      </w:r>
+      <w:proofErr w:type="gramEnd"/>
+      <w:r>
+        <w:rPr>
+          <w:rFonts w:ascii="Times New Roman" w:eastAsia="Times New Roman" w:hAnsi="Times New Roman" w:cs="Times New Roman"/>
+          <w:sz w:val="24"/>
+          <w:szCs w:val="24"/>
+        </w:rPr>
+        <w:t xml:space="preserve"> transaction of the student will reflect on the app given to the parents. The administrator monitors every transaction that is done in every store, including </w:t>
+      </w:r>
+      <w:r>
+        <w:rPr>
+          <w:rFonts w:ascii="Times New Roman" w:eastAsia="Times New Roman" w:hAnsi="Times New Roman" w:cs="Times New Roman"/>
+          <w:sz w:val="24"/>
+          <w:szCs w:val="24"/>
+        </w:rPr>
+        <w:t>their daily income. T</w:t>
+      </w:r>
+      <w:r>
+        <w:rPr>
+          <w:rFonts w:ascii="Times New Roman" w:eastAsia="Times New Roman" w:hAnsi="Times New Roman" w:cs="Times New Roman"/>
+          <w:sz w:val="24"/>
+          <w:szCs w:val="24"/>
+        </w:rPr>
+        <w:t>he store can retrieve their liquidation reports from the administrator and claim their revenues. In redeeming the money, rents and other utilities are automatically deducted.</w:t>
+      </w:r>
+    </w:p>
+    <w:p>
+      <w:pPr>
+        <w:spacing w:after="0" w:line="480" w:lineRule="auto"/>
+        <w:rPr>
+          <w:rFonts w:ascii="Times New Roman" w:eastAsia="Times New Roman" w:hAnsi="Times New Roman" w:cs="Times New Roman"/>
+          <w:b/>
+          <w:bCs/>
+          <w:color w:val="000000"/>
+          <w:sz w:val="24"/>
+          <w:szCs w:val="24"/>
+          <w:lang w:eastAsia="en-PH"/>
+        </w:rPr>
+      </w:pPr>
+      <w:r>
+        <w:rPr>
+          <w:rFonts w:ascii="Times New Roman" w:eastAsia="Times New Roman" w:hAnsi="Times New Roman" w:cs="Times New Roman"/>
+          <w:b/>
+          <w:bCs/>
+          <w:color w:val="000000"/>
+          <w:sz w:val="24"/>
+          <w:szCs w:val="24"/>
+          <w:lang w:eastAsia="en-PH"/>
         </w:rPr>
         <w:lastRenderedPageBreak/>
-        <w:t>card as soon as the lost card is replaced.</w:t>
-      </w:r>
-      <w:r>
-        <w:rPr>
-          <w:rFonts w:ascii="Times New Roman" w:eastAsia="Times New Roman" w:hAnsi="Times New Roman" w:cs="Times New Roman"/>
-          <w:sz w:val="24"/>
-          <w:szCs w:val="24"/>
-        </w:rPr>
-        <w:t xml:space="preserve"> The administrator will then wipe out all the information in the temporary RFID card.</w:t>
-      </w:r>
-    </w:p>
-    <w:p>
-      <w:pPr>
-        <w:spacing w:line="480" w:lineRule="auto"/>
-        <w:ind w:firstLine="720"/>
-        <w:rPr>
-          <w:rFonts w:ascii="Times New Roman" w:eastAsia="Times New Roman" w:hAnsi="Times New Roman" w:cs="Times New Roman"/>
-          <w:sz w:val="24"/>
-          <w:szCs w:val="24"/>
-        </w:rPr>
-      </w:pPr>
-      <w:r>
-        <w:rPr>
-          <w:rFonts w:ascii="Times New Roman" w:eastAsia="Times New Roman" w:hAnsi="Times New Roman" w:cs="Times New Roman"/>
-          <w:sz w:val="24"/>
-          <w:szCs w:val="24"/>
-        </w:rPr>
-        <w:t>Every stor</w:t>
-      </w:r>
-      <w:r>
-        <w:rPr>
-          <w:rFonts w:ascii="Times New Roman" w:eastAsia="Times New Roman" w:hAnsi="Times New Roman" w:cs="Times New Roman"/>
-          <w:sz w:val="24"/>
-          <w:szCs w:val="24"/>
-        </w:rPr>
-        <w:t xml:space="preserve">e in the cafeteria has a </w:t>
-      </w:r>
-      <w:r>
-        <w:rPr>
-          <w:rFonts w:ascii="Times New Roman" w:eastAsia="Times New Roman" w:hAnsi="Times New Roman" w:cs="Times New Roman"/>
-          <w:sz w:val="24"/>
-          <w:szCs w:val="24"/>
-        </w:rPr>
-        <w:t>list of all the products the</w:t>
-      </w:r>
-      <w:r>
-        <w:rPr>
-          <w:rFonts w:ascii="Times New Roman" w:eastAsia="Times New Roman" w:hAnsi="Times New Roman" w:cs="Times New Roman"/>
-          <w:sz w:val="24"/>
-          <w:szCs w:val="24"/>
-        </w:rPr>
-        <w:t>y sell</w:t>
-      </w:r>
-      <w:r>
-        <w:rPr>
-          <w:rFonts w:ascii="Times New Roman" w:eastAsia="Times New Roman" w:hAnsi="Times New Roman" w:cs="Times New Roman"/>
-          <w:sz w:val="24"/>
-          <w:szCs w:val="24"/>
-        </w:rPr>
-        <w:t xml:space="preserve"> and each product item has a barcode</w:t>
-      </w:r>
-      <w:r>
-        <w:rPr>
-          <w:rFonts w:ascii="Times New Roman" w:eastAsia="Times New Roman" w:hAnsi="Times New Roman" w:cs="Times New Roman"/>
-          <w:sz w:val="24"/>
-          <w:szCs w:val="24"/>
-        </w:rPr>
-        <w:t>. Product lists</w:t>
-      </w:r>
-      <w:r>
-        <w:rPr>
-          <w:rFonts w:ascii="Times New Roman" w:eastAsia="Times New Roman" w:hAnsi="Times New Roman" w:cs="Times New Roman"/>
-          <w:sz w:val="24"/>
-          <w:szCs w:val="24"/>
-        </w:rPr>
-        <w:t xml:space="preserve">, </w:t>
-      </w:r>
-      <w:r>
-        <w:rPr>
-          <w:rFonts w:ascii="Times New Roman" w:eastAsia="Times New Roman" w:hAnsi="Times New Roman" w:cs="Times New Roman"/>
-          <w:sz w:val="24"/>
-          <w:szCs w:val="24"/>
-        </w:rPr>
-        <w:t>together with the number of purchased items,</w:t>
-      </w:r>
-      <w:r>
-        <w:rPr>
-          <w:rFonts w:ascii="Times New Roman" w:eastAsia="Times New Roman" w:hAnsi="Times New Roman" w:cs="Times New Roman"/>
-          <w:sz w:val="24"/>
-          <w:szCs w:val="24"/>
-        </w:rPr>
-        <w:t xml:space="preserve"> are then </w:t>
-      </w:r>
-      <w:r>
-        <w:rPr>
-          <w:rFonts w:ascii="Times New Roman" w:eastAsia="Times New Roman" w:hAnsi="Times New Roman" w:cs="Times New Roman"/>
-          <w:sz w:val="24"/>
-          <w:szCs w:val="24"/>
-        </w:rPr>
-        <w:t>stored in the cloud</w:t>
-      </w:r>
-      <w:r>
-        <w:rPr>
-          <w:rFonts w:ascii="Times New Roman" w:eastAsia="Times New Roman" w:hAnsi="Times New Roman" w:cs="Times New Roman"/>
-          <w:sz w:val="24"/>
-          <w:szCs w:val="24"/>
-        </w:rPr>
-        <w:t xml:space="preserve"> and monitored by the administrator. The administrator is the only person granted with access to the cloud. The vendors need to surrender to the administrator the product they want to sell</w:t>
-      </w:r>
-      <w:r>
-        <w:rPr>
-          <w:rFonts w:ascii="Times New Roman" w:eastAsia="Times New Roman" w:hAnsi="Times New Roman" w:cs="Times New Roman"/>
-          <w:sz w:val="24"/>
-          <w:szCs w:val="24"/>
-        </w:rPr>
-        <w:t xml:space="preserve"> so that the existing barcode will be saved to the system. If the product has no barcode, the administrator will generate it using the system. All these data</w:t>
-      </w:r>
-      <w:r>
-        <w:rPr>
-          <w:rFonts w:ascii="Times New Roman" w:eastAsia="Times New Roman" w:hAnsi="Times New Roman" w:cs="Times New Roman"/>
-          <w:sz w:val="24"/>
-          <w:szCs w:val="24"/>
-        </w:rPr>
-        <w:t xml:space="preserve"> will</w:t>
-      </w:r>
-      <w:r>
-        <w:rPr>
-          <w:rFonts w:ascii="Times New Roman" w:eastAsia="Times New Roman" w:hAnsi="Times New Roman" w:cs="Times New Roman"/>
-          <w:sz w:val="24"/>
-          <w:szCs w:val="24"/>
-        </w:rPr>
-        <w:t xml:space="preserve"> then</w:t>
-      </w:r>
-      <w:r>
-        <w:rPr>
-          <w:rFonts w:ascii="Times New Roman" w:eastAsia="Times New Roman" w:hAnsi="Times New Roman" w:cs="Times New Roman"/>
-          <w:sz w:val="24"/>
-          <w:szCs w:val="24"/>
-        </w:rPr>
-        <w:t xml:space="preserve"> be added to the store’s produc</w:t>
-      </w:r>
-      <w:r>
-        <w:rPr>
-          <w:rFonts w:ascii="Times New Roman" w:eastAsia="Times New Roman" w:hAnsi="Times New Roman" w:cs="Times New Roman"/>
-          <w:sz w:val="24"/>
-          <w:szCs w:val="24"/>
-        </w:rPr>
-        <w:t>t list in the cloud. The setup o</w:t>
-      </w:r>
-      <w:r>
-        <w:rPr>
-          <w:rFonts w:ascii="Times New Roman" w:eastAsia="Times New Roman" w:hAnsi="Times New Roman" w:cs="Times New Roman"/>
-          <w:sz w:val="24"/>
-          <w:szCs w:val="24"/>
-        </w:rPr>
-        <w:t xml:space="preserve">n the vendor side is a Barcode scanner, an NFC reader, PN532, and a computer that connects to the cloud. </w:t>
-      </w:r>
-    </w:p>
-    <w:p>
-      <w:pPr>
-        <w:spacing w:line="480" w:lineRule="auto"/>
-        <w:ind w:firstLine="720"/>
-        <w:rPr>
-          <w:rFonts w:ascii="Times New Roman" w:eastAsia="Times New Roman" w:hAnsi="Times New Roman" w:cs="Times New Roman"/>
-          <w:sz w:val="24"/>
-          <w:szCs w:val="24"/>
-        </w:rPr>
-      </w:pPr>
-      <w:r>
-        <w:rPr>
-          <w:rFonts w:ascii="Times New Roman" w:eastAsia="Times New Roman" w:hAnsi="Times New Roman" w:cs="Times New Roman"/>
-          <w:sz w:val="24"/>
-          <w:szCs w:val="24"/>
-        </w:rPr>
-        <w:t>The transaction method goes this way: first, the student picks a product to buy then the vendor will scan its barcode. The student will proceed to payment by tapping the RFID card on the NFC reader. After that</w:t>
-      </w:r>
-      <w:r>
-        <w:rPr>
-          <w:rFonts w:ascii="Times New Roman" w:eastAsia="Times New Roman" w:hAnsi="Times New Roman" w:cs="Times New Roman"/>
-          <w:sz w:val="24"/>
-          <w:szCs w:val="24"/>
-        </w:rPr>
-        <w:t>, the</w:t>
-      </w:r>
-      <w:r>
-        <w:rPr>
-          <w:rFonts w:ascii="Times New Roman" w:eastAsia="Times New Roman" w:hAnsi="Times New Roman" w:cs="Times New Roman"/>
-          <w:sz w:val="24"/>
-          <w:szCs w:val="24"/>
-        </w:rPr>
-        <w:t xml:space="preserve"> transaction is sent to the cloud, the</w:t>
-      </w:r>
-      <w:r>
-        <w:rPr>
-          <w:rFonts w:ascii="Times New Roman" w:eastAsia="Times New Roman" w:hAnsi="Times New Roman" w:cs="Times New Roman"/>
-          <w:sz w:val="24"/>
-          <w:szCs w:val="24"/>
-        </w:rPr>
-        <w:t>n</w:t>
-      </w:r>
-      <w:r>
-        <w:rPr>
-          <w:rFonts w:ascii="Times New Roman" w:eastAsia="Times New Roman" w:hAnsi="Times New Roman" w:cs="Times New Roman"/>
-          <w:sz w:val="24"/>
-          <w:szCs w:val="24"/>
-        </w:rPr>
-        <w:t xml:space="preserve"> transaction of the student will reflect on the app given to the parents. The administrator monitors every transaction that is done in every store, including </w:t>
-      </w:r>
-      <w:r>
-        <w:rPr>
-          <w:rFonts w:ascii="Times New Roman" w:eastAsia="Times New Roman" w:hAnsi="Times New Roman" w:cs="Times New Roman"/>
-          <w:sz w:val="24"/>
-          <w:szCs w:val="24"/>
-        </w:rPr>
-        <w:t>their daily income. T</w:t>
-      </w:r>
-      <w:r>
-        <w:rPr>
-          <w:rFonts w:ascii="Times New Roman" w:eastAsia="Times New Roman" w:hAnsi="Times New Roman" w:cs="Times New Roman"/>
-          <w:sz w:val="24"/>
-          <w:szCs w:val="24"/>
-        </w:rPr>
-        <w:t>he store can retrieve their liquidation reports from the administrator and claim their revenues. In redeeming the money, rents and other utilities are automatically deducted.</w:t>
-      </w:r>
-      <w:bookmarkStart w:id="0" w:name="_GoBack"/>
-      <w:bookmarkEnd w:id="0"/>
-    </w:p>
-    <w:p>
-      <w:pPr>
-        <w:spacing w:after="0" w:line="480" w:lineRule="auto"/>
-        <w:rPr>
-          <w:rFonts w:ascii="Times New Roman" w:eastAsia="Times New Roman" w:hAnsi="Times New Roman" w:cs="Times New Roman"/>
-          <w:b/>
-          <w:bCs/>
-          <w:color w:val="000000"/>
-          <w:sz w:val="24"/>
-          <w:szCs w:val="24"/>
-          <w:lang w:eastAsia="en-PH"/>
-        </w:rPr>
-      </w:pPr>
-      <w:r>
-        <w:rPr>
-          <w:rFonts w:ascii="Times New Roman" w:eastAsia="Times New Roman" w:hAnsi="Times New Roman" w:cs="Times New Roman"/>
-          <w:b/>
-          <w:bCs/>
-          <w:color w:val="000000"/>
-          <w:sz w:val="24"/>
-          <w:szCs w:val="24"/>
-          <w:lang w:eastAsia="en-PH"/>
-        </w:rPr>
         <w:t>Significance of the Study</w:t>
       </w:r>
     </w:p>
@@ -1368,17 +1645,7 @@
           <w:szCs w:val="24"/>
           <w:lang w:eastAsia="en-PH"/>
         </w:rPr>
-        <w:t xml:space="preserve"> The design project will provide a mobile application which the parents can download. In this app, they will be able to see the student’s transactions throughout the day, the daily expenses as well as the remaining </w:t>
-      </w:r>
-      <w:r>
-        <w:rPr>
-          <w:rFonts w:ascii="Times New Roman" w:eastAsia="Times New Roman" w:hAnsi="Times New Roman" w:cs="Times New Roman"/>
-          <w:sz w:val="24"/>
-          <w:szCs w:val="24"/>
-          <w:lang w:eastAsia="en-PH"/>
-        </w:rPr>
-        <w:lastRenderedPageBreak/>
-        <w:t>balance under the student’s account. This way, the parent will be able to ensure that the student’s purchases are both safe to eat and within budget. Loading kiosks will also be provided so that the parents can reload their children’s account once in a while at their most convenient time.</w:t>
+        <w:t xml:space="preserve"> The design project will provide a mobile application which the parents can download. In this app, they will be able to see the student’s transactions throughout the day, the daily expenses as well as the remaining balance under the student’s account. This way, the parent will be able to ensure that the student’s purchases are both safe to eat and within budget. Loading kiosks will also be provided so that the parents can reload their children’s account once in a while at their most convenient time.</w:t>
       </w:r>
     </w:p>
     <w:p>
@@ -1640,7 +1907,18 @@
           <w:szCs w:val="24"/>
           <w:lang w:eastAsia="en-PH"/>
         </w:rPr>
-        <w:t>In every transaction, only the exact amount will be deducted from the students’ remaining balance</w:t>
+        <w:t xml:space="preserve">In every transaction, only the exact amount will be deducted from </w:t>
+      </w:r>
+      <w:r>
+        <w:rPr>
+          <w:rFonts w:ascii="Times New Roman" w:eastAsia="Times New Roman" w:hAnsi="Times New Roman" w:cs="Times New Roman"/>
+          <w:color w:val="000000"/>
+          <w:sz w:val="24"/>
+          <w:szCs w:val="24"/>
+          <w:lang w:eastAsia="en-PH"/>
+        </w:rPr>
+        <w:lastRenderedPageBreak/>
+        <w:t>the students’ remaining balance</w:t>
       </w:r>
       <w:r>
         <w:rPr>
@@ -1733,7 +2011,6 @@
           <w:szCs w:val="24"/>
           <w:lang w:eastAsia="en-PH"/>
         </w:rPr>
-        <w:lastRenderedPageBreak/>
         <w:t>T</w:t>
       </w:r>
       <w:r>
@@ -1975,7 +2252,16 @@
           <w:sz w:val="24"/>
           <w:szCs w:val="24"/>
         </w:rPr>
-        <w:t xml:space="preserve"> mobile App stores or the Internet. Moreover, mobile Apps usually help users by connecting them to Internet services more commonly accessed on desktop or notebook computer, or help them by making it easier to use the Internet on their portable devices.</w:t>
+        <w:t xml:space="preserve"> mobile App stores or the Internet. Moreover, mobile Apps usually help users by connecting them to Internet services more commonly accessed on desktop or notebook computer, or help them by making it easier to use the </w:t>
+      </w:r>
+      <w:r>
+        <w:rPr>
+          <w:rFonts w:ascii="Times New Roman" w:hAnsi="Times New Roman" w:cs="Times New Roman"/>
+          <w:sz w:val="24"/>
+          <w:szCs w:val="24"/>
+        </w:rPr>
+        <w:lastRenderedPageBreak/>
+        <w:t>Internet on their portable devices.</w:t>
       </w:r>
       <w:r>
         <w:rPr>
@@ -1999,7 +2285,34 @@
           <w:sz w:val="24"/>
           <w:szCs w:val="24"/>
         </w:rPr>
-        <w:t>vice for personal use by a user (Wang, 2013). In this study, it is the application provided to the parents of USLS – IS students for the monitoring of their children’s accounts.</w:t>
+        <w:t xml:space="preserve">vice for personal use by a user (Wang, 2013). </w:t>
+      </w:r>
+    </w:p>
+    <w:p>
+      <w:pPr>
+        <w:spacing w:line="480" w:lineRule="auto"/>
+        <w:ind w:firstLine="720"/>
+        <w:rPr>
+          <w:rFonts w:ascii="Times New Roman" w:hAnsi="Times New Roman" w:cs="Times New Roman"/>
+          <w:sz w:val="24"/>
+          <w:szCs w:val="24"/>
+        </w:rPr>
+      </w:pPr>
+      <w:r>
+        <w:rPr>
+          <w:rFonts w:ascii="Times New Roman" w:hAnsi="Times New Roman" w:cs="Times New Roman"/>
+          <w:sz w:val="24"/>
+          <w:szCs w:val="24"/>
+        </w:rPr>
+        <w:t>In this study, it is the application provided to the parents of USLS – IS students for the monitoring of their children’s accounts.</w:t>
+      </w:r>
+      <w:r>
+        <w:rPr>
+          <w:rFonts w:ascii="Times New Roman" w:hAnsi="Times New Roman" w:cs="Times New Roman"/>
+          <w:sz w:val="24"/>
+          <w:szCs w:val="24"/>
+        </w:rPr>
+        <w:t xml:space="preserve"> </w:t>
       </w:r>
     </w:p>
     <w:p>
@@ -2013,15 +2326,429 @@
           <w:rFonts w:ascii="Times New Roman" w:hAnsi="Times New Roman" w:cs="Times New Roman"/>
           <w:sz w:val="24"/>
           <w:szCs w:val="24"/>
-        </w:rPr>
-      </w:pPr>
-      <w:r>
-        <w:rPr>
-          <w:rFonts w:ascii="Times New Roman" w:hAnsi="Times New Roman" w:cs="Times New Roman"/>
-          <w:sz w:val="24"/>
-          <w:szCs w:val="24"/>
+          <w:shd w:val="clear" w:color="auto" w:fill="FFFFFF"/>
+        </w:rPr>
+      </w:pPr>
+      <w:r>
+        <w:rPr>
+          <w:rFonts w:ascii="Times New Roman" w:hAnsi="Times New Roman" w:cs="Times New Roman"/>
+          <w:sz w:val="24"/>
+          <w:szCs w:val="24"/>
+        </w:rPr>
+        <w:tab/>
+      </w:r>
+      <w:proofErr w:type="gramStart"/>
+      <w:r>
+        <w:rPr>
+          <w:rFonts w:ascii="Times New Roman" w:hAnsi="Times New Roman" w:cs="Times New Roman"/>
+          <w:b/>
+          <w:sz w:val="24"/>
+          <w:szCs w:val="24"/>
+        </w:rPr>
+        <w:t>Cloud Computing.</w:t>
+      </w:r>
+      <w:proofErr w:type="gramEnd"/>
+      <w:r>
+        <w:rPr>
+          <w:rFonts w:ascii="Times New Roman" w:hAnsi="Times New Roman" w:cs="Times New Roman"/>
+          <w:sz w:val="24"/>
+          <w:szCs w:val="24"/>
+        </w:rPr>
+        <w:t xml:space="preserve">  Cloud computing is a powerful technology to perform massive-scale and complex computing. It eliminates the need to maintain expensive computing hardware</w:t>
+      </w:r>
+      <w:r>
+        <w:rPr>
+          <w:rFonts w:ascii="Times New Roman" w:hAnsi="Times New Roman" w:cs="Times New Roman"/>
+          <w:sz w:val="24"/>
+          <w:szCs w:val="24"/>
+        </w:rPr>
+        <w:t>, dedicated space, and software</w:t>
+      </w:r>
+      <w:r>
+        <w:rPr>
+          <w:rFonts w:ascii="Times New Roman" w:hAnsi="Times New Roman" w:cs="Times New Roman"/>
+          <w:sz w:val="24"/>
+          <w:szCs w:val="24"/>
+        </w:rPr>
+        <w:t xml:space="preserve"> (Hashem et al, 2015)</w:t>
+      </w:r>
+      <w:r>
+        <w:rPr>
+          <w:rFonts w:ascii="Times New Roman" w:hAnsi="Times New Roman" w:cs="Times New Roman"/>
+          <w:sz w:val="24"/>
+          <w:szCs w:val="24"/>
+        </w:rPr>
+        <w:t>.</w:t>
+      </w:r>
+      <w:r>
+        <w:rPr>
+          <w:rFonts w:ascii="Times New Roman" w:hAnsi="Times New Roman" w:cs="Times New Roman"/>
+          <w:sz w:val="24"/>
+          <w:szCs w:val="24"/>
+          <w:shd w:val="clear" w:color="auto" w:fill="FFFFFF"/>
+        </w:rPr>
+        <w:t xml:space="preserve">  </w:t>
+      </w:r>
+    </w:p>
+    <w:p>
+      <w:pPr>
+        <w:tabs>
+          <w:tab w:val="left" w:pos="720"/>
+          <w:tab w:val="left" w:pos="1704"/>
+        </w:tabs>
+        <w:spacing w:line="480" w:lineRule="auto"/>
+        <w:rPr>
+          <w:rFonts w:ascii="Times New Roman" w:hAnsi="Times New Roman" w:cs="Times New Roman"/>
+          <w:color w:val="222222"/>
+          <w:sz w:val="24"/>
+          <w:szCs w:val="24"/>
+          <w:shd w:val="clear" w:color="auto" w:fill="FFFFFF"/>
+        </w:rPr>
+      </w:pPr>
+      <w:r>
+        <w:rPr>
+          <w:rFonts w:ascii="Times New Roman" w:hAnsi="Times New Roman" w:cs="Times New Roman"/>
+          <w:sz w:val="24"/>
+          <w:szCs w:val="24"/>
+          <w:shd w:val="clear" w:color="auto" w:fill="FFFFFF"/>
+        </w:rPr>
+        <w:tab/>
+      </w:r>
+      <w:r>
+        <w:rPr>
+          <w:rFonts w:ascii="Times New Roman" w:hAnsi="Times New Roman" w:cs="Times New Roman"/>
+          <w:sz w:val="24"/>
+          <w:szCs w:val="24"/>
+          <w:shd w:val="clear" w:color="auto" w:fill="FFFFFF"/>
+        </w:rPr>
+        <w:t xml:space="preserve">Cloud computing, in this study, is used </w:t>
+      </w:r>
+      <w:r>
+        <w:rPr>
+          <w:rFonts w:ascii="Times New Roman" w:hAnsi="Times New Roman" w:cs="Times New Roman"/>
+          <w:color w:val="222222"/>
+          <w:sz w:val="24"/>
+          <w:szCs w:val="24"/>
+          <w:shd w:val="clear" w:color="auto" w:fill="FFFFFF"/>
+        </w:rPr>
+        <w:t>to manage transactions made in the USLS – IS cafeteria as well the USLS – IS students.</w:t>
+      </w:r>
+    </w:p>
+    <w:p>
+      <w:pPr>
+        <w:spacing w:line="480" w:lineRule="auto"/>
+        <w:ind w:firstLine="720"/>
+        <w:rPr>
+          <w:rFonts w:ascii="Times New Roman" w:hAnsi="Times New Roman" w:cs="Times New Roman"/>
+          <w:sz w:val="24"/>
+          <w:szCs w:val="24"/>
+        </w:rPr>
+      </w:pPr>
+      <w:proofErr w:type="gramStart"/>
+      <w:r>
+        <w:rPr>
+          <w:rFonts w:ascii="Times New Roman" w:hAnsi="Times New Roman" w:cs="Times New Roman"/>
+          <w:b/>
+          <w:sz w:val="24"/>
+          <w:szCs w:val="24"/>
+          <w:shd w:val="clear" w:color="auto" w:fill="FFFFFF"/>
+        </w:rPr>
+        <w:t>ESP8266 Wireless Fidelity (Wi-Fi) Module.</w:t>
+      </w:r>
+      <w:proofErr w:type="gramEnd"/>
+      <w:r>
+        <w:rPr>
+          <w:rFonts w:ascii="Times New Roman" w:hAnsi="Times New Roman" w:cs="Times New Roman"/>
+          <w:sz w:val="24"/>
+          <w:szCs w:val="24"/>
+          <w:shd w:val="clear" w:color="auto" w:fill="FFFFFF"/>
+        </w:rPr>
+        <w:t xml:space="preserve"> Conceptually, </w:t>
+      </w:r>
+      <w:hyperlink r:id="rId6" w:tgtFrame="_blank" w:history="1">
+        <w:r>
+          <w:rPr>
+            <w:rStyle w:val="Hyperlink"/>
+            <w:rFonts w:ascii="Times New Roman" w:hAnsi="Times New Roman" w:cs="Times New Roman"/>
+            <w:bCs/>
+            <w:color w:val="auto"/>
+            <w:sz w:val="24"/>
+            <w:szCs w:val="24"/>
+            <w:u w:val="none"/>
+          </w:rPr>
+          <w:t>ESP8266</w:t>
+        </w:r>
+      </w:hyperlink>
+      <w:r>
+        <w:rPr>
+          <w:rFonts w:ascii="Times New Roman" w:hAnsi="Times New Roman" w:cs="Times New Roman"/>
+          <w:sz w:val="24"/>
+          <w:szCs w:val="24"/>
+          <w:shd w:val="clear" w:color="auto" w:fill="FFFFFF"/>
+        </w:rPr>
+        <w:t> offers a complete and self-contained Wi-Fi networking solution, allowing it to either host the application or to offload all Wi-Fi networking functions from another application processor.</w:t>
+      </w:r>
+      <w:r>
+        <w:rPr>
+          <w:rFonts w:ascii="Times New Roman" w:hAnsi="Times New Roman" w:cs="Times New Roman"/>
+          <w:sz w:val="24"/>
+          <w:szCs w:val="24"/>
+        </w:rPr>
+        <w:t xml:space="preserve"> (Marian, 2015)</w:t>
+      </w:r>
+    </w:p>
+    <w:p>
+      <w:pPr>
+        <w:spacing w:line="480" w:lineRule="auto"/>
+        <w:rPr>
+          <w:rFonts w:ascii="Times New Roman" w:hAnsi="Times New Roman" w:cs="Times New Roman"/>
+          <w:sz w:val="24"/>
+          <w:szCs w:val="24"/>
+        </w:rPr>
+      </w:pPr>
+      <w:r>
+        <w:rPr>
+          <w:rFonts w:ascii="Times New Roman" w:hAnsi="Times New Roman" w:cs="Times New Roman"/>
+          <w:sz w:val="24"/>
+          <w:szCs w:val="24"/>
+        </w:rPr>
+        <w:tab/>
+        <w:t>Operationally, the ESP8266 Wi-Fi Module is used to connect the vendor to the internet and upload data on the SMART Payment System</w:t>
+      </w:r>
+      <w:r>
+        <w:rPr>
+          <w:rFonts w:ascii="Times New Roman" w:hAnsi="Times New Roman" w:cs="Times New Roman"/>
+          <w:sz w:val="24"/>
+          <w:szCs w:val="24"/>
+        </w:rPr>
+        <w:t>’s cloud.</w:t>
+      </w:r>
+      <w:bookmarkStart w:id="0" w:name="_GoBack"/>
+      <w:bookmarkEnd w:id="0"/>
+    </w:p>
+    <w:p>
+      <w:pPr>
+        <w:spacing w:line="480" w:lineRule="auto"/>
+        <w:ind w:firstLine="720"/>
+        <w:rPr>
+          <w:rStyle w:val="Hyperlink"/>
+          <w:rFonts w:ascii="Times New Roman" w:hAnsi="Times New Roman" w:cs="Times New Roman"/>
+          <w:color w:val="auto"/>
+          <w:sz w:val="24"/>
+          <w:szCs w:val="24"/>
+          <w:u w:val="none"/>
+        </w:rPr>
+      </w:pPr>
+      <w:r>
+        <w:rPr>
+          <w:rFonts w:ascii="Times New Roman" w:hAnsi="Times New Roman" w:cs="Times New Roman"/>
+          <w:b/>
+          <w:sz w:val="24"/>
+          <w:szCs w:val="24"/>
+        </w:rPr>
+        <w:t>Near – field Communication (NFC) Device in Reader Mode</w:t>
+      </w:r>
+      <w:r>
+        <w:rPr>
+          <w:rFonts w:ascii="Times New Roman" w:hAnsi="Times New Roman" w:cs="Times New Roman"/>
+          <w:sz w:val="24"/>
+          <w:szCs w:val="24"/>
+        </w:rPr>
+        <w:t>. Conceptually,</w:t>
+      </w:r>
+      <w:r>
+        <w:rPr>
+          <w:rFonts w:ascii="Times New Roman" w:hAnsi="Times New Roman" w:cs="Times New Roman"/>
+          <w:sz w:val="24"/>
+          <w:szCs w:val="24"/>
+          <w:shd w:val="clear" w:color="auto" w:fill="FFFFFF"/>
+        </w:rPr>
+        <w:t xml:space="preserve"> the “NFC Device” in reader mode behaves like a simple contactless card reader. It initiates communication by generating a magnetic field and then sending a command to the target. The target responds to the interrogator by retro-reflecting the incident wave.</w:t>
+      </w:r>
+      <w:r>
+        <w:rPr>
+          <w:rFonts w:ascii="Times New Roman" w:hAnsi="Times New Roman" w:cs="Times New Roman"/>
+          <w:sz w:val="24"/>
+          <w:szCs w:val="24"/>
+        </w:rPr>
+        <w:t xml:space="preserve"> (Retrieved from: </w:t>
+      </w:r>
+      <w:r>
+        <w:rPr>
+          <w:rFonts w:ascii="Times New Roman" w:hAnsi="Times New Roman"/>
+          <w:sz w:val="24"/>
+          <w:szCs w:val="24"/>
+        </w:rPr>
+        <w:t>http://www.centrenational-rfid.com/how-nfc-works-article-133-gb-ruid-202.html</w:t>
+      </w:r>
+      <w:r>
+        <w:rPr>
+          <w:rStyle w:val="Hyperlink"/>
+          <w:rFonts w:ascii="Times New Roman" w:hAnsi="Times New Roman" w:cs="Times New Roman"/>
+          <w:color w:val="auto"/>
+          <w:sz w:val="24"/>
+          <w:szCs w:val="24"/>
+          <w:u w:val="none"/>
+        </w:rPr>
+        <w:t>)</w:t>
+      </w:r>
+    </w:p>
+    <w:p>
+      <w:pPr>
+        <w:spacing w:line="480" w:lineRule="auto"/>
+        <w:ind w:firstLine="720"/>
+        <w:rPr>
+          <w:rFonts w:ascii="Times New Roman" w:hAnsi="Times New Roman" w:cs="Times New Roman"/>
+          <w:sz w:val="24"/>
+          <w:szCs w:val="24"/>
+        </w:rPr>
+      </w:pPr>
+      <w:r>
+        <w:rPr>
+          <w:rStyle w:val="Hyperlink"/>
+          <w:rFonts w:ascii="Times New Roman" w:hAnsi="Times New Roman" w:cs="Times New Roman"/>
+          <w:color w:val="auto"/>
+          <w:sz w:val="24"/>
+          <w:szCs w:val="24"/>
+          <w:u w:val="none"/>
         </w:rPr>
         <w:lastRenderedPageBreak/>
+        <w:t xml:space="preserve">Operationally, the NFC device in reader mode will be used as a means for the vendor to receive payment from the student. The </w:t>
+      </w:r>
+      <w:proofErr w:type="gramStart"/>
+      <w:r>
+        <w:rPr>
+          <w:rStyle w:val="Hyperlink"/>
+          <w:rFonts w:ascii="Times New Roman" w:hAnsi="Times New Roman" w:cs="Times New Roman"/>
+          <w:color w:val="auto"/>
+          <w:sz w:val="24"/>
+          <w:szCs w:val="24"/>
+          <w:u w:val="none"/>
+        </w:rPr>
+        <w:t>student will</w:t>
+      </w:r>
+      <w:proofErr w:type="gramEnd"/>
+      <w:r>
+        <w:rPr>
+          <w:rStyle w:val="Hyperlink"/>
+          <w:rFonts w:ascii="Times New Roman" w:hAnsi="Times New Roman" w:cs="Times New Roman"/>
+          <w:color w:val="auto"/>
+          <w:sz w:val="24"/>
+          <w:szCs w:val="24"/>
+          <w:u w:val="none"/>
+        </w:rPr>
+        <w:t xml:space="preserve"> his RFID card on this device to pay.</w:t>
+      </w:r>
+    </w:p>
+    <w:p>
+      <w:pPr>
+        <w:spacing w:line="480" w:lineRule="auto"/>
+        <w:ind w:firstLine="720"/>
+        <w:rPr>
+          <w:rFonts w:ascii="Times New Roman" w:hAnsi="Times New Roman" w:cs="Times New Roman"/>
+          <w:sz w:val="24"/>
+          <w:szCs w:val="24"/>
+          <w:shd w:val="clear" w:color="auto" w:fill="FFFFFF"/>
+        </w:rPr>
+      </w:pPr>
+      <w:proofErr w:type="gramStart"/>
+      <w:r>
+        <w:rPr>
+          <w:rFonts w:ascii="Times New Roman" w:hAnsi="Times New Roman" w:cs="Times New Roman"/>
+          <w:b/>
+          <w:sz w:val="24"/>
+          <w:szCs w:val="24"/>
+          <w:shd w:val="clear" w:color="auto" w:fill="FFFFFF"/>
+        </w:rPr>
+        <w:t>Programmable Interface Controller (PIC) Microcontroller</w:t>
+      </w:r>
+      <w:r>
+        <w:rPr>
+          <w:rFonts w:ascii="Times New Roman" w:hAnsi="Times New Roman" w:cs="Times New Roman"/>
+          <w:sz w:val="24"/>
+          <w:szCs w:val="24"/>
+          <w:shd w:val="clear" w:color="auto" w:fill="FFFFFF"/>
+        </w:rPr>
+        <w:t>.</w:t>
+      </w:r>
+      <w:proofErr w:type="gramEnd"/>
+      <w:r>
+        <w:rPr>
+          <w:rFonts w:ascii="Times New Roman" w:hAnsi="Times New Roman" w:cs="Times New Roman"/>
+          <w:sz w:val="24"/>
+          <w:szCs w:val="24"/>
+          <w:shd w:val="clear" w:color="auto" w:fill="FFFFFF"/>
+        </w:rPr>
+        <w:t xml:space="preserve">  </w:t>
+      </w:r>
+      <w:r>
+        <w:rPr>
+          <w:rFonts w:ascii="Times New Roman" w:hAnsi="Times New Roman"/>
+          <w:sz w:val="24"/>
+          <w:szCs w:val="24"/>
+          <w:shd w:val="clear" w:color="auto" w:fill="FFFFFF"/>
+        </w:rPr>
+        <w:t>PIC microcontrollers (</w:t>
+      </w:r>
+      <w:r>
+        <w:rPr>
+          <w:rFonts w:ascii="Times New Roman" w:hAnsi="Times New Roman" w:cs="Times New Roman"/>
+          <w:sz w:val="24"/>
+          <w:szCs w:val="24"/>
+          <w:shd w:val="clear" w:color="auto" w:fill="FFFFFF"/>
+        </w:rPr>
+        <w:t>Programmable Interface Controllers</w:t>
+      </w:r>
+      <w:r>
+        <w:rPr>
+          <w:rFonts w:ascii="Times New Roman" w:hAnsi="Times New Roman" w:cs="Times New Roman"/>
+          <w:sz w:val="24"/>
+          <w:szCs w:val="24"/>
+          <w:shd w:val="clear" w:color="auto" w:fill="FFFFFF"/>
+        </w:rPr>
+        <w:t>)</w:t>
+      </w:r>
+      <w:r>
+        <w:rPr>
+          <w:rFonts w:ascii="Times New Roman" w:hAnsi="Times New Roman" w:cs="Times New Roman"/>
+          <w:sz w:val="24"/>
+          <w:szCs w:val="24"/>
+          <w:shd w:val="clear" w:color="auto" w:fill="FFFFFF"/>
+        </w:rPr>
+        <w:t xml:space="preserve"> are electronic circuits that can be programmed to carry out a vast range of tasks. They can be programmed to be timers or to control a production line and much more. They are found in most electronic devices such as alarm systems, computer control systems, phones, in fact almost any electronic device. (Ryan, 2017)</w:t>
+      </w:r>
+    </w:p>
+    <w:p>
+      <w:pPr>
+        <w:spacing w:line="480" w:lineRule="auto"/>
+        <w:ind w:firstLine="720"/>
+        <w:rPr>
+          <w:rFonts w:ascii="Times New Roman" w:hAnsi="Times New Roman" w:cs="Times New Roman"/>
+          <w:sz w:val="24"/>
+          <w:szCs w:val="24"/>
+          <w:shd w:val="clear" w:color="auto" w:fill="FFFFFF"/>
+        </w:rPr>
+      </w:pPr>
+      <w:r>
+        <w:rPr>
+          <w:rFonts w:ascii="Times New Roman" w:hAnsi="Times New Roman" w:cs="Times New Roman"/>
+          <w:sz w:val="24"/>
+          <w:szCs w:val="24"/>
+          <w:shd w:val="clear" w:color="auto" w:fill="FFFFFF"/>
+        </w:rPr>
+        <w:t xml:space="preserve">In this study, a PIC Microcontroller will be used in order to operate the vendor side of the SMART Payment System. </w:t>
+      </w:r>
+    </w:p>
+    <w:p>
+      <w:pPr>
+        <w:spacing w:line="480" w:lineRule="auto"/>
+        <w:rPr>
+          <w:rFonts w:ascii="Times New Roman" w:hAnsi="Times New Roman" w:cs="Times New Roman"/>
+          <w:sz w:val="24"/>
+          <w:szCs w:val="24"/>
+        </w:rPr>
+      </w:pPr>
+      <w:r>
         <w:tab/>
       </w:r>
       <w:r>
@@ -2031,79 +2758,6 @@
           <w:sz w:val="24"/>
           <w:szCs w:val="24"/>
         </w:rPr>
-        <w:t>Cloud Computing.</w:t>
-      </w:r>
-      <w:r>
-        <w:rPr>
-          <w:rFonts w:ascii="Times New Roman" w:hAnsi="Times New Roman" w:cs="Times New Roman"/>
-          <w:sz w:val="24"/>
-          <w:szCs w:val="24"/>
-        </w:rPr>
-        <w:t xml:space="preserve">  Cloud computing is a powerful technology to perform massive-scale and complex computing. It eliminates the need to maintain expensive computing hardware</w:t>
-      </w:r>
-      <w:r>
-        <w:rPr>
-          <w:rFonts w:ascii="Times New Roman" w:hAnsi="Times New Roman" w:cs="Times New Roman"/>
-          <w:sz w:val="24"/>
-          <w:szCs w:val="24"/>
-        </w:rPr>
-        <w:t>, dedicated space, and software</w:t>
-      </w:r>
-      <w:r>
-        <w:rPr>
-          <w:rFonts w:ascii="Times New Roman" w:hAnsi="Times New Roman" w:cs="Times New Roman"/>
-          <w:sz w:val="24"/>
-          <w:szCs w:val="24"/>
-        </w:rPr>
-        <w:t xml:space="preserve"> (Hashem et al, 2015)</w:t>
-      </w:r>
-      <w:r>
-        <w:rPr>
-          <w:rFonts w:ascii="Times New Roman" w:hAnsi="Times New Roman" w:cs="Times New Roman"/>
-          <w:sz w:val="24"/>
-          <w:szCs w:val="24"/>
-        </w:rPr>
-        <w:t>.</w:t>
-      </w:r>
-      <w:r>
-        <w:rPr>
-          <w:rFonts w:ascii="Times New Roman" w:hAnsi="Times New Roman" w:cs="Times New Roman"/>
-          <w:sz w:val="24"/>
-          <w:szCs w:val="24"/>
-          <w:shd w:val="clear" w:color="auto" w:fill="FFFFFF"/>
-        </w:rPr>
-        <w:t xml:space="preserve">  Cloud computing, in this study, is used </w:t>
-      </w:r>
-      <w:r>
-        <w:rPr>
-          <w:rFonts w:ascii="Times New Roman" w:hAnsi="Times New Roman" w:cs="Times New Roman"/>
-          <w:color w:val="222222"/>
-          <w:sz w:val="24"/>
-          <w:szCs w:val="24"/>
-          <w:shd w:val="clear" w:color="auto" w:fill="FFFFFF"/>
-        </w:rPr>
-        <w:t>to manage transactions made in the USLS – IS cafeteria as well the USLS – IS students.</w:t>
-      </w:r>
-    </w:p>
-    <w:p>
-      <w:pPr>
-        <w:spacing w:line="480" w:lineRule="auto"/>
-        <w:rPr>
-          <w:rFonts w:ascii="Times New Roman" w:hAnsi="Times New Roman" w:cs="Times New Roman"/>
-          <w:sz w:val="24"/>
-          <w:szCs w:val="24"/>
-        </w:rPr>
-      </w:pPr>
-      <w:r>
-        <w:tab/>
-      </w:r>
-      <w:r>
-        <w:rPr>
-          <w:rFonts w:ascii="Times New Roman" w:hAnsi="Times New Roman" w:cs="Times New Roman"/>
-          <w:b/>
-          <w:sz w:val="24"/>
-          <w:szCs w:val="24"/>
-        </w:rPr>
         <w:t>Radio-frequency Identification (RFID).</w:t>
       </w:r>
       <w:r>
@@ -2120,7 +2774,7 @@
           <w:sz w:val="24"/>
           <w:szCs w:val="24"/>
         </w:rPr>
-        <w:t xml:space="preserve"> In this study, RFID refers to the student’s ID that has been encoded with the student’s account information.</w:t>
+        <w:t xml:space="preserve"> </w:t>
       </w:r>
     </w:p>
     <w:p>
@@ -2136,6 +2790,25 @@
       <w:r>
         <w:rPr>
           <w:rFonts w:ascii="Times New Roman" w:hAnsi="Times New Roman" w:cs="Times New Roman"/>
+          <w:sz w:val="24"/>
+          <w:szCs w:val="24"/>
+        </w:rPr>
+        <w:t>In this study, RFID refers to the student’s ID that has been encoded with the student’s account information.</w:t>
+      </w:r>
+    </w:p>
+    <w:p>
+      <w:pPr>
+        <w:spacing w:line="480" w:lineRule="auto"/>
+        <w:ind w:firstLine="720"/>
+        <w:rPr>
+          <w:rFonts w:ascii="Times New Roman" w:hAnsi="Times New Roman" w:cs="Times New Roman"/>
+          <w:sz w:val="24"/>
+          <w:szCs w:val="24"/>
+        </w:rPr>
+      </w:pPr>
+      <w:r>
+        <w:rPr>
+          <w:rFonts w:ascii="Times New Roman" w:hAnsi="Times New Roman" w:cs="Times New Roman"/>
           <w:b/>
           <w:sz w:val="24"/>
           <w:szCs w:val="24"/>
@@ -2156,7 +2829,16 @@
           <w:sz w:val="24"/>
           <w:szCs w:val="24"/>
         </w:rPr>
-        <w:t xml:space="preserve">Smart Systems developments are ultimately driven by the application to user-level needs of individuals and society. They identify the key systems functionalities in the domains of sensing and actuation, interfaces, signal and cognitive processing, energy management and scavenging, communication and networking, and knowledge base to address those needs, some of which are general whereas others are specific for a particular application, and they marshal the most appropriate technologies in combinations </w:t>
+        <w:t xml:space="preserve">Smart Systems developments are ultimately driven by the application to user-level needs of individuals and society. They identify the key systems functionalities in the domains of sensing and actuation, interfaces, signal and cognitive processing, energy management and scavenging, communication and networking, and knowledge base to address those needs, some of which are general whereas others are </w:t>
+      </w:r>
+      <w:r>
+        <w:rPr>
+          <w:rFonts w:ascii="Times New Roman" w:hAnsi="Times New Roman" w:cs="Times New Roman"/>
+          <w:sz w:val="24"/>
+          <w:szCs w:val="24"/>
+        </w:rPr>
+        <w:lastRenderedPageBreak/>
+        <w:t xml:space="preserve">specific for a particular application, and they marshal the most appropriate technologies in combinations </w:t>
       </w:r>
       <w:r>
         <w:rPr>
@@ -2174,7 +2856,7 @@
         </w:rPr>
         <w:t xml:space="preserve">(Retrieved from: </w:t>
       </w:r>
-      <w:hyperlink r:id="rId5" w:history="1">
+      <w:hyperlink r:id="rId7" w:history="1">
         <w:r>
           <w:rPr>
             <w:rStyle w:val="Hyperlink"/>
@@ -2193,7 +2875,7 @@
           <w:sz w:val="24"/>
           <w:szCs w:val="24"/>
         </w:rPr>
-        <w:t>). Operationally, a SMART System will be used as a payment scheme in this study. The researchers will be using RFID, Cloud Computing, and a Mobile App in automating the transactions.</w:t>
+        <w:t xml:space="preserve">). </w:t>
       </w:r>
     </w:p>
     <w:p>
@@ -2209,6 +2891,25 @@
       <w:r>
         <w:rPr>
           <w:rFonts w:ascii="Times New Roman" w:hAnsi="Times New Roman" w:cs="Times New Roman"/>
+          <w:sz w:val="24"/>
+          <w:szCs w:val="24"/>
+        </w:rPr>
+        <w:t>Operationally, a SMART System will be used as a payment scheme in this study. The researchers will be using RFID, Cloud Computing, and a Mobile App in automating the transactions.</w:t>
+      </w:r>
+    </w:p>
+    <w:p>
+      <w:pPr>
+        <w:spacing w:line="480" w:lineRule="auto"/>
+        <w:ind w:firstLine="720"/>
+        <w:rPr>
+          <w:rFonts w:ascii="Times New Roman" w:hAnsi="Times New Roman" w:cs="Times New Roman"/>
+          <w:sz w:val="24"/>
+          <w:szCs w:val="24"/>
+        </w:rPr>
+      </w:pPr>
+      <w:r>
+        <w:rPr>
+          <w:rFonts w:ascii="Times New Roman" w:hAnsi="Times New Roman" w:cs="Times New Roman"/>
           <w:b/>
           <w:sz w:val="24"/>
           <w:szCs w:val="24"/>
@@ -2253,14 +2954,32 @@
         </w:rPr>
         <w:t xml:space="preserve"> (Rouse, 2015). </w:t>
       </w:r>
-      <w:r>
-        <w:rPr>
-          <w:rFonts w:ascii="Times New Roman" w:hAnsi="Times New Roman" w:cs="Times New Roman"/>
-          <w:sz w:val="24"/>
-          <w:szCs w:val="24"/>
-        </w:rPr>
-        <w:lastRenderedPageBreak/>
-        <w:t>This refers to the store, the store owners and the employees affiliated to the cafeteria within the University of St. La Salle – Integrated School.</w:t>
+    </w:p>
+    <w:p>
+      <w:pPr>
+        <w:spacing w:line="480" w:lineRule="auto"/>
+        <w:ind w:firstLine="720"/>
+        <w:rPr>
+          <w:rFonts w:ascii="Times New Roman" w:hAnsi="Times New Roman" w:cs="Times New Roman"/>
+          <w:sz w:val="24"/>
+          <w:szCs w:val="24"/>
+        </w:rPr>
+      </w:pPr>
+      <w:r>
+        <w:rPr>
+          <w:rFonts w:ascii="Times New Roman" w:hAnsi="Times New Roman" w:cs="Times New Roman"/>
+          <w:sz w:val="24"/>
+          <w:szCs w:val="24"/>
+        </w:rPr>
+        <w:t>Operationally, t</w:t>
+      </w:r>
+      <w:r>
+        <w:rPr>
+          <w:rFonts w:ascii="Times New Roman" w:hAnsi="Times New Roman" w:cs="Times New Roman"/>
+          <w:sz w:val="24"/>
+          <w:szCs w:val="24"/>
+        </w:rPr>
+        <w:t>his refers to the store, the store owners and the employees affiliated to the cafeteria within the University of St. La Salle – Integrated School.</w:t>
       </w:r>
     </w:p>
     <w:p>
@@ -2307,8 +3026,8 @@
 </file>
 
 <file path=word/numbering.xml><?xml version="1.0" encoding="utf-8"?>
-<w:numbering xmlns:wpc="http://schemas.microsoft.com/office/word/2010/wordprocessingCanvas" xmlns:mc="http://schemas.openxmlformats.org/markup-compatibility/2006" xmlns:o="urn:schemas-microsoft-com:office:office" xmlns:r="http://schemas.openxmlformats.org/officeDocument/2006/relationships" xmlns:m="http://schemas.openxmlformats.org/officeDocument/2006/math" xmlns:v="urn:schemas-microsoft-com:vml" xmlns:wp14="http://schemas.microsoft.com/office/word/2010/wordprocessingDrawing" xmlns:wp="http://schemas.openxmlformats.org/drawingml/2006/wordprocessingDrawing" xmlns:w10="urn:schemas-microsoft-com:office:word" xmlns:w="http://schemas.openxmlformats.org/wordprocessingml/2006/main" xmlns:w14="http://schemas.microsoft.com/office/word/2010/wordml" xmlns:w15="http://schemas.microsoft.com/office/word/2012/wordml" xmlns:wpg="http://schemas.microsoft.com/office/word/2010/wordprocessingGroup" xmlns:wpi="http://schemas.microsoft.com/office/word/2010/wordprocessingInk" xmlns:wne="http://schemas.microsoft.com/office/word/2006/wordml" xmlns:wps="http://schemas.microsoft.com/office/word/2010/wordprocessingShape" mc:Ignorable="w14 w15 wp14">
-  <w:abstractNum w:abstractNumId="0" w15:restartNumberingAfterBreak="0">
+<w:numbering xmlns:wpc="http://schemas.microsoft.com/office/word/2010/wordprocessingCanvas" xmlns:mc="http://schemas.openxmlformats.org/markup-compatibility/2006" xmlns:o="urn:schemas-microsoft-com:office:office" xmlns:r="http://schemas.openxmlformats.org/officeDocument/2006/relationships" xmlns:m="http://schemas.openxmlformats.org/officeDocument/2006/math" xmlns:v="urn:schemas-microsoft-com:vml" xmlns:wp14="http://schemas.microsoft.com/office/word/2010/wordprocessingDrawing" xmlns:wp="http://schemas.openxmlformats.org/drawingml/2006/wordprocessingDrawing" xmlns:w10="urn:schemas-microsoft-com:office:word" xmlns:w="http://schemas.openxmlformats.org/wordprocessingml/2006/main" xmlns:w14="http://schemas.microsoft.com/office/word/2010/wordml" xmlns:wpg="http://schemas.microsoft.com/office/word/2010/wordprocessingGroup" xmlns:wpi="http://schemas.microsoft.com/office/word/2010/wordprocessingInk" xmlns:wne="http://schemas.microsoft.com/office/word/2006/wordml" xmlns:wps="http://schemas.microsoft.com/office/word/2010/wordprocessingShape" mc:Ignorable="w14 wp14">
+  <w:abstractNum w:abstractNumId="0">
     <w:nsid w:val="2B67477A"/>
     <w:multiLevelType w:val="hybridMultilevel"/>
     <w:tmpl w:val="9F3408C8"/>
@@ -2401,7 +3120,7 @@
 </file>
 
 <file path=word/styles.xml><?xml version="1.0" encoding="utf-8"?>
-<w:styles xmlns:mc="http://schemas.openxmlformats.org/markup-compatibility/2006" xmlns:r="http://schemas.openxmlformats.org/officeDocument/2006/relationships" xmlns:w="http://schemas.openxmlformats.org/wordprocessingml/2006/main" xmlns:w14="http://schemas.microsoft.com/office/word/2010/wordml" xmlns:w15="http://schemas.microsoft.com/office/word/2012/wordml" mc:Ignorable="w14 w15">
+<w:styles xmlns:mc="http://schemas.openxmlformats.org/markup-compatibility/2006" xmlns:r="http://schemas.openxmlformats.org/officeDocument/2006/relationships" xmlns:w="http://schemas.openxmlformats.org/wordprocessingml/2006/main" xmlns:w14="http://schemas.microsoft.com/office/word/2010/wordml" mc:Ignorable="w14">
   <w:docDefaults>
     <w:rPrDefault>
       <w:rPr>
@@ -2417,378 +3136,144 @@
       </w:pPr>
     </w:pPrDefault>
   </w:docDefaults>
-  <w:latentStyles w:defLockedState="0" w:defUIPriority="99" w:defSemiHidden="0" w:defUnhideWhenUsed="0" w:defQFormat="0" w:count="371">
-    <w:lsdException w:name="Normal" w:uiPriority="0" w:qFormat="1"/>
-    <w:lsdException w:name="heading 1" w:uiPriority="9" w:qFormat="1"/>
-    <w:lsdException w:name="heading 2" w:semiHidden="1" w:uiPriority="9" w:unhideWhenUsed="1" w:qFormat="1"/>
-    <w:lsdException w:name="heading 3" w:semiHidden="1" w:uiPriority="9" w:unhideWhenUsed="1" w:qFormat="1"/>
-    <w:lsdException w:name="heading 4" w:semiHidden="1" w:uiPriority="9" w:unhideWhenUsed="1" w:qFormat="1"/>
-    <w:lsdException w:name="heading 5" w:semiHidden="1" w:uiPriority="9" w:unhideWhenUsed="1" w:qFormat="1"/>
-    <w:lsdException w:name="heading 6" w:semiHidden="1" w:uiPriority="9" w:unhideWhenUsed="1" w:qFormat="1"/>
-    <w:lsdException w:name="heading 7" w:semiHidden="1" w:uiPriority="9" w:unhideWhenUsed="1" w:qFormat="1"/>
-    <w:lsdException w:name="heading 8" w:semiHidden="1" w:uiPriority="9" w:unhideWhenUsed="1" w:qFormat="1"/>
-    <w:lsdException w:name="heading 9" w:semiHidden="1" w:uiPriority="9" w:unhideWhenUsed="1" w:qFormat="1"/>
-    <w:lsdException w:name="index 1" w:semiHidden="1" w:unhideWhenUsed="1"/>
-    <w:lsdException w:name="index 2" w:semiHidden="1" w:unhideWhenUsed="1"/>
-    <w:lsdException w:name="index 3" w:semiHidden="1" w:unhideWhenUsed="1"/>
-    <w:lsdException w:name="index 4" w:semiHidden="1" w:unhideWhenUsed="1"/>
-    <w:lsdException w:name="index 5" w:semiHidden="1" w:unhideWhenUsed="1"/>
-    <w:lsdException w:name="index 6" w:semiHidden="1" w:unhideWhenUsed="1"/>
-    <w:lsdException w:name="index 7" w:semiHidden="1" w:unhideWhenUsed="1"/>
-    <w:lsdException w:name="index 8" w:semiHidden="1" w:unhideWhenUsed="1"/>
-    <w:lsdException w:name="index 9" w:semiHidden="1" w:unhideWhenUsed="1"/>
-    <w:lsdException w:name="toc 1" w:semiHidden="1" w:uiPriority="39" w:unhideWhenUsed="1"/>
-    <w:lsdException w:name="toc 2" w:semiHidden="1" w:uiPriority="39" w:unhideWhenUsed="1"/>
-    <w:lsdException w:name="toc 3" w:semiHidden="1" w:uiPriority="39" w:unhideWhenUsed="1"/>
-    <w:lsdException w:name="toc 4" w:semiHidden="1" w:uiPriority="39" w:unhideWhenUsed="1"/>
-    <w:lsdException w:name="toc 5" w:semiHidden="1" w:uiPriority="39" w:unhideWhenUsed="1"/>
-    <w:lsdException w:name="toc 6" w:semiHidden="1" w:uiPriority="39" w:unhideWhenUsed="1"/>
-    <w:lsdException w:name="toc 7" w:semiHidden="1" w:uiPriority="39" w:unhideWhenUsed="1"/>
-    <w:lsdException w:name="toc 8" w:semiHidden="1" w:uiPriority="39" w:unhideWhenUsed="1"/>
-    <w:lsdException w:name="toc 9" w:semiHidden="1" w:uiPriority="39" w:unhideWhenUsed="1"/>
-    <w:lsdException w:name="Normal Indent" w:semiHidden="1" w:unhideWhenUsed="1"/>
-    <w:lsdException w:name="footnote text" w:semiHidden="1" w:unhideWhenUsed="1"/>
-    <w:lsdException w:name="annotation text" w:semiHidden="1" w:unhideWhenUsed="1"/>
-    <w:lsdException w:name="header" w:semiHidden="1" w:unhideWhenUsed="1"/>
-    <w:lsdException w:name="footer" w:semiHidden="1" w:unhideWhenUsed="1"/>
-    <w:lsdException w:name="index heading" w:semiHidden="1" w:unhideWhenUsed="1"/>
-    <w:lsdException w:name="caption" w:semiHidden="1" w:uiPriority="35" w:unhideWhenUsed="1" w:qFormat="1"/>
-    <w:lsdException w:name="table of figures" w:semiHidden="1" w:unhideWhenUsed="1"/>
-    <w:lsdException w:name="envelope address" w:semiHidden="1" w:unhideWhenUsed="1"/>
-    <w:lsdException w:name="envelope return" w:semiHidden="1" w:unhideWhenUsed="1"/>
-    <w:lsdException w:name="footnote reference" w:semiHidden="1" w:unhideWhenUsed="1"/>
-    <w:lsdException w:name="annotation reference" w:semiHidden="1" w:unhideWhenUsed="1"/>
-    <w:lsdException w:name="line number" w:semiHidden="1" w:unhideWhenUsed="1"/>
-    <w:lsdException w:name="page number" w:semiHidden="1" w:unhideWhenUsed="1"/>
-    <w:lsdException w:name="endnote reference" w:semiHidden="1" w:unhideWhenUsed="1"/>
-    <w:lsdException w:name="endnote text" w:semiHidden="1" w:unhideWhenUsed="1"/>
-    <w:lsdException w:name="table of authorities" w:semiHidden="1" w:unhideWhenUsed="1"/>
-    <w:lsdException w:name="macro" w:semiHidden="1" w:unhideWhenUsed="1"/>
-    <w:lsdException w:name="toa heading" w:semiHidden="1" w:unhideWhenUsed="1"/>
-    <w:lsdException w:name="List" w:semiHidden="1" w:unhideWhenUsed="1"/>
-    <w:lsdException w:name="List Bullet" w:semiHidden="1" w:unhideWhenUsed="1"/>
-    <w:lsdException w:name="List Number" w:semiHidden="1" w:unhideWhenUsed="1"/>
-    <w:lsdException w:name="List 2" w:semiHidden="1" w:unhideWhenUsed="1"/>
-    <w:lsdException w:name="List 3" w:semiHidden="1" w:unhideWhenUsed="1"/>
-    <w:lsdException w:name="List 4" w:semiHidden="1" w:unhideWhenUsed="1"/>
-    <w:lsdException w:name="List 5" w:semiHidden="1" w:unhideWhenUsed="1"/>
-    <w:lsdException w:name="List Bullet 2" w:semiHidden="1" w:unhideWhenUsed="1"/>
-    <w:lsdException w:name="List Bullet 3" w:semiHidden="1" w:unhideWhenUsed="1"/>
-    <w:lsdException w:name="List Bullet 4" w:semiHidden="1" w:unhideWhenUsed="1"/>
-    <w:lsdException w:name="List Bullet 5" w:semiHidden="1" w:unhideWhenUsed="1"/>
-    <w:lsdException w:name="List Number 2" w:semiHidden="1" w:unhideWhenUsed="1"/>
-    <w:lsdException w:name="List Number 3" w:semiHidden="1" w:unhideWhenUsed="1"/>
-    <w:lsdException w:name="List Number 4" w:semiHidden="1" w:unhideWhenUsed="1"/>
-    <w:lsdException w:name="List Number 5" w:semiHidden="1" w:unhideWhenUsed="1"/>
-    <w:lsdException w:name="Title" w:uiPriority="10" w:qFormat="1"/>
-    <w:lsdException w:name="Closing" w:semiHidden="1" w:unhideWhenUsed="1"/>
-    <w:lsdException w:name="Signature" w:semiHidden="1" w:unhideWhenUsed="1"/>
-    <w:lsdException w:name="Default Paragraph Font" w:semiHidden="1" w:uiPriority="1" w:unhideWhenUsed="1"/>
-    <w:lsdException w:name="Body Text" w:semiHidden="1" w:unhideWhenUsed="1"/>
-    <w:lsdException w:name="Body Text Indent" w:semiHidden="1" w:unhideWhenUsed="1"/>
-    <w:lsdException w:name="List Continue" w:semiHidden="1" w:unhideWhenUsed="1"/>
-    <w:lsdException w:name="List Continue 2" w:semiHidden="1" w:unhideWhenUsed="1"/>
-    <w:lsdException w:name="List Continue 3" w:semiHidden="1" w:unhideWhenUsed="1"/>
-    <w:lsdException w:name="List Continue 4" w:semiHidden="1" w:unhideWhenUsed="1"/>
-    <w:lsdException w:name="List Continue 5" w:semiHidden="1" w:unhideWhenUsed="1"/>
-    <w:lsdException w:name="Message Header" w:semiHidden="1" w:unhideWhenUsed="1"/>
-    <w:lsdException w:name="Subtitle" w:uiPriority="11" w:qFormat="1"/>
-    <w:lsdException w:name="Salutation" w:semiHidden="1" w:unhideWhenUsed="1"/>
-    <w:lsdException w:name="Date" w:semiHidden="1" w:unhideWhenUsed="1"/>
-    <w:lsdException w:name="Body Text First Indent" w:semiHidden="1" w:unhideWhenUsed="1"/>
-    <w:lsdException w:name="Body Text First Indent 2" w:semiHidden="1" w:unhideWhenUsed="1"/>
-    <w:lsdException w:name="Note Heading" w:semiHidden="1" w:unhideWhenUsed="1"/>
-    <w:lsdException w:name="Body Text 2" w:semiHidden="1" w:unhideWhenUsed="1"/>
-    <w:lsdException w:name="Body Text 3" w:semiHidden="1" w:unhideWhenUsed="1"/>
-    <w:lsdException w:name="Body Text Indent 2" w:semiHidden="1" w:unhideWhenUsed="1"/>
-    <w:lsdException w:name="Body Text Indent 3" w:semiHidden="1" w:unhideWhenUsed="1"/>
-    <w:lsdException w:name="Block Text" w:semiHidden="1" w:unhideWhenUsed="1"/>
-    <w:lsdException w:name="Hyperlink" w:semiHidden="1" w:unhideWhenUsed="1"/>
-    <w:lsdException w:name="FollowedHyperlink" w:semiHidden="1" w:unhideWhenUsed="1"/>
-    <w:lsdException w:name="Strong" w:uiPriority="22" w:qFormat="1"/>
-    <w:lsdException w:name="Emphasis" w:uiPriority="20" w:qFormat="1"/>
-    <w:lsdException w:name="Document Map" w:semiHidden="1" w:unhideWhenUsed="1"/>
-    <w:lsdException w:name="Plain Text" w:semiHidden="1" w:unhideWhenUsed="1"/>
-    <w:lsdException w:name="E-mail Signature" w:semiHidden="1" w:unhideWhenUsed="1"/>
-    <w:lsdException w:name="HTML Top of Form" w:semiHidden="1" w:unhideWhenUsed="1"/>
-    <w:lsdException w:name="HTML Bottom of Form" w:semiHidden="1" w:unhideWhenUsed="1"/>
-    <w:lsdException w:name="Normal (Web)" w:semiHidden="1" w:unhideWhenUsed="1"/>
-    <w:lsdException w:name="HTML Acronym" w:semiHidden="1" w:unhideWhenUsed="1"/>
-    <w:lsdException w:name="HTML Address" w:semiHidden="1" w:unhideWhenUsed="1"/>
-    <w:lsdException w:name="HTML Cite" w:semiHidden="1" w:unhideWhenUsed="1"/>
-    <w:lsdException w:name="HTML Code" w:semiHidden="1" w:unhideWhenUsed="1"/>
-    <w:lsdException w:name="HTML Definition" w:semiHidden="1" w:unhideWhenUsed="1"/>
-    <w:lsdException w:name="HTML Keyboard" w:semiHidden="1" w:unhideWhenUsed="1"/>
-    <w:lsdException w:name="HTML Preformatted" w:semiHidden="1" w:unhideWhenUsed="1"/>
-    <w:lsdException w:name="HTML Sample" w:semiHidden="1" w:unhideWhenUsed="1"/>
-    <w:lsdException w:name="HTML Typewriter" w:semiHidden="1" w:unhideWhenUsed="1"/>
-    <w:lsdException w:name="HTML Variable" w:semiHidden="1" w:unhideWhenUsed="1"/>
-    <w:lsdException w:name="Normal Table" w:semiHidden="1" w:unhideWhenUsed="1"/>
-    <w:lsdException w:name="annotation subject" w:semiHidden="1" w:unhideWhenUsed="1"/>
-    <w:lsdException w:name="No List" w:semiHidden="1" w:unhideWhenUsed="1"/>
-    <w:lsdException w:name="Outline List 1" w:semiHidden="1" w:unhideWhenUsed="1"/>
-    <w:lsdException w:name="Outline List 2" w:semiHidden="1" w:unhideWhenUsed="1"/>
-    <w:lsdException w:name="Outline List 3" w:semiHidden="1" w:unhideWhenUsed="1"/>
-    <w:lsdException w:name="Table Simple 1" w:semiHidden="1" w:unhideWhenUsed="1"/>
-    <w:lsdException w:name="Table Simple 2" w:semiHidden="1" w:unhideWhenUsed="1"/>
-    <w:lsdException w:name="Table Simple 3" w:semiHidden="1" w:unhideWhenUsed="1"/>
-    <w:lsdException w:name="Table Classic 1" w:semiHidden="1" w:unhideWhenUsed="1"/>
-    <w:lsdException w:name="Table Classic 2" w:semiHidden="1" w:unhideWhenUsed="1"/>
-    <w:lsdException w:name="Table Classic 3" w:semiHidden="1" w:unhideWhenUsed="1"/>
-    <w:lsdException w:name="Table Classic 4" w:semiHidden="1" w:unhideWhenUsed="1"/>
-    <w:lsdException w:name="Table Colorful 1" w:semiHidden="1" w:unhideWhenUsed="1"/>
-    <w:lsdException w:name="Table Colorful 2" w:semiHidden="1" w:unhideWhenUsed="1"/>
-    <w:lsdException w:name="Table Colorful 3" w:semiHidden="1" w:unhideWhenUsed="1"/>
-    <w:lsdException w:name="Table Columns 1" w:semiHidden="1" w:unhideWhenUsed="1"/>
-    <w:lsdException w:name="Table Columns 2" w:semiHidden="1" w:unhideWhenUsed="1"/>
-    <w:lsdException w:name="Table Columns 3" w:semiHidden="1" w:unhideWhenUsed="1"/>
-    <w:lsdException w:name="Table Columns 4" w:semiHidden="1" w:unhideWhenUsed="1"/>
-    <w:lsdException w:name="Table Columns 5" w:semiHidden="1" w:unhideWhenUsed="1"/>
-    <w:lsdException w:name="Table Grid 1" w:semiHidden="1" w:unhideWhenUsed="1"/>
-    <w:lsdException w:name="Table Grid 2" w:semiHidden="1" w:unhideWhenUsed="1"/>
-    <w:lsdException w:name="Table Grid 3" w:semiHidden="1" w:unhideWhenUsed="1"/>
-    <w:lsdException w:name="Table Grid 4" w:semiHidden="1" w:unhideWhenUsed="1"/>
-    <w:lsdException w:name="Table Grid 5" w:semiHidden="1" w:unhideWhenUsed="1"/>
-    <w:lsdException w:name="Table Grid 6" w:semiHidden="1" w:unhideWhenUsed="1"/>
-    <w:lsdException w:name="Table Grid 7" w:semiHidden="1" w:unhideWhenUsed="1"/>
-    <w:lsdException w:name="Table Grid 8" w:semiHidden="1" w:unhideWhenUsed="1"/>
-    <w:lsdException w:name="Table List 1" w:semiHidden="1" w:unhideWhenUsed="1"/>
-    <w:lsdException w:name="Table List 2" w:semiHidden="1" w:unhideWhenUsed="1"/>
-    <w:lsdException w:name="Table List 3" w:semiHidden="1" w:unhideWhenUsed="1"/>
-    <w:lsdException w:name="Table List 4" w:semiHidden="1" w:unhideWhenUsed="1"/>
-    <w:lsdException w:name="Table List 5" w:semiHidden="1" w:unhideWhenUsed="1"/>
-    <w:lsdException w:name="Table List 6" w:semiHidden="1" w:unhideWhenUsed="1"/>
-    <w:lsdException w:name="Table List 7" w:semiHidden="1" w:unhideWhenUsed="1"/>
-    <w:lsdException w:name="Table List 8" w:semiHidden="1" w:unhideWhenUsed="1"/>
-    <w:lsdException w:name="Table 3D effects 1" w:semiHidden="1" w:unhideWhenUsed="1"/>
-    <w:lsdException w:name="Table 3D effects 2" w:semiHidden="1" w:unhideWhenUsed="1"/>
-    <w:lsdException w:name="Table 3D effects 3" w:semiHidden="1" w:unhideWhenUsed="1"/>
-    <w:lsdException w:name="Table Contemporary" w:semiHidden="1" w:unhideWhenUsed="1"/>
-    <w:lsdException w:name="Table Elegant" w:semiHidden="1" w:unhideWhenUsed="1"/>
-    <w:lsdException w:name="Table Professional" w:semiHidden="1" w:unhideWhenUsed="1"/>
-    <w:lsdException w:name="Table Subtle 1" w:semiHidden="1" w:unhideWhenUsed="1"/>
-    <w:lsdException w:name="Table Subtle 2" w:semiHidden="1" w:unhideWhenUsed="1"/>
-    <w:lsdException w:name="Table Web 1" w:semiHidden="1" w:unhideWhenUsed="1"/>
-    <w:lsdException w:name="Table Web 2" w:semiHidden="1" w:unhideWhenUsed="1"/>
-    <w:lsdException w:name="Table Web 3" w:semiHidden="1" w:unhideWhenUsed="1"/>
-    <w:lsdException w:name="Balloon Text" w:semiHidden="1" w:unhideWhenUsed="1"/>
-    <w:lsdException w:name="Table Grid" w:uiPriority="59"/>
-    <w:lsdException w:name="Table Theme" w:semiHidden="1" w:unhideWhenUsed="1"/>
-    <w:lsdException w:name="Placeholder Text" w:semiHidden="1"/>
-    <w:lsdException w:name="No Spacing" w:uiPriority="1" w:qFormat="1"/>
-    <w:lsdException w:name="Light Shading" w:uiPriority="60"/>
-    <w:lsdException w:name="Light List" w:uiPriority="61"/>
-    <w:lsdException w:name="Light Grid" w:uiPriority="62"/>
-    <w:lsdException w:name="Medium Shading 1" w:uiPriority="63"/>
-    <w:lsdException w:name="Medium Shading 2" w:uiPriority="64"/>
-    <w:lsdException w:name="Medium List 1" w:uiPriority="65"/>
-    <w:lsdException w:name="Medium List 2" w:uiPriority="66"/>
-    <w:lsdException w:name="Medium Grid 1" w:uiPriority="67"/>
-    <w:lsdException w:name="Medium Grid 2" w:uiPriority="68"/>
-    <w:lsdException w:name="Medium Grid 3" w:uiPriority="69"/>
-    <w:lsdException w:name="Dark List" w:uiPriority="70"/>
-    <w:lsdException w:name="Colorful Shading" w:uiPriority="71"/>
-    <w:lsdException w:name="Colorful List" w:uiPriority="72"/>
-    <w:lsdException w:name="Colorful Grid" w:uiPriority="73"/>
-    <w:lsdException w:name="Light Shading Accent 1" w:uiPriority="60"/>
-    <w:lsdException w:name="Light List Accent 1" w:uiPriority="61"/>
-    <w:lsdException w:name="Light Grid Accent 1" w:uiPriority="62"/>
-    <w:lsdException w:name="Medium Shading 1 Accent 1" w:uiPriority="63"/>
-    <w:lsdException w:name="Medium Shading 2 Accent 1" w:uiPriority="64"/>
-    <w:lsdException w:name="Medium List 1 Accent 1" w:uiPriority="65"/>
-    <w:lsdException w:name="Revision" w:semiHidden="1"/>
-    <w:lsdException w:name="List Paragraph" w:uiPriority="34" w:qFormat="1"/>
-    <w:lsdException w:name="Quote" w:uiPriority="29" w:qFormat="1"/>
-    <w:lsdException w:name="Intense Quote" w:uiPriority="30" w:qFormat="1"/>
-    <w:lsdException w:name="Medium List 2 Accent 1" w:uiPriority="66"/>
-    <w:lsdException w:name="Medium Grid 1 Accent 1" w:uiPriority="67"/>
-    <w:lsdException w:name="Medium Grid 2 Accent 1" w:uiPriority="68"/>
-    <w:lsdException w:name="Medium Grid 3 Accent 1" w:uiPriority="69"/>
-    <w:lsdException w:name="Dark List Accent 1" w:uiPriority="70"/>
-    <w:lsdException w:name="Colorful Shading Accent 1" w:uiPriority="71"/>
-    <w:lsdException w:name="Colorful List Accent 1" w:uiPriority="72"/>
-    <w:lsdException w:name="Colorful Grid Accent 1" w:uiPriority="73"/>
-    <w:lsdException w:name="Light Shading Accent 2" w:uiPriority="60"/>
-    <w:lsdException w:name="Light List Accent 2" w:uiPriority="61"/>
-    <w:lsdException w:name="Light Grid Accent 2" w:uiPriority="62"/>
-    <w:lsdException w:name="Medium Shading 1 Accent 2" w:uiPriority="63"/>
-    <w:lsdException w:name="Medium Shading 2 Accent 2" w:uiPriority="64"/>
-    <w:lsdException w:name="Medium List 1 Accent 2" w:uiPriority="65"/>
-    <w:lsdException w:name="Medium List 2 Accent 2" w:uiPriority="66"/>
-    <w:lsdException w:name="Medium Grid 1 Accent 2" w:uiPriority="67"/>
-    <w:lsdException w:name="Medium Grid 2 Accent 2" w:uiPriority="68"/>
-    <w:lsdException w:name="Medium Grid 3 Accent 2" w:uiPriority="69"/>
-    <w:lsdException w:name="Dark List Accent 2" w:uiPriority="70"/>
-    <w:lsdException w:name="Colorful Shading Accent 2" w:uiPriority="71"/>
-    <w:lsdException w:name="Colorful List Accent 2" w:uiPriority="72"/>
-    <w:lsdException w:name="Colorful Grid Accent 2" w:uiPriority="73"/>
-    <w:lsdException w:name="Light Shading Accent 3" w:uiPriority="60"/>
-    <w:lsdException w:name="Light List Accent 3" w:uiPriority="61"/>
-    <w:lsdException w:name="Light Grid Accent 3" w:uiPriority="62"/>
-    <w:lsdException w:name="Medium Shading 1 Accent 3" w:uiPriority="63"/>
-    <w:lsdException w:name="Medium Shading 2 Accent 3" w:uiPriority="64"/>
-    <w:lsdException w:name="Medium List 1 Accent 3" w:uiPriority="65"/>
-    <w:lsdException w:name="Medium List 2 Accent 3" w:uiPriority="66"/>
-    <w:lsdException w:name="Medium Grid 1 Accent 3" w:uiPriority="67"/>
-    <w:lsdException w:name="Medium Grid 2 Accent 3" w:uiPriority="68"/>
-    <w:lsdException w:name="Medium Grid 3 Accent 3" w:uiPriority="69"/>
-    <w:lsdException w:name="Dark List Accent 3" w:uiPriority="70"/>
-    <w:lsdException w:name="Colorful Shading Accent 3" w:uiPriority="71"/>
-    <w:lsdException w:name="Colorful List Accent 3" w:uiPriority="72"/>
-    <w:lsdException w:name="Colorful Grid Accent 3" w:uiPriority="73"/>
-    <w:lsdException w:name="Light Shading Accent 4" w:uiPriority="60"/>
-    <w:lsdException w:name="Light List Accent 4" w:uiPriority="61"/>
-    <w:lsdException w:name="Light Grid Accent 4" w:uiPriority="62"/>
-    <w:lsdException w:name="Medium Shading 1 Accent 4" w:uiPriority="63"/>
-    <w:lsdException w:name="Medium Shading 2 Accent 4" w:uiPriority="64"/>
-    <w:lsdException w:name="Medium List 1 Accent 4" w:uiPriority="65"/>
-    <w:lsdException w:name="Medium List 2 Accent 4" w:uiPriority="66"/>
-    <w:lsdException w:name="Medium Grid 1 Accent 4" w:uiPriority="67"/>
-    <w:lsdException w:name="Medium Grid 2 Accent 4" w:uiPriority="68"/>
-    <w:lsdException w:name="Medium Grid 3 Accent 4" w:uiPriority="69"/>
-    <w:lsdException w:name="Dark List Accent 4" w:uiPriority="70"/>
-    <w:lsdException w:name="Colorful Shading Accent 4" w:uiPriority="71"/>
-    <w:lsdException w:name="Colorful List Accent 4" w:uiPriority="72"/>
-    <w:lsdException w:name="Colorful Grid Accent 4" w:uiPriority="73"/>
-    <w:lsdException w:name="Light Shading Accent 5" w:uiPriority="60"/>
-    <w:lsdException w:name="Light List Accent 5" w:uiPriority="61"/>
-    <w:lsdException w:name="Light Grid Accent 5" w:uiPriority="62"/>
-    <w:lsdException w:name="Medium Shading 1 Accent 5" w:uiPriority="63"/>
-    <w:lsdException w:name="Medium Shading 2 Accent 5" w:uiPriority="64"/>
-    <w:lsdException w:name="Medium List 1 Accent 5" w:uiPriority="65"/>
-    <w:lsdException w:name="Medium List 2 Accent 5" w:uiPriority="66"/>
-    <w:lsdException w:name="Medium Grid 1 Accent 5" w:uiPriority="67"/>
-    <w:lsdException w:name="Medium Grid 2 Accent 5" w:uiPriority="68"/>
-    <w:lsdException w:name="Medium Grid 3 Accent 5" w:uiPriority="69"/>
-    <w:lsdException w:name="Dark List Accent 5" w:uiPriority="70"/>
-    <w:lsdException w:name="Colorful Shading Accent 5" w:uiPriority="71"/>
-    <w:lsdException w:name="Colorful List Accent 5" w:uiPriority="72"/>
-    <w:lsdException w:name="Colorful Grid Accent 5" w:uiPriority="73"/>
-    <w:lsdException w:name="Light Shading Accent 6" w:uiPriority="60"/>
-    <w:lsdException w:name="Light List Accent 6" w:uiPriority="61"/>
-    <w:lsdException w:name="Light Grid Accent 6" w:uiPriority="62"/>
-    <w:lsdException w:name="Medium Shading 1 Accent 6" w:uiPriority="63"/>
-    <w:lsdException w:name="Medium Shading 2 Accent 6" w:uiPriority="64"/>
-    <w:lsdException w:name="Medium List 1 Accent 6" w:uiPriority="65"/>
-    <w:lsdException w:name="Medium List 2 Accent 6" w:uiPriority="66"/>
-    <w:lsdException w:name="Medium Grid 1 Accent 6" w:uiPriority="67"/>
-    <w:lsdException w:name="Medium Grid 2 Accent 6" w:uiPriority="68"/>
-    <w:lsdException w:name="Medium Grid 3 Accent 6" w:uiPriority="69"/>
-    <w:lsdException w:name="Dark List Accent 6" w:uiPriority="70"/>
-    <w:lsdException w:name="Colorful Shading Accent 6" w:uiPriority="71"/>
-    <w:lsdException w:name="Colorful List Accent 6" w:uiPriority="72"/>
-    <w:lsdException w:name="Colorful Grid Accent 6" w:uiPriority="73"/>
-    <w:lsdException w:name="Subtle Emphasis" w:uiPriority="19" w:qFormat="1"/>
-    <w:lsdException w:name="Intense Emphasis" w:uiPriority="21" w:qFormat="1"/>
-    <w:lsdException w:name="Subtle Reference" w:uiPriority="31" w:qFormat="1"/>
-    <w:lsdException w:name="Intense Reference" w:uiPriority="32" w:qFormat="1"/>
-    <w:lsdException w:name="Book Title" w:uiPriority="33" w:qFormat="1"/>
-    <w:lsdException w:name="Bibliography" w:semiHidden="1" w:uiPriority="37" w:unhideWhenUsed="1"/>
-    <w:lsdException w:name="TOC Heading" w:semiHidden="1" w:uiPriority="39" w:unhideWhenUsed="1" w:qFormat="1"/>
-    <w:lsdException w:name="Plain Table 1" w:uiPriority="41"/>
-    <w:lsdException w:name="Plain Table 2" w:uiPriority="42"/>
-    <w:lsdException w:name="Plain Table 3" w:uiPriority="43"/>
-    <w:lsdException w:name="Plain Table 4" w:uiPriority="44"/>
-    <w:lsdException w:name="Plain Table 5" w:uiPriority="45"/>
-    <w:lsdException w:name="Grid Table Light" w:uiPriority="40"/>
-    <w:lsdException w:name="Grid Table 1 Light" w:uiPriority="46"/>
-    <w:lsdException w:name="Grid Table 2" w:uiPriority="47"/>
-    <w:lsdException w:name="Grid Table 3" w:uiPriority="48"/>
-    <w:lsdException w:name="Grid Table 4" w:uiPriority="49"/>
-    <w:lsdException w:name="Grid Table 5 Dark" w:uiPriority="50"/>
-    <w:lsdException w:name="Grid Table 6 Colorful" w:uiPriority="51"/>
-    <w:lsdException w:name="Grid Table 7 Colorful" w:uiPriority="52"/>
-    <w:lsdException w:name="Grid Table 1 Light Accent 1" w:uiPriority="46"/>
-    <w:lsdException w:name="Grid Table 2 Accent 1" w:uiPriority="47"/>
-    <w:lsdException w:name="Grid Table 3 Accent 1" w:uiPriority="48"/>
-    <w:lsdException w:name="Grid Table 4 Accent 1" w:uiPriority="49"/>
-    <w:lsdException w:name="Grid Table 5 Dark Accent 1" w:uiPriority="50"/>
-    <w:lsdException w:name="Grid Table 6 Colorful Accent 1" w:uiPriority="51"/>
-    <w:lsdException w:name="Grid Table 7 Colorful Accent 1" w:uiPriority="52"/>
-    <w:lsdException w:name="Grid Table 1 Light Accent 2" w:uiPriority="46"/>
-    <w:lsdException w:name="Grid Table 2 Accent 2" w:uiPriority="47"/>
-    <w:lsdException w:name="Grid Table 3 Accent 2" w:uiPriority="48"/>
-    <w:lsdException w:name="Grid Table 4 Accent 2" w:uiPriority="49"/>
-    <w:lsdException w:name="Grid Table 5 Dark Accent 2" w:uiPriority="50"/>
-    <w:lsdException w:name="Grid Table 6 Colorful Accent 2" w:uiPriority="51"/>
-    <w:lsdException w:name="Grid Table 7 Colorful Accent 2" w:uiPriority="52"/>
-    <w:lsdException w:name="Grid Table 1 Light Accent 3" w:uiPriority="46"/>
-    <w:lsdException w:name="Grid Table 2 Accent 3" w:uiPriority="47"/>
-    <w:lsdException w:name="Grid Table 3 Accent 3" w:uiPriority="48"/>
-    <w:lsdException w:name="Grid Table 4 Accent 3" w:uiPriority="49"/>
-    <w:lsdException w:name="Grid Table 5 Dark Accent 3" w:uiPriority="50"/>
-    <w:lsdException w:name="Grid Table 6 Colorful Accent 3" w:uiPriority="51"/>
-    <w:lsdException w:name="Grid Table 7 Colorful Accent 3" w:uiPriority="52"/>
-    <w:lsdException w:name="Grid Table 1 Light Accent 4" w:uiPriority="46"/>
-    <w:lsdException w:name="Grid Table 2 Accent 4" w:uiPriority="47"/>
-    <w:lsdException w:name="Grid Table 3 Accent 4" w:uiPriority="48"/>
-    <w:lsdException w:name="Grid Table 4 Accent 4" w:uiPriority="49"/>
-    <w:lsdException w:name="Grid Table 5 Dark Accent 4" w:uiPriority="50"/>
-    <w:lsdException w:name="Grid Table 6 Colorful Accent 4" w:uiPriority="51"/>
-    <w:lsdException w:name="Grid Table 7 Colorful Accent 4" w:uiPriority="52"/>
-    <w:lsdException w:name="Grid Table 1 Light Accent 5" w:uiPriority="46"/>
-    <w:lsdException w:name="Grid Table 2 Accent 5" w:uiPriority="47"/>
-    <w:lsdException w:name="Grid Table 3 Accent 5" w:uiPriority="48"/>
-    <w:lsdException w:name="Grid Table 4 Accent 5" w:uiPriority="49"/>
-    <w:lsdException w:name="Grid Table 5 Dark Accent 5" w:uiPriority="50"/>
-    <w:lsdException w:name="Grid Table 6 Colorful Accent 5" w:uiPriority="51"/>
-    <w:lsdException w:name="Grid Table 7 Colorful Accent 5" w:uiPriority="52"/>
-    <w:lsdException w:name="Grid Table 1 Light Accent 6" w:uiPriority="46"/>
-    <w:lsdException w:name="Grid Table 2 Accent 6" w:uiPriority="47"/>
-    <w:lsdException w:name="Grid Table 3 Accent 6" w:uiPriority="48"/>
-    <w:lsdException w:name="Grid Table 4 Accent 6" w:uiPriority="49"/>
-    <w:lsdException w:name="Grid Table 5 Dark Accent 6" w:uiPriority="50"/>
-    <w:lsdException w:name="Grid Table 6 Colorful Accent 6" w:uiPriority="51"/>
-    <w:lsdException w:name="Grid Table 7 Colorful Accent 6" w:uiPriority="52"/>
-    <w:lsdException w:name="List Table 1 Light" w:uiPriority="46"/>
-    <w:lsdException w:name="List Table 2" w:uiPriority="47"/>
-    <w:lsdException w:name="List Table 3" w:uiPriority="48"/>
-    <w:lsdException w:name="List Table 4" w:uiPriority="49"/>
-    <w:lsdException w:name="List Table 5 Dark" w:uiPriority="50"/>
-    <w:lsdException w:name="List Table 6 Colorful" w:uiPriority="51"/>
-    <w:lsdException w:name="List Table 7 Colorful" w:uiPriority="52"/>
-    <w:lsdException w:name="List Table 1 Light Accent 1" w:uiPriority="46"/>
-    <w:lsdException w:name="List Table 2 Accent 1" w:uiPriority="47"/>
-    <w:lsdException w:name="List Table 3 Accent 1" w:uiPriority="48"/>
-    <w:lsdException w:name="List Table 4 Accent 1" w:uiPriority="49"/>
-    <w:lsdException w:name="List Table 5 Dark Accent 1" w:uiPriority="50"/>
-    <w:lsdException w:name="List Table 6 Colorful Accent 1" w:uiPriority="51"/>
-    <w:lsdException w:name="List Table 7 Colorful Accent 1" w:uiPriority="52"/>
-    <w:lsdException w:name="List Table 1 Light Accent 2" w:uiPriority="46"/>
-    <w:lsdException w:name="List Table 2 Accent 2" w:uiPriority="47"/>
-    <w:lsdException w:name="List Table 3 Accent 2" w:uiPriority="48"/>
-    <w:lsdException w:name="List Table 4 Accent 2" w:uiPriority="49"/>
-    <w:lsdException w:name="List Table 5 Dark Accent 2" w:uiPriority="50"/>
-    <w:lsdException w:name="List Table 6 Colorful Accent 2" w:uiPriority="51"/>
-    <w:lsdException w:name="List Table 7 Colorful Accent 2" w:uiPriority="52"/>
-    <w:lsdException w:name="List Table 1 Light Accent 3" w:uiPriority="46"/>
-    <w:lsdException w:name="List Table 2 Accent 3" w:uiPriority="47"/>
-    <w:lsdException w:name="List Table 3 Accent 3" w:uiPriority="48"/>
-    <w:lsdException w:name="List Table 4 Accent 3" w:uiPriority="49"/>
-    <w:lsdException w:name="List Table 5 Dark Accent 3" w:uiPriority="50"/>
-    <w:lsdException w:name="List Table 6 Colorful Accent 3" w:uiPriority="51"/>
-    <w:lsdException w:name="List Table 7 Colorful Accent 3" w:uiPriority="52"/>
-    <w:lsdException w:name="List Table 1 Light Accent 4" w:uiPriority="46"/>
-    <w:lsdException w:name="List Table 2 Accent 4" w:uiPriority="47"/>
-    <w:lsdException w:name="List Table 3 Accent 4" w:uiPriority="48"/>
-    <w:lsdException w:name="List Table 4 Accent 4" w:uiPriority="49"/>
-    <w:lsdException w:name="List Table 5 Dark Accent 4" w:uiPriority="50"/>
-    <w:lsdException w:name="List Table 6 Colorful Accent 4" w:uiPriority="51"/>
-    <w:lsdException w:name="List Table 7 Colorful Accent 4" w:uiPriority="52"/>
-    <w:lsdException w:name="List Table 1 Light Accent 5" w:uiPriority="46"/>
-    <w:lsdException w:name="List Table 2 Accent 5" w:uiPriority="47"/>
-    <w:lsdException w:name="List Table 3 Accent 5" w:uiPriority="48"/>
-    <w:lsdException w:name="List Table 4 Accent 5" w:uiPriority="49"/>
-    <w:lsdException w:name="List Table 5 Dark Accent 5" w:uiPriority="50"/>
-    <w:lsdException w:name="List Table 6 Colorful Accent 5" w:uiPriority="51"/>
-    <w:lsdException w:name="List Table 7 Colorful Accent 5" w:uiPriority="52"/>
-    <w:lsdException w:name="List Table 1 Light Accent 6" w:uiPriority="46"/>
-    <w:lsdException w:name="List Table 2 Accent 6" w:uiPriority="47"/>
-    <w:lsdException w:name="List Table 3 Accent 6" w:uiPriority="48"/>
-    <w:lsdException w:name="List Table 4 Accent 6" w:uiPriority="49"/>
-    <w:lsdException w:name="List Table 5 Dark Accent 6" w:uiPriority="50"/>
-    <w:lsdException w:name="List Table 6 Colorful Accent 6" w:uiPriority="51"/>
-    <w:lsdException w:name="List Table 7 Colorful Accent 6" w:uiPriority="52"/>
+  <w:latentStyles w:defLockedState="0" w:defUIPriority="99" w:defSemiHidden="1" w:defUnhideWhenUsed="1" w:defQFormat="0" w:count="267">
+    <w:lsdException w:name="Normal" w:semiHidden="0" w:uiPriority="0" w:unhideWhenUsed="0" w:qFormat="1"/>
+    <w:lsdException w:name="heading 1" w:semiHidden="0" w:uiPriority="9" w:unhideWhenUsed="0" w:qFormat="1"/>
+    <w:lsdException w:name="heading 2" w:uiPriority="9" w:qFormat="1"/>
+    <w:lsdException w:name="heading 3" w:uiPriority="9" w:qFormat="1"/>
+    <w:lsdException w:name="heading 4" w:uiPriority="9" w:qFormat="1"/>
+    <w:lsdException w:name="heading 5" w:uiPriority="9" w:qFormat="1"/>
+    <w:lsdException w:name="heading 6" w:uiPriority="9" w:qFormat="1"/>
+    <w:lsdException w:name="heading 7" w:uiPriority="9" w:qFormat="1"/>
+    <w:lsdException w:name="heading 8" w:uiPriority="9" w:qFormat="1"/>
+    <w:lsdException w:name="heading 9" w:uiPriority="9" w:qFormat="1"/>
+    <w:lsdException w:name="toc 1" w:uiPriority="39"/>
+    <w:lsdException w:name="toc 2" w:uiPriority="39"/>
+    <w:lsdException w:name="toc 3" w:uiPriority="39"/>
+    <w:lsdException w:name="toc 4" w:uiPriority="39"/>
+    <w:lsdException w:name="toc 5" w:uiPriority="39"/>
+    <w:lsdException w:name="toc 6" w:uiPriority="39"/>
+    <w:lsdException w:name="toc 7" w:uiPriority="39"/>
+    <w:lsdException w:name="toc 8" w:uiPriority="39"/>
+    <w:lsdException w:name="toc 9" w:uiPriority="39"/>
+    <w:lsdException w:name="caption" w:uiPriority="35" w:qFormat="1"/>
+    <w:lsdException w:name="Title" w:semiHidden="0" w:uiPriority="10" w:unhideWhenUsed="0" w:qFormat="1"/>
+    <w:lsdException w:name="Default Paragraph Font" w:uiPriority="1"/>
+    <w:lsdException w:name="Subtitle" w:semiHidden="0" w:uiPriority="11" w:unhideWhenUsed="0" w:qFormat="1"/>
+    <w:lsdException w:name="Strong" w:semiHidden="0" w:uiPriority="22" w:unhideWhenUsed="0" w:qFormat="1"/>
+    <w:lsdException w:name="Emphasis" w:semiHidden="0" w:uiPriority="20" w:unhideWhenUsed="0" w:qFormat="1"/>
+    <w:lsdException w:name="Table Grid" w:semiHidden="0" w:uiPriority="59" w:unhideWhenUsed="0"/>
+    <w:lsdException w:name="Placeholder Text" w:unhideWhenUsed="0"/>
+    <w:lsdException w:name="No Spacing" w:semiHidden="0" w:uiPriority="1" w:unhideWhenUsed="0" w:qFormat="1"/>
+    <w:lsdException w:name="Light Shading" w:semiHidden="0" w:uiPriority="60" w:unhideWhenUsed="0"/>
+    <w:lsdException w:name="Light List" w:semiHidden="0" w:uiPriority="61" w:unhideWhenUsed="0"/>
+    <w:lsdException w:name="Light Grid" w:semiHidden="0" w:uiPriority="62" w:unhideWhenUsed="0"/>
+    <w:lsdException w:name="Medium Shading 1" w:semiHidden="0" w:uiPriority="63" w:unhideWhenUsed="0"/>
+    <w:lsdException w:name="Medium Shading 2" w:semiHidden="0" w:uiPriority="64" w:unhideWhenUsed="0"/>
+    <w:lsdException w:name="Medium List 1" w:semiHidden="0" w:uiPriority="65" w:unhideWhenUsed="0"/>
+    <w:lsdException w:name="Medium List 2" w:semiHidden="0" w:uiPriority="66" w:unhideWhenUsed="0"/>
+    <w:lsdException w:name="Medium Grid 1" w:semiHidden="0" w:uiPriority="67" w:unhideWhenUsed="0"/>
+    <w:lsdException w:name="Medium Grid 2" w:semiHidden="0" w:uiPriority="68" w:unhideWhenUsed="0"/>
+    <w:lsdException w:name="Medium Grid 3" w:semiHidden="0" w:uiPriority="69" w:unhideWhenUsed="0"/>
+    <w:lsdException w:name="Dark List" w:semiHidden="0" w:uiPriority="70" w:unhideWhenUsed="0"/>
+    <w:lsdException w:name="Colorful Shading" w:semiHidden="0" w:uiPriority="71" w:unhideWhenUsed="0"/>
+    <w:lsdException w:name="Colorful List" w:semiHidden="0" w:uiPriority="72" w:unhideWhenUsed="0"/>
+    <w:lsdException w:name="Colorful Grid" w:semiHidden="0" w:uiPriority="73" w:unhideWhenUsed="0"/>
+    <w:lsdException w:name="Light Shading Accent 1" w:semiHidden="0" w:uiPriority="60" w:unhideWhenUsed="0"/>
+    <w:lsdException w:name="Light List Accent 1" w:semiHidden="0" w:uiPriority="61" w:unhideWhenUsed="0"/>
+    <w:lsdException w:name="Light Grid Accent 1" w:semiHidden="0" w:uiPriority="62" w:unhideWhenUsed="0"/>
+    <w:lsdException w:name="Medium Shading 1 Accent 1" w:semiHidden="0" w:uiPriority="63" w:unhideWhenUsed="0"/>
+    <w:lsdException w:name="Medium Shading 2 Accent 1" w:semiHidden="0" w:uiPriority="64" w:unhideWhenUsed="0"/>
+    <w:lsdException w:name="Medium List 1 Accent 1" w:semiHidden="0" w:uiPriority="65" w:unhideWhenUsed="0"/>
+    <w:lsdException w:name="Revision" w:unhideWhenUsed="0"/>
+    <w:lsdException w:name="List Paragraph" w:semiHidden="0" w:uiPriority="34" w:unhideWhenUsed="0" w:qFormat="1"/>
+    <w:lsdException w:name="Quote" w:semiHidden="0" w:uiPriority="29" w:unhideWhenUsed="0" w:qFormat="1"/>
+    <w:lsdException w:name="Intense Quote" w:semiHidden="0" w:uiPriority="30" w:unhideWhenUsed="0" w:qFormat="1"/>
+    <w:lsdException w:name="Medium List 2 Accent 1" w:semiHidden="0" w:uiPriority="66" w:unhideWhenUsed="0"/>
+    <w:lsdException w:name="Medium Grid 1 Accent 1" w:semiHidden="0" w:uiPriority="67" w:unhideWhenUsed="0"/>
+    <w:lsdException w:name="Medium Grid 2 Accent 1" w:semiHidden="0" w:uiPriority="68" w:unhideWhenUsed="0"/>
+    <w:lsdException w:name="Medium Grid 3 Accent 1" w:semiHidden="0" w:uiPriority="69" w:unhideWhenUsed="0"/>
+    <w:lsdException w:name="Dark List Accent 1" w:semiHidden="0" w:uiPriority="70" w:unhideWhenUsed="0"/>
+    <w:lsdException w:name="Colorful Shading Accent 1" w:semiHidden="0" w:uiPriority="71" w:unhideWhenUsed="0"/>
+    <w:lsdException w:name="Colorful List Accent 1" w:semiHidden="0" w:uiPriority="72" w:unhideWhenUsed="0"/>
+    <w:lsdException w:name="Colorful Grid Accent 1" w:semiHidden="0" w:uiPriority="73" w:unhideWhenUsed="0"/>
+    <w:lsdException w:name="Light Shading Accent 2" w:semiHidden="0" w:uiPriority="60" w:unhideWhenUsed="0"/>
+    <w:lsdException w:name="Light List Accent 2" w:semiHidden="0" w:uiPriority="61" w:unhideWhenUsed="0"/>
+    <w:lsdException w:name="Light Grid Accent 2" w:semiHidden="0" w:uiPriority="62" w:unhideWhenUsed="0"/>
+    <w:lsdException w:name="Medium Shading 1 Accent 2" w:semiHidden="0" w:uiPriority="63" w:unhideWhenUsed="0"/>
+    <w:lsdException w:name="Medium Shading 2 Accent 2" w:semiHidden="0" w:uiPriority="64" w:unhideWhenUsed="0"/>
+    <w:lsdException w:name="Medium List 1 Accent 2" w:semiHidden="0" w:uiPriority="65" w:unhideWhenUsed="0"/>
+    <w:lsdException w:name="Medium List 2 Accent 2" w:semiHidden="0" w:uiPriority="66" w:unhideWhenUsed="0"/>
+    <w:lsdException w:name="Medium Grid 1 Accent 2" w:semiHidden="0" w:uiPriority="67" w:unhideWhenUsed="0"/>
+    <w:lsdException w:name="Medium Grid 2 Accent 2" w:semiHidden="0" w:uiPriority="68" w:unhideWhenUsed="0"/>
+    <w:lsdException w:name="Medium Grid 3 Accent 2" w:semiHidden="0" w:uiPriority="69" w:unhideWhenUsed="0"/>
+    <w:lsdException w:name="Dark List Accent 2" w:semiHidden="0" w:uiPriority="70" w:unhideWhenUsed="0"/>
+    <w:lsdException w:name="Colorful Shading Accent 2" w:semiHidden="0" w:uiPriority="71" w:unhideWhenUsed="0"/>
+    <w:lsdException w:name="Colorful List Accent 2" w:semiHidden="0" w:uiPriority="72" w:unhideWhenUsed="0"/>
+    <w:lsdException w:name="Colorful Grid Accent 2" w:semiHidden="0" w:uiPriority="73" w:unhideWhenUsed="0"/>
+    <w:lsdException w:name="Light Shading Accent 3" w:semiHidden="0" w:uiPriority="60" w:unhideWhenUsed="0"/>
+    <w:lsdException w:name="Light List Accent 3" w:semiHidden="0" w:uiPriority="61" w:unhideWhenUsed="0"/>
+    <w:lsdException w:name="Light Grid Accent 3" w:semiHidden="0" w:uiPriority="62" w:unhideWhenUsed="0"/>
+    <w:lsdException w:name="Medium Shading 1 Accent 3" w:semiHidden="0" w:uiPriority="63" w:unhideWhenUsed="0"/>
+    <w:lsdException w:name="Medium Shading 2 Accent 3" w:semiHidden="0" w:uiPriority="64" w:unhideWhenUsed="0"/>
+    <w:lsdException w:name="Medium List 1 Accent 3" w:semiHidden="0" w:uiPriority="65" w:unhideWhenUsed="0"/>
+    <w:lsdException w:name="Medium List 2 Accent 3" w:semiHidden="0" w:uiPriority="66" w:unhideWhenUsed="0"/>
+    <w:lsdException w:name="Medium Grid 1 Accent 3" w:semiHidden="0" w:uiPriority="67" w:unhideWhenUsed="0"/>
+    <w:lsdException w:name="Medium Grid 2 Accent 3" w:semiHidden="0" w:uiPriority="68" w:unhideWhenUsed="0"/>
+    <w:lsdException w:name="Medium Grid 3 Accent 3" w:semiHidden="0" w:uiPriority="69" w:unhideWhenUsed="0"/>
+    <w:lsdException w:name="Dark List Accent 3" w:semiHidden="0" w:uiPriority="70" w:unhideWhenUsed="0"/>
+    <w:lsdException w:name="Colorful Shading Accent 3" w:semiHidden="0" w:uiPriority="71" w:unhideWhenUsed="0"/>
+    <w:lsdException w:name="Colorful List Accent 3" w:semiHidden="0" w:uiPriority="72" w:unhideWhenUsed="0"/>
+    <w:lsdException w:name="Colorful Grid Accent 3" w:semiHidden="0" w:uiPriority="73" w:unhideWhenUsed="0"/>
+    <w:lsdException w:name="Light Shading Accent 4" w:semiHidden="0" w:uiPriority="60" w:unhideWhenUsed="0"/>
+    <w:lsdException w:name="Light List Accent 4" w:semiHidden="0" w:uiPriority="61" w:unhideWhenUsed="0"/>
+    <w:lsdException w:name="Light Grid Accent 4" w:semiHidden="0" w:uiPriority="62" w:unhideWhenUsed="0"/>
+    <w:lsdException w:name="Medium Shading 1 Accent 4" w:semiHidden="0" w:uiPriority="63" w:unhideWhenUsed="0"/>
+    <w:lsdException w:name="Medium Shading 2 Accent 4" w:semiHidden="0" w:uiPriority="64" w:unhideWhenUsed="0"/>
+    <w:lsdException w:name="Medium List 1 Accent 4" w:semiHidden="0" w:uiPriority="65" w:unhideWhenUsed="0"/>
+    <w:lsdException w:name="Medium List 2 Accent 4" w:semiHidden="0" w:uiPriority="66" w:unhideWhenUsed="0"/>
+    <w:lsdException w:name="Medium Grid 1 Accent 4" w:semiHidden="0" w:uiPriority="67" w:unhideWhenUsed="0"/>
+    <w:lsdException w:name="Medium Grid 2 Accent 4" w:semiHidden="0" w:uiPriority="68" w:unhideWhenUsed="0"/>
+    <w:lsdException w:name="Medium Grid 3 Accent 4" w:semiHidden="0" w:uiPriority="69" w:unhideWhenUsed="0"/>
+    <w:lsdException w:name="Dark List Accent 4" w:semiHidden="0" w:uiPriority="70" w:unhideWhenUsed="0"/>
+    <w:lsdException w:name="Colorful Shading Accent 4" w:semiHidden="0" w:uiPriority="71" w:unhideWhenUsed="0"/>
+    <w:lsdException w:name="Colorful List Accent 4" w:semiHidden="0" w:uiPriority="72" w:unhideWhenUsed="0"/>
+    <w:lsdException w:name="Colorful Grid Accent 4" w:semiHidden="0" w:uiPriority="73" w:unhideWhenUsed="0"/>
+    <w:lsdException w:name="Light Shading Accent 5" w:semiHidden="0" w:uiPriority="60" w:unhideWhenUsed="0"/>
+    <w:lsdException w:name="Light List Accent 5" w:semiHidden="0" w:uiPriority="61" w:unhideWhenUsed="0"/>
+    <w:lsdException w:name="Light Grid Accent 5" w:semiHidden="0" w:uiPriority="62" w:unhideWhenUsed="0"/>
+    <w:lsdException w:name="Medium Shading 1 Accent 5" w:semiHidden="0" w:uiPriority="63" w:unhideWhenUsed="0"/>
+    <w:lsdException w:name="Medium Shading 2 Accent 5" w:semiHidden="0" w:uiPriority="64" w:unhideWhenUsed="0"/>
+    <w:lsdException w:name="Medium List 1 Accent 5" w:semiHidden="0" w:uiPriority="65" w:unhideWhenUsed="0"/>
+    <w:lsdException w:name="Medium List 2 Accent 5" w:semiHidden="0" w:uiPriority="66" w:unhideWhenUsed="0"/>
+    <w:lsdException w:name="Medium Grid 1 Accent 5" w:semiHidden="0" w:uiPriority="67" w:unhideWhenUsed="0"/>
+    <w:lsdException w:name="Medium Grid 2 Accent 5" w:semiHidden="0" w:uiPriority="68" w:unhideWhenUsed="0"/>
+    <w:lsdException w:name="Medium Grid 3 Accent 5" w:semiHidden="0" w:uiPriority="69" w:unhideWhenUsed="0"/>
+    <w:lsdException w:name="Dark List Accent 5" w:semiHidden="0" w:uiPriority="70" w:unhideWhenUsed="0"/>
+    <w:lsdException w:name="Colorful Shading Accent 5" w:semiHidden="0" w:uiPriority="71" w:unhideWhenUsed="0"/>
+    <w:lsdException w:name="Colorful List Accent 5" w:semiHidden="0" w:uiPriority="72" w:unhideWhenUsed="0"/>
+    <w:lsdException w:name="Colorful Grid Accent 5" w:semiHidden="0" w:uiPriority="73" w:unhideWhenUsed="0"/>
+    <w:lsdException w:name="Light Shading Accent 6" w:semiHidden="0" w:uiPriority="60" w:unhideWhenUsed="0"/>
+    <w:lsdException w:name="Light List Accent 6" w:semiHidden="0" w:uiPriority="61" w:unhideWhenUsed="0"/>
+    <w:lsdException w:name="Light Grid Accent 6" w:semiHidden="0" w:uiPriority="62" w:unhideWhenUsed="0"/>
+    <w:lsdException w:name="Medium Shading 1 Accent 6" w:semiHidden="0" w:uiPriority="63" w:unhideWhenUsed="0"/>
+    <w:lsdException w:name="Medium Shading 2 Accent 6" w:semiHidden="0" w:uiPriority="64" w:unhideWhenUsed="0"/>
+    <w:lsdException w:name="Medium List 1 Accent 6" w:semiHidden="0" w:uiPriority="65" w:unhideWhenUsed="0"/>
+    <w:lsdException w:name="Medium List 2 Accent 6" w:semiHidden="0" w:uiPriority="66" w:unhideWhenUsed="0"/>
+    <w:lsdException w:name="Medium Grid 1 Accent 6" w:semiHidden="0" w:uiPriority="67" w:unhideWhenUsed="0"/>
+    <w:lsdException w:name="Medium Grid 2 Accent 6" w:semiHidden="0" w:uiPriority="68" w:unhideWhenUsed="0"/>
+    <w:lsdException w:name="Medium Grid 3 Accent 6" w:semiHidden="0" w:uiPriority="69" w:unhideWhenUsed="0"/>
+    <w:lsdException w:name="Dark List Accent 6" w:semiHidden="0" w:uiPriority="70" w:unhideWhenUsed="0"/>
+    <w:lsdException w:name="Colorful Shading Accent 6" w:semiHidden="0" w:uiPriority="71" w:unhideWhenUsed="0"/>
+    <w:lsdException w:name="Colorful List Accent 6" w:semiHidden="0" w:uiPriority="72" w:unhideWhenUsed="0"/>
+    <w:lsdException w:name="Colorful Grid Accent 6" w:semiHidden="0" w:uiPriority="73" w:unhideWhenUsed="0"/>
+    <w:lsdException w:name="Subtle Emphasis" w:semiHidden="0" w:uiPriority="19" w:unhideWhenUsed="0" w:qFormat="1"/>
+    <w:lsdException w:name="Intense Emphasis" w:semiHidden="0" w:uiPriority="21" w:unhideWhenUsed="0" w:qFormat="1"/>
+    <w:lsdException w:name="Subtle Reference" w:semiHidden="0" w:uiPriority="31" w:unhideWhenUsed="0" w:qFormat="1"/>
+    <w:lsdException w:name="Intense Reference" w:semiHidden="0" w:uiPriority="32" w:unhideWhenUsed="0" w:qFormat="1"/>
+    <w:lsdException w:name="Book Title" w:semiHidden="0" w:uiPriority="33" w:unhideWhenUsed="0" w:qFormat="1"/>
+    <w:lsdException w:name="Bibliography" w:uiPriority="37"/>
+    <w:lsdException w:name="TOC Heading" w:uiPriority="39" w:qFormat="1"/>
   </w:latentStyles>
   <w:style w:type="paragraph" w:default="1" w:styleId="Normal">
     <w:name w:val="Normal"/>
@@ -2846,6 +3331,232 @@
       <w:color w:val="0000FF" w:themeColor="hyperlink"/>
       <w:u w:val="single"/>
     </w:rPr>
+  </w:style>
+  <w:style w:type="character" w:customStyle="1" w:styleId="sewwrapper">
+    <w:name w:val="sew_wrapper"/>
+    <w:basedOn w:val="DefaultParagraphFont"/>
+    <w:rsid w:val="008E14C7"/>
+  </w:style>
+</w:styles>
+</file>
+
+<file path=word/stylesWithEffects.xml><?xml version="1.0" encoding="utf-8"?>
+<w:styles xmlns:wpc="http://schemas.microsoft.com/office/word/2010/wordprocessingCanvas" xmlns:mc="http://schemas.openxmlformats.org/markup-compatibility/2006" xmlns:o="urn:schemas-microsoft-com:office:office" xmlns:r="http://schemas.openxmlformats.org/officeDocument/2006/relationships" xmlns:m="http://schemas.openxmlformats.org/officeDocument/2006/math" xmlns:v="urn:schemas-microsoft-com:vml" xmlns:wp14="http://schemas.microsoft.com/office/word/2010/wordprocessingDrawing" xmlns:wp="http://schemas.openxmlformats.org/drawingml/2006/wordprocessingDrawing" xmlns:w10="urn:schemas-microsoft-com:office:word" xmlns:w="http://schemas.openxmlformats.org/wordprocessingml/2006/main" xmlns:w14="http://schemas.microsoft.com/office/word/2010/wordml" xmlns:wpg="http://schemas.microsoft.com/office/word/2010/wordprocessingGroup" xmlns:wpi="http://schemas.microsoft.com/office/word/2010/wordprocessingInk" xmlns:wne="http://schemas.microsoft.com/office/word/2006/wordml" xmlns:wps="http://schemas.microsoft.com/office/word/2010/wordprocessingShape" mc:Ignorable="w14 wp14">
+  <w:docDefaults>
+    <w:rPrDefault>
+      <w:rPr>
+        <w:rFonts w:asciiTheme="minorHAnsi" w:eastAsiaTheme="minorHAnsi" w:hAnsiTheme="minorHAnsi" w:cstheme="minorBidi"/>
+        <w:sz w:val="22"/>
+        <w:szCs w:val="22"/>
+        <w:lang w:val="en-PH" w:eastAsia="en-US" w:bidi="ar-SA"/>
+      </w:rPr>
+    </w:rPrDefault>
+    <w:pPrDefault>
+      <w:pPr>
+        <w:spacing w:after="200" w:line="276" w:lineRule="auto"/>
+      </w:pPr>
+    </w:pPrDefault>
+  </w:docDefaults>
+  <w:latentStyles w:defLockedState="0" w:defUIPriority="99" w:defSemiHidden="1" w:defUnhideWhenUsed="1" w:defQFormat="0" w:count="267">
+    <w:lsdException w:name="Normal" w:semiHidden="0" w:uiPriority="0" w:unhideWhenUsed="0" w:qFormat="1"/>
+    <w:lsdException w:name="heading 1" w:semiHidden="0" w:uiPriority="9" w:unhideWhenUsed="0" w:qFormat="1"/>
+    <w:lsdException w:name="heading 2" w:uiPriority="9" w:qFormat="1"/>
+    <w:lsdException w:name="heading 3" w:uiPriority="9" w:qFormat="1"/>
+    <w:lsdException w:name="heading 4" w:uiPriority="9" w:qFormat="1"/>
+    <w:lsdException w:name="heading 5" w:uiPriority="9" w:qFormat="1"/>
+    <w:lsdException w:name="heading 6" w:uiPriority="9" w:qFormat="1"/>
+    <w:lsdException w:name="heading 7" w:uiPriority="9" w:qFormat="1"/>
+    <w:lsdException w:name="heading 8" w:uiPriority="9" w:qFormat="1"/>
+    <w:lsdException w:name="heading 9" w:uiPriority="9" w:qFormat="1"/>
+    <w:lsdException w:name="toc 1" w:uiPriority="39"/>
+    <w:lsdException w:name="toc 2" w:uiPriority="39"/>
+    <w:lsdException w:name="toc 3" w:uiPriority="39"/>
+    <w:lsdException w:name="toc 4" w:uiPriority="39"/>
+    <w:lsdException w:name="toc 5" w:uiPriority="39"/>
+    <w:lsdException w:name="toc 6" w:uiPriority="39"/>
+    <w:lsdException w:name="toc 7" w:uiPriority="39"/>
+    <w:lsdException w:name="toc 8" w:uiPriority="39"/>
+    <w:lsdException w:name="toc 9" w:uiPriority="39"/>
+    <w:lsdException w:name="caption" w:uiPriority="35" w:qFormat="1"/>
+    <w:lsdException w:name="Title" w:semiHidden="0" w:uiPriority="10" w:unhideWhenUsed="0" w:qFormat="1"/>
+    <w:lsdException w:name="Default Paragraph Font" w:uiPriority="1"/>
+    <w:lsdException w:name="Subtitle" w:semiHidden="0" w:uiPriority="11" w:unhideWhenUsed="0" w:qFormat="1"/>
+    <w:lsdException w:name="Strong" w:semiHidden="0" w:uiPriority="22" w:unhideWhenUsed="0" w:qFormat="1"/>
+    <w:lsdException w:name="Emphasis" w:semiHidden="0" w:uiPriority="20" w:unhideWhenUsed="0" w:qFormat="1"/>
+    <w:lsdException w:name="Table Grid" w:semiHidden="0" w:uiPriority="59" w:unhideWhenUsed="0"/>
+    <w:lsdException w:name="Placeholder Text" w:unhideWhenUsed="0"/>
+    <w:lsdException w:name="No Spacing" w:semiHidden="0" w:uiPriority="1" w:unhideWhenUsed="0" w:qFormat="1"/>
+    <w:lsdException w:name="Light Shading" w:semiHidden="0" w:uiPriority="60" w:unhideWhenUsed="0"/>
+    <w:lsdException w:name="Light List" w:semiHidden="0" w:uiPriority="61" w:unhideWhenUsed="0"/>
+    <w:lsdException w:name="Light Grid" w:semiHidden="0" w:uiPriority="62" w:unhideWhenUsed="0"/>
+    <w:lsdException w:name="Medium Shading 1" w:semiHidden="0" w:uiPriority="63" w:unhideWhenUsed="0"/>
+    <w:lsdException w:name="Medium Shading 2" w:semiHidden="0" w:uiPriority="64" w:unhideWhenUsed="0"/>
+    <w:lsdException w:name="Medium List 1" w:semiHidden="0" w:uiPriority="65" w:unhideWhenUsed="0"/>
+    <w:lsdException w:name="Medium List 2" w:semiHidden="0" w:uiPriority="66" w:unhideWhenUsed="0"/>
+    <w:lsdException w:name="Medium Grid 1" w:semiHidden="0" w:uiPriority="67" w:unhideWhenUsed="0"/>
+    <w:lsdException w:name="Medium Grid 2" w:semiHidden="0" w:uiPriority="68" w:unhideWhenUsed="0"/>
+    <w:lsdException w:name="Medium Grid 3" w:semiHidden="0" w:uiPriority="69" w:unhideWhenUsed="0"/>
+    <w:lsdException w:name="Dark List" w:semiHidden="0" w:uiPriority="70" w:unhideWhenUsed="0"/>
+    <w:lsdException w:name="Colorful Shading" w:semiHidden="0" w:uiPriority="71" w:unhideWhenUsed="0"/>
+    <w:lsdException w:name="Colorful List" w:semiHidden="0" w:uiPriority="72" w:unhideWhenUsed="0"/>
+    <w:lsdException w:name="Colorful Grid" w:semiHidden="0" w:uiPriority="73" w:unhideWhenUsed="0"/>
+    <w:lsdException w:name="Light Shading Accent 1" w:semiHidden="0" w:uiPriority="60" w:unhideWhenUsed="0"/>
+    <w:lsdException w:name="Light List Accent 1" w:semiHidden="0" w:uiPriority="61" w:unhideWhenUsed="0"/>
+    <w:lsdException w:name="Light Grid Accent 1" w:semiHidden="0" w:uiPriority="62" w:unhideWhenUsed="0"/>
+    <w:lsdException w:name="Medium Shading 1 Accent 1" w:semiHidden="0" w:uiPriority="63" w:unhideWhenUsed="0"/>
+    <w:lsdException w:name="Medium Shading 2 Accent 1" w:semiHidden="0" w:uiPriority="64" w:unhideWhenUsed="0"/>
+    <w:lsdException w:name="Medium List 1 Accent 1" w:semiHidden="0" w:uiPriority="65" w:unhideWhenUsed="0"/>
+    <w:lsdException w:name="Revision" w:unhideWhenUsed="0"/>
+    <w:lsdException w:name="List Paragraph" w:semiHidden="0" w:uiPriority="34" w:unhideWhenUsed="0" w:qFormat="1"/>
+    <w:lsdException w:name="Quote" w:semiHidden="0" w:uiPriority="29" w:unhideWhenUsed="0" w:qFormat="1"/>
+    <w:lsdException w:name="Intense Quote" w:semiHidden="0" w:uiPriority="30" w:unhideWhenUsed="0" w:qFormat="1"/>
+    <w:lsdException w:name="Medium List 2 Accent 1" w:semiHidden="0" w:uiPriority="66" w:unhideWhenUsed="0"/>
+    <w:lsdException w:name="Medium Grid 1 Accent 1" w:semiHidden="0" w:uiPriority="67" w:unhideWhenUsed="0"/>
+    <w:lsdException w:name="Medium Grid 2 Accent 1" w:semiHidden="0" w:uiPriority="68" w:unhideWhenUsed="0"/>
+    <w:lsdException w:name="Medium Grid 3 Accent 1" w:semiHidden="0" w:uiPriority="69" w:unhideWhenUsed="0"/>
+    <w:lsdException w:name="Dark List Accent 1" w:semiHidden="0" w:uiPriority="70" w:unhideWhenUsed="0"/>
+    <w:lsdException w:name="Colorful Shading Accent 1" w:semiHidden="0" w:uiPriority="71" w:unhideWhenUsed="0"/>
+    <w:lsdException w:name="Colorful List Accent 1" w:semiHidden="0" w:uiPriority="72" w:unhideWhenUsed="0"/>
+    <w:lsdException w:name="Colorful Grid Accent 1" w:semiHidden="0" w:uiPriority="73" w:unhideWhenUsed="0"/>
+    <w:lsdException w:name="Light Shading Accent 2" w:semiHidden="0" w:uiPriority="60" w:unhideWhenUsed="0"/>
+    <w:lsdException w:name="Light List Accent 2" w:semiHidden="0" w:uiPriority="61" w:unhideWhenUsed="0"/>
+    <w:lsdException w:name="Light Grid Accent 2" w:semiHidden="0" w:uiPriority="62" w:unhideWhenUsed="0"/>
+    <w:lsdException w:name="Medium Shading 1 Accent 2" w:semiHidden="0" w:uiPriority="63" w:unhideWhenUsed="0"/>
+    <w:lsdException w:name="Medium Shading 2 Accent 2" w:semiHidden="0" w:uiPriority="64" w:unhideWhenUsed="0"/>
+    <w:lsdException w:name="Medium List 1 Accent 2" w:semiHidden="0" w:uiPriority="65" w:unhideWhenUsed="0"/>
+    <w:lsdException w:name="Medium List 2 Accent 2" w:semiHidden="0" w:uiPriority="66" w:unhideWhenUsed="0"/>
+    <w:lsdException w:name="Medium Grid 1 Accent 2" w:semiHidden="0" w:uiPriority="67" w:unhideWhenUsed="0"/>
+    <w:lsdException w:name="Medium Grid 2 Accent 2" w:semiHidden="0" w:uiPriority="68" w:unhideWhenUsed="0"/>
+    <w:lsdException w:name="Medium Grid 3 Accent 2" w:semiHidden="0" w:uiPriority="69" w:unhideWhenUsed="0"/>
+    <w:lsdException w:name="Dark List Accent 2" w:semiHidden="0" w:uiPriority="70" w:unhideWhenUsed="0"/>
+    <w:lsdException w:name="Colorful Shading Accent 2" w:semiHidden="0" w:uiPriority="71" w:unhideWhenUsed="0"/>
+    <w:lsdException w:name="Colorful List Accent 2" w:semiHidden="0" w:uiPriority="72" w:unhideWhenUsed="0"/>
+    <w:lsdException w:name="Colorful Grid Accent 2" w:semiHidden="0" w:uiPriority="73" w:unhideWhenUsed="0"/>
+    <w:lsdException w:name="Light Shading Accent 3" w:semiHidden="0" w:uiPriority="60" w:unhideWhenUsed="0"/>
+    <w:lsdException w:name="Light List Accent 3" w:semiHidden="0" w:uiPriority="61" w:unhideWhenUsed="0"/>
+    <w:lsdException w:name="Light Grid Accent 3" w:semiHidden="0" w:uiPriority="62" w:unhideWhenUsed="0"/>
+    <w:lsdException w:name="Medium Shading 1 Accent 3" w:semiHidden="0" w:uiPriority="63" w:unhideWhenUsed="0"/>
+    <w:lsdException w:name="Medium Shading 2 Accent 3" w:semiHidden="0" w:uiPriority="64" w:unhideWhenUsed="0"/>
+    <w:lsdException w:name="Medium List 1 Accent 3" w:semiHidden="0" w:uiPriority="65" w:unhideWhenUsed="0"/>
+    <w:lsdException w:name="Medium List 2 Accent 3" w:semiHidden="0" w:uiPriority="66" w:unhideWhenUsed="0"/>
+    <w:lsdException w:name="Medium Grid 1 Accent 3" w:semiHidden="0" w:uiPriority="67" w:unhideWhenUsed="0"/>
+    <w:lsdException w:name="Medium Grid 2 Accent 3" w:semiHidden="0" w:uiPriority="68" w:unhideWhenUsed="0"/>
+    <w:lsdException w:name="Medium Grid 3 Accent 3" w:semiHidden="0" w:uiPriority="69" w:unhideWhenUsed="0"/>
+    <w:lsdException w:name="Dark List Accent 3" w:semiHidden="0" w:uiPriority="70" w:unhideWhenUsed="0"/>
+    <w:lsdException w:name="Colorful Shading Accent 3" w:semiHidden="0" w:uiPriority="71" w:unhideWhenUsed="0"/>
+    <w:lsdException w:name="Colorful List Accent 3" w:semiHidden="0" w:uiPriority="72" w:unhideWhenUsed="0"/>
+    <w:lsdException w:name="Colorful Grid Accent 3" w:semiHidden="0" w:uiPriority="73" w:unhideWhenUsed="0"/>
+    <w:lsdException w:name="Light Shading Accent 4" w:semiHidden="0" w:uiPriority="60" w:unhideWhenUsed="0"/>
+    <w:lsdException w:name="Light List Accent 4" w:semiHidden="0" w:uiPriority="61" w:unhideWhenUsed="0"/>
+    <w:lsdException w:name="Light Grid Accent 4" w:semiHidden="0" w:uiPriority="62" w:unhideWhenUsed="0"/>
+    <w:lsdException w:name="Medium Shading 1 Accent 4" w:semiHidden="0" w:uiPriority="63" w:unhideWhenUsed="0"/>
+    <w:lsdException w:name="Medium Shading 2 Accent 4" w:semiHidden="0" w:uiPriority="64" w:unhideWhenUsed="0"/>
+    <w:lsdException w:name="Medium List 1 Accent 4" w:semiHidden="0" w:uiPriority="65" w:unhideWhenUsed="0"/>
+    <w:lsdException w:name="Medium List 2 Accent 4" w:semiHidden="0" w:uiPriority="66" w:unhideWhenUsed="0"/>
+    <w:lsdException w:name="Medium Grid 1 Accent 4" w:semiHidden="0" w:uiPriority="67" w:unhideWhenUsed="0"/>
+    <w:lsdException w:name="Medium Grid 2 Accent 4" w:semiHidden="0" w:uiPriority="68" w:unhideWhenUsed="0"/>
+    <w:lsdException w:name="Medium Grid 3 Accent 4" w:semiHidden="0" w:uiPriority="69" w:unhideWhenUsed="0"/>
+    <w:lsdException w:name="Dark List Accent 4" w:semiHidden="0" w:uiPriority="70" w:unhideWhenUsed="0"/>
+    <w:lsdException w:name="Colorful Shading Accent 4" w:semiHidden="0" w:uiPriority="71" w:unhideWhenUsed="0"/>
+    <w:lsdException w:name="Colorful List Accent 4" w:semiHidden="0" w:uiPriority="72" w:unhideWhenUsed="0"/>
+    <w:lsdException w:name="Colorful Grid Accent 4" w:semiHidden="0" w:uiPriority="73" w:unhideWhenUsed="0"/>
+    <w:lsdException w:name="Light Shading Accent 5" w:semiHidden="0" w:uiPriority="60" w:unhideWhenUsed="0"/>
+    <w:lsdException w:name="Light List Accent 5" w:semiHidden="0" w:uiPriority="61" w:unhideWhenUsed="0"/>
+    <w:lsdException w:name="Light Grid Accent 5" w:semiHidden="0" w:uiPriority="62" w:unhideWhenUsed="0"/>
+    <w:lsdException w:name="Medium Shading 1 Accent 5" w:semiHidden="0" w:uiPriority="63" w:unhideWhenUsed="0"/>
+    <w:lsdException w:name="Medium Shading 2 Accent 5" w:semiHidden="0" w:uiPriority="64" w:unhideWhenUsed="0"/>
+    <w:lsdException w:name="Medium List 1 Accent 5" w:semiHidden="0" w:uiPriority="65" w:unhideWhenUsed="0"/>
+    <w:lsdException w:name="Medium List 2 Accent 5" w:semiHidden="0" w:uiPriority="66" w:unhideWhenUsed="0"/>
+    <w:lsdException w:name="Medium Grid 1 Accent 5" w:semiHidden="0" w:uiPriority="67" w:unhideWhenUsed="0"/>
+    <w:lsdException w:name="Medium Grid 2 Accent 5" w:semiHidden="0" w:uiPriority="68" w:unhideWhenUsed="0"/>
+    <w:lsdException w:name="Medium Grid 3 Accent 5" w:semiHidden="0" w:uiPriority="69" w:unhideWhenUsed="0"/>
+    <w:lsdException w:name="Dark List Accent 5" w:semiHidden="0" w:uiPriority="70" w:unhideWhenUsed="0"/>
+    <w:lsdException w:name="Colorful Shading Accent 5" w:semiHidden="0" w:uiPriority="71" w:unhideWhenUsed="0"/>
+    <w:lsdException w:name="Colorful List Accent 5" w:semiHidden="0" w:uiPriority="72" w:unhideWhenUsed="0"/>
+    <w:lsdException w:name="Colorful Grid Accent 5" w:semiHidden="0" w:uiPriority="73" w:unhideWhenUsed="0"/>
+    <w:lsdException w:name="Light Shading Accent 6" w:semiHidden="0" w:uiPriority="60" w:unhideWhenUsed="0"/>
+    <w:lsdException w:name="Light List Accent 6" w:semiHidden="0" w:uiPriority="61" w:unhideWhenUsed="0"/>
+    <w:lsdException w:name="Light Grid Accent 6" w:semiHidden="0" w:uiPriority="62" w:unhideWhenUsed="0"/>
+    <w:lsdException w:name="Medium Shading 1 Accent 6" w:semiHidden="0" w:uiPriority="63" w:unhideWhenUsed="0"/>
+    <w:lsdException w:name="Medium Shading 2 Accent 6" w:semiHidden="0" w:uiPriority="64" w:unhideWhenUsed="0"/>
+    <w:lsdException w:name="Medium List 1 Accent 6" w:semiHidden="0" w:uiPriority="65" w:unhideWhenUsed="0"/>
+    <w:lsdException w:name="Medium List 2 Accent 6" w:semiHidden="0" w:uiPriority="66" w:unhideWhenUsed="0"/>
+    <w:lsdException w:name="Medium Grid 1 Accent 6" w:semiHidden="0" w:uiPriority="67" w:unhideWhenUsed="0"/>
+    <w:lsdException w:name="Medium Grid 2 Accent 6" w:semiHidden="0" w:uiPriority="68" w:unhideWhenUsed="0"/>
+    <w:lsdException w:name="Medium Grid 3 Accent 6" w:semiHidden="0" w:uiPriority="69" w:unhideWhenUsed="0"/>
+    <w:lsdException w:name="Dark List Accent 6" w:semiHidden="0" w:uiPriority="70" w:unhideWhenUsed="0"/>
+    <w:lsdException w:name="Colorful Shading Accent 6" w:semiHidden="0" w:uiPriority="71" w:unhideWhenUsed="0"/>
+    <w:lsdException w:name="Colorful List Accent 6" w:semiHidden="0" w:uiPriority="72" w:unhideWhenUsed="0"/>
+    <w:lsdException w:name="Colorful Grid Accent 6" w:semiHidden="0" w:uiPriority="73" w:unhideWhenUsed="0"/>
+    <w:lsdException w:name="Subtle Emphasis" w:semiHidden="0" w:uiPriority="19" w:unhideWhenUsed="0" w:qFormat="1"/>
+    <w:lsdException w:name="Intense Emphasis" w:semiHidden="0" w:uiPriority="21" w:unhideWhenUsed="0" w:qFormat="1"/>
+    <w:lsdException w:name="Subtle Reference" w:semiHidden="0" w:uiPriority="31" w:unhideWhenUsed="0" w:qFormat="1"/>
+    <w:lsdException w:name="Intense Reference" w:semiHidden="0" w:uiPriority="32" w:unhideWhenUsed="0" w:qFormat="1"/>
+    <w:lsdException w:name="Book Title" w:semiHidden="0" w:uiPriority="33" w:unhideWhenUsed="0" w:qFormat="1"/>
+    <w:lsdException w:name="Bibliography" w:uiPriority="37"/>
+    <w:lsdException w:name="TOC Heading" w:uiPriority="39" w:qFormat="1"/>
+  </w:latentStyles>
+  <w:style w:type="paragraph" w:default="1" w:styleId="Normal">
+    <w:name w:val="Normal"/>
+    <w:qFormat/>
+    <w:rsid w:val="009E7901"/>
+    <w:pPr>
+      <w:spacing w:after="160" w:line="259" w:lineRule="auto"/>
+    </w:pPr>
+  </w:style>
+  <w:style w:type="character" w:default="1" w:styleId="DefaultParagraphFont">
+    <w:name w:val="Default Paragraph Font"/>
+    <w:uiPriority w:val="1"/>
+    <w:semiHidden/>
+    <w:unhideWhenUsed/>
+  </w:style>
+  <w:style w:type="table" w:default="1" w:styleId="TableNormal">
+    <w:name w:val="Normal Table"/>
+    <w:uiPriority w:val="99"/>
+    <w:semiHidden/>
+    <w:unhideWhenUsed/>
+    <w:tblPr>
+      <w:tblInd w:w="0" w:type="dxa"/>
+      <w:tblCellMar>
+        <w:top w:w="0" w:type="dxa"/>
+        <w:left w:w="108" w:type="dxa"/>
+        <w:bottom w:w="0" w:type="dxa"/>
+        <w:right w:w="108" w:type="dxa"/>
+      </w:tblCellMar>
+    </w:tblPr>
+  </w:style>
+  <w:style w:type="numbering" w:default="1" w:styleId="NoList">
+    <w:name w:val="No List"/>
+    <w:uiPriority w:val="99"/>
+    <w:semiHidden/>
+    <w:unhideWhenUsed/>
+  </w:style>
+  <w:style w:type="paragraph" w:styleId="ListParagraph">
+    <w:name w:val="List Paragraph"/>
+    <w:basedOn w:val="Normal"/>
+    <w:uiPriority w:val="34"/>
+    <w:qFormat/>
+    <w:rsid w:val="009E7901"/>
+    <w:pPr>
+      <w:ind w:left="720"/>
+      <w:contextualSpacing/>
+    </w:pPr>
+  </w:style>
+  <w:style w:type="character" w:styleId="Hyperlink">
+    <w:name w:val="Hyperlink"/>
+    <w:basedOn w:val="DefaultParagraphFont"/>
+    <w:uiPriority w:val="99"/>
+    <w:unhideWhenUsed/>
+    <w:rsid w:val="00CA5F0F"/>
+    <w:rPr>
+      <w:color w:val="0000FF" w:themeColor="hyperlink"/>
+      <w:u w:val="single"/>
+    </w:rPr>
+  </w:style>
+  <w:style w:type="character" w:customStyle="1" w:styleId="sewwrapper">
+    <w:name w:val="sew_wrapper"/>
+    <w:basedOn w:val="DefaultParagraphFont"/>
+    <w:rsid w:val="008E14C7"/>
   </w:style>
 </w:styles>
 </file>

</xml_diff>

<commit_message>
Chapter One until Synthesis for printing.
</commit_message>
<xml_diff>
--- a/Chapter One.docx
+++ b/Chapter One.docx
@@ -1,6 +1,6 @@
 
 <file path=word/document.xml><?xml version="1.0" encoding="utf-8"?>
-<w:document xmlns:wpc="http://schemas.microsoft.com/office/word/2010/wordprocessingCanvas" xmlns:mc="http://schemas.openxmlformats.org/markup-compatibility/2006" xmlns:o="urn:schemas-microsoft-com:office:office" xmlns:r="http://schemas.openxmlformats.org/officeDocument/2006/relationships" xmlns:m="http://schemas.openxmlformats.org/officeDocument/2006/math" xmlns:v="urn:schemas-microsoft-com:vml" xmlns:wp14="http://schemas.microsoft.com/office/word/2010/wordprocessingDrawing" xmlns:wp="http://schemas.openxmlformats.org/drawingml/2006/wordprocessingDrawing" xmlns:w10="urn:schemas-microsoft-com:office:word" xmlns:w="http://schemas.openxmlformats.org/wordprocessingml/2006/main" xmlns:w14="http://schemas.microsoft.com/office/word/2010/wordml" xmlns:wpg="http://schemas.microsoft.com/office/word/2010/wordprocessingGroup" xmlns:wpi="http://schemas.microsoft.com/office/word/2010/wordprocessingInk" xmlns:wne="http://schemas.microsoft.com/office/word/2006/wordml" xmlns:wps="http://schemas.microsoft.com/office/word/2010/wordprocessingShape" mc:Ignorable="w14 wp14">
+<w:document xmlns:wpc="http://schemas.microsoft.com/office/word/2010/wordprocessingCanvas" xmlns:mc="http://schemas.openxmlformats.org/markup-compatibility/2006" xmlns:o="urn:schemas-microsoft-com:office:office" xmlns:r="http://schemas.openxmlformats.org/officeDocument/2006/relationships" xmlns:m="http://schemas.openxmlformats.org/officeDocument/2006/math" xmlns:v="urn:schemas-microsoft-com:vml" xmlns:wp14="http://schemas.microsoft.com/office/word/2010/wordprocessingDrawing" xmlns:wp="http://schemas.openxmlformats.org/drawingml/2006/wordprocessingDrawing" xmlns:w10="urn:schemas-microsoft-com:office:word" xmlns:w="http://schemas.openxmlformats.org/wordprocessingml/2006/main" xmlns:w14="http://schemas.microsoft.com/office/word/2010/wordml" xmlns:w15="http://schemas.microsoft.com/office/word/2012/wordml" xmlns:wpg="http://schemas.microsoft.com/office/word/2010/wordprocessingGroup" xmlns:wpi="http://schemas.microsoft.com/office/word/2010/wordprocessingInk" xmlns:wne="http://schemas.microsoft.com/office/word/2006/wordml" xmlns:wps="http://schemas.microsoft.com/office/word/2010/wordprocessingShape" mc:Ignorable="w14 w15 wp14">
   <w:body>
     <w:p>
       <w:pPr>
@@ -356,23 +356,13 @@
           <w:szCs w:val="24"/>
         </w:rPr>
       </w:pPr>
-      <w:proofErr w:type="spellStart"/>
-      <w:r>
-        <w:rPr>
-          <w:rFonts w:ascii="Times New Roman" w:hAnsi="Times New Roman" w:cs="Times New Roman"/>
-          <w:sz w:val="24"/>
-          <w:szCs w:val="24"/>
-        </w:rPr>
-        <w:t>Aira</w:t>
-      </w:r>
-      <w:proofErr w:type="spellEnd"/>
-      <w:r>
-        <w:rPr>
-          <w:rFonts w:ascii="Times New Roman" w:hAnsi="Times New Roman" w:cs="Times New Roman"/>
-          <w:sz w:val="24"/>
-          <w:szCs w:val="24"/>
-        </w:rPr>
-        <w:t xml:space="preserve"> Camille E.</w:t>
+      <w:r>
+        <w:rPr>
+          <w:rFonts w:ascii="Times New Roman" w:hAnsi="Times New Roman" w:cs="Times New Roman"/>
+          <w:sz w:val="24"/>
+          <w:szCs w:val="24"/>
+        </w:rPr>
+        <w:t>Aira Camille E.</w:t>
       </w:r>
       <w:r>
         <w:rPr>
@@ -397,7 +387,6 @@
           <w:szCs w:val="24"/>
         </w:rPr>
       </w:pPr>
-      <w:proofErr w:type="spellStart"/>
       <w:r>
         <w:rPr>
           <w:rFonts w:ascii="Times New Roman" w:hAnsi="Times New Roman" w:cs="Times New Roman"/>
@@ -406,7 +395,6 @@
         </w:rPr>
         <w:t>Leane</w:t>
       </w:r>
-      <w:proofErr w:type="spellEnd"/>
       <w:r>
         <w:rPr>
           <w:rFonts w:ascii="Times New Roman" w:hAnsi="Times New Roman" w:cs="Times New Roman"/>
@@ -421,18 +409,8 @@
           <w:sz w:val="24"/>
           <w:szCs w:val="24"/>
         </w:rPr>
-        <w:t xml:space="preserve"> </w:t>
-      </w:r>
-      <w:proofErr w:type="spellStart"/>
-      <w:r>
-        <w:rPr>
-          <w:rFonts w:ascii="Times New Roman" w:hAnsi="Times New Roman" w:cs="Times New Roman"/>
-          <w:sz w:val="24"/>
-          <w:szCs w:val="24"/>
-        </w:rPr>
-        <w:t>Dumaran</w:t>
-      </w:r>
-      <w:proofErr w:type="spellEnd"/>
+        <w:t xml:space="preserve"> Dumaran</w:t>
+      </w:r>
     </w:p>
     <w:p>
       <w:pPr>
@@ -471,23 +449,13 @@
           <w:szCs w:val="24"/>
         </w:rPr>
       </w:pPr>
-      <w:proofErr w:type="spellStart"/>
-      <w:r>
-        <w:rPr>
-          <w:rFonts w:ascii="Times New Roman" w:hAnsi="Times New Roman" w:cs="Times New Roman"/>
-          <w:sz w:val="24"/>
-          <w:szCs w:val="24"/>
-        </w:rPr>
-        <w:t>Jesun</w:t>
-      </w:r>
-      <w:proofErr w:type="spellEnd"/>
-      <w:r>
-        <w:rPr>
-          <w:rFonts w:ascii="Times New Roman" w:hAnsi="Times New Roman" w:cs="Times New Roman"/>
-          <w:sz w:val="24"/>
-          <w:szCs w:val="24"/>
-        </w:rPr>
-        <w:t xml:space="preserve"> Brian T. Lopez</w:t>
+      <w:r>
+        <w:rPr>
+          <w:rFonts w:ascii="Times New Roman" w:hAnsi="Times New Roman" w:cs="Times New Roman"/>
+          <w:sz w:val="24"/>
+          <w:szCs w:val="24"/>
+        </w:rPr>
+        <w:t>Jesun Brian T. Lopez</w:t>
       </w:r>
     </w:p>
     <w:p>
@@ -1232,7 +1200,25 @@
           <w:sz w:val="24"/>
           <w:szCs w:val="24"/>
         </w:rPr>
-        <w:t xml:space="preserve"> and monitored by the administrator. The administrator is the only person granted with access to the cloud. The vendors need to surrender to the administrator the product they want to sell</w:t>
+        <w:t xml:space="preserve"> and monitored by the administrator. The administrator is the only person granted with access to the cloud</w:t>
+      </w:r>
+      <w:r>
+        <w:rPr>
+          <w:rFonts w:ascii="Times New Roman" w:eastAsia="Times New Roman" w:hAnsi="Times New Roman" w:cs="Times New Roman"/>
+          <w:sz w:val="24"/>
+          <w:szCs w:val="24"/>
+        </w:rPr>
+        <w:t>, along with the cancellation of purchases</w:t>
+      </w:r>
+      <w:bookmarkStart w:id="0" w:name="_GoBack"/>
+      <w:bookmarkEnd w:id="0"/>
+      <w:r>
+        <w:rPr>
+          <w:rFonts w:ascii="Times New Roman" w:eastAsia="Times New Roman" w:hAnsi="Times New Roman" w:cs="Times New Roman"/>
+          <w:sz w:val="24"/>
+          <w:szCs w:val="24"/>
+        </w:rPr>
+        <w:t>. The vendors need to surrender to the administrator the product they want to sell</w:t>
       </w:r>
       <w:r>
         <w:rPr>
@@ -1346,7 +1332,7 @@
           <w:szCs w:val="24"/>
           <w:shd w:val="clear" w:color="auto" w:fill="FFFFFF"/>
         </w:rPr>
-        <w:t>Programmable Interface Controller</w:t>
+        <w:t xml:space="preserve">Programmable Interface Controller </w:t>
       </w:r>
       <w:r>
         <w:rPr>
@@ -1356,16 +1342,6 @@
           <w:szCs w:val="24"/>
           <w:shd w:val="clear" w:color="auto" w:fill="FFFFFF"/>
         </w:rPr>
-        <w:t xml:space="preserve"> </w:t>
-      </w:r>
-      <w:r>
-        <w:rPr>
-          <w:rFonts w:ascii="Times New Roman" w:hAnsi="Times New Roman" w:cs="Times New Roman"/>
-          <w:color w:val="000000"/>
-          <w:sz w:val="24"/>
-          <w:szCs w:val="24"/>
-          <w:shd w:val="clear" w:color="auto" w:fill="FFFFFF"/>
-        </w:rPr>
         <w:t>(P</w:t>
       </w:r>
       <w:r>
@@ -1398,25 +1374,7 @@
           <w:sz w:val="24"/>
           <w:szCs w:val="24"/>
         </w:rPr>
-        <w:t xml:space="preserve">ontroller with </w:t>
-      </w:r>
-      <w:proofErr w:type="gramStart"/>
-      <w:r>
-        <w:rPr>
-          <w:rFonts w:ascii="Times New Roman" w:eastAsia="Times New Roman" w:hAnsi="Times New Roman" w:cs="Times New Roman"/>
-          <w:sz w:val="24"/>
-          <w:szCs w:val="24"/>
-        </w:rPr>
-        <w:t>a</w:t>
-      </w:r>
-      <w:proofErr w:type="gramEnd"/>
-      <w:r>
-        <w:rPr>
-          <w:rFonts w:ascii="Times New Roman" w:eastAsia="Times New Roman" w:hAnsi="Times New Roman" w:cs="Times New Roman"/>
-          <w:sz w:val="24"/>
-          <w:szCs w:val="24"/>
-        </w:rPr>
-        <w:t xml:space="preserve"> </w:t>
+        <w:t xml:space="preserve">ontroller with a </w:t>
       </w:r>
       <w:r>
         <w:rPr>
@@ -1475,16 +1433,7 @@
           <w:sz w:val="24"/>
           <w:szCs w:val="24"/>
         </w:rPr>
-        <w:t xml:space="preserve"> transaction is sent to the cloud, </w:t>
-      </w:r>
-      <w:proofErr w:type="gramStart"/>
-      <w:r>
-        <w:rPr>
-          <w:rFonts w:ascii="Times New Roman" w:eastAsia="Times New Roman" w:hAnsi="Times New Roman" w:cs="Times New Roman"/>
-          <w:sz w:val="24"/>
-          <w:szCs w:val="24"/>
-        </w:rPr>
-        <w:t>the</w:t>
+        <w:t xml:space="preserve"> transaction is sent to the cloud, the</w:t>
       </w:r>
       <w:r>
         <w:rPr>
@@ -1494,7 +1443,6 @@
         </w:rPr>
         <w:t>n</w:t>
       </w:r>
-      <w:proofErr w:type="gramEnd"/>
       <w:r>
         <w:rPr>
           <w:rFonts w:ascii="Times New Roman" w:eastAsia="Times New Roman" w:hAnsi="Times New Roman" w:cs="Times New Roman"/>
@@ -1517,7 +1465,16 @@
           <w:sz w:val="24"/>
           <w:szCs w:val="24"/>
         </w:rPr>
-        <w:t>he store can retrieve their liquidation reports from the administrator and claim their revenues. In redeeming the money, rents and other utilities are automatically deducted.</w:t>
+        <w:t xml:space="preserve">he </w:t>
+      </w:r>
+      <w:r>
+        <w:rPr>
+          <w:rFonts w:ascii="Times New Roman" w:eastAsia="Times New Roman" w:hAnsi="Times New Roman" w:cs="Times New Roman"/>
+          <w:sz w:val="24"/>
+          <w:szCs w:val="24"/>
+        </w:rPr>
+        <w:lastRenderedPageBreak/>
+        <w:t>store can retrieve their liquidation reports from the administrator and claim their revenues. In redeeming the money, rents and other utilities are automatically deducted.</w:t>
       </w:r>
     </w:p>
     <w:p>
@@ -1543,7 +1500,6 @@
           <w:szCs w:val="24"/>
           <w:lang w:eastAsia="en-PH"/>
         </w:rPr>
-        <w:lastRenderedPageBreak/>
         <w:t>Significance of the Study</w:t>
       </w:r>
     </w:p>
@@ -1877,7 +1833,7 @@
           <w:szCs w:val="24"/>
           <w:lang w:eastAsia="en-PH"/>
         </w:rPr>
-        <w:t xml:space="preserve"> for the vendors since their transaction times will decrease and therefore increase the amount of customers each employee can accommodate at a time. This is because the payment will be automated, with the use of RFID and products </w:t>
+        <w:t xml:space="preserve"> for the vendors since their transaction times will decrease and therefore increase the amount of customers each employee can accommodate at a time. This is </w:t>
       </w:r>
       <w:r>
         <w:rPr>
@@ -1887,6 +1843,17 @@
           <w:szCs w:val="24"/>
           <w:lang w:eastAsia="en-PH"/>
         </w:rPr>
+        <w:lastRenderedPageBreak/>
+        <w:t xml:space="preserve">because the payment will be automated, with the use of RFID and products </w:t>
+      </w:r>
+      <w:r>
+        <w:rPr>
+          <w:rFonts w:ascii="Times New Roman" w:eastAsia="Times New Roman" w:hAnsi="Times New Roman" w:cs="Times New Roman"/>
+          <w:color w:val="000000"/>
+          <w:sz w:val="24"/>
+          <w:szCs w:val="24"/>
+          <w:lang w:eastAsia="en-PH"/>
+        </w:rPr>
         <w:t>have registered barcodes</w:t>
       </w:r>
       <w:r>
@@ -1907,18 +1874,7 @@
           <w:szCs w:val="24"/>
           <w:lang w:eastAsia="en-PH"/>
         </w:rPr>
-        <w:t xml:space="preserve">In every transaction, only the exact amount will be deducted from </w:t>
-      </w:r>
-      <w:r>
-        <w:rPr>
-          <w:rFonts w:ascii="Times New Roman" w:eastAsia="Times New Roman" w:hAnsi="Times New Roman" w:cs="Times New Roman"/>
-          <w:color w:val="000000"/>
-          <w:sz w:val="24"/>
-          <w:szCs w:val="24"/>
-          <w:lang w:eastAsia="en-PH"/>
-        </w:rPr>
-        <w:lastRenderedPageBreak/>
-        <w:t>the students’ remaining balance</w:t>
+        <w:t>In every transaction, only the exact amount will be deducted from the students’ remaining balance</w:t>
       </w:r>
       <w:r>
         <w:rPr>
@@ -2252,7 +2208,7 @@
           <w:sz w:val="24"/>
           <w:szCs w:val="24"/>
         </w:rPr>
-        <w:t xml:space="preserve"> mobile App stores or the Internet. Moreover, mobile Apps usually help users by connecting them to Internet services more commonly accessed on desktop or notebook computer, or help them by making it easier to use the </w:t>
+        <w:t xml:space="preserve"> mobile App stores or the Internet. Moreover, mobile </w:t>
       </w:r>
       <w:r>
         <w:rPr>
@@ -2261,7 +2217,7 @@
           <w:szCs w:val="24"/>
         </w:rPr>
         <w:lastRenderedPageBreak/>
-        <w:t>Internet on their portable devices.</w:t>
+        <w:t>Apps usually help users by connecting them to Internet services more commonly accessed on desktop or notebook computer, or help them by making it easier to use the Internet on their portable devices.</w:t>
       </w:r>
       <w:r>
         <w:rPr>
@@ -2337,7 +2293,6 @@
         </w:rPr>
         <w:tab/>
       </w:r>
-      <w:proofErr w:type="gramStart"/>
       <w:r>
         <w:rPr>
           <w:rFonts w:ascii="Times New Roman" w:hAnsi="Times New Roman" w:cs="Times New Roman"/>
@@ -2347,7 +2302,6 @@
         </w:rPr>
         <w:t>Cloud Computing.</w:t>
       </w:r>
-      <w:proofErr w:type="gramEnd"/>
       <w:r>
         <w:rPr>
           <w:rFonts w:ascii="Times New Roman" w:hAnsi="Times New Roman" w:cs="Times New Roman"/>
@@ -2444,7 +2398,6 @@
           <w:szCs w:val="24"/>
         </w:rPr>
       </w:pPr>
-      <w:proofErr w:type="gramStart"/>
       <w:r>
         <w:rPr>
           <w:rFonts w:ascii="Times New Roman" w:hAnsi="Times New Roman" w:cs="Times New Roman"/>
@@ -2455,7 +2408,6 @@
         </w:rPr>
         <w:t>ESP8266 Wireless Fidelity (Wi-Fi) Module.</w:t>
       </w:r>
-      <w:proofErr w:type="gramEnd"/>
       <w:r>
         <w:rPr>
           <w:rFonts w:ascii="Times New Roman" w:hAnsi="Times New Roman" w:cs="Times New Roman"/>
@@ -2465,7 +2417,7 @@
         </w:rPr>
         <w:t xml:space="preserve"> Conceptually, </w:t>
       </w:r>
-      <w:hyperlink r:id="rId6" w:tgtFrame="_blank" w:history="1">
+      <w:hyperlink r:id="rId5" w:tgtFrame="_blank" w:history="1">
         <w:r>
           <w:rPr>
             <w:rStyle w:val="Hyperlink"/>
@@ -2523,8 +2475,6 @@
         </w:rPr>
         <w:t>’s cloud.</w:t>
       </w:r>
-      <w:bookmarkStart w:id="0" w:name="_GoBack"/>
-      <w:bookmarkEnd w:id="0"/>
     </w:p>
     <w:p>
       <w:pPr>
@@ -2613,31 +2563,7 @@
           <w:u w:val="none"/>
         </w:rPr>
         <w:lastRenderedPageBreak/>
-        <w:t xml:space="preserve">Operationally, the NFC device in reader mode will be used as a means for the vendor to receive payment from the student. The </w:t>
-      </w:r>
-      <w:proofErr w:type="gramStart"/>
-      <w:r>
-        <w:rPr>
-          <w:rStyle w:val="Hyperlink"/>
-          <w:rFonts w:ascii="Times New Roman" w:hAnsi="Times New Roman" w:cs="Times New Roman"/>
-          <w:color w:val="auto"/>
-          <w:sz w:val="24"/>
-          <w:szCs w:val="24"/>
-          <w:u w:val="none"/>
-        </w:rPr>
-        <w:t>student will</w:t>
-      </w:r>
-      <w:proofErr w:type="gramEnd"/>
-      <w:r>
-        <w:rPr>
-          <w:rStyle w:val="Hyperlink"/>
-          <w:rFonts w:ascii="Times New Roman" w:hAnsi="Times New Roman" w:cs="Times New Roman"/>
-          <w:color w:val="auto"/>
-          <w:sz w:val="24"/>
-          <w:szCs w:val="24"/>
-          <w:u w:val="none"/>
-        </w:rPr>
-        <w:t xml:space="preserve"> his RFID card on this device to pay.</w:t>
+        <w:t>Operationally, the NFC device in reader mode will be used as a means for the vendor to receive payment from the student. The student will his RFID card on this device to pay.</w:t>
       </w:r>
     </w:p>
     <w:p>
@@ -2651,7 +2577,6 @@
           <w:shd w:val="clear" w:color="auto" w:fill="FFFFFF"/>
         </w:rPr>
       </w:pPr>
-      <w:proofErr w:type="gramStart"/>
       <w:r>
         <w:rPr>
           <w:rFonts w:ascii="Times New Roman" w:hAnsi="Times New Roman" w:cs="Times New Roman"/>
@@ -2669,53 +2594,25 @@
           <w:szCs w:val="24"/>
           <w:shd w:val="clear" w:color="auto" w:fill="FFFFFF"/>
         </w:rPr>
-        <w:t>.</w:t>
-      </w:r>
-      <w:proofErr w:type="gramEnd"/>
-      <w:r>
-        <w:rPr>
-          <w:rFonts w:ascii="Times New Roman" w:hAnsi="Times New Roman" w:cs="Times New Roman"/>
+        <w:t xml:space="preserve">.  </w:t>
+      </w:r>
+      <w:r>
+        <w:rPr>
+          <w:rFonts w:ascii="Times New Roman" w:hAnsi="Times New Roman"/>
           <w:sz w:val="24"/>
           <w:szCs w:val="24"/>
           <w:shd w:val="clear" w:color="auto" w:fill="FFFFFF"/>
         </w:rPr>
-        <w:t xml:space="preserve">  </w:t>
-      </w:r>
-      <w:r>
-        <w:rPr>
-          <w:rFonts w:ascii="Times New Roman" w:hAnsi="Times New Roman"/>
+        <w:t>PIC microcontrollers (</w:t>
+      </w:r>
+      <w:r>
+        <w:rPr>
+          <w:rFonts w:ascii="Times New Roman" w:hAnsi="Times New Roman" w:cs="Times New Roman"/>
           <w:sz w:val="24"/>
           <w:szCs w:val="24"/>
           <w:shd w:val="clear" w:color="auto" w:fill="FFFFFF"/>
         </w:rPr>
-        <w:t>PIC microcontrollers (</w:t>
-      </w:r>
-      <w:r>
-        <w:rPr>
-          <w:rFonts w:ascii="Times New Roman" w:hAnsi="Times New Roman" w:cs="Times New Roman"/>
-          <w:sz w:val="24"/>
-          <w:szCs w:val="24"/>
-          <w:shd w:val="clear" w:color="auto" w:fill="FFFFFF"/>
-        </w:rPr>
-        <w:t>Programmable Interface Controllers</w:t>
-      </w:r>
-      <w:r>
-        <w:rPr>
-          <w:rFonts w:ascii="Times New Roman" w:hAnsi="Times New Roman" w:cs="Times New Roman"/>
-          <w:sz w:val="24"/>
-          <w:szCs w:val="24"/>
-          <w:shd w:val="clear" w:color="auto" w:fill="FFFFFF"/>
-        </w:rPr>
-        <w:t>)</w:t>
-      </w:r>
-      <w:r>
-        <w:rPr>
-          <w:rFonts w:ascii="Times New Roman" w:hAnsi="Times New Roman" w:cs="Times New Roman"/>
-          <w:sz w:val="24"/>
-          <w:szCs w:val="24"/>
-          <w:shd w:val="clear" w:color="auto" w:fill="FFFFFF"/>
-        </w:rPr>
-        <w:t xml:space="preserve"> are electronic circuits that can be programmed to carry out a vast range of tasks. They can be programmed to be timers or to control a production line and much more. They are found in most electronic devices such as alarm systems, computer control systems, phones, in fact almost any electronic device. (Ryan, 2017)</w:t>
+        <w:t>Programmable Interface Controllers) are electronic circuits that can be programmed to carry out a vast range of tasks. They can be programmed to be timers or to control a production line and much more. They are found in most electronic devices such as alarm systems, computer control systems, phones, in fact almost any electronic device. (Ryan, 2017)</w:t>
       </w:r>
     </w:p>
     <w:p>
@@ -2856,7 +2753,7 @@
         </w:rPr>
         <w:t xml:space="preserve">(Retrieved from: </w:t>
       </w:r>
-      <w:hyperlink r:id="rId7" w:history="1">
+      <w:hyperlink r:id="rId6" w:history="1">
         <w:r>
           <w:rPr>
             <w:rStyle w:val="Hyperlink"/>
@@ -2984,36 +2881,211 @@
     </w:p>
     <w:p>
       <w:pPr>
-        <w:spacing w:after="0" w:line="480" w:lineRule="auto"/>
+        <w:spacing w:line="480" w:lineRule="auto"/>
+        <w:rPr>
+          <w:rFonts w:ascii="Times New Roman" w:hAnsi="Times New Roman" w:cs="Times New Roman"/>
+          <w:b/>
+          <w:sz w:val="24"/>
+          <w:szCs w:val="24"/>
+        </w:rPr>
+      </w:pPr>
+      <w:r>
+        <w:rPr>
+          <w:rFonts w:ascii="Times New Roman" w:hAnsi="Times New Roman" w:cs="Times New Roman"/>
+          <w:b/>
+          <w:sz w:val="24"/>
+          <w:szCs w:val="24"/>
+        </w:rPr>
+        <w:t>Review of Related Studies</w:t>
+      </w:r>
+    </w:p>
+    <w:p>
+      <w:pPr>
+        <w:spacing w:line="480" w:lineRule="auto"/>
         <w:ind w:firstLine="720"/>
         <w:rPr>
-          <w:rFonts w:ascii="Times New Roman" w:eastAsia="Times New Roman" w:hAnsi="Times New Roman" w:cs="Times New Roman"/>
-          <w:color w:val="000000"/>
-          <w:sz w:val="24"/>
-          <w:szCs w:val="24"/>
-          <w:lang w:eastAsia="en-PH"/>
-        </w:rPr>
-      </w:pPr>
-    </w:p>
-    <w:p>
-      <w:pPr>
-        <w:spacing w:line="480" w:lineRule="auto"/>
-        <w:rPr>
-          <w:rFonts w:ascii="Times New Roman" w:hAnsi="Times New Roman" w:cs="Times New Roman"/>
-          <w:sz w:val="24"/>
-          <w:szCs w:val="24"/>
-        </w:rPr>
-      </w:pPr>
-    </w:p>
-    <w:p>
-      <w:pPr>
-        <w:spacing w:line="480" w:lineRule="auto"/>
-        <w:rPr>
-          <w:rFonts w:ascii="Times New Roman" w:hAnsi="Times New Roman" w:cs="Times New Roman"/>
-          <w:sz w:val="24"/>
-          <w:szCs w:val="24"/>
-        </w:rPr>
-      </w:pPr>
+          <w:rFonts w:ascii="Times New Roman" w:hAnsi="Times New Roman" w:cs="Times New Roman"/>
+          <w:sz w:val="24"/>
+          <w:szCs w:val="24"/>
+        </w:rPr>
+      </w:pPr>
+      <w:r>
+        <w:rPr>
+          <w:rFonts w:ascii="Times New Roman" w:hAnsi="Times New Roman" w:cs="Times New Roman"/>
+          <w:sz w:val="24"/>
+          <w:szCs w:val="24"/>
+        </w:rPr>
+        <w:t>A study done by D. Herron, O. Castillo and R. Lewis in 2015, made use of an RFID bracelet, wristband or other ticketing medium having an embedded RFID chip to track a customer’s consumer behavior and provide incentives for using the bracelet like discounts. Customer information was gathered in real time and was used for marketing efforts in the current season, allowing the issuing organization to promote a specific game to a specific season ticket holder. A middleware then mediat</w:t>
+      </w:r>
+      <w:r>
+        <w:rPr>
+          <w:rFonts w:ascii="Times New Roman" w:hAnsi="Times New Roman" w:cs="Times New Roman"/>
+          <w:sz w:val="24"/>
+          <w:szCs w:val="24"/>
+        </w:rPr>
+        <w:t>es transactions between the RFID</w:t>
+      </w:r>
+      <w:r>
+        <w:rPr>
+          <w:rFonts w:ascii="Times New Roman" w:hAnsi="Times New Roman" w:cs="Times New Roman"/>
+          <w:sz w:val="24"/>
+          <w:szCs w:val="24"/>
+        </w:rPr>
+        <w:t xml:space="preserve"> chip and the vendor.</w:t>
+      </w:r>
+    </w:p>
+    <w:p>
+      <w:pPr>
+        <w:spacing w:line="480" w:lineRule="auto"/>
+        <w:ind w:firstLine="720"/>
+        <w:rPr>
+          <w:rFonts w:ascii="Times New Roman" w:eastAsia="Times New Roman" w:hAnsi="Times New Roman" w:cs="Times New Roman"/>
+          <w:sz w:val="24"/>
+          <w:szCs w:val="24"/>
+          <w:lang w:eastAsia="en-PH"/>
+        </w:rPr>
+      </w:pPr>
+      <w:r>
+        <w:rPr>
+          <w:rFonts w:ascii="Times New Roman" w:eastAsia="Times New Roman" w:hAnsi="Times New Roman" w:cs="Times New Roman"/>
+          <w:sz w:val="24"/>
+          <w:szCs w:val="24"/>
+          <w:lang w:eastAsia="en-PH"/>
+        </w:rPr>
+        <w:t xml:space="preserve">In the study, Micropayment Design System Using Near Field Communication Technology (NFC), which was done in 2013, the researchers have designed a system for an e-canteen that uses NFC. In the design, the seller has an app that receives notifications from a vending machine when it has received money from the buyer via the NFC. </w:t>
+      </w:r>
+      <w:r>
+        <w:rPr>
+          <w:rFonts w:ascii="Times New Roman" w:eastAsia="Times New Roman" w:hAnsi="Times New Roman" w:cs="Times New Roman"/>
+          <w:sz w:val="24"/>
+          <w:szCs w:val="24"/>
+          <w:lang w:eastAsia="en-PH"/>
+        </w:rPr>
+        <w:lastRenderedPageBreak/>
+        <w:t>Finally, a sales report can be generated after the transaction has been completed. The researchers have pointed out that making cashless transactions can provide ease and eliminate transaction traffic. It also provides security and convenience since the user is not obliged to bring physical money.</w:t>
+      </w:r>
+    </w:p>
+    <w:p>
+      <w:pPr>
+        <w:spacing w:line="480" w:lineRule="auto"/>
+        <w:ind w:firstLine="720"/>
+        <w:rPr>
+          <w:rFonts w:ascii="Times New Roman" w:hAnsi="Times New Roman" w:cs="Times New Roman"/>
+          <w:sz w:val="24"/>
+          <w:szCs w:val="24"/>
+        </w:rPr>
+      </w:pPr>
+      <w:r>
+        <w:rPr>
+          <w:rFonts w:ascii="Times New Roman" w:hAnsi="Times New Roman" w:cs="Times New Roman"/>
+          <w:sz w:val="24"/>
+          <w:szCs w:val="24"/>
+        </w:rPr>
+        <w:t>In another study in 2014 by Orozco, Tomblin and Modisette, the researchers developed a mobile applications that tracks transactions on the user’s bank accounts. The app allows the user to receive alerts on the user’s mobile phone regarding these transactions. The mobile app server is connected with the bank server which contains the user’s bank information and a customer database where transaction data are stored. The application receives notifications from the customer database after it is done processing the data, information is then displayed on the user’s device. If the user receives a notification reflecting a suspicious transaction, the user can send a response stating that the said transaction is unauthorized by him or her, and that his or her account has been breached. User response can also be used as an added security where the user can approve a transaction using a unique pin code or password</w:t>
+      </w:r>
+      <w:r>
+        <w:rPr>
+          <w:rFonts w:ascii="Times New Roman" w:hAnsi="Times New Roman" w:cs="Times New Roman"/>
+          <w:sz w:val="24"/>
+          <w:szCs w:val="24"/>
+        </w:rPr>
+        <w:t>.</w:t>
+      </w:r>
+    </w:p>
+    <w:p>
+      <w:pPr>
+        <w:spacing w:line="480" w:lineRule="auto"/>
+        <w:ind w:firstLine="720"/>
+        <w:rPr>
+          <w:rFonts w:ascii="Times New Roman" w:hAnsi="Times New Roman" w:cs="Times New Roman"/>
+          <w:sz w:val="24"/>
+          <w:szCs w:val="24"/>
+        </w:rPr>
+      </w:pPr>
+      <w:r>
+        <w:rPr>
+          <w:rFonts w:ascii="Times New Roman" w:hAnsi="Times New Roman" w:cs="Times New Roman"/>
+          <w:sz w:val="24"/>
+          <w:szCs w:val="24"/>
+        </w:rPr>
+        <w:t xml:space="preserve">It was stated in a study in 2014 by M.G. Avram that the development of technology and the Internet eventually led to the discovery of Cloud Computing. It is a way of sharing resources over the Internet (the users either release for others to lease or vice versa) which makes the resources more available for all. It’s also more cheaper since most if not all of the computing are done over the Internet, and more powerful because there’s so much we can do over the Internet that we’re yet to find out. </w:t>
+      </w:r>
+    </w:p>
+    <w:p>
+      <w:pPr>
+        <w:spacing w:line="480" w:lineRule="auto"/>
+        <w:ind w:firstLine="720"/>
+        <w:rPr>
+          <w:rFonts w:ascii="Times New Roman" w:hAnsi="Times New Roman" w:cs="Times New Roman"/>
+          <w:sz w:val="24"/>
+          <w:szCs w:val="24"/>
+        </w:rPr>
+      </w:pPr>
+      <w:r>
+        <w:rPr>
+          <w:rFonts w:ascii="Times New Roman" w:hAnsi="Times New Roman" w:cs="Times New Roman"/>
+          <w:sz w:val="24"/>
+          <w:szCs w:val="24"/>
+        </w:rPr>
+        <w:t xml:space="preserve">Companies actually tried to adapt to this new computing platform but later realized that it’s more complicated than what they thought. Complex data management, </w:t>
+      </w:r>
+      <w:r>
+        <w:rPr>
+          <w:rFonts w:ascii="Times New Roman" w:hAnsi="Times New Roman" w:cs="Times New Roman"/>
+          <w:sz w:val="24"/>
+          <w:szCs w:val="24"/>
+        </w:rPr>
+        <w:lastRenderedPageBreak/>
+        <w:t>system integration and complex management of multiple cloud providers. It gets worse as the scope gets wider. Companies worldwide actually gave interest to this new platform but questioned if it’s worth getting into. Some companies tried adapting this new platform because it’s the new trend or a new technological discovery. But some are hesitant fearing data exposure or that people may gain unauthorized access to their data since data are sent over the Internet. The study discussed that those 2 cases are examples of companies that aren’t fully informed of the new platform. Companies tried adapting to it because it’s new, but they haven’t been informed or they don’t know the full capacity of what can be done with it. Others are hesitant due to data security concerns, even though it actually may be safer than other methods. We can’t blame them for adapting or not due to their own preference, but this new platform could lead to more technological developments and advancements in the future.</w:t>
+      </w:r>
+    </w:p>
+    <w:p>
+      <w:pPr>
+        <w:spacing w:line="480" w:lineRule="auto"/>
+        <w:rPr>
+          <w:rFonts w:ascii="Times New Roman" w:hAnsi="Times New Roman" w:cs="Times New Roman"/>
+          <w:b/>
+          <w:sz w:val="24"/>
+          <w:szCs w:val="24"/>
+        </w:rPr>
+      </w:pPr>
+      <w:r>
+        <w:rPr>
+          <w:rFonts w:ascii="Times New Roman" w:hAnsi="Times New Roman" w:cs="Times New Roman"/>
+          <w:b/>
+          <w:sz w:val="24"/>
+          <w:szCs w:val="24"/>
+        </w:rPr>
+        <w:t>Synthesis</w:t>
+      </w:r>
+    </w:p>
+    <w:p>
+      <w:pPr>
+        <w:spacing w:line="480" w:lineRule="auto"/>
+        <w:rPr>
+          <w:rFonts w:ascii="Times New Roman" w:hAnsi="Times New Roman" w:cs="Times New Roman"/>
+          <w:sz w:val="24"/>
+          <w:szCs w:val="24"/>
+        </w:rPr>
+      </w:pPr>
+      <w:r>
+        <w:rPr>
+          <w:rFonts w:ascii="Times New Roman" w:hAnsi="Times New Roman" w:cs="Times New Roman"/>
+          <w:sz w:val="24"/>
+          <w:szCs w:val="24"/>
+        </w:rPr>
+        <w:tab/>
+        <w:t xml:space="preserve">The collection of related literature have helped the researchers in the Development of SMART Payment System for USLS – IS Cafeteria. The related literature also made use of RFID and NFC technologies as a medium to create transactions which is similar to the study. A related study made use of a mobile application for monitoring bank accounts. Similarly, the researchers plan to also create an app for the parents to monitor the student’s purchases and remaining balance. But aside from that, the researchers will add another feature to the design where the parents would be able to limit their child’s expenses for the day. Also, one related study has analyzed the efficiency of Cloud Computing in a business perspective. The researchers find this information </w:t>
+      </w:r>
+      <w:r>
+        <w:rPr>
+          <w:rFonts w:ascii="Times New Roman" w:hAnsi="Times New Roman" w:cs="Times New Roman"/>
+          <w:sz w:val="24"/>
+          <w:szCs w:val="24"/>
+        </w:rPr>
+        <w:lastRenderedPageBreak/>
+        <w:t xml:space="preserve">important since Cloud Computing will be used to store and process the data sent from the vendor to the cloud. </w:t>
+      </w:r>
     </w:p>
     <w:sectPr>
       <w:pgSz w:w="12240" w:h="15840"/>
@@ -3026,8 +3098,8 @@
 </file>
 
 <file path=word/numbering.xml><?xml version="1.0" encoding="utf-8"?>
-<w:numbering xmlns:wpc="http://schemas.microsoft.com/office/word/2010/wordprocessingCanvas" xmlns:mc="http://schemas.openxmlformats.org/markup-compatibility/2006" xmlns:o="urn:schemas-microsoft-com:office:office" xmlns:r="http://schemas.openxmlformats.org/officeDocument/2006/relationships" xmlns:m="http://schemas.openxmlformats.org/officeDocument/2006/math" xmlns:v="urn:schemas-microsoft-com:vml" xmlns:wp14="http://schemas.microsoft.com/office/word/2010/wordprocessingDrawing" xmlns:wp="http://schemas.openxmlformats.org/drawingml/2006/wordprocessingDrawing" xmlns:w10="urn:schemas-microsoft-com:office:word" xmlns:w="http://schemas.openxmlformats.org/wordprocessingml/2006/main" xmlns:w14="http://schemas.microsoft.com/office/word/2010/wordml" xmlns:wpg="http://schemas.microsoft.com/office/word/2010/wordprocessingGroup" xmlns:wpi="http://schemas.microsoft.com/office/word/2010/wordprocessingInk" xmlns:wne="http://schemas.microsoft.com/office/word/2006/wordml" xmlns:wps="http://schemas.microsoft.com/office/word/2010/wordprocessingShape" mc:Ignorable="w14 wp14">
-  <w:abstractNum w:abstractNumId="0">
+<w:numbering xmlns:wpc="http://schemas.microsoft.com/office/word/2010/wordprocessingCanvas" xmlns:mc="http://schemas.openxmlformats.org/markup-compatibility/2006" xmlns:o="urn:schemas-microsoft-com:office:office" xmlns:r="http://schemas.openxmlformats.org/officeDocument/2006/relationships" xmlns:m="http://schemas.openxmlformats.org/officeDocument/2006/math" xmlns:v="urn:schemas-microsoft-com:vml" xmlns:wp14="http://schemas.microsoft.com/office/word/2010/wordprocessingDrawing" xmlns:wp="http://schemas.openxmlformats.org/drawingml/2006/wordprocessingDrawing" xmlns:w10="urn:schemas-microsoft-com:office:word" xmlns:w="http://schemas.openxmlformats.org/wordprocessingml/2006/main" xmlns:w14="http://schemas.microsoft.com/office/word/2010/wordml" xmlns:w15="http://schemas.microsoft.com/office/word/2012/wordml" xmlns:wpg="http://schemas.microsoft.com/office/word/2010/wordprocessingGroup" xmlns:wpi="http://schemas.microsoft.com/office/word/2010/wordprocessingInk" xmlns:wne="http://schemas.microsoft.com/office/word/2006/wordml" xmlns:wps="http://schemas.microsoft.com/office/word/2010/wordprocessingShape" mc:Ignorable="w14 w15 wp14">
+  <w:abstractNum w:abstractNumId="0" w15:restartNumberingAfterBreak="0">
     <w:nsid w:val="2B67477A"/>
     <w:multiLevelType w:val="hybridMultilevel"/>
     <w:tmpl w:val="9F3408C8"/>
@@ -3120,7 +3192,7 @@
 </file>
 
 <file path=word/styles.xml><?xml version="1.0" encoding="utf-8"?>
-<w:styles xmlns:mc="http://schemas.openxmlformats.org/markup-compatibility/2006" xmlns:r="http://schemas.openxmlformats.org/officeDocument/2006/relationships" xmlns:w="http://schemas.openxmlformats.org/wordprocessingml/2006/main" xmlns:w14="http://schemas.microsoft.com/office/word/2010/wordml" mc:Ignorable="w14">
+<w:styles xmlns:mc="http://schemas.openxmlformats.org/markup-compatibility/2006" xmlns:r="http://schemas.openxmlformats.org/officeDocument/2006/relationships" xmlns:w="http://schemas.openxmlformats.org/wordprocessingml/2006/main" xmlns:w14="http://schemas.microsoft.com/office/word/2010/wordml" xmlns:w15="http://schemas.microsoft.com/office/word/2012/wordml" mc:Ignorable="w14 w15">
   <w:docDefaults>
     <w:rPrDefault>
       <w:rPr>
@@ -3136,365 +3208,378 @@
       </w:pPr>
     </w:pPrDefault>
   </w:docDefaults>
-  <w:latentStyles w:defLockedState="0" w:defUIPriority="99" w:defSemiHidden="1" w:defUnhideWhenUsed="1" w:defQFormat="0" w:count="267">
-    <w:lsdException w:name="Normal" w:semiHidden="0" w:uiPriority="0" w:unhideWhenUsed="0" w:qFormat="1"/>
-    <w:lsdException w:name="heading 1" w:semiHidden="0" w:uiPriority="9" w:unhideWhenUsed="0" w:qFormat="1"/>
-    <w:lsdException w:name="heading 2" w:uiPriority="9" w:qFormat="1"/>
-    <w:lsdException w:name="heading 3" w:uiPriority="9" w:qFormat="1"/>
-    <w:lsdException w:name="heading 4" w:uiPriority="9" w:qFormat="1"/>
-    <w:lsdException w:name="heading 5" w:uiPriority="9" w:qFormat="1"/>
-    <w:lsdException w:name="heading 6" w:uiPriority="9" w:qFormat="1"/>
-    <w:lsdException w:name="heading 7" w:uiPriority="9" w:qFormat="1"/>
-    <w:lsdException w:name="heading 8" w:uiPriority="9" w:qFormat="1"/>
-    <w:lsdException w:name="heading 9" w:uiPriority="9" w:qFormat="1"/>
-    <w:lsdException w:name="toc 1" w:uiPriority="39"/>
-    <w:lsdException w:name="toc 2" w:uiPriority="39"/>
-    <w:lsdException w:name="toc 3" w:uiPriority="39"/>
-    <w:lsdException w:name="toc 4" w:uiPriority="39"/>
-    <w:lsdException w:name="toc 5" w:uiPriority="39"/>
-    <w:lsdException w:name="toc 6" w:uiPriority="39"/>
-    <w:lsdException w:name="toc 7" w:uiPriority="39"/>
-    <w:lsdException w:name="toc 8" w:uiPriority="39"/>
-    <w:lsdException w:name="toc 9" w:uiPriority="39"/>
-    <w:lsdException w:name="caption" w:uiPriority="35" w:qFormat="1"/>
-    <w:lsdException w:name="Title" w:semiHidden="0" w:uiPriority="10" w:unhideWhenUsed="0" w:qFormat="1"/>
-    <w:lsdException w:name="Default Paragraph Font" w:uiPriority="1"/>
-    <w:lsdException w:name="Subtitle" w:semiHidden="0" w:uiPriority="11" w:unhideWhenUsed="0" w:qFormat="1"/>
-    <w:lsdException w:name="Strong" w:semiHidden="0" w:uiPriority="22" w:unhideWhenUsed="0" w:qFormat="1"/>
-    <w:lsdException w:name="Emphasis" w:semiHidden="0" w:uiPriority="20" w:unhideWhenUsed="0" w:qFormat="1"/>
-    <w:lsdException w:name="Table Grid" w:semiHidden="0" w:uiPriority="59" w:unhideWhenUsed="0"/>
-    <w:lsdException w:name="Placeholder Text" w:unhideWhenUsed="0"/>
-    <w:lsdException w:name="No Spacing" w:semiHidden="0" w:uiPriority="1" w:unhideWhenUsed="0" w:qFormat="1"/>
-    <w:lsdException w:name="Light Shading" w:semiHidden="0" w:uiPriority="60" w:unhideWhenUsed="0"/>
-    <w:lsdException w:name="Light List" w:semiHidden="0" w:uiPriority="61" w:unhideWhenUsed="0"/>
-    <w:lsdException w:name="Light Grid" w:semiHidden="0" w:uiPriority="62" w:unhideWhenUsed="0"/>
-    <w:lsdException w:name="Medium Shading 1" w:semiHidden="0" w:uiPriority="63" w:unhideWhenUsed="0"/>
-    <w:lsdException w:name="Medium Shading 2" w:semiHidden="0" w:uiPriority="64" w:unhideWhenUsed="0"/>
-    <w:lsdException w:name="Medium List 1" w:semiHidden="0" w:uiPriority="65" w:unhideWhenUsed="0"/>
-    <w:lsdException w:name="Medium List 2" w:semiHidden="0" w:uiPriority="66" w:unhideWhenUsed="0"/>
-    <w:lsdException w:name="Medium Grid 1" w:semiHidden="0" w:uiPriority="67" w:unhideWhenUsed="0"/>
-    <w:lsdException w:name="Medium Grid 2" w:semiHidden="0" w:uiPriority="68" w:unhideWhenUsed="0"/>
-    <w:lsdException w:name="Medium Grid 3" w:semiHidden="0" w:uiPriority="69" w:unhideWhenUsed="0"/>
-    <w:lsdException w:name="Dark List" w:semiHidden="0" w:uiPriority="70" w:unhideWhenUsed="0"/>
-    <w:lsdException w:name="Colorful Shading" w:semiHidden="0" w:uiPriority="71" w:unhideWhenUsed="0"/>
-    <w:lsdException w:name="Colorful List" w:semiHidden="0" w:uiPriority="72" w:unhideWhenUsed="0"/>
-    <w:lsdException w:name="Colorful Grid" w:semiHidden="0" w:uiPriority="73" w:unhideWhenUsed="0"/>
-    <w:lsdException w:name="Light Shading Accent 1" w:semiHidden="0" w:uiPriority="60" w:unhideWhenUsed="0"/>
-    <w:lsdException w:name="Light List Accent 1" w:semiHidden="0" w:uiPriority="61" w:unhideWhenUsed="0"/>
-    <w:lsdException w:name="Light Grid Accent 1" w:semiHidden="0" w:uiPriority="62" w:unhideWhenUsed="0"/>
-    <w:lsdException w:name="Medium Shading 1 Accent 1" w:semiHidden="0" w:uiPriority="63" w:unhideWhenUsed="0"/>
-    <w:lsdException w:name="Medium Shading 2 Accent 1" w:semiHidden="0" w:uiPriority="64" w:unhideWhenUsed="0"/>
-    <w:lsdException w:name="Medium List 1 Accent 1" w:semiHidden="0" w:uiPriority="65" w:unhideWhenUsed="0"/>
-    <w:lsdException w:name="Revision" w:unhideWhenUsed="0"/>
-    <w:lsdException w:name="List Paragraph" w:semiHidden="0" w:uiPriority="34" w:unhideWhenUsed="0" w:qFormat="1"/>
-    <w:lsdException w:name="Quote" w:semiHidden="0" w:uiPriority="29" w:unhideWhenUsed="0" w:qFormat="1"/>
-    <w:lsdException w:name="Intense Quote" w:semiHidden="0" w:uiPriority="30" w:unhideWhenUsed="0" w:qFormat="1"/>
-    <w:lsdException w:name="Medium List 2 Accent 1" w:semiHidden="0" w:uiPriority="66" w:unhideWhenUsed="0"/>
-    <w:lsdException w:name="Medium Grid 1 Accent 1" w:semiHidden="0" w:uiPriority="67" w:unhideWhenUsed="0"/>
-    <w:lsdException w:name="Medium Grid 2 Accent 1" w:semiHidden="0" w:uiPriority="68" w:unhideWhenUsed="0"/>
-    <w:lsdException w:name="Medium Grid 3 Accent 1" w:semiHidden="0" w:uiPriority="69" w:unhideWhenUsed="0"/>
-    <w:lsdException w:name="Dark List Accent 1" w:semiHidden="0" w:uiPriority="70" w:unhideWhenUsed="0"/>
-    <w:lsdException w:name="Colorful Shading Accent 1" w:semiHidden="0" w:uiPriority="71" w:unhideWhenUsed="0"/>
-    <w:lsdException w:name="Colorful List Accent 1" w:semiHidden="0" w:uiPriority="72" w:unhideWhenUsed="0"/>
-    <w:lsdException w:name="Colorful Grid Accent 1" w:semiHidden="0" w:uiPriority="73" w:unhideWhenUsed="0"/>
-    <w:lsdException w:name="Light Shading Accent 2" w:semiHidden="0" w:uiPriority="60" w:unhideWhenUsed="0"/>
-    <w:lsdException w:name="Light List Accent 2" w:semiHidden="0" w:uiPriority="61" w:unhideWhenUsed="0"/>
-    <w:lsdException w:name="Light Grid Accent 2" w:semiHidden="0" w:uiPriority="62" w:unhideWhenUsed="0"/>
-    <w:lsdException w:name="Medium Shading 1 Accent 2" w:semiHidden="0" w:uiPriority="63" w:unhideWhenUsed="0"/>
-    <w:lsdException w:name="Medium Shading 2 Accent 2" w:semiHidden="0" w:uiPriority="64" w:unhideWhenUsed="0"/>
-    <w:lsdException w:name="Medium List 1 Accent 2" w:semiHidden="0" w:uiPriority="65" w:unhideWhenUsed="0"/>
-    <w:lsdException w:name="Medium List 2 Accent 2" w:semiHidden="0" w:uiPriority="66" w:unhideWhenUsed="0"/>
-    <w:lsdException w:name="Medium Grid 1 Accent 2" w:semiHidden="0" w:uiPriority="67" w:unhideWhenUsed="0"/>
-    <w:lsdException w:name="Medium Grid 2 Accent 2" w:semiHidden="0" w:uiPriority="68" w:unhideWhenUsed="0"/>
-    <w:lsdException w:name="Medium Grid 3 Accent 2" w:semiHidden="0" w:uiPriority="69" w:unhideWhenUsed="0"/>
-    <w:lsdException w:name="Dark List Accent 2" w:semiHidden="0" w:uiPriority="70" w:unhideWhenUsed="0"/>
-    <w:lsdException w:name="Colorful Shading Accent 2" w:semiHidden="0" w:uiPriority="71" w:unhideWhenUsed="0"/>
-    <w:lsdException w:name="Colorful List Accent 2" w:semiHidden="0" w:uiPriority="72" w:unhideWhenUsed="0"/>
-    <w:lsdException w:name="Colorful Grid Accent 2" w:semiHidden="0" w:uiPriority="73" w:unhideWhenUsed="0"/>
-    <w:lsdException w:name="Light Shading Accent 3" w:semiHidden="0" w:uiPriority="60" w:unhideWhenUsed="0"/>
-    <w:lsdException w:name="Light List Accent 3" w:semiHidden="0" w:uiPriority="61" w:unhideWhenUsed="0"/>
-    <w:lsdException w:name="Light Grid Accent 3" w:semiHidden="0" w:uiPriority="62" w:unhideWhenUsed="0"/>
-    <w:lsdException w:name="Medium Shading 1 Accent 3" w:semiHidden="0" w:uiPriority="63" w:unhideWhenUsed="0"/>
-    <w:lsdException w:name="Medium Shading 2 Accent 3" w:semiHidden="0" w:uiPriority="64" w:unhideWhenUsed="0"/>
-    <w:lsdException w:name="Medium List 1 Accent 3" w:semiHidden="0" w:uiPriority="65" w:unhideWhenUsed="0"/>
-    <w:lsdException w:name="Medium List 2 Accent 3" w:semiHidden="0" w:uiPriority="66" w:unhideWhenUsed="0"/>
-    <w:lsdException w:name="Medium Grid 1 Accent 3" w:semiHidden="0" w:uiPriority="67" w:unhideWhenUsed="0"/>
-    <w:lsdException w:name="Medium Grid 2 Accent 3" w:semiHidden="0" w:uiPriority="68" w:unhideWhenUsed="0"/>
-    <w:lsdException w:name="Medium Grid 3 Accent 3" w:semiHidden="0" w:uiPriority="69" w:unhideWhenUsed="0"/>
-    <w:lsdException w:name="Dark List Accent 3" w:semiHidden="0" w:uiPriority="70" w:unhideWhenUsed="0"/>
-    <w:lsdException w:name="Colorful Shading Accent 3" w:semiHidden="0" w:uiPriority="71" w:unhideWhenUsed="0"/>
-    <w:lsdException w:name="Colorful List Accent 3" w:semiHidden="0" w:uiPriority="72" w:unhideWhenUsed="0"/>
-    <w:lsdException w:name="Colorful Grid Accent 3" w:semiHidden="0" w:uiPriority="73" w:unhideWhenUsed="0"/>
-    <w:lsdException w:name="Light Shading Accent 4" w:semiHidden="0" w:uiPriority="60" w:unhideWhenUsed="0"/>
-    <w:lsdException w:name="Light List Accent 4" w:semiHidden="0" w:uiPriority="61" w:unhideWhenUsed="0"/>
-    <w:lsdException w:name="Light Grid Accent 4" w:semiHidden="0" w:uiPriority="62" w:unhideWhenUsed="0"/>
-    <w:lsdException w:name="Medium Shading 1 Accent 4" w:semiHidden="0" w:uiPriority="63" w:unhideWhenUsed="0"/>
-    <w:lsdException w:name="Medium Shading 2 Accent 4" w:semiHidden="0" w:uiPriority="64" w:unhideWhenUsed="0"/>
-    <w:lsdException w:name="Medium List 1 Accent 4" w:semiHidden="0" w:uiPriority="65" w:unhideWhenUsed="0"/>
-    <w:lsdException w:name="Medium List 2 Accent 4" w:semiHidden="0" w:uiPriority="66" w:unhideWhenUsed="0"/>
-    <w:lsdException w:name="Medium Grid 1 Accent 4" w:semiHidden="0" w:uiPriority="67" w:unhideWhenUsed="0"/>
-    <w:lsdException w:name="Medium Grid 2 Accent 4" w:semiHidden="0" w:uiPriority="68" w:unhideWhenUsed="0"/>
-    <w:lsdException w:name="Medium Grid 3 Accent 4" w:semiHidden="0" w:uiPriority="69" w:unhideWhenUsed="0"/>
-    <w:lsdException w:name="Dark List Accent 4" w:semiHidden="0" w:uiPriority="70" w:unhideWhenUsed="0"/>
-    <w:lsdException w:name="Colorful Shading Accent 4" w:semiHidden="0" w:uiPriority="71" w:unhideWhenUsed="0"/>
-    <w:lsdException w:name="Colorful List Accent 4" w:semiHidden="0" w:uiPriority="72" w:unhideWhenUsed="0"/>
-    <w:lsdException w:name="Colorful Grid Accent 4" w:semiHidden="0" w:uiPriority="73" w:unhideWhenUsed="0"/>
-    <w:lsdException w:name="Light Shading Accent 5" w:semiHidden="0" w:uiPriority="60" w:unhideWhenUsed="0"/>
-    <w:lsdException w:name="Light List Accent 5" w:semiHidden="0" w:uiPriority="61" w:unhideWhenUsed="0"/>
-    <w:lsdException w:name="Light Grid Accent 5" w:semiHidden="0" w:uiPriority="62" w:unhideWhenUsed="0"/>
-    <w:lsdException w:name="Medium Shading 1 Accent 5" w:semiHidden="0" w:uiPriority="63" w:unhideWhenUsed="0"/>
-    <w:lsdException w:name="Medium Shading 2 Accent 5" w:semiHidden="0" w:uiPriority="64" w:unhideWhenUsed="0"/>
-    <w:lsdException w:name="Medium List 1 Accent 5" w:semiHidden="0" w:uiPriority="65" w:unhideWhenUsed="0"/>
-    <w:lsdException w:name="Medium List 2 Accent 5" w:semiHidden="0" w:uiPriority="66" w:unhideWhenUsed="0"/>
-    <w:lsdException w:name="Medium Grid 1 Accent 5" w:semiHidden="0" w:uiPriority="67" w:unhideWhenUsed="0"/>
-    <w:lsdException w:name="Medium Grid 2 Accent 5" w:semiHidden="0" w:uiPriority="68" w:unhideWhenUsed="0"/>
-    <w:lsdException w:name="Medium Grid 3 Accent 5" w:semiHidden="0" w:uiPriority="69" w:unhideWhenUsed="0"/>
-    <w:lsdException w:name="Dark List Accent 5" w:semiHidden="0" w:uiPriority="70" w:unhideWhenUsed="0"/>
-    <w:lsdException w:name="Colorful Shading Accent 5" w:semiHidden="0" w:uiPriority="71" w:unhideWhenUsed="0"/>
-    <w:lsdException w:name="Colorful List Accent 5" w:semiHidden="0" w:uiPriority="72" w:unhideWhenUsed="0"/>
-    <w:lsdException w:name="Colorful Grid Accent 5" w:semiHidden="0" w:uiPriority="73" w:unhideWhenUsed="0"/>
-    <w:lsdException w:name="Light Shading Accent 6" w:semiHidden="0" w:uiPriority="60" w:unhideWhenUsed="0"/>
-    <w:lsdException w:name="Light List Accent 6" w:semiHidden="0" w:uiPriority="61" w:unhideWhenUsed="0"/>
-    <w:lsdException w:name="Light Grid Accent 6" w:semiHidden="0" w:uiPriority="62" w:unhideWhenUsed="0"/>
-    <w:lsdException w:name="Medium Shading 1 Accent 6" w:semiHidden="0" w:uiPriority="63" w:unhideWhenUsed="0"/>
-    <w:lsdException w:name="Medium Shading 2 Accent 6" w:semiHidden="0" w:uiPriority="64" w:unhideWhenUsed="0"/>
-    <w:lsdException w:name="Medium List 1 Accent 6" w:semiHidden="0" w:uiPriority="65" w:unhideWhenUsed="0"/>
-    <w:lsdException w:name="Medium List 2 Accent 6" w:semiHidden="0" w:uiPriority="66" w:unhideWhenUsed="0"/>
-    <w:lsdException w:name="Medium Grid 1 Accent 6" w:semiHidden="0" w:uiPriority="67" w:unhideWhenUsed="0"/>
-    <w:lsdException w:name="Medium Grid 2 Accent 6" w:semiHidden="0" w:uiPriority="68" w:unhideWhenUsed="0"/>
-    <w:lsdException w:name="Medium Grid 3 Accent 6" w:semiHidden="0" w:uiPriority="69" w:unhideWhenUsed="0"/>
-    <w:lsdException w:name="Dark List Accent 6" w:semiHidden="0" w:uiPriority="70" w:unhideWhenUsed="0"/>
-    <w:lsdException w:name="Colorful Shading Accent 6" w:semiHidden="0" w:uiPriority="71" w:unhideWhenUsed="0"/>
-    <w:lsdException w:name="Colorful List Accent 6" w:semiHidden="0" w:uiPriority="72" w:unhideWhenUsed="0"/>
-    <w:lsdException w:name="Colorful Grid Accent 6" w:semiHidden="0" w:uiPriority="73" w:unhideWhenUsed="0"/>
-    <w:lsdException w:name="Subtle Emphasis" w:semiHidden="0" w:uiPriority="19" w:unhideWhenUsed="0" w:qFormat="1"/>
-    <w:lsdException w:name="Intense Emphasis" w:semiHidden="0" w:uiPriority="21" w:unhideWhenUsed="0" w:qFormat="1"/>
-    <w:lsdException w:name="Subtle Reference" w:semiHidden="0" w:uiPriority="31" w:unhideWhenUsed="0" w:qFormat="1"/>
-    <w:lsdException w:name="Intense Reference" w:semiHidden="0" w:uiPriority="32" w:unhideWhenUsed="0" w:qFormat="1"/>
-    <w:lsdException w:name="Book Title" w:semiHidden="0" w:uiPriority="33" w:unhideWhenUsed="0" w:qFormat="1"/>
-    <w:lsdException w:name="Bibliography" w:uiPriority="37"/>
-    <w:lsdException w:name="TOC Heading" w:uiPriority="39" w:qFormat="1"/>
-  </w:latentStyles>
-  <w:style w:type="paragraph" w:default="1" w:styleId="Normal">
-    <w:name w:val="Normal"/>
-    <w:qFormat/>
-    <w:rsid w:val="009E7901"/>
-    <w:pPr>
-      <w:spacing w:after="160" w:line="259" w:lineRule="auto"/>
-    </w:pPr>
-  </w:style>
-  <w:style w:type="character" w:default="1" w:styleId="DefaultParagraphFont">
-    <w:name w:val="Default Paragraph Font"/>
-    <w:uiPriority w:val="1"/>
-    <w:semiHidden/>
-    <w:unhideWhenUsed/>
-  </w:style>
-  <w:style w:type="table" w:default="1" w:styleId="TableNormal">
-    <w:name w:val="Normal Table"/>
-    <w:uiPriority w:val="99"/>
-    <w:semiHidden/>
-    <w:unhideWhenUsed/>
-    <w:tblPr>
-      <w:tblInd w:w="0" w:type="dxa"/>
-      <w:tblCellMar>
-        <w:top w:w="0" w:type="dxa"/>
-        <w:left w:w="108" w:type="dxa"/>
-        <w:bottom w:w="0" w:type="dxa"/>
-        <w:right w:w="108" w:type="dxa"/>
-      </w:tblCellMar>
-    </w:tblPr>
-  </w:style>
-  <w:style w:type="numbering" w:default="1" w:styleId="NoList">
-    <w:name w:val="No List"/>
-    <w:uiPriority w:val="99"/>
-    <w:semiHidden/>
-    <w:unhideWhenUsed/>
-  </w:style>
-  <w:style w:type="paragraph" w:styleId="ListParagraph">
-    <w:name w:val="List Paragraph"/>
-    <w:basedOn w:val="Normal"/>
-    <w:uiPriority w:val="34"/>
-    <w:qFormat/>
-    <w:rsid w:val="009E7901"/>
-    <w:pPr>
-      <w:ind w:left="720"/>
-      <w:contextualSpacing/>
-    </w:pPr>
-  </w:style>
-  <w:style w:type="character" w:styleId="Hyperlink">
-    <w:name w:val="Hyperlink"/>
-    <w:basedOn w:val="DefaultParagraphFont"/>
-    <w:uiPriority w:val="99"/>
-    <w:unhideWhenUsed/>
-    <w:rsid w:val="00CA5F0F"/>
-    <w:rPr>
-      <w:color w:val="0000FF" w:themeColor="hyperlink"/>
-      <w:u w:val="single"/>
-    </w:rPr>
-  </w:style>
-  <w:style w:type="character" w:customStyle="1" w:styleId="sewwrapper">
-    <w:name w:val="sew_wrapper"/>
-    <w:basedOn w:val="DefaultParagraphFont"/>
-    <w:rsid w:val="008E14C7"/>
-  </w:style>
-</w:styles>
-</file>
-
-<file path=word/stylesWithEffects.xml><?xml version="1.0" encoding="utf-8"?>
-<w:styles xmlns:wpc="http://schemas.microsoft.com/office/word/2010/wordprocessingCanvas" xmlns:mc="http://schemas.openxmlformats.org/markup-compatibility/2006" xmlns:o="urn:schemas-microsoft-com:office:office" xmlns:r="http://schemas.openxmlformats.org/officeDocument/2006/relationships" xmlns:m="http://schemas.openxmlformats.org/officeDocument/2006/math" xmlns:v="urn:schemas-microsoft-com:vml" xmlns:wp14="http://schemas.microsoft.com/office/word/2010/wordprocessingDrawing" xmlns:wp="http://schemas.openxmlformats.org/drawingml/2006/wordprocessingDrawing" xmlns:w10="urn:schemas-microsoft-com:office:word" xmlns:w="http://schemas.openxmlformats.org/wordprocessingml/2006/main" xmlns:w14="http://schemas.microsoft.com/office/word/2010/wordml" xmlns:wpg="http://schemas.microsoft.com/office/word/2010/wordprocessingGroup" xmlns:wpi="http://schemas.microsoft.com/office/word/2010/wordprocessingInk" xmlns:wne="http://schemas.microsoft.com/office/word/2006/wordml" xmlns:wps="http://schemas.microsoft.com/office/word/2010/wordprocessingShape" mc:Ignorable="w14 wp14">
-  <w:docDefaults>
-    <w:rPrDefault>
-      <w:rPr>
-        <w:rFonts w:asciiTheme="minorHAnsi" w:eastAsiaTheme="minorHAnsi" w:hAnsiTheme="minorHAnsi" w:cstheme="minorBidi"/>
-        <w:sz w:val="22"/>
-        <w:szCs w:val="22"/>
-        <w:lang w:val="en-PH" w:eastAsia="en-US" w:bidi="ar-SA"/>
-      </w:rPr>
-    </w:rPrDefault>
-    <w:pPrDefault>
-      <w:pPr>
-        <w:spacing w:after="200" w:line="276" w:lineRule="auto"/>
-      </w:pPr>
-    </w:pPrDefault>
-  </w:docDefaults>
-  <w:latentStyles w:defLockedState="0" w:defUIPriority="99" w:defSemiHidden="1" w:defUnhideWhenUsed="1" w:defQFormat="0" w:count="267">
-    <w:lsdException w:name="Normal" w:semiHidden="0" w:uiPriority="0" w:unhideWhenUsed="0" w:qFormat="1"/>
-    <w:lsdException w:name="heading 1" w:semiHidden="0" w:uiPriority="9" w:unhideWhenUsed="0" w:qFormat="1"/>
-    <w:lsdException w:name="heading 2" w:uiPriority="9" w:qFormat="1"/>
-    <w:lsdException w:name="heading 3" w:uiPriority="9" w:qFormat="1"/>
-    <w:lsdException w:name="heading 4" w:uiPriority="9" w:qFormat="1"/>
-    <w:lsdException w:name="heading 5" w:uiPriority="9" w:qFormat="1"/>
-    <w:lsdException w:name="heading 6" w:uiPriority="9" w:qFormat="1"/>
-    <w:lsdException w:name="heading 7" w:uiPriority="9" w:qFormat="1"/>
-    <w:lsdException w:name="heading 8" w:uiPriority="9" w:qFormat="1"/>
-    <w:lsdException w:name="heading 9" w:uiPriority="9" w:qFormat="1"/>
-    <w:lsdException w:name="toc 1" w:uiPriority="39"/>
-    <w:lsdException w:name="toc 2" w:uiPriority="39"/>
-    <w:lsdException w:name="toc 3" w:uiPriority="39"/>
-    <w:lsdException w:name="toc 4" w:uiPriority="39"/>
-    <w:lsdException w:name="toc 5" w:uiPriority="39"/>
-    <w:lsdException w:name="toc 6" w:uiPriority="39"/>
-    <w:lsdException w:name="toc 7" w:uiPriority="39"/>
-    <w:lsdException w:name="toc 8" w:uiPriority="39"/>
-    <w:lsdException w:name="toc 9" w:uiPriority="39"/>
-    <w:lsdException w:name="caption" w:uiPriority="35" w:qFormat="1"/>
-    <w:lsdException w:name="Title" w:semiHidden="0" w:uiPriority="10" w:unhideWhenUsed="0" w:qFormat="1"/>
-    <w:lsdException w:name="Default Paragraph Font" w:uiPriority="1"/>
-    <w:lsdException w:name="Subtitle" w:semiHidden="0" w:uiPriority="11" w:unhideWhenUsed="0" w:qFormat="1"/>
-    <w:lsdException w:name="Strong" w:semiHidden="0" w:uiPriority="22" w:unhideWhenUsed="0" w:qFormat="1"/>
-    <w:lsdException w:name="Emphasis" w:semiHidden="0" w:uiPriority="20" w:unhideWhenUsed="0" w:qFormat="1"/>
-    <w:lsdException w:name="Table Grid" w:semiHidden="0" w:uiPriority="59" w:unhideWhenUsed="0"/>
-    <w:lsdException w:name="Placeholder Text" w:unhideWhenUsed="0"/>
-    <w:lsdException w:name="No Spacing" w:semiHidden="0" w:uiPriority="1" w:unhideWhenUsed="0" w:qFormat="1"/>
-    <w:lsdException w:name="Light Shading" w:semiHidden="0" w:uiPriority="60" w:unhideWhenUsed="0"/>
-    <w:lsdException w:name="Light List" w:semiHidden="0" w:uiPriority="61" w:unhideWhenUsed="0"/>
-    <w:lsdException w:name="Light Grid" w:semiHidden="0" w:uiPriority="62" w:unhideWhenUsed="0"/>
-    <w:lsdException w:name="Medium Shading 1" w:semiHidden="0" w:uiPriority="63" w:unhideWhenUsed="0"/>
-    <w:lsdException w:name="Medium Shading 2" w:semiHidden="0" w:uiPriority="64" w:unhideWhenUsed="0"/>
-    <w:lsdException w:name="Medium List 1" w:semiHidden="0" w:uiPriority="65" w:unhideWhenUsed="0"/>
-    <w:lsdException w:name="Medium List 2" w:semiHidden="0" w:uiPriority="66" w:unhideWhenUsed="0"/>
-    <w:lsdException w:name="Medium Grid 1" w:semiHidden="0" w:uiPriority="67" w:unhideWhenUsed="0"/>
-    <w:lsdException w:name="Medium Grid 2" w:semiHidden="0" w:uiPriority="68" w:unhideWhenUsed="0"/>
-    <w:lsdException w:name="Medium Grid 3" w:semiHidden="0" w:uiPriority="69" w:unhideWhenUsed="0"/>
-    <w:lsdException w:name="Dark List" w:semiHidden="0" w:uiPriority="70" w:unhideWhenUsed="0"/>
-    <w:lsdException w:name="Colorful Shading" w:semiHidden="0" w:uiPriority="71" w:unhideWhenUsed="0"/>
-    <w:lsdException w:name="Colorful List" w:semiHidden="0" w:uiPriority="72" w:unhideWhenUsed="0"/>
-    <w:lsdException w:name="Colorful Grid" w:semiHidden="0" w:uiPriority="73" w:unhideWhenUsed="0"/>
-    <w:lsdException w:name="Light Shading Accent 1" w:semiHidden="0" w:uiPriority="60" w:unhideWhenUsed="0"/>
-    <w:lsdException w:name="Light List Accent 1" w:semiHidden="0" w:uiPriority="61" w:unhideWhenUsed="0"/>
-    <w:lsdException w:name="Light Grid Accent 1" w:semiHidden="0" w:uiPriority="62" w:unhideWhenUsed="0"/>
-    <w:lsdException w:name="Medium Shading 1 Accent 1" w:semiHidden="0" w:uiPriority="63" w:unhideWhenUsed="0"/>
-    <w:lsdException w:name="Medium Shading 2 Accent 1" w:semiHidden="0" w:uiPriority="64" w:unhideWhenUsed="0"/>
-    <w:lsdException w:name="Medium List 1 Accent 1" w:semiHidden="0" w:uiPriority="65" w:unhideWhenUsed="0"/>
-    <w:lsdException w:name="Revision" w:unhideWhenUsed="0"/>
-    <w:lsdException w:name="List Paragraph" w:semiHidden="0" w:uiPriority="34" w:unhideWhenUsed="0" w:qFormat="1"/>
-    <w:lsdException w:name="Quote" w:semiHidden="0" w:uiPriority="29" w:unhideWhenUsed="0" w:qFormat="1"/>
-    <w:lsdException w:name="Intense Quote" w:semiHidden="0" w:uiPriority="30" w:unhideWhenUsed="0" w:qFormat="1"/>
-    <w:lsdException w:name="Medium List 2 Accent 1" w:semiHidden="0" w:uiPriority="66" w:unhideWhenUsed="0"/>
-    <w:lsdException w:name="Medium Grid 1 Accent 1" w:semiHidden="0" w:uiPriority="67" w:unhideWhenUsed="0"/>
-    <w:lsdException w:name="Medium Grid 2 Accent 1" w:semiHidden="0" w:uiPriority="68" w:unhideWhenUsed="0"/>
-    <w:lsdException w:name="Medium Grid 3 Accent 1" w:semiHidden="0" w:uiPriority="69" w:unhideWhenUsed="0"/>
-    <w:lsdException w:name="Dark List Accent 1" w:semiHidden="0" w:uiPriority="70" w:unhideWhenUsed="0"/>
-    <w:lsdException w:name="Colorful Shading Accent 1" w:semiHidden="0" w:uiPriority="71" w:unhideWhenUsed="0"/>
-    <w:lsdException w:name="Colorful List Accent 1" w:semiHidden="0" w:uiPriority="72" w:unhideWhenUsed="0"/>
-    <w:lsdException w:name="Colorful Grid Accent 1" w:semiHidden="0" w:uiPriority="73" w:unhideWhenUsed="0"/>
-    <w:lsdException w:name="Light Shading Accent 2" w:semiHidden="0" w:uiPriority="60" w:unhideWhenUsed="0"/>
-    <w:lsdException w:name="Light List Accent 2" w:semiHidden="0" w:uiPriority="61" w:unhideWhenUsed="0"/>
-    <w:lsdException w:name="Light Grid Accent 2" w:semiHidden="0" w:uiPriority="62" w:unhideWhenUsed="0"/>
-    <w:lsdException w:name="Medium Shading 1 Accent 2" w:semiHidden="0" w:uiPriority="63" w:unhideWhenUsed="0"/>
-    <w:lsdException w:name="Medium Shading 2 Accent 2" w:semiHidden="0" w:uiPriority="64" w:unhideWhenUsed="0"/>
-    <w:lsdException w:name="Medium List 1 Accent 2" w:semiHidden="0" w:uiPriority="65" w:unhideWhenUsed="0"/>
-    <w:lsdException w:name="Medium List 2 Accent 2" w:semiHidden="0" w:uiPriority="66" w:unhideWhenUsed="0"/>
-    <w:lsdException w:name="Medium Grid 1 Accent 2" w:semiHidden="0" w:uiPriority="67" w:unhideWhenUsed="0"/>
-    <w:lsdException w:name="Medium Grid 2 Accent 2" w:semiHidden="0" w:uiPriority="68" w:unhideWhenUsed="0"/>
-    <w:lsdException w:name="Medium Grid 3 Accent 2" w:semiHidden="0" w:uiPriority="69" w:unhideWhenUsed="0"/>
-    <w:lsdException w:name="Dark List Accent 2" w:semiHidden="0" w:uiPriority="70" w:unhideWhenUsed="0"/>
-    <w:lsdException w:name="Colorful Shading Accent 2" w:semiHidden="0" w:uiPriority="71" w:unhideWhenUsed="0"/>
-    <w:lsdException w:name="Colorful List Accent 2" w:semiHidden="0" w:uiPriority="72" w:unhideWhenUsed="0"/>
-    <w:lsdException w:name="Colorful Grid Accent 2" w:semiHidden="0" w:uiPriority="73" w:unhideWhenUsed="0"/>
-    <w:lsdException w:name="Light Shading Accent 3" w:semiHidden="0" w:uiPriority="60" w:unhideWhenUsed="0"/>
-    <w:lsdException w:name="Light List Accent 3" w:semiHidden="0" w:uiPriority="61" w:unhideWhenUsed="0"/>
-    <w:lsdException w:name="Light Grid Accent 3" w:semiHidden="0" w:uiPriority="62" w:unhideWhenUsed="0"/>
-    <w:lsdException w:name="Medium Shading 1 Accent 3" w:semiHidden="0" w:uiPriority="63" w:unhideWhenUsed="0"/>
-    <w:lsdException w:name="Medium Shading 2 Accent 3" w:semiHidden="0" w:uiPriority="64" w:unhideWhenUsed="0"/>
-    <w:lsdException w:name="Medium List 1 Accent 3" w:semiHidden="0" w:uiPriority="65" w:unhideWhenUsed="0"/>
-    <w:lsdException w:name="Medium List 2 Accent 3" w:semiHidden="0" w:uiPriority="66" w:unhideWhenUsed="0"/>
-    <w:lsdException w:name="Medium Grid 1 Accent 3" w:semiHidden="0" w:uiPriority="67" w:unhideWhenUsed="0"/>
-    <w:lsdException w:name="Medium Grid 2 Accent 3" w:semiHidden="0" w:uiPriority="68" w:unhideWhenUsed="0"/>
-    <w:lsdException w:name="Medium Grid 3 Accent 3" w:semiHidden="0" w:uiPriority="69" w:unhideWhenUsed="0"/>
-    <w:lsdException w:name="Dark List Accent 3" w:semiHidden="0" w:uiPriority="70" w:unhideWhenUsed="0"/>
-    <w:lsdException w:name="Colorful Shading Accent 3" w:semiHidden="0" w:uiPriority="71" w:unhideWhenUsed="0"/>
-    <w:lsdException w:name="Colorful List Accent 3" w:semiHidden="0" w:uiPriority="72" w:unhideWhenUsed="0"/>
-    <w:lsdException w:name="Colorful Grid Accent 3" w:semiHidden="0" w:uiPriority="73" w:unhideWhenUsed="0"/>
-    <w:lsdException w:name="Light Shading Accent 4" w:semiHidden="0" w:uiPriority="60" w:unhideWhenUsed="0"/>
-    <w:lsdException w:name="Light List Accent 4" w:semiHidden="0" w:uiPriority="61" w:unhideWhenUsed="0"/>
-    <w:lsdException w:name="Light Grid Accent 4" w:semiHidden="0" w:uiPriority="62" w:unhideWhenUsed="0"/>
-    <w:lsdException w:name="Medium Shading 1 Accent 4" w:semiHidden="0" w:uiPriority="63" w:unhideWhenUsed="0"/>
-    <w:lsdException w:name="Medium Shading 2 Accent 4" w:semiHidden="0" w:uiPriority="64" w:unhideWhenUsed="0"/>
-    <w:lsdException w:name="Medium List 1 Accent 4" w:semiHidden="0" w:uiPriority="65" w:unhideWhenUsed="0"/>
-    <w:lsdException w:name="Medium List 2 Accent 4" w:semiHidden="0" w:uiPriority="66" w:unhideWhenUsed="0"/>
-    <w:lsdException w:name="Medium Grid 1 Accent 4" w:semiHidden="0" w:uiPriority="67" w:unhideWhenUsed="0"/>
-    <w:lsdException w:name="Medium Grid 2 Accent 4" w:semiHidden="0" w:uiPriority="68" w:unhideWhenUsed="0"/>
-    <w:lsdException w:name="Medium Grid 3 Accent 4" w:semiHidden="0" w:uiPriority="69" w:unhideWhenUsed="0"/>
-    <w:lsdException w:name="Dark List Accent 4" w:semiHidden="0" w:uiPriority="70" w:unhideWhenUsed="0"/>
-    <w:lsdException w:name="Colorful Shading Accent 4" w:semiHidden="0" w:uiPriority="71" w:unhideWhenUsed="0"/>
-    <w:lsdException w:name="Colorful List Accent 4" w:semiHidden="0" w:uiPriority="72" w:unhideWhenUsed="0"/>
-    <w:lsdException w:name="Colorful Grid Accent 4" w:semiHidden="0" w:uiPriority="73" w:unhideWhenUsed="0"/>
-    <w:lsdException w:name="Light Shading Accent 5" w:semiHidden="0" w:uiPriority="60" w:unhideWhenUsed="0"/>
-    <w:lsdException w:name="Light List Accent 5" w:semiHidden="0" w:uiPriority="61" w:unhideWhenUsed="0"/>
-    <w:lsdException w:name="Light Grid Accent 5" w:semiHidden="0" w:uiPriority="62" w:unhideWhenUsed="0"/>
-    <w:lsdException w:name="Medium Shading 1 Accent 5" w:semiHidden="0" w:uiPriority="63" w:unhideWhenUsed="0"/>
-    <w:lsdException w:name="Medium Shading 2 Accent 5" w:semiHidden="0" w:uiPriority="64" w:unhideWhenUsed="0"/>
-    <w:lsdException w:name="Medium List 1 Accent 5" w:semiHidden="0" w:uiPriority="65" w:unhideWhenUsed="0"/>
-    <w:lsdException w:name="Medium List 2 Accent 5" w:semiHidden="0" w:uiPriority="66" w:unhideWhenUsed="0"/>
-    <w:lsdException w:name="Medium Grid 1 Accent 5" w:semiHidden="0" w:uiPriority="67" w:unhideWhenUsed="0"/>
-    <w:lsdException w:name="Medium Grid 2 Accent 5" w:semiHidden="0" w:uiPriority="68" w:unhideWhenUsed="0"/>
-    <w:lsdException w:name="Medium Grid 3 Accent 5" w:semiHidden="0" w:uiPriority="69" w:unhideWhenUsed="0"/>
-    <w:lsdException w:name="Dark List Accent 5" w:semiHidden="0" w:uiPriority="70" w:unhideWhenUsed="0"/>
-    <w:lsdException w:name="Colorful Shading Accent 5" w:semiHidden="0" w:uiPriority="71" w:unhideWhenUsed="0"/>
-    <w:lsdException w:name="Colorful List Accent 5" w:semiHidden="0" w:uiPriority="72" w:unhideWhenUsed="0"/>
-    <w:lsdException w:name="Colorful Grid Accent 5" w:semiHidden="0" w:uiPriority="73" w:unhideWhenUsed="0"/>
-    <w:lsdException w:name="Light Shading Accent 6" w:semiHidden="0" w:uiPriority="60" w:unhideWhenUsed="0"/>
-    <w:lsdException w:name="Light List Accent 6" w:semiHidden="0" w:uiPriority="61" w:unhideWhenUsed="0"/>
-    <w:lsdException w:name="Light Grid Accent 6" w:semiHidden="0" w:uiPriority="62" w:unhideWhenUsed="0"/>
-    <w:lsdException w:name="Medium Shading 1 Accent 6" w:semiHidden="0" w:uiPriority="63" w:unhideWhenUsed="0"/>
-    <w:lsdException w:name="Medium Shading 2 Accent 6" w:semiHidden="0" w:uiPriority="64" w:unhideWhenUsed="0"/>
-    <w:lsdException w:name="Medium List 1 Accent 6" w:semiHidden="0" w:uiPriority="65" w:unhideWhenUsed="0"/>
-    <w:lsdException w:name="Medium List 2 Accent 6" w:semiHidden="0" w:uiPriority="66" w:unhideWhenUsed="0"/>
-    <w:lsdException w:name="Medium Grid 1 Accent 6" w:semiHidden="0" w:uiPriority="67" w:unhideWhenUsed="0"/>
-    <w:lsdException w:name="Medium Grid 2 Accent 6" w:semiHidden="0" w:uiPriority="68" w:unhideWhenUsed="0"/>
-    <w:lsdException w:name="Medium Grid 3 Accent 6" w:semiHidden="0" w:uiPriority="69" w:unhideWhenUsed="0"/>
-    <w:lsdException w:name="Dark List Accent 6" w:semiHidden="0" w:uiPriority="70" w:unhideWhenUsed="0"/>
-    <w:lsdException w:name="Colorful Shading Accent 6" w:semiHidden="0" w:uiPriority="71" w:unhideWhenUsed="0"/>
-    <w:lsdException w:name="Colorful List Accent 6" w:semiHidden="0" w:uiPriority="72" w:unhideWhenUsed="0"/>
-    <w:lsdException w:name="Colorful Grid Accent 6" w:semiHidden="0" w:uiPriority="73" w:unhideWhenUsed="0"/>
-    <w:lsdException w:name="Subtle Emphasis" w:semiHidden="0" w:uiPriority="19" w:unhideWhenUsed="0" w:qFormat="1"/>
-    <w:lsdException w:name="Intense Emphasis" w:semiHidden="0" w:uiPriority="21" w:unhideWhenUsed="0" w:qFormat="1"/>
-    <w:lsdException w:name="Subtle Reference" w:semiHidden="0" w:uiPriority="31" w:unhideWhenUsed="0" w:qFormat="1"/>
-    <w:lsdException w:name="Intense Reference" w:semiHidden="0" w:uiPriority="32" w:unhideWhenUsed="0" w:qFormat="1"/>
-    <w:lsdException w:name="Book Title" w:semiHidden="0" w:uiPriority="33" w:unhideWhenUsed="0" w:qFormat="1"/>
-    <w:lsdException w:name="Bibliography" w:uiPriority="37"/>
-    <w:lsdException w:name="TOC Heading" w:uiPriority="39" w:qFormat="1"/>
+  <w:latentStyles w:defLockedState="0" w:defUIPriority="99" w:defSemiHidden="0" w:defUnhideWhenUsed="0" w:defQFormat="0" w:count="371">
+    <w:lsdException w:name="Normal" w:uiPriority="0" w:qFormat="1"/>
+    <w:lsdException w:name="heading 1" w:uiPriority="9" w:qFormat="1"/>
+    <w:lsdException w:name="heading 2" w:semiHidden="1" w:uiPriority="9" w:unhideWhenUsed="1" w:qFormat="1"/>
+    <w:lsdException w:name="heading 3" w:semiHidden="1" w:uiPriority="9" w:unhideWhenUsed="1" w:qFormat="1"/>
+    <w:lsdException w:name="heading 4" w:semiHidden="1" w:uiPriority="9" w:unhideWhenUsed="1" w:qFormat="1"/>
+    <w:lsdException w:name="heading 5" w:semiHidden="1" w:uiPriority="9" w:unhideWhenUsed="1" w:qFormat="1"/>
+    <w:lsdException w:name="heading 6" w:semiHidden="1" w:uiPriority="9" w:unhideWhenUsed="1" w:qFormat="1"/>
+    <w:lsdException w:name="heading 7" w:semiHidden="1" w:uiPriority="9" w:unhideWhenUsed="1" w:qFormat="1"/>
+    <w:lsdException w:name="heading 8" w:semiHidden="1" w:uiPriority="9" w:unhideWhenUsed="1" w:qFormat="1"/>
+    <w:lsdException w:name="heading 9" w:semiHidden="1" w:uiPriority="9" w:unhideWhenUsed="1" w:qFormat="1"/>
+    <w:lsdException w:name="index 1" w:semiHidden="1" w:unhideWhenUsed="1"/>
+    <w:lsdException w:name="index 2" w:semiHidden="1" w:unhideWhenUsed="1"/>
+    <w:lsdException w:name="index 3" w:semiHidden="1" w:unhideWhenUsed="1"/>
+    <w:lsdException w:name="index 4" w:semiHidden="1" w:unhideWhenUsed="1"/>
+    <w:lsdException w:name="index 5" w:semiHidden="1" w:unhideWhenUsed="1"/>
+    <w:lsdException w:name="index 6" w:semiHidden="1" w:unhideWhenUsed="1"/>
+    <w:lsdException w:name="index 7" w:semiHidden="1" w:unhideWhenUsed="1"/>
+    <w:lsdException w:name="index 8" w:semiHidden="1" w:unhideWhenUsed="1"/>
+    <w:lsdException w:name="index 9" w:semiHidden="1" w:unhideWhenUsed="1"/>
+    <w:lsdException w:name="toc 1" w:semiHidden="1" w:uiPriority="39" w:unhideWhenUsed="1"/>
+    <w:lsdException w:name="toc 2" w:semiHidden="1" w:uiPriority="39" w:unhideWhenUsed="1"/>
+    <w:lsdException w:name="toc 3" w:semiHidden="1" w:uiPriority="39" w:unhideWhenUsed="1"/>
+    <w:lsdException w:name="toc 4" w:semiHidden="1" w:uiPriority="39" w:unhideWhenUsed="1"/>
+    <w:lsdException w:name="toc 5" w:semiHidden="1" w:uiPriority="39" w:unhideWhenUsed="1"/>
+    <w:lsdException w:name="toc 6" w:semiHidden="1" w:uiPriority="39" w:unhideWhenUsed="1"/>
+    <w:lsdException w:name="toc 7" w:semiHidden="1" w:uiPriority="39" w:unhideWhenUsed="1"/>
+    <w:lsdException w:name="toc 8" w:semiHidden="1" w:uiPriority="39" w:unhideWhenUsed="1"/>
+    <w:lsdException w:name="toc 9" w:semiHidden="1" w:uiPriority="39" w:unhideWhenUsed="1"/>
+    <w:lsdException w:name="Normal Indent" w:semiHidden="1" w:unhideWhenUsed="1"/>
+    <w:lsdException w:name="footnote text" w:semiHidden="1" w:unhideWhenUsed="1"/>
+    <w:lsdException w:name="annotation text" w:semiHidden="1" w:unhideWhenUsed="1"/>
+    <w:lsdException w:name="header" w:semiHidden="1" w:unhideWhenUsed="1"/>
+    <w:lsdException w:name="footer" w:semiHidden="1" w:unhideWhenUsed="1"/>
+    <w:lsdException w:name="index heading" w:semiHidden="1" w:unhideWhenUsed="1"/>
+    <w:lsdException w:name="caption" w:semiHidden="1" w:uiPriority="35" w:unhideWhenUsed="1" w:qFormat="1"/>
+    <w:lsdException w:name="table of figures" w:semiHidden="1" w:unhideWhenUsed="1"/>
+    <w:lsdException w:name="envelope address" w:semiHidden="1" w:unhideWhenUsed="1"/>
+    <w:lsdException w:name="envelope return" w:semiHidden="1" w:unhideWhenUsed="1"/>
+    <w:lsdException w:name="footnote reference" w:semiHidden="1" w:unhideWhenUsed="1"/>
+    <w:lsdException w:name="annotation reference" w:semiHidden="1" w:unhideWhenUsed="1"/>
+    <w:lsdException w:name="line number" w:semiHidden="1" w:unhideWhenUsed="1"/>
+    <w:lsdException w:name="page number" w:semiHidden="1" w:unhideWhenUsed="1"/>
+    <w:lsdException w:name="endnote reference" w:semiHidden="1" w:unhideWhenUsed="1"/>
+    <w:lsdException w:name="endnote text" w:semiHidden="1" w:unhideWhenUsed="1"/>
+    <w:lsdException w:name="table of authorities" w:semiHidden="1" w:unhideWhenUsed="1"/>
+    <w:lsdException w:name="macro" w:semiHidden="1" w:unhideWhenUsed="1"/>
+    <w:lsdException w:name="toa heading" w:semiHidden="1" w:unhideWhenUsed="1"/>
+    <w:lsdException w:name="List" w:semiHidden="1" w:unhideWhenUsed="1"/>
+    <w:lsdException w:name="List Bullet" w:semiHidden="1" w:unhideWhenUsed="1"/>
+    <w:lsdException w:name="List Number" w:semiHidden="1" w:unhideWhenUsed="1"/>
+    <w:lsdException w:name="List 2" w:semiHidden="1" w:unhideWhenUsed="1"/>
+    <w:lsdException w:name="List 3" w:semiHidden="1" w:unhideWhenUsed="1"/>
+    <w:lsdException w:name="List 4" w:semiHidden="1" w:unhideWhenUsed="1"/>
+    <w:lsdException w:name="List 5" w:semiHidden="1" w:unhideWhenUsed="1"/>
+    <w:lsdException w:name="List Bullet 2" w:semiHidden="1" w:unhideWhenUsed="1"/>
+    <w:lsdException w:name="List Bullet 3" w:semiHidden="1" w:unhideWhenUsed="1"/>
+    <w:lsdException w:name="List Bullet 4" w:semiHidden="1" w:unhideWhenUsed="1"/>
+    <w:lsdException w:name="List Bullet 5" w:semiHidden="1" w:unhideWhenUsed="1"/>
+    <w:lsdException w:name="List Number 2" w:semiHidden="1" w:unhideWhenUsed="1"/>
+    <w:lsdException w:name="List Number 3" w:semiHidden="1" w:unhideWhenUsed="1"/>
+    <w:lsdException w:name="List Number 4" w:semiHidden="1" w:unhideWhenUsed="1"/>
+    <w:lsdException w:name="List Number 5" w:semiHidden="1" w:unhideWhenUsed="1"/>
+    <w:lsdException w:name="Title" w:uiPriority="10" w:qFormat="1"/>
+    <w:lsdException w:name="Closing" w:semiHidden="1" w:unhideWhenUsed="1"/>
+    <w:lsdException w:name="Signature" w:semiHidden="1" w:unhideWhenUsed="1"/>
+    <w:lsdException w:name="Default Paragraph Font" w:semiHidden="1" w:uiPriority="1" w:unhideWhenUsed="1"/>
+    <w:lsdException w:name="Body Text" w:semiHidden="1" w:unhideWhenUsed="1"/>
+    <w:lsdException w:name="Body Text Indent" w:semiHidden="1" w:unhideWhenUsed="1"/>
+    <w:lsdException w:name="List Continue" w:semiHidden="1" w:unhideWhenUsed="1"/>
+    <w:lsdException w:name="List Continue 2" w:semiHidden="1" w:unhideWhenUsed="1"/>
+    <w:lsdException w:name="List Continue 3" w:semiHidden="1" w:unhideWhenUsed="1"/>
+    <w:lsdException w:name="List Continue 4" w:semiHidden="1" w:unhideWhenUsed="1"/>
+    <w:lsdException w:name="List Continue 5" w:semiHidden="1" w:unhideWhenUsed="1"/>
+    <w:lsdException w:name="Message Header" w:semiHidden="1" w:unhideWhenUsed="1"/>
+    <w:lsdException w:name="Subtitle" w:uiPriority="11" w:qFormat="1"/>
+    <w:lsdException w:name="Salutation" w:semiHidden="1" w:unhideWhenUsed="1"/>
+    <w:lsdException w:name="Date" w:semiHidden="1" w:unhideWhenUsed="1"/>
+    <w:lsdException w:name="Body Text First Indent" w:semiHidden="1" w:unhideWhenUsed="1"/>
+    <w:lsdException w:name="Body Text First Indent 2" w:semiHidden="1" w:unhideWhenUsed="1"/>
+    <w:lsdException w:name="Note Heading" w:semiHidden="1" w:unhideWhenUsed="1"/>
+    <w:lsdException w:name="Body Text 2" w:semiHidden="1" w:unhideWhenUsed="1"/>
+    <w:lsdException w:name="Body Text 3" w:semiHidden="1" w:unhideWhenUsed="1"/>
+    <w:lsdException w:name="Body Text Indent 2" w:semiHidden="1" w:unhideWhenUsed="1"/>
+    <w:lsdException w:name="Body Text Indent 3" w:semiHidden="1" w:unhideWhenUsed="1"/>
+    <w:lsdException w:name="Block Text" w:semiHidden="1" w:unhideWhenUsed="1"/>
+    <w:lsdException w:name="Hyperlink" w:semiHidden="1" w:unhideWhenUsed="1"/>
+    <w:lsdException w:name="FollowedHyperlink" w:semiHidden="1" w:unhideWhenUsed="1"/>
+    <w:lsdException w:name="Strong" w:uiPriority="22" w:qFormat="1"/>
+    <w:lsdException w:name="Emphasis" w:uiPriority="20" w:qFormat="1"/>
+    <w:lsdException w:name="Document Map" w:semiHidden="1" w:unhideWhenUsed="1"/>
+    <w:lsdException w:name="Plain Text" w:semiHidden="1" w:unhideWhenUsed="1"/>
+    <w:lsdException w:name="E-mail Signature" w:semiHidden="1" w:unhideWhenUsed="1"/>
+    <w:lsdException w:name="HTML Top of Form" w:semiHidden="1" w:unhideWhenUsed="1"/>
+    <w:lsdException w:name="HTML Bottom of Form" w:semiHidden="1" w:unhideWhenUsed="1"/>
+    <w:lsdException w:name="Normal (Web)" w:semiHidden="1" w:unhideWhenUsed="1"/>
+    <w:lsdException w:name="HTML Acronym" w:semiHidden="1" w:unhideWhenUsed="1"/>
+    <w:lsdException w:name="HTML Address" w:semiHidden="1" w:unhideWhenUsed="1"/>
+    <w:lsdException w:name="HTML Cite" w:semiHidden="1" w:unhideWhenUsed="1"/>
+    <w:lsdException w:name="HTML Code" w:semiHidden="1" w:unhideWhenUsed="1"/>
+    <w:lsdException w:name="HTML Definition" w:semiHidden="1" w:unhideWhenUsed="1"/>
+    <w:lsdException w:name="HTML Keyboard" w:semiHidden="1" w:unhideWhenUsed="1"/>
+    <w:lsdException w:name="HTML Preformatted" w:semiHidden="1" w:unhideWhenUsed="1"/>
+    <w:lsdException w:name="HTML Sample" w:semiHidden="1" w:unhideWhenUsed="1"/>
+    <w:lsdException w:name="HTML Typewriter" w:semiHidden="1" w:unhideWhenUsed="1"/>
+    <w:lsdException w:name="HTML Variable" w:semiHidden="1" w:unhideWhenUsed="1"/>
+    <w:lsdException w:name="Normal Table" w:semiHidden="1" w:unhideWhenUsed="1"/>
+    <w:lsdException w:name="annotation subject" w:semiHidden="1" w:unhideWhenUsed="1"/>
+    <w:lsdException w:name="No List" w:semiHidden="1" w:unhideWhenUsed="1"/>
+    <w:lsdException w:name="Outline List 1" w:semiHidden="1" w:unhideWhenUsed="1"/>
+    <w:lsdException w:name="Outline List 2" w:semiHidden="1" w:unhideWhenUsed="1"/>
+    <w:lsdException w:name="Outline List 3" w:semiHidden="1" w:unhideWhenUsed="1"/>
+    <w:lsdException w:name="Table Simple 1" w:semiHidden="1" w:unhideWhenUsed="1"/>
+    <w:lsdException w:name="Table Simple 2" w:semiHidden="1" w:unhideWhenUsed="1"/>
+    <w:lsdException w:name="Table Simple 3" w:semiHidden="1" w:unhideWhenUsed="1"/>
+    <w:lsdException w:name="Table Classic 1" w:semiHidden="1" w:unhideWhenUsed="1"/>
+    <w:lsdException w:name="Table Classic 2" w:semiHidden="1" w:unhideWhenUsed="1"/>
+    <w:lsdException w:name="Table Classic 3" w:semiHidden="1" w:unhideWhenUsed="1"/>
+    <w:lsdException w:name="Table Classic 4" w:semiHidden="1" w:unhideWhenUsed="1"/>
+    <w:lsdException w:name="Table Colorful 1" w:semiHidden="1" w:unhideWhenUsed="1"/>
+    <w:lsdException w:name="Table Colorful 2" w:semiHidden="1" w:unhideWhenUsed="1"/>
+    <w:lsdException w:name="Table Colorful 3" w:semiHidden="1" w:unhideWhenUsed="1"/>
+    <w:lsdException w:name="Table Columns 1" w:semiHidden="1" w:unhideWhenUsed="1"/>
+    <w:lsdException w:name="Table Columns 2" w:semiHidden="1" w:unhideWhenUsed="1"/>
+    <w:lsdException w:name="Table Columns 3" w:semiHidden="1" w:unhideWhenUsed="1"/>
+    <w:lsdException w:name="Table Columns 4" w:semiHidden="1" w:unhideWhenUsed="1"/>
+    <w:lsdException w:name="Table Columns 5" w:semiHidden="1" w:unhideWhenUsed="1"/>
+    <w:lsdException w:name="Table Grid 1" w:semiHidden="1" w:unhideWhenUsed="1"/>
+    <w:lsdException w:name="Table Grid 2" w:semiHidden="1" w:unhideWhenUsed="1"/>
+    <w:lsdException w:name="Table Grid 3" w:semiHidden="1" w:unhideWhenUsed="1"/>
+    <w:lsdException w:name="Table Grid 4" w:semiHidden="1" w:unhideWhenUsed="1"/>
+    <w:lsdException w:name="Table Grid 5" w:semiHidden="1" w:unhideWhenUsed="1"/>
+    <w:lsdException w:name="Table Grid 6" w:semiHidden="1" w:unhideWhenUsed="1"/>
+    <w:lsdException w:name="Table Grid 7" w:semiHidden="1" w:unhideWhenUsed="1"/>
+    <w:lsdException w:name="Table Grid 8" w:semiHidden="1" w:unhideWhenUsed="1"/>
+    <w:lsdException w:name="Table List 1" w:semiHidden="1" w:unhideWhenUsed="1"/>
+    <w:lsdException w:name="Table List 2" w:semiHidden="1" w:unhideWhenUsed="1"/>
+    <w:lsdException w:name="Table List 3" w:semiHidden="1" w:unhideWhenUsed="1"/>
+    <w:lsdException w:name="Table List 4" w:semiHidden="1" w:unhideWhenUsed="1"/>
+    <w:lsdException w:name="Table List 5" w:semiHidden="1" w:unhideWhenUsed="1"/>
+    <w:lsdException w:name="Table List 6" w:semiHidden="1" w:unhideWhenUsed="1"/>
+    <w:lsdException w:name="Table List 7" w:semiHidden="1" w:unhideWhenUsed="1"/>
+    <w:lsdException w:name="Table List 8" w:semiHidden="1" w:unhideWhenUsed="1"/>
+    <w:lsdException w:name="Table 3D effects 1" w:semiHidden="1" w:unhideWhenUsed="1"/>
+    <w:lsdException w:name="Table 3D effects 2" w:semiHidden="1" w:unhideWhenUsed="1"/>
+    <w:lsdException w:name="Table 3D effects 3" w:semiHidden="1" w:unhideWhenUsed="1"/>
+    <w:lsdException w:name="Table Contemporary" w:semiHidden="1" w:unhideWhenUsed="1"/>
+    <w:lsdException w:name="Table Elegant" w:semiHidden="1" w:unhideWhenUsed="1"/>
+    <w:lsdException w:name="Table Professional" w:semiHidden="1" w:unhideWhenUsed="1"/>
+    <w:lsdException w:name="Table Subtle 1" w:semiHidden="1" w:unhideWhenUsed="1"/>
+    <w:lsdException w:name="Table Subtle 2" w:semiHidden="1" w:unhideWhenUsed="1"/>
+    <w:lsdException w:name="Table Web 1" w:semiHidden="1" w:unhideWhenUsed="1"/>
+    <w:lsdException w:name="Table Web 2" w:semiHidden="1" w:unhideWhenUsed="1"/>
+    <w:lsdException w:name="Table Web 3" w:semiHidden="1" w:unhideWhenUsed="1"/>
+    <w:lsdException w:name="Balloon Text" w:semiHidden="1" w:unhideWhenUsed="1"/>
+    <w:lsdException w:name="Table Grid" w:uiPriority="59"/>
+    <w:lsdException w:name="Table Theme" w:semiHidden="1" w:unhideWhenUsed="1"/>
+    <w:lsdException w:name="Placeholder Text" w:semiHidden="1"/>
+    <w:lsdException w:name="No Spacing" w:uiPriority="1" w:qFormat="1"/>
+    <w:lsdException w:name="Light Shading" w:uiPriority="60"/>
+    <w:lsdException w:name="Light List" w:uiPriority="61"/>
+    <w:lsdException w:name="Light Grid" w:uiPriority="62"/>
+    <w:lsdException w:name="Medium Shading 1" w:uiPriority="63"/>
+    <w:lsdException w:name="Medium Shading 2" w:uiPriority="64"/>
+    <w:lsdException w:name="Medium List 1" w:uiPriority="65"/>
+    <w:lsdException w:name="Medium List 2" w:uiPriority="66"/>
+    <w:lsdException w:name="Medium Grid 1" w:uiPriority="67"/>
+    <w:lsdException w:name="Medium Grid 2" w:uiPriority="68"/>
+    <w:lsdException w:name="Medium Grid 3" w:uiPriority="69"/>
+    <w:lsdException w:name="Dark List" w:uiPriority="70"/>
+    <w:lsdException w:name="Colorful Shading" w:uiPriority="71"/>
+    <w:lsdException w:name="Colorful List" w:uiPriority="72"/>
+    <w:lsdException w:name="Colorful Grid" w:uiPriority="73"/>
+    <w:lsdException w:name="Light Shading Accent 1" w:uiPriority="60"/>
+    <w:lsdException w:name="Light List Accent 1" w:uiPriority="61"/>
+    <w:lsdException w:name="Light Grid Accent 1" w:uiPriority="62"/>
+    <w:lsdException w:name="Medium Shading 1 Accent 1" w:uiPriority="63"/>
+    <w:lsdException w:name="Medium Shading 2 Accent 1" w:uiPriority="64"/>
+    <w:lsdException w:name="Medium List 1 Accent 1" w:uiPriority="65"/>
+    <w:lsdException w:name="Revision" w:semiHidden="1"/>
+    <w:lsdException w:name="List Paragraph" w:uiPriority="34" w:qFormat="1"/>
+    <w:lsdException w:name="Quote" w:uiPriority="29" w:qFormat="1"/>
+    <w:lsdException w:name="Intense Quote" w:uiPriority="30" w:qFormat="1"/>
+    <w:lsdException w:name="Medium List 2 Accent 1" w:uiPriority="66"/>
+    <w:lsdException w:name="Medium Grid 1 Accent 1" w:uiPriority="67"/>
+    <w:lsdException w:name="Medium Grid 2 Accent 1" w:uiPriority="68"/>
+    <w:lsdException w:name="Medium Grid 3 Accent 1" w:uiPriority="69"/>
+    <w:lsdException w:name="Dark List Accent 1" w:uiPriority="70"/>
+    <w:lsdException w:name="Colorful Shading Accent 1" w:uiPriority="71"/>
+    <w:lsdException w:name="Colorful List Accent 1" w:uiPriority="72"/>
+    <w:lsdException w:name="Colorful Grid Accent 1" w:uiPriority="73"/>
+    <w:lsdException w:name="Light Shading Accent 2" w:uiPriority="60"/>
+    <w:lsdException w:name="Light List Accent 2" w:uiPriority="61"/>
+    <w:lsdException w:name="Light Grid Accent 2" w:uiPriority="62"/>
+    <w:lsdException w:name="Medium Shading 1 Accent 2" w:uiPriority="63"/>
+    <w:lsdException w:name="Medium Shading 2 Accent 2" w:uiPriority="64"/>
+    <w:lsdException w:name="Medium List 1 Accent 2" w:uiPriority="65"/>
+    <w:lsdException w:name="Medium List 2 Accent 2" w:uiPriority="66"/>
+    <w:lsdException w:name="Medium Grid 1 Accent 2" w:uiPriority="67"/>
+    <w:lsdException w:name="Medium Grid 2 Accent 2" w:uiPriority="68"/>
+    <w:lsdException w:name="Medium Grid 3 Accent 2" w:uiPriority="69"/>
+    <w:lsdException w:name="Dark List Accent 2" w:uiPriority="70"/>
+    <w:lsdException w:name="Colorful Shading Accent 2" w:uiPriority="71"/>
+    <w:lsdException w:name="Colorful List Accent 2" w:uiPriority="72"/>
+    <w:lsdException w:name="Colorful Grid Accent 2" w:uiPriority="73"/>
+    <w:lsdException w:name="Light Shading Accent 3" w:uiPriority="60"/>
+    <w:lsdException w:name="Light List Accent 3" w:uiPriority="61"/>
+    <w:lsdException w:name="Light Grid Accent 3" w:uiPriority="62"/>
+    <w:lsdException w:name="Medium Shading 1 Accent 3" w:uiPriority="63"/>
+    <w:lsdException w:name="Medium Shading 2 Accent 3" w:uiPriority="64"/>
+    <w:lsdException w:name="Medium List 1 Accent 3" w:uiPriority="65"/>
+    <w:lsdException w:name="Medium List 2 Accent 3" w:uiPriority="66"/>
+    <w:lsdException w:name="Medium Grid 1 Accent 3" w:uiPriority="67"/>
+    <w:lsdException w:name="Medium Grid 2 Accent 3" w:uiPriority="68"/>
+    <w:lsdException w:name="Medium Grid 3 Accent 3" w:uiPriority="69"/>
+    <w:lsdException w:name="Dark List Accent 3" w:uiPriority="70"/>
+    <w:lsdException w:name="Colorful Shading Accent 3" w:uiPriority="71"/>
+    <w:lsdException w:name="Colorful List Accent 3" w:uiPriority="72"/>
+    <w:lsdException w:name="Colorful Grid Accent 3" w:uiPriority="73"/>
+    <w:lsdException w:name="Light Shading Accent 4" w:uiPriority="60"/>
+    <w:lsdException w:name="Light List Accent 4" w:uiPriority="61"/>
+    <w:lsdException w:name="Light Grid Accent 4" w:uiPriority="62"/>
+    <w:lsdException w:name="Medium Shading 1 Accent 4" w:uiPriority="63"/>
+    <w:lsdException w:name="Medium Shading 2 Accent 4" w:uiPriority="64"/>
+    <w:lsdException w:name="Medium List 1 Accent 4" w:uiPriority="65"/>
+    <w:lsdException w:name="Medium List 2 Accent 4" w:uiPriority="66"/>
+    <w:lsdException w:name="Medium Grid 1 Accent 4" w:uiPriority="67"/>
+    <w:lsdException w:name="Medium Grid 2 Accent 4" w:uiPriority="68"/>
+    <w:lsdException w:name="Medium Grid 3 Accent 4" w:uiPriority="69"/>
+    <w:lsdException w:name="Dark List Accent 4" w:uiPriority="70"/>
+    <w:lsdException w:name="Colorful Shading Accent 4" w:uiPriority="71"/>
+    <w:lsdException w:name="Colorful List Accent 4" w:uiPriority="72"/>
+    <w:lsdException w:name="Colorful Grid Accent 4" w:uiPriority="73"/>
+    <w:lsdException w:name="Light Shading Accent 5" w:uiPriority="60"/>
+    <w:lsdException w:name="Light List Accent 5" w:uiPriority="61"/>
+    <w:lsdException w:name="Light Grid Accent 5" w:uiPriority="62"/>
+    <w:lsdException w:name="Medium Shading 1 Accent 5" w:uiPriority="63"/>
+    <w:lsdException w:name="Medium Shading 2 Accent 5" w:uiPriority="64"/>
+    <w:lsdException w:name="Medium List 1 Accent 5" w:uiPriority="65"/>
+    <w:lsdException w:name="Medium List 2 Accent 5" w:uiPriority="66"/>
+    <w:lsdException w:name="Medium Grid 1 Accent 5" w:uiPriority="67"/>
+    <w:lsdException w:name="Medium Grid 2 Accent 5" w:uiPriority="68"/>
+    <w:lsdException w:name="Medium Grid 3 Accent 5" w:uiPriority="69"/>
+    <w:lsdException w:name="Dark List Accent 5" w:uiPriority="70"/>
+    <w:lsdException w:name="Colorful Shading Accent 5" w:uiPriority="71"/>
+    <w:lsdException w:name="Colorful List Accent 5" w:uiPriority="72"/>
+    <w:lsdException w:name="Colorful Grid Accent 5" w:uiPriority="73"/>
+    <w:lsdException w:name="Light Shading Accent 6" w:uiPriority="60"/>
+    <w:lsdException w:name="Light List Accent 6" w:uiPriority="61"/>
+    <w:lsdException w:name="Light Grid Accent 6" w:uiPriority="62"/>
+    <w:lsdException w:name="Medium Shading 1 Accent 6" w:uiPriority="63"/>
+    <w:lsdException w:name="Medium Shading 2 Accent 6" w:uiPriority="64"/>
+    <w:lsdException w:name="Medium List 1 Accent 6" w:uiPriority="65"/>
+    <w:lsdException w:name="Medium List 2 Accent 6" w:uiPriority="66"/>
+    <w:lsdException w:name="Medium Grid 1 Accent 6" w:uiPriority="67"/>
+    <w:lsdException w:name="Medium Grid 2 Accent 6" w:uiPriority="68"/>
+    <w:lsdException w:name="Medium Grid 3 Accent 6" w:uiPriority="69"/>
+    <w:lsdException w:name="Dark List Accent 6" w:uiPriority="70"/>
+    <w:lsdException w:name="Colorful Shading Accent 6" w:uiPriority="71"/>
+    <w:lsdException w:name="Colorful List Accent 6" w:uiPriority="72"/>
+    <w:lsdException w:name="Colorful Grid Accent 6" w:uiPriority="73"/>
+    <w:lsdException w:name="Subtle Emphasis" w:uiPriority="19" w:qFormat="1"/>
+    <w:lsdException w:name="Intense Emphasis" w:uiPriority="21" w:qFormat="1"/>
+    <w:lsdException w:name="Subtle Reference" w:uiPriority="31" w:qFormat="1"/>
+    <w:lsdException w:name="Intense Reference" w:uiPriority="32" w:qFormat="1"/>
+    <w:lsdException w:name="Book Title" w:uiPriority="33" w:qFormat="1"/>
+    <w:lsdException w:name="Bibliography" w:semiHidden="1" w:uiPriority="37" w:unhideWhenUsed="1"/>
+    <w:lsdException w:name="TOC Heading" w:semiHidden="1" w:uiPriority="39" w:unhideWhenUsed="1" w:qFormat="1"/>
+    <w:lsdException w:name="Plain Table 1" w:uiPriority="41"/>
+    <w:lsdException w:name="Plain Table 2" w:uiPriority="42"/>
+    <w:lsdException w:name="Plain Table 3" w:uiPriority="43"/>
+    <w:lsdException w:name="Plain Table 4" w:uiPriority="44"/>
+    <w:lsdException w:name="Plain Table 5" w:uiPriority="45"/>
+    <w:lsdException w:name="Grid Table Light" w:uiPriority="40"/>
+    <w:lsdException w:name="Grid Table 1 Light" w:uiPriority="46"/>
+    <w:lsdException w:name="Grid Table 2" w:uiPriority="47"/>
+    <w:lsdException w:name="Grid Table 3" w:uiPriority="48"/>
+    <w:lsdException w:name="Grid Table 4" w:uiPriority="49"/>
+    <w:lsdException w:name="Grid Table 5 Dark" w:uiPriority="50"/>
+    <w:lsdException w:name="Grid Table 6 Colorful" w:uiPriority="51"/>
+    <w:lsdException w:name="Grid Table 7 Colorful" w:uiPriority="52"/>
+    <w:lsdException w:name="Grid Table 1 Light Accent 1" w:uiPriority="46"/>
+    <w:lsdException w:name="Grid Table 2 Accent 1" w:uiPriority="47"/>
+    <w:lsdException w:name="Grid Table 3 Accent 1" w:uiPriority="48"/>
+    <w:lsdException w:name="Grid Table 4 Accent 1" w:uiPriority="49"/>
+    <w:lsdException w:name="Grid Table 5 Dark Accent 1" w:uiPriority="50"/>
+    <w:lsdException w:name="Grid Table 6 Colorful Accent 1" w:uiPriority="51"/>
+    <w:lsdException w:name="Grid Table 7 Colorful Accent 1" w:uiPriority="52"/>
+    <w:lsdException w:name="Grid Table 1 Light Accent 2" w:uiPriority="46"/>
+    <w:lsdException w:name="Grid Table 2 Accent 2" w:uiPriority="47"/>
+    <w:lsdException w:name="Grid Table 3 Accent 2" w:uiPriority="48"/>
+    <w:lsdException w:name="Grid Table 4 Accent 2" w:uiPriority="49"/>
+    <w:lsdException w:name="Grid Table 5 Dark Accent 2" w:uiPriority="50"/>
+    <w:lsdException w:name="Grid Table 6 Colorful Accent 2" w:uiPriority="51"/>
+    <w:lsdException w:name="Grid Table 7 Colorful Accent 2" w:uiPriority="52"/>
+    <w:lsdException w:name="Grid Table 1 Light Accent 3" w:uiPriority="46"/>
+    <w:lsdException w:name="Grid Table 2 Accent 3" w:uiPriority="47"/>
+    <w:lsdException w:name="Grid Table 3 Accent 3" w:uiPriority="48"/>
+    <w:lsdException w:name="Grid Table 4 Accent 3" w:uiPriority="49"/>
+    <w:lsdException w:name="Grid Table 5 Dark Accent 3" w:uiPriority="50"/>
+    <w:lsdException w:name="Grid Table 6 Colorful Accent 3" w:uiPriority="51"/>
+    <w:lsdException w:name="Grid Table 7 Colorful Accent 3" w:uiPriority="52"/>
+    <w:lsdException w:name="Grid Table 1 Light Accent 4" w:uiPriority="46"/>
+    <w:lsdException w:name="Grid Table 2 Accent 4" w:uiPriority="47"/>
+    <w:lsdException w:name="Grid Table 3 Accent 4" w:uiPriority="48"/>
+    <w:lsdException w:name="Grid Table 4 Accent 4" w:uiPriority="49"/>
+    <w:lsdException w:name="Grid Table 5 Dark Accent 4" w:uiPriority="50"/>
+    <w:lsdException w:name="Grid Table 6 Colorful Accent 4" w:uiPriority="51"/>
+    <w:lsdException w:name="Grid Table 7 Colorful Accent 4" w:uiPriority="52"/>
+    <w:lsdException w:name="Grid Table 1 Light Accent 5" w:uiPriority="46"/>
+    <w:lsdException w:name="Grid Table 2 Accent 5" w:uiPriority="47"/>
+    <w:lsdException w:name="Grid Table 3 Accent 5" w:uiPriority="48"/>
+    <w:lsdException w:name="Grid Table 4 Accent 5" w:uiPriority="49"/>
+    <w:lsdException w:name="Grid Table 5 Dark Accent 5" w:uiPriority="50"/>
+    <w:lsdException w:name="Grid Table 6 Colorful Accent 5" w:uiPriority="51"/>
+    <w:lsdException w:name="Grid Table 7 Colorful Accent 5" w:uiPriority="52"/>
+    <w:lsdException w:name="Grid Table 1 Light Accent 6" w:uiPriority="46"/>
+    <w:lsdException w:name="Grid Table 2 Accent 6" w:uiPriority="47"/>
+    <w:lsdException w:name="Grid Table 3 Accent 6" w:uiPriority="48"/>
+    <w:lsdException w:name="Grid Table 4 Accent 6" w:uiPriority="49"/>
+    <w:lsdException w:name="Grid Table 5 Dark Accent 6" w:uiPriority="50"/>
+    <w:lsdException w:name="Grid Table 6 Colorful Accent 6" w:uiPriority="51"/>
+    <w:lsdException w:name="Grid Table 7 Colorful Accent 6" w:uiPriority="52"/>
+    <w:lsdException w:name="List Table 1 Light" w:uiPriority="46"/>
+    <w:lsdException w:name="List Table 2" w:uiPriority="47"/>
+    <w:lsdException w:name="List Table 3" w:uiPriority="48"/>
+    <w:lsdException w:name="List Table 4" w:uiPriority="49"/>
+    <w:lsdException w:name="List Table 5 Dark" w:uiPriority="50"/>
+    <w:lsdException w:name="List Table 6 Colorful" w:uiPriority="51"/>
+    <w:lsdException w:name="List Table 7 Colorful" w:uiPriority="52"/>
+    <w:lsdException w:name="List Table 1 Light Accent 1" w:uiPriority="46"/>
+    <w:lsdException w:name="List Table 2 Accent 1" w:uiPriority="47"/>
+    <w:lsdException w:name="List Table 3 Accent 1" w:uiPriority="48"/>
+    <w:lsdException w:name="List Table 4 Accent 1" w:uiPriority="49"/>
+    <w:lsdException w:name="List Table 5 Dark Accent 1" w:uiPriority="50"/>
+    <w:lsdException w:name="List Table 6 Colorful Accent 1" w:uiPriority="51"/>
+    <w:lsdException w:name="List Table 7 Colorful Accent 1" w:uiPriority="52"/>
+    <w:lsdException w:name="List Table 1 Light Accent 2" w:uiPriority="46"/>
+    <w:lsdException w:name="List Table 2 Accent 2" w:uiPriority="47"/>
+    <w:lsdException w:name="List Table 3 Accent 2" w:uiPriority="48"/>
+    <w:lsdException w:name="List Table 4 Accent 2" w:uiPriority="49"/>
+    <w:lsdException w:name="List Table 5 Dark Accent 2" w:uiPriority="50"/>
+    <w:lsdException w:name="List Table 6 Colorful Accent 2" w:uiPriority="51"/>
+    <w:lsdException w:name="List Table 7 Colorful Accent 2" w:uiPriority="52"/>
+    <w:lsdException w:name="List Table 1 Light Accent 3" w:uiPriority="46"/>
+    <w:lsdException w:name="List Table 2 Accent 3" w:uiPriority="47"/>
+    <w:lsdException w:name="List Table 3 Accent 3" w:uiPriority="48"/>
+    <w:lsdException w:name="List Table 4 Accent 3" w:uiPriority="49"/>
+    <w:lsdException w:name="List Table 5 Dark Accent 3" w:uiPriority="50"/>
+    <w:lsdException w:name="List Table 6 Colorful Accent 3" w:uiPriority="51"/>
+    <w:lsdException w:name="List Table 7 Colorful Accent 3" w:uiPriority="52"/>
+    <w:lsdException w:name="List Table 1 Light Accent 4" w:uiPriority="46"/>
+    <w:lsdException w:name="List Table 2 Accent 4" w:uiPriority="47"/>
+    <w:lsdException w:name="List Table 3 Accent 4" w:uiPriority="48"/>
+    <w:lsdException w:name="List Table 4 Accent 4" w:uiPriority="49"/>
+    <w:lsdException w:name="List Table 5 Dark Accent 4" w:uiPriority="50"/>
+    <w:lsdException w:name="List Table 6 Colorful Accent 4" w:uiPriority="51"/>
+    <w:lsdException w:name="List Table 7 Colorful Accent 4" w:uiPriority="52"/>
+    <w:lsdException w:name="List Table 1 Light Accent 5" w:uiPriority="46"/>
+    <w:lsdException w:name="List Table 2 Accent 5" w:uiPriority="47"/>
+    <w:lsdException w:name="List Table 3 Accent 5" w:uiPriority="48"/>
+    <w:lsdException w:name="List Table 4 Accent 5" w:uiPriority="49"/>
+    <w:lsdException w:name="List Table 5 Dark Accent 5" w:uiPriority="50"/>
+    <w:lsdException w:name="List Table 6 Colorful Accent 5" w:uiPriority="51"/>
+    <w:lsdException w:name="List Table 7 Colorful Accent 5" w:uiPriority="52"/>
+    <w:lsdException w:name="List Table 1 Light Accent 6" w:uiPriority="46"/>
+    <w:lsdException w:name="List Table 2 Accent 6" w:uiPriority="47"/>
+    <w:lsdException w:name="List Table 3 Accent 6" w:uiPriority="48"/>
+    <w:lsdException w:name="List Table 4 Accent 6" w:uiPriority="49"/>
+    <w:lsdException w:name="List Table 5 Dark Accent 6" w:uiPriority="50"/>
+    <w:lsdException w:name="List Table 6 Colorful Accent 6" w:uiPriority="51"/>
+    <w:lsdException w:name="List Table 7 Colorful Accent 6" w:uiPriority="52"/>
   </w:latentStyles>
   <w:style w:type="paragraph" w:default="1" w:styleId="Normal">
     <w:name w:val="Normal"/>

</xml_diff>

<commit_message>
Chap 1 Revised and ready for printing.
</commit_message>
<xml_diff>
--- a/Chapter One.docx
+++ b/Chapter One.docx
@@ -1,6 +1,6 @@
 
 <file path=word/document.xml><?xml version="1.0" encoding="utf-8"?>
-<w:document xmlns:wpc="http://schemas.microsoft.com/office/word/2010/wordprocessingCanvas" xmlns:mc="http://schemas.openxmlformats.org/markup-compatibility/2006" xmlns:o="urn:schemas-microsoft-com:office:office" xmlns:r="http://schemas.openxmlformats.org/officeDocument/2006/relationships" xmlns:m="http://schemas.openxmlformats.org/officeDocument/2006/math" xmlns:v="urn:schemas-microsoft-com:vml" xmlns:wp14="http://schemas.microsoft.com/office/word/2010/wordprocessingDrawing" xmlns:wp="http://schemas.openxmlformats.org/drawingml/2006/wordprocessingDrawing" xmlns:w10="urn:schemas-microsoft-com:office:word" xmlns:w="http://schemas.openxmlformats.org/wordprocessingml/2006/main" xmlns:w14="http://schemas.microsoft.com/office/word/2010/wordml" xmlns:w15="http://schemas.microsoft.com/office/word/2012/wordml" xmlns:wpg="http://schemas.microsoft.com/office/word/2010/wordprocessingGroup" xmlns:wpi="http://schemas.microsoft.com/office/word/2010/wordprocessingInk" xmlns:wne="http://schemas.microsoft.com/office/word/2006/wordml" xmlns:wps="http://schemas.microsoft.com/office/word/2010/wordprocessingShape" mc:Ignorable="w14 w15 wp14">
+<w:document xmlns:wpc="http://schemas.microsoft.com/office/word/2010/wordprocessingCanvas" xmlns:mc="http://schemas.openxmlformats.org/markup-compatibility/2006" xmlns:o="urn:schemas-microsoft-com:office:office" xmlns:r="http://schemas.openxmlformats.org/officeDocument/2006/relationships" xmlns:m="http://schemas.openxmlformats.org/officeDocument/2006/math" xmlns:v="urn:schemas-microsoft-com:vml" xmlns:wp14="http://schemas.microsoft.com/office/word/2010/wordprocessingDrawing" xmlns:wp="http://schemas.openxmlformats.org/drawingml/2006/wordprocessingDrawing" xmlns:w10="urn:schemas-microsoft-com:office:word" xmlns:w="http://schemas.openxmlformats.org/wordprocessingml/2006/main" xmlns:w14="http://schemas.microsoft.com/office/word/2010/wordml" xmlns:wpg="http://schemas.microsoft.com/office/word/2010/wordprocessingGroup" xmlns:wpi="http://schemas.microsoft.com/office/word/2010/wordprocessingInk" xmlns:wne="http://schemas.microsoft.com/office/word/2006/wordml" xmlns:wps="http://schemas.microsoft.com/office/word/2010/wordprocessingShape" mc:Ignorable="w14 wp14">
   <w:body>
     <w:p>
       <w:pPr>
@@ -518,49 +518,31 @@
           <w:sz w:val="24"/>
           <w:szCs w:val="24"/>
         </w:rPr>
-        <w:t>This section is an overview on the Development of SMART Payment System for the University of St. La Salle – Integrated School Cafeteria</w:t>
-      </w:r>
-      <w:r>
-        <w:rPr>
-          <w:rFonts w:ascii="Times New Roman" w:hAnsi="Times New Roman" w:cs="Times New Roman"/>
-          <w:sz w:val="24"/>
-          <w:szCs w:val="24"/>
-        </w:rPr>
-        <w:t xml:space="preserve"> asdasd</w:t>
-      </w:r>
-      <w:bookmarkStart w:id="0" w:name="_GoBack"/>
-      <w:bookmarkEnd w:id="0"/>
-      <w:r>
-        <w:rPr>
-          <w:rFonts w:ascii="Times New Roman" w:hAnsi="Times New Roman" w:cs="Times New Roman"/>
-          <w:sz w:val="24"/>
-          <w:szCs w:val="24"/>
-        </w:rPr>
-        <w:t xml:space="preserve">. This will give a background </w:t>
-      </w:r>
-      <w:r>
-        <w:rPr>
-          <w:rFonts w:ascii="Times New Roman" w:hAnsi="Times New Roman" w:cs="Times New Roman"/>
-          <w:sz w:val="24"/>
-          <w:szCs w:val="24"/>
-        </w:rPr>
-        <w:t>on the said project, including its statement of the problem, significance, scope and limitations</w:t>
-      </w:r>
-      <w:r>
-        <w:rPr>
-          <w:rFonts w:ascii="Times New Roman" w:hAnsi="Times New Roman" w:cs="Times New Roman"/>
-          <w:sz w:val="24"/>
-          <w:szCs w:val="24"/>
-        </w:rPr>
-        <w:t xml:space="preserve"> of the study and the review of related literature</w:t>
-      </w:r>
-      <w:r>
-        <w:rPr>
-          <w:rFonts w:ascii="Times New Roman" w:hAnsi="Times New Roman" w:cs="Times New Roman"/>
-          <w:sz w:val="24"/>
-          <w:szCs w:val="24"/>
-        </w:rPr>
-        <w:t>. Terms will be conceptually and operationally defined as well.</w:t>
+        <w:t xml:space="preserve">The Development of SMART Payment System for University of St. La Salle – Integrated School Cafeteria is a design project which aims to automate the transactions by using RFID and Cloud Computing. </w:t>
+      </w:r>
+      <w:r>
+        <w:rPr>
+          <w:rFonts w:ascii="Times New Roman" w:hAnsi="Times New Roman" w:cs="Times New Roman"/>
+          <w:sz w:val="24"/>
+          <w:szCs w:val="24"/>
+        </w:rPr>
+        <w:t xml:space="preserve">This section is an overview </w:t>
+      </w:r>
+      <w:r>
+        <w:rPr>
+          <w:rFonts w:ascii="Times New Roman" w:hAnsi="Times New Roman" w:cs="Times New Roman"/>
+          <w:sz w:val="24"/>
+          <w:szCs w:val="24"/>
+        </w:rPr>
+        <w:t>of the said project</w:t>
+      </w:r>
+      <w:r>
+        <w:rPr>
+          <w:rFonts w:ascii="Times New Roman" w:hAnsi="Times New Roman" w:cs="Times New Roman"/>
+          <w:sz w:val="24"/>
+          <w:szCs w:val="24"/>
+        </w:rPr>
+        <w:t>.</w:t>
       </w:r>
     </w:p>
     <w:p>
@@ -634,7 +616,39 @@
           <w:szCs w:val="24"/>
         </w:rPr>
         <w:tab/>
-        <w:t>Parents, in one hand, also face the problem of being unassured. Since they are not always around their children, they have no means of monitoring what their children are buying or whether the food they eat is safe.</w:t>
+        <w:t>Parents, in one hand, also face the probl</w:t>
+      </w:r>
+      <w:r>
+        <w:rPr>
+          <w:rFonts w:ascii="Times New Roman" w:hAnsi="Times New Roman" w:cs="Times New Roman"/>
+          <w:sz w:val="24"/>
+          <w:szCs w:val="24"/>
+        </w:rPr>
+        <w:t>em of being unassured. Since the parents</w:t>
+      </w:r>
+      <w:r>
+        <w:rPr>
+          <w:rFonts w:ascii="Times New Roman" w:hAnsi="Times New Roman" w:cs="Times New Roman"/>
+          <w:sz w:val="24"/>
+          <w:szCs w:val="24"/>
+        </w:rPr>
+        <w:t xml:space="preserve"> are not always around their children, they have no means of monitoring what their children are</w:t>
+      </w:r>
+      <w:r>
+        <w:rPr>
+          <w:rFonts w:ascii="Times New Roman" w:hAnsi="Times New Roman" w:cs="Times New Roman"/>
+          <w:sz w:val="24"/>
+          <w:szCs w:val="24"/>
+        </w:rPr>
+        <w:t xml:space="preserve"> buying or whether the food the children</w:t>
+      </w:r>
+      <w:r>
+        <w:rPr>
+          <w:rFonts w:ascii="Times New Roman" w:hAnsi="Times New Roman" w:cs="Times New Roman"/>
+          <w:sz w:val="24"/>
+          <w:szCs w:val="24"/>
+        </w:rPr>
+        <w:t xml:space="preserve"> eat is safe.</w:t>
       </w:r>
     </w:p>
     <w:p>
@@ -677,7 +691,23 @@
           <w:sz w:val="24"/>
           <w:szCs w:val="24"/>
         </w:rPr>
-        <w:t xml:space="preserve"> track of the vendor’s list of items that are available for buying, along with their prices, the number of purchases made by the students and the total revenue that they have accumulated throughout a certain period. This p</w:t>
+        <w:t xml:space="preserve"> track of the vendor’s list of items that are available for buying, along with their prices, the number of purchases made by the students and </w:t>
+      </w:r>
+      <w:r>
+        <w:rPr>
+          <w:rFonts w:ascii="Times New Roman" w:hAnsi="Times New Roman" w:cs="Times New Roman"/>
+          <w:sz w:val="24"/>
+          <w:szCs w:val="24"/>
+        </w:rPr>
+        <w:t>the total revenue that the vendor</w:t>
+      </w:r>
+      <w:r>
+        <w:rPr>
+          <w:rFonts w:ascii="Times New Roman" w:hAnsi="Times New Roman" w:cs="Times New Roman"/>
+          <w:sz w:val="24"/>
+          <w:szCs w:val="24"/>
+        </w:rPr>
+        <w:t xml:space="preserve"> have accumulated throughout a certain period. This p</w:t>
       </w:r>
       <w:r>
         <w:rPr>
@@ -693,51 +723,43 @@
           <w:sz w:val="24"/>
           <w:szCs w:val="24"/>
         </w:rPr>
-        <w:t xml:space="preserve"> application which the parents can download in order to </w:t>
-      </w:r>
-      <w:r>
-        <w:rPr>
-          <w:rFonts w:ascii="Times New Roman" w:hAnsi="Times New Roman" w:cs="Times New Roman"/>
+        <w:t xml:space="preserve"> application which the parents can download in order to monitor the student’s transactions, see the available balance in the child’s account and control the c</w:t>
+      </w:r>
+      <w:r>
+        <w:rPr>
+          <w:rFonts w:ascii="Times New Roman" w:hAnsi="Times New Roman" w:cs="Times New Roman"/>
+          <w:sz w:val="24"/>
+          <w:szCs w:val="24"/>
+        </w:rPr>
+        <w:t>hild’s daily expenditure budget</w:t>
+      </w:r>
+      <w:r>
+        <w:rPr>
+          <w:rFonts w:ascii="Times New Roman" w:hAnsi="Times New Roman" w:cs="Times New Roman"/>
+          <w:sz w:val="24"/>
+          <w:szCs w:val="24"/>
+        </w:rPr>
+        <w:t>.</w:t>
+      </w:r>
+    </w:p>
+    <w:p>
+      <w:pPr>
+        <w:spacing w:line="480" w:lineRule="auto"/>
+        <w:rPr>
+          <w:rFonts w:ascii="Times New Roman" w:hAnsi="Times New Roman" w:cs="Times New Roman"/>
+          <w:b/>
+          <w:sz w:val="24"/>
+          <w:szCs w:val="24"/>
+        </w:rPr>
+      </w:pPr>
+      <w:r>
+        <w:rPr>
+          <w:rFonts w:ascii="Times New Roman" w:hAnsi="Times New Roman" w:cs="Times New Roman"/>
+          <w:b/>
           <w:sz w:val="24"/>
           <w:szCs w:val="24"/>
         </w:rPr>
         <w:lastRenderedPageBreak/>
-        <w:t>monitor the student’s transactions, see the available balance in the child’s account and control the c</w:t>
-      </w:r>
-      <w:r>
-        <w:rPr>
-          <w:rFonts w:ascii="Times New Roman" w:hAnsi="Times New Roman" w:cs="Times New Roman"/>
-          <w:sz w:val="24"/>
-          <w:szCs w:val="24"/>
-        </w:rPr>
-        <w:t>hild’s daily expenditure budget</w:t>
-      </w:r>
-      <w:r>
-        <w:rPr>
-          <w:rFonts w:ascii="Times New Roman" w:hAnsi="Times New Roman" w:cs="Times New Roman"/>
-          <w:sz w:val="24"/>
-          <w:szCs w:val="24"/>
-        </w:rPr>
-        <w:t>.</w:t>
-      </w:r>
-    </w:p>
-    <w:p>
-      <w:pPr>
-        <w:spacing w:line="480" w:lineRule="auto"/>
-        <w:rPr>
-          <w:rFonts w:ascii="Times New Roman" w:hAnsi="Times New Roman" w:cs="Times New Roman"/>
-          <w:b/>
-          <w:sz w:val="24"/>
-          <w:szCs w:val="24"/>
-        </w:rPr>
-      </w:pPr>
-      <w:r>
-        <w:rPr>
-          <w:rFonts w:ascii="Times New Roman" w:hAnsi="Times New Roman" w:cs="Times New Roman"/>
-          <w:b/>
-          <w:sz w:val="24"/>
-          <w:szCs w:val="24"/>
-        </w:rPr>
         <w:t>Statement of the Problem</w:t>
       </w:r>
     </w:p>
@@ -1054,7 +1076,39 @@
           <w:sz w:val="24"/>
           <w:szCs w:val="24"/>
         </w:rPr>
-        <w:t xml:space="preserve"> limit the child's expenses during the day. The RFID can be loaded </w:t>
+        <w:t xml:space="preserve"> limit the child's expenses during the day. The RFID can be loaded anytime via a kiosk machine. The loading machine does not dispense cash and is limited only for</w:t>
+      </w:r>
+      <w:r>
+        <w:rPr>
+          <w:rFonts w:ascii="Times New Roman" w:eastAsia="Times New Roman" w:hAnsi="Times New Roman" w:cs="Times New Roman"/>
+          <w:sz w:val="24"/>
+          <w:szCs w:val="24"/>
+        </w:rPr>
+        <w:t xml:space="preserve"> Philippine</w:t>
+      </w:r>
+      <w:r>
+        <w:rPr>
+          <w:rFonts w:ascii="Times New Roman" w:eastAsia="Times New Roman" w:hAnsi="Times New Roman" w:cs="Times New Roman"/>
+          <w:sz w:val="24"/>
+          <w:szCs w:val="24"/>
+        </w:rPr>
+        <w:t xml:space="preserve"> paper </w:t>
+      </w:r>
+      <w:r>
+        <w:rPr>
+          <w:rFonts w:ascii="Times New Roman" w:eastAsia="Times New Roman" w:hAnsi="Times New Roman" w:cs="Times New Roman"/>
+          <w:sz w:val="24"/>
+          <w:szCs w:val="24"/>
+        </w:rPr>
+        <w:t>bills;</w:t>
+      </w:r>
+      <w:r>
+        <w:rPr>
+          <w:rFonts w:ascii="Times New Roman" w:eastAsia="Times New Roman" w:hAnsi="Times New Roman" w:cs="Times New Roman"/>
+          <w:sz w:val="24"/>
+          <w:szCs w:val="24"/>
+        </w:rPr>
+        <w:t xml:space="preserve"> therefore the exact amount must be deposited.  If the </w:t>
       </w:r>
       <w:r>
         <w:rPr>
@@ -1063,39 +1117,7 @@
           <w:szCs w:val="24"/>
         </w:rPr>
         <w:lastRenderedPageBreak/>
-        <w:t>anytime via a kiosk machine. The loading machine does not dispense cash and is limited only for</w:t>
-      </w:r>
-      <w:r>
-        <w:rPr>
-          <w:rFonts w:ascii="Times New Roman" w:eastAsia="Times New Roman" w:hAnsi="Times New Roman" w:cs="Times New Roman"/>
-          <w:sz w:val="24"/>
-          <w:szCs w:val="24"/>
-        </w:rPr>
-        <w:t xml:space="preserve"> Philippine</w:t>
-      </w:r>
-      <w:r>
-        <w:rPr>
-          <w:rFonts w:ascii="Times New Roman" w:eastAsia="Times New Roman" w:hAnsi="Times New Roman" w:cs="Times New Roman"/>
-          <w:sz w:val="24"/>
-          <w:szCs w:val="24"/>
-        </w:rPr>
-        <w:t xml:space="preserve"> paper </w:t>
-      </w:r>
-      <w:r>
-        <w:rPr>
-          <w:rFonts w:ascii="Times New Roman" w:eastAsia="Times New Roman" w:hAnsi="Times New Roman" w:cs="Times New Roman"/>
-          <w:sz w:val="24"/>
-          <w:szCs w:val="24"/>
-        </w:rPr>
-        <w:t>bills;</w:t>
-      </w:r>
-      <w:r>
-        <w:rPr>
-          <w:rFonts w:ascii="Times New Roman" w:eastAsia="Times New Roman" w:hAnsi="Times New Roman" w:cs="Times New Roman"/>
-          <w:sz w:val="24"/>
-          <w:szCs w:val="24"/>
-        </w:rPr>
-        <w:t xml:space="preserve"> therefore the exact amount must be deposited.  If the RFID is lost, a temporary </w:t>
+        <w:t xml:space="preserve">RFID is lost, a temporary </w:t>
       </w:r>
       <w:r>
         <w:rPr>
@@ -1154,15 +1176,15 @@
           <w:sz w:val="24"/>
           <w:szCs w:val="24"/>
         </w:rPr>
-        <w:t>list of all the products the</w:t>
-      </w:r>
-      <w:r>
-        <w:rPr>
-          <w:rFonts w:ascii="Times New Roman" w:eastAsia="Times New Roman" w:hAnsi="Times New Roman" w:cs="Times New Roman"/>
-          <w:sz w:val="24"/>
-          <w:szCs w:val="24"/>
-        </w:rPr>
-        <w:t>y sell</w:t>
+        <w:t>list of all the products</w:t>
+      </w:r>
+      <w:r>
+        <w:rPr>
+          <w:rFonts w:ascii="Times New Roman" w:eastAsia="Times New Roman" w:hAnsi="Times New Roman" w:cs="Times New Roman"/>
+          <w:sz w:val="24"/>
+          <w:szCs w:val="24"/>
+        </w:rPr>
+        <w:t xml:space="preserve"> that are being sold</w:t>
       </w:r>
       <w:r>
         <w:rPr>
@@ -1234,7 +1256,15 @@
           <w:sz w:val="24"/>
           <w:szCs w:val="24"/>
         </w:rPr>
-        <w:t>. The vendors need to surrender to the administrator the product they want to sell</w:t>
+        <w:t xml:space="preserve">. The vendors need to surrender to the administrator the product </w:t>
+      </w:r>
+      <w:r>
+        <w:rPr>
+          <w:rFonts w:ascii="Times New Roman" w:eastAsia="Times New Roman" w:hAnsi="Times New Roman" w:cs="Times New Roman"/>
+          <w:sz w:val="24"/>
+          <w:szCs w:val="24"/>
+        </w:rPr>
+        <w:t>to be sold</w:t>
       </w:r>
       <w:r>
         <w:rPr>
@@ -1481,16 +1511,7 @@
           <w:sz w:val="24"/>
           <w:szCs w:val="24"/>
         </w:rPr>
-        <w:t xml:space="preserve">he </w:t>
-      </w:r>
-      <w:r>
-        <w:rPr>
-          <w:rFonts w:ascii="Times New Roman" w:eastAsia="Times New Roman" w:hAnsi="Times New Roman" w:cs="Times New Roman"/>
-          <w:sz w:val="24"/>
-          <w:szCs w:val="24"/>
-        </w:rPr>
-        <w:lastRenderedPageBreak/>
-        <w:t>store can retrieve their liquidation reports from the administrator and claim their revenues. In redeeming the money, rents and other utilities are automatically deducted.</w:t>
+        <w:t>he store can retrieve their liquidation reports from the administrator and claim their revenues. In redeeming the money, rents and other utilities are automatically deducted.</w:t>
       </w:r>
     </w:p>
     <w:p>
@@ -1537,6 +1558,7 @@
           <w:szCs w:val="24"/>
           <w:lang w:eastAsia="en-PH"/>
         </w:rPr>
+        <w:lastRenderedPageBreak/>
         <w:t xml:space="preserve">This design project will be </w:t>
       </w:r>
       <w:r>
@@ -1617,7 +1639,25 @@
           <w:szCs w:val="24"/>
           <w:lang w:eastAsia="en-PH"/>
         </w:rPr>
-        <w:t xml:space="preserve"> The design project will provide a mobile application which the parents can download. In this app, they will be able to see the student’s transactions throughout the day, the daily expenses as well as the remaining balance under the student’s account. This way, the parent will be able to ensure that the student’s purchases are both safe to eat and within budget. Loading kiosks will also be provided so that the parents can reload their children’s account once in a while at their most convenient time.</w:t>
+        <w:t xml:space="preserve"> The design project will provide a mobile application which the parents</w:t>
+      </w:r>
+      <w:r>
+        <w:rPr>
+          <w:rFonts w:ascii="Times New Roman" w:eastAsia="Times New Roman" w:hAnsi="Times New Roman" w:cs="Times New Roman"/>
+          <w:sz w:val="24"/>
+          <w:szCs w:val="24"/>
+          <w:lang w:eastAsia="en-PH"/>
+        </w:rPr>
+        <w:t xml:space="preserve"> can download. In this app, the parents</w:t>
+      </w:r>
+      <w:r>
+        <w:rPr>
+          <w:rFonts w:ascii="Times New Roman" w:eastAsia="Times New Roman" w:hAnsi="Times New Roman" w:cs="Times New Roman"/>
+          <w:sz w:val="24"/>
+          <w:szCs w:val="24"/>
+          <w:lang w:eastAsia="en-PH"/>
+        </w:rPr>
+        <w:t xml:space="preserve"> will be able to see the student’s transactions throughout the day, the daily expenses as well as the remaining balance under the student’s account. This way, the parent will be able to ensure that the student’s purchases are both safe to eat and within budget. Loading kiosks will also be provided so that the parents can reload their children’s account once in a while at their most convenient time.</w:t>
       </w:r>
     </w:p>
     <w:p>
@@ -1849,7 +1889,7 @@
           <w:szCs w:val="24"/>
           <w:lang w:eastAsia="en-PH"/>
         </w:rPr>
-        <w:t xml:space="preserve"> for the vendors since their transaction times will decrease and therefore increase the amount of customers each employee can accommodate at a time. This is </w:t>
+        <w:t xml:space="preserve"> for the vendors since their transaction times will decrease and therefore increase the amount of customers each employee can accommodate at a time. This is because the payment will be automated, with the use of RFID and products </w:t>
       </w:r>
       <w:r>
         <w:rPr>
@@ -1859,58 +1899,58 @@
           <w:szCs w:val="24"/>
           <w:lang w:eastAsia="en-PH"/>
         </w:rPr>
+        <w:t>have registered barcodes</w:t>
+      </w:r>
+      <w:r>
+        <w:rPr>
+          <w:rFonts w:ascii="Times New Roman" w:eastAsia="Times New Roman" w:hAnsi="Times New Roman" w:cs="Times New Roman"/>
+          <w:color w:val="000000"/>
+          <w:sz w:val="24"/>
+          <w:szCs w:val="24"/>
+          <w:lang w:eastAsia="en-PH"/>
+        </w:rPr>
+        <w:t xml:space="preserve">. </w:t>
+      </w:r>
+      <w:r>
+        <w:rPr>
+          <w:rFonts w:ascii="Times New Roman" w:eastAsia="Times New Roman" w:hAnsi="Times New Roman" w:cs="Times New Roman"/>
+          <w:color w:val="000000"/>
+          <w:sz w:val="24"/>
+          <w:szCs w:val="24"/>
+          <w:lang w:eastAsia="en-PH"/>
+        </w:rPr>
+        <w:t>In every transaction, only the exact amount will be deducted from the students’ remaining balance</w:t>
+      </w:r>
+      <w:r>
+        <w:rPr>
+          <w:rFonts w:ascii="Times New Roman" w:eastAsia="Times New Roman" w:hAnsi="Times New Roman" w:cs="Times New Roman"/>
+          <w:color w:val="000000"/>
+          <w:sz w:val="24"/>
+          <w:szCs w:val="24"/>
+          <w:lang w:eastAsia="en-PH"/>
+        </w:rPr>
+        <w:t>. This way, there’s no need for the vendors to</w:t>
+      </w:r>
+      <w:r>
+        <w:rPr>
+          <w:rFonts w:ascii="Times New Roman" w:eastAsia="Times New Roman" w:hAnsi="Times New Roman" w:cs="Times New Roman"/>
+          <w:color w:val="000000"/>
+          <w:sz w:val="24"/>
+          <w:szCs w:val="24"/>
+          <w:lang w:eastAsia="en-PH"/>
+        </w:rPr>
+        <w:t xml:space="preserve"> manually </w:t>
+      </w:r>
+      <w:r>
+        <w:rPr>
+          <w:rFonts w:ascii="Times New Roman" w:eastAsia="Times New Roman" w:hAnsi="Times New Roman" w:cs="Times New Roman"/>
+          <w:color w:val="000000"/>
+          <w:sz w:val="24"/>
+          <w:szCs w:val="24"/>
+          <w:lang w:eastAsia="en-PH"/>
+        </w:rPr>
         <w:lastRenderedPageBreak/>
-        <w:t xml:space="preserve">because the payment will be automated, with the use of RFID and products </w:t>
-      </w:r>
-      <w:r>
-        <w:rPr>
-          <w:rFonts w:ascii="Times New Roman" w:eastAsia="Times New Roman" w:hAnsi="Times New Roman" w:cs="Times New Roman"/>
-          <w:color w:val="000000"/>
-          <w:sz w:val="24"/>
-          <w:szCs w:val="24"/>
-          <w:lang w:eastAsia="en-PH"/>
-        </w:rPr>
-        <w:t>have registered barcodes</w:t>
-      </w:r>
-      <w:r>
-        <w:rPr>
-          <w:rFonts w:ascii="Times New Roman" w:eastAsia="Times New Roman" w:hAnsi="Times New Roman" w:cs="Times New Roman"/>
-          <w:color w:val="000000"/>
-          <w:sz w:val="24"/>
-          <w:szCs w:val="24"/>
-          <w:lang w:eastAsia="en-PH"/>
-        </w:rPr>
-        <w:t xml:space="preserve">. </w:t>
-      </w:r>
-      <w:r>
-        <w:rPr>
-          <w:rFonts w:ascii="Times New Roman" w:eastAsia="Times New Roman" w:hAnsi="Times New Roman" w:cs="Times New Roman"/>
-          <w:color w:val="000000"/>
-          <w:sz w:val="24"/>
-          <w:szCs w:val="24"/>
-          <w:lang w:eastAsia="en-PH"/>
-        </w:rPr>
-        <w:t>In every transaction, only the exact amount will be deducted from the students’ remaining balance</w:t>
-      </w:r>
-      <w:r>
-        <w:rPr>
-          <w:rFonts w:ascii="Times New Roman" w:eastAsia="Times New Roman" w:hAnsi="Times New Roman" w:cs="Times New Roman"/>
-          <w:color w:val="000000"/>
-          <w:sz w:val="24"/>
-          <w:szCs w:val="24"/>
-          <w:lang w:eastAsia="en-PH"/>
-        </w:rPr>
-        <w:t>. This way, there’s no need for the vendors to</w:t>
-      </w:r>
-      <w:r>
-        <w:rPr>
-          <w:rFonts w:ascii="Times New Roman" w:eastAsia="Times New Roman" w:hAnsi="Times New Roman" w:cs="Times New Roman"/>
-          <w:color w:val="000000"/>
-          <w:sz w:val="24"/>
-          <w:szCs w:val="24"/>
-          <w:lang w:eastAsia="en-PH"/>
-        </w:rPr>
-        <w:t xml:space="preserve"> manually process the money through</w:t>
+        <w:t>process the money through</w:t>
       </w:r>
       <w:r>
         <w:rPr>
@@ -2224,7 +2264,7 @@
           <w:sz w:val="24"/>
           <w:szCs w:val="24"/>
         </w:rPr>
-        <w:t xml:space="preserve"> mobile App stores or the Internet. Moreover, mobile </w:t>
+        <w:t xml:space="preserve"> mobile App stores or the Internet. Moreover, mobile Apps usually help users by connecting them to Internet services more commonly accessed on desktop or notebook computer, or help them by making it easier to use the </w:t>
       </w:r>
       <w:r>
         <w:rPr>
@@ -2233,7 +2273,7 @@
           <w:szCs w:val="24"/>
         </w:rPr>
         <w:lastRenderedPageBreak/>
-        <w:t>Apps usually help users by connecting them to Internet services more commonly accessed on desktop or notebook computer, or help them by making it easier to use the Internet on their portable devices.</w:t>
+        <w:t>Internet on their portable devices.</w:t>
       </w:r>
       <w:r>
         <w:rPr>
@@ -2433,7 +2473,7 @@
         </w:rPr>
         <w:t xml:space="preserve"> Conceptually, </w:t>
       </w:r>
-      <w:hyperlink r:id="rId5" w:tgtFrame="_blank" w:history="1">
+      <w:hyperlink r:id="rId6" w:tgtFrame="_blank" w:history="1">
         <w:r>
           <w:rPr>
             <w:rStyle w:val="Hyperlink"/>
@@ -2679,15 +2719,31 @@
           <w:sz w:val="24"/>
           <w:szCs w:val="24"/>
         </w:rPr>
-        <w:t xml:space="preserve"> According to George Roussos, it is an umbrella term that refers to several information and communication technologies that share the capability to automatically identify objects, locations, and individuals to computing systems without any need for manual intervention.</w:t>
-      </w:r>
-      <w:r>
-        <w:rPr>
-          <w:rFonts w:ascii="Times New Roman" w:hAnsi="Times New Roman" w:cs="Times New Roman"/>
-          <w:sz w:val="24"/>
-          <w:szCs w:val="24"/>
-        </w:rPr>
-        <w:t xml:space="preserve"> </w:t>
+        <w:t xml:space="preserve"> According to Liu, Lin and Hubbard</w:t>
+      </w:r>
+      <w:r>
+        <w:rPr>
+          <w:rFonts w:ascii="Times New Roman" w:hAnsi="Times New Roman" w:cs="Times New Roman"/>
+          <w:sz w:val="24"/>
+          <w:szCs w:val="24"/>
+        </w:rPr>
+        <w:t xml:space="preserve">, </w:t>
+      </w:r>
+      <w:r>
+        <w:rPr>
+          <w:rFonts w:ascii="Times New Roman" w:hAnsi="Times New Roman" w:cs="Times New Roman"/>
+          <w:sz w:val="24"/>
+          <w:szCs w:val="24"/>
+        </w:rPr>
+        <w:t>Radio Frequency Identification (RFID) is an advanced technology, which can be applied to automatic data identification,</w:t>
+      </w:r>
+      <w:r>
+        <w:rPr>
+          <w:rFonts w:ascii="Times New Roman" w:hAnsi="Times New Roman" w:cs="Times New Roman"/>
+          <w:sz w:val="24"/>
+          <w:szCs w:val="24"/>
+        </w:rPr>
+        <w:t xml:space="preserve"> acquisition and distribution. </w:t>
       </w:r>
     </w:p>
     <w:p>
@@ -2742,7 +2798,7 @@
           <w:sz w:val="24"/>
           <w:szCs w:val="24"/>
         </w:rPr>
-        <w:t xml:space="preserve">Smart Systems developments are ultimately driven by the application to user-level needs of individuals and society. They identify the key systems functionalities in the domains of sensing and actuation, interfaces, signal and cognitive processing, energy management and scavenging, communication and networking, and knowledge base to address those needs, some of which are general whereas others are </w:t>
+        <w:t xml:space="preserve">Smart Systems developments are ultimately driven by the application to user-level needs of individuals and society. They identify the key systems functionalities in the domains of sensing and actuation, interfaces, signal and cognitive processing, energy management and scavenging, communication and networking, and knowledge base to address those needs, some of which are general whereas others are specific for a particular application, and they marshal the most appropriate technologies </w:t>
       </w:r>
       <w:r>
         <w:rPr>
@@ -2751,7 +2807,7 @@
           <w:szCs w:val="24"/>
         </w:rPr>
         <w:lastRenderedPageBreak/>
-        <w:t xml:space="preserve">specific for a particular application, and they marshal the most appropriate technologies in combinations </w:t>
+        <w:t xml:space="preserve">in combinations </w:t>
       </w:r>
       <w:r>
         <w:rPr>
@@ -2769,7 +2825,7 @@
         </w:rPr>
         <w:t xml:space="preserve">(Retrieved from: </w:t>
       </w:r>
-      <w:hyperlink r:id="rId6" w:history="1">
+      <w:hyperlink r:id="rId7" w:history="1">
         <w:r>
           <w:rPr>
             <w:rStyle w:val="Hyperlink"/>
@@ -2968,7 +3024,7 @@
           <w:szCs w:val="24"/>
           <w:lang w:eastAsia="en-PH"/>
         </w:rPr>
-        <w:t xml:space="preserve">In the study, Micropayment Design System Using Near Field Communication Technology (NFC), which was done in 2013, the researchers have designed a system for an e-canteen that uses NFC. In the design, the seller has an app that receives notifications from a vending machine when it has received money from the buyer via the NFC. </w:t>
+        <w:t xml:space="preserve">In the study, Micropayment Design System Using Near Field Communication Technology (NFC), which was done in 2013, the researchers have designed a system for an e-canteen that uses NFC. In the design, the seller has an app that receives notifications from a vending machine when it has received money from the buyer via the NFC. Finally, a sales report can be generated after the transaction has been completed. The </w:t>
       </w:r>
       <w:r>
         <w:rPr>
@@ -2978,7 +3034,7 @@
           <w:lang w:eastAsia="en-PH"/>
         </w:rPr>
         <w:lastRenderedPageBreak/>
-        <w:t>Finally, a sales report can be generated after the transaction has been completed. The researchers have pointed out that making cashless transactions can provide ease and eliminate transaction traffic. It also provides security and convenience since the user is not obliged to bring physical money.</w:t>
+        <w:t>researchers have pointed out that making cashless transactions can provide ease and eliminate transaction traffic. It also provides security and convenience since the user is not obliged to bring physical money.</w:t>
       </w:r>
     </w:p>
     <w:p>
@@ -3016,7 +3072,55 @@
           <w:sz w:val="24"/>
           <w:szCs w:val="24"/>
         </w:rPr>
-        <w:t xml:space="preserve">It was stated in a study in 2014 by M.G. Avram that the development of technology and the Internet eventually led to the discovery of Cloud Computing. It is a way of sharing resources over the Internet (the users either release for others to lease or vice versa) which makes the resources more available for all. It’s also more cheaper since most if not all of the computing are done over the Internet, and more powerful because there’s so much we can do over the Internet that we’re yet to find out. </w:t>
+        <w:t>It was stated in a study in 2014 by M.G. Avram that the development of technology and the Internet eventually led to the discovery of Cloud Computing. It is a way of sharing resources over the Internet (the users either release for others to lease or vice versa) which makes the resources more available for all. It’s also more cheaper since most if not all of the computing are done over the Internet, and more pow</w:t>
+      </w:r>
+      <w:r>
+        <w:rPr>
+          <w:rFonts w:ascii="Times New Roman" w:hAnsi="Times New Roman" w:cs="Times New Roman"/>
+          <w:sz w:val="24"/>
+          <w:szCs w:val="24"/>
+        </w:rPr>
+        <w:t>erful because there’s so much that can be</w:t>
+      </w:r>
+      <w:r>
+        <w:rPr>
+          <w:rFonts w:ascii="Times New Roman" w:hAnsi="Times New Roman" w:cs="Times New Roman"/>
+          <w:sz w:val="24"/>
+          <w:szCs w:val="24"/>
+        </w:rPr>
+        <w:t xml:space="preserve"> do</w:t>
+      </w:r>
+      <w:r>
+        <w:rPr>
+          <w:rFonts w:ascii="Times New Roman" w:hAnsi="Times New Roman" w:cs="Times New Roman"/>
+          <w:sz w:val="24"/>
+          <w:szCs w:val="24"/>
+        </w:rPr>
+        <w:t xml:space="preserve">ne over the Internet that’s </w:t>
+      </w:r>
+      <w:r>
+        <w:rPr>
+          <w:rFonts w:ascii="Times New Roman" w:hAnsi="Times New Roman" w:cs="Times New Roman"/>
+          <w:sz w:val="24"/>
+          <w:szCs w:val="24"/>
+        </w:rPr>
+        <w:t>yet to</w:t>
+      </w:r>
+      <w:r>
+        <w:rPr>
+          <w:rFonts w:ascii="Times New Roman" w:hAnsi="Times New Roman" w:cs="Times New Roman"/>
+          <w:sz w:val="24"/>
+          <w:szCs w:val="24"/>
+        </w:rPr>
+        <w:t xml:space="preserve"> be fou</w:t>
+      </w:r>
+      <w:r>
+        <w:rPr>
+          <w:rFonts w:ascii="Times New Roman" w:hAnsi="Times New Roman" w:cs="Times New Roman"/>
+          <w:sz w:val="24"/>
+          <w:szCs w:val="24"/>
+        </w:rPr>
+        <w:t xml:space="preserve">nd out. </w:t>
       </w:r>
     </w:p>
     <w:p>
@@ -3035,7 +3139,39 @@
           <w:sz w:val="24"/>
           <w:szCs w:val="24"/>
         </w:rPr>
-        <w:t xml:space="preserve">Companies actually tried to adapt to this new computing platform but later realized that it’s more complicated than what they thought. Complex data management, </w:t>
+        <w:t>Companies actually tried to adapt to this new computing platform but later realized that it’s</w:t>
+      </w:r>
+      <w:r>
+        <w:rPr>
+          <w:rFonts w:ascii="Times New Roman" w:hAnsi="Times New Roman" w:cs="Times New Roman"/>
+          <w:sz w:val="24"/>
+          <w:szCs w:val="24"/>
+        </w:rPr>
+        <w:t xml:space="preserve"> more complicated than previously</w:t>
+      </w:r>
+      <w:r>
+        <w:rPr>
+          <w:rFonts w:ascii="Times New Roman" w:hAnsi="Times New Roman" w:cs="Times New Roman"/>
+          <w:sz w:val="24"/>
+          <w:szCs w:val="24"/>
+        </w:rPr>
+        <w:t xml:space="preserve"> thought.</w:t>
+      </w:r>
+      <w:r>
+        <w:rPr>
+          <w:rFonts w:ascii="Times New Roman" w:hAnsi="Times New Roman" w:cs="Times New Roman"/>
+          <w:sz w:val="24"/>
+          <w:szCs w:val="24"/>
+        </w:rPr>
+        <w:t xml:space="preserve"> </w:t>
+      </w:r>
+      <w:r>
+        <w:rPr>
+          <w:rFonts w:ascii="Times New Roman" w:hAnsi="Times New Roman" w:cs="Times New Roman"/>
+          <w:sz w:val="24"/>
+          <w:szCs w:val="24"/>
+        </w:rPr>
+        <w:t xml:space="preserve">. It gets worse as the scope gets wider. Companies worldwide actually gave interest to this new platform but </w:t>
       </w:r>
       <w:r>
         <w:rPr>
@@ -3044,7 +3180,39 @@
           <w:szCs w:val="24"/>
         </w:rPr>
         <w:lastRenderedPageBreak/>
-        <w:t>system integration and complex management of multiple cloud providers. It gets worse as the scope gets wider. Companies worldwide actually gave interest to this new platform but questioned if it’s worth getting into. Some companies tried adapting this new platform because it’s the new trend or a new technological discovery. But some are hesitant fearing data exposure or that people may gain unauthorized access to their data since data are sent over the Internet. The study discussed that those 2 cases are examples of companies that aren’t fully informed of the new platform. Companies tried adapting to it because it’s new, but they haven’t been informed or they don’t know the full capacity of what can be done with it. Others are hesitant due to data security concerns, even though it actually may be safer than other methods. We can’t blame them for adapting or not due to their own preference, but this new platform could lead to more technological developments and advancements in the future.</w:t>
+        <w:t>questioned if it’s worth getting into. Some companies tried adapting this new platform because it’s the new trend or a new technological discovery. But some are hesitant fearing data exposure or that people may gain unauthorized access to their data since data are sent over the Internet. The study discussed that those 2 cases are examples of companies that aren’t fully informed of the new platform. Companies tried adapting to</w:t>
+      </w:r>
+      <w:r>
+        <w:rPr>
+          <w:rFonts w:ascii="Times New Roman" w:hAnsi="Times New Roman" w:cs="Times New Roman"/>
+          <w:sz w:val="24"/>
+          <w:szCs w:val="24"/>
+        </w:rPr>
+        <w:t xml:space="preserve"> it because it’s new, but these companies have not been informed or do no</w:t>
+      </w:r>
+      <w:r>
+        <w:rPr>
+          <w:rFonts w:ascii="Times New Roman" w:hAnsi="Times New Roman" w:cs="Times New Roman"/>
+          <w:sz w:val="24"/>
+          <w:szCs w:val="24"/>
+        </w:rPr>
+        <w:t>t know the full capacity of what can be done with it. Others are hesitant due to data security concerns, even though it actually may be safer than other method</w:t>
+      </w:r>
+      <w:r>
+        <w:rPr>
+          <w:rFonts w:ascii="Times New Roman" w:hAnsi="Times New Roman" w:cs="Times New Roman"/>
+          <w:sz w:val="24"/>
+          <w:szCs w:val="24"/>
+        </w:rPr>
+        <w:t>s. T</w:t>
+      </w:r>
+      <w:r>
+        <w:rPr>
+          <w:rFonts w:ascii="Times New Roman" w:hAnsi="Times New Roman" w:cs="Times New Roman"/>
+          <w:sz w:val="24"/>
+          <w:szCs w:val="24"/>
+        </w:rPr>
+        <w:t>his new platform could lead to more technological developments and advancements in the future.</w:t>
       </w:r>
     </w:p>
     <w:p>
@@ -3083,17 +3251,246 @@
           <w:szCs w:val="24"/>
         </w:rPr>
         <w:tab/>
-        <w:t xml:space="preserve">The collection of related literature have helped the researchers in the Development of SMART Payment System for USLS – IS Cafeteria. The related literature also made use of RFID and NFC technologies as a medium to create transactions which is similar to the study. A related study made use of a mobile application for monitoring bank accounts. Similarly, the researchers plan to also create an app for the parents to monitor the student’s purchases and remaining balance. But aside from that, the researchers will add another feature to the design where the parents would be able to limit their child’s expenses for the day. Also, one related study has analyzed the efficiency of Cloud Computing in a business perspective. The researchers find this information </w:t>
-      </w:r>
-      <w:r>
-        <w:rPr>
-          <w:rFonts w:ascii="Times New Roman" w:hAnsi="Times New Roman" w:cs="Times New Roman"/>
+        <w:t xml:space="preserve">The collection of related literature have helped the researchers in the Development of SMART Payment System for USLS – IS Cafeteria. The related literature also made use of RFID and NFC technologies as a medium to create transactions which is similar to the study. A related study made use of a mobile application for monitoring bank accounts. Similarly, the researchers plan to also create an app for the parents to monitor the student’s purchases and remaining balance. But aside from that, the researchers will add another feature to the design where the parents would be able to limit their child’s expenses for the day. Also, one related study has analyzed the efficiency of Cloud Computing in a business perspective. The researchers find this information important since Cloud Computing will be used to store and process the data sent from the vendor to the cloud. </w:t>
+      </w:r>
+    </w:p>
+    <w:p>
+      <w:pPr>
+        <w:spacing w:line="480" w:lineRule="auto"/>
+        <w:rPr>
+          <w:rFonts w:ascii="Times New Roman" w:hAnsi="Times New Roman" w:cs="Times New Roman"/>
+          <w:sz w:val="24"/>
+          <w:szCs w:val="24"/>
+        </w:rPr>
+      </w:pPr>
+    </w:p>
+    <w:p>
+      <w:pPr>
+        <w:spacing w:line="480" w:lineRule="auto"/>
+        <w:jc w:val="center"/>
+        <w:rPr>
+          <w:rFonts w:ascii="Times New Roman" w:hAnsi="Times New Roman" w:cs="Times New Roman"/>
+          <w:b/>
+          <w:sz w:val="24"/>
+          <w:szCs w:val="24"/>
+        </w:rPr>
+      </w:pPr>
+      <w:r>
+        <w:rPr>
+          <w:rFonts w:ascii="Times New Roman" w:hAnsi="Times New Roman" w:cs="Times New Roman"/>
+          <w:b/>
           <w:sz w:val="24"/>
           <w:szCs w:val="24"/>
         </w:rPr>
         <w:lastRenderedPageBreak/>
-        <w:t xml:space="preserve">important since Cloud Computing will be used to store and process the data sent from the vendor to the cloud. </w:t>
-      </w:r>
+        <w:t>MATERIALS AND METHODS</w:t>
+      </w:r>
+    </w:p>
+    <w:p>
+      <w:pPr>
+        <w:spacing w:line="480" w:lineRule="auto"/>
+        <w:ind w:firstLine="720"/>
+        <w:rPr>
+          <w:rFonts w:ascii="Times New Roman" w:hAnsi="Times New Roman" w:cs="Times New Roman"/>
+          <w:sz w:val="24"/>
+          <w:szCs w:val="24"/>
+        </w:rPr>
+      </w:pPr>
+      <w:r>
+        <w:rPr>
+          <w:rFonts w:ascii="Times New Roman" w:hAnsi="Times New Roman" w:cs="Times New Roman"/>
+          <w:sz w:val="24"/>
+          <w:szCs w:val="24"/>
+        </w:rPr>
+        <w:t>This section will discuss the methods to be used in this study. This also includes the materials needed for the design.</w:t>
+      </w:r>
+    </w:p>
+    <w:p>
+      <w:pPr>
+        <w:spacing w:line="480" w:lineRule="auto"/>
+        <w:rPr>
+          <w:rFonts w:ascii="Times New Roman" w:hAnsi="Times New Roman" w:cs="Times New Roman"/>
+          <w:b/>
+          <w:sz w:val="24"/>
+          <w:szCs w:val="24"/>
+        </w:rPr>
+      </w:pPr>
+      <w:r>
+        <w:rPr>
+          <w:rFonts w:ascii="Times New Roman" w:hAnsi="Times New Roman" w:cs="Times New Roman"/>
+          <w:b/>
+          <w:sz w:val="24"/>
+          <w:szCs w:val="24"/>
+        </w:rPr>
+        <w:t>Research Design</w:t>
+      </w:r>
+    </w:p>
+    <w:p>
+      <w:pPr>
+        <w:spacing w:line="480" w:lineRule="auto"/>
+        <w:rPr>
+          <w:rFonts w:ascii="Times New Roman" w:hAnsi="Times New Roman" w:cs="Times New Roman"/>
+          <w:sz w:val="24"/>
+          <w:szCs w:val="24"/>
+        </w:rPr>
+      </w:pPr>
+      <w:r>
+        <w:rPr>
+          <w:rFonts w:ascii="Times New Roman" w:hAnsi="Times New Roman" w:cs="Times New Roman"/>
+          <w:sz w:val="24"/>
+          <w:szCs w:val="24"/>
+        </w:rPr>
+        <w:tab/>
+        <w:t>The researchers will be doing a developmental research that will utilize a waterfall model. A survey will be conducted to gather data about the insights of the USLS – IS parents on the current transaction system in USLS – IS cafeteria. These results will then be used to come up with solutions to the concerns of the USLS – IS parents. The project will be planned out thoroughly, ensuring that the features of the SMART Payment System will satisfy the objectives of the study and address the concerns of the USLS –IS parents and other stakeholders. The SMART Payment System will also undergo a series of tests to guarantee its functionality.</w:t>
+      </w:r>
+    </w:p>
+    <w:p>
+      <w:pPr>
+        <w:spacing w:line="480" w:lineRule="auto"/>
+        <w:rPr>
+          <w:rFonts w:ascii="Times New Roman" w:hAnsi="Times New Roman" w:cs="Times New Roman"/>
+          <w:b/>
+          <w:sz w:val="24"/>
+          <w:szCs w:val="24"/>
+        </w:rPr>
+      </w:pPr>
+      <w:r>
+        <w:rPr>
+          <w:rFonts w:ascii="Times New Roman" w:hAnsi="Times New Roman" w:cs="Times New Roman"/>
+          <w:b/>
+          <w:sz w:val="24"/>
+          <w:szCs w:val="24"/>
+        </w:rPr>
+        <w:t>Research Instruments</w:t>
+      </w:r>
+    </w:p>
+    <w:p>
+      <w:pPr>
+        <w:spacing w:line="480" w:lineRule="auto"/>
+        <w:rPr>
+          <w:rFonts w:ascii="Times New Roman" w:hAnsi="Times New Roman" w:cs="Times New Roman"/>
+          <w:sz w:val="24"/>
+          <w:szCs w:val="24"/>
+        </w:rPr>
+      </w:pPr>
+      <w:r>
+        <w:rPr>
+          <w:rFonts w:ascii="Times New Roman" w:hAnsi="Times New Roman" w:cs="Times New Roman"/>
+          <w:sz w:val="24"/>
+          <w:szCs w:val="24"/>
+        </w:rPr>
+        <w:tab/>
+      </w:r>
+      <w:r>
+        <w:rPr>
+          <w:rFonts w:ascii="Times New Roman" w:hAnsi="Times New Roman" w:cs="Times New Roman"/>
+          <w:b/>
+          <w:sz w:val="24"/>
+          <w:szCs w:val="24"/>
+        </w:rPr>
+        <w:t>Survey</w:t>
+      </w:r>
+      <w:r>
+        <w:rPr>
+          <w:rFonts w:ascii="Times New Roman" w:hAnsi="Times New Roman" w:cs="Times New Roman"/>
+          <w:sz w:val="24"/>
+          <w:szCs w:val="24"/>
+        </w:rPr>
+        <w:t>.  The researchers will conduct a survey on the insights of the USLS – IS parents about the current transaction system within the USLS – IS cafeteria. This will also include data regarding the daily budget of the student and how important it is to monitor the student’s purchases.</w:t>
+      </w:r>
+    </w:p>
+    <w:p>
+      <w:pPr>
+        <w:spacing w:line="480" w:lineRule="auto"/>
+        <w:rPr>
+          <w:rFonts w:ascii="Times New Roman" w:hAnsi="Times New Roman" w:cs="Times New Roman"/>
+          <w:sz w:val="24"/>
+          <w:szCs w:val="24"/>
+        </w:rPr>
+      </w:pPr>
+      <w:r>
+        <w:rPr>
+          <w:rFonts w:ascii="Times New Roman" w:hAnsi="Times New Roman" w:cs="Times New Roman"/>
+          <w:sz w:val="24"/>
+          <w:szCs w:val="24"/>
+        </w:rPr>
+        <w:tab/>
+      </w:r>
+      <w:r>
+        <w:rPr>
+          <w:rFonts w:ascii="Times New Roman" w:hAnsi="Times New Roman" w:cs="Times New Roman"/>
+          <w:b/>
+          <w:sz w:val="24"/>
+          <w:szCs w:val="24"/>
+        </w:rPr>
+        <w:t>Test cases</w:t>
+      </w:r>
+      <w:r>
+        <w:rPr>
+          <w:rFonts w:ascii="Times New Roman" w:hAnsi="Times New Roman" w:cs="Times New Roman"/>
+          <w:sz w:val="24"/>
+          <w:szCs w:val="24"/>
+        </w:rPr>
+        <w:t xml:space="preserve">. There are a lot of test cases to be considered in this project. First is the ability of the RFID to store the student’s information and its readability when tapped on the NFC reader. Next, the functionality of the app, whether it updates in real time or if the features work exactly as planned. The functionality of the kiosk must also be tested along </w:t>
+      </w:r>
+      <w:r>
+        <w:rPr>
+          <w:rFonts w:ascii="Times New Roman" w:hAnsi="Times New Roman" w:cs="Times New Roman"/>
+          <w:sz w:val="24"/>
+          <w:szCs w:val="24"/>
+        </w:rPr>
+        <w:lastRenderedPageBreak/>
+        <w:t>with the operability of the vendor’s system. The overall network of the system will be tested as well.</w:t>
+      </w:r>
+    </w:p>
+    <w:p>
+      <w:pPr>
+        <w:spacing w:line="480" w:lineRule="auto"/>
+        <w:rPr>
+          <w:rFonts w:ascii="Times New Roman" w:hAnsi="Times New Roman" w:cs="Times New Roman"/>
+          <w:b/>
+          <w:sz w:val="24"/>
+          <w:szCs w:val="24"/>
+        </w:rPr>
+      </w:pPr>
+      <w:r>
+        <w:rPr>
+          <w:rFonts w:ascii="Times New Roman" w:hAnsi="Times New Roman" w:cs="Times New Roman"/>
+          <w:b/>
+          <w:sz w:val="24"/>
+          <w:szCs w:val="24"/>
+        </w:rPr>
+        <w:t>Data Gathering</w:t>
+      </w:r>
+    </w:p>
+    <w:p>
+      <w:pPr>
+        <w:spacing w:line="480" w:lineRule="auto"/>
+        <w:rPr>
+          <w:rFonts w:ascii="Times New Roman" w:hAnsi="Times New Roman" w:cs="Times New Roman"/>
+          <w:sz w:val="24"/>
+          <w:szCs w:val="24"/>
+        </w:rPr>
+      </w:pPr>
+      <w:r>
+        <w:rPr>
+          <w:rFonts w:ascii="Times New Roman" w:hAnsi="Times New Roman" w:cs="Times New Roman"/>
+          <w:sz w:val="24"/>
+          <w:szCs w:val="24"/>
+        </w:rPr>
+        <w:tab/>
+        <w:t>The researchers plan to conduct a survey that is targeted on the importance of automating the transactions in the USLS – IS cafeteria.</w:t>
+      </w:r>
+      <w:r>
+        <w:rPr>
+          <w:rFonts w:ascii="Times New Roman" w:hAnsi="Times New Roman" w:cs="Times New Roman"/>
+          <w:sz w:val="24"/>
+          <w:szCs w:val="24"/>
+        </w:rPr>
+        <w:t xml:space="preserve"> Also, the researchers to propose to distribute 50 survey forms to random parents of the USLS – IS students.</w:t>
+      </w:r>
+      <w:bookmarkStart w:id="0" w:name="_GoBack"/>
+      <w:bookmarkEnd w:id="0"/>
     </w:p>
     <w:sectPr>
       <w:pgSz w:w="12240" w:h="15840"/>
@@ -3106,8 +3503,8 @@
 </file>
 
 <file path=word/numbering.xml><?xml version="1.0" encoding="utf-8"?>
-<w:numbering xmlns:wpc="http://schemas.microsoft.com/office/word/2010/wordprocessingCanvas" xmlns:mc="http://schemas.openxmlformats.org/markup-compatibility/2006" xmlns:o="urn:schemas-microsoft-com:office:office" xmlns:r="http://schemas.openxmlformats.org/officeDocument/2006/relationships" xmlns:m="http://schemas.openxmlformats.org/officeDocument/2006/math" xmlns:v="urn:schemas-microsoft-com:vml" xmlns:wp14="http://schemas.microsoft.com/office/word/2010/wordprocessingDrawing" xmlns:wp="http://schemas.openxmlformats.org/drawingml/2006/wordprocessingDrawing" xmlns:w10="urn:schemas-microsoft-com:office:word" xmlns:w="http://schemas.openxmlformats.org/wordprocessingml/2006/main" xmlns:w14="http://schemas.microsoft.com/office/word/2010/wordml" xmlns:w15="http://schemas.microsoft.com/office/word/2012/wordml" xmlns:wpg="http://schemas.microsoft.com/office/word/2010/wordprocessingGroup" xmlns:wpi="http://schemas.microsoft.com/office/word/2010/wordprocessingInk" xmlns:wne="http://schemas.microsoft.com/office/word/2006/wordml" xmlns:wps="http://schemas.microsoft.com/office/word/2010/wordprocessingShape" mc:Ignorable="w14 w15 wp14">
-  <w:abstractNum w:abstractNumId="0" w15:restartNumberingAfterBreak="0">
+<w:numbering xmlns:wpc="http://schemas.microsoft.com/office/word/2010/wordprocessingCanvas" xmlns:mc="http://schemas.openxmlformats.org/markup-compatibility/2006" xmlns:o="urn:schemas-microsoft-com:office:office" xmlns:r="http://schemas.openxmlformats.org/officeDocument/2006/relationships" xmlns:m="http://schemas.openxmlformats.org/officeDocument/2006/math" xmlns:v="urn:schemas-microsoft-com:vml" xmlns:wp14="http://schemas.microsoft.com/office/word/2010/wordprocessingDrawing" xmlns:wp="http://schemas.openxmlformats.org/drawingml/2006/wordprocessingDrawing" xmlns:w10="urn:schemas-microsoft-com:office:word" xmlns:w="http://schemas.openxmlformats.org/wordprocessingml/2006/main" xmlns:w14="http://schemas.microsoft.com/office/word/2010/wordml" xmlns:wpg="http://schemas.microsoft.com/office/word/2010/wordprocessingGroup" xmlns:wpi="http://schemas.microsoft.com/office/word/2010/wordprocessingInk" xmlns:wne="http://schemas.microsoft.com/office/word/2006/wordml" xmlns:wps="http://schemas.microsoft.com/office/word/2010/wordprocessingShape" mc:Ignorable="w14 wp14">
+  <w:abstractNum w:abstractNumId="0">
     <w:nsid w:val="2B67477A"/>
     <w:multiLevelType w:val="hybridMultilevel"/>
     <w:tmpl w:val="9F3408C8"/>
@@ -3200,7 +3597,7 @@
 </file>
 
 <file path=word/styles.xml><?xml version="1.0" encoding="utf-8"?>
-<w:styles xmlns:mc="http://schemas.openxmlformats.org/markup-compatibility/2006" xmlns:r="http://schemas.openxmlformats.org/officeDocument/2006/relationships" xmlns:w="http://schemas.openxmlformats.org/wordprocessingml/2006/main" xmlns:w14="http://schemas.microsoft.com/office/word/2010/wordml" xmlns:w15="http://schemas.microsoft.com/office/word/2012/wordml" mc:Ignorable="w14 w15">
+<w:styles xmlns:mc="http://schemas.openxmlformats.org/markup-compatibility/2006" xmlns:r="http://schemas.openxmlformats.org/officeDocument/2006/relationships" xmlns:w="http://schemas.openxmlformats.org/wordprocessingml/2006/main" xmlns:w14="http://schemas.microsoft.com/office/word/2010/wordml" mc:Ignorable="w14">
   <w:docDefaults>
     <w:rPrDefault>
       <w:rPr>
@@ -3216,378 +3613,365 @@
       </w:pPr>
     </w:pPrDefault>
   </w:docDefaults>
-  <w:latentStyles w:defLockedState="0" w:defUIPriority="99" w:defSemiHidden="0" w:defUnhideWhenUsed="0" w:defQFormat="0" w:count="371">
-    <w:lsdException w:name="Normal" w:uiPriority="0" w:qFormat="1"/>
-    <w:lsdException w:name="heading 1" w:uiPriority="9" w:qFormat="1"/>
-    <w:lsdException w:name="heading 2" w:semiHidden="1" w:uiPriority="9" w:unhideWhenUsed="1" w:qFormat="1"/>
-    <w:lsdException w:name="heading 3" w:semiHidden="1" w:uiPriority="9" w:unhideWhenUsed="1" w:qFormat="1"/>
-    <w:lsdException w:name="heading 4" w:semiHidden="1" w:uiPriority="9" w:unhideWhenUsed="1" w:qFormat="1"/>
-    <w:lsdException w:name="heading 5" w:semiHidden="1" w:uiPriority="9" w:unhideWhenUsed="1" w:qFormat="1"/>
-    <w:lsdException w:name="heading 6" w:semiHidden="1" w:uiPriority="9" w:unhideWhenUsed="1" w:qFormat="1"/>
-    <w:lsdException w:name="heading 7" w:semiHidden="1" w:uiPriority="9" w:unhideWhenUsed="1" w:qFormat="1"/>
-    <w:lsdException w:name="heading 8" w:semiHidden="1" w:uiPriority="9" w:unhideWhenUsed="1" w:qFormat="1"/>
-    <w:lsdException w:name="heading 9" w:semiHidden="1" w:uiPriority="9" w:unhideWhenUsed="1" w:qFormat="1"/>
-    <w:lsdException w:name="index 1" w:semiHidden="1" w:unhideWhenUsed="1"/>
-    <w:lsdException w:name="index 2" w:semiHidden="1" w:unhideWhenUsed="1"/>
-    <w:lsdException w:name="index 3" w:semiHidden="1" w:unhideWhenUsed="1"/>
-    <w:lsdException w:name="index 4" w:semiHidden="1" w:unhideWhenUsed="1"/>
-    <w:lsdException w:name="index 5" w:semiHidden="1" w:unhideWhenUsed="1"/>
-    <w:lsdException w:name="index 6" w:semiHidden="1" w:unhideWhenUsed="1"/>
-    <w:lsdException w:name="index 7" w:semiHidden="1" w:unhideWhenUsed="1"/>
-    <w:lsdException w:name="index 8" w:semiHidden="1" w:unhideWhenUsed="1"/>
-    <w:lsdException w:name="index 9" w:semiHidden="1" w:unhideWhenUsed="1"/>
-    <w:lsdException w:name="toc 1" w:semiHidden="1" w:uiPriority="39" w:unhideWhenUsed="1"/>
-    <w:lsdException w:name="toc 2" w:semiHidden="1" w:uiPriority="39" w:unhideWhenUsed="1"/>
-    <w:lsdException w:name="toc 3" w:semiHidden="1" w:uiPriority="39" w:unhideWhenUsed="1"/>
-    <w:lsdException w:name="toc 4" w:semiHidden="1" w:uiPriority="39" w:unhideWhenUsed="1"/>
-    <w:lsdException w:name="toc 5" w:semiHidden="1" w:uiPriority="39" w:unhideWhenUsed="1"/>
-    <w:lsdException w:name="toc 6" w:semiHidden="1" w:uiPriority="39" w:unhideWhenUsed="1"/>
-    <w:lsdException w:name="toc 7" w:semiHidden="1" w:uiPriority="39" w:unhideWhenUsed="1"/>
-    <w:lsdException w:name="toc 8" w:semiHidden="1" w:uiPriority="39" w:unhideWhenUsed="1"/>
-    <w:lsdException w:name="toc 9" w:semiHidden="1" w:uiPriority="39" w:unhideWhenUsed="1"/>
-    <w:lsdException w:name="Normal Indent" w:semiHidden="1" w:unhideWhenUsed="1"/>
-    <w:lsdException w:name="footnote text" w:semiHidden="1" w:unhideWhenUsed="1"/>
-    <w:lsdException w:name="annotation text" w:semiHidden="1" w:unhideWhenUsed="1"/>
-    <w:lsdException w:name="header" w:semiHidden="1" w:unhideWhenUsed="1"/>
-    <w:lsdException w:name="footer" w:semiHidden="1" w:unhideWhenUsed="1"/>
-    <w:lsdException w:name="index heading" w:semiHidden="1" w:unhideWhenUsed="1"/>
-    <w:lsdException w:name="caption" w:semiHidden="1" w:uiPriority="35" w:unhideWhenUsed="1" w:qFormat="1"/>
-    <w:lsdException w:name="table of figures" w:semiHidden="1" w:unhideWhenUsed="1"/>
-    <w:lsdException w:name="envelope address" w:semiHidden="1" w:unhideWhenUsed="1"/>
-    <w:lsdException w:name="envelope return" w:semiHidden="1" w:unhideWhenUsed="1"/>
-    <w:lsdException w:name="footnote reference" w:semiHidden="1" w:unhideWhenUsed="1"/>
-    <w:lsdException w:name="annotation reference" w:semiHidden="1" w:unhideWhenUsed="1"/>
-    <w:lsdException w:name="line number" w:semiHidden="1" w:unhideWhenUsed="1"/>
-    <w:lsdException w:name="page number" w:semiHidden="1" w:unhideWhenUsed="1"/>
-    <w:lsdException w:name="endnote reference" w:semiHidden="1" w:unhideWhenUsed="1"/>
-    <w:lsdException w:name="endnote text" w:semiHidden="1" w:unhideWhenUsed="1"/>
-    <w:lsdException w:name="table of authorities" w:semiHidden="1" w:unhideWhenUsed="1"/>
-    <w:lsdException w:name="macro" w:semiHidden="1" w:unhideWhenUsed="1"/>
-    <w:lsdException w:name="toa heading" w:semiHidden="1" w:unhideWhenUsed="1"/>
-    <w:lsdException w:name="List" w:semiHidden="1" w:unhideWhenUsed="1"/>
-    <w:lsdException w:name="List Bullet" w:semiHidden="1" w:unhideWhenUsed="1"/>
-    <w:lsdException w:name="List Number" w:semiHidden="1" w:unhideWhenUsed="1"/>
-    <w:lsdException w:name="List 2" w:semiHidden="1" w:unhideWhenUsed="1"/>
-    <w:lsdException w:name="List 3" w:semiHidden="1" w:unhideWhenUsed="1"/>
-    <w:lsdException w:name="List 4" w:semiHidden="1" w:unhideWhenUsed="1"/>
-    <w:lsdException w:name="List 5" w:semiHidden="1" w:unhideWhenUsed="1"/>
-    <w:lsdException w:name="List Bullet 2" w:semiHidden="1" w:unhideWhenUsed="1"/>
-    <w:lsdException w:name="List Bullet 3" w:semiHidden="1" w:unhideWhenUsed="1"/>
-    <w:lsdException w:name="List Bullet 4" w:semiHidden="1" w:unhideWhenUsed="1"/>
-    <w:lsdException w:name="List Bullet 5" w:semiHidden="1" w:unhideWhenUsed="1"/>
-    <w:lsdException w:name="List Number 2" w:semiHidden="1" w:unhideWhenUsed="1"/>
-    <w:lsdException w:name="List Number 3" w:semiHidden="1" w:unhideWhenUsed="1"/>
-    <w:lsdException w:name="List Number 4" w:semiHidden="1" w:unhideWhenUsed="1"/>
-    <w:lsdException w:name="List Number 5" w:semiHidden="1" w:unhideWhenUsed="1"/>
-    <w:lsdException w:name="Title" w:uiPriority="10" w:qFormat="1"/>
-    <w:lsdException w:name="Closing" w:semiHidden="1" w:unhideWhenUsed="1"/>
-    <w:lsdException w:name="Signature" w:semiHidden="1" w:unhideWhenUsed="1"/>
-    <w:lsdException w:name="Default Paragraph Font" w:semiHidden="1" w:uiPriority="1" w:unhideWhenUsed="1"/>
-    <w:lsdException w:name="Body Text" w:semiHidden="1" w:unhideWhenUsed="1"/>
-    <w:lsdException w:name="Body Text Indent" w:semiHidden="1" w:unhideWhenUsed="1"/>
-    <w:lsdException w:name="List Continue" w:semiHidden="1" w:unhideWhenUsed="1"/>
-    <w:lsdException w:name="List Continue 2" w:semiHidden="1" w:unhideWhenUsed="1"/>
-    <w:lsdException w:name="List Continue 3" w:semiHidden="1" w:unhideWhenUsed="1"/>
-    <w:lsdException w:name="List Continue 4" w:semiHidden="1" w:unhideWhenUsed="1"/>
-    <w:lsdException w:name="List Continue 5" w:semiHidden="1" w:unhideWhenUsed="1"/>
-    <w:lsdException w:name="Message Header" w:semiHidden="1" w:unhideWhenUsed="1"/>
-    <w:lsdException w:name="Subtitle" w:uiPriority="11" w:qFormat="1"/>
-    <w:lsdException w:name="Salutation" w:semiHidden="1" w:unhideWhenUsed="1"/>
-    <w:lsdException w:name="Date" w:semiHidden="1" w:unhideWhenUsed="1"/>
-    <w:lsdException w:name="Body Text First Indent" w:semiHidden="1" w:unhideWhenUsed="1"/>
-    <w:lsdException w:name="Body Text First Indent 2" w:semiHidden="1" w:unhideWhenUsed="1"/>
-    <w:lsdException w:name="Note Heading" w:semiHidden="1" w:unhideWhenUsed="1"/>
-    <w:lsdException w:name="Body Text 2" w:semiHidden="1" w:unhideWhenUsed="1"/>
-    <w:lsdException w:name="Body Text 3" w:semiHidden="1" w:unhideWhenUsed="1"/>
-    <w:lsdException w:name="Body Text Indent 2" w:semiHidden="1" w:unhideWhenUsed="1"/>
-    <w:lsdException w:name="Body Text Indent 3" w:semiHidden="1" w:unhideWhenUsed="1"/>
-    <w:lsdException w:name="Block Text" w:semiHidden="1" w:unhideWhenUsed="1"/>
-    <w:lsdException w:name="Hyperlink" w:semiHidden="1" w:unhideWhenUsed="1"/>
-    <w:lsdException w:name="FollowedHyperlink" w:semiHidden="1" w:unhideWhenUsed="1"/>
-    <w:lsdException w:name="Strong" w:uiPriority="22" w:qFormat="1"/>
-    <w:lsdException w:name="Emphasis" w:uiPriority="20" w:qFormat="1"/>
-    <w:lsdException w:name="Document Map" w:semiHidden="1" w:unhideWhenUsed="1"/>
-    <w:lsdException w:name="Plain Text" w:semiHidden="1" w:unhideWhenUsed="1"/>
-    <w:lsdException w:name="E-mail Signature" w:semiHidden="1" w:unhideWhenUsed="1"/>
-    <w:lsdException w:name="HTML Top of Form" w:semiHidden="1" w:unhideWhenUsed="1"/>
-    <w:lsdException w:name="HTML Bottom of Form" w:semiHidden="1" w:unhideWhenUsed="1"/>
-    <w:lsdException w:name="Normal (Web)" w:semiHidden="1" w:unhideWhenUsed="1"/>
-    <w:lsdException w:name="HTML Acronym" w:semiHidden="1" w:unhideWhenUsed="1"/>
-    <w:lsdException w:name="HTML Address" w:semiHidden="1" w:unhideWhenUsed="1"/>
-    <w:lsdException w:name="HTML Cite" w:semiHidden="1" w:unhideWhenUsed="1"/>
-    <w:lsdException w:name="HTML Code" w:semiHidden="1" w:unhideWhenUsed="1"/>
-    <w:lsdException w:name="HTML Definition" w:semiHidden="1" w:unhideWhenUsed="1"/>
-    <w:lsdException w:name="HTML Keyboard" w:semiHidden="1" w:unhideWhenUsed="1"/>
-    <w:lsdException w:name="HTML Preformatted" w:semiHidden="1" w:unhideWhenUsed="1"/>
-    <w:lsdException w:name="HTML Sample" w:semiHidden="1" w:unhideWhenUsed="1"/>
-    <w:lsdException w:name="HTML Typewriter" w:semiHidden="1" w:unhideWhenUsed="1"/>
-    <w:lsdException w:name="HTML Variable" w:semiHidden="1" w:unhideWhenUsed="1"/>
-    <w:lsdException w:name="Normal Table" w:semiHidden="1" w:unhideWhenUsed="1"/>
-    <w:lsdException w:name="annotation subject" w:semiHidden="1" w:unhideWhenUsed="1"/>
-    <w:lsdException w:name="No List" w:semiHidden="1" w:unhideWhenUsed="1"/>
-    <w:lsdException w:name="Outline List 1" w:semiHidden="1" w:unhideWhenUsed="1"/>
-    <w:lsdException w:name="Outline List 2" w:semiHidden="1" w:unhideWhenUsed="1"/>
-    <w:lsdException w:name="Outline List 3" w:semiHidden="1" w:unhideWhenUsed="1"/>
-    <w:lsdException w:name="Table Simple 1" w:semiHidden="1" w:unhideWhenUsed="1"/>
-    <w:lsdException w:name="Table Simple 2" w:semiHidden="1" w:unhideWhenUsed="1"/>
-    <w:lsdException w:name="Table Simple 3" w:semiHidden="1" w:unhideWhenUsed="1"/>
-    <w:lsdException w:name="Table Classic 1" w:semiHidden="1" w:unhideWhenUsed="1"/>
-    <w:lsdException w:name="Table Classic 2" w:semiHidden="1" w:unhideWhenUsed="1"/>
-    <w:lsdException w:name="Table Classic 3" w:semiHidden="1" w:unhideWhenUsed="1"/>
-    <w:lsdException w:name="Table Classic 4" w:semiHidden="1" w:unhideWhenUsed="1"/>
-    <w:lsdException w:name="Table Colorful 1" w:semiHidden="1" w:unhideWhenUsed="1"/>
-    <w:lsdException w:name="Table Colorful 2" w:semiHidden="1" w:unhideWhenUsed="1"/>
-    <w:lsdException w:name="Table Colorful 3" w:semiHidden="1" w:unhideWhenUsed="1"/>
-    <w:lsdException w:name="Table Columns 1" w:semiHidden="1" w:unhideWhenUsed="1"/>
-    <w:lsdException w:name="Table Columns 2" w:semiHidden="1" w:unhideWhenUsed="1"/>
-    <w:lsdException w:name="Table Columns 3" w:semiHidden="1" w:unhideWhenUsed="1"/>
-    <w:lsdException w:name="Table Columns 4" w:semiHidden="1" w:unhideWhenUsed="1"/>
-    <w:lsdException w:name="Table Columns 5" w:semiHidden="1" w:unhideWhenUsed="1"/>
-    <w:lsdException w:name="Table Grid 1" w:semiHidden="1" w:unhideWhenUsed="1"/>
-    <w:lsdException w:name="Table Grid 2" w:semiHidden="1" w:unhideWhenUsed="1"/>
-    <w:lsdException w:name="Table Grid 3" w:semiHidden="1" w:unhideWhenUsed="1"/>
-    <w:lsdException w:name="Table Grid 4" w:semiHidden="1" w:unhideWhenUsed="1"/>
-    <w:lsdException w:name="Table Grid 5" w:semiHidden="1" w:unhideWhenUsed="1"/>
-    <w:lsdException w:name="Table Grid 6" w:semiHidden="1" w:unhideWhenUsed="1"/>
-    <w:lsdException w:name="Table Grid 7" w:semiHidden="1" w:unhideWhenUsed="1"/>
-    <w:lsdException w:name="Table Grid 8" w:semiHidden="1" w:unhideWhenUsed="1"/>
-    <w:lsdException w:name="Table List 1" w:semiHidden="1" w:unhideWhenUsed="1"/>
-    <w:lsdException w:name="Table List 2" w:semiHidden="1" w:unhideWhenUsed="1"/>
-    <w:lsdException w:name="Table List 3" w:semiHidden="1" w:unhideWhenUsed="1"/>
-    <w:lsdException w:name="Table List 4" w:semiHidden="1" w:unhideWhenUsed="1"/>
-    <w:lsdException w:name="Table List 5" w:semiHidden="1" w:unhideWhenUsed="1"/>
-    <w:lsdException w:name="Table List 6" w:semiHidden="1" w:unhideWhenUsed="1"/>
-    <w:lsdException w:name="Table List 7" w:semiHidden="1" w:unhideWhenUsed="1"/>
-    <w:lsdException w:name="Table List 8" w:semiHidden="1" w:unhideWhenUsed="1"/>
-    <w:lsdException w:name="Table 3D effects 1" w:semiHidden="1" w:unhideWhenUsed="1"/>
-    <w:lsdException w:name="Table 3D effects 2" w:semiHidden="1" w:unhideWhenUsed="1"/>
-    <w:lsdException w:name="Table 3D effects 3" w:semiHidden="1" w:unhideWhenUsed="1"/>
-    <w:lsdException w:name="Table Contemporary" w:semiHidden="1" w:unhideWhenUsed="1"/>
-    <w:lsdException w:name="Table Elegant" w:semiHidden="1" w:unhideWhenUsed="1"/>
-    <w:lsdException w:name="Table Professional" w:semiHidden="1" w:unhideWhenUsed="1"/>
-    <w:lsdException w:name="Table Subtle 1" w:semiHidden="1" w:unhideWhenUsed="1"/>
-    <w:lsdException w:name="Table Subtle 2" w:semiHidden="1" w:unhideWhenUsed="1"/>
-    <w:lsdException w:name="Table Web 1" w:semiHidden="1" w:unhideWhenUsed="1"/>
-    <w:lsdException w:name="Table Web 2" w:semiHidden="1" w:unhideWhenUsed="1"/>
-    <w:lsdException w:name="Table Web 3" w:semiHidden="1" w:unhideWhenUsed="1"/>
-    <w:lsdException w:name="Balloon Text" w:semiHidden="1" w:unhideWhenUsed="1"/>
-    <w:lsdException w:name="Table Grid" w:uiPriority="59"/>
-    <w:lsdException w:name="Table Theme" w:semiHidden="1" w:unhideWhenUsed="1"/>
-    <w:lsdException w:name="Placeholder Text" w:semiHidden="1"/>
-    <w:lsdException w:name="No Spacing" w:uiPriority="1" w:qFormat="1"/>
-    <w:lsdException w:name="Light Shading" w:uiPriority="60"/>
-    <w:lsdException w:name="Light List" w:uiPriority="61"/>
-    <w:lsdException w:name="Light Grid" w:uiPriority="62"/>
-    <w:lsdException w:name="Medium Shading 1" w:uiPriority="63"/>
-    <w:lsdException w:name="Medium Shading 2" w:uiPriority="64"/>
-    <w:lsdException w:name="Medium List 1" w:uiPriority="65"/>
-    <w:lsdException w:name="Medium List 2" w:uiPriority="66"/>
-    <w:lsdException w:name="Medium Grid 1" w:uiPriority="67"/>
-    <w:lsdException w:name="Medium Grid 2" w:uiPriority="68"/>
-    <w:lsdException w:name="Medium Grid 3" w:uiPriority="69"/>
-    <w:lsdException w:name="Dark List" w:uiPriority="70"/>
-    <w:lsdException w:name="Colorful Shading" w:uiPriority="71"/>
-    <w:lsdException w:name="Colorful List" w:uiPriority="72"/>
-    <w:lsdException w:name="Colorful Grid" w:uiPriority="73"/>
-    <w:lsdException w:name="Light Shading Accent 1" w:uiPriority="60"/>
-    <w:lsdException w:name="Light List Accent 1" w:uiPriority="61"/>
-    <w:lsdException w:name="Light Grid Accent 1" w:uiPriority="62"/>
-    <w:lsdException w:name="Medium Shading 1 Accent 1" w:uiPriority="63"/>
-    <w:lsdException w:name="Medium Shading 2 Accent 1" w:uiPriority="64"/>
-    <w:lsdException w:name="Medium List 1 Accent 1" w:uiPriority="65"/>
-    <w:lsdException w:name="Revision" w:semiHidden="1"/>
-    <w:lsdException w:name="List Paragraph" w:uiPriority="34" w:qFormat="1"/>
-    <w:lsdException w:name="Quote" w:uiPriority="29" w:qFormat="1"/>
-    <w:lsdException w:name="Intense Quote" w:uiPriority="30" w:qFormat="1"/>
-    <w:lsdException w:name="Medium List 2 Accent 1" w:uiPriority="66"/>
-    <w:lsdException w:name="Medium Grid 1 Accent 1" w:uiPriority="67"/>
-    <w:lsdException w:name="Medium Grid 2 Accent 1" w:uiPriority="68"/>
-    <w:lsdException w:name="Medium Grid 3 Accent 1" w:uiPriority="69"/>
-    <w:lsdException w:name="Dark List Accent 1" w:uiPriority="70"/>
-    <w:lsdException w:name="Colorful Shading Accent 1" w:uiPriority="71"/>
-    <w:lsdException w:name="Colorful List Accent 1" w:uiPriority="72"/>
-    <w:lsdException w:name="Colorful Grid Accent 1" w:uiPriority="73"/>
-    <w:lsdException w:name="Light Shading Accent 2" w:uiPriority="60"/>
-    <w:lsdException w:name="Light List Accent 2" w:uiPriority="61"/>
-    <w:lsdException w:name="Light Grid Accent 2" w:uiPriority="62"/>
-    <w:lsdException w:name="Medium Shading 1 Accent 2" w:uiPriority="63"/>
-    <w:lsdException w:name="Medium Shading 2 Accent 2" w:uiPriority="64"/>
-    <w:lsdException w:name="Medium List 1 Accent 2" w:uiPriority="65"/>
-    <w:lsdException w:name="Medium List 2 Accent 2" w:uiPriority="66"/>
-    <w:lsdException w:name="Medium Grid 1 Accent 2" w:uiPriority="67"/>
-    <w:lsdException w:name="Medium Grid 2 Accent 2" w:uiPriority="68"/>
-    <w:lsdException w:name="Medium Grid 3 Accent 2" w:uiPriority="69"/>
-    <w:lsdException w:name="Dark List Accent 2" w:uiPriority="70"/>
-    <w:lsdException w:name="Colorful Shading Accent 2" w:uiPriority="71"/>
-    <w:lsdException w:name="Colorful List Accent 2" w:uiPriority="72"/>
-    <w:lsdException w:name="Colorful Grid Accent 2" w:uiPriority="73"/>
-    <w:lsdException w:name="Light Shading Accent 3" w:uiPriority="60"/>
-    <w:lsdException w:name="Light List Accent 3" w:uiPriority="61"/>
-    <w:lsdException w:name="Light Grid Accent 3" w:uiPriority="62"/>
-    <w:lsdException w:name="Medium Shading 1 Accent 3" w:uiPriority="63"/>
-    <w:lsdException w:name="Medium Shading 2 Accent 3" w:uiPriority="64"/>
-    <w:lsdException w:name="Medium List 1 Accent 3" w:uiPriority="65"/>
-    <w:lsdException w:name="Medium List 2 Accent 3" w:uiPriority="66"/>
-    <w:lsdException w:name="Medium Grid 1 Accent 3" w:uiPriority="67"/>
-    <w:lsdException w:name="Medium Grid 2 Accent 3" w:uiPriority="68"/>
-    <w:lsdException w:name="Medium Grid 3 Accent 3" w:uiPriority="69"/>
-    <w:lsdException w:name="Dark List Accent 3" w:uiPriority="70"/>
-    <w:lsdException w:name="Colorful Shading Accent 3" w:uiPriority="71"/>
-    <w:lsdException w:name="Colorful List Accent 3" w:uiPriority="72"/>
-    <w:lsdException w:name="Colorful Grid Accent 3" w:uiPriority="73"/>
-    <w:lsdException w:name="Light Shading Accent 4" w:uiPriority="60"/>
-    <w:lsdException w:name="Light List Accent 4" w:uiPriority="61"/>
-    <w:lsdException w:name="Light Grid Accent 4" w:uiPriority="62"/>
-    <w:lsdException w:name="Medium Shading 1 Accent 4" w:uiPriority="63"/>
-    <w:lsdException w:name="Medium Shading 2 Accent 4" w:uiPriority="64"/>
-    <w:lsdException w:name="Medium List 1 Accent 4" w:uiPriority="65"/>
-    <w:lsdException w:name="Medium List 2 Accent 4" w:uiPriority="66"/>
-    <w:lsdException w:name="Medium Grid 1 Accent 4" w:uiPriority="67"/>
-    <w:lsdException w:name="Medium Grid 2 Accent 4" w:uiPriority="68"/>
-    <w:lsdException w:name="Medium Grid 3 Accent 4" w:uiPriority="69"/>
-    <w:lsdException w:name="Dark List Accent 4" w:uiPriority="70"/>
-    <w:lsdException w:name="Colorful Shading Accent 4" w:uiPriority="71"/>
-    <w:lsdException w:name="Colorful List Accent 4" w:uiPriority="72"/>
-    <w:lsdException w:name="Colorful Grid Accent 4" w:uiPriority="73"/>
-    <w:lsdException w:name="Light Shading Accent 5" w:uiPriority="60"/>
-    <w:lsdException w:name="Light List Accent 5" w:uiPriority="61"/>
-    <w:lsdException w:name="Light Grid Accent 5" w:uiPriority="62"/>
-    <w:lsdException w:name="Medium Shading 1 Accent 5" w:uiPriority="63"/>
-    <w:lsdException w:name="Medium Shading 2 Accent 5" w:uiPriority="64"/>
-    <w:lsdException w:name="Medium List 1 Accent 5" w:uiPriority="65"/>
-    <w:lsdException w:name="Medium List 2 Accent 5" w:uiPriority="66"/>
-    <w:lsdException w:name="Medium Grid 1 Accent 5" w:uiPriority="67"/>
-    <w:lsdException w:name="Medium Grid 2 Accent 5" w:uiPriority="68"/>
-    <w:lsdException w:name="Medium Grid 3 Accent 5" w:uiPriority="69"/>
-    <w:lsdException w:name="Dark List Accent 5" w:uiPriority="70"/>
-    <w:lsdException w:name="Colorful Shading Accent 5" w:uiPriority="71"/>
-    <w:lsdException w:name="Colorful List Accent 5" w:uiPriority="72"/>
-    <w:lsdException w:name="Colorful Grid Accent 5" w:uiPriority="73"/>
-    <w:lsdException w:name="Light Shading Accent 6" w:uiPriority="60"/>
-    <w:lsdException w:name="Light List Accent 6" w:uiPriority="61"/>
-    <w:lsdException w:name="Light Grid Accent 6" w:uiPriority="62"/>
-    <w:lsdException w:name="Medium Shading 1 Accent 6" w:uiPriority="63"/>
-    <w:lsdException w:name="Medium Shading 2 Accent 6" w:uiPriority="64"/>
-    <w:lsdException w:name="Medium List 1 Accent 6" w:uiPriority="65"/>
-    <w:lsdException w:name="Medium List 2 Accent 6" w:uiPriority="66"/>
-    <w:lsdException w:name="Medium Grid 1 Accent 6" w:uiPriority="67"/>
-    <w:lsdException w:name="Medium Grid 2 Accent 6" w:uiPriority="68"/>
-    <w:lsdException w:name="Medium Grid 3 Accent 6" w:uiPriority="69"/>
-    <w:lsdException w:name="Dark List Accent 6" w:uiPriority="70"/>
-    <w:lsdException w:name="Colorful Shading Accent 6" w:uiPriority="71"/>
-    <w:lsdException w:name="Colorful List Accent 6" w:uiPriority="72"/>
-    <w:lsdException w:name="Colorful Grid Accent 6" w:uiPriority="73"/>
-    <w:lsdException w:name="Subtle Emphasis" w:uiPriority="19" w:qFormat="1"/>
-    <w:lsdException w:name="Intense Emphasis" w:uiPriority="21" w:qFormat="1"/>
-    <w:lsdException w:name="Subtle Reference" w:uiPriority="31" w:qFormat="1"/>
-    <w:lsdException w:name="Intense Reference" w:uiPriority="32" w:qFormat="1"/>
-    <w:lsdException w:name="Book Title" w:uiPriority="33" w:qFormat="1"/>
-    <w:lsdException w:name="Bibliography" w:semiHidden="1" w:uiPriority="37" w:unhideWhenUsed="1"/>
-    <w:lsdException w:name="TOC Heading" w:semiHidden="1" w:uiPriority="39" w:unhideWhenUsed="1" w:qFormat="1"/>
-    <w:lsdException w:name="Plain Table 1" w:uiPriority="41"/>
-    <w:lsdException w:name="Plain Table 2" w:uiPriority="42"/>
-    <w:lsdException w:name="Plain Table 3" w:uiPriority="43"/>
-    <w:lsdException w:name="Plain Table 4" w:uiPriority="44"/>
-    <w:lsdException w:name="Plain Table 5" w:uiPriority="45"/>
-    <w:lsdException w:name="Grid Table Light" w:uiPriority="40"/>
-    <w:lsdException w:name="Grid Table 1 Light" w:uiPriority="46"/>
-    <w:lsdException w:name="Grid Table 2" w:uiPriority="47"/>
-    <w:lsdException w:name="Grid Table 3" w:uiPriority="48"/>
-    <w:lsdException w:name="Grid Table 4" w:uiPriority="49"/>
-    <w:lsdException w:name="Grid Table 5 Dark" w:uiPriority="50"/>
-    <w:lsdException w:name="Grid Table 6 Colorful" w:uiPriority="51"/>
-    <w:lsdException w:name="Grid Table 7 Colorful" w:uiPriority="52"/>
-    <w:lsdException w:name="Grid Table 1 Light Accent 1" w:uiPriority="46"/>
-    <w:lsdException w:name="Grid Table 2 Accent 1" w:uiPriority="47"/>
-    <w:lsdException w:name="Grid Table 3 Accent 1" w:uiPriority="48"/>
-    <w:lsdException w:name="Grid Table 4 Accent 1" w:uiPriority="49"/>
-    <w:lsdException w:name="Grid Table 5 Dark Accent 1" w:uiPriority="50"/>
-    <w:lsdException w:name="Grid Table 6 Colorful Accent 1" w:uiPriority="51"/>
-    <w:lsdException w:name="Grid Table 7 Colorful Accent 1" w:uiPriority="52"/>
-    <w:lsdException w:name="Grid Table 1 Light Accent 2" w:uiPriority="46"/>
-    <w:lsdException w:name="Grid Table 2 Accent 2" w:uiPriority="47"/>
-    <w:lsdException w:name="Grid Table 3 Accent 2" w:uiPriority="48"/>
-    <w:lsdException w:name="Grid Table 4 Accent 2" w:uiPriority="49"/>
-    <w:lsdException w:name="Grid Table 5 Dark Accent 2" w:uiPriority="50"/>
-    <w:lsdException w:name="Grid Table 6 Colorful Accent 2" w:uiPriority="51"/>
-    <w:lsdException w:name="Grid Table 7 Colorful Accent 2" w:uiPriority="52"/>
-    <w:lsdException w:name="Grid Table 1 Light Accent 3" w:uiPriority="46"/>
-    <w:lsdException w:name="Grid Table 2 Accent 3" w:uiPriority="47"/>
-    <w:lsdException w:name="Grid Table 3 Accent 3" w:uiPriority="48"/>
-    <w:lsdException w:name="Grid Table 4 Accent 3" w:uiPriority="49"/>
-    <w:lsdException w:name="Grid Table 5 Dark Accent 3" w:uiPriority="50"/>
-    <w:lsdException w:name="Grid Table 6 Colorful Accent 3" w:uiPriority="51"/>
-    <w:lsdException w:name="Grid Table 7 Colorful Accent 3" w:uiPriority="52"/>
-    <w:lsdException w:name="Grid Table 1 Light Accent 4" w:uiPriority="46"/>
-    <w:lsdException w:name="Grid Table 2 Accent 4" w:uiPriority="47"/>
-    <w:lsdException w:name="Grid Table 3 Accent 4" w:uiPriority="48"/>
-    <w:lsdException w:name="Grid Table 4 Accent 4" w:uiPriority="49"/>
-    <w:lsdException w:name="Grid Table 5 Dark Accent 4" w:uiPriority="50"/>
-    <w:lsdException w:name="Grid Table 6 Colorful Accent 4" w:uiPriority="51"/>
-    <w:lsdException w:name="Grid Table 7 Colorful Accent 4" w:uiPriority="52"/>
-    <w:lsdException w:name="Grid Table 1 Light Accent 5" w:uiPriority="46"/>
-    <w:lsdException w:name="Grid Table 2 Accent 5" w:uiPriority="47"/>
-    <w:lsdException w:name="Grid Table 3 Accent 5" w:uiPriority="48"/>
-    <w:lsdException w:name="Grid Table 4 Accent 5" w:uiPriority="49"/>
-    <w:lsdException w:name="Grid Table 5 Dark Accent 5" w:uiPriority="50"/>
-    <w:lsdException w:name="Grid Table 6 Colorful Accent 5" w:uiPriority="51"/>
-    <w:lsdException w:name="Grid Table 7 Colorful Accent 5" w:uiPriority="52"/>
-    <w:lsdException w:name="Grid Table 1 Light Accent 6" w:uiPriority="46"/>
-    <w:lsdException w:name="Grid Table 2 Accent 6" w:uiPriority="47"/>
-    <w:lsdException w:name="Grid Table 3 Accent 6" w:uiPriority="48"/>
-    <w:lsdException w:name="Grid Table 4 Accent 6" w:uiPriority="49"/>
-    <w:lsdException w:name="Grid Table 5 Dark Accent 6" w:uiPriority="50"/>
-    <w:lsdException w:name="Grid Table 6 Colorful Accent 6" w:uiPriority="51"/>
-    <w:lsdException w:name="Grid Table 7 Colorful Accent 6" w:uiPriority="52"/>
-    <w:lsdException w:name="List Table 1 Light" w:uiPriority="46"/>
-    <w:lsdException w:name="List Table 2" w:uiPriority="47"/>
-    <w:lsdException w:name="List Table 3" w:uiPriority="48"/>
-    <w:lsdException w:name="List Table 4" w:uiPriority="49"/>
-    <w:lsdException w:name="List Table 5 Dark" w:uiPriority="50"/>
-    <w:lsdException w:name="List Table 6 Colorful" w:uiPriority="51"/>
-    <w:lsdException w:name="List Table 7 Colorful" w:uiPriority="52"/>
-    <w:lsdException w:name="List Table 1 Light Accent 1" w:uiPriority="46"/>
-    <w:lsdException w:name="List Table 2 Accent 1" w:uiPriority="47"/>
-    <w:lsdException w:name="List Table 3 Accent 1" w:uiPriority="48"/>
-    <w:lsdException w:name="List Table 4 Accent 1" w:uiPriority="49"/>
-    <w:lsdException w:name="List Table 5 Dark Accent 1" w:uiPriority="50"/>
-    <w:lsdException w:name="List Table 6 Colorful Accent 1" w:uiPriority="51"/>
-    <w:lsdException w:name="List Table 7 Colorful Accent 1" w:uiPriority="52"/>
-    <w:lsdException w:name="List Table 1 Light Accent 2" w:uiPriority="46"/>
-    <w:lsdException w:name="List Table 2 Accent 2" w:uiPriority="47"/>
-    <w:lsdException w:name="List Table 3 Accent 2" w:uiPriority="48"/>
-    <w:lsdException w:name="List Table 4 Accent 2" w:uiPriority="49"/>
-    <w:lsdException w:name="List Table 5 Dark Accent 2" w:uiPriority="50"/>
-    <w:lsdException w:name="List Table 6 Colorful Accent 2" w:uiPriority="51"/>
-    <w:lsdException w:name="List Table 7 Colorful Accent 2" w:uiPriority="52"/>
-    <w:lsdException w:name="List Table 1 Light Accent 3" w:uiPriority="46"/>
-    <w:lsdException w:name="List Table 2 Accent 3" w:uiPriority="47"/>
-    <w:lsdException w:name="List Table 3 Accent 3" w:uiPriority="48"/>
-    <w:lsdException w:name="List Table 4 Accent 3" w:uiPriority="49"/>
-    <w:lsdException w:name="List Table 5 Dark Accent 3" w:uiPriority="50"/>
-    <w:lsdException w:name="List Table 6 Colorful Accent 3" w:uiPriority="51"/>
-    <w:lsdException w:name="List Table 7 Colorful Accent 3" w:uiPriority="52"/>
-    <w:lsdException w:name="List Table 1 Light Accent 4" w:uiPriority="46"/>
-    <w:lsdException w:name="List Table 2 Accent 4" w:uiPriority="47"/>
-    <w:lsdException w:name="List Table 3 Accent 4" w:uiPriority="48"/>
-    <w:lsdException w:name="List Table 4 Accent 4" w:uiPriority="49"/>
-    <w:lsdException w:name="List Table 5 Dark Accent 4" w:uiPriority="50"/>
-    <w:lsdException w:name="List Table 6 Colorful Accent 4" w:uiPriority="51"/>
-    <w:lsdException w:name="List Table 7 Colorful Accent 4" w:uiPriority="52"/>
-    <w:lsdException w:name="List Table 1 Light Accent 5" w:uiPriority="46"/>
-    <w:lsdException w:name="List Table 2 Accent 5" w:uiPriority="47"/>
-    <w:lsdException w:name="List Table 3 Accent 5" w:uiPriority="48"/>
-    <w:lsdException w:name="List Table 4 Accent 5" w:uiPriority="49"/>
-    <w:lsdException w:name="List Table 5 Dark Accent 5" w:uiPriority="50"/>
-    <w:lsdException w:name="List Table 6 Colorful Accent 5" w:uiPriority="51"/>
-    <w:lsdException w:name="List Table 7 Colorful Accent 5" w:uiPriority="52"/>
-    <w:lsdException w:name="List Table 1 Light Accent 6" w:uiPriority="46"/>
-    <w:lsdException w:name="List Table 2 Accent 6" w:uiPriority="47"/>
-    <w:lsdException w:name="List Table 3 Accent 6" w:uiPriority="48"/>
-    <w:lsdException w:name="List Table 4 Accent 6" w:uiPriority="49"/>
-    <w:lsdException w:name="List Table 5 Dark Accent 6" w:uiPriority="50"/>
-    <w:lsdException w:name="List Table 6 Colorful Accent 6" w:uiPriority="51"/>
-    <w:lsdException w:name="List Table 7 Colorful Accent 6" w:uiPriority="52"/>
+  <w:latentStyles w:defLockedState="0" w:defUIPriority="99" w:defSemiHidden="1" w:defUnhideWhenUsed="1" w:defQFormat="0" w:count="267">
+    <w:lsdException w:name="Normal" w:semiHidden="0" w:uiPriority="0" w:unhideWhenUsed="0" w:qFormat="1"/>
+    <w:lsdException w:name="heading 1" w:semiHidden="0" w:uiPriority="9" w:unhideWhenUsed="0" w:qFormat="1"/>
+    <w:lsdException w:name="heading 2" w:uiPriority="9" w:qFormat="1"/>
+    <w:lsdException w:name="heading 3" w:uiPriority="9" w:qFormat="1"/>
+    <w:lsdException w:name="heading 4" w:uiPriority="9" w:qFormat="1"/>
+    <w:lsdException w:name="heading 5" w:uiPriority="9" w:qFormat="1"/>
+    <w:lsdException w:name="heading 6" w:uiPriority="9" w:qFormat="1"/>
+    <w:lsdException w:name="heading 7" w:uiPriority="9" w:qFormat="1"/>
+    <w:lsdException w:name="heading 8" w:uiPriority="9" w:qFormat="1"/>
+    <w:lsdException w:name="heading 9" w:uiPriority="9" w:qFormat="1"/>
+    <w:lsdException w:name="toc 1" w:uiPriority="39"/>
+    <w:lsdException w:name="toc 2" w:uiPriority="39"/>
+    <w:lsdException w:name="toc 3" w:uiPriority="39"/>
+    <w:lsdException w:name="toc 4" w:uiPriority="39"/>
+    <w:lsdException w:name="toc 5" w:uiPriority="39"/>
+    <w:lsdException w:name="toc 6" w:uiPriority="39"/>
+    <w:lsdException w:name="toc 7" w:uiPriority="39"/>
+    <w:lsdException w:name="toc 8" w:uiPriority="39"/>
+    <w:lsdException w:name="toc 9" w:uiPriority="39"/>
+    <w:lsdException w:name="caption" w:uiPriority="35" w:qFormat="1"/>
+    <w:lsdException w:name="Title" w:semiHidden="0" w:uiPriority="10" w:unhideWhenUsed="0" w:qFormat="1"/>
+    <w:lsdException w:name="Default Paragraph Font" w:uiPriority="1"/>
+    <w:lsdException w:name="Subtitle" w:semiHidden="0" w:uiPriority="11" w:unhideWhenUsed="0" w:qFormat="1"/>
+    <w:lsdException w:name="Strong" w:semiHidden="0" w:uiPriority="22" w:unhideWhenUsed="0" w:qFormat="1"/>
+    <w:lsdException w:name="Emphasis" w:semiHidden="0" w:uiPriority="20" w:unhideWhenUsed="0" w:qFormat="1"/>
+    <w:lsdException w:name="Table Grid" w:semiHidden="0" w:uiPriority="59" w:unhideWhenUsed="0"/>
+    <w:lsdException w:name="Placeholder Text" w:unhideWhenUsed="0"/>
+    <w:lsdException w:name="No Spacing" w:semiHidden="0" w:uiPriority="1" w:unhideWhenUsed="0" w:qFormat="1"/>
+    <w:lsdException w:name="Light Shading" w:semiHidden="0" w:uiPriority="60" w:unhideWhenUsed="0"/>
+    <w:lsdException w:name="Light List" w:semiHidden="0" w:uiPriority="61" w:unhideWhenUsed="0"/>
+    <w:lsdException w:name="Light Grid" w:semiHidden="0" w:uiPriority="62" w:unhideWhenUsed="0"/>
+    <w:lsdException w:name="Medium Shading 1" w:semiHidden="0" w:uiPriority="63" w:unhideWhenUsed="0"/>
+    <w:lsdException w:name="Medium Shading 2" w:semiHidden="0" w:uiPriority="64" w:unhideWhenUsed="0"/>
+    <w:lsdException w:name="Medium List 1" w:semiHidden="0" w:uiPriority="65" w:unhideWhenUsed="0"/>
+    <w:lsdException w:name="Medium List 2" w:semiHidden="0" w:uiPriority="66" w:unhideWhenUsed="0"/>
+    <w:lsdException w:name="Medium Grid 1" w:semiHidden="0" w:uiPriority="67" w:unhideWhenUsed="0"/>
+    <w:lsdException w:name="Medium Grid 2" w:semiHidden="0" w:uiPriority="68" w:unhideWhenUsed="0"/>
+    <w:lsdException w:name="Medium Grid 3" w:semiHidden="0" w:uiPriority="69" w:unhideWhenUsed="0"/>
+    <w:lsdException w:name="Dark List" w:semiHidden="0" w:uiPriority="70" w:unhideWhenUsed="0"/>
+    <w:lsdException w:name="Colorful Shading" w:semiHidden="0" w:uiPriority="71" w:unhideWhenUsed="0"/>
+    <w:lsdException w:name="Colorful List" w:semiHidden="0" w:uiPriority="72" w:unhideWhenUsed="0"/>
+    <w:lsdException w:name="Colorful Grid" w:semiHidden="0" w:uiPriority="73" w:unhideWhenUsed="0"/>
+    <w:lsdException w:name="Light Shading Accent 1" w:semiHidden="0" w:uiPriority="60" w:unhideWhenUsed="0"/>
+    <w:lsdException w:name="Light List Accent 1" w:semiHidden="0" w:uiPriority="61" w:unhideWhenUsed="0"/>
+    <w:lsdException w:name="Light Grid Accent 1" w:semiHidden="0" w:uiPriority="62" w:unhideWhenUsed="0"/>
+    <w:lsdException w:name="Medium Shading 1 Accent 1" w:semiHidden="0" w:uiPriority="63" w:unhideWhenUsed="0"/>
+    <w:lsdException w:name="Medium Shading 2 Accent 1" w:semiHidden="0" w:uiPriority="64" w:unhideWhenUsed="0"/>
+    <w:lsdException w:name="Medium List 1 Accent 1" w:semiHidden="0" w:uiPriority="65" w:unhideWhenUsed="0"/>
+    <w:lsdException w:name="Revision" w:unhideWhenUsed="0"/>
+    <w:lsdException w:name="List Paragraph" w:semiHidden="0" w:uiPriority="34" w:unhideWhenUsed="0" w:qFormat="1"/>
+    <w:lsdException w:name="Quote" w:semiHidden="0" w:uiPriority="29" w:unhideWhenUsed="0" w:qFormat="1"/>
+    <w:lsdException w:name="Intense Quote" w:semiHidden="0" w:uiPriority="30" w:unhideWhenUsed="0" w:qFormat="1"/>
+    <w:lsdException w:name="Medium List 2 Accent 1" w:semiHidden="0" w:uiPriority="66" w:unhideWhenUsed="0"/>
+    <w:lsdException w:name="Medium Grid 1 Accent 1" w:semiHidden="0" w:uiPriority="67" w:unhideWhenUsed="0"/>
+    <w:lsdException w:name="Medium Grid 2 Accent 1" w:semiHidden="0" w:uiPriority="68" w:unhideWhenUsed="0"/>
+    <w:lsdException w:name="Medium Grid 3 Accent 1" w:semiHidden="0" w:uiPriority="69" w:unhideWhenUsed="0"/>
+    <w:lsdException w:name="Dark List Accent 1" w:semiHidden="0" w:uiPriority="70" w:unhideWhenUsed="0"/>
+    <w:lsdException w:name="Colorful Shading Accent 1" w:semiHidden="0" w:uiPriority="71" w:unhideWhenUsed="0"/>
+    <w:lsdException w:name="Colorful List Accent 1" w:semiHidden="0" w:uiPriority="72" w:unhideWhenUsed="0"/>
+    <w:lsdException w:name="Colorful Grid Accent 1" w:semiHidden="0" w:uiPriority="73" w:unhideWhenUsed="0"/>
+    <w:lsdException w:name="Light Shading Accent 2" w:semiHidden="0" w:uiPriority="60" w:unhideWhenUsed="0"/>
+    <w:lsdException w:name="Light List Accent 2" w:semiHidden="0" w:uiPriority="61" w:unhideWhenUsed="0"/>
+    <w:lsdException w:name="Light Grid Accent 2" w:semiHidden="0" w:uiPriority="62" w:unhideWhenUsed="0"/>
+    <w:lsdException w:name="Medium Shading 1 Accent 2" w:semiHidden="0" w:uiPriority="63" w:unhideWhenUsed="0"/>
+    <w:lsdException w:name="Medium Shading 2 Accent 2" w:semiHidden="0" w:uiPriority="64" w:unhideWhenUsed="0"/>
+    <w:lsdException w:name="Medium List 1 Accent 2" w:semiHidden="0" w:uiPriority="65" w:unhideWhenUsed="0"/>
+    <w:lsdException w:name="Medium List 2 Accent 2" w:semiHidden="0" w:uiPriority="66" w:unhideWhenUsed="0"/>
+    <w:lsdException w:name="Medium Grid 1 Accent 2" w:semiHidden="0" w:uiPriority="67" w:unhideWhenUsed="0"/>
+    <w:lsdException w:name="Medium Grid 2 Accent 2" w:semiHidden="0" w:uiPriority="68" w:unhideWhenUsed="0"/>
+    <w:lsdException w:name="Medium Grid 3 Accent 2" w:semiHidden="0" w:uiPriority="69" w:unhideWhenUsed="0"/>
+    <w:lsdException w:name="Dark List Accent 2" w:semiHidden="0" w:uiPriority="70" w:unhideWhenUsed="0"/>
+    <w:lsdException w:name="Colorful Shading Accent 2" w:semiHidden="0" w:uiPriority="71" w:unhideWhenUsed="0"/>
+    <w:lsdException w:name="Colorful List Accent 2" w:semiHidden="0" w:uiPriority="72" w:unhideWhenUsed="0"/>
+    <w:lsdException w:name="Colorful Grid Accent 2" w:semiHidden="0" w:uiPriority="73" w:unhideWhenUsed="0"/>
+    <w:lsdException w:name="Light Shading Accent 3" w:semiHidden="0" w:uiPriority="60" w:unhideWhenUsed="0"/>
+    <w:lsdException w:name="Light List Accent 3" w:semiHidden="0" w:uiPriority="61" w:unhideWhenUsed="0"/>
+    <w:lsdException w:name="Light Grid Accent 3" w:semiHidden="0" w:uiPriority="62" w:unhideWhenUsed="0"/>
+    <w:lsdException w:name="Medium Shading 1 Accent 3" w:semiHidden="0" w:uiPriority="63" w:unhideWhenUsed="0"/>
+    <w:lsdException w:name="Medium Shading 2 Accent 3" w:semiHidden="0" w:uiPriority="64" w:unhideWhenUsed="0"/>
+    <w:lsdException w:name="Medium List 1 Accent 3" w:semiHidden="0" w:uiPriority="65" w:unhideWhenUsed="0"/>
+    <w:lsdException w:name="Medium List 2 Accent 3" w:semiHidden="0" w:uiPriority="66" w:unhideWhenUsed="0"/>
+    <w:lsdException w:name="Medium Grid 1 Accent 3" w:semiHidden="0" w:uiPriority="67" w:unhideWhenUsed="0"/>
+    <w:lsdException w:name="Medium Grid 2 Accent 3" w:semiHidden="0" w:uiPriority="68" w:unhideWhenUsed="0"/>
+    <w:lsdException w:name="Medium Grid 3 Accent 3" w:semiHidden="0" w:uiPriority="69" w:unhideWhenUsed="0"/>
+    <w:lsdException w:name="Dark List Accent 3" w:semiHidden="0" w:uiPriority="70" w:unhideWhenUsed="0"/>
+    <w:lsdException w:name="Colorful Shading Accent 3" w:semiHidden="0" w:uiPriority="71" w:unhideWhenUsed="0"/>
+    <w:lsdException w:name="Colorful List Accent 3" w:semiHidden="0" w:uiPriority="72" w:unhideWhenUsed="0"/>
+    <w:lsdException w:name="Colorful Grid Accent 3" w:semiHidden="0" w:uiPriority="73" w:unhideWhenUsed="0"/>
+    <w:lsdException w:name="Light Shading Accent 4" w:semiHidden="0" w:uiPriority="60" w:unhideWhenUsed="0"/>
+    <w:lsdException w:name="Light List Accent 4" w:semiHidden="0" w:uiPriority="61" w:unhideWhenUsed="0"/>
+    <w:lsdException w:name="Light Grid Accent 4" w:semiHidden="0" w:uiPriority="62" w:unhideWhenUsed="0"/>
+    <w:lsdException w:name="Medium Shading 1 Accent 4" w:semiHidden="0" w:uiPriority="63" w:unhideWhenUsed="0"/>
+    <w:lsdException w:name="Medium Shading 2 Accent 4" w:semiHidden="0" w:uiPriority="64" w:unhideWhenUsed="0"/>
+    <w:lsdException w:name="Medium List 1 Accent 4" w:semiHidden="0" w:uiPriority="65" w:unhideWhenUsed="0"/>
+    <w:lsdException w:name="Medium List 2 Accent 4" w:semiHidden="0" w:uiPriority="66" w:unhideWhenUsed="0"/>
+    <w:lsdException w:name="Medium Grid 1 Accent 4" w:semiHidden="0" w:uiPriority="67" w:unhideWhenUsed="0"/>
+    <w:lsdException w:name="Medium Grid 2 Accent 4" w:semiHidden="0" w:uiPriority="68" w:unhideWhenUsed="0"/>
+    <w:lsdException w:name="Medium Grid 3 Accent 4" w:semiHidden="0" w:uiPriority="69" w:unhideWhenUsed="0"/>
+    <w:lsdException w:name="Dark List Accent 4" w:semiHidden="0" w:uiPriority="70" w:unhideWhenUsed="0"/>
+    <w:lsdException w:name="Colorful Shading Accent 4" w:semiHidden="0" w:uiPriority="71" w:unhideWhenUsed="0"/>
+    <w:lsdException w:name="Colorful List Accent 4" w:semiHidden="0" w:uiPriority="72" w:unhideWhenUsed="0"/>
+    <w:lsdException w:name="Colorful Grid Accent 4" w:semiHidden="0" w:uiPriority="73" w:unhideWhenUsed="0"/>
+    <w:lsdException w:name="Light Shading Accent 5" w:semiHidden="0" w:uiPriority="60" w:unhideWhenUsed="0"/>
+    <w:lsdException w:name="Light List Accent 5" w:semiHidden="0" w:uiPriority="61" w:unhideWhenUsed="0"/>
+    <w:lsdException w:name="Light Grid Accent 5" w:semiHidden="0" w:uiPriority="62" w:unhideWhenUsed="0"/>
+    <w:lsdException w:name="Medium Shading 1 Accent 5" w:semiHidden="0" w:uiPriority="63" w:unhideWhenUsed="0"/>
+    <w:lsdException w:name="Medium Shading 2 Accent 5" w:semiHidden="0" w:uiPriority="64" w:unhideWhenUsed="0"/>
+    <w:lsdException w:name="Medium List 1 Accent 5" w:semiHidden="0" w:uiPriority="65" w:unhideWhenUsed="0"/>
+    <w:lsdException w:name="Medium List 2 Accent 5" w:semiHidden="0" w:uiPriority="66" w:unhideWhenUsed="0"/>
+    <w:lsdException w:name="Medium Grid 1 Accent 5" w:semiHidden="0" w:uiPriority="67" w:unhideWhenUsed="0"/>
+    <w:lsdException w:name="Medium Grid 2 Accent 5" w:semiHidden="0" w:uiPriority="68" w:unhideWhenUsed="0"/>
+    <w:lsdException w:name="Medium Grid 3 Accent 5" w:semiHidden="0" w:uiPriority="69" w:unhideWhenUsed="0"/>
+    <w:lsdException w:name="Dark List Accent 5" w:semiHidden="0" w:uiPriority="70" w:unhideWhenUsed="0"/>
+    <w:lsdException w:name="Colorful Shading Accent 5" w:semiHidden="0" w:uiPriority="71" w:unhideWhenUsed="0"/>
+    <w:lsdException w:name="Colorful List Accent 5" w:semiHidden="0" w:uiPriority="72" w:unhideWhenUsed="0"/>
+    <w:lsdException w:name="Colorful Grid Accent 5" w:semiHidden="0" w:uiPriority="73" w:unhideWhenUsed="0"/>
+    <w:lsdException w:name="Light Shading Accent 6" w:semiHidden="0" w:uiPriority="60" w:unhideWhenUsed="0"/>
+    <w:lsdException w:name="Light List Accent 6" w:semiHidden="0" w:uiPriority="61" w:unhideWhenUsed="0"/>
+    <w:lsdException w:name="Light Grid Accent 6" w:semiHidden="0" w:uiPriority="62" w:unhideWhenUsed="0"/>
+    <w:lsdException w:name="Medium Shading 1 Accent 6" w:semiHidden="0" w:uiPriority="63" w:unhideWhenUsed="0"/>
+    <w:lsdException w:name="Medium Shading 2 Accent 6" w:semiHidden="0" w:uiPriority="64" w:unhideWhenUsed="0"/>
+    <w:lsdException w:name="Medium List 1 Accent 6" w:semiHidden="0" w:uiPriority="65" w:unhideWhenUsed="0"/>
+    <w:lsdException w:name="Medium List 2 Accent 6" w:semiHidden="0" w:uiPriority="66" w:unhideWhenUsed="0"/>
+    <w:lsdException w:name="Medium Grid 1 Accent 6" w:semiHidden="0" w:uiPriority="67" w:unhideWhenUsed="0"/>
+    <w:lsdException w:name="Medium Grid 2 Accent 6" w:semiHidden="0" w:uiPriority="68" w:unhideWhenUsed="0"/>
+    <w:lsdException w:name="Medium Grid 3 Accent 6" w:semiHidden="0" w:uiPriority="69" w:unhideWhenUsed="0"/>
+    <w:lsdException w:name="Dark List Accent 6" w:semiHidden="0" w:uiPriority="70" w:unhideWhenUsed="0"/>
+    <w:lsdException w:name="Colorful Shading Accent 6" w:semiHidden="0" w:uiPriority="71" w:unhideWhenUsed="0"/>
+    <w:lsdException w:name="Colorful List Accent 6" w:semiHidden="0" w:uiPriority="72" w:unhideWhenUsed="0"/>
+    <w:lsdException w:name="Colorful Grid Accent 6" w:semiHidden="0" w:uiPriority="73" w:unhideWhenUsed="0"/>
+    <w:lsdException w:name="Subtle Emphasis" w:semiHidden="0" w:uiPriority="19" w:unhideWhenUsed="0" w:qFormat="1"/>
+    <w:lsdException w:name="Intense Emphasis" w:semiHidden="0" w:uiPriority="21" w:unhideWhenUsed="0" w:qFormat="1"/>
+    <w:lsdException w:name="Subtle Reference" w:semiHidden="0" w:uiPriority="31" w:unhideWhenUsed="0" w:qFormat="1"/>
+    <w:lsdException w:name="Intense Reference" w:semiHidden="0" w:uiPriority="32" w:unhideWhenUsed="0" w:qFormat="1"/>
+    <w:lsdException w:name="Book Title" w:semiHidden="0" w:uiPriority="33" w:unhideWhenUsed="0" w:qFormat="1"/>
+    <w:lsdException w:name="Bibliography" w:uiPriority="37"/>
+    <w:lsdException w:name="TOC Heading" w:uiPriority="39" w:qFormat="1"/>
+  </w:latentStyles>
+  <w:style w:type="paragraph" w:default="1" w:styleId="Normal">
+    <w:name w:val="Normal"/>
+    <w:qFormat/>
+    <w:rsid w:val="009E7901"/>
+    <w:pPr>
+      <w:spacing w:after="160" w:line="259" w:lineRule="auto"/>
+    </w:pPr>
+  </w:style>
+  <w:style w:type="character" w:default="1" w:styleId="DefaultParagraphFont">
+    <w:name w:val="Default Paragraph Font"/>
+    <w:uiPriority w:val="1"/>
+    <w:semiHidden/>
+    <w:unhideWhenUsed/>
+  </w:style>
+  <w:style w:type="table" w:default="1" w:styleId="TableNormal">
+    <w:name w:val="Normal Table"/>
+    <w:uiPriority w:val="99"/>
+    <w:semiHidden/>
+    <w:unhideWhenUsed/>
+    <w:tblPr>
+      <w:tblInd w:w="0" w:type="dxa"/>
+      <w:tblCellMar>
+        <w:top w:w="0" w:type="dxa"/>
+        <w:left w:w="108" w:type="dxa"/>
+        <w:bottom w:w="0" w:type="dxa"/>
+        <w:right w:w="108" w:type="dxa"/>
+      </w:tblCellMar>
+    </w:tblPr>
+  </w:style>
+  <w:style w:type="numbering" w:default="1" w:styleId="NoList">
+    <w:name w:val="No List"/>
+    <w:uiPriority w:val="99"/>
+    <w:semiHidden/>
+    <w:unhideWhenUsed/>
+  </w:style>
+  <w:style w:type="paragraph" w:styleId="ListParagraph">
+    <w:name w:val="List Paragraph"/>
+    <w:basedOn w:val="Normal"/>
+    <w:uiPriority w:val="34"/>
+    <w:qFormat/>
+    <w:rsid w:val="009E7901"/>
+    <w:pPr>
+      <w:ind w:left="720"/>
+      <w:contextualSpacing/>
+    </w:pPr>
+  </w:style>
+  <w:style w:type="character" w:styleId="Hyperlink">
+    <w:name w:val="Hyperlink"/>
+    <w:basedOn w:val="DefaultParagraphFont"/>
+    <w:uiPriority w:val="99"/>
+    <w:unhideWhenUsed/>
+    <w:rsid w:val="00CA5F0F"/>
+    <w:rPr>
+      <w:color w:val="0000FF" w:themeColor="hyperlink"/>
+      <w:u w:val="single"/>
+    </w:rPr>
+  </w:style>
+  <w:style w:type="character" w:customStyle="1" w:styleId="sewwrapper">
+    <w:name w:val="sew_wrapper"/>
+    <w:basedOn w:val="DefaultParagraphFont"/>
+    <w:rsid w:val="008E14C7"/>
+  </w:style>
+</w:styles>
+</file>
+
+<file path=word/stylesWithEffects.xml><?xml version="1.0" encoding="utf-8"?>
+<w:styles xmlns:wpc="http://schemas.microsoft.com/office/word/2010/wordprocessingCanvas" xmlns:mc="http://schemas.openxmlformats.org/markup-compatibility/2006" xmlns:o="urn:schemas-microsoft-com:office:office" xmlns:r="http://schemas.openxmlformats.org/officeDocument/2006/relationships" xmlns:m="http://schemas.openxmlformats.org/officeDocument/2006/math" xmlns:v="urn:schemas-microsoft-com:vml" xmlns:wp14="http://schemas.microsoft.com/office/word/2010/wordprocessingDrawing" xmlns:wp="http://schemas.openxmlformats.org/drawingml/2006/wordprocessingDrawing" xmlns:w10="urn:schemas-microsoft-com:office:word" xmlns:w="http://schemas.openxmlformats.org/wordprocessingml/2006/main" xmlns:w14="http://schemas.microsoft.com/office/word/2010/wordml" xmlns:wpg="http://schemas.microsoft.com/office/word/2010/wordprocessingGroup" xmlns:wpi="http://schemas.microsoft.com/office/word/2010/wordprocessingInk" xmlns:wne="http://schemas.microsoft.com/office/word/2006/wordml" xmlns:wps="http://schemas.microsoft.com/office/word/2010/wordprocessingShape" mc:Ignorable="w14 wp14">
+  <w:docDefaults>
+    <w:rPrDefault>
+      <w:rPr>
+        <w:rFonts w:asciiTheme="minorHAnsi" w:eastAsiaTheme="minorHAnsi" w:hAnsiTheme="minorHAnsi" w:cstheme="minorBidi"/>
+        <w:sz w:val="22"/>
+        <w:szCs w:val="22"/>
+        <w:lang w:val="en-PH" w:eastAsia="en-US" w:bidi="ar-SA"/>
+      </w:rPr>
+    </w:rPrDefault>
+    <w:pPrDefault>
+      <w:pPr>
+        <w:spacing w:after="200" w:line="276" w:lineRule="auto"/>
+      </w:pPr>
+    </w:pPrDefault>
+  </w:docDefaults>
+  <w:latentStyles w:defLockedState="0" w:defUIPriority="99" w:defSemiHidden="1" w:defUnhideWhenUsed="1" w:defQFormat="0" w:count="267">
+    <w:lsdException w:name="Normal" w:semiHidden="0" w:uiPriority="0" w:unhideWhenUsed="0" w:qFormat="1"/>
+    <w:lsdException w:name="heading 1" w:semiHidden="0" w:uiPriority="9" w:unhideWhenUsed="0" w:qFormat="1"/>
+    <w:lsdException w:name="heading 2" w:uiPriority="9" w:qFormat="1"/>
+    <w:lsdException w:name="heading 3" w:uiPriority="9" w:qFormat="1"/>
+    <w:lsdException w:name="heading 4" w:uiPriority="9" w:qFormat="1"/>
+    <w:lsdException w:name="heading 5" w:uiPriority="9" w:qFormat="1"/>
+    <w:lsdException w:name="heading 6" w:uiPriority="9" w:qFormat="1"/>
+    <w:lsdException w:name="heading 7" w:uiPriority="9" w:qFormat="1"/>
+    <w:lsdException w:name="heading 8" w:uiPriority="9" w:qFormat="1"/>
+    <w:lsdException w:name="heading 9" w:uiPriority="9" w:qFormat="1"/>
+    <w:lsdException w:name="toc 1" w:uiPriority="39"/>
+    <w:lsdException w:name="toc 2" w:uiPriority="39"/>
+    <w:lsdException w:name="toc 3" w:uiPriority="39"/>
+    <w:lsdException w:name="toc 4" w:uiPriority="39"/>
+    <w:lsdException w:name="toc 5" w:uiPriority="39"/>
+    <w:lsdException w:name="toc 6" w:uiPriority="39"/>
+    <w:lsdException w:name="toc 7" w:uiPriority="39"/>
+    <w:lsdException w:name="toc 8" w:uiPriority="39"/>
+    <w:lsdException w:name="toc 9" w:uiPriority="39"/>
+    <w:lsdException w:name="caption" w:uiPriority="35" w:qFormat="1"/>
+    <w:lsdException w:name="Title" w:semiHidden="0" w:uiPriority="10" w:unhideWhenUsed="0" w:qFormat="1"/>
+    <w:lsdException w:name="Default Paragraph Font" w:uiPriority="1"/>
+    <w:lsdException w:name="Subtitle" w:semiHidden="0" w:uiPriority="11" w:unhideWhenUsed="0" w:qFormat="1"/>
+    <w:lsdException w:name="Strong" w:semiHidden="0" w:uiPriority="22" w:unhideWhenUsed="0" w:qFormat="1"/>
+    <w:lsdException w:name="Emphasis" w:semiHidden="0" w:uiPriority="20" w:unhideWhenUsed="0" w:qFormat="1"/>
+    <w:lsdException w:name="Table Grid" w:semiHidden="0" w:uiPriority="59" w:unhideWhenUsed="0"/>
+    <w:lsdException w:name="Placeholder Text" w:unhideWhenUsed="0"/>
+    <w:lsdException w:name="No Spacing" w:semiHidden="0" w:uiPriority="1" w:unhideWhenUsed="0" w:qFormat="1"/>
+    <w:lsdException w:name="Light Shading" w:semiHidden="0" w:uiPriority="60" w:unhideWhenUsed="0"/>
+    <w:lsdException w:name="Light List" w:semiHidden="0" w:uiPriority="61" w:unhideWhenUsed="0"/>
+    <w:lsdException w:name="Light Grid" w:semiHidden="0" w:uiPriority="62" w:unhideWhenUsed="0"/>
+    <w:lsdException w:name="Medium Shading 1" w:semiHidden="0" w:uiPriority="63" w:unhideWhenUsed="0"/>
+    <w:lsdException w:name="Medium Shading 2" w:semiHidden="0" w:uiPriority="64" w:unhideWhenUsed="0"/>
+    <w:lsdException w:name="Medium List 1" w:semiHidden="0" w:uiPriority="65" w:unhideWhenUsed="0"/>
+    <w:lsdException w:name="Medium List 2" w:semiHidden="0" w:uiPriority="66" w:unhideWhenUsed="0"/>
+    <w:lsdException w:name="Medium Grid 1" w:semiHidden="0" w:uiPriority="67" w:unhideWhenUsed="0"/>
+    <w:lsdException w:name="Medium Grid 2" w:semiHidden="0" w:uiPriority="68" w:unhideWhenUsed="0"/>
+    <w:lsdException w:name="Medium Grid 3" w:semiHidden="0" w:uiPriority="69" w:unhideWhenUsed="0"/>
+    <w:lsdException w:name="Dark List" w:semiHidden="0" w:uiPriority="70" w:unhideWhenUsed="0"/>
+    <w:lsdException w:name="Colorful Shading" w:semiHidden="0" w:uiPriority="71" w:unhideWhenUsed="0"/>
+    <w:lsdException w:name="Colorful List" w:semiHidden="0" w:uiPriority="72" w:unhideWhenUsed="0"/>
+    <w:lsdException w:name="Colorful Grid" w:semiHidden="0" w:uiPriority="73" w:unhideWhenUsed="0"/>
+    <w:lsdException w:name="Light Shading Accent 1" w:semiHidden="0" w:uiPriority="60" w:unhideWhenUsed="0"/>
+    <w:lsdException w:name="Light List Accent 1" w:semiHidden="0" w:uiPriority="61" w:unhideWhenUsed="0"/>
+    <w:lsdException w:name="Light Grid Accent 1" w:semiHidden="0" w:uiPriority="62" w:unhideWhenUsed="0"/>
+    <w:lsdException w:name="Medium Shading 1 Accent 1" w:semiHidden="0" w:uiPriority="63" w:unhideWhenUsed="0"/>
+    <w:lsdException w:name="Medium Shading 2 Accent 1" w:semiHidden="0" w:uiPriority="64" w:unhideWhenUsed="0"/>
+    <w:lsdException w:name="Medium List 1 Accent 1" w:semiHidden="0" w:uiPriority="65" w:unhideWhenUsed="0"/>
+    <w:lsdException w:name="Revision" w:unhideWhenUsed="0"/>
+    <w:lsdException w:name="List Paragraph" w:semiHidden="0" w:uiPriority="34" w:unhideWhenUsed="0" w:qFormat="1"/>
+    <w:lsdException w:name="Quote" w:semiHidden="0" w:uiPriority="29" w:unhideWhenUsed="0" w:qFormat="1"/>
+    <w:lsdException w:name="Intense Quote" w:semiHidden="0" w:uiPriority="30" w:unhideWhenUsed="0" w:qFormat="1"/>
+    <w:lsdException w:name="Medium List 2 Accent 1" w:semiHidden="0" w:uiPriority="66" w:unhideWhenUsed="0"/>
+    <w:lsdException w:name="Medium Grid 1 Accent 1" w:semiHidden="0" w:uiPriority="67" w:unhideWhenUsed="0"/>
+    <w:lsdException w:name="Medium Grid 2 Accent 1" w:semiHidden="0" w:uiPriority="68" w:unhideWhenUsed="0"/>
+    <w:lsdException w:name="Medium Grid 3 Accent 1" w:semiHidden="0" w:uiPriority="69" w:unhideWhenUsed="0"/>
+    <w:lsdException w:name="Dark List Accent 1" w:semiHidden="0" w:uiPriority="70" w:unhideWhenUsed="0"/>
+    <w:lsdException w:name="Colorful Shading Accent 1" w:semiHidden="0" w:uiPriority="71" w:unhideWhenUsed="0"/>
+    <w:lsdException w:name="Colorful List Accent 1" w:semiHidden="0" w:uiPriority="72" w:unhideWhenUsed="0"/>
+    <w:lsdException w:name="Colorful Grid Accent 1" w:semiHidden="0" w:uiPriority="73" w:unhideWhenUsed="0"/>
+    <w:lsdException w:name="Light Shading Accent 2" w:semiHidden="0" w:uiPriority="60" w:unhideWhenUsed="0"/>
+    <w:lsdException w:name="Light List Accent 2" w:semiHidden="0" w:uiPriority="61" w:unhideWhenUsed="0"/>
+    <w:lsdException w:name="Light Grid Accent 2" w:semiHidden="0" w:uiPriority="62" w:unhideWhenUsed="0"/>
+    <w:lsdException w:name="Medium Shading 1 Accent 2" w:semiHidden="0" w:uiPriority="63" w:unhideWhenUsed="0"/>
+    <w:lsdException w:name="Medium Shading 2 Accent 2" w:semiHidden="0" w:uiPriority="64" w:unhideWhenUsed="0"/>
+    <w:lsdException w:name="Medium List 1 Accent 2" w:semiHidden="0" w:uiPriority="65" w:unhideWhenUsed="0"/>
+    <w:lsdException w:name="Medium List 2 Accent 2" w:semiHidden="0" w:uiPriority="66" w:unhideWhenUsed="0"/>
+    <w:lsdException w:name="Medium Grid 1 Accent 2" w:semiHidden="0" w:uiPriority="67" w:unhideWhenUsed="0"/>
+    <w:lsdException w:name="Medium Grid 2 Accent 2" w:semiHidden="0" w:uiPriority="68" w:unhideWhenUsed="0"/>
+    <w:lsdException w:name="Medium Grid 3 Accent 2" w:semiHidden="0" w:uiPriority="69" w:unhideWhenUsed="0"/>
+    <w:lsdException w:name="Dark List Accent 2" w:semiHidden="0" w:uiPriority="70" w:unhideWhenUsed="0"/>
+    <w:lsdException w:name="Colorful Shading Accent 2" w:semiHidden="0" w:uiPriority="71" w:unhideWhenUsed="0"/>
+    <w:lsdException w:name="Colorful List Accent 2" w:semiHidden="0" w:uiPriority="72" w:unhideWhenUsed="0"/>
+    <w:lsdException w:name="Colorful Grid Accent 2" w:semiHidden="0" w:uiPriority="73" w:unhideWhenUsed="0"/>
+    <w:lsdException w:name="Light Shading Accent 3" w:semiHidden="0" w:uiPriority="60" w:unhideWhenUsed="0"/>
+    <w:lsdException w:name="Light List Accent 3" w:semiHidden="0" w:uiPriority="61" w:unhideWhenUsed="0"/>
+    <w:lsdException w:name="Light Grid Accent 3" w:semiHidden="0" w:uiPriority="62" w:unhideWhenUsed="0"/>
+    <w:lsdException w:name="Medium Shading 1 Accent 3" w:semiHidden="0" w:uiPriority="63" w:unhideWhenUsed="0"/>
+    <w:lsdException w:name="Medium Shading 2 Accent 3" w:semiHidden="0" w:uiPriority="64" w:unhideWhenUsed="0"/>
+    <w:lsdException w:name="Medium List 1 Accent 3" w:semiHidden="0" w:uiPriority="65" w:unhideWhenUsed="0"/>
+    <w:lsdException w:name="Medium List 2 Accent 3" w:semiHidden="0" w:uiPriority="66" w:unhideWhenUsed="0"/>
+    <w:lsdException w:name="Medium Grid 1 Accent 3" w:semiHidden="0" w:uiPriority="67" w:unhideWhenUsed="0"/>
+    <w:lsdException w:name="Medium Grid 2 Accent 3" w:semiHidden="0" w:uiPriority="68" w:unhideWhenUsed="0"/>
+    <w:lsdException w:name="Medium Grid 3 Accent 3" w:semiHidden="0" w:uiPriority="69" w:unhideWhenUsed="0"/>
+    <w:lsdException w:name="Dark List Accent 3" w:semiHidden="0" w:uiPriority="70" w:unhideWhenUsed="0"/>
+    <w:lsdException w:name="Colorful Shading Accent 3" w:semiHidden="0" w:uiPriority="71" w:unhideWhenUsed="0"/>
+    <w:lsdException w:name="Colorful List Accent 3" w:semiHidden="0" w:uiPriority="72" w:unhideWhenUsed="0"/>
+    <w:lsdException w:name="Colorful Grid Accent 3" w:semiHidden="0" w:uiPriority="73" w:unhideWhenUsed="0"/>
+    <w:lsdException w:name="Light Shading Accent 4" w:semiHidden="0" w:uiPriority="60" w:unhideWhenUsed="0"/>
+    <w:lsdException w:name="Light List Accent 4" w:semiHidden="0" w:uiPriority="61" w:unhideWhenUsed="0"/>
+    <w:lsdException w:name="Light Grid Accent 4" w:semiHidden="0" w:uiPriority="62" w:unhideWhenUsed="0"/>
+    <w:lsdException w:name="Medium Shading 1 Accent 4" w:semiHidden="0" w:uiPriority="63" w:unhideWhenUsed="0"/>
+    <w:lsdException w:name="Medium Shading 2 Accent 4" w:semiHidden="0" w:uiPriority="64" w:unhideWhenUsed="0"/>
+    <w:lsdException w:name="Medium List 1 Accent 4" w:semiHidden="0" w:uiPriority="65" w:unhideWhenUsed="0"/>
+    <w:lsdException w:name="Medium List 2 Accent 4" w:semiHidden="0" w:uiPriority="66" w:unhideWhenUsed="0"/>
+    <w:lsdException w:name="Medium Grid 1 Accent 4" w:semiHidden="0" w:uiPriority="67" w:unhideWhenUsed="0"/>
+    <w:lsdException w:name="Medium Grid 2 Accent 4" w:semiHidden="0" w:uiPriority="68" w:unhideWhenUsed="0"/>
+    <w:lsdException w:name="Medium Grid 3 Accent 4" w:semiHidden="0" w:uiPriority="69" w:unhideWhenUsed="0"/>
+    <w:lsdException w:name="Dark List Accent 4" w:semiHidden="0" w:uiPriority="70" w:unhideWhenUsed="0"/>
+    <w:lsdException w:name="Colorful Shading Accent 4" w:semiHidden="0" w:uiPriority="71" w:unhideWhenUsed="0"/>
+    <w:lsdException w:name="Colorful List Accent 4" w:semiHidden="0" w:uiPriority="72" w:unhideWhenUsed="0"/>
+    <w:lsdException w:name="Colorful Grid Accent 4" w:semiHidden="0" w:uiPriority="73" w:unhideWhenUsed="0"/>
+    <w:lsdException w:name="Light Shading Accent 5" w:semiHidden="0" w:uiPriority="60" w:unhideWhenUsed="0"/>
+    <w:lsdException w:name="Light List Accent 5" w:semiHidden="0" w:uiPriority="61" w:unhideWhenUsed="0"/>
+    <w:lsdException w:name="Light Grid Accent 5" w:semiHidden="0" w:uiPriority="62" w:unhideWhenUsed="0"/>
+    <w:lsdException w:name="Medium Shading 1 Accent 5" w:semiHidden="0" w:uiPriority="63" w:unhideWhenUsed="0"/>
+    <w:lsdException w:name="Medium Shading 2 Accent 5" w:semiHidden="0" w:uiPriority="64" w:unhideWhenUsed="0"/>
+    <w:lsdException w:name="Medium List 1 Accent 5" w:semiHidden="0" w:uiPriority="65" w:unhideWhenUsed="0"/>
+    <w:lsdException w:name="Medium List 2 Accent 5" w:semiHidden="0" w:uiPriority="66" w:unhideWhenUsed="0"/>
+    <w:lsdException w:name="Medium Grid 1 Accent 5" w:semiHidden="0" w:uiPriority="67" w:unhideWhenUsed="0"/>
+    <w:lsdException w:name="Medium Grid 2 Accent 5" w:semiHidden="0" w:uiPriority="68" w:unhideWhenUsed="0"/>
+    <w:lsdException w:name="Medium Grid 3 Accent 5" w:semiHidden="0" w:uiPriority="69" w:unhideWhenUsed="0"/>
+    <w:lsdException w:name="Dark List Accent 5" w:semiHidden="0" w:uiPriority="70" w:unhideWhenUsed="0"/>
+    <w:lsdException w:name="Colorful Shading Accent 5" w:semiHidden="0" w:uiPriority="71" w:unhideWhenUsed="0"/>
+    <w:lsdException w:name="Colorful List Accent 5" w:semiHidden="0" w:uiPriority="72" w:unhideWhenUsed="0"/>
+    <w:lsdException w:name="Colorful Grid Accent 5" w:semiHidden="0" w:uiPriority="73" w:unhideWhenUsed="0"/>
+    <w:lsdException w:name="Light Shading Accent 6" w:semiHidden="0" w:uiPriority="60" w:unhideWhenUsed="0"/>
+    <w:lsdException w:name="Light List Accent 6" w:semiHidden="0" w:uiPriority="61" w:unhideWhenUsed="0"/>
+    <w:lsdException w:name="Light Grid Accent 6" w:semiHidden="0" w:uiPriority="62" w:unhideWhenUsed="0"/>
+    <w:lsdException w:name="Medium Shading 1 Accent 6" w:semiHidden="0" w:uiPriority="63" w:unhideWhenUsed="0"/>
+    <w:lsdException w:name="Medium Shading 2 Accent 6" w:semiHidden="0" w:uiPriority="64" w:unhideWhenUsed="0"/>
+    <w:lsdException w:name="Medium List 1 Accent 6" w:semiHidden="0" w:uiPriority="65" w:unhideWhenUsed="0"/>
+    <w:lsdException w:name="Medium List 2 Accent 6" w:semiHidden="0" w:uiPriority="66" w:unhideWhenUsed="0"/>
+    <w:lsdException w:name="Medium Grid 1 Accent 6" w:semiHidden="0" w:uiPriority="67" w:unhideWhenUsed="0"/>
+    <w:lsdException w:name="Medium Grid 2 Accent 6" w:semiHidden="0" w:uiPriority="68" w:unhideWhenUsed="0"/>
+    <w:lsdException w:name="Medium Grid 3 Accent 6" w:semiHidden="0" w:uiPriority="69" w:unhideWhenUsed="0"/>
+    <w:lsdException w:name="Dark List Accent 6" w:semiHidden="0" w:uiPriority="70" w:unhideWhenUsed="0"/>
+    <w:lsdException w:name="Colorful Shading Accent 6" w:semiHidden="0" w:uiPriority="71" w:unhideWhenUsed="0"/>
+    <w:lsdException w:name="Colorful List Accent 6" w:semiHidden="0" w:uiPriority="72" w:unhideWhenUsed="0"/>
+    <w:lsdException w:name="Colorful Grid Accent 6" w:semiHidden="0" w:uiPriority="73" w:unhideWhenUsed="0"/>
+    <w:lsdException w:name="Subtle Emphasis" w:semiHidden="0" w:uiPriority="19" w:unhideWhenUsed="0" w:qFormat="1"/>
+    <w:lsdException w:name="Intense Emphasis" w:semiHidden="0" w:uiPriority="21" w:unhideWhenUsed="0" w:qFormat="1"/>
+    <w:lsdException w:name="Subtle Reference" w:semiHidden="0" w:uiPriority="31" w:unhideWhenUsed="0" w:qFormat="1"/>
+    <w:lsdException w:name="Intense Reference" w:semiHidden="0" w:uiPriority="32" w:unhideWhenUsed="0" w:qFormat="1"/>
+    <w:lsdException w:name="Book Title" w:semiHidden="0" w:uiPriority="33" w:unhideWhenUsed="0" w:qFormat="1"/>
+    <w:lsdException w:name="Bibliography" w:uiPriority="37"/>
+    <w:lsdException w:name="TOC Heading" w:uiPriority="39" w:qFormat="1"/>
   </w:latentStyles>
   <w:style w:type="paragraph" w:default="1" w:styleId="Normal">
     <w:name w:val="Normal"/>

</xml_diff>

<commit_message>
Finished Methods and Materials
</commit_message>
<xml_diff>
--- a/Chapter One.docx
+++ b/Chapter One.docx
@@ -1,6 +1,6 @@
 
 <file path=word/document.xml><?xml version="1.0" encoding="utf-8"?>
-<w:document xmlns:wpc="http://schemas.microsoft.com/office/word/2010/wordprocessingCanvas" xmlns:mc="http://schemas.openxmlformats.org/markup-compatibility/2006" xmlns:o="urn:schemas-microsoft-com:office:office" xmlns:r="http://schemas.openxmlformats.org/officeDocument/2006/relationships" xmlns:m="http://schemas.openxmlformats.org/officeDocument/2006/math" xmlns:v="urn:schemas-microsoft-com:vml" xmlns:wp14="http://schemas.microsoft.com/office/word/2010/wordprocessingDrawing" xmlns:wp="http://schemas.openxmlformats.org/drawingml/2006/wordprocessingDrawing" xmlns:w10="urn:schemas-microsoft-com:office:word" xmlns:w="http://schemas.openxmlformats.org/wordprocessingml/2006/main" xmlns:w14="http://schemas.microsoft.com/office/word/2010/wordml" xmlns:wpg="http://schemas.microsoft.com/office/word/2010/wordprocessingGroup" xmlns:wpi="http://schemas.microsoft.com/office/word/2010/wordprocessingInk" xmlns:wne="http://schemas.microsoft.com/office/word/2006/wordml" xmlns:wps="http://schemas.microsoft.com/office/word/2010/wordprocessingShape" mc:Ignorable="w14 wp14">
+<w:document xmlns:wpc="http://schemas.microsoft.com/office/word/2010/wordprocessingCanvas" xmlns:mc="http://schemas.openxmlformats.org/markup-compatibility/2006" xmlns:o="urn:schemas-microsoft-com:office:office" xmlns:r="http://schemas.openxmlformats.org/officeDocument/2006/relationships" xmlns:m="http://schemas.openxmlformats.org/officeDocument/2006/math" xmlns:v="urn:schemas-microsoft-com:vml" xmlns:wp14="http://schemas.microsoft.com/office/word/2010/wordprocessingDrawing" xmlns:wp="http://schemas.openxmlformats.org/drawingml/2006/wordprocessingDrawing" xmlns:w10="urn:schemas-microsoft-com:office:word" xmlns:w="http://schemas.openxmlformats.org/wordprocessingml/2006/main" xmlns:w14="http://schemas.microsoft.com/office/word/2010/wordml" xmlns:w15="http://schemas.microsoft.com/office/word/2012/wordml" xmlns:wpg="http://schemas.microsoft.com/office/word/2010/wordprocessingGroup" xmlns:wpi="http://schemas.microsoft.com/office/word/2010/wordprocessingInk" xmlns:wne="http://schemas.microsoft.com/office/word/2006/wordml" xmlns:wps="http://schemas.microsoft.com/office/word/2010/wordprocessingShape" mc:Ignorable="w14 w15 wp14">
   <w:body>
     <w:p>
       <w:pPr>
@@ -356,13 +356,23 @@
           <w:szCs w:val="24"/>
         </w:rPr>
       </w:pPr>
-      <w:r>
-        <w:rPr>
-          <w:rFonts w:ascii="Times New Roman" w:hAnsi="Times New Roman" w:cs="Times New Roman"/>
-          <w:sz w:val="24"/>
-          <w:szCs w:val="24"/>
-        </w:rPr>
-        <w:t>Aira Camille E.</w:t>
+      <w:proofErr w:type="spellStart"/>
+      <w:r>
+        <w:rPr>
+          <w:rFonts w:ascii="Times New Roman" w:hAnsi="Times New Roman" w:cs="Times New Roman"/>
+          <w:sz w:val="24"/>
+          <w:szCs w:val="24"/>
+        </w:rPr>
+        <w:t>Aira</w:t>
+      </w:r>
+      <w:proofErr w:type="spellEnd"/>
+      <w:r>
+        <w:rPr>
+          <w:rFonts w:ascii="Times New Roman" w:hAnsi="Times New Roman" w:cs="Times New Roman"/>
+          <w:sz w:val="24"/>
+          <w:szCs w:val="24"/>
+        </w:rPr>
+        <w:t xml:space="preserve"> Camille E.</w:t>
       </w:r>
       <w:r>
         <w:rPr>
@@ -387,6 +397,7 @@
           <w:szCs w:val="24"/>
         </w:rPr>
       </w:pPr>
+      <w:proofErr w:type="spellStart"/>
       <w:r>
         <w:rPr>
           <w:rFonts w:ascii="Times New Roman" w:hAnsi="Times New Roman" w:cs="Times New Roman"/>
@@ -395,6 +406,7 @@
         </w:rPr>
         <w:t>Leane</w:t>
       </w:r>
+      <w:proofErr w:type="spellEnd"/>
       <w:r>
         <w:rPr>
           <w:rFonts w:ascii="Times New Roman" w:hAnsi="Times New Roman" w:cs="Times New Roman"/>
@@ -409,8 +421,18 @@
           <w:sz w:val="24"/>
           <w:szCs w:val="24"/>
         </w:rPr>
-        <w:t xml:space="preserve"> Dumaran</w:t>
-      </w:r>
+        <w:t xml:space="preserve"> </w:t>
+      </w:r>
+      <w:proofErr w:type="spellStart"/>
+      <w:r>
+        <w:rPr>
+          <w:rFonts w:ascii="Times New Roman" w:hAnsi="Times New Roman" w:cs="Times New Roman"/>
+          <w:sz w:val="24"/>
+          <w:szCs w:val="24"/>
+        </w:rPr>
+        <w:t>Dumaran</w:t>
+      </w:r>
+      <w:proofErr w:type="spellEnd"/>
     </w:p>
     <w:p>
       <w:pPr>
@@ -449,13 +471,23 @@
           <w:szCs w:val="24"/>
         </w:rPr>
       </w:pPr>
-      <w:r>
-        <w:rPr>
-          <w:rFonts w:ascii="Times New Roman" w:hAnsi="Times New Roman" w:cs="Times New Roman"/>
-          <w:sz w:val="24"/>
-          <w:szCs w:val="24"/>
-        </w:rPr>
-        <w:t>Jesun Brian T. Lopez</w:t>
+      <w:proofErr w:type="spellStart"/>
+      <w:r>
+        <w:rPr>
+          <w:rFonts w:ascii="Times New Roman" w:hAnsi="Times New Roman" w:cs="Times New Roman"/>
+          <w:sz w:val="24"/>
+          <w:szCs w:val="24"/>
+        </w:rPr>
+        <w:t>Jesun</w:t>
+      </w:r>
+      <w:proofErr w:type="spellEnd"/>
+      <w:r>
+        <w:rPr>
+          <w:rFonts w:ascii="Times New Roman" w:hAnsi="Times New Roman" w:cs="Times New Roman"/>
+          <w:sz w:val="24"/>
+          <w:szCs w:val="24"/>
+        </w:rPr>
+        <w:t xml:space="preserve"> Brian T. Lopez</w:t>
       </w:r>
     </w:p>
     <w:p>
@@ -1420,7 +1452,23 @@
           <w:sz w:val="24"/>
           <w:szCs w:val="24"/>
         </w:rPr>
-        <w:t xml:space="preserve">ontroller with a </w:t>
+        <w:t>ontroller with a</w:t>
+      </w:r>
+      <w:r>
+        <w:rPr>
+          <w:rFonts w:ascii="Times New Roman" w:eastAsia="Times New Roman" w:hAnsi="Times New Roman" w:cs="Times New Roman"/>
+          <w:sz w:val="24"/>
+          <w:szCs w:val="24"/>
+        </w:rPr>
+        <w:t xml:space="preserve"> Liquid-crystal Display (LCD), 4x4 Keypad module and</w:t>
+      </w:r>
+      <w:r>
+        <w:rPr>
+          <w:rFonts w:ascii="Times New Roman" w:eastAsia="Times New Roman" w:hAnsi="Times New Roman" w:cs="Times New Roman"/>
+          <w:sz w:val="24"/>
+          <w:szCs w:val="24"/>
+        </w:rPr>
+        <w:t xml:space="preserve"> </w:t>
       </w:r>
       <w:r>
         <w:rPr>
@@ -2473,7 +2521,7 @@
         </w:rPr>
         <w:t xml:space="preserve"> Conceptually, </w:t>
       </w:r>
-      <w:hyperlink r:id="rId6" w:tgtFrame="_blank" w:history="1">
+      <w:hyperlink r:id="rId5" w:tgtFrame="_blank" w:history="1">
         <w:r>
           <w:rPr>
             <w:rStyle w:val="Hyperlink"/>
@@ -2825,7 +2873,7 @@
         </w:rPr>
         <w:t xml:space="preserve">(Retrieved from: </w:t>
       </w:r>
-      <w:hyperlink r:id="rId7" w:history="1">
+      <w:hyperlink r:id="rId6" w:history="1">
         <w:r>
           <w:rPr>
             <w:rStyle w:val="Hyperlink"/>
@@ -3053,7 +3101,25 @@
           <w:sz w:val="24"/>
           <w:szCs w:val="24"/>
         </w:rPr>
-        <w:t>In another study in 2014 by Orozco, Tomblin and Modisette, the researchers developed a mobile applications that tracks transactions on the user’s bank accounts. The app allows the user to receive alerts on the user’s mobile phone regarding these transactions. The mobile app server is connected with the bank server which contains the user’s bank information and a customer database where transaction data are stored. The application receives notifications from the customer database after it is done processing the data, information is then displayed on the user’s device. If the user receives a notification reflecting a suspicious transaction, the user can send a response stating that the said transaction is unauthorized by him or her, and that his or her account has been breached. User response can also be used as an added security where the user can approve a transaction using a unique pin code or password.</w:t>
+        <w:t xml:space="preserve">In another study in 2014 by Orozco, Tomblin and </w:t>
+      </w:r>
+      <w:proofErr w:type="spellStart"/>
+      <w:r>
+        <w:rPr>
+          <w:rFonts w:ascii="Times New Roman" w:hAnsi="Times New Roman" w:cs="Times New Roman"/>
+          <w:sz w:val="24"/>
+          <w:szCs w:val="24"/>
+        </w:rPr>
+        <w:t>Modisette</w:t>
+      </w:r>
+      <w:proofErr w:type="spellEnd"/>
+      <w:r>
+        <w:rPr>
+          <w:rFonts w:ascii="Times New Roman" w:hAnsi="Times New Roman" w:cs="Times New Roman"/>
+          <w:sz w:val="24"/>
+          <w:szCs w:val="24"/>
+        </w:rPr>
+        <w:t>, the researchers developed a mobile applications that tracks transactions on the user’s bank accounts. The app allows the user to receive alerts on the user’s mobile phone regarding these transactions. The mobile app server is connected with the bank server which contains the user’s bank information and a customer database where transaction data are stored. The application receives notifications from the customer database after it is done processing the data, information is then displayed on the user’s device. If the user receives a notification reflecting a suspicious transaction, the user can send a response stating that the said transaction is unauthorized by him or her, and that his or her account has been breached. User response can also be used as an added security where the user can approve a transaction using a unique pin code or password.</w:t>
       </w:r>
     </w:p>
     <w:p>
@@ -3072,7 +3138,25 @@
           <w:sz w:val="24"/>
           <w:szCs w:val="24"/>
         </w:rPr>
-        <w:t>It was stated in a study in 2014 by M.G. Avram that the development of technology and the Internet eventually led to the discovery of Cloud Computing. It is a way of sharing resources over the Internet (the users either release for others to lease or vice versa) which makes the resources more available for all. It’s also more cheaper since most if not all of the computing are done over the Internet, and more pow</w:t>
+        <w:t xml:space="preserve">It was stated in a study in 2014 by M.G. </w:t>
+      </w:r>
+      <w:proofErr w:type="spellStart"/>
+      <w:r>
+        <w:rPr>
+          <w:rFonts w:ascii="Times New Roman" w:hAnsi="Times New Roman" w:cs="Times New Roman"/>
+          <w:sz w:val="24"/>
+          <w:szCs w:val="24"/>
+        </w:rPr>
+        <w:t>Avram</w:t>
+      </w:r>
+      <w:proofErr w:type="spellEnd"/>
+      <w:r>
+        <w:rPr>
+          <w:rFonts w:ascii="Times New Roman" w:hAnsi="Times New Roman" w:cs="Times New Roman"/>
+          <w:sz w:val="24"/>
+          <w:szCs w:val="24"/>
+        </w:rPr>
+        <w:t xml:space="preserve"> that the development of technology and the Internet eventually led to the discovery of Cloud Computing. It is a way of sharing resources over the Internet (the users either release for others to lease or vice versa) which makes the resources more available for all. It’s also more cheaper since most if not all of the computing are done over the Internet, and more pow</w:t>
       </w:r>
       <w:r>
         <w:rPr>
@@ -3489,8 +3573,723 @@
         </w:rPr>
         <w:t xml:space="preserve"> Also, the researchers to propose to distribute 50 survey forms to random parents of the USLS – IS students.</w:t>
       </w:r>
+    </w:p>
+    <w:p>
+      <w:pPr>
+        <w:spacing w:line="480" w:lineRule="auto"/>
+        <w:rPr>
+          <w:rFonts w:ascii="Times New Roman" w:hAnsi="Times New Roman" w:cs="Times New Roman"/>
+          <w:b/>
+          <w:sz w:val="24"/>
+          <w:szCs w:val="24"/>
+        </w:rPr>
+      </w:pPr>
+      <w:r>
+        <w:rPr>
+          <w:rFonts w:ascii="Times New Roman" w:hAnsi="Times New Roman" w:cs="Times New Roman"/>
+          <w:b/>
+          <w:sz w:val="24"/>
+          <w:szCs w:val="24"/>
+        </w:rPr>
+        <w:t>Hardware Development</w:t>
+      </w:r>
+    </w:p>
+    <w:p>
+      <w:pPr>
+        <w:spacing w:line="480" w:lineRule="auto"/>
+        <w:rPr>
+          <w:rFonts w:ascii="Times New Roman" w:hAnsi="Times New Roman" w:cs="Times New Roman"/>
+          <w:sz w:val="24"/>
+          <w:szCs w:val="24"/>
+        </w:rPr>
+      </w:pPr>
+      <w:r>
+        <w:rPr>
+          <w:rFonts w:ascii="Times New Roman" w:hAnsi="Times New Roman" w:cs="Times New Roman"/>
+          <w:sz w:val="24"/>
+          <w:szCs w:val="24"/>
+        </w:rPr>
+        <w:tab/>
+      </w:r>
+      <w:r>
+        <w:rPr>
+          <w:rFonts w:ascii="Times New Roman" w:hAnsi="Times New Roman" w:cs="Times New Roman"/>
+          <w:b/>
+          <w:sz w:val="24"/>
+          <w:szCs w:val="24"/>
+        </w:rPr>
+        <w:t>System Design</w:t>
+      </w:r>
+      <w:r>
+        <w:rPr>
+          <w:rFonts w:ascii="Times New Roman" w:hAnsi="Times New Roman" w:cs="Times New Roman"/>
+          <w:sz w:val="24"/>
+          <w:szCs w:val="24"/>
+        </w:rPr>
+        <w:t xml:space="preserve">. The system design will illustrate the setup of the whole SMART Payment System. This includes the vendor’s transaction system and the network between the mobile app, administrator and the vendors. The vendor’s transaction system is consisted of an NFC Reader, PIC Microcontroller with an LCD, 4x4 Keypad module and an </w:t>
+      </w:r>
+      <w:r>
+        <w:rPr>
+          <w:rFonts w:ascii="Times New Roman" w:hAnsi="Times New Roman" w:cs="Times New Roman"/>
+          <w:sz w:val="24"/>
+          <w:szCs w:val="24"/>
+          <w:shd w:val="clear" w:color="auto" w:fill="FFFFFF"/>
+        </w:rPr>
+        <w:t>ESP8266 Wi-Fi module. The whole system will be composed of an administrator who will host the cloud, four vendors and an app that is connected to the cloud.</w:t>
+      </w:r>
+    </w:p>
+    <w:p>
+      <w:pPr>
+        <w:spacing w:line="480" w:lineRule="auto"/>
+        <w:ind w:firstLine="720"/>
+        <w:rPr>
+          <w:rFonts w:ascii="Times New Roman" w:hAnsi="Times New Roman" w:cs="Times New Roman"/>
+          <w:sz w:val="24"/>
+          <w:szCs w:val="24"/>
+        </w:rPr>
+      </w:pPr>
+      <w:r>
+        <w:rPr>
+          <w:rFonts w:ascii="Times New Roman" w:hAnsi="Times New Roman" w:cs="Times New Roman"/>
+          <w:b/>
+          <w:sz w:val="24"/>
+          <w:szCs w:val="24"/>
+        </w:rPr>
+        <w:t>ESP8266 Wi-Fi Module</w:t>
+      </w:r>
+      <w:r>
+        <w:rPr>
+          <w:rFonts w:ascii="Times New Roman" w:hAnsi="Times New Roman" w:cs="Times New Roman"/>
+          <w:sz w:val="24"/>
+          <w:szCs w:val="24"/>
+        </w:rPr>
+        <w:t xml:space="preserve">. This device will be used </w:t>
+      </w:r>
+      <w:r>
+        <w:rPr>
+          <w:rFonts w:ascii="Times New Roman" w:hAnsi="Times New Roman" w:cs="Times New Roman"/>
+          <w:sz w:val="24"/>
+          <w:szCs w:val="24"/>
+        </w:rPr>
+        <w:t>to connect the pic to the</w:t>
+      </w:r>
+      <w:r>
+        <w:rPr>
+          <w:rFonts w:ascii="Times New Roman" w:hAnsi="Times New Roman" w:cs="Times New Roman"/>
+          <w:sz w:val="24"/>
+          <w:szCs w:val="24"/>
+        </w:rPr>
+        <w:t xml:space="preserve"> cloud. It will serve as the communication bet</w:t>
+      </w:r>
+      <w:r>
+        <w:rPr>
+          <w:rFonts w:ascii="Times New Roman" w:hAnsi="Times New Roman" w:cs="Times New Roman"/>
+          <w:sz w:val="24"/>
+          <w:szCs w:val="24"/>
+        </w:rPr>
+        <w:t>ween the cloud and the m</w:t>
+      </w:r>
+      <w:r>
+        <w:rPr>
+          <w:rFonts w:ascii="Times New Roman" w:hAnsi="Times New Roman" w:cs="Times New Roman"/>
+          <w:sz w:val="24"/>
+          <w:szCs w:val="24"/>
+        </w:rPr>
+        <w:t>icrocontroller.</w:t>
+      </w:r>
+    </w:p>
+    <w:p>
+      <w:pPr>
+        <w:spacing w:line="480" w:lineRule="auto"/>
+        <w:rPr>
+          <w:rFonts w:ascii="Times New Roman" w:hAnsi="Times New Roman" w:cs="Times New Roman"/>
+          <w:sz w:val="24"/>
+          <w:szCs w:val="24"/>
+        </w:rPr>
+      </w:pPr>
+      <w:r>
+        <w:rPr>
+          <w:rFonts w:ascii="Times New Roman" w:hAnsi="Times New Roman" w:cs="Times New Roman"/>
+          <w:sz w:val="24"/>
+          <w:szCs w:val="24"/>
+        </w:rPr>
+        <w:tab/>
+      </w:r>
+      <w:r>
+        <w:rPr>
+          <w:rFonts w:ascii="Times New Roman" w:hAnsi="Times New Roman" w:cs="Times New Roman"/>
+          <w:b/>
+          <w:sz w:val="24"/>
+          <w:szCs w:val="24"/>
+        </w:rPr>
+        <w:t>Barcode Scanner</w:t>
+      </w:r>
+      <w:r>
+        <w:rPr>
+          <w:rFonts w:ascii="Times New Roman" w:hAnsi="Times New Roman" w:cs="Times New Roman"/>
+          <w:sz w:val="24"/>
+          <w:szCs w:val="24"/>
+        </w:rPr>
+        <w:t>. It will be used to read the barcodes of the product</w:t>
+      </w:r>
+      <w:r>
+        <w:rPr>
+          <w:rFonts w:ascii="Times New Roman" w:hAnsi="Times New Roman" w:cs="Times New Roman"/>
+          <w:sz w:val="24"/>
+          <w:szCs w:val="24"/>
+        </w:rPr>
+        <w:t>s</w:t>
+      </w:r>
+      <w:r>
+        <w:rPr>
+          <w:rFonts w:ascii="Times New Roman" w:hAnsi="Times New Roman" w:cs="Times New Roman"/>
+          <w:sz w:val="24"/>
+          <w:szCs w:val="24"/>
+        </w:rPr>
+        <w:t xml:space="preserve"> found in the USLS – IS cafeteria.</w:t>
+      </w:r>
+    </w:p>
+    <w:p>
+      <w:pPr>
+        <w:spacing w:line="480" w:lineRule="auto"/>
+        <w:rPr>
+          <w:rFonts w:ascii="Times New Roman" w:hAnsi="Times New Roman" w:cs="Times New Roman"/>
+          <w:sz w:val="24"/>
+          <w:szCs w:val="24"/>
+        </w:rPr>
+      </w:pPr>
+      <w:r>
+        <w:rPr>
+          <w:rFonts w:ascii="Times New Roman" w:hAnsi="Times New Roman" w:cs="Times New Roman"/>
+          <w:sz w:val="24"/>
+          <w:szCs w:val="24"/>
+        </w:rPr>
+        <w:tab/>
+      </w:r>
+      <w:r>
+        <w:rPr>
+          <w:rFonts w:ascii="Times New Roman" w:hAnsi="Times New Roman" w:cs="Times New Roman"/>
+          <w:b/>
+          <w:sz w:val="24"/>
+          <w:szCs w:val="24"/>
+        </w:rPr>
+        <w:t>Bill Acceptor</w:t>
+      </w:r>
+      <w:r>
+        <w:rPr>
+          <w:rFonts w:ascii="Times New Roman" w:hAnsi="Times New Roman" w:cs="Times New Roman"/>
+          <w:sz w:val="24"/>
+          <w:szCs w:val="24"/>
+        </w:rPr>
+        <w:t>. This will be used in the loading machine to accept the peso-bills.</w:t>
+      </w:r>
+    </w:p>
+    <w:p>
+      <w:pPr>
+        <w:spacing w:line="480" w:lineRule="auto"/>
+        <w:rPr>
+          <w:rFonts w:ascii="Times New Roman" w:hAnsi="Times New Roman" w:cs="Times New Roman"/>
+          <w:sz w:val="24"/>
+          <w:szCs w:val="24"/>
+        </w:rPr>
+      </w:pPr>
+      <w:r>
+        <w:rPr>
+          <w:rFonts w:ascii="Times New Roman" w:hAnsi="Times New Roman" w:cs="Times New Roman"/>
+          <w:sz w:val="24"/>
+          <w:szCs w:val="24"/>
+        </w:rPr>
+        <w:tab/>
+      </w:r>
+      <w:r>
+        <w:rPr>
+          <w:rFonts w:ascii="Times New Roman" w:hAnsi="Times New Roman" w:cs="Times New Roman"/>
+          <w:b/>
+          <w:sz w:val="24"/>
+          <w:szCs w:val="24"/>
+        </w:rPr>
+        <w:t>PIC Microcontroller</w:t>
+      </w:r>
+      <w:r>
+        <w:rPr>
+          <w:rFonts w:ascii="Times New Roman" w:hAnsi="Times New Roman" w:cs="Times New Roman"/>
+          <w:sz w:val="24"/>
+          <w:szCs w:val="24"/>
+        </w:rPr>
+        <w:t>. The PIC Microcontroller will control all hardware devices.</w:t>
+      </w:r>
+    </w:p>
+    <w:p>
+      <w:pPr>
+        <w:spacing w:line="480" w:lineRule="auto"/>
+        <w:rPr>
+          <w:rFonts w:ascii="Times New Roman" w:hAnsi="Times New Roman" w:cs="Times New Roman"/>
+          <w:sz w:val="24"/>
+          <w:szCs w:val="24"/>
+        </w:rPr>
+      </w:pPr>
+      <w:r>
+        <w:rPr>
+          <w:rFonts w:ascii="Times New Roman" w:hAnsi="Times New Roman" w:cs="Times New Roman"/>
+          <w:sz w:val="24"/>
+          <w:szCs w:val="24"/>
+        </w:rPr>
+        <w:tab/>
+      </w:r>
+      <w:r>
+        <w:rPr>
+          <w:rFonts w:ascii="Times New Roman" w:hAnsi="Times New Roman" w:cs="Times New Roman"/>
+          <w:b/>
+          <w:sz w:val="24"/>
+          <w:szCs w:val="24"/>
+        </w:rPr>
+        <w:t>4x4 Keypad Module</w:t>
+      </w:r>
+      <w:r>
+        <w:rPr>
+          <w:rFonts w:ascii="Times New Roman" w:hAnsi="Times New Roman" w:cs="Times New Roman"/>
+          <w:sz w:val="24"/>
+          <w:szCs w:val="24"/>
+        </w:rPr>
+        <w:t>. This will be used for the input in the vendor and loading kiosk.</w:t>
+      </w:r>
+    </w:p>
+    <w:p>
+      <w:pPr>
+        <w:spacing w:line="480" w:lineRule="auto"/>
+        <w:rPr>
+          <w:rFonts w:ascii="Times New Roman" w:hAnsi="Times New Roman" w:cs="Times New Roman"/>
+          <w:sz w:val="24"/>
+          <w:szCs w:val="24"/>
+        </w:rPr>
+      </w:pPr>
+      <w:r>
+        <w:rPr>
+          <w:rFonts w:ascii="Times New Roman" w:hAnsi="Times New Roman" w:cs="Times New Roman"/>
+          <w:sz w:val="24"/>
+          <w:szCs w:val="24"/>
+        </w:rPr>
+        <w:lastRenderedPageBreak/>
+        <w:tab/>
+      </w:r>
+      <w:r>
+        <w:rPr>
+          <w:rFonts w:ascii="Times New Roman" w:hAnsi="Times New Roman" w:cs="Times New Roman"/>
+          <w:b/>
+          <w:sz w:val="24"/>
+          <w:szCs w:val="24"/>
+        </w:rPr>
+        <w:t>Personal Computer</w:t>
+      </w:r>
+      <w:r>
+        <w:rPr>
+          <w:rFonts w:ascii="Times New Roman" w:hAnsi="Times New Roman" w:cs="Times New Roman"/>
+          <w:sz w:val="24"/>
+          <w:szCs w:val="24"/>
+        </w:rPr>
+        <w:t>. This will be used by the administrator</w:t>
+      </w:r>
+      <w:r>
+        <w:rPr>
+          <w:rFonts w:ascii="Times New Roman" w:hAnsi="Times New Roman" w:cs="Times New Roman"/>
+          <w:sz w:val="24"/>
+          <w:szCs w:val="24"/>
+        </w:rPr>
+        <w:t xml:space="preserve"> to host the cloud s</w:t>
+      </w:r>
+      <w:r>
+        <w:rPr>
+          <w:rFonts w:ascii="Times New Roman" w:hAnsi="Times New Roman" w:cs="Times New Roman"/>
+          <w:sz w:val="24"/>
+          <w:szCs w:val="24"/>
+        </w:rPr>
+        <w:t>erver.</w:t>
+      </w:r>
+    </w:p>
+    <w:p>
+      <w:pPr>
+        <w:spacing w:line="480" w:lineRule="auto"/>
+        <w:rPr>
+          <w:rFonts w:ascii="Times New Roman" w:hAnsi="Times New Roman" w:cs="Times New Roman"/>
+          <w:b/>
+          <w:sz w:val="24"/>
+          <w:szCs w:val="24"/>
+        </w:rPr>
+      </w:pPr>
+      <w:r>
+        <w:rPr>
+          <w:rFonts w:ascii="Times New Roman" w:hAnsi="Times New Roman" w:cs="Times New Roman"/>
+          <w:b/>
+          <w:sz w:val="24"/>
+          <w:szCs w:val="24"/>
+        </w:rPr>
+        <w:t>Software Development</w:t>
+      </w:r>
+    </w:p>
+    <w:p>
+      <w:pPr>
+        <w:spacing w:line="480" w:lineRule="auto"/>
+        <w:rPr>
+          <w:rFonts w:ascii="Times New Roman" w:hAnsi="Times New Roman" w:cs="Times New Roman"/>
+          <w:sz w:val="24"/>
+          <w:szCs w:val="24"/>
+        </w:rPr>
+      </w:pPr>
+      <w:r>
+        <w:rPr>
+          <w:rFonts w:ascii="Times New Roman" w:hAnsi="Times New Roman" w:cs="Times New Roman"/>
+          <w:sz w:val="24"/>
+          <w:szCs w:val="24"/>
+        </w:rPr>
+        <w:tab/>
+      </w:r>
+      <w:r>
+        <w:rPr>
+          <w:rFonts w:ascii="Times New Roman" w:hAnsi="Times New Roman" w:cs="Times New Roman"/>
+          <w:b/>
+          <w:sz w:val="24"/>
+          <w:szCs w:val="24"/>
+        </w:rPr>
+        <w:t>Embedded Software</w:t>
+      </w:r>
+      <w:r>
+        <w:rPr>
+          <w:rFonts w:ascii="Times New Roman" w:hAnsi="Times New Roman" w:cs="Times New Roman"/>
+          <w:sz w:val="24"/>
+          <w:szCs w:val="24"/>
+        </w:rPr>
+        <w:t xml:space="preserve">. </w:t>
+      </w:r>
+      <w:r>
+        <w:rPr>
+          <w:rFonts w:ascii="Times New Roman" w:hAnsi="Times New Roman" w:cs="Times New Roman"/>
+          <w:sz w:val="24"/>
+          <w:szCs w:val="24"/>
+        </w:rPr>
+        <w:t>The vendor’s transaction system will programmed using the flowchart in Figure 1</w:t>
+      </w:r>
+      <w:r>
+        <w:rPr>
+          <w:rFonts w:ascii="Times New Roman" w:hAnsi="Times New Roman" w:cs="Times New Roman"/>
+          <w:sz w:val="24"/>
+          <w:szCs w:val="24"/>
+        </w:rPr>
+        <w:t xml:space="preserve">. </w:t>
+      </w:r>
       <w:bookmarkStart w:id="0" w:name="_GoBack"/>
       <w:bookmarkEnd w:id="0"/>
+    </w:p>
+    <w:p>
+      <w:pPr>
+        <w:spacing w:line="480" w:lineRule="auto"/>
+        <w:jc w:val="center"/>
+        <w:rPr>
+          <w:rFonts w:ascii="Times New Roman" w:hAnsi="Times New Roman" w:cs="Times New Roman"/>
+          <w:sz w:val="24"/>
+          <w:szCs w:val="24"/>
+        </w:rPr>
+      </w:pPr>
+      <w:r>
+        <w:rPr>
+          <w:rFonts w:ascii="Times New Roman" w:hAnsi="Times New Roman" w:cs="Times New Roman"/>
+          <w:noProof/>
+          <w:sz w:val="24"/>
+          <w:szCs w:val="24"/>
+          <w:lang w:eastAsia="en-PH"/>
+        </w:rPr>
+        <w:drawing>
+          <wp:inline distT="0" distB="0" distL="0" distR="0" wp14:anchorId="565DE702" wp14:editId="6B742D96">
+            <wp:extent cx="5029200" cy="3677871"/>
+            <wp:effectExtent l="0" t="0" r="0" b="0"/>
+            <wp:docPr id="1" name="Picture 1"/>
+            <wp:cNvGraphicFramePr>
+              <a:graphicFrameLocks xmlns:a="http://schemas.openxmlformats.org/drawingml/2006/main" noChangeAspect="1"/>
+            </wp:cNvGraphicFramePr>
+            <a:graphic xmlns:a="http://schemas.openxmlformats.org/drawingml/2006/main">
+              <a:graphicData uri="http://schemas.openxmlformats.org/drawingml/2006/picture">
+                <pic:pic xmlns:pic="http://schemas.openxmlformats.org/drawingml/2006/picture">
+                  <pic:nvPicPr>
+                    <pic:cNvPr id="1" name="Transaction.on.vendor.PNG"/>
+                    <pic:cNvPicPr/>
+                  </pic:nvPicPr>
+                  <pic:blipFill>
+                    <a:blip r:embed="rId7">
+                      <a:extLst>
+                        <a:ext uri="{28A0092B-C50C-407E-A947-70E740481C1C}">
+                          <a14:useLocalDpi xmlns:a14="http://schemas.microsoft.com/office/drawing/2010/main" val="0"/>
+                        </a:ext>
+                      </a:extLst>
+                    </a:blip>
+                    <a:stretch>
+                      <a:fillRect/>
+                    </a:stretch>
+                  </pic:blipFill>
+                  <pic:spPr>
+                    <a:xfrm>
+                      <a:off x="0" y="0"/>
+                      <a:ext cx="5101958" cy="3731079"/>
+                    </a:xfrm>
+                    <a:prstGeom prst="rect">
+                      <a:avLst/>
+                    </a:prstGeom>
+                  </pic:spPr>
+                </pic:pic>
+              </a:graphicData>
+            </a:graphic>
+          </wp:inline>
+        </w:drawing>
+      </w:r>
+    </w:p>
+    <w:p>
+      <w:pPr>
+        <w:spacing w:line="480" w:lineRule="auto"/>
+        <w:jc w:val="center"/>
+        <w:rPr>
+          <w:rFonts w:ascii="Times New Roman" w:hAnsi="Times New Roman" w:cs="Times New Roman"/>
+          <w:sz w:val="24"/>
+          <w:szCs w:val="24"/>
+        </w:rPr>
+      </w:pPr>
+      <w:r>
+        <w:rPr>
+          <w:rFonts w:ascii="Times New Roman" w:hAnsi="Times New Roman" w:cs="Times New Roman"/>
+          <w:sz w:val="24"/>
+          <w:szCs w:val="24"/>
+        </w:rPr>
+        <w:t xml:space="preserve">Fig. </w:t>
+      </w:r>
+      <w:r>
+        <w:rPr>
+          <w:rFonts w:ascii="Times New Roman" w:hAnsi="Times New Roman" w:cs="Times New Roman"/>
+          <w:sz w:val="24"/>
+          <w:szCs w:val="24"/>
+        </w:rPr>
+        <w:t xml:space="preserve">1 </w:t>
+      </w:r>
+      <w:r>
+        <w:rPr>
+          <w:rFonts w:ascii="Times New Roman" w:hAnsi="Times New Roman" w:cs="Times New Roman"/>
+          <w:sz w:val="24"/>
+          <w:szCs w:val="24"/>
+        </w:rPr>
+        <w:t>Transaction Flowchart on the Vendor</w:t>
+      </w:r>
+    </w:p>
+    <w:p>
+      <w:pPr>
+        <w:spacing w:line="480" w:lineRule="auto"/>
+        <w:ind w:firstLine="720"/>
+        <w:rPr>
+          <w:rFonts w:ascii="Times New Roman" w:hAnsi="Times New Roman" w:cs="Times New Roman"/>
+          <w:sz w:val="24"/>
+          <w:szCs w:val="24"/>
+        </w:rPr>
+      </w:pPr>
+      <w:r>
+        <w:rPr>
+          <w:rFonts w:ascii="Times New Roman" w:hAnsi="Times New Roman" w:cs="Times New Roman"/>
+          <w:sz w:val="24"/>
+          <w:szCs w:val="24"/>
+        </w:rPr>
+        <w:t>On the other hand, the loading kiosk will have a program that follows the flowchart in Figure 2.</w:t>
+      </w:r>
+    </w:p>
+    <w:p>
+      <w:pPr>
+        <w:spacing w:line="480" w:lineRule="auto"/>
+        <w:jc w:val="center"/>
+        <w:rPr>
+          <w:rFonts w:ascii="Times New Roman" w:hAnsi="Times New Roman" w:cs="Times New Roman"/>
+          <w:sz w:val="24"/>
+          <w:szCs w:val="24"/>
+        </w:rPr>
+      </w:pPr>
+      <w:r>
+        <w:rPr>
+          <w:rFonts w:ascii="Times New Roman" w:hAnsi="Times New Roman" w:cs="Times New Roman"/>
+          <w:noProof/>
+          <w:sz w:val="24"/>
+          <w:szCs w:val="24"/>
+          <w:lang w:eastAsia="en-PH"/>
+        </w:rPr>
+        <w:lastRenderedPageBreak/>
+        <w:drawing>
+          <wp:inline distT="0" distB="0" distL="0" distR="0" wp14:anchorId="6305C8FA" wp14:editId="6FFC17D4">
+            <wp:extent cx="4152900" cy="3216279"/>
+            <wp:effectExtent l="0" t="0" r="0" b="3175"/>
+            <wp:docPr id="2" name="Picture 2"/>
+            <wp:cNvGraphicFramePr>
+              <a:graphicFrameLocks xmlns:a="http://schemas.openxmlformats.org/drawingml/2006/main" noChangeAspect="1"/>
+            </wp:cNvGraphicFramePr>
+            <a:graphic xmlns:a="http://schemas.openxmlformats.org/drawingml/2006/main">
+              <a:graphicData uri="http://schemas.openxmlformats.org/drawingml/2006/picture">
+                <pic:pic xmlns:pic="http://schemas.openxmlformats.org/drawingml/2006/picture">
+                  <pic:nvPicPr>
+                    <pic:cNvPr id="2" name="loading.transaction.PNG"/>
+                    <pic:cNvPicPr/>
+                  </pic:nvPicPr>
+                  <pic:blipFill>
+                    <a:blip r:embed="rId8" cstate="print">
+                      <a:extLst>
+                        <a:ext uri="{28A0092B-C50C-407E-A947-70E740481C1C}">
+                          <a14:useLocalDpi xmlns:a14="http://schemas.microsoft.com/office/drawing/2010/main" val="0"/>
+                        </a:ext>
+                      </a:extLst>
+                    </a:blip>
+                    <a:stretch>
+                      <a:fillRect/>
+                    </a:stretch>
+                  </pic:blipFill>
+                  <pic:spPr>
+                    <a:xfrm>
+                      <a:off x="0" y="0"/>
+                      <a:ext cx="4194748" cy="3248689"/>
+                    </a:xfrm>
+                    <a:prstGeom prst="rect">
+                      <a:avLst/>
+                    </a:prstGeom>
+                  </pic:spPr>
+                </pic:pic>
+              </a:graphicData>
+            </a:graphic>
+          </wp:inline>
+        </w:drawing>
+      </w:r>
+    </w:p>
+    <w:p>
+      <w:pPr>
+        <w:spacing w:line="480" w:lineRule="auto"/>
+        <w:jc w:val="center"/>
+        <w:rPr>
+          <w:rFonts w:ascii="Times New Roman" w:hAnsi="Times New Roman" w:cs="Times New Roman"/>
+          <w:sz w:val="24"/>
+          <w:szCs w:val="24"/>
+        </w:rPr>
+      </w:pPr>
+      <w:r>
+        <w:rPr>
+          <w:rFonts w:ascii="Times New Roman" w:hAnsi="Times New Roman" w:cs="Times New Roman"/>
+          <w:sz w:val="24"/>
+          <w:szCs w:val="24"/>
+        </w:rPr>
+        <w:t xml:space="preserve">Fig. </w:t>
+      </w:r>
+      <w:r>
+        <w:rPr>
+          <w:rFonts w:ascii="Times New Roman" w:hAnsi="Times New Roman" w:cs="Times New Roman"/>
+          <w:sz w:val="24"/>
+          <w:szCs w:val="24"/>
+        </w:rPr>
+        <w:t xml:space="preserve">2 </w:t>
+      </w:r>
+      <w:r>
+        <w:rPr>
+          <w:rFonts w:ascii="Times New Roman" w:hAnsi="Times New Roman" w:cs="Times New Roman"/>
+          <w:sz w:val="24"/>
+          <w:szCs w:val="24"/>
+        </w:rPr>
+        <w:t>Loading Transaction Flowchart</w:t>
+      </w:r>
+    </w:p>
+    <w:p>
+      <w:pPr>
+        <w:spacing w:line="480" w:lineRule="auto"/>
+        <w:rPr>
+          <w:rFonts w:ascii="Times New Roman" w:hAnsi="Times New Roman" w:cs="Times New Roman"/>
+          <w:sz w:val="24"/>
+          <w:szCs w:val="24"/>
+        </w:rPr>
+      </w:pPr>
+      <w:r>
+        <w:rPr>
+          <w:rFonts w:ascii="Times New Roman" w:hAnsi="Times New Roman" w:cs="Times New Roman"/>
+          <w:sz w:val="24"/>
+          <w:szCs w:val="24"/>
+        </w:rPr>
+        <w:tab/>
+      </w:r>
+      <w:r>
+        <w:rPr>
+          <w:rFonts w:ascii="Times New Roman" w:hAnsi="Times New Roman" w:cs="Times New Roman"/>
+          <w:b/>
+          <w:sz w:val="24"/>
+          <w:szCs w:val="24"/>
+        </w:rPr>
+        <w:t>Cloud</w:t>
+      </w:r>
+      <w:r>
+        <w:rPr>
+          <w:rFonts w:ascii="Times New Roman" w:hAnsi="Times New Roman" w:cs="Times New Roman"/>
+          <w:sz w:val="24"/>
+          <w:szCs w:val="24"/>
+        </w:rPr>
+        <w:t>. It is where transactions are processed and data is stored.</w:t>
+      </w:r>
+    </w:p>
+    <w:p>
+      <w:pPr>
+        <w:spacing w:line="480" w:lineRule="auto"/>
+        <w:rPr>
+          <w:rFonts w:ascii="Times New Roman" w:hAnsi="Times New Roman" w:cs="Times New Roman"/>
+          <w:sz w:val="24"/>
+          <w:szCs w:val="24"/>
+        </w:rPr>
+      </w:pPr>
+      <w:r>
+        <w:rPr>
+          <w:rFonts w:ascii="Times New Roman" w:hAnsi="Times New Roman" w:cs="Times New Roman"/>
+          <w:sz w:val="24"/>
+          <w:szCs w:val="24"/>
+        </w:rPr>
+        <w:tab/>
+      </w:r>
+      <w:r>
+        <w:rPr>
+          <w:rFonts w:ascii="Times New Roman" w:hAnsi="Times New Roman" w:cs="Times New Roman"/>
+          <w:b/>
+          <w:sz w:val="24"/>
+          <w:szCs w:val="24"/>
+        </w:rPr>
+        <w:t>Mobile Application</w:t>
+      </w:r>
+      <w:r>
+        <w:rPr>
+          <w:rFonts w:ascii="Times New Roman" w:hAnsi="Times New Roman" w:cs="Times New Roman"/>
+          <w:sz w:val="24"/>
+          <w:szCs w:val="24"/>
+        </w:rPr>
+        <w:t>. This will be an app provided for the parents where they can monitor the transactions made by the student and limit the child’s daily expenditures.</w:t>
+      </w:r>
+    </w:p>
+    <w:p>
+      <w:pPr>
+        <w:spacing w:line="480" w:lineRule="auto"/>
+        <w:rPr>
+          <w:rFonts w:ascii="Times New Roman" w:hAnsi="Times New Roman" w:cs="Times New Roman"/>
+          <w:sz w:val="24"/>
+          <w:szCs w:val="24"/>
+        </w:rPr>
+      </w:pPr>
+    </w:p>
+    <w:p>
+      <w:pPr>
+        <w:spacing w:line="480" w:lineRule="auto"/>
+        <w:rPr>
+          <w:rFonts w:ascii="Times New Roman" w:hAnsi="Times New Roman" w:cs="Times New Roman"/>
+          <w:sz w:val="24"/>
+          <w:szCs w:val="24"/>
+        </w:rPr>
+      </w:pPr>
+    </w:p>
+    <w:p>
+      <w:pPr>
+        <w:spacing w:line="480" w:lineRule="auto"/>
+        <w:rPr>
+          <w:rFonts w:ascii="Times New Roman" w:hAnsi="Times New Roman" w:cs="Times New Roman"/>
+          <w:sz w:val="24"/>
+          <w:szCs w:val="24"/>
+        </w:rPr>
+      </w:pPr>
     </w:p>
     <w:sectPr>
       <w:pgSz w:w="12240" w:h="15840"/>
@@ -3503,8 +4302,8 @@
 </file>
 
 <file path=word/numbering.xml><?xml version="1.0" encoding="utf-8"?>
-<w:numbering xmlns:wpc="http://schemas.microsoft.com/office/word/2010/wordprocessingCanvas" xmlns:mc="http://schemas.openxmlformats.org/markup-compatibility/2006" xmlns:o="urn:schemas-microsoft-com:office:office" xmlns:r="http://schemas.openxmlformats.org/officeDocument/2006/relationships" xmlns:m="http://schemas.openxmlformats.org/officeDocument/2006/math" xmlns:v="urn:schemas-microsoft-com:vml" xmlns:wp14="http://schemas.microsoft.com/office/word/2010/wordprocessingDrawing" xmlns:wp="http://schemas.openxmlformats.org/drawingml/2006/wordprocessingDrawing" xmlns:w10="urn:schemas-microsoft-com:office:word" xmlns:w="http://schemas.openxmlformats.org/wordprocessingml/2006/main" xmlns:w14="http://schemas.microsoft.com/office/word/2010/wordml" xmlns:wpg="http://schemas.microsoft.com/office/word/2010/wordprocessingGroup" xmlns:wpi="http://schemas.microsoft.com/office/word/2010/wordprocessingInk" xmlns:wne="http://schemas.microsoft.com/office/word/2006/wordml" xmlns:wps="http://schemas.microsoft.com/office/word/2010/wordprocessingShape" mc:Ignorable="w14 wp14">
-  <w:abstractNum w:abstractNumId="0">
+<w:numbering xmlns:wpc="http://schemas.microsoft.com/office/word/2010/wordprocessingCanvas" xmlns:mc="http://schemas.openxmlformats.org/markup-compatibility/2006" xmlns:o="urn:schemas-microsoft-com:office:office" xmlns:r="http://schemas.openxmlformats.org/officeDocument/2006/relationships" xmlns:m="http://schemas.openxmlformats.org/officeDocument/2006/math" xmlns:v="urn:schemas-microsoft-com:vml" xmlns:wp14="http://schemas.microsoft.com/office/word/2010/wordprocessingDrawing" xmlns:wp="http://schemas.openxmlformats.org/drawingml/2006/wordprocessingDrawing" xmlns:w10="urn:schemas-microsoft-com:office:word" xmlns:w="http://schemas.openxmlformats.org/wordprocessingml/2006/main" xmlns:w14="http://schemas.microsoft.com/office/word/2010/wordml" xmlns:w15="http://schemas.microsoft.com/office/word/2012/wordml" xmlns:wpg="http://schemas.microsoft.com/office/word/2010/wordprocessingGroup" xmlns:wpi="http://schemas.microsoft.com/office/word/2010/wordprocessingInk" xmlns:wne="http://schemas.microsoft.com/office/word/2006/wordml" xmlns:wps="http://schemas.microsoft.com/office/word/2010/wordprocessingShape" mc:Ignorable="w14 w15 wp14">
+  <w:abstractNum w:abstractNumId="0" w15:restartNumberingAfterBreak="0">
     <w:nsid w:val="2B67477A"/>
     <w:multiLevelType w:val="hybridMultilevel"/>
     <w:tmpl w:val="9F3408C8"/>
@@ -3597,7 +4396,7 @@
 </file>
 
 <file path=word/styles.xml><?xml version="1.0" encoding="utf-8"?>
-<w:styles xmlns:mc="http://schemas.openxmlformats.org/markup-compatibility/2006" xmlns:r="http://schemas.openxmlformats.org/officeDocument/2006/relationships" xmlns:w="http://schemas.openxmlformats.org/wordprocessingml/2006/main" xmlns:w14="http://schemas.microsoft.com/office/word/2010/wordml" mc:Ignorable="w14">
+<w:styles xmlns:mc="http://schemas.openxmlformats.org/markup-compatibility/2006" xmlns:r="http://schemas.openxmlformats.org/officeDocument/2006/relationships" xmlns:w="http://schemas.openxmlformats.org/wordprocessingml/2006/main" xmlns:w14="http://schemas.microsoft.com/office/word/2010/wordml" xmlns:w15="http://schemas.microsoft.com/office/word/2012/wordml" mc:Ignorable="w14 w15">
   <w:docDefaults>
     <w:rPrDefault>
       <w:rPr>
@@ -3613,365 +4412,378 @@
       </w:pPr>
     </w:pPrDefault>
   </w:docDefaults>
-  <w:latentStyles w:defLockedState="0" w:defUIPriority="99" w:defSemiHidden="1" w:defUnhideWhenUsed="1" w:defQFormat="0" w:count="267">
-    <w:lsdException w:name="Normal" w:semiHidden="0" w:uiPriority="0" w:unhideWhenUsed="0" w:qFormat="1"/>
-    <w:lsdException w:name="heading 1" w:semiHidden="0" w:uiPriority="9" w:unhideWhenUsed="0" w:qFormat="1"/>
-    <w:lsdException w:name="heading 2" w:uiPriority="9" w:qFormat="1"/>
-    <w:lsdException w:name="heading 3" w:uiPriority="9" w:qFormat="1"/>
-    <w:lsdException w:name="heading 4" w:uiPriority="9" w:qFormat="1"/>
-    <w:lsdException w:name="heading 5" w:uiPriority="9" w:qFormat="1"/>
-    <w:lsdException w:name="heading 6" w:uiPriority="9" w:qFormat="1"/>
-    <w:lsdException w:name="heading 7" w:uiPriority="9" w:qFormat="1"/>
-    <w:lsdException w:name="heading 8" w:uiPriority="9" w:qFormat="1"/>
-    <w:lsdException w:name="heading 9" w:uiPriority="9" w:qFormat="1"/>
-    <w:lsdException w:name="toc 1" w:uiPriority="39"/>
-    <w:lsdException w:name="toc 2" w:uiPriority="39"/>
-    <w:lsdException w:name="toc 3" w:uiPriority="39"/>
-    <w:lsdException w:name="toc 4" w:uiPriority="39"/>
-    <w:lsdException w:name="toc 5" w:uiPriority="39"/>
-    <w:lsdException w:name="toc 6" w:uiPriority="39"/>
-    <w:lsdException w:name="toc 7" w:uiPriority="39"/>
-    <w:lsdException w:name="toc 8" w:uiPriority="39"/>
-    <w:lsdException w:name="toc 9" w:uiPriority="39"/>
-    <w:lsdException w:name="caption" w:uiPriority="35" w:qFormat="1"/>
-    <w:lsdException w:name="Title" w:semiHidden="0" w:uiPriority="10" w:unhideWhenUsed="0" w:qFormat="1"/>
-    <w:lsdException w:name="Default Paragraph Font" w:uiPriority="1"/>
-    <w:lsdException w:name="Subtitle" w:semiHidden="0" w:uiPriority="11" w:unhideWhenUsed="0" w:qFormat="1"/>
-    <w:lsdException w:name="Strong" w:semiHidden="0" w:uiPriority="22" w:unhideWhenUsed="0" w:qFormat="1"/>
-    <w:lsdException w:name="Emphasis" w:semiHidden="0" w:uiPriority="20" w:unhideWhenUsed="0" w:qFormat="1"/>
-    <w:lsdException w:name="Table Grid" w:semiHidden="0" w:uiPriority="59" w:unhideWhenUsed="0"/>
-    <w:lsdException w:name="Placeholder Text" w:unhideWhenUsed="0"/>
-    <w:lsdException w:name="No Spacing" w:semiHidden="0" w:uiPriority="1" w:unhideWhenUsed="0" w:qFormat="1"/>
-    <w:lsdException w:name="Light Shading" w:semiHidden="0" w:uiPriority="60" w:unhideWhenUsed="0"/>
-    <w:lsdException w:name="Light List" w:semiHidden="0" w:uiPriority="61" w:unhideWhenUsed="0"/>
-    <w:lsdException w:name="Light Grid" w:semiHidden="0" w:uiPriority="62" w:unhideWhenUsed="0"/>
-    <w:lsdException w:name="Medium Shading 1" w:semiHidden="0" w:uiPriority="63" w:unhideWhenUsed="0"/>
-    <w:lsdException w:name="Medium Shading 2" w:semiHidden="0" w:uiPriority="64" w:unhideWhenUsed="0"/>
-    <w:lsdException w:name="Medium List 1" w:semiHidden="0" w:uiPriority="65" w:unhideWhenUsed="0"/>
-    <w:lsdException w:name="Medium List 2" w:semiHidden="0" w:uiPriority="66" w:unhideWhenUsed="0"/>
-    <w:lsdException w:name="Medium Grid 1" w:semiHidden="0" w:uiPriority="67" w:unhideWhenUsed="0"/>
-    <w:lsdException w:name="Medium Grid 2" w:semiHidden="0" w:uiPriority="68" w:unhideWhenUsed="0"/>
-    <w:lsdException w:name="Medium Grid 3" w:semiHidden="0" w:uiPriority="69" w:unhideWhenUsed="0"/>
-    <w:lsdException w:name="Dark List" w:semiHidden="0" w:uiPriority="70" w:unhideWhenUsed="0"/>
-    <w:lsdException w:name="Colorful Shading" w:semiHidden="0" w:uiPriority="71" w:unhideWhenUsed="0"/>
-    <w:lsdException w:name="Colorful List" w:semiHidden="0" w:uiPriority="72" w:unhideWhenUsed="0"/>
-    <w:lsdException w:name="Colorful Grid" w:semiHidden="0" w:uiPriority="73" w:unhideWhenUsed="0"/>
-    <w:lsdException w:name="Light Shading Accent 1" w:semiHidden="0" w:uiPriority="60" w:unhideWhenUsed="0"/>
-    <w:lsdException w:name="Light List Accent 1" w:semiHidden="0" w:uiPriority="61" w:unhideWhenUsed="0"/>
-    <w:lsdException w:name="Light Grid Accent 1" w:semiHidden="0" w:uiPriority="62" w:unhideWhenUsed="0"/>
-    <w:lsdException w:name="Medium Shading 1 Accent 1" w:semiHidden="0" w:uiPriority="63" w:unhideWhenUsed="0"/>
-    <w:lsdException w:name="Medium Shading 2 Accent 1" w:semiHidden="0" w:uiPriority="64" w:unhideWhenUsed="0"/>
-    <w:lsdException w:name="Medium List 1 Accent 1" w:semiHidden="0" w:uiPriority="65" w:unhideWhenUsed="0"/>
-    <w:lsdException w:name="Revision" w:unhideWhenUsed="0"/>
-    <w:lsdException w:name="List Paragraph" w:semiHidden="0" w:uiPriority="34" w:unhideWhenUsed="0" w:qFormat="1"/>
-    <w:lsdException w:name="Quote" w:semiHidden="0" w:uiPriority="29" w:unhideWhenUsed="0" w:qFormat="1"/>
-    <w:lsdException w:name="Intense Quote" w:semiHidden="0" w:uiPriority="30" w:unhideWhenUsed="0" w:qFormat="1"/>
-    <w:lsdException w:name="Medium List 2 Accent 1" w:semiHidden="0" w:uiPriority="66" w:unhideWhenUsed="0"/>
-    <w:lsdException w:name="Medium Grid 1 Accent 1" w:semiHidden="0" w:uiPriority="67" w:unhideWhenUsed="0"/>
-    <w:lsdException w:name="Medium Grid 2 Accent 1" w:semiHidden="0" w:uiPriority="68" w:unhideWhenUsed="0"/>
-    <w:lsdException w:name="Medium Grid 3 Accent 1" w:semiHidden="0" w:uiPriority="69" w:unhideWhenUsed="0"/>
-    <w:lsdException w:name="Dark List Accent 1" w:semiHidden="0" w:uiPriority="70" w:unhideWhenUsed="0"/>
-    <w:lsdException w:name="Colorful Shading Accent 1" w:semiHidden="0" w:uiPriority="71" w:unhideWhenUsed="0"/>
-    <w:lsdException w:name="Colorful List Accent 1" w:semiHidden="0" w:uiPriority="72" w:unhideWhenUsed="0"/>
-    <w:lsdException w:name="Colorful Grid Accent 1" w:semiHidden="0" w:uiPriority="73" w:unhideWhenUsed="0"/>
-    <w:lsdException w:name="Light Shading Accent 2" w:semiHidden="0" w:uiPriority="60" w:unhideWhenUsed="0"/>
-    <w:lsdException w:name="Light List Accent 2" w:semiHidden="0" w:uiPriority="61" w:unhideWhenUsed="0"/>
-    <w:lsdException w:name="Light Grid Accent 2" w:semiHidden="0" w:uiPriority="62" w:unhideWhenUsed="0"/>
-    <w:lsdException w:name="Medium Shading 1 Accent 2" w:semiHidden="0" w:uiPriority="63" w:unhideWhenUsed="0"/>
-    <w:lsdException w:name="Medium Shading 2 Accent 2" w:semiHidden="0" w:uiPriority="64" w:unhideWhenUsed="0"/>
-    <w:lsdException w:name="Medium List 1 Accent 2" w:semiHidden="0" w:uiPriority="65" w:unhideWhenUsed="0"/>
-    <w:lsdException w:name="Medium List 2 Accent 2" w:semiHidden="0" w:uiPriority="66" w:unhideWhenUsed="0"/>
-    <w:lsdException w:name="Medium Grid 1 Accent 2" w:semiHidden="0" w:uiPriority="67" w:unhideWhenUsed="0"/>
-    <w:lsdException w:name="Medium Grid 2 Accent 2" w:semiHidden="0" w:uiPriority="68" w:unhideWhenUsed="0"/>
-    <w:lsdException w:name="Medium Grid 3 Accent 2" w:semiHidden="0" w:uiPriority="69" w:unhideWhenUsed="0"/>
-    <w:lsdException w:name="Dark List Accent 2" w:semiHidden="0" w:uiPriority="70" w:unhideWhenUsed="0"/>
-    <w:lsdException w:name="Colorful Shading Accent 2" w:semiHidden="0" w:uiPriority="71" w:unhideWhenUsed="0"/>
-    <w:lsdException w:name="Colorful List Accent 2" w:semiHidden="0" w:uiPriority="72" w:unhideWhenUsed="0"/>
-    <w:lsdException w:name="Colorful Grid Accent 2" w:semiHidden="0" w:uiPriority="73" w:unhideWhenUsed="0"/>
-    <w:lsdException w:name="Light Shading Accent 3" w:semiHidden="0" w:uiPriority="60" w:unhideWhenUsed="0"/>
-    <w:lsdException w:name="Light List Accent 3" w:semiHidden="0" w:uiPriority="61" w:unhideWhenUsed="0"/>
-    <w:lsdException w:name="Light Grid Accent 3" w:semiHidden="0" w:uiPriority="62" w:unhideWhenUsed="0"/>
-    <w:lsdException w:name="Medium Shading 1 Accent 3" w:semiHidden="0" w:uiPriority="63" w:unhideWhenUsed="0"/>
-    <w:lsdException w:name="Medium Shading 2 Accent 3" w:semiHidden="0" w:uiPriority="64" w:unhideWhenUsed="0"/>
-    <w:lsdException w:name="Medium List 1 Accent 3" w:semiHidden="0" w:uiPriority="65" w:unhideWhenUsed="0"/>
-    <w:lsdException w:name="Medium List 2 Accent 3" w:semiHidden="0" w:uiPriority="66" w:unhideWhenUsed="0"/>
-    <w:lsdException w:name="Medium Grid 1 Accent 3" w:semiHidden="0" w:uiPriority="67" w:unhideWhenUsed="0"/>
-    <w:lsdException w:name="Medium Grid 2 Accent 3" w:semiHidden="0" w:uiPriority="68" w:unhideWhenUsed="0"/>
-    <w:lsdException w:name="Medium Grid 3 Accent 3" w:semiHidden="0" w:uiPriority="69" w:unhideWhenUsed="0"/>
-    <w:lsdException w:name="Dark List Accent 3" w:semiHidden="0" w:uiPriority="70" w:unhideWhenUsed="0"/>
-    <w:lsdException w:name="Colorful Shading Accent 3" w:semiHidden="0" w:uiPriority="71" w:unhideWhenUsed="0"/>
-    <w:lsdException w:name="Colorful List Accent 3" w:semiHidden="0" w:uiPriority="72" w:unhideWhenUsed="0"/>
-    <w:lsdException w:name="Colorful Grid Accent 3" w:semiHidden="0" w:uiPriority="73" w:unhideWhenUsed="0"/>
-    <w:lsdException w:name="Light Shading Accent 4" w:semiHidden="0" w:uiPriority="60" w:unhideWhenUsed="0"/>
-    <w:lsdException w:name="Light List Accent 4" w:semiHidden="0" w:uiPriority="61" w:unhideWhenUsed="0"/>
-    <w:lsdException w:name="Light Grid Accent 4" w:semiHidden="0" w:uiPriority="62" w:unhideWhenUsed="0"/>
-    <w:lsdException w:name="Medium Shading 1 Accent 4" w:semiHidden="0" w:uiPriority="63" w:unhideWhenUsed="0"/>
-    <w:lsdException w:name="Medium Shading 2 Accent 4" w:semiHidden="0" w:uiPriority="64" w:unhideWhenUsed="0"/>
-    <w:lsdException w:name="Medium List 1 Accent 4" w:semiHidden="0" w:uiPriority="65" w:unhideWhenUsed="0"/>
-    <w:lsdException w:name="Medium List 2 Accent 4" w:semiHidden="0" w:uiPriority="66" w:unhideWhenUsed="0"/>
-    <w:lsdException w:name="Medium Grid 1 Accent 4" w:semiHidden="0" w:uiPriority="67" w:unhideWhenUsed="0"/>
-    <w:lsdException w:name="Medium Grid 2 Accent 4" w:semiHidden="0" w:uiPriority="68" w:unhideWhenUsed="0"/>
-    <w:lsdException w:name="Medium Grid 3 Accent 4" w:semiHidden="0" w:uiPriority="69" w:unhideWhenUsed="0"/>
-    <w:lsdException w:name="Dark List Accent 4" w:semiHidden="0" w:uiPriority="70" w:unhideWhenUsed="0"/>
-    <w:lsdException w:name="Colorful Shading Accent 4" w:semiHidden="0" w:uiPriority="71" w:unhideWhenUsed="0"/>
-    <w:lsdException w:name="Colorful List Accent 4" w:semiHidden="0" w:uiPriority="72" w:unhideWhenUsed="0"/>
-    <w:lsdException w:name="Colorful Grid Accent 4" w:semiHidden="0" w:uiPriority="73" w:unhideWhenUsed="0"/>
-    <w:lsdException w:name="Light Shading Accent 5" w:semiHidden="0" w:uiPriority="60" w:unhideWhenUsed="0"/>
-    <w:lsdException w:name="Light List Accent 5" w:semiHidden="0" w:uiPriority="61" w:unhideWhenUsed="0"/>
-    <w:lsdException w:name="Light Grid Accent 5" w:semiHidden="0" w:uiPriority="62" w:unhideWhenUsed="0"/>
-    <w:lsdException w:name="Medium Shading 1 Accent 5" w:semiHidden="0" w:uiPriority="63" w:unhideWhenUsed="0"/>
-    <w:lsdException w:name="Medium Shading 2 Accent 5" w:semiHidden="0" w:uiPriority="64" w:unhideWhenUsed="0"/>
-    <w:lsdException w:name="Medium List 1 Accent 5" w:semiHidden="0" w:uiPriority="65" w:unhideWhenUsed="0"/>
-    <w:lsdException w:name="Medium List 2 Accent 5" w:semiHidden="0" w:uiPriority="66" w:unhideWhenUsed="0"/>
-    <w:lsdException w:name="Medium Grid 1 Accent 5" w:semiHidden="0" w:uiPriority="67" w:unhideWhenUsed="0"/>
-    <w:lsdException w:name="Medium Grid 2 Accent 5" w:semiHidden="0" w:uiPriority="68" w:unhideWhenUsed="0"/>
-    <w:lsdException w:name="Medium Grid 3 Accent 5" w:semiHidden="0" w:uiPriority="69" w:unhideWhenUsed="0"/>
-    <w:lsdException w:name="Dark List Accent 5" w:semiHidden="0" w:uiPriority="70" w:unhideWhenUsed="0"/>
-    <w:lsdException w:name="Colorful Shading Accent 5" w:semiHidden="0" w:uiPriority="71" w:unhideWhenUsed="0"/>
-    <w:lsdException w:name="Colorful List Accent 5" w:semiHidden="0" w:uiPriority="72" w:unhideWhenUsed="0"/>
-    <w:lsdException w:name="Colorful Grid Accent 5" w:semiHidden="0" w:uiPriority="73" w:unhideWhenUsed="0"/>
-    <w:lsdException w:name="Light Shading Accent 6" w:semiHidden="0" w:uiPriority="60" w:unhideWhenUsed="0"/>
-    <w:lsdException w:name="Light List Accent 6" w:semiHidden="0" w:uiPriority="61" w:unhideWhenUsed="0"/>
-    <w:lsdException w:name="Light Grid Accent 6" w:semiHidden="0" w:uiPriority="62" w:unhideWhenUsed="0"/>
-    <w:lsdException w:name="Medium Shading 1 Accent 6" w:semiHidden="0" w:uiPriority="63" w:unhideWhenUsed="0"/>
-    <w:lsdException w:name="Medium Shading 2 Accent 6" w:semiHidden="0" w:uiPriority="64" w:unhideWhenUsed="0"/>
-    <w:lsdException w:name="Medium List 1 Accent 6" w:semiHidden="0" w:uiPriority="65" w:unhideWhenUsed="0"/>
-    <w:lsdException w:name="Medium List 2 Accent 6" w:semiHidden="0" w:uiPriority="66" w:unhideWhenUsed="0"/>
-    <w:lsdException w:name="Medium Grid 1 Accent 6" w:semiHidden="0" w:uiPriority="67" w:unhideWhenUsed="0"/>
-    <w:lsdException w:name="Medium Grid 2 Accent 6" w:semiHidden="0" w:uiPriority="68" w:unhideWhenUsed="0"/>
-    <w:lsdException w:name="Medium Grid 3 Accent 6" w:semiHidden="0" w:uiPriority="69" w:unhideWhenUsed="0"/>
-    <w:lsdException w:name="Dark List Accent 6" w:semiHidden="0" w:uiPriority="70" w:unhideWhenUsed="0"/>
-    <w:lsdException w:name="Colorful Shading Accent 6" w:semiHidden="0" w:uiPriority="71" w:unhideWhenUsed="0"/>
-    <w:lsdException w:name="Colorful List Accent 6" w:semiHidden="0" w:uiPriority="72" w:unhideWhenUsed="0"/>
-    <w:lsdException w:name="Colorful Grid Accent 6" w:semiHidden="0" w:uiPriority="73" w:unhideWhenUsed="0"/>
-    <w:lsdException w:name="Subtle Emphasis" w:semiHidden="0" w:uiPriority="19" w:unhideWhenUsed="0" w:qFormat="1"/>
-    <w:lsdException w:name="Intense Emphasis" w:semiHidden="0" w:uiPriority="21" w:unhideWhenUsed="0" w:qFormat="1"/>
-    <w:lsdException w:name="Subtle Reference" w:semiHidden="0" w:uiPriority="31" w:unhideWhenUsed="0" w:qFormat="1"/>
-    <w:lsdException w:name="Intense Reference" w:semiHidden="0" w:uiPriority="32" w:unhideWhenUsed="0" w:qFormat="1"/>
-    <w:lsdException w:name="Book Title" w:semiHidden="0" w:uiPriority="33" w:unhideWhenUsed="0" w:qFormat="1"/>
-    <w:lsdException w:name="Bibliography" w:uiPriority="37"/>
-    <w:lsdException w:name="TOC Heading" w:uiPriority="39" w:qFormat="1"/>
-  </w:latentStyles>
-  <w:style w:type="paragraph" w:default="1" w:styleId="Normal">
-    <w:name w:val="Normal"/>
-    <w:qFormat/>
-    <w:rsid w:val="009E7901"/>
-    <w:pPr>
-      <w:spacing w:after="160" w:line="259" w:lineRule="auto"/>
-    </w:pPr>
-  </w:style>
-  <w:style w:type="character" w:default="1" w:styleId="DefaultParagraphFont">
-    <w:name w:val="Default Paragraph Font"/>
-    <w:uiPriority w:val="1"/>
-    <w:semiHidden/>
-    <w:unhideWhenUsed/>
-  </w:style>
-  <w:style w:type="table" w:default="1" w:styleId="TableNormal">
-    <w:name w:val="Normal Table"/>
-    <w:uiPriority w:val="99"/>
-    <w:semiHidden/>
-    <w:unhideWhenUsed/>
-    <w:tblPr>
-      <w:tblInd w:w="0" w:type="dxa"/>
-      <w:tblCellMar>
-        <w:top w:w="0" w:type="dxa"/>
-        <w:left w:w="108" w:type="dxa"/>
-        <w:bottom w:w="0" w:type="dxa"/>
-        <w:right w:w="108" w:type="dxa"/>
-      </w:tblCellMar>
-    </w:tblPr>
-  </w:style>
-  <w:style w:type="numbering" w:default="1" w:styleId="NoList">
-    <w:name w:val="No List"/>
-    <w:uiPriority w:val="99"/>
-    <w:semiHidden/>
-    <w:unhideWhenUsed/>
-  </w:style>
-  <w:style w:type="paragraph" w:styleId="ListParagraph">
-    <w:name w:val="List Paragraph"/>
-    <w:basedOn w:val="Normal"/>
-    <w:uiPriority w:val="34"/>
-    <w:qFormat/>
-    <w:rsid w:val="009E7901"/>
-    <w:pPr>
-      <w:ind w:left="720"/>
-      <w:contextualSpacing/>
-    </w:pPr>
-  </w:style>
-  <w:style w:type="character" w:styleId="Hyperlink">
-    <w:name w:val="Hyperlink"/>
-    <w:basedOn w:val="DefaultParagraphFont"/>
-    <w:uiPriority w:val="99"/>
-    <w:unhideWhenUsed/>
-    <w:rsid w:val="00CA5F0F"/>
-    <w:rPr>
-      <w:color w:val="0000FF" w:themeColor="hyperlink"/>
-      <w:u w:val="single"/>
-    </w:rPr>
-  </w:style>
-  <w:style w:type="character" w:customStyle="1" w:styleId="sewwrapper">
-    <w:name w:val="sew_wrapper"/>
-    <w:basedOn w:val="DefaultParagraphFont"/>
-    <w:rsid w:val="008E14C7"/>
-  </w:style>
-</w:styles>
-</file>
-
-<file path=word/stylesWithEffects.xml><?xml version="1.0" encoding="utf-8"?>
-<w:styles xmlns:wpc="http://schemas.microsoft.com/office/word/2010/wordprocessingCanvas" xmlns:mc="http://schemas.openxmlformats.org/markup-compatibility/2006" xmlns:o="urn:schemas-microsoft-com:office:office" xmlns:r="http://schemas.openxmlformats.org/officeDocument/2006/relationships" xmlns:m="http://schemas.openxmlformats.org/officeDocument/2006/math" xmlns:v="urn:schemas-microsoft-com:vml" xmlns:wp14="http://schemas.microsoft.com/office/word/2010/wordprocessingDrawing" xmlns:wp="http://schemas.openxmlformats.org/drawingml/2006/wordprocessingDrawing" xmlns:w10="urn:schemas-microsoft-com:office:word" xmlns:w="http://schemas.openxmlformats.org/wordprocessingml/2006/main" xmlns:w14="http://schemas.microsoft.com/office/word/2010/wordml" xmlns:wpg="http://schemas.microsoft.com/office/word/2010/wordprocessingGroup" xmlns:wpi="http://schemas.microsoft.com/office/word/2010/wordprocessingInk" xmlns:wne="http://schemas.microsoft.com/office/word/2006/wordml" xmlns:wps="http://schemas.microsoft.com/office/word/2010/wordprocessingShape" mc:Ignorable="w14 wp14">
-  <w:docDefaults>
-    <w:rPrDefault>
-      <w:rPr>
-        <w:rFonts w:asciiTheme="minorHAnsi" w:eastAsiaTheme="minorHAnsi" w:hAnsiTheme="minorHAnsi" w:cstheme="minorBidi"/>
-        <w:sz w:val="22"/>
-        <w:szCs w:val="22"/>
-        <w:lang w:val="en-PH" w:eastAsia="en-US" w:bidi="ar-SA"/>
-      </w:rPr>
-    </w:rPrDefault>
-    <w:pPrDefault>
-      <w:pPr>
-        <w:spacing w:after="200" w:line="276" w:lineRule="auto"/>
-      </w:pPr>
-    </w:pPrDefault>
-  </w:docDefaults>
-  <w:latentStyles w:defLockedState="0" w:defUIPriority="99" w:defSemiHidden="1" w:defUnhideWhenUsed="1" w:defQFormat="0" w:count="267">
-    <w:lsdException w:name="Normal" w:semiHidden="0" w:uiPriority="0" w:unhideWhenUsed="0" w:qFormat="1"/>
-    <w:lsdException w:name="heading 1" w:semiHidden="0" w:uiPriority="9" w:unhideWhenUsed="0" w:qFormat="1"/>
-    <w:lsdException w:name="heading 2" w:uiPriority="9" w:qFormat="1"/>
-    <w:lsdException w:name="heading 3" w:uiPriority="9" w:qFormat="1"/>
-    <w:lsdException w:name="heading 4" w:uiPriority="9" w:qFormat="1"/>
-    <w:lsdException w:name="heading 5" w:uiPriority="9" w:qFormat="1"/>
-    <w:lsdException w:name="heading 6" w:uiPriority="9" w:qFormat="1"/>
-    <w:lsdException w:name="heading 7" w:uiPriority="9" w:qFormat="1"/>
-    <w:lsdException w:name="heading 8" w:uiPriority="9" w:qFormat="1"/>
-    <w:lsdException w:name="heading 9" w:uiPriority="9" w:qFormat="1"/>
-    <w:lsdException w:name="toc 1" w:uiPriority="39"/>
-    <w:lsdException w:name="toc 2" w:uiPriority="39"/>
-    <w:lsdException w:name="toc 3" w:uiPriority="39"/>
-    <w:lsdException w:name="toc 4" w:uiPriority="39"/>
-    <w:lsdException w:name="toc 5" w:uiPriority="39"/>
-    <w:lsdException w:name="toc 6" w:uiPriority="39"/>
-    <w:lsdException w:name="toc 7" w:uiPriority="39"/>
-    <w:lsdException w:name="toc 8" w:uiPriority="39"/>
-    <w:lsdException w:name="toc 9" w:uiPriority="39"/>
-    <w:lsdException w:name="caption" w:uiPriority="35" w:qFormat="1"/>
-    <w:lsdException w:name="Title" w:semiHidden="0" w:uiPriority="10" w:unhideWhenUsed="0" w:qFormat="1"/>
-    <w:lsdException w:name="Default Paragraph Font" w:uiPriority="1"/>
-    <w:lsdException w:name="Subtitle" w:semiHidden="0" w:uiPriority="11" w:unhideWhenUsed="0" w:qFormat="1"/>
-    <w:lsdException w:name="Strong" w:semiHidden="0" w:uiPriority="22" w:unhideWhenUsed="0" w:qFormat="1"/>
-    <w:lsdException w:name="Emphasis" w:semiHidden="0" w:uiPriority="20" w:unhideWhenUsed="0" w:qFormat="1"/>
-    <w:lsdException w:name="Table Grid" w:semiHidden="0" w:uiPriority="59" w:unhideWhenUsed="0"/>
-    <w:lsdException w:name="Placeholder Text" w:unhideWhenUsed="0"/>
-    <w:lsdException w:name="No Spacing" w:semiHidden="0" w:uiPriority="1" w:unhideWhenUsed="0" w:qFormat="1"/>
-    <w:lsdException w:name="Light Shading" w:semiHidden="0" w:uiPriority="60" w:unhideWhenUsed="0"/>
-    <w:lsdException w:name="Light List" w:semiHidden="0" w:uiPriority="61" w:unhideWhenUsed="0"/>
-    <w:lsdException w:name="Light Grid" w:semiHidden="0" w:uiPriority="62" w:unhideWhenUsed="0"/>
-    <w:lsdException w:name="Medium Shading 1" w:semiHidden="0" w:uiPriority="63" w:unhideWhenUsed="0"/>
-    <w:lsdException w:name="Medium Shading 2" w:semiHidden="0" w:uiPriority="64" w:unhideWhenUsed="0"/>
-    <w:lsdException w:name="Medium List 1" w:semiHidden="0" w:uiPriority="65" w:unhideWhenUsed="0"/>
-    <w:lsdException w:name="Medium List 2" w:semiHidden="0" w:uiPriority="66" w:unhideWhenUsed="0"/>
-    <w:lsdException w:name="Medium Grid 1" w:semiHidden="0" w:uiPriority="67" w:unhideWhenUsed="0"/>
-    <w:lsdException w:name="Medium Grid 2" w:semiHidden="0" w:uiPriority="68" w:unhideWhenUsed="0"/>
-    <w:lsdException w:name="Medium Grid 3" w:semiHidden="0" w:uiPriority="69" w:unhideWhenUsed="0"/>
-    <w:lsdException w:name="Dark List" w:semiHidden="0" w:uiPriority="70" w:unhideWhenUsed="0"/>
-    <w:lsdException w:name="Colorful Shading" w:semiHidden="0" w:uiPriority="71" w:unhideWhenUsed="0"/>
-    <w:lsdException w:name="Colorful List" w:semiHidden="0" w:uiPriority="72" w:unhideWhenUsed="0"/>
-    <w:lsdException w:name="Colorful Grid" w:semiHidden="0" w:uiPriority="73" w:unhideWhenUsed="0"/>
-    <w:lsdException w:name="Light Shading Accent 1" w:semiHidden="0" w:uiPriority="60" w:unhideWhenUsed="0"/>
-    <w:lsdException w:name="Light List Accent 1" w:semiHidden="0" w:uiPriority="61" w:unhideWhenUsed="0"/>
-    <w:lsdException w:name="Light Grid Accent 1" w:semiHidden="0" w:uiPriority="62" w:unhideWhenUsed="0"/>
-    <w:lsdException w:name="Medium Shading 1 Accent 1" w:semiHidden="0" w:uiPriority="63" w:unhideWhenUsed="0"/>
-    <w:lsdException w:name="Medium Shading 2 Accent 1" w:semiHidden="0" w:uiPriority="64" w:unhideWhenUsed="0"/>
-    <w:lsdException w:name="Medium List 1 Accent 1" w:semiHidden="0" w:uiPriority="65" w:unhideWhenUsed="0"/>
-    <w:lsdException w:name="Revision" w:unhideWhenUsed="0"/>
-    <w:lsdException w:name="List Paragraph" w:semiHidden="0" w:uiPriority="34" w:unhideWhenUsed="0" w:qFormat="1"/>
-    <w:lsdException w:name="Quote" w:semiHidden="0" w:uiPriority="29" w:unhideWhenUsed="0" w:qFormat="1"/>
-    <w:lsdException w:name="Intense Quote" w:semiHidden="0" w:uiPriority="30" w:unhideWhenUsed="0" w:qFormat="1"/>
-    <w:lsdException w:name="Medium List 2 Accent 1" w:semiHidden="0" w:uiPriority="66" w:unhideWhenUsed="0"/>
-    <w:lsdException w:name="Medium Grid 1 Accent 1" w:semiHidden="0" w:uiPriority="67" w:unhideWhenUsed="0"/>
-    <w:lsdException w:name="Medium Grid 2 Accent 1" w:semiHidden="0" w:uiPriority="68" w:unhideWhenUsed="0"/>
-    <w:lsdException w:name="Medium Grid 3 Accent 1" w:semiHidden="0" w:uiPriority="69" w:unhideWhenUsed="0"/>
-    <w:lsdException w:name="Dark List Accent 1" w:semiHidden="0" w:uiPriority="70" w:unhideWhenUsed="0"/>
-    <w:lsdException w:name="Colorful Shading Accent 1" w:semiHidden="0" w:uiPriority="71" w:unhideWhenUsed="0"/>
-    <w:lsdException w:name="Colorful List Accent 1" w:semiHidden="0" w:uiPriority="72" w:unhideWhenUsed="0"/>
-    <w:lsdException w:name="Colorful Grid Accent 1" w:semiHidden="0" w:uiPriority="73" w:unhideWhenUsed="0"/>
-    <w:lsdException w:name="Light Shading Accent 2" w:semiHidden="0" w:uiPriority="60" w:unhideWhenUsed="0"/>
-    <w:lsdException w:name="Light List Accent 2" w:semiHidden="0" w:uiPriority="61" w:unhideWhenUsed="0"/>
-    <w:lsdException w:name="Light Grid Accent 2" w:semiHidden="0" w:uiPriority="62" w:unhideWhenUsed="0"/>
-    <w:lsdException w:name="Medium Shading 1 Accent 2" w:semiHidden="0" w:uiPriority="63" w:unhideWhenUsed="0"/>
-    <w:lsdException w:name="Medium Shading 2 Accent 2" w:semiHidden="0" w:uiPriority="64" w:unhideWhenUsed="0"/>
-    <w:lsdException w:name="Medium List 1 Accent 2" w:semiHidden="0" w:uiPriority="65" w:unhideWhenUsed="0"/>
-    <w:lsdException w:name="Medium List 2 Accent 2" w:semiHidden="0" w:uiPriority="66" w:unhideWhenUsed="0"/>
-    <w:lsdException w:name="Medium Grid 1 Accent 2" w:semiHidden="0" w:uiPriority="67" w:unhideWhenUsed="0"/>
-    <w:lsdException w:name="Medium Grid 2 Accent 2" w:semiHidden="0" w:uiPriority="68" w:unhideWhenUsed="0"/>
-    <w:lsdException w:name="Medium Grid 3 Accent 2" w:semiHidden="0" w:uiPriority="69" w:unhideWhenUsed="0"/>
-    <w:lsdException w:name="Dark List Accent 2" w:semiHidden="0" w:uiPriority="70" w:unhideWhenUsed="0"/>
-    <w:lsdException w:name="Colorful Shading Accent 2" w:semiHidden="0" w:uiPriority="71" w:unhideWhenUsed="0"/>
-    <w:lsdException w:name="Colorful List Accent 2" w:semiHidden="0" w:uiPriority="72" w:unhideWhenUsed="0"/>
-    <w:lsdException w:name="Colorful Grid Accent 2" w:semiHidden="0" w:uiPriority="73" w:unhideWhenUsed="0"/>
-    <w:lsdException w:name="Light Shading Accent 3" w:semiHidden="0" w:uiPriority="60" w:unhideWhenUsed="0"/>
-    <w:lsdException w:name="Light List Accent 3" w:semiHidden="0" w:uiPriority="61" w:unhideWhenUsed="0"/>
-    <w:lsdException w:name="Light Grid Accent 3" w:semiHidden="0" w:uiPriority="62" w:unhideWhenUsed="0"/>
-    <w:lsdException w:name="Medium Shading 1 Accent 3" w:semiHidden="0" w:uiPriority="63" w:unhideWhenUsed="0"/>
-    <w:lsdException w:name="Medium Shading 2 Accent 3" w:semiHidden="0" w:uiPriority="64" w:unhideWhenUsed="0"/>
-    <w:lsdException w:name="Medium List 1 Accent 3" w:semiHidden="0" w:uiPriority="65" w:unhideWhenUsed="0"/>
-    <w:lsdException w:name="Medium List 2 Accent 3" w:semiHidden="0" w:uiPriority="66" w:unhideWhenUsed="0"/>
-    <w:lsdException w:name="Medium Grid 1 Accent 3" w:semiHidden="0" w:uiPriority="67" w:unhideWhenUsed="0"/>
-    <w:lsdException w:name="Medium Grid 2 Accent 3" w:semiHidden="0" w:uiPriority="68" w:unhideWhenUsed="0"/>
-    <w:lsdException w:name="Medium Grid 3 Accent 3" w:semiHidden="0" w:uiPriority="69" w:unhideWhenUsed="0"/>
-    <w:lsdException w:name="Dark List Accent 3" w:semiHidden="0" w:uiPriority="70" w:unhideWhenUsed="0"/>
-    <w:lsdException w:name="Colorful Shading Accent 3" w:semiHidden="0" w:uiPriority="71" w:unhideWhenUsed="0"/>
-    <w:lsdException w:name="Colorful List Accent 3" w:semiHidden="0" w:uiPriority="72" w:unhideWhenUsed="0"/>
-    <w:lsdException w:name="Colorful Grid Accent 3" w:semiHidden="0" w:uiPriority="73" w:unhideWhenUsed="0"/>
-    <w:lsdException w:name="Light Shading Accent 4" w:semiHidden="0" w:uiPriority="60" w:unhideWhenUsed="0"/>
-    <w:lsdException w:name="Light List Accent 4" w:semiHidden="0" w:uiPriority="61" w:unhideWhenUsed="0"/>
-    <w:lsdException w:name="Light Grid Accent 4" w:semiHidden="0" w:uiPriority="62" w:unhideWhenUsed="0"/>
-    <w:lsdException w:name="Medium Shading 1 Accent 4" w:semiHidden="0" w:uiPriority="63" w:unhideWhenUsed="0"/>
-    <w:lsdException w:name="Medium Shading 2 Accent 4" w:semiHidden="0" w:uiPriority="64" w:unhideWhenUsed="0"/>
-    <w:lsdException w:name="Medium List 1 Accent 4" w:semiHidden="0" w:uiPriority="65" w:unhideWhenUsed="0"/>
-    <w:lsdException w:name="Medium List 2 Accent 4" w:semiHidden="0" w:uiPriority="66" w:unhideWhenUsed="0"/>
-    <w:lsdException w:name="Medium Grid 1 Accent 4" w:semiHidden="0" w:uiPriority="67" w:unhideWhenUsed="0"/>
-    <w:lsdException w:name="Medium Grid 2 Accent 4" w:semiHidden="0" w:uiPriority="68" w:unhideWhenUsed="0"/>
-    <w:lsdException w:name="Medium Grid 3 Accent 4" w:semiHidden="0" w:uiPriority="69" w:unhideWhenUsed="0"/>
-    <w:lsdException w:name="Dark List Accent 4" w:semiHidden="0" w:uiPriority="70" w:unhideWhenUsed="0"/>
-    <w:lsdException w:name="Colorful Shading Accent 4" w:semiHidden="0" w:uiPriority="71" w:unhideWhenUsed="0"/>
-    <w:lsdException w:name="Colorful List Accent 4" w:semiHidden="0" w:uiPriority="72" w:unhideWhenUsed="0"/>
-    <w:lsdException w:name="Colorful Grid Accent 4" w:semiHidden="0" w:uiPriority="73" w:unhideWhenUsed="0"/>
-    <w:lsdException w:name="Light Shading Accent 5" w:semiHidden="0" w:uiPriority="60" w:unhideWhenUsed="0"/>
-    <w:lsdException w:name="Light List Accent 5" w:semiHidden="0" w:uiPriority="61" w:unhideWhenUsed="0"/>
-    <w:lsdException w:name="Light Grid Accent 5" w:semiHidden="0" w:uiPriority="62" w:unhideWhenUsed="0"/>
-    <w:lsdException w:name="Medium Shading 1 Accent 5" w:semiHidden="0" w:uiPriority="63" w:unhideWhenUsed="0"/>
-    <w:lsdException w:name="Medium Shading 2 Accent 5" w:semiHidden="0" w:uiPriority="64" w:unhideWhenUsed="0"/>
-    <w:lsdException w:name="Medium List 1 Accent 5" w:semiHidden="0" w:uiPriority="65" w:unhideWhenUsed="0"/>
-    <w:lsdException w:name="Medium List 2 Accent 5" w:semiHidden="0" w:uiPriority="66" w:unhideWhenUsed="0"/>
-    <w:lsdException w:name="Medium Grid 1 Accent 5" w:semiHidden="0" w:uiPriority="67" w:unhideWhenUsed="0"/>
-    <w:lsdException w:name="Medium Grid 2 Accent 5" w:semiHidden="0" w:uiPriority="68" w:unhideWhenUsed="0"/>
-    <w:lsdException w:name="Medium Grid 3 Accent 5" w:semiHidden="0" w:uiPriority="69" w:unhideWhenUsed="0"/>
-    <w:lsdException w:name="Dark List Accent 5" w:semiHidden="0" w:uiPriority="70" w:unhideWhenUsed="0"/>
-    <w:lsdException w:name="Colorful Shading Accent 5" w:semiHidden="0" w:uiPriority="71" w:unhideWhenUsed="0"/>
-    <w:lsdException w:name="Colorful List Accent 5" w:semiHidden="0" w:uiPriority="72" w:unhideWhenUsed="0"/>
-    <w:lsdException w:name="Colorful Grid Accent 5" w:semiHidden="0" w:uiPriority="73" w:unhideWhenUsed="0"/>
-    <w:lsdException w:name="Light Shading Accent 6" w:semiHidden="0" w:uiPriority="60" w:unhideWhenUsed="0"/>
-    <w:lsdException w:name="Light List Accent 6" w:semiHidden="0" w:uiPriority="61" w:unhideWhenUsed="0"/>
-    <w:lsdException w:name="Light Grid Accent 6" w:semiHidden="0" w:uiPriority="62" w:unhideWhenUsed="0"/>
-    <w:lsdException w:name="Medium Shading 1 Accent 6" w:semiHidden="0" w:uiPriority="63" w:unhideWhenUsed="0"/>
-    <w:lsdException w:name="Medium Shading 2 Accent 6" w:semiHidden="0" w:uiPriority="64" w:unhideWhenUsed="0"/>
-    <w:lsdException w:name="Medium List 1 Accent 6" w:semiHidden="0" w:uiPriority="65" w:unhideWhenUsed="0"/>
-    <w:lsdException w:name="Medium List 2 Accent 6" w:semiHidden="0" w:uiPriority="66" w:unhideWhenUsed="0"/>
-    <w:lsdException w:name="Medium Grid 1 Accent 6" w:semiHidden="0" w:uiPriority="67" w:unhideWhenUsed="0"/>
-    <w:lsdException w:name="Medium Grid 2 Accent 6" w:semiHidden="0" w:uiPriority="68" w:unhideWhenUsed="0"/>
-    <w:lsdException w:name="Medium Grid 3 Accent 6" w:semiHidden="0" w:uiPriority="69" w:unhideWhenUsed="0"/>
-    <w:lsdException w:name="Dark List Accent 6" w:semiHidden="0" w:uiPriority="70" w:unhideWhenUsed="0"/>
-    <w:lsdException w:name="Colorful Shading Accent 6" w:semiHidden="0" w:uiPriority="71" w:unhideWhenUsed="0"/>
-    <w:lsdException w:name="Colorful List Accent 6" w:semiHidden="0" w:uiPriority="72" w:unhideWhenUsed="0"/>
-    <w:lsdException w:name="Colorful Grid Accent 6" w:semiHidden="0" w:uiPriority="73" w:unhideWhenUsed="0"/>
-    <w:lsdException w:name="Subtle Emphasis" w:semiHidden="0" w:uiPriority="19" w:unhideWhenUsed="0" w:qFormat="1"/>
-    <w:lsdException w:name="Intense Emphasis" w:semiHidden="0" w:uiPriority="21" w:unhideWhenUsed="0" w:qFormat="1"/>
-    <w:lsdException w:name="Subtle Reference" w:semiHidden="0" w:uiPriority="31" w:unhideWhenUsed="0" w:qFormat="1"/>
-    <w:lsdException w:name="Intense Reference" w:semiHidden="0" w:uiPriority="32" w:unhideWhenUsed="0" w:qFormat="1"/>
-    <w:lsdException w:name="Book Title" w:semiHidden="0" w:uiPriority="33" w:unhideWhenUsed="0" w:qFormat="1"/>
-    <w:lsdException w:name="Bibliography" w:uiPriority="37"/>
-    <w:lsdException w:name="TOC Heading" w:uiPriority="39" w:qFormat="1"/>
+  <w:latentStyles w:defLockedState="0" w:defUIPriority="99" w:defSemiHidden="0" w:defUnhideWhenUsed="0" w:defQFormat="0" w:count="371">
+    <w:lsdException w:name="Normal" w:uiPriority="0" w:qFormat="1"/>
+    <w:lsdException w:name="heading 1" w:uiPriority="9" w:qFormat="1"/>
+    <w:lsdException w:name="heading 2" w:semiHidden="1" w:uiPriority="9" w:unhideWhenUsed="1" w:qFormat="1"/>
+    <w:lsdException w:name="heading 3" w:semiHidden="1" w:uiPriority="9" w:unhideWhenUsed="1" w:qFormat="1"/>
+    <w:lsdException w:name="heading 4" w:semiHidden="1" w:uiPriority="9" w:unhideWhenUsed="1" w:qFormat="1"/>
+    <w:lsdException w:name="heading 5" w:semiHidden="1" w:uiPriority="9" w:unhideWhenUsed="1" w:qFormat="1"/>
+    <w:lsdException w:name="heading 6" w:semiHidden="1" w:uiPriority="9" w:unhideWhenUsed="1" w:qFormat="1"/>
+    <w:lsdException w:name="heading 7" w:semiHidden="1" w:uiPriority="9" w:unhideWhenUsed="1" w:qFormat="1"/>
+    <w:lsdException w:name="heading 8" w:semiHidden="1" w:uiPriority="9" w:unhideWhenUsed="1" w:qFormat="1"/>
+    <w:lsdException w:name="heading 9" w:semiHidden="1" w:uiPriority="9" w:unhideWhenUsed="1" w:qFormat="1"/>
+    <w:lsdException w:name="index 1" w:semiHidden="1" w:unhideWhenUsed="1"/>
+    <w:lsdException w:name="index 2" w:semiHidden="1" w:unhideWhenUsed="1"/>
+    <w:lsdException w:name="index 3" w:semiHidden="1" w:unhideWhenUsed="1"/>
+    <w:lsdException w:name="index 4" w:semiHidden="1" w:unhideWhenUsed="1"/>
+    <w:lsdException w:name="index 5" w:semiHidden="1" w:unhideWhenUsed="1"/>
+    <w:lsdException w:name="index 6" w:semiHidden="1" w:unhideWhenUsed="1"/>
+    <w:lsdException w:name="index 7" w:semiHidden="1" w:unhideWhenUsed="1"/>
+    <w:lsdException w:name="index 8" w:semiHidden="1" w:unhideWhenUsed="1"/>
+    <w:lsdException w:name="index 9" w:semiHidden="1" w:unhideWhenUsed="1"/>
+    <w:lsdException w:name="toc 1" w:semiHidden="1" w:uiPriority="39" w:unhideWhenUsed="1"/>
+    <w:lsdException w:name="toc 2" w:semiHidden="1" w:uiPriority="39" w:unhideWhenUsed="1"/>
+    <w:lsdException w:name="toc 3" w:semiHidden="1" w:uiPriority="39" w:unhideWhenUsed="1"/>
+    <w:lsdException w:name="toc 4" w:semiHidden="1" w:uiPriority="39" w:unhideWhenUsed="1"/>
+    <w:lsdException w:name="toc 5" w:semiHidden="1" w:uiPriority="39" w:unhideWhenUsed="1"/>
+    <w:lsdException w:name="toc 6" w:semiHidden="1" w:uiPriority="39" w:unhideWhenUsed="1"/>
+    <w:lsdException w:name="toc 7" w:semiHidden="1" w:uiPriority="39" w:unhideWhenUsed="1"/>
+    <w:lsdException w:name="toc 8" w:semiHidden="1" w:uiPriority="39" w:unhideWhenUsed="1"/>
+    <w:lsdException w:name="toc 9" w:semiHidden="1" w:uiPriority="39" w:unhideWhenUsed="1"/>
+    <w:lsdException w:name="Normal Indent" w:semiHidden="1" w:unhideWhenUsed="1"/>
+    <w:lsdException w:name="footnote text" w:semiHidden="1" w:unhideWhenUsed="1"/>
+    <w:lsdException w:name="annotation text" w:semiHidden="1" w:unhideWhenUsed="1"/>
+    <w:lsdException w:name="header" w:semiHidden="1" w:unhideWhenUsed="1"/>
+    <w:lsdException w:name="footer" w:semiHidden="1" w:unhideWhenUsed="1"/>
+    <w:lsdException w:name="index heading" w:semiHidden="1" w:unhideWhenUsed="1"/>
+    <w:lsdException w:name="caption" w:semiHidden="1" w:uiPriority="35" w:unhideWhenUsed="1" w:qFormat="1"/>
+    <w:lsdException w:name="table of figures" w:semiHidden="1" w:unhideWhenUsed="1"/>
+    <w:lsdException w:name="envelope address" w:semiHidden="1" w:unhideWhenUsed="1"/>
+    <w:lsdException w:name="envelope return" w:semiHidden="1" w:unhideWhenUsed="1"/>
+    <w:lsdException w:name="footnote reference" w:semiHidden="1" w:unhideWhenUsed="1"/>
+    <w:lsdException w:name="annotation reference" w:semiHidden="1" w:unhideWhenUsed="1"/>
+    <w:lsdException w:name="line number" w:semiHidden="1" w:unhideWhenUsed="1"/>
+    <w:lsdException w:name="page number" w:semiHidden="1" w:unhideWhenUsed="1"/>
+    <w:lsdException w:name="endnote reference" w:semiHidden="1" w:unhideWhenUsed="1"/>
+    <w:lsdException w:name="endnote text" w:semiHidden="1" w:unhideWhenUsed="1"/>
+    <w:lsdException w:name="table of authorities" w:semiHidden="1" w:unhideWhenUsed="1"/>
+    <w:lsdException w:name="macro" w:semiHidden="1" w:unhideWhenUsed="1"/>
+    <w:lsdException w:name="toa heading" w:semiHidden="1" w:unhideWhenUsed="1"/>
+    <w:lsdException w:name="List" w:semiHidden="1" w:unhideWhenUsed="1"/>
+    <w:lsdException w:name="List Bullet" w:semiHidden="1" w:unhideWhenUsed="1"/>
+    <w:lsdException w:name="List Number" w:semiHidden="1" w:unhideWhenUsed="1"/>
+    <w:lsdException w:name="List 2" w:semiHidden="1" w:unhideWhenUsed="1"/>
+    <w:lsdException w:name="List 3" w:semiHidden="1" w:unhideWhenUsed="1"/>
+    <w:lsdException w:name="List 4" w:semiHidden="1" w:unhideWhenUsed="1"/>
+    <w:lsdException w:name="List 5" w:semiHidden="1" w:unhideWhenUsed="1"/>
+    <w:lsdException w:name="List Bullet 2" w:semiHidden="1" w:unhideWhenUsed="1"/>
+    <w:lsdException w:name="List Bullet 3" w:semiHidden="1" w:unhideWhenUsed="1"/>
+    <w:lsdException w:name="List Bullet 4" w:semiHidden="1" w:unhideWhenUsed="1"/>
+    <w:lsdException w:name="List Bullet 5" w:semiHidden="1" w:unhideWhenUsed="1"/>
+    <w:lsdException w:name="List Number 2" w:semiHidden="1" w:unhideWhenUsed="1"/>
+    <w:lsdException w:name="List Number 3" w:semiHidden="1" w:unhideWhenUsed="1"/>
+    <w:lsdException w:name="List Number 4" w:semiHidden="1" w:unhideWhenUsed="1"/>
+    <w:lsdException w:name="List Number 5" w:semiHidden="1" w:unhideWhenUsed="1"/>
+    <w:lsdException w:name="Title" w:uiPriority="10" w:qFormat="1"/>
+    <w:lsdException w:name="Closing" w:semiHidden="1" w:unhideWhenUsed="1"/>
+    <w:lsdException w:name="Signature" w:semiHidden="1" w:unhideWhenUsed="1"/>
+    <w:lsdException w:name="Default Paragraph Font" w:semiHidden="1" w:uiPriority="1" w:unhideWhenUsed="1"/>
+    <w:lsdException w:name="Body Text" w:semiHidden="1" w:unhideWhenUsed="1"/>
+    <w:lsdException w:name="Body Text Indent" w:semiHidden="1" w:unhideWhenUsed="1"/>
+    <w:lsdException w:name="List Continue" w:semiHidden="1" w:unhideWhenUsed="1"/>
+    <w:lsdException w:name="List Continue 2" w:semiHidden="1" w:unhideWhenUsed="1"/>
+    <w:lsdException w:name="List Continue 3" w:semiHidden="1" w:unhideWhenUsed="1"/>
+    <w:lsdException w:name="List Continue 4" w:semiHidden="1" w:unhideWhenUsed="1"/>
+    <w:lsdException w:name="List Continue 5" w:semiHidden="1" w:unhideWhenUsed="1"/>
+    <w:lsdException w:name="Message Header" w:semiHidden="1" w:unhideWhenUsed="1"/>
+    <w:lsdException w:name="Subtitle" w:uiPriority="11" w:qFormat="1"/>
+    <w:lsdException w:name="Salutation" w:semiHidden="1" w:unhideWhenUsed="1"/>
+    <w:lsdException w:name="Date" w:semiHidden="1" w:unhideWhenUsed="1"/>
+    <w:lsdException w:name="Body Text First Indent" w:semiHidden="1" w:unhideWhenUsed="1"/>
+    <w:lsdException w:name="Body Text First Indent 2" w:semiHidden="1" w:unhideWhenUsed="1"/>
+    <w:lsdException w:name="Note Heading" w:semiHidden="1" w:unhideWhenUsed="1"/>
+    <w:lsdException w:name="Body Text 2" w:semiHidden="1" w:unhideWhenUsed="1"/>
+    <w:lsdException w:name="Body Text 3" w:semiHidden="1" w:unhideWhenUsed="1"/>
+    <w:lsdException w:name="Body Text Indent 2" w:semiHidden="1" w:unhideWhenUsed="1"/>
+    <w:lsdException w:name="Body Text Indent 3" w:semiHidden="1" w:unhideWhenUsed="1"/>
+    <w:lsdException w:name="Block Text" w:semiHidden="1" w:unhideWhenUsed="1"/>
+    <w:lsdException w:name="Hyperlink" w:semiHidden="1" w:unhideWhenUsed="1"/>
+    <w:lsdException w:name="FollowedHyperlink" w:semiHidden="1" w:unhideWhenUsed="1"/>
+    <w:lsdException w:name="Strong" w:uiPriority="22" w:qFormat="1"/>
+    <w:lsdException w:name="Emphasis" w:uiPriority="20" w:qFormat="1"/>
+    <w:lsdException w:name="Document Map" w:semiHidden="1" w:unhideWhenUsed="1"/>
+    <w:lsdException w:name="Plain Text" w:semiHidden="1" w:unhideWhenUsed="1"/>
+    <w:lsdException w:name="E-mail Signature" w:semiHidden="1" w:unhideWhenUsed="1"/>
+    <w:lsdException w:name="HTML Top of Form" w:semiHidden="1" w:unhideWhenUsed="1"/>
+    <w:lsdException w:name="HTML Bottom of Form" w:semiHidden="1" w:unhideWhenUsed="1"/>
+    <w:lsdException w:name="Normal (Web)" w:semiHidden="1" w:unhideWhenUsed="1"/>
+    <w:lsdException w:name="HTML Acronym" w:semiHidden="1" w:unhideWhenUsed="1"/>
+    <w:lsdException w:name="HTML Address" w:semiHidden="1" w:unhideWhenUsed="1"/>
+    <w:lsdException w:name="HTML Cite" w:semiHidden="1" w:unhideWhenUsed="1"/>
+    <w:lsdException w:name="HTML Code" w:semiHidden="1" w:unhideWhenUsed="1"/>
+    <w:lsdException w:name="HTML Definition" w:semiHidden="1" w:unhideWhenUsed="1"/>
+    <w:lsdException w:name="HTML Keyboard" w:semiHidden="1" w:unhideWhenUsed="1"/>
+    <w:lsdException w:name="HTML Preformatted" w:semiHidden="1" w:unhideWhenUsed="1"/>
+    <w:lsdException w:name="HTML Sample" w:semiHidden="1" w:unhideWhenUsed="1"/>
+    <w:lsdException w:name="HTML Typewriter" w:semiHidden="1" w:unhideWhenUsed="1"/>
+    <w:lsdException w:name="HTML Variable" w:semiHidden="1" w:unhideWhenUsed="1"/>
+    <w:lsdException w:name="Normal Table" w:semiHidden="1" w:unhideWhenUsed="1"/>
+    <w:lsdException w:name="annotation subject" w:semiHidden="1" w:unhideWhenUsed="1"/>
+    <w:lsdException w:name="No List" w:semiHidden="1" w:unhideWhenUsed="1"/>
+    <w:lsdException w:name="Outline List 1" w:semiHidden="1" w:unhideWhenUsed="1"/>
+    <w:lsdException w:name="Outline List 2" w:semiHidden="1" w:unhideWhenUsed="1"/>
+    <w:lsdException w:name="Outline List 3" w:semiHidden="1" w:unhideWhenUsed="1"/>
+    <w:lsdException w:name="Table Simple 1" w:semiHidden="1" w:unhideWhenUsed="1"/>
+    <w:lsdException w:name="Table Simple 2" w:semiHidden="1" w:unhideWhenUsed="1"/>
+    <w:lsdException w:name="Table Simple 3" w:semiHidden="1" w:unhideWhenUsed="1"/>
+    <w:lsdException w:name="Table Classic 1" w:semiHidden="1" w:unhideWhenUsed="1"/>
+    <w:lsdException w:name="Table Classic 2" w:semiHidden="1" w:unhideWhenUsed="1"/>
+    <w:lsdException w:name="Table Classic 3" w:semiHidden="1" w:unhideWhenUsed="1"/>
+    <w:lsdException w:name="Table Classic 4" w:semiHidden="1" w:unhideWhenUsed="1"/>
+    <w:lsdException w:name="Table Colorful 1" w:semiHidden="1" w:unhideWhenUsed="1"/>
+    <w:lsdException w:name="Table Colorful 2" w:semiHidden="1" w:unhideWhenUsed="1"/>
+    <w:lsdException w:name="Table Colorful 3" w:semiHidden="1" w:unhideWhenUsed="1"/>
+    <w:lsdException w:name="Table Columns 1" w:semiHidden="1" w:unhideWhenUsed="1"/>
+    <w:lsdException w:name="Table Columns 2" w:semiHidden="1" w:unhideWhenUsed="1"/>
+    <w:lsdException w:name="Table Columns 3" w:semiHidden="1" w:unhideWhenUsed="1"/>
+    <w:lsdException w:name="Table Columns 4" w:semiHidden="1" w:unhideWhenUsed="1"/>
+    <w:lsdException w:name="Table Columns 5" w:semiHidden="1" w:unhideWhenUsed="1"/>
+    <w:lsdException w:name="Table Grid 1" w:semiHidden="1" w:unhideWhenUsed="1"/>
+    <w:lsdException w:name="Table Grid 2" w:semiHidden="1" w:unhideWhenUsed="1"/>
+    <w:lsdException w:name="Table Grid 3" w:semiHidden="1" w:unhideWhenUsed="1"/>
+    <w:lsdException w:name="Table Grid 4" w:semiHidden="1" w:unhideWhenUsed="1"/>
+    <w:lsdException w:name="Table Grid 5" w:semiHidden="1" w:unhideWhenUsed="1"/>
+    <w:lsdException w:name="Table Grid 6" w:semiHidden="1" w:unhideWhenUsed="1"/>
+    <w:lsdException w:name="Table Grid 7" w:semiHidden="1" w:unhideWhenUsed="1"/>
+    <w:lsdException w:name="Table Grid 8" w:semiHidden="1" w:unhideWhenUsed="1"/>
+    <w:lsdException w:name="Table List 1" w:semiHidden="1" w:unhideWhenUsed="1"/>
+    <w:lsdException w:name="Table List 2" w:semiHidden="1" w:unhideWhenUsed="1"/>
+    <w:lsdException w:name="Table List 3" w:semiHidden="1" w:unhideWhenUsed="1"/>
+    <w:lsdException w:name="Table List 4" w:semiHidden="1" w:unhideWhenUsed="1"/>
+    <w:lsdException w:name="Table List 5" w:semiHidden="1" w:unhideWhenUsed="1"/>
+    <w:lsdException w:name="Table List 6" w:semiHidden="1" w:unhideWhenUsed="1"/>
+    <w:lsdException w:name="Table List 7" w:semiHidden="1" w:unhideWhenUsed="1"/>
+    <w:lsdException w:name="Table List 8" w:semiHidden="1" w:unhideWhenUsed="1"/>
+    <w:lsdException w:name="Table 3D effects 1" w:semiHidden="1" w:unhideWhenUsed="1"/>
+    <w:lsdException w:name="Table 3D effects 2" w:semiHidden="1" w:unhideWhenUsed="1"/>
+    <w:lsdException w:name="Table 3D effects 3" w:semiHidden="1" w:unhideWhenUsed="1"/>
+    <w:lsdException w:name="Table Contemporary" w:semiHidden="1" w:unhideWhenUsed="1"/>
+    <w:lsdException w:name="Table Elegant" w:semiHidden="1" w:unhideWhenUsed="1"/>
+    <w:lsdException w:name="Table Professional" w:semiHidden="1" w:unhideWhenUsed="1"/>
+    <w:lsdException w:name="Table Subtle 1" w:semiHidden="1" w:unhideWhenUsed="1"/>
+    <w:lsdException w:name="Table Subtle 2" w:semiHidden="1" w:unhideWhenUsed="1"/>
+    <w:lsdException w:name="Table Web 1" w:semiHidden="1" w:unhideWhenUsed="1"/>
+    <w:lsdException w:name="Table Web 2" w:semiHidden="1" w:unhideWhenUsed="1"/>
+    <w:lsdException w:name="Table Web 3" w:semiHidden="1" w:unhideWhenUsed="1"/>
+    <w:lsdException w:name="Balloon Text" w:semiHidden="1" w:unhideWhenUsed="1"/>
+    <w:lsdException w:name="Table Grid" w:uiPriority="59"/>
+    <w:lsdException w:name="Table Theme" w:semiHidden="1" w:unhideWhenUsed="1"/>
+    <w:lsdException w:name="Placeholder Text" w:semiHidden="1"/>
+    <w:lsdException w:name="No Spacing" w:uiPriority="1" w:qFormat="1"/>
+    <w:lsdException w:name="Light Shading" w:uiPriority="60"/>
+    <w:lsdException w:name="Light List" w:uiPriority="61"/>
+    <w:lsdException w:name="Light Grid" w:uiPriority="62"/>
+    <w:lsdException w:name="Medium Shading 1" w:uiPriority="63"/>
+    <w:lsdException w:name="Medium Shading 2" w:uiPriority="64"/>
+    <w:lsdException w:name="Medium List 1" w:uiPriority="65"/>
+    <w:lsdException w:name="Medium List 2" w:uiPriority="66"/>
+    <w:lsdException w:name="Medium Grid 1" w:uiPriority="67"/>
+    <w:lsdException w:name="Medium Grid 2" w:uiPriority="68"/>
+    <w:lsdException w:name="Medium Grid 3" w:uiPriority="69"/>
+    <w:lsdException w:name="Dark List" w:uiPriority="70"/>
+    <w:lsdException w:name="Colorful Shading" w:uiPriority="71"/>
+    <w:lsdException w:name="Colorful List" w:uiPriority="72"/>
+    <w:lsdException w:name="Colorful Grid" w:uiPriority="73"/>
+    <w:lsdException w:name="Light Shading Accent 1" w:uiPriority="60"/>
+    <w:lsdException w:name="Light List Accent 1" w:uiPriority="61"/>
+    <w:lsdException w:name="Light Grid Accent 1" w:uiPriority="62"/>
+    <w:lsdException w:name="Medium Shading 1 Accent 1" w:uiPriority="63"/>
+    <w:lsdException w:name="Medium Shading 2 Accent 1" w:uiPriority="64"/>
+    <w:lsdException w:name="Medium List 1 Accent 1" w:uiPriority="65"/>
+    <w:lsdException w:name="Revision" w:semiHidden="1"/>
+    <w:lsdException w:name="List Paragraph" w:uiPriority="34" w:qFormat="1"/>
+    <w:lsdException w:name="Quote" w:uiPriority="29" w:qFormat="1"/>
+    <w:lsdException w:name="Intense Quote" w:uiPriority="30" w:qFormat="1"/>
+    <w:lsdException w:name="Medium List 2 Accent 1" w:uiPriority="66"/>
+    <w:lsdException w:name="Medium Grid 1 Accent 1" w:uiPriority="67"/>
+    <w:lsdException w:name="Medium Grid 2 Accent 1" w:uiPriority="68"/>
+    <w:lsdException w:name="Medium Grid 3 Accent 1" w:uiPriority="69"/>
+    <w:lsdException w:name="Dark List Accent 1" w:uiPriority="70"/>
+    <w:lsdException w:name="Colorful Shading Accent 1" w:uiPriority="71"/>
+    <w:lsdException w:name="Colorful List Accent 1" w:uiPriority="72"/>
+    <w:lsdException w:name="Colorful Grid Accent 1" w:uiPriority="73"/>
+    <w:lsdException w:name="Light Shading Accent 2" w:uiPriority="60"/>
+    <w:lsdException w:name="Light List Accent 2" w:uiPriority="61"/>
+    <w:lsdException w:name="Light Grid Accent 2" w:uiPriority="62"/>
+    <w:lsdException w:name="Medium Shading 1 Accent 2" w:uiPriority="63"/>
+    <w:lsdException w:name="Medium Shading 2 Accent 2" w:uiPriority="64"/>
+    <w:lsdException w:name="Medium List 1 Accent 2" w:uiPriority="65"/>
+    <w:lsdException w:name="Medium List 2 Accent 2" w:uiPriority="66"/>
+    <w:lsdException w:name="Medium Grid 1 Accent 2" w:uiPriority="67"/>
+    <w:lsdException w:name="Medium Grid 2 Accent 2" w:uiPriority="68"/>
+    <w:lsdException w:name="Medium Grid 3 Accent 2" w:uiPriority="69"/>
+    <w:lsdException w:name="Dark List Accent 2" w:uiPriority="70"/>
+    <w:lsdException w:name="Colorful Shading Accent 2" w:uiPriority="71"/>
+    <w:lsdException w:name="Colorful List Accent 2" w:uiPriority="72"/>
+    <w:lsdException w:name="Colorful Grid Accent 2" w:uiPriority="73"/>
+    <w:lsdException w:name="Light Shading Accent 3" w:uiPriority="60"/>
+    <w:lsdException w:name="Light List Accent 3" w:uiPriority="61"/>
+    <w:lsdException w:name="Light Grid Accent 3" w:uiPriority="62"/>
+    <w:lsdException w:name="Medium Shading 1 Accent 3" w:uiPriority="63"/>
+    <w:lsdException w:name="Medium Shading 2 Accent 3" w:uiPriority="64"/>
+    <w:lsdException w:name="Medium List 1 Accent 3" w:uiPriority="65"/>
+    <w:lsdException w:name="Medium List 2 Accent 3" w:uiPriority="66"/>
+    <w:lsdException w:name="Medium Grid 1 Accent 3" w:uiPriority="67"/>
+    <w:lsdException w:name="Medium Grid 2 Accent 3" w:uiPriority="68"/>
+    <w:lsdException w:name="Medium Grid 3 Accent 3" w:uiPriority="69"/>
+    <w:lsdException w:name="Dark List Accent 3" w:uiPriority="70"/>
+    <w:lsdException w:name="Colorful Shading Accent 3" w:uiPriority="71"/>
+    <w:lsdException w:name="Colorful List Accent 3" w:uiPriority="72"/>
+    <w:lsdException w:name="Colorful Grid Accent 3" w:uiPriority="73"/>
+    <w:lsdException w:name="Light Shading Accent 4" w:uiPriority="60"/>
+    <w:lsdException w:name="Light List Accent 4" w:uiPriority="61"/>
+    <w:lsdException w:name="Light Grid Accent 4" w:uiPriority="62"/>
+    <w:lsdException w:name="Medium Shading 1 Accent 4" w:uiPriority="63"/>
+    <w:lsdException w:name="Medium Shading 2 Accent 4" w:uiPriority="64"/>
+    <w:lsdException w:name="Medium List 1 Accent 4" w:uiPriority="65"/>
+    <w:lsdException w:name="Medium List 2 Accent 4" w:uiPriority="66"/>
+    <w:lsdException w:name="Medium Grid 1 Accent 4" w:uiPriority="67"/>
+    <w:lsdException w:name="Medium Grid 2 Accent 4" w:uiPriority="68"/>
+    <w:lsdException w:name="Medium Grid 3 Accent 4" w:uiPriority="69"/>
+    <w:lsdException w:name="Dark List Accent 4" w:uiPriority="70"/>
+    <w:lsdException w:name="Colorful Shading Accent 4" w:uiPriority="71"/>
+    <w:lsdException w:name="Colorful List Accent 4" w:uiPriority="72"/>
+    <w:lsdException w:name="Colorful Grid Accent 4" w:uiPriority="73"/>
+    <w:lsdException w:name="Light Shading Accent 5" w:uiPriority="60"/>
+    <w:lsdException w:name="Light List Accent 5" w:uiPriority="61"/>
+    <w:lsdException w:name="Light Grid Accent 5" w:uiPriority="62"/>
+    <w:lsdException w:name="Medium Shading 1 Accent 5" w:uiPriority="63"/>
+    <w:lsdException w:name="Medium Shading 2 Accent 5" w:uiPriority="64"/>
+    <w:lsdException w:name="Medium List 1 Accent 5" w:uiPriority="65"/>
+    <w:lsdException w:name="Medium List 2 Accent 5" w:uiPriority="66"/>
+    <w:lsdException w:name="Medium Grid 1 Accent 5" w:uiPriority="67"/>
+    <w:lsdException w:name="Medium Grid 2 Accent 5" w:uiPriority="68"/>
+    <w:lsdException w:name="Medium Grid 3 Accent 5" w:uiPriority="69"/>
+    <w:lsdException w:name="Dark List Accent 5" w:uiPriority="70"/>
+    <w:lsdException w:name="Colorful Shading Accent 5" w:uiPriority="71"/>
+    <w:lsdException w:name="Colorful List Accent 5" w:uiPriority="72"/>
+    <w:lsdException w:name="Colorful Grid Accent 5" w:uiPriority="73"/>
+    <w:lsdException w:name="Light Shading Accent 6" w:uiPriority="60"/>
+    <w:lsdException w:name="Light List Accent 6" w:uiPriority="61"/>
+    <w:lsdException w:name="Light Grid Accent 6" w:uiPriority="62"/>
+    <w:lsdException w:name="Medium Shading 1 Accent 6" w:uiPriority="63"/>
+    <w:lsdException w:name="Medium Shading 2 Accent 6" w:uiPriority="64"/>
+    <w:lsdException w:name="Medium List 1 Accent 6" w:uiPriority="65"/>
+    <w:lsdException w:name="Medium List 2 Accent 6" w:uiPriority="66"/>
+    <w:lsdException w:name="Medium Grid 1 Accent 6" w:uiPriority="67"/>
+    <w:lsdException w:name="Medium Grid 2 Accent 6" w:uiPriority="68"/>
+    <w:lsdException w:name="Medium Grid 3 Accent 6" w:uiPriority="69"/>
+    <w:lsdException w:name="Dark List Accent 6" w:uiPriority="70"/>
+    <w:lsdException w:name="Colorful Shading Accent 6" w:uiPriority="71"/>
+    <w:lsdException w:name="Colorful List Accent 6" w:uiPriority="72"/>
+    <w:lsdException w:name="Colorful Grid Accent 6" w:uiPriority="73"/>
+    <w:lsdException w:name="Subtle Emphasis" w:uiPriority="19" w:qFormat="1"/>
+    <w:lsdException w:name="Intense Emphasis" w:uiPriority="21" w:qFormat="1"/>
+    <w:lsdException w:name="Subtle Reference" w:uiPriority="31" w:qFormat="1"/>
+    <w:lsdException w:name="Intense Reference" w:uiPriority="32" w:qFormat="1"/>
+    <w:lsdException w:name="Book Title" w:uiPriority="33" w:qFormat="1"/>
+    <w:lsdException w:name="Bibliography" w:semiHidden="1" w:uiPriority="37" w:unhideWhenUsed="1"/>
+    <w:lsdException w:name="TOC Heading" w:semiHidden="1" w:uiPriority="39" w:unhideWhenUsed="1" w:qFormat="1"/>
+    <w:lsdException w:name="Plain Table 1" w:uiPriority="41"/>
+    <w:lsdException w:name="Plain Table 2" w:uiPriority="42"/>
+    <w:lsdException w:name="Plain Table 3" w:uiPriority="43"/>
+    <w:lsdException w:name="Plain Table 4" w:uiPriority="44"/>
+    <w:lsdException w:name="Plain Table 5" w:uiPriority="45"/>
+    <w:lsdException w:name="Grid Table Light" w:uiPriority="40"/>
+    <w:lsdException w:name="Grid Table 1 Light" w:uiPriority="46"/>
+    <w:lsdException w:name="Grid Table 2" w:uiPriority="47"/>
+    <w:lsdException w:name="Grid Table 3" w:uiPriority="48"/>
+    <w:lsdException w:name="Grid Table 4" w:uiPriority="49"/>
+    <w:lsdException w:name="Grid Table 5 Dark" w:uiPriority="50"/>
+    <w:lsdException w:name="Grid Table 6 Colorful" w:uiPriority="51"/>
+    <w:lsdException w:name="Grid Table 7 Colorful" w:uiPriority="52"/>
+    <w:lsdException w:name="Grid Table 1 Light Accent 1" w:uiPriority="46"/>
+    <w:lsdException w:name="Grid Table 2 Accent 1" w:uiPriority="47"/>
+    <w:lsdException w:name="Grid Table 3 Accent 1" w:uiPriority="48"/>
+    <w:lsdException w:name="Grid Table 4 Accent 1" w:uiPriority="49"/>
+    <w:lsdException w:name="Grid Table 5 Dark Accent 1" w:uiPriority="50"/>
+    <w:lsdException w:name="Grid Table 6 Colorful Accent 1" w:uiPriority="51"/>
+    <w:lsdException w:name="Grid Table 7 Colorful Accent 1" w:uiPriority="52"/>
+    <w:lsdException w:name="Grid Table 1 Light Accent 2" w:uiPriority="46"/>
+    <w:lsdException w:name="Grid Table 2 Accent 2" w:uiPriority="47"/>
+    <w:lsdException w:name="Grid Table 3 Accent 2" w:uiPriority="48"/>
+    <w:lsdException w:name="Grid Table 4 Accent 2" w:uiPriority="49"/>
+    <w:lsdException w:name="Grid Table 5 Dark Accent 2" w:uiPriority="50"/>
+    <w:lsdException w:name="Grid Table 6 Colorful Accent 2" w:uiPriority="51"/>
+    <w:lsdException w:name="Grid Table 7 Colorful Accent 2" w:uiPriority="52"/>
+    <w:lsdException w:name="Grid Table 1 Light Accent 3" w:uiPriority="46"/>
+    <w:lsdException w:name="Grid Table 2 Accent 3" w:uiPriority="47"/>
+    <w:lsdException w:name="Grid Table 3 Accent 3" w:uiPriority="48"/>
+    <w:lsdException w:name="Grid Table 4 Accent 3" w:uiPriority="49"/>
+    <w:lsdException w:name="Grid Table 5 Dark Accent 3" w:uiPriority="50"/>
+    <w:lsdException w:name="Grid Table 6 Colorful Accent 3" w:uiPriority="51"/>
+    <w:lsdException w:name="Grid Table 7 Colorful Accent 3" w:uiPriority="52"/>
+    <w:lsdException w:name="Grid Table 1 Light Accent 4" w:uiPriority="46"/>
+    <w:lsdException w:name="Grid Table 2 Accent 4" w:uiPriority="47"/>
+    <w:lsdException w:name="Grid Table 3 Accent 4" w:uiPriority="48"/>
+    <w:lsdException w:name="Grid Table 4 Accent 4" w:uiPriority="49"/>
+    <w:lsdException w:name="Grid Table 5 Dark Accent 4" w:uiPriority="50"/>
+    <w:lsdException w:name="Grid Table 6 Colorful Accent 4" w:uiPriority="51"/>
+    <w:lsdException w:name="Grid Table 7 Colorful Accent 4" w:uiPriority="52"/>
+    <w:lsdException w:name="Grid Table 1 Light Accent 5" w:uiPriority="46"/>
+    <w:lsdException w:name="Grid Table 2 Accent 5" w:uiPriority="47"/>
+    <w:lsdException w:name="Grid Table 3 Accent 5" w:uiPriority="48"/>
+    <w:lsdException w:name="Grid Table 4 Accent 5" w:uiPriority="49"/>
+    <w:lsdException w:name="Grid Table 5 Dark Accent 5" w:uiPriority="50"/>
+    <w:lsdException w:name="Grid Table 6 Colorful Accent 5" w:uiPriority="51"/>
+    <w:lsdException w:name="Grid Table 7 Colorful Accent 5" w:uiPriority="52"/>
+    <w:lsdException w:name="Grid Table 1 Light Accent 6" w:uiPriority="46"/>
+    <w:lsdException w:name="Grid Table 2 Accent 6" w:uiPriority="47"/>
+    <w:lsdException w:name="Grid Table 3 Accent 6" w:uiPriority="48"/>
+    <w:lsdException w:name="Grid Table 4 Accent 6" w:uiPriority="49"/>
+    <w:lsdException w:name="Grid Table 5 Dark Accent 6" w:uiPriority="50"/>
+    <w:lsdException w:name="Grid Table 6 Colorful Accent 6" w:uiPriority="51"/>
+    <w:lsdException w:name="Grid Table 7 Colorful Accent 6" w:uiPriority="52"/>
+    <w:lsdException w:name="List Table 1 Light" w:uiPriority="46"/>
+    <w:lsdException w:name="List Table 2" w:uiPriority="47"/>
+    <w:lsdException w:name="List Table 3" w:uiPriority="48"/>
+    <w:lsdException w:name="List Table 4" w:uiPriority="49"/>
+    <w:lsdException w:name="List Table 5 Dark" w:uiPriority="50"/>
+    <w:lsdException w:name="List Table 6 Colorful" w:uiPriority="51"/>
+    <w:lsdException w:name="List Table 7 Colorful" w:uiPriority="52"/>
+    <w:lsdException w:name="List Table 1 Light Accent 1" w:uiPriority="46"/>
+    <w:lsdException w:name="List Table 2 Accent 1" w:uiPriority="47"/>
+    <w:lsdException w:name="List Table 3 Accent 1" w:uiPriority="48"/>
+    <w:lsdException w:name="List Table 4 Accent 1" w:uiPriority="49"/>
+    <w:lsdException w:name="List Table 5 Dark Accent 1" w:uiPriority="50"/>
+    <w:lsdException w:name="List Table 6 Colorful Accent 1" w:uiPriority="51"/>
+    <w:lsdException w:name="List Table 7 Colorful Accent 1" w:uiPriority="52"/>
+    <w:lsdException w:name="List Table 1 Light Accent 2" w:uiPriority="46"/>
+    <w:lsdException w:name="List Table 2 Accent 2" w:uiPriority="47"/>
+    <w:lsdException w:name="List Table 3 Accent 2" w:uiPriority="48"/>
+    <w:lsdException w:name="List Table 4 Accent 2" w:uiPriority="49"/>
+    <w:lsdException w:name="List Table 5 Dark Accent 2" w:uiPriority="50"/>
+    <w:lsdException w:name="List Table 6 Colorful Accent 2" w:uiPriority="51"/>
+    <w:lsdException w:name="List Table 7 Colorful Accent 2" w:uiPriority="52"/>
+    <w:lsdException w:name="List Table 1 Light Accent 3" w:uiPriority="46"/>
+    <w:lsdException w:name="List Table 2 Accent 3" w:uiPriority="47"/>
+    <w:lsdException w:name="List Table 3 Accent 3" w:uiPriority="48"/>
+    <w:lsdException w:name="List Table 4 Accent 3" w:uiPriority="49"/>
+    <w:lsdException w:name="List Table 5 Dark Accent 3" w:uiPriority="50"/>
+    <w:lsdException w:name="List Table 6 Colorful Accent 3" w:uiPriority="51"/>
+    <w:lsdException w:name="List Table 7 Colorful Accent 3" w:uiPriority="52"/>
+    <w:lsdException w:name="List Table 1 Light Accent 4" w:uiPriority="46"/>
+    <w:lsdException w:name="List Table 2 Accent 4" w:uiPriority="47"/>
+    <w:lsdException w:name="List Table 3 Accent 4" w:uiPriority="48"/>
+    <w:lsdException w:name="List Table 4 Accent 4" w:uiPriority="49"/>
+    <w:lsdException w:name="List Table 5 Dark Accent 4" w:uiPriority="50"/>
+    <w:lsdException w:name="List Table 6 Colorful Accent 4" w:uiPriority="51"/>
+    <w:lsdException w:name="List Table 7 Colorful Accent 4" w:uiPriority="52"/>
+    <w:lsdException w:name="List Table 1 Light Accent 5" w:uiPriority="46"/>
+    <w:lsdException w:name="List Table 2 Accent 5" w:uiPriority="47"/>
+    <w:lsdException w:name="List Table 3 Accent 5" w:uiPriority="48"/>
+    <w:lsdException w:name="List Table 4 Accent 5" w:uiPriority="49"/>
+    <w:lsdException w:name="List Table 5 Dark Accent 5" w:uiPriority="50"/>
+    <w:lsdException w:name="List Table 6 Colorful Accent 5" w:uiPriority="51"/>
+    <w:lsdException w:name="List Table 7 Colorful Accent 5" w:uiPriority="52"/>
+    <w:lsdException w:name="List Table 1 Light Accent 6" w:uiPriority="46"/>
+    <w:lsdException w:name="List Table 2 Accent 6" w:uiPriority="47"/>
+    <w:lsdException w:name="List Table 3 Accent 6" w:uiPriority="48"/>
+    <w:lsdException w:name="List Table 4 Accent 6" w:uiPriority="49"/>
+    <w:lsdException w:name="List Table 5 Dark Accent 6" w:uiPriority="50"/>
+    <w:lsdException w:name="List Table 6 Colorful Accent 6" w:uiPriority="51"/>
+    <w:lsdException w:name="List Table 7 Colorful Accent 6" w:uiPriority="52"/>
   </w:latentStyles>
   <w:style w:type="paragraph" w:default="1" w:styleId="Normal">
     <w:name w:val="Normal"/>

</xml_diff>

<commit_message>
Added System Design Images
</commit_message>
<xml_diff>
--- a/Chapter One.docx
+++ b/Chapter One.docx
@@ -1,6 +1,6 @@
 
 <file path=word/document.xml><?xml version="1.0" encoding="utf-8"?>
-<w:document xmlns:wpc="http://schemas.microsoft.com/office/word/2010/wordprocessingCanvas" xmlns:mc="http://schemas.openxmlformats.org/markup-compatibility/2006" xmlns:o="urn:schemas-microsoft-com:office:office" xmlns:r="http://schemas.openxmlformats.org/officeDocument/2006/relationships" xmlns:m="http://schemas.openxmlformats.org/officeDocument/2006/math" xmlns:v="urn:schemas-microsoft-com:vml" xmlns:wp14="http://schemas.microsoft.com/office/word/2010/wordprocessingDrawing" xmlns:wp="http://schemas.openxmlformats.org/drawingml/2006/wordprocessingDrawing" xmlns:w10="urn:schemas-microsoft-com:office:word" xmlns:w="http://schemas.openxmlformats.org/wordprocessingml/2006/main" xmlns:w14="http://schemas.microsoft.com/office/word/2010/wordml" xmlns:w15="http://schemas.microsoft.com/office/word/2012/wordml" xmlns:wpg="http://schemas.microsoft.com/office/word/2010/wordprocessingGroup" xmlns:wpi="http://schemas.microsoft.com/office/word/2010/wordprocessingInk" xmlns:wne="http://schemas.microsoft.com/office/word/2006/wordml" xmlns:wps="http://schemas.microsoft.com/office/word/2010/wordprocessingShape" mc:Ignorable="w14 w15 wp14">
+<w:document xmlns:wpc="http://schemas.microsoft.com/office/word/2010/wordprocessingCanvas" xmlns:cx="http://schemas.microsoft.com/office/drawing/2014/chartex" xmlns:mc="http://schemas.openxmlformats.org/markup-compatibility/2006" xmlns:o="urn:schemas-microsoft-com:office:office" xmlns:r="http://schemas.openxmlformats.org/officeDocument/2006/relationships" xmlns:m="http://schemas.openxmlformats.org/officeDocument/2006/math" xmlns:v="urn:schemas-microsoft-com:vml" xmlns:wp14="http://schemas.microsoft.com/office/word/2010/wordprocessingDrawing" xmlns:wp="http://schemas.openxmlformats.org/drawingml/2006/wordprocessingDrawing" xmlns:w10="urn:schemas-microsoft-com:office:word" xmlns:w="http://schemas.openxmlformats.org/wordprocessingml/2006/main" xmlns:w14="http://schemas.microsoft.com/office/word/2010/wordml" xmlns:w15="http://schemas.microsoft.com/office/word/2012/wordml" xmlns:w16se="http://schemas.microsoft.com/office/word/2015/wordml/symex" xmlns:wpg="http://schemas.microsoft.com/office/word/2010/wordprocessingGroup" xmlns:wpi="http://schemas.microsoft.com/office/word/2010/wordprocessingInk" xmlns:wne="http://schemas.microsoft.com/office/word/2006/wordml" xmlns:wps="http://schemas.microsoft.com/office/word/2010/wordprocessingShape" mc:Ignorable="w14 w15 w16se wp14">
   <w:body>
     <w:p>
       <w:pPr>
@@ -3626,7 +3626,24 @@
           <w:sz w:val="24"/>
           <w:szCs w:val="24"/>
         </w:rPr>
-        <w:t xml:space="preserve">. The system design will illustrate the setup of the whole SMART Payment System. This includes the vendor’s transaction system and the network between the mobile app, administrator and the vendors. The vendor’s transaction system is consisted of an NFC Reader, PIC Microcontroller with an LCD, 4x4 Keypad module and an </w:t>
+        <w:t>. The system design will illustrate the setup of the whole SMART Payment System</w:t>
+      </w:r>
+      <w:r>
+        <w:rPr>
+          <w:rFonts w:ascii="Times New Roman" w:hAnsi="Times New Roman" w:cs="Times New Roman"/>
+          <w:sz w:val="24"/>
+          <w:szCs w:val="24"/>
+          <w:lang w:val="id-ID"/>
+        </w:rPr>
+        <w:t xml:space="preserve">. </w:t>
+      </w:r>
+      <w:r>
+        <w:rPr>
+          <w:rFonts w:ascii="Times New Roman" w:hAnsi="Times New Roman" w:cs="Times New Roman"/>
+          <w:sz w:val="24"/>
+          <w:szCs w:val="24"/>
+        </w:rPr>
+        <w:t xml:space="preserve">This includes the vendor’s transaction system and the network between the mobile app, administrator and the vendors. The vendor’s transaction system is consisted of an NFC Reader, PIC Microcontroller with an LCD, 4x4 Keypad module and an </w:t>
       </w:r>
       <w:r>
         <w:rPr>
@@ -3637,6 +3654,65 @@
         </w:rPr>
         <w:t>ESP8266 Wi-Fi module. The whole system will be composed of an administrator who will host the cloud, four vendors and an app that is connected to the cloud.</w:t>
       </w:r>
+      <w:r>
+        <w:rPr>
+          <w:rFonts w:ascii="Times New Roman" w:hAnsi="Times New Roman" w:cs="Times New Roman"/>
+          <w:sz w:val="24"/>
+          <w:szCs w:val="24"/>
+        </w:rPr>
+        <w:t xml:space="preserve"> The image in </w:t>
+      </w:r>
+      <w:r>
+        <w:rPr>
+          <w:rFonts w:ascii="Times New Roman" w:hAnsi="Times New Roman" w:cs="Times New Roman"/>
+          <w:sz w:val="24"/>
+          <w:szCs w:val="24"/>
+        </w:rPr>
+        <w:t>Figure 1</w:t>
+      </w:r>
+      <w:r>
+        <w:rPr>
+          <w:rFonts w:ascii="Times New Roman" w:hAnsi="Times New Roman" w:cs="Times New Roman"/>
+          <w:sz w:val="24"/>
+          <w:szCs w:val="24"/>
+        </w:rPr>
+        <w:t xml:space="preserve"> to </w:t>
+      </w:r>
+      <w:r>
+        <w:rPr>
+          <w:rFonts w:ascii="Times New Roman" w:hAnsi="Times New Roman" w:cs="Times New Roman"/>
+          <w:sz w:val="24"/>
+          <w:szCs w:val="24"/>
+        </w:rPr>
+        <w:t>Figure 3</w:t>
+      </w:r>
+      <w:r>
+        <w:rPr>
+          <w:rFonts w:ascii="Times New Roman" w:hAnsi="Times New Roman" w:cs="Times New Roman"/>
+          <w:i/>
+          <w:sz w:val="24"/>
+          <w:szCs w:val="24"/>
+        </w:rPr>
+        <w:t xml:space="preserve"> </w:t>
+      </w:r>
+      <w:r>
+        <w:rPr>
+          <w:rFonts w:ascii="Times New Roman" w:hAnsi="Times New Roman" w:cs="Times New Roman"/>
+          <w:sz w:val="24"/>
+          <w:szCs w:val="24"/>
+        </w:rPr>
+        <w:t xml:space="preserve">will show how the System Design of the SMART Payment System, the Loading Kiosk, and Vendor side </w:t>
+      </w:r>
+      <w:bookmarkStart w:id="0" w:name="_GoBack"/>
+      <w:bookmarkEnd w:id="0"/>
+      <w:r>
+        <w:rPr>
+          <w:rFonts w:ascii="Times New Roman" w:hAnsi="Times New Roman" w:cs="Times New Roman"/>
+          <w:sz w:val="24"/>
+          <w:szCs w:val="24"/>
+        </w:rPr>
+        <w:t>would look like.</w:t>
+      </w:r>
     </w:p>
     <w:p>
       <w:pPr>
@@ -3817,41 +3893,6 @@
           <w:szCs w:val="24"/>
         </w:rPr>
         <w:t>. The PIC Microcontroller will control all hardware devices.</w:t>
-      </w:r>
-    </w:p>
-    <w:p>
-      <w:pPr>
-        <w:spacing w:line="480" w:lineRule="auto"/>
-        <w:rPr>
-          <w:rFonts w:ascii="Times New Roman" w:hAnsi="Times New Roman" w:cs="Times New Roman"/>
-          <w:sz w:val="24"/>
-          <w:szCs w:val="24"/>
-        </w:rPr>
-      </w:pPr>
-      <w:r>
-        <w:rPr>
-          <w:rFonts w:ascii="Times New Roman" w:hAnsi="Times New Roman" w:cs="Times New Roman"/>
-          <w:sz w:val="24"/>
-          <w:szCs w:val="24"/>
-        </w:rPr>
-        <w:tab/>
-      </w:r>
-      <w:r>
-        <w:rPr>
-          <w:rFonts w:ascii="Times New Roman" w:hAnsi="Times New Roman" w:cs="Times New Roman"/>
-          <w:b/>
-          <w:sz w:val="24"/>
-          <w:szCs w:val="24"/>
-        </w:rPr>
-        <w:t>4x4 Keypad Module</w:t>
-      </w:r>
-      <w:r>
-        <w:rPr>
-          <w:rFonts w:ascii="Times New Roman" w:hAnsi="Times New Roman" w:cs="Times New Roman"/>
-          <w:sz w:val="24"/>
-          <w:szCs w:val="24"/>
-        </w:rPr>
-        <w:t>. This will be used for the input in the vendor and loading kiosk.</w:t>
       </w:r>
     </w:p>
     <w:p>
@@ -3879,6 +3920,41 @@
           <w:sz w:val="24"/>
           <w:szCs w:val="24"/>
         </w:rPr>
+        <w:t>4x4 Keypad Module</w:t>
+      </w:r>
+      <w:r>
+        <w:rPr>
+          <w:rFonts w:ascii="Times New Roman" w:hAnsi="Times New Roman" w:cs="Times New Roman"/>
+          <w:sz w:val="24"/>
+          <w:szCs w:val="24"/>
+        </w:rPr>
+        <w:t>. This will be used for the input in the vendor and loading kiosk.</w:t>
+      </w:r>
+    </w:p>
+    <w:p>
+      <w:pPr>
+        <w:spacing w:line="480" w:lineRule="auto"/>
+        <w:rPr>
+          <w:rFonts w:ascii="Times New Roman" w:hAnsi="Times New Roman" w:cs="Times New Roman"/>
+          <w:sz w:val="24"/>
+          <w:szCs w:val="24"/>
+        </w:rPr>
+      </w:pPr>
+      <w:r>
+        <w:rPr>
+          <w:rFonts w:ascii="Times New Roman" w:hAnsi="Times New Roman" w:cs="Times New Roman"/>
+          <w:sz w:val="24"/>
+          <w:szCs w:val="24"/>
+        </w:rPr>
+        <w:tab/>
+      </w:r>
+      <w:r>
+        <w:rPr>
+          <w:rFonts w:ascii="Times New Roman" w:hAnsi="Times New Roman" w:cs="Times New Roman"/>
+          <w:b/>
+          <w:sz w:val="24"/>
+          <w:szCs w:val="24"/>
+        </w:rPr>
         <w:t>Personal Computer</w:t>
       </w:r>
       <w:r>
@@ -3909,6 +3985,371 @@
     <w:p>
       <w:pPr>
         <w:spacing w:line="480" w:lineRule="auto"/>
+        <w:jc w:val="center"/>
+        <w:rPr>
+          <w:rFonts w:ascii="Times New Roman" w:hAnsi="Times New Roman" w:cs="Times New Roman"/>
+          <w:sz w:val="24"/>
+          <w:szCs w:val="24"/>
+        </w:rPr>
+      </w:pPr>
+      <w:r>
+        <w:rPr>
+          <w:rFonts w:ascii="Times New Roman" w:hAnsi="Times New Roman" w:cs="Times New Roman"/>
+          <w:noProof/>
+          <w:sz w:val="24"/>
+          <w:szCs w:val="24"/>
+          <w:lang w:eastAsia="en-PH"/>
+        </w:rPr>
+        <w:drawing>
+          <wp:inline distT="0" distB="0" distL="0" distR="0">
+            <wp:extent cx="5486400" cy="3918585"/>
+            <wp:effectExtent l="0" t="0" r="0" b="5715"/>
+            <wp:docPr id="6" name="Picture 6"/>
+            <wp:cNvGraphicFramePr>
+              <a:graphicFrameLocks xmlns:a="http://schemas.openxmlformats.org/drawingml/2006/main" noChangeAspect="1"/>
+            </wp:cNvGraphicFramePr>
+            <a:graphic xmlns:a="http://schemas.openxmlformats.org/drawingml/2006/main">
+              <a:graphicData uri="http://schemas.openxmlformats.org/drawingml/2006/picture">
+                <pic:pic xmlns:pic="http://schemas.openxmlformats.org/drawingml/2006/picture">
+                  <pic:nvPicPr>
+                    <pic:cNvPr id="6" name="cloud.png"/>
+                    <pic:cNvPicPr/>
+                  </pic:nvPicPr>
+                  <pic:blipFill>
+                    <a:blip r:embed="rId7" cstate="print">
+                      <a:extLst>
+                        <a:ext uri="{28A0092B-C50C-407E-A947-70E740481C1C}">
+                          <a14:useLocalDpi xmlns:a14="http://schemas.microsoft.com/office/drawing/2010/main" val="0"/>
+                        </a:ext>
+                      </a:extLst>
+                    </a:blip>
+                    <a:stretch>
+                      <a:fillRect/>
+                    </a:stretch>
+                  </pic:blipFill>
+                  <pic:spPr>
+                    <a:xfrm>
+                      <a:off x="0" y="0"/>
+                      <a:ext cx="5486400" cy="3918585"/>
+                    </a:xfrm>
+                    <a:prstGeom prst="rect">
+                      <a:avLst/>
+                    </a:prstGeom>
+                  </pic:spPr>
+                </pic:pic>
+              </a:graphicData>
+            </a:graphic>
+          </wp:inline>
+        </w:drawing>
+      </w:r>
+    </w:p>
+    <w:p>
+      <w:pPr>
+        <w:spacing w:line="480" w:lineRule="auto"/>
+        <w:jc w:val="center"/>
+        <w:rPr>
+          <w:rFonts w:ascii="Times New Roman" w:hAnsi="Times New Roman" w:cs="Times New Roman"/>
+          <w:b/>
+          <w:sz w:val="24"/>
+          <w:szCs w:val="24"/>
+        </w:rPr>
+      </w:pPr>
+      <w:r>
+        <w:rPr>
+          <w:rFonts w:ascii="Times New Roman" w:hAnsi="Times New Roman" w:cs="Times New Roman"/>
+          <w:sz w:val="24"/>
+          <w:szCs w:val="24"/>
+        </w:rPr>
+        <w:t>Fig. 1</w:t>
+      </w:r>
+      <w:r>
+        <w:rPr>
+          <w:rFonts w:ascii="Times New Roman" w:hAnsi="Times New Roman" w:cs="Times New Roman"/>
+          <w:sz w:val="24"/>
+          <w:szCs w:val="24"/>
+        </w:rPr>
+        <w:tab/>
+      </w:r>
+      <w:r>
+        <w:rPr>
+          <w:rFonts w:ascii="Times New Roman" w:hAnsi="Times New Roman" w:cs="Times New Roman"/>
+          <w:b/>
+          <w:sz w:val="24"/>
+          <w:szCs w:val="24"/>
+        </w:rPr>
+        <w:t>SMART Payment System – System Design</w:t>
+      </w:r>
+    </w:p>
+    <w:p>
+      <w:pPr>
+        <w:spacing w:line="480" w:lineRule="auto"/>
+        <w:jc w:val="center"/>
+        <w:rPr>
+          <w:rFonts w:ascii="Times New Roman" w:hAnsi="Times New Roman" w:cs="Times New Roman"/>
+          <w:b/>
+          <w:i/>
+          <w:sz w:val="24"/>
+          <w:szCs w:val="24"/>
+        </w:rPr>
+      </w:pPr>
+    </w:p>
+    <w:p>
+      <w:pPr>
+        <w:spacing w:line="480" w:lineRule="auto"/>
+        <w:jc w:val="center"/>
+        <w:rPr>
+          <w:rFonts w:ascii="Times New Roman" w:hAnsi="Times New Roman" w:cs="Times New Roman"/>
+          <w:b/>
+          <w:i/>
+          <w:sz w:val="24"/>
+          <w:szCs w:val="24"/>
+        </w:rPr>
+      </w:pPr>
+    </w:p>
+    <w:p>
+      <w:pPr>
+        <w:spacing w:line="480" w:lineRule="auto"/>
+        <w:jc w:val="center"/>
+        <w:rPr>
+          <w:rFonts w:ascii="Times New Roman" w:hAnsi="Times New Roman" w:cs="Times New Roman"/>
+          <w:b/>
+          <w:i/>
+          <w:sz w:val="24"/>
+          <w:szCs w:val="24"/>
+        </w:rPr>
+      </w:pPr>
+    </w:p>
+    <w:p>
+      <w:pPr>
+        <w:spacing w:line="480" w:lineRule="auto"/>
+        <w:jc w:val="center"/>
+        <w:rPr>
+          <w:rFonts w:ascii="Times New Roman" w:hAnsi="Times New Roman" w:cs="Times New Roman"/>
+          <w:b/>
+          <w:i/>
+          <w:sz w:val="24"/>
+          <w:szCs w:val="24"/>
+        </w:rPr>
+      </w:pPr>
+    </w:p>
+    <w:p>
+      <w:pPr>
+        <w:spacing w:line="480" w:lineRule="auto"/>
+        <w:jc w:val="center"/>
+        <w:rPr>
+          <w:rFonts w:ascii="Times New Roman" w:hAnsi="Times New Roman" w:cs="Times New Roman"/>
+          <w:b/>
+          <w:i/>
+          <w:sz w:val="24"/>
+          <w:szCs w:val="24"/>
+        </w:rPr>
+      </w:pPr>
+      <w:r>
+        <w:rPr>
+          <w:rFonts w:ascii="Times New Roman" w:hAnsi="Times New Roman" w:cs="Times New Roman"/>
+          <w:b/>
+          <w:i/>
+          <w:noProof/>
+          <w:sz w:val="24"/>
+          <w:szCs w:val="24"/>
+          <w:lang w:eastAsia="en-PH"/>
+        </w:rPr>
+        <w:lastRenderedPageBreak/>
+        <w:drawing>
+          <wp:inline distT="0" distB="0" distL="0" distR="0">
+            <wp:extent cx="4861932" cy="3472567"/>
+            <wp:effectExtent l="0" t="0" r="0" b="0"/>
+            <wp:docPr id="7" name="Picture 7"/>
+            <wp:cNvGraphicFramePr>
+              <a:graphicFrameLocks xmlns:a="http://schemas.openxmlformats.org/drawingml/2006/main" noChangeAspect="1"/>
+            </wp:cNvGraphicFramePr>
+            <a:graphic xmlns:a="http://schemas.openxmlformats.org/drawingml/2006/main">
+              <a:graphicData uri="http://schemas.openxmlformats.org/drawingml/2006/picture">
+                <pic:pic xmlns:pic="http://schemas.openxmlformats.org/drawingml/2006/picture">
+                  <pic:nvPicPr>
+                    <pic:cNvPr id="7" name="Loading Kiosk.png"/>
+                    <pic:cNvPicPr/>
+                  </pic:nvPicPr>
+                  <pic:blipFill>
+                    <a:blip r:embed="rId8" cstate="print">
+                      <a:extLst>
+                        <a:ext uri="{28A0092B-C50C-407E-A947-70E740481C1C}">
+                          <a14:useLocalDpi xmlns:a14="http://schemas.microsoft.com/office/drawing/2010/main" val="0"/>
+                        </a:ext>
+                      </a:extLst>
+                    </a:blip>
+                    <a:stretch>
+                      <a:fillRect/>
+                    </a:stretch>
+                  </pic:blipFill>
+                  <pic:spPr>
+                    <a:xfrm>
+                      <a:off x="0" y="0"/>
+                      <a:ext cx="4878192" cy="3484180"/>
+                    </a:xfrm>
+                    <a:prstGeom prst="rect">
+                      <a:avLst/>
+                    </a:prstGeom>
+                  </pic:spPr>
+                </pic:pic>
+              </a:graphicData>
+            </a:graphic>
+          </wp:inline>
+        </w:drawing>
+      </w:r>
+    </w:p>
+    <w:p>
+      <w:pPr>
+        <w:spacing w:line="480" w:lineRule="auto"/>
+        <w:jc w:val="center"/>
+        <w:rPr>
+          <w:rFonts w:ascii="Times New Roman" w:hAnsi="Times New Roman" w:cs="Times New Roman"/>
+          <w:b/>
+          <w:sz w:val="24"/>
+          <w:szCs w:val="24"/>
+        </w:rPr>
+      </w:pPr>
+      <w:r>
+        <w:rPr>
+          <w:rFonts w:ascii="Times New Roman" w:hAnsi="Times New Roman" w:cs="Times New Roman"/>
+          <w:sz w:val="24"/>
+          <w:szCs w:val="24"/>
+        </w:rPr>
+        <w:t>Fig. 2</w:t>
+      </w:r>
+      <w:r>
+        <w:rPr>
+          <w:rFonts w:ascii="Times New Roman" w:hAnsi="Times New Roman" w:cs="Times New Roman"/>
+          <w:sz w:val="24"/>
+          <w:szCs w:val="24"/>
+        </w:rPr>
+        <w:tab/>
+      </w:r>
+      <w:r>
+        <w:rPr>
+          <w:rFonts w:ascii="Times New Roman" w:hAnsi="Times New Roman" w:cs="Times New Roman"/>
+          <w:b/>
+          <w:sz w:val="24"/>
+          <w:szCs w:val="24"/>
+        </w:rPr>
+        <w:t>Loading Kiosk System Design</w:t>
+      </w:r>
+    </w:p>
+    <w:p>
+      <w:pPr>
+        <w:spacing w:line="480" w:lineRule="auto"/>
+        <w:jc w:val="center"/>
+        <w:rPr>
+          <w:rFonts w:ascii="Times New Roman" w:hAnsi="Times New Roman" w:cs="Times New Roman"/>
+          <w:b/>
+          <w:i/>
+          <w:sz w:val="24"/>
+          <w:szCs w:val="24"/>
+        </w:rPr>
+      </w:pPr>
+      <w:r>
+        <w:rPr>
+          <w:rFonts w:ascii="Times New Roman" w:hAnsi="Times New Roman" w:cs="Times New Roman"/>
+          <w:b/>
+          <w:i/>
+          <w:noProof/>
+          <w:sz w:val="24"/>
+          <w:szCs w:val="24"/>
+          <w:lang w:eastAsia="en-PH"/>
+        </w:rPr>
+        <w:drawing>
+          <wp:inline distT="0" distB="0" distL="0" distR="0">
+            <wp:extent cx="4861932" cy="3472567"/>
+            <wp:effectExtent l="0" t="0" r="0" b="0"/>
+            <wp:docPr id="8" name="Picture 8"/>
+            <wp:cNvGraphicFramePr>
+              <a:graphicFrameLocks xmlns:a="http://schemas.openxmlformats.org/drawingml/2006/main" noChangeAspect="1"/>
+            </wp:cNvGraphicFramePr>
+            <a:graphic xmlns:a="http://schemas.openxmlformats.org/drawingml/2006/main">
+              <a:graphicData uri="http://schemas.openxmlformats.org/drawingml/2006/picture">
+                <pic:pic xmlns:pic="http://schemas.openxmlformats.org/drawingml/2006/picture">
+                  <pic:nvPicPr>
+                    <pic:cNvPr id="8" name="Vendor.png"/>
+                    <pic:cNvPicPr/>
+                  </pic:nvPicPr>
+                  <pic:blipFill>
+                    <a:blip r:embed="rId9" cstate="print">
+                      <a:extLst>
+                        <a:ext uri="{28A0092B-C50C-407E-A947-70E740481C1C}">
+                          <a14:useLocalDpi xmlns:a14="http://schemas.microsoft.com/office/drawing/2010/main" val="0"/>
+                        </a:ext>
+                      </a:extLst>
+                    </a:blip>
+                    <a:stretch>
+                      <a:fillRect/>
+                    </a:stretch>
+                  </pic:blipFill>
+                  <pic:spPr>
+                    <a:xfrm>
+                      <a:off x="0" y="0"/>
+                      <a:ext cx="4882342" cy="3487145"/>
+                    </a:xfrm>
+                    <a:prstGeom prst="rect">
+                      <a:avLst/>
+                    </a:prstGeom>
+                  </pic:spPr>
+                </pic:pic>
+              </a:graphicData>
+            </a:graphic>
+          </wp:inline>
+        </w:drawing>
+      </w:r>
+    </w:p>
+    <w:p>
+      <w:pPr>
+        <w:spacing w:line="480" w:lineRule="auto"/>
+        <w:jc w:val="center"/>
+        <w:rPr>
+          <w:rFonts w:ascii="Times New Roman" w:hAnsi="Times New Roman" w:cs="Times New Roman"/>
+          <w:b/>
+          <w:sz w:val="24"/>
+          <w:szCs w:val="24"/>
+        </w:rPr>
+      </w:pPr>
+      <w:r>
+        <w:rPr>
+          <w:rFonts w:ascii="Times New Roman" w:hAnsi="Times New Roman" w:cs="Times New Roman"/>
+          <w:sz w:val="24"/>
+          <w:szCs w:val="24"/>
+        </w:rPr>
+        <w:t>Fig. 3</w:t>
+      </w:r>
+      <w:r>
+        <w:rPr>
+          <w:rFonts w:ascii="Times New Roman" w:hAnsi="Times New Roman" w:cs="Times New Roman"/>
+          <w:sz w:val="24"/>
+          <w:szCs w:val="24"/>
+        </w:rPr>
+        <w:tab/>
+      </w:r>
+      <w:r>
+        <w:rPr>
+          <w:rFonts w:ascii="Times New Roman" w:hAnsi="Times New Roman" w:cs="Times New Roman"/>
+          <w:b/>
+          <w:sz w:val="24"/>
+          <w:szCs w:val="24"/>
+        </w:rPr>
+        <w:t>Vendor System Design</w:t>
+      </w:r>
+    </w:p>
+    <w:p>
+      <w:pPr>
+        <w:spacing w:line="480" w:lineRule="auto"/>
+        <w:rPr>
+          <w:rFonts w:ascii="Times New Roman" w:hAnsi="Times New Roman" w:cs="Times New Roman"/>
+          <w:sz w:val="24"/>
+          <w:szCs w:val="24"/>
+        </w:rPr>
+      </w:pPr>
+    </w:p>
+    <w:p>
+      <w:pPr>
+        <w:spacing w:line="480" w:lineRule="auto"/>
         <w:rPr>
           <w:rFonts w:ascii="Times New Roman" w:hAnsi="Times New Roman" w:cs="Times New Roman"/>
           <w:b/>
@@ -3966,18 +4407,56 @@
           <w:sz w:val="24"/>
           <w:szCs w:val="24"/>
         </w:rPr>
-        <w:t>The vendor’s transaction system will programmed using the flowchart in Figure 1</w:t>
-      </w:r>
-      <w:r>
-        <w:rPr>
-          <w:rFonts w:ascii="Times New Roman" w:hAnsi="Times New Roman" w:cs="Times New Roman"/>
-          <w:sz w:val="24"/>
-          <w:szCs w:val="24"/>
-        </w:rPr>
-        <w:t xml:space="preserve">. </w:t>
-      </w:r>
-      <w:bookmarkStart w:id="0" w:name="_GoBack"/>
-      <w:bookmarkEnd w:id="0"/>
+        <w:t xml:space="preserve">The vendor’s transaction system will </w:t>
+      </w:r>
+      <w:r>
+        <w:rPr>
+          <w:rFonts w:ascii="Times New Roman" w:hAnsi="Times New Roman" w:cs="Times New Roman"/>
+          <w:sz w:val="24"/>
+          <w:szCs w:val="24"/>
+        </w:rPr>
+        <w:t xml:space="preserve">be </w:t>
+      </w:r>
+      <w:r>
+        <w:rPr>
+          <w:rFonts w:ascii="Times New Roman" w:hAnsi="Times New Roman" w:cs="Times New Roman"/>
+          <w:sz w:val="24"/>
+          <w:szCs w:val="24"/>
+        </w:rPr>
+        <w:t>programmed</w:t>
+      </w:r>
+      <w:r>
+        <w:rPr>
+          <w:rFonts w:ascii="Times New Roman" w:hAnsi="Times New Roman" w:cs="Times New Roman"/>
+          <w:sz w:val="24"/>
+          <w:szCs w:val="24"/>
+        </w:rPr>
+        <w:t xml:space="preserve"> using the flowchart in </w:t>
+      </w:r>
+      <w:r>
+        <w:rPr>
+          <w:rFonts w:ascii="Times New Roman" w:hAnsi="Times New Roman" w:cs="Times New Roman"/>
+          <w:sz w:val="24"/>
+          <w:szCs w:val="24"/>
+        </w:rPr>
+        <w:t>Figure 4</w:t>
+      </w:r>
+      <w:r>
+        <w:rPr>
+          <w:rFonts w:ascii="Times New Roman" w:hAnsi="Times New Roman" w:cs="Times New Roman"/>
+          <w:sz w:val="24"/>
+          <w:szCs w:val="24"/>
+        </w:rPr>
+        <w:t>.</w:t>
+      </w:r>
+      <w:r>
+        <w:rPr>
+          <w:rFonts w:ascii="Times New Roman" w:hAnsi="Times New Roman" w:cs="Times New Roman"/>
+          <w:sz w:val="24"/>
+          <w:szCs w:val="24"/>
+        </w:rPr>
+        <w:t xml:space="preserve"> </w:t>
+      </w:r>
     </w:p>
     <w:p>
       <w:pPr>
@@ -4013,7 +4492,7 @@
                     <pic:cNvPicPr/>
                   </pic:nvPicPr>
                   <pic:blipFill>
-                    <a:blip r:embed="rId7">
+                    <a:blip r:embed="rId10">
                       <a:extLst>
                         <a:ext uri="{28A0092B-C50C-407E-A947-70E740481C1C}">
                           <a14:useLocalDpi xmlns:a14="http://schemas.microsoft.com/office/drawing/2010/main" val="0"/>
@@ -4046,6 +4525,7 @@
         <w:jc w:val="center"/>
         <w:rPr>
           <w:rFonts w:ascii="Times New Roman" w:hAnsi="Times New Roman" w:cs="Times New Roman"/>
+          <w:b/>
           <w:sz w:val="24"/>
           <w:szCs w:val="24"/>
         </w:rPr>
@@ -4064,11 +4544,20 @@
           <w:sz w:val="24"/>
           <w:szCs w:val="24"/>
         </w:rPr>
-        <w:t xml:space="preserve">1 </w:t>
-      </w:r>
-      <w:r>
-        <w:rPr>
-          <w:rFonts w:ascii="Times New Roman" w:hAnsi="Times New Roman" w:cs="Times New Roman"/>
+        <w:t>4</w:t>
+      </w:r>
+      <w:r>
+        <w:rPr>
+          <w:rFonts w:ascii="Times New Roman" w:hAnsi="Times New Roman" w:cs="Times New Roman"/>
+          <w:sz w:val="24"/>
+          <w:szCs w:val="24"/>
+        </w:rPr>
+        <w:tab/>
+      </w:r>
+      <w:r>
+        <w:rPr>
+          <w:rFonts w:ascii="Times New Roman" w:hAnsi="Times New Roman" w:cs="Times New Roman"/>
+          <w:b/>
           <w:sz w:val="24"/>
           <w:szCs w:val="24"/>
         </w:rPr>
@@ -4091,7 +4580,31 @@
           <w:sz w:val="24"/>
           <w:szCs w:val="24"/>
         </w:rPr>
-        <w:t>On the other hand, the loading kiosk will have a program that follows the flowchart in Figure 2.</w:t>
+        <w:t>On the other hand, the loading kiosk will have a program that f</w:t>
+      </w:r>
+      <w:r>
+        <w:rPr>
+          <w:rFonts w:ascii="Times New Roman" w:hAnsi="Times New Roman" w:cs="Times New Roman"/>
+          <w:sz w:val="24"/>
+          <w:szCs w:val="24"/>
+        </w:rPr>
+        <w:t xml:space="preserve">ollows the flowchart in </w:t>
+      </w:r>
+      <w:r>
+        <w:rPr>
+          <w:rFonts w:ascii="Times New Roman" w:hAnsi="Times New Roman" w:cs="Times New Roman"/>
+          <w:sz w:val="24"/>
+          <w:szCs w:val="24"/>
+        </w:rPr>
+        <w:t>Figure 5</w:t>
+      </w:r>
+      <w:r>
+        <w:rPr>
+          <w:rFonts w:ascii="Times New Roman" w:hAnsi="Times New Roman" w:cs="Times New Roman"/>
+          <w:sz w:val="24"/>
+          <w:szCs w:val="24"/>
+        </w:rPr>
+        <w:t>.</w:t>
       </w:r>
     </w:p>
     <w:p>
@@ -4129,7 +4642,7 @@
                     <pic:cNvPicPr/>
                   </pic:nvPicPr>
                   <pic:blipFill>
-                    <a:blip r:embed="rId8" cstate="print">
+                    <a:blip r:embed="rId11" cstate="print">
                       <a:extLst>
                         <a:ext uri="{28A0092B-C50C-407E-A947-70E740481C1C}">
                           <a14:useLocalDpi xmlns:a14="http://schemas.microsoft.com/office/drawing/2010/main" val="0"/>
@@ -4180,11 +4693,20 @@
           <w:sz w:val="24"/>
           <w:szCs w:val="24"/>
         </w:rPr>
-        <w:t xml:space="preserve">2 </w:t>
-      </w:r>
-      <w:r>
-        <w:rPr>
-          <w:rFonts w:ascii="Times New Roman" w:hAnsi="Times New Roman" w:cs="Times New Roman"/>
+        <w:t>5</w:t>
+      </w:r>
+      <w:r>
+        <w:rPr>
+          <w:rFonts w:ascii="Times New Roman" w:hAnsi="Times New Roman" w:cs="Times New Roman"/>
+          <w:sz w:val="24"/>
+          <w:szCs w:val="24"/>
+        </w:rPr>
+        <w:tab/>
+      </w:r>
+      <w:r>
+        <w:rPr>
+          <w:rFonts w:ascii="Times New Roman" w:hAnsi="Times New Roman" w:cs="Times New Roman"/>
+          <w:b/>
           <w:sz w:val="24"/>
           <w:szCs w:val="24"/>
         </w:rPr>
@@ -4302,7 +4824,7 @@
 </file>
 
 <file path=word/numbering.xml><?xml version="1.0" encoding="utf-8"?>
-<w:numbering xmlns:wpc="http://schemas.microsoft.com/office/word/2010/wordprocessingCanvas" xmlns:mc="http://schemas.openxmlformats.org/markup-compatibility/2006" xmlns:o="urn:schemas-microsoft-com:office:office" xmlns:r="http://schemas.openxmlformats.org/officeDocument/2006/relationships" xmlns:m="http://schemas.openxmlformats.org/officeDocument/2006/math" xmlns:v="urn:schemas-microsoft-com:vml" xmlns:wp14="http://schemas.microsoft.com/office/word/2010/wordprocessingDrawing" xmlns:wp="http://schemas.openxmlformats.org/drawingml/2006/wordprocessingDrawing" xmlns:w10="urn:schemas-microsoft-com:office:word" xmlns:w="http://schemas.openxmlformats.org/wordprocessingml/2006/main" xmlns:w14="http://schemas.microsoft.com/office/word/2010/wordml" xmlns:w15="http://schemas.microsoft.com/office/word/2012/wordml" xmlns:wpg="http://schemas.microsoft.com/office/word/2010/wordprocessingGroup" xmlns:wpi="http://schemas.microsoft.com/office/word/2010/wordprocessingInk" xmlns:wne="http://schemas.microsoft.com/office/word/2006/wordml" xmlns:wps="http://schemas.microsoft.com/office/word/2010/wordprocessingShape" mc:Ignorable="w14 w15 wp14">
+<w:numbering xmlns:wpc="http://schemas.microsoft.com/office/word/2010/wordprocessingCanvas" xmlns:cx="http://schemas.microsoft.com/office/drawing/2014/chartex" xmlns:mc="http://schemas.openxmlformats.org/markup-compatibility/2006" xmlns:o="urn:schemas-microsoft-com:office:office" xmlns:r="http://schemas.openxmlformats.org/officeDocument/2006/relationships" xmlns:m="http://schemas.openxmlformats.org/officeDocument/2006/math" xmlns:v="urn:schemas-microsoft-com:vml" xmlns:wp14="http://schemas.microsoft.com/office/word/2010/wordprocessingDrawing" xmlns:wp="http://schemas.openxmlformats.org/drawingml/2006/wordprocessingDrawing" xmlns:w10="urn:schemas-microsoft-com:office:word" xmlns:w="http://schemas.openxmlformats.org/wordprocessingml/2006/main" xmlns:w14="http://schemas.microsoft.com/office/word/2010/wordml" xmlns:w15="http://schemas.microsoft.com/office/word/2012/wordml" xmlns:w16se="http://schemas.microsoft.com/office/word/2015/wordml/symex" xmlns:wpg="http://schemas.microsoft.com/office/word/2010/wordprocessingGroup" xmlns:wpi="http://schemas.microsoft.com/office/word/2010/wordprocessingInk" xmlns:wne="http://schemas.microsoft.com/office/word/2006/wordml" xmlns:wps="http://schemas.microsoft.com/office/word/2010/wordprocessingShape" mc:Ignorable="w14 w15 w16se wp14">
   <w:abstractNum w:abstractNumId="0" w15:restartNumberingAfterBreak="0">
     <w:nsid w:val="2B67477A"/>
     <w:multiLevelType w:val="hybridMultilevel"/>
@@ -4396,7 +4918,7 @@
 </file>
 
 <file path=word/styles.xml><?xml version="1.0" encoding="utf-8"?>
-<w:styles xmlns:mc="http://schemas.openxmlformats.org/markup-compatibility/2006" xmlns:r="http://schemas.openxmlformats.org/officeDocument/2006/relationships" xmlns:w="http://schemas.openxmlformats.org/wordprocessingml/2006/main" xmlns:w14="http://schemas.microsoft.com/office/word/2010/wordml" xmlns:w15="http://schemas.microsoft.com/office/word/2012/wordml" mc:Ignorable="w14 w15">
+<w:styles xmlns:mc="http://schemas.openxmlformats.org/markup-compatibility/2006" xmlns:r="http://schemas.openxmlformats.org/officeDocument/2006/relationships" xmlns:w="http://schemas.openxmlformats.org/wordprocessingml/2006/main" xmlns:w14="http://schemas.microsoft.com/office/word/2010/wordml" xmlns:w15="http://schemas.microsoft.com/office/word/2012/wordml" xmlns:w16se="http://schemas.microsoft.com/office/word/2015/wordml/symex" mc:Ignorable="w14 w15 w16se">
   <w:docDefaults>
     <w:rPrDefault>
       <w:rPr>

</xml_diff>

<commit_message>
Updated System Design Images
</commit_message>
<xml_diff>
--- a/Chapter One.docx
+++ b/Chapter One.docx
@@ -18,8 +18,6 @@
         </w:rPr>
         <w:t>DEVELOPMENT OF SMART PAYMENT SYSTEM</w:t>
       </w:r>
-      <w:bookmarkStart w:id="0" w:name="_GoBack"/>
-      <w:bookmarkEnd w:id="0"/>
     </w:p>
     <w:p>
       <w:pPr>
@@ -4081,9 +4079,9 @@
         <w:lastRenderedPageBreak/>
         <w:drawing>
           <wp:inline distT="0" distB="0" distL="0" distR="0">
-            <wp:extent cx="4861932" cy="3472567"/>
+            <wp:extent cx="4800933" cy="3429000"/>
             <wp:effectExtent l="0" t="0" r="0" b="0"/>
-            <wp:docPr id="7" name="Picture 7"/>
+            <wp:docPr id="3" name="Picture 3"/>
             <wp:cNvGraphicFramePr>
               <a:graphicFrameLocks xmlns:a="http://schemas.openxmlformats.org/drawingml/2006/main" noChangeAspect="1"/>
             </wp:cNvGraphicFramePr>
@@ -4091,7 +4089,7 @@
               <a:graphicData uri="http://schemas.openxmlformats.org/drawingml/2006/picture">
                 <pic:pic xmlns:pic="http://schemas.openxmlformats.org/drawingml/2006/picture">
                   <pic:nvPicPr>
-                    <pic:cNvPr id="7" name="Loading Kiosk.png"/>
+                    <pic:cNvPr id="3" name="Loading Kiosk.png"/>
                     <pic:cNvPicPr/>
                   </pic:nvPicPr>
                   <pic:blipFill>
@@ -4109,7 +4107,7 @@
                   <pic:spPr>
                     <a:xfrm>
                       <a:off x="0" y="0"/>
-                      <a:ext cx="4878192" cy="3484180"/>
+                      <a:ext cx="4835320" cy="3453561"/>
                     </a:xfrm>
                     <a:prstGeom prst="rect">
                       <a:avLst/>
@@ -4121,6 +4119,8 @@
           </wp:inline>
         </w:drawing>
       </w:r>
+      <w:bookmarkStart w:id="0" w:name="_GoBack"/>
+      <w:bookmarkEnd w:id="0"/>
     </w:p>
     <w:p>
       <w:pPr>

</xml_diff>

<commit_message>
updated Chapter 1 and Table of Contents
</commit_message>
<xml_diff>
--- a/Chapter One.docx
+++ b/Chapter One.docx
@@ -18,8 +18,6 @@
         </w:rPr>
         <w:t>DEVELOPMENT OF SMART PAYMENT SYSTEM</w:t>
       </w:r>
-      <w:bookmarkStart w:id="0" w:name="_GoBack"/>
-      <w:bookmarkEnd w:id="0"/>
     </w:p>
     <w:p>
       <w:pPr>
@@ -463,8 +461,10 @@
     <w:p>
       <w:pPr>
         <w:spacing w:line="480" w:lineRule="auto"/>
-        <w:rPr>
-          <w:rFonts w:ascii="Times New Roman" w:hAnsi="Times New Roman" w:cs="Times New Roman"/>
+        <w:jc w:val="center"/>
+        <w:rPr>
+          <w:rFonts w:ascii="Times New Roman" w:hAnsi="Times New Roman" w:cs="Times New Roman"/>
+          <w:b/>
           <w:sz w:val="24"/>
           <w:szCs w:val="24"/>
         </w:rPr>
@@ -520,31 +520,23 @@
           <w:sz w:val="24"/>
           <w:szCs w:val="24"/>
         </w:rPr>
-        <w:t xml:space="preserve">The Development of SMART Payment System for University of St. La Salle – Integrated School Cafeteria is a design project which aims to automate the transactions by using RFID and Cloud Computing. </w:t>
-      </w:r>
-      <w:r>
-        <w:rPr>
-          <w:rFonts w:ascii="Times New Roman" w:hAnsi="Times New Roman" w:cs="Times New Roman"/>
-          <w:sz w:val="24"/>
-          <w:szCs w:val="24"/>
-        </w:rPr>
-        <w:t xml:space="preserve">This section is an overview </w:t>
-      </w:r>
-      <w:r>
-        <w:rPr>
-          <w:rFonts w:ascii="Times New Roman" w:hAnsi="Times New Roman" w:cs="Times New Roman"/>
-          <w:sz w:val="24"/>
-          <w:szCs w:val="24"/>
-        </w:rPr>
-        <w:t>of the said project</w:t>
-      </w:r>
-      <w:r>
-        <w:rPr>
-          <w:rFonts w:ascii="Times New Roman" w:hAnsi="Times New Roman" w:cs="Times New Roman"/>
-          <w:sz w:val="24"/>
-          <w:szCs w:val="24"/>
-        </w:rPr>
-        <w:t>.</w:t>
+        <w:t xml:space="preserve">The Development of SMART Payment System for University of St. La Salle – Integrated School Cafeteria is a </w:t>
+      </w:r>
+      <w:r>
+        <w:rPr>
+          <w:rFonts w:ascii="Times New Roman" w:hAnsi="Times New Roman" w:cs="Times New Roman"/>
+          <w:sz w:val="24"/>
+          <w:szCs w:val="24"/>
+        </w:rPr>
+        <w:t xml:space="preserve">proposed </w:t>
+      </w:r>
+      <w:r>
+        <w:rPr>
+          <w:rFonts w:ascii="Times New Roman" w:hAnsi="Times New Roman" w:cs="Times New Roman"/>
+          <w:sz w:val="24"/>
+          <w:szCs w:val="24"/>
+        </w:rPr>
+        <w:t>design project which aims to automate the transactions by using RFID and Cloud Computing.</w:t>
       </w:r>
     </w:p>
     <w:p>
@@ -693,7 +685,31 @@
           <w:sz w:val="24"/>
           <w:szCs w:val="24"/>
         </w:rPr>
-        <w:t xml:space="preserve"> track of the vendor’s list of items that are available for buying, along with their prices, the number of purchases made by the students and </w:t>
+        <w:t xml:space="preserve"> track of the vendor’s list of item</w:t>
+      </w:r>
+      <w:r>
+        <w:rPr>
+          <w:rFonts w:ascii="Times New Roman" w:hAnsi="Times New Roman" w:cs="Times New Roman"/>
+          <w:sz w:val="24"/>
+          <w:szCs w:val="24"/>
+        </w:rPr>
+        <w:t>s that are available for buying</w:t>
+      </w:r>
+      <w:r>
+        <w:rPr>
+          <w:rFonts w:ascii="Times New Roman" w:hAnsi="Times New Roman" w:cs="Times New Roman"/>
+          <w:sz w:val="24"/>
+          <w:szCs w:val="24"/>
+        </w:rPr>
+        <w:t xml:space="preserve"> along with items’</w:t>
+      </w:r>
+      <w:r>
+        <w:rPr>
+          <w:rFonts w:ascii="Times New Roman" w:hAnsi="Times New Roman" w:cs="Times New Roman"/>
+          <w:sz w:val="24"/>
+          <w:szCs w:val="24"/>
+        </w:rPr>
+        <w:t xml:space="preserve"> prices, the number of purchases made by the students and </w:t>
       </w:r>
       <w:r>
         <w:rPr>
@@ -747,21 +763,64 @@
     <w:p>
       <w:pPr>
         <w:spacing w:line="480" w:lineRule="auto"/>
-        <w:rPr>
-          <w:rFonts w:ascii="Times New Roman" w:hAnsi="Times New Roman" w:cs="Times New Roman"/>
-          <w:b/>
-          <w:sz w:val="24"/>
-          <w:szCs w:val="24"/>
-        </w:rPr>
-      </w:pPr>
-      <w:r>
-        <w:rPr>
-          <w:rFonts w:ascii="Times New Roman" w:hAnsi="Times New Roman" w:cs="Times New Roman"/>
-          <w:b/>
+        <w:ind w:firstLine="720"/>
+        <w:rPr>
+          <w:rFonts w:ascii="Times New Roman" w:hAnsi="Times New Roman" w:cs="Times New Roman"/>
+          <w:sz w:val="24"/>
+          <w:szCs w:val="24"/>
+        </w:rPr>
+      </w:pPr>
+      <w:r>
+        <w:rPr>
+          <w:rFonts w:ascii="Times New Roman" w:hAnsi="Times New Roman" w:cs="Times New Roman"/>
           <w:sz w:val="24"/>
           <w:szCs w:val="24"/>
         </w:rPr>
         <w:lastRenderedPageBreak/>
+        <w:t>Given the right tools, automating computer operations can be surprisingly easy and can reap major benefits. Understanding these benefits—</w:t>
+      </w:r>
+      <w:r>
+        <w:rPr>
+          <w:rFonts w:ascii="Times New Roman" w:hAnsi="Times New Roman" w:cs="Times New Roman"/>
+          <w:sz w:val="24"/>
+          <w:szCs w:val="24"/>
+        </w:rPr>
+        <w:t>and some obstacles—will help</w:t>
+      </w:r>
+      <w:r>
+        <w:rPr>
+          <w:rFonts w:ascii="Times New Roman" w:hAnsi="Times New Roman" w:cs="Times New Roman"/>
+          <w:sz w:val="24"/>
+          <w:szCs w:val="24"/>
+        </w:rPr>
+        <w:t xml:space="preserve"> develop support for an operations automation project.</w:t>
+      </w:r>
+      <w:r>
+        <w:rPr>
+          <w:rFonts w:ascii="Times New Roman" w:hAnsi="Times New Roman" w:cs="Times New Roman"/>
+          <w:sz w:val="24"/>
+          <w:szCs w:val="24"/>
+        </w:rPr>
+        <w:t xml:space="preserve"> (Cameron, 2018)</w:t>
+      </w:r>
+    </w:p>
+    <w:p>
+      <w:pPr>
+        <w:spacing w:line="480" w:lineRule="auto"/>
+        <w:rPr>
+          <w:rFonts w:ascii="Times New Roman" w:hAnsi="Times New Roman" w:cs="Times New Roman"/>
+          <w:b/>
+          <w:sz w:val="24"/>
+          <w:szCs w:val="24"/>
+        </w:rPr>
+      </w:pPr>
+      <w:r>
+        <w:rPr>
+          <w:rFonts w:ascii="Times New Roman" w:hAnsi="Times New Roman" w:cs="Times New Roman"/>
+          <w:b/>
+          <w:sz w:val="24"/>
+          <w:szCs w:val="24"/>
+        </w:rPr>
         <w:t>Statement of the Problem</w:t>
       </w:r>
     </w:p>
@@ -1070,7 +1129,16 @@
           <w:sz w:val="24"/>
           <w:szCs w:val="24"/>
         </w:rPr>
-        <w:t>the things the students buy and</w:t>
+        <w:t xml:space="preserve">the things </w:t>
+      </w:r>
+      <w:r>
+        <w:rPr>
+          <w:rFonts w:ascii="Times New Roman" w:eastAsia="Times New Roman" w:hAnsi="Times New Roman" w:cs="Times New Roman"/>
+          <w:sz w:val="24"/>
+          <w:szCs w:val="24"/>
+        </w:rPr>
+        <w:lastRenderedPageBreak/>
+        <w:t>the students buy and</w:t>
       </w:r>
       <w:r>
         <w:rPr>
@@ -1110,7 +1178,433 @@
           <w:sz w:val="24"/>
           <w:szCs w:val="24"/>
         </w:rPr>
-        <w:t xml:space="preserve"> therefore the exact amount must be deposited.  If the </w:t>
+        <w:t xml:space="preserve"> therefore the exact amount must be deposited.  If the RFID is lost, a temporary </w:t>
+      </w:r>
+      <w:r>
+        <w:rPr>
+          <w:rFonts w:ascii="Times New Roman" w:eastAsia="Times New Roman" w:hAnsi="Times New Roman" w:cs="Times New Roman"/>
+          <w:sz w:val="24"/>
+          <w:szCs w:val="24"/>
+        </w:rPr>
+        <w:t xml:space="preserve">RFID </w:t>
+      </w:r>
+      <w:r>
+        <w:rPr>
+          <w:rFonts w:ascii="Times New Roman" w:eastAsia="Times New Roman" w:hAnsi="Times New Roman" w:cs="Times New Roman"/>
+          <w:sz w:val="24"/>
+          <w:szCs w:val="24"/>
+        </w:rPr>
+        <w:t>card, along with the student’s credit information, will be provided. The client is then obliged to return the temporary card as soon as the lost card is replaced.</w:t>
+      </w:r>
+      <w:r>
+        <w:rPr>
+          <w:rFonts w:ascii="Times New Roman" w:eastAsia="Times New Roman" w:hAnsi="Times New Roman" w:cs="Times New Roman"/>
+          <w:sz w:val="24"/>
+          <w:szCs w:val="24"/>
+        </w:rPr>
+        <w:t xml:space="preserve"> The administrator will then wipe out all the information in the temporary RFID card.</w:t>
+      </w:r>
+    </w:p>
+    <w:p>
+      <w:pPr>
+        <w:spacing w:line="480" w:lineRule="auto"/>
+        <w:ind w:firstLine="720"/>
+        <w:rPr>
+          <w:rFonts w:ascii="Times New Roman" w:eastAsia="Times New Roman" w:hAnsi="Times New Roman" w:cs="Times New Roman"/>
+          <w:sz w:val="24"/>
+          <w:szCs w:val="24"/>
+        </w:rPr>
+      </w:pPr>
+      <w:r>
+        <w:rPr>
+          <w:rFonts w:ascii="Times New Roman" w:eastAsia="Times New Roman" w:hAnsi="Times New Roman" w:cs="Times New Roman"/>
+          <w:sz w:val="24"/>
+          <w:szCs w:val="24"/>
+        </w:rPr>
+        <w:t>Every stor</w:t>
+      </w:r>
+      <w:r>
+        <w:rPr>
+          <w:rFonts w:ascii="Times New Roman" w:eastAsia="Times New Roman" w:hAnsi="Times New Roman" w:cs="Times New Roman"/>
+          <w:sz w:val="24"/>
+          <w:szCs w:val="24"/>
+        </w:rPr>
+        <w:t xml:space="preserve">e in the cafeteria has a </w:t>
+      </w:r>
+      <w:r>
+        <w:rPr>
+          <w:rFonts w:ascii="Times New Roman" w:eastAsia="Times New Roman" w:hAnsi="Times New Roman" w:cs="Times New Roman"/>
+          <w:sz w:val="24"/>
+          <w:szCs w:val="24"/>
+        </w:rPr>
+        <w:t>list of all the products</w:t>
+      </w:r>
+      <w:r>
+        <w:rPr>
+          <w:rFonts w:ascii="Times New Roman" w:eastAsia="Times New Roman" w:hAnsi="Times New Roman" w:cs="Times New Roman"/>
+          <w:sz w:val="24"/>
+          <w:szCs w:val="24"/>
+        </w:rPr>
+        <w:t xml:space="preserve"> that are being sold</w:t>
+      </w:r>
+      <w:r>
+        <w:rPr>
+          <w:rFonts w:ascii="Times New Roman" w:eastAsia="Times New Roman" w:hAnsi="Times New Roman" w:cs="Times New Roman"/>
+          <w:sz w:val="24"/>
+          <w:szCs w:val="24"/>
+        </w:rPr>
+        <w:t xml:space="preserve"> and each product item has a barcode</w:t>
+      </w:r>
+      <w:r>
+        <w:rPr>
+          <w:rFonts w:ascii="Times New Roman" w:eastAsia="Times New Roman" w:hAnsi="Times New Roman" w:cs="Times New Roman"/>
+          <w:sz w:val="24"/>
+          <w:szCs w:val="24"/>
+        </w:rPr>
+        <w:t>. Product lists</w:t>
+      </w:r>
+      <w:r>
+        <w:rPr>
+          <w:rFonts w:ascii="Times New Roman" w:eastAsia="Times New Roman" w:hAnsi="Times New Roman" w:cs="Times New Roman"/>
+          <w:sz w:val="24"/>
+          <w:szCs w:val="24"/>
+        </w:rPr>
+        <w:t xml:space="preserve">, </w:t>
+      </w:r>
+      <w:r>
+        <w:rPr>
+          <w:rFonts w:ascii="Times New Roman" w:eastAsia="Times New Roman" w:hAnsi="Times New Roman" w:cs="Times New Roman"/>
+          <w:sz w:val="24"/>
+          <w:szCs w:val="24"/>
+        </w:rPr>
+        <w:t>together with the number of purchased items,</w:t>
+      </w:r>
+      <w:r>
+        <w:rPr>
+          <w:rFonts w:ascii="Times New Roman" w:eastAsia="Times New Roman" w:hAnsi="Times New Roman" w:cs="Times New Roman"/>
+          <w:sz w:val="24"/>
+          <w:szCs w:val="24"/>
+        </w:rPr>
+        <w:t xml:space="preserve"> are then </w:t>
+      </w:r>
+      <w:r>
+        <w:rPr>
+          <w:rFonts w:ascii="Times New Roman" w:eastAsia="Times New Roman" w:hAnsi="Times New Roman" w:cs="Times New Roman"/>
+          <w:sz w:val="24"/>
+          <w:szCs w:val="24"/>
+        </w:rPr>
+        <w:t>stored in the cloud</w:t>
+      </w:r>
+      <w:r>
+        <w:rPr>
+          <w:rFonts w:ascii="Times New Roman" w:eastAsia="Times New Roman" w:hAnsi="Times New Roman" w:cs="Times New Roman"/>
+          <w:sz w:val="24"/>
+          <w:szCs w:val="24"/>
+        </w:rPr>
+        <w:t xml:space="preserve"> and monitored by the administrator. The administrator is the only person granted with access to the cloud</w:t>
+      </w:r>
+      <w:r>
+        <w:rPr>
+          <w:rFonts w:ascii="Times New Roman" w:eastAsia="Times New Roman" w:hAnsi="Times New Roman" w:cs="Times New Roman"/>
+          <w:sz w:val="24"/>
+          <w:szCs w:val="24"/>
+        </w:rPr>
+        <w:t>, along with the cancellation of purchases</w:t>
+      </w:r>
+      <w:r>
+        <w:rPr>
+          <w:rFonts w:ascii="Times New Roman" w:eastAsia="Times New Roman" w:hAnsi="Times New Roman" w:cs="Times New Roman"/>
+          <w:sz w:val="24"/>
+          <w:szCs w:val="24"/>
+        </w:rPr>
+        <w:t xml:space="preserve">. The vendors need to surrender to the administrator the product </w:t>
+      </w:r>
+      <w:r>
+        <w:rPr>
+          <w:rFonts w:ascii="Times New Roman" w:eastAsia="Times New Roman" w:hAnsi="Times New Roman" w:cs="Times New Roman"/>
+          <w:sz w:val="24"/>
+          <w:szCs w:val="24"/>
+        </w:rPr>
+        <w:t>to be sold</w:t>
+      </w:r>
+      <w:r>
+        <w:rPr>
+          <w:rFonts w:ascii="Times New Roman" w:eastAsia="Times New Roman" w:hAnsi="Times New Roman" w:cs="Times New Roman"/>
+          <w:sz w:val="24"/>
+          <w:szCs w:val="24"/>
+        </w:rPr>
+        <w:t xml:space="preserve"> so that the existing barcode will be saved to the system. If the product has no barcode, the administrator will generate it using the system. All these data</w:t>
+      </w:r>
+      <w:r>
+        <w:rPr>
+          <w:rFonts w:ascii="Times New Roman" w:eastAsia="Times New Roman" w:hAnsi="Times New Roman" w:cs="Times New Roman"/>
+          <w:sz w:val="24"/>
+          <w:szCs w:val="24"/>
+        </w:rPr>
+        <w:t xml:space="preserve"> will</w:t>
+      </w:r>
+      <w:r>
+        <w:rPr>
+          <w:rFonts w:ascii="Times New Roman" w:eastAsia="Times New Roman" w:hAnsi="Times New Roman" w:cs="Times New Roman"/>
+          <w:sz w:val="24"/>
+          <w:szCs w:val="24"/>
+        </w:rPr>
+        <w:t xml:space="preserve"> then</w:t>
+      </w:r>
+      <w:r>
+        <w:rPr>
+          <w:rFonts w:ascii="Times New Roman" w:eastAsia="Times New Roman" w:hAnsi="Times New Roman" w:cs="Times New Roman"/>
+          <w:sz w:val="24"/>
+          <w:szCs w:val="24"/>
+        </w:rPr>
+        <w:t xml:space="preserve"> be added to the store’s produc</w:t>
+      </w:r>
+      <w:r>
+        <w:rPr>
+          <w:rFonts w:ascii="Times New Roman" w:eastAsia="Times New Roman" w:hAnsi="Times New Roman" w:cs="Times New Roman"/>
+          <w:sz w:val="24"/>
+          <w:szCs w:val="24"/>
+        </w:rPr>
+        <w:t>t list in the cloud. The setup o</w:t>
+      </w:r>
+      <w:r>
+        <w:rPr>
+          <w:rFonts w:ascii="Times New Roman" w:eastAsia="Times New Roman" w:hAnsi="Times New Roman" w:cs="Times New Roman"/>
+          <w:sz w:val="24"/>
+          <w:szCs w:val="24"/>
+        </w:rPr>
+        <w:t>n the vendor side is a</w:t>
+      </w:r>
+      <w:r>
+        <w:rPr>
+          <w:rFonts w:ascii="Times New Roman" w:eastAsia="Times New Roman" w:hAnsi="Times New Roman" w:cs="Times New Roman"/>
+          <w:sz w:val="24"/>
+          <w:szCs w:val="24"/>
+        </w:rPr>
+        <w:t xml:space="preserve"> b</w:t>
+      </w:r>
+      <w:r>
+        <w:rPr>
+          <w:rFonts w:ascii="Times New Roman" w:eastAsia="Times New Roman" w:hAnsi="Times New Roman" w:cs="Times New Roman"/>
+          <w:sz w:val="24"/>
+          <w:szCs w:val="24"/>
+        </w:rPr>
+        <w:t>arcode scanner, a Near-field Communication (</w:t>
+      </w:r>
+      <w:r>
+        <w:rPr>
+          <w:rFonts w:ascii="Times New Roman" w:eastAsia="Times New Roman" w:hAnsi="Times New Roman" w:cs="Times New Roman"/>
+          <w:sz w:val="24"/>
+          <w:szCs w:val="24"/>
+        </w:rPr>
+        <w:t xml:space="preserve">NFC) device in </w:t>
+      </w:r>
+      <w:r>
+        <w:rPr>
+          <w:rFonts w:ascii="Times New Roman" w:eastAsia="Times New Roman" w:hAnsi="Times New Roman" w:cs="Times New Roman"/>
+          <w:sz w:val="24"/>
+          <w:szCs w:val="24"/>
+        </w:rPr>
+        <w:t>reader</w:t>
+      </w:r>
+      <w:r>
+        <w:rPr>
+          <w:rFonts w:ascii="Times New Roman" w:eastAsia="Times New Roman" w:hAnsi="Times New Roman" w:cs="Times New Roman"/>
+          <w:sz w:val="24"/>
+          <w:szCs w:val="24"/>
+        </w:rPr>
+        <w:t xml:space="preserve"> mode</w:t>
+      </w:r>
+      <w:r>
+        <w:rPr>
+          <w:rFonts w:ascii="Times New Roman" w:eastAsia="Times New Roman" w:hAnsi="Times New Roman" w:cs="Times New Roman"/>
+          <w:sz w:val="24"/>
+          <w:szCs w:val="24"/>
+        </w:rPr>
+        <w:t xml:space="preserve">, </w:t>
+      </w:r>
+      <w:r>
+        <w:rPr>
+          <w:rFonts w:ascii="Times New Roman" w:eastAsia="Times New Roman" w:hAnsi="Times New Roman" w:cs="Times New Roman"/>
+          <w:sz w:val="24"/>
+          <w:szCs w:val="24"/>
+        </w:rPr>
+        <w:t xml:space="preserve">and a </w:t>
+      </w:r>
+      <w:r>
+        <w:rPr>
+          <w:rFonts w:ascii="Times New Roman" w:hAnsi="Times New Roman" w:cs="Times New Roman"/>
+          <w:color w:val="000000"/>
+          <w:sz w:val="24"/>
+          <w:szCs w:val="24"/>
+          <w:shd w:val="clear" w:color="auto" w:fill="FFFFFF"/>
+        </w:rPr>
+        <w:t xml:space="preserve">Programmable Interface Controller </w:t>
+      </w:r>
+      <w:r>
+        <w:rPr>
+          <w:rFonts w:ascii="Times New Roman" w:hAnsi="Times New Roman" w:cs="Times New Roman"/>
+          <w:color w:val="000000"/>
+          <w:sz w:val="24"/>
+          <w:szCs w:val="24"/>
+          <w:shd w:val="clear" w:color="auto" w:fill="FFFFFF"/>
+        </w:rPr>
+        <w:t>(P</w:t>
+      </w:r>
+      <w:r>
+        <w:rPr>
+          <w:rFonts w:ascii="Times New Roman" w:eastAsia="Times New Roman" w:hAnsi="Times New Roman" w:cs="Times New Roman"/>
+          <w:sz w:val="24"/>
+          <w:szCs w:val="24"/>
+        </w:rPr>
+        <w:t>IC</w:t>
+      </w:r>
+      <w:r>
+        <w:rPr>
+          <w:rFonts w:ascii="Times New Roman" w:eastAsia="Times New Roman" w:hAnsi="Times New Roman" w:cs="Times New Roman"/>
+          <w:sz w:val="24"/>
+          <w:szCs w:val="24"/>
+        </w:rPr>
+        <w:t>)</w:t>
+      </w:r>
+      <w:r>
+        <w:rPr>
+          <w:rFonts w:ascii="Times New Roman" w:eastAsia="Times New Roman" w:hAnsi="Times New Roman" w:cs="Times New Roman"/>
+          <w:sz w:val="24"/>
+          <w:szCs w:val="24"/>
+        </w:rPr>
+        <w:t xml:space="preserve"> Microc</w:t>
+      </w:r>
+      <w:r>
+        <w:rPr>
+          <w:rFonts w:ascii="Times New Roman" w:eastAsia="Times New Roman" w:hAnsi="Times New Roman" w:cs="Times New Roman"/>
+          <w:sz w:val="24"/>
+          <w:szCs w:val="24"/>
+        </w:rPr>
+        <w:t>ontroller with a</w:t>
+      </w:r>
+      <w:r>
+        <w:rPr>
+          <w:rFonts w:ascii="Times New Roman" w:eastAsia="Times New Roman" w:hAnsi="Times New Roman" w:cs="Times New Roman"/>
+          <w:sz w:val="24"/>
+          <w:szCs w:val="24"/>
+        </w:rPr>
+        <w:t xml:space="preserve"> Liquid-crystal Display (LCD), 4x4 Keypad module and</w:t>
+      </w:r>
+      <w:r>
+        <w:rPr>
+          <w:rFonts w:ascii="Times New Roman" w:eastAsia="Times New Roman" w:hAnsi="Times New Roman" w:cs="Times New Roman"/>
+          <w:sz w:val="24"/>
+          <w:szCs w:val="24"/>
+        </w:rPr>
+        <w:t xml:space="preserve"> </w:t>
+      </w:r>
+      <w:r>
+        <w:rPr>
+          <w:rFonts w:ascii="Times New Roman" w:eastAsia="Times New Roman" w:hAnsi="Times New Roman" w:cs="Times New Roman"/>
+          <w:sz w:val="24"/>
+          <w:szCs w:val="24"/>
+        </w:rPr>
+        <w:t xml:space="preserve">ESP8266 </w:t>
+      </w:r>
+      <w:r>
+        <w:rPr>
+          <w:rFonts w:ascii="Times New Roman" w:eastAsia="Times New Roman" w:hAnsi="Times New Roman" w:cs="Times New Roman"/>
+          <w:sz w:val="24"/>
+          <w:szCs w:val="24"/>
+        </w:rPr>
+        <w:t>Wireless Fidelity (Wi-Fi) module</w:t>
+      </w:r>
+      <w:r>
+        <w:rPr>
+          <w:rFonts w:ascii="Times New Roman" w:eastAsia="Times New Roman" w:hAnsi="Times New Roman" w:cs="Times New Roman"/>
+          <w:sz w:val="24"/>
+          <w:szCs w:val="24"/>
+        </w:rPr>
+        <w:t xml:space="preserve"> that connects to the cloud. </w:t>
+      </w:r>
+    </w:p>
+    <w:p>
+      <w:pPr>
+        <w:spacing w:line="480" w:lineRule="auto"/>
+        <w:ind w:firstLine="720"/>
+        <w:rPr>
+          <w:rFonts w:ascii="Times New Roman" w:eastAsia="Times New Roman" w:hAnsi="Times New Roman" w:cs="Times New Roman"/>
+          <w:sz w:val="24"/>
+          <w:szCs w:val="24"/>
+        </w:rPr>
+      </w:pPr>
+      <w:r>
+        <w:rPr>
+          <w:rFonts w:ascii="Times New Roman" w:eastAsia="Times New Roman" w:hAnsi="Times New Roman" w:cs="Times New Roman"/>
+          <w:sz w:val="24"/>
+          <w:szCs w:val="24"/>
+        </w:rPr>
+        <w:t>The transaction method goes this way: first, the student picks a product to buy then the vendor will scan its barcode. The student will proceed to payment by tapping the RFID card on the NFC reader. After that</w:t>
+      </w:r>
+      <w:r>
+        <w:rPr>
+          <w:rFonts w:ascii="Times New Roman" w:eastAsia="Times New Roman" w:hAnsi="Times New Roman" w:cs="Times New Roman"/>
+          <w:sz w:val="24"/>
+          <w:szCs w:val="24"/>
+        </w:rPr>
+        <w:t>, the</w:t>
+      </w:r>
+      <w:r>
+        <w:rPr>
+          <w:rFonts w:ascii="Times New Roman" w:eastAsia="Times New Roman" w:hAnsi="Times New Roman" w:cs="Times New Roman"/>
+          <w:sz w:val="24"/>
+          <w:szCs w:val="24"/>
+        </w:rPr>
+        <w:t xml:space="preserve"> transaction is sent to the cloud, the</w:t>
+      </w:r>
+      <w:r>
+        <w:rPr>
+          <w:rFonts w:ascii="Times New Roman" w:eastAsia="Times New Roman" w:hAnsi="Times New Roman" w:cs="Times New Roman"/>
+          <w:sz w:val="24"/>
+          <w:szCs w:val="24"/>
+        </w:rPr>
+        <w:t>n</w:t>
+      </w:r>
+      <w:r>
+        <w:rPr>
+          <w:rFonts w:ascii="Times New Roman" w:eastAsia="Times New Roman" w:hAnsi="Times New Roman" w:cs="Times New Roman"/>
+          <w:sz w:val="24"/>
+          <w:szCs w:val="24"/>
+        </w:rPr>
+        <w:t xml:space="preserve"> </w:t>
+      </w:r>
+      <w:r>
+        <w:rPr>
+          <w:rFonts w:ascii="Times New Roman" w:eastAsia="Times New Roman" w:hAnsi="Times New Roman" w:cs="Times New Roman"/>
+          <w:sz w:val="24"/>
+          <w:szCs w:val="24"/>
+        </w:rPr>
+        <w:t xml:space="preserve">the </w:t>
+      </w:r>
+      <w:r>
+        <w:rPr>
+          <w:rFonts w:ascii="Times New Roman" w:eastAsia="Times New Roman" w:hAnsi="Times New Roman" w:cs="Times New Roman"/>
+          <w:sz w:val="24"/>
+          <w:szCs w:val="24"/>
+        </w:rPr>
+        <w:t xml:space="preserve">transaction of the student will reflect on the app given to the parents. The administrator monitors every transaction that is done in every store, including </w:t>
+      </w:r>
+      <w:r>
+        <w:rPr>
+          <w:rFonts w:ascii="Times New Roman" w:eastAsia="Times New Roman" w:hAnsi="Times New Roman" w:cs="Times New Roman"/>
+          <w:sz w:val="24"/>
+          <w:szCs w:val="24"/>
+        </w:rPr>
+        <w:t>their daily income. T</w:t>
+      </w:r>
+      <w:r>
+        <w:rPr>
+          <w:rFonts w:ascii="Times New Roman" w:eastAsia="Times New Roman" w:hAnsi="Times New Roman" w:cs="Times New Roman"/>
+          <w:sz w:val="24"/>
+          <w:szCs w:val="24"/>
+        </w:rPr>
+        <w:t xml:space="preserve">he </w:t>
       </w:r>
       <w:r>
         <w:rPr>
@@ -1119,417 +1613,7 @@
           <w:szCs w:val="24"/>
         </w:rPr>
         <w:lastRenderedPageBreak/>
-        <w:t xml:space="preserve">RFID is lost, a temporary </w:t>
-      </w:r>
-      <w:r>
-        <w:rPr>
-          <w:rFonts w:ascii="Times New Roman" w:eastAsia="Times New Roman" w:hAnsi="Times New Roman" w:cs="Times New Roman"/>
-          <w:sz w:val="24"/>
-          <w:szCs w:val="24"/>
-        </w:rPr>
-        <w:t xml:space="preserve">RFID </w:t>
-      </w:r>
-      <w:r>
-        <w:rPr>
-          <w:rFonts w:ascii="Times New Roman" w:eastAsia="Times New Roman" w:hAnsi="Times New Roman" w:cs="Times New Roman"/>
-          <w:sz w:val="24"/>
-          <w:szCs w:val="24"/>
-        </w:rPr>
-        <w:t>card, along with the student’s credit information, will be provided. The client is then obliged to return the temporary card as soon as the lost card is replaced.</w:t>
-      </w:r>
-      <w:r>
-        <w:rPr>
-          <w:rFonts w:ascii="Times New Roman" w:eastAsia="Times New Roman" w:hAnsi="Times New Roman" w:cs="Times New Roman"/>
-          <w:sz w:val="24"/>
-          <w:szCs w:val="24"/>
-        </w:rPr>
-        <w:t xml:space="preserve"> The administrator will then wipe out all the information in the temporary RFID card.</w:t>
-      </w:r>
-    </w:p>
-    <w:p>
-      <w:pPr>
-        <w:spacing w:line="480" w:lineRule="auto"/>
-        <w:ind w:firstLine="720"/>
-        <w:rPr>
-          <w:rFonts w:ascii="Times New Roman" w:eastAsia="Times New Roman" w:hAnsi="Times New Roman" w:cs="Times New Roman"/>
-          <w:sz w:val="24"/>
-          <w:szCs w:val="24"/>
-        </w:rPr>
-      </w:pPr>
-      <w:r>
-        <w:rPr>
-          <w:rFonts w:ascii="Times New Roman" w:eastAsia="Times New Roman" w:hAnsi="Times New Roman" w:cs="Times New Roman"/>
-          <w:sz w:val="24"/>
-          <w:szCs w:val="24"/>
-        </w:rPr>
-        <w:t>Every stor</w:t>
-      </w:r>
-      <w:r>
-        <w:rPr>
-          <w:rFonts w:ascii="Times New Roman" w:eastAsia="Times New Roman" w:hAnsi="Times New Roman" w:cs="Times New Roman"/>
-          <w:sz w:val="24"/>
-          <w:szCs w:val="24"/>
-        </w:rPr>
-        <w:t xml:space="preserve">e in the cafeteria has a </w:t>
-      </w:r>
-      <w:r>
-        <w:rPr>
-          <w:rFonts w:ascii="Times New Roman" w:eastAsia="Times New Roman" w:hAnsi="Times New Roman" w:cs="Times New Roman"/>
-          <w:sz w:val="24"/>
-          <w:szCs w:val="24"/>
-        </w:rPr>
-        <w:t>list of all the products</w:t>
-      </w:r>
-      <w:r>
-        <w:rPr>
-          <w:rFonts w:ascii="Times New Roman" w:eastAsia="Times New Roman" w:hAnsi="Times New Roman" w:cs="Times New Roman"/>
-          <w:sz w:val="24"/>
-          <w:szCs w:val="24"/>
-        </w:rPr>
-        <w:t xml:space="preserve"> that are being sold</w:t>
-      </w:r>
-      <w:r>
-        <w:rPr>
-          <w:rFonts w:ascii="Times New Roman" w:eastAsia="Times New Roman" w:hAnsi="Times New Roman" w:cs="Times New Roman"/>
-          <w:sz w:val="24"/>
-          <w:szCs w:val="24"/>
-        </w:rPr>
-        <w:t xml:space="preserve"> and each product item has a barcode</w:t>
-      </w:r>
-      <w:r>
-        <w:rPr>
-          <w:rFonts w:ascii="Times New Roman" w:eastAsia="Times New Roman" w:hAnsi="Times New Roman" w:cs="Times New Roman"/>
-          <w:sz w:val="24"/>
-          <w:szCs w:val="24"/>
-        </w:rPr>
-        <w:t>. Product lists</w:t>
-      </w:r>
-      <w:r>
-        <w:rPr>
-          <w:rFonts w:ascii="Times New Roman" w:eastAsia="Times New Roman" w:hAnsi="Times New Roman" w:cs="Times New Roman"/>
-          <w:sz w:val="24"/>
-          <w:szCs w:val="24"/>
-        </w:rPr>
-        <w:t xml:space="preserve">, </w:t>
-      </w:r>
-      <w:r>
-        <w:rPr>
-          <w:rFonts w:ascii="Times New Roman" w:eastAsia="Times New Roman" w:hAnsi="Times New Roman" w:cs="Times New Roman"/>
-          <w:sz w:val="24"/>
-          <w:szCs w:val="24"/>
-        </w:rPr>
-        <w:t>together with the number of purchased items,</w:t>
-      </w:r>
-      <w:r>
-        <w:rPr>
-          <w:rFonts w:ascii="Times New Roman" w:eastAsia="Times New Roman" w:hAnsi="Times New Roman" w:cs="Times New Roman"/>
-          <w:sz w:val="24"/>
-          <w:szCs w:val="24"/>
-        </w:rPr>
-        <w:t xml:space="preserve"> are then </w:t>
-      </w:r>
-      <w:r>
-        <w:rPr>
-          <w:rFonts w:ascii="Times New Roman" w:eastAsia="Times New Roman" w:hAnsi="Times New Roman" w:cs="Times New Roman"/>
-          <w:sz w:val="24"/>
-          <w:szCs w:val="24"/>
-        </w:rPr>
-        <w:t>stored in the cloud</w:t>
-      </w:r>
-      <w:r>
-        <w:rPr>
-          <w:rFonts w:ascii="Times New Roman" w:eastAsia="Times New Roman" w:hAnsi="Times New Roman" w:cs="Times New Roman"/>
-          <w:sz w:val="24"/>
-          <w:szCs w:val="24"/>
-        </w:rPr>
-        <w:t xml:space="preserve"> and monitored by the administrator. The administrator is the only person granted with access to the cloud</w:t>
-      </w:r>
-      <w:r>
-        <w:rPr>
-          <w:rFonts w:ascii="Times New Roman" w:eastAsia="Times New Roman" w:hAnsi="Times New Roman" w:cs="Times New Roman"/>
-          <w:sz w:val="24"/>
-          <w:szCs w:val="24"/>
-        </w:rPr>
-        <w:t>, along with the cancellation of purchases</w:t>
-      </w:r>
-      <w:r>
-        <w:rPr>
-          <w:rFonts w:ascii="Times New Roman" w:eastAsia="Times New Roman" w:hAnsi="Times New Roman" w:cs="Times New Roman"/>
-          <w:sz w:val="24"/>
-          <w:szCs w:val="24"/>
-        </w:rPr>
-        <w:t xml:space="preserve">. The vendors need to surrender to the administrator the product </w:t>
-      </w:r>
-      <w:r>
-        <w:rPr>
-          <w:rFonts w:ascii="Times New Roman" w:eastAsia="Times New Roman" w:hAnsi="Times New Roman" w:cs="Times New Roman"/>
-          <w:sz w:val="24"/>
-          <w:szCs w:val="24"/>
-        </w:rPr>
-        <w:t>to be sold</w:t>
-      </w:r>
-      <w:r>
-        <w:rPr>
-          <w:rFonts w:ascii="Times New Roman" w:eastAsia="Times New Roman" w:hAnsi="Times New Roman" w:cs="Times New Roman"/>
-          <w:sz w:val="24"/>
-          <w:szCs w:val="24"/>
-        </w:rPr>
-        <w:t xml:space="preserve"> so that the existing barcode will be saved to the system. If the product has no barcode, the administrator will generate it using the system. All these data</w:t>
-      </w:r>
-      <w:r>
-        <w:rPr>
-          <w:rFonts w:ascii="Times New Roman" w:eastAsia="Times New Roman" w:hAnsi="Times New Roman" w:cs="Times New Roman"/>
-          <w:sz w:val="24"/>
-          <w:szCs w:val="24"/>
-        </w:rPr>
-        <w:t xml:space="preserve"> will</w:t>
-      </w:r>
-      <w:r>
-        <w:rPr>
-          <w:rFonts w:ascii="Times New Roman" w:eastAsia="Times New Roman" w:hAnsi="Times New Roman" w:cs="Times New Roman"/>
-          <w:sz w:val="24"/>
-          <w:szCs w:val="24"/>
-        </w:rPr>
-        <w:t xml:space="preserve"> then</w:t>
-      </w:r>
-      <w:r>
-        <w:rPr>
-          <w:rFonts w:ascii="Times New Roman" w:eastAsia="Times New Roman" w:hAnsi="Times New Roman" w:cs="Times New Roman"/>
-          <w:sz w:val="24"/>
-          <w:szCs w:val="24"/>
-        </w:rPr>
-        <w:t xml:space="preserve"> be added to the store’s produc</w:t>
-      </w:r>
-      <w:r>
-        <w:rPr>
-          <w:rFonts w:ascii="Times New Roman" w:eastAsia="Times New Roman" w:hAnsi="Times New Roman" w:cs="Times New Roman"/>
-          <w:sz w:val="24"/>
-          <w:szCs w:val="24"/>
-        </w:rPr>
-        <w:t>t list in the cloud. The setup o</w:t>
-      </w:r>
-      <w:r>
-        <w:rPr>
-          <w:rFonts w:ascii="Times New Roman" w:eastAsia="Times New Roman" w:hAnsi="Times New Roman" w:cs="Times New Roman"/>
-          <w:sz w:val="24"/>
-          <w:szCs w:val="24"/>
-        </w:rPr>
-        <w:t>n the vendor side is a</w:t>
-      </w:r>
-      <w:r>
-        <w:rPr>
-          <w:rFonts w:ascii="Times New Roman" w:eastAsia="Times New Roman" w:hAnsi="Times New Roman" w:cs="Times New Roman"/>
-          <w:sz w:val="24"/>
-          <w:szCs w:val="24"/>
-        </w:rPr>
-        <w:t xml:space="preserve"> b</w:t>
-      </w:r>
-      <w:r>
-        <w:rPr>
-          <w:rFonts w:ascii="Times New Roman" w:eastAsia="Times New Roman" w:hAnsi="Times New Roman" w:cs="Times New Roman"/>
-          <w:sz w:val="24"/>
-          <w:szCs w:val="24"/>
-        </w:rPr>
-        <w:t>arcode scanner, a Near-field Communication (</w:t>
-      </w:r>
-      <w:r>
-        <w:rPr>
-          <w:rFonts w:ascii="Times New Roman" w:eastAsia="Times New Roman" w:hAnsi="Times New Roman" w:cs="Times New Roman"/>
-          <w:sz w:val="24"/>
-          <w:szCs w:val="24"/>
-        </w:rPr>
-        <w:t xml:space="preserve">NFC) device in </w:t>
-      </w:r>
-      <w:r>
-        <w:rPr>
-          <w:rFonts w:ascii="Times New Roman" w:eastAsia="Times New Roman" w:hAnsi="Times New Roman" w:cs="Times New Roman"/>
-          <w:sz w:val="24"/>
-          <w:szCs w:val="24"/>
-        </w:rPr>
-        <w:t>reader</w:t>
-      </w:r>
-      <w:r>
-        <w:rPr>
-          <w:rFonts w:ascii="Times New Roman" w:eastAsia="Times New Roman" w:hAnsi="Times New Roman" w:cs="Times New Roman"/>
-          <w:sz w:val="24"/>
-          <w:szCs w:val="24"/>
-        </w:rPr>
-        <w:t xml:space="preserve"> mode</w:t>
-      </w:r>
-      <w:r>
-        <w:rPr>
-          <w:rFonts w:ascii="Times New Roman" w:eastAsia="Times New Roman" w:hAnsi="Times New Roman" w:cs="Times New Roman"/>
-          <w:sz w:val="24"/>
-          <w:szCs w:val="24"/>
-        </w:rPr>
-        <w:t xml:space="preserve">, </w:t>
-      </w:r>
-      <w:r>
-        <w:rPr>
-          <w:rFonts w:ascii="Times New Roman" w:eastAsia="Times New Roman" w:hAnsi="Times New Roman" w:cs="Times New Roman"/>
-          <w:sz w:val="24"/>
-          <w:szCs w:val="24"/>
-        </w:rPr>
-        <w:t xml:space="preserve">and a </w:t>
-      </w:r>
-      <w:r>
-        <w:rPr>
-          <w:rFonts w:ascii="Times New Roman" w:hAnsi="Times New Roman" w:cs="Times New Roman"/>
-          <w:color w:val="000000"/>
-          <w:sz w:val="24"/>
-          <w:szCs w:val="24"/>
-          <w:shd w:val="clear" w:color="auto" w:fill="FFFFFF"/>
-        </w:rPr>
-        <w:t xml:space="preserve">Programmable Interface Controller </w:t>
-      </w:r>
-      <w:r>
-        <w:rPr>
-          <w:rFonts w:ascii="Times New Roman" w:hAnsi="Times New Roman" w:cs="Times New Roman"/>
-          <w:color w:val="000000"/>
-          <w:sz w:val="24"/>
-          <w:szCs w:val="24"/>
-          <w:shd w:val="clear" w:color="auto" w:fill="FFFFFF"/>
-        </w:rPr>
-        <w:t>(P</w:t>
-      </w:r>
-      <w:r>
-        <w:rPr>
-          <w:rFonts w:ascii="Times New Roman" w:eastAsia="Times New Roman" w:hAnsi="Times New Roman" w:cs="Times New Roman"/>
-          <w:sz w:val="24"/>
-          <w:szCs w:val="24"/>
-        </w:rPr>
-        <w:t>IC</w:t>
-      </w:r>
-      <w:r>
-        <w:rPr>
-          <w:rFonts w:ascii="Times New Roman" w:eastAsia="Times New Roman" w:hAnsi="Times New Roman" w:cs="Times New Roman"/>
-          <w:sz w:val="24"/>
-          <w:szCs w:val="24"/>
-        </w:rPr>
-        <w:t>)</w:t>
-      </w:r>
-      <w:r>
-        <w:rPr>
-          <w:rFonts w:ascii="Times New Roman" w:eastAsia="Times New Roman" w:hAnsi="Times New Roman" w:cs="Times New Roman"/>
-          <w:sz w:val="24"/>
-          <w:szCs w:val="24"/>
-        </w:rPr>
-        <w:t xml:space="preserve"> Microc</w:t>
-      </w:r>
-      <w:r>
-        <w:rPr>
-          <w:rFonts w:ascii="Times New Roman" w:eastAsia="Times New Roman" w:hAnsi="Times New Roman" w:cs="Times New Roman"/>
-          <w:sz w:val="24"/>
-          <w:szCs w:val="24"/>
-        </w:rPr>
-        <w:t>ontroller with a</w:t>
-      </w:r>
-      <w:r>
-        <w:rPr>
-          <w:rFonts w:ascii="Times New Roman" w:eastAsia="Times New Roman" w:hAnsi="Times New Roman" w:cs="Times New Roman"/>
-          <w:sz w:val="24"/>
-          <w:szCs w:val="24"/>
-        </w:rPr>
-        <w:t xml:space="preserve"> Liquid-crystal Display (LCD), 4x4 Keypad module and</w:t>
-      </w:r>
-      <w:r>
-        <w:rPr>
-          <w:rFonts w:ascii="Times New Roman" w:eastAsia="Times New Roman" w:hAnsi="Times New Roman" w:cs="Times New Roman"/>
-          <w:sz w:val="24"/>
-          <w:szCs w:val="24"/>
-        </w:rPr>
-        <w:t xml:space="preserve"> </w:t>
-      </w:r>
-      <w:r>
-        <w:rPr>
-          <w:rFonts w:ascii="Times New Roman" w:eastAsia="Times New Roman" w:hAnsi="Times New Roman" w:cs="Times New Roman"/>
-          <w:sz w:val="24"/>
-          <w:szCs w:val="24"/>
-        </w:rPr>
-        <w:t xml:space="preserve">ESP8266 </w:t>
-      </w:r>
-      <w:r>
-        <w:rPr>
-          <w:rFonts w:ascii="Times New Roman" w:eastAsia="Times New Roman" w:hAnsi="Times New Roman" w:cs="Times New Roman"/>
-          <w:sz w:val="24"/>
-          <w:szCs w:val="24"/>
-        </w:rPr>
-        <w:t>Wireless Fidelity (Wi-Fi) module</w:t>
-      </w:r>
-      <w:r>
-        <w:rPr>
-          <w:rFonts w:ascii="Times New Roman" w:eastAsia="Times New Roman" w:hAnsi="Times New Roman" w:cs="Times New Roman"/>
-          <w:sz w:val="24"/>
-          <w:szCs w:val="24"/>
-        </w:rPr>
-        <w:t xml:space="preserve"> that connects to the cloud. </w:t>
-      </w:r>
-    </w:p>
-    <w:p>
-      <w:pPr>
-        <w:spacing w:line="480" w:lineRule="auto"/>
-        <w:ind w:firstLine="720"/>
-        <w:rPr>
-          <w:rFonts w:ascii="Times New Roman" w:eastAsia="Times New Roman" w:hAnsi="Times New Roman" w:cs="Times New Roman"/>
-          <w:sz w:val="24"/>
-          <w:szCs w:val="24"/>
-        </w:rPr>
-      </w:pPr>
-      <w:r>
-        <w:rPr>
-          <w:rFonts w:ascii="Times New Roman" w:eastAsia="Times New Roman" w:hAnsi="Times New Roman" w:cs="Times New Roman"/>
-          <w:sz w:val="24"/>
-          <w:szCs w:val="24"/>
-        </w:rPr>
-        <w:t>The transaction method goes this way: first, the student picks a product to buy then the vendor will scan its barcode. The student will proceed to payment by tapping the RFID card on the NFC reader. After that</w:t>
-      </w:r>
-      <w:r>
-        <w:rPr>
-          <w:rFonts w:ascii="Times New Roman" w:eastAsia="Times New Roman" w:hAnsi="Times New Roman" w:cs="Times New Roman"/>
-          <w:sz w:val="24"/>
-          <w:szCs w:val="24"/>
-        </w:rPr>
-        <w:t>, the</w:t>
-      </w:r>
-      <w:r>
-        <w:rPr>
-          <w:rFonts w:ascii="Times New Roman" w:eastAsia="Times New Roman" w:hAnsi="Times New Roman" w:cs="Times New Roman"/>
-          <w:sz w:val="24"/>
-          <w:szCs w:val="24"/>
-        </w:rPr>
-        <w:t xml:space="preserve"> transaction is sent to the cloud, the</w:t>
-      </w:r>
-      <w:r>
-        <w:rPr>
-          <w:rFonts w:ascii="Times New Roman" w:eastAsia="Times New Roman" w:hAnsi="Times New Roman" w:cs="Times New Roman"/>
-          <w:sz w:val="24"/>
-          <w:szCs w:val="24"/>
-        </w:rPr>
-        <w:t>n</w:t>
-      </w:r>
-      <w:r>
-        <w:rPr>
-          <w:rFonts w:ascii="Times New Roman" w:eastAsia="Times New Roman" w:hAnsi="Times New Roman" w:cs="Times New Roman"/>
-          <w:sz w:val="24"/>
-          <w:szCs w:val="24"/>
-        </w:rPr>
-        <w:t xml:space="preserve"> transaction of the student will reflect on the app given to the parents. The administrator monitors every transaction that is done in every store, including </w:t>
-      </w:r>
-      <w:r>
-        <w:rPr>
-          <w:rFonts w:ascii="Times New Roman" w:eastAsia="Times New Roman" w:hAnsi="Times New Roman" w:cs="Times New Roman"/>
-          <w:sz w:val="24"/>
-          <w:szCs w:val="24"/>
-        </w:rPr>
-        <w:t>their daily income. T</w:t>
-      </w:r>
-      <w:r>
-        <w:rPr>
-          <w:rFonts w:ascii="Times New Roman" w:eastAsia="Times New Roman" w:hAnsi="Times New Roman" w:cs="Times New Roman"/>
-          <w:sz w:val="24"/>
-          <w:szCs w:val="24"/>
-        </w:rPr>
-        <w:t>he store can retrieve their liquidation reports from the administrator and claim their revenues. In redeeming the money, rents and other utilities are automatically deducted.</w:t>
+        <w:t>store can retrieve their liquidation reports from the administrator and claim their revenues. In redeeming the money, rents and other utilities are automatically deducted.</w:t>
       </w:r>
     </w:p>
     <w:p>
@@ -1576,7 +1660,6 @@
           <w:szCs w:val="24"/>
           <w:lang w:eastAsia="en-PH"/>
         </w:rPr>
-        <w:lastRenderedPageBreak/>
         <w:t xml:space="preserve">This design project will be </w:t>
       </w:r>
       <w:r>
@@ -1586,16 +1669,16 @@
           <w:szCs w:val="24"/>
           <w:lang w:eastAsia="en-PH"/>
         </w:rPr>
-        <w:t>significant to the following stakeholders</w:t>
-      </w:r>
-      <w:r>
-        <w:rPr>
-          <w:rFonts w:ascii="Times New Roman" w:eastAsia="Times New Roman" w:hAnsi="Times New Roman" w:cs="Times New Roman"/>
-          <w:sz w:val="24"/>
-          <w:szCs w:val="24"/>
-          <w:lang w:eastAsia="en-PH"/>
-        </w:rPr>
-        <w:t>:</w:t>
+        <w:t>significa</w:t>
+      </w:r>
+      <w:r>
+        <w:rPr>
+          <w:rFonts w:ascii="Times New Roman" w:eastAsia="Times New Roman" w:hAnsi="Times New Roman" w:cs="Times New Roman"/>
+          <w:sz w:val="24"/>
+          <w:szCs w:val="24"/>
+          <w:lang w:eastAsia="en-PH"/>
+        </w:rPr>
+        <w:t>nt to the following stakeholders:</w:t>
       </w:r>
     </w:p>
     <w:p>
@@ -1907,7 +1990,7 @@
           <w:szCs w:val="24"/>
           <w:lang w:eastAsia="en-PH"/>
         </w:rPr>
-        <w:t xml:space="preserve"> for the vendors since their transaction times will decrease and therefore increase the amount of customers each employee can accommodate at a time. This is because the payment will be automated, with the use of RFID and products </w:t>
+        <w:t xml:space="preserve"> for the vendors since their transaction times will decrease and therefore increase the amount of customers each employee can accommodate at a time. This is </w:t>
       </w:r>
       <w:r>
         <w:rPr>
@@ -1917,6 +2000,17 @@
           <w:szCs w:val="24"/>
           <w:lang w:eastAsia="en-PH"/>
         </w:rPr>
+        <w:lastRenderedPageBreak/>
+        <w:t xml:space="preserve">because the payment will be automated, with the use of RFID and products </w:t>
+      </w:r>
+      <w:r>
+        <w:rPr>
+          <w:rFonts w:ascii="Times New Roman" w:eastAsia="Times New Roman" w:hAnsi="Times New Roman" w:cs="Times New Roman"/>
+          <w:color w:val="000000"/>
+          <w:sz w:val="24"/>
+          <w:szCs w:val="24"/>
+          <w:lang w:eastAsia="en-PH"/>
+        </w:rPr>
         <w:t>have registered barcodes</w:t>
       </w:r>
       <w:r>
@@ -1957,18 +2051,7 @@
           <w:szCs w:val="24"/>
           <w:lang w:eastAsia="en-PH"/>
         </w:rPr>
-        <w:t xml:space="preserve"> manually </w:t>
-      </w:r>
-      <w:r>
-        <w:rPr>
-          <w:rFonts w:ascii="Times New Roman" w:eastAsia="Times New Roman" w:hAnsi="Times New Roman" w:cs="Times New Roman"/>
-          <w:color w:val="000000"/>
-          <w:sz w:val="24"/>
-          <w:szCs w:val="24"/>
-          <w:lang w:eastAsia="en-PH"/>
-        </w:rPr>
-        <w:lastRenderedPageBreak/>
-        <w:t>process the money through</w:t>
+        <w:t xml:space="preserve"> manually process the money through</w:t>
       </w:r>
       <w:r>
         <w:rPr>
@@ -2155,7 +2238,7 @@
           <w:szCs w:val="24"/>
           <w:lang w:eastAsia="en-PH"/>
         </w:rPr>
-        <w:t>utomation not only for convenience, but to introduce advanced systems and technol</w:t>
+        <w:t>utomation not only for convenience, but</w:t>
       </w:r>
       <w:r>
         <w:rPr>
@@ -2165,7 +2248,7 @@
           <w:szCs w:val="24"/>
           <w:lang w:eastAsia="en-PH"/>
         </w:rPr>
-        <w:t>ogies to the new students of the</w:t>
+        <w:t xml:space="preserve"> also</w:t>
       </w:r>
       <w:r>
         <w:rPr>
@@ -2175,7 +2258,47 @@
           <w:szCs w:val="24"/>
           <w:lang w:eastAsia="en-PH"/>
         </w:rPr>
-        <w:t xml:space="preserve"> University, which in return can make them interested in studying them as well.</w:t>
+        <w:t xml:space="preserve"> to introduce advanced systems and technol</w:t>
+      </w:r>
+      <w:r>
+        <w:rPr>
+          <w:rFonts w:ascii="Times New Roman" w:eastAsia="Times New Roman" w:hAnsi="Times New Roman" w:cs="Times New Roman"/>
+          <w:color w:val="000000"/>
+          <w:sz w:val="24"/>
+          <w:szCs w:val="24"/>
+          <w:lang w:eastAsia="en-PH"/>
+        </w:rPr>
+        <w:t xml:space="preserve">ogies to the </w:t>
+      </w:r>
+      <w:r>
+        <w:rPr>
+          <w:rFonts w:ascii="Times New Roman" w:eastAsia="Times New Roman" w:hAnsi="Times New Roman" w:cs="Times New Roman"/>
+          <w:color w:val="000000"/>
+          <w:sz w:val="24"/>
+          <w:szCs w:val="24"/>
+          <w:lang w:eastAsia="en-PH"/>
+        </w:rPr>
+        <w:t>students of the</w:t>
+      </w:r>
+      <w:r>
+        <w:rPr>
+          <w:rFonts w:ascii="Times New Roman" w:eastAsia="Times New Roman" w:hAnsi="Times New Roman" w:cs="Times New Roman"/>
+          <w:color w:val="000000"/>
+          <w:sz w:val="24"/>
+          <w:szCs w:val="24"/>
+          <w:lang w:eastAsia="en-PH"/>
+        </w:rPr>
+        <w:t xml:space="preserve"> University</w:t>
+      </w:r>
+      <w:r>
+        <w:rPr>
+          <w:rFonts w:ascii="Times New Roman" w:eastAsia="Times New Roman" w:hAnsi="Times New Roman" w:cs="Times New Roman"/>
+          <w:color w:val="000000"/>
+          <w:sz w:val="24"/>
+          <w:szCs w:val="24"/>
+          <w:lang w:eastAsia="en-PH"/>
+        </w:rPr>
+        <w:t>.</w:t>
       </w:r>
     </w:p>
     <w:p>
@@ -2224,6 +2347,14 @@
         </w:rPr>
         <w:t xml:space="preserve"> conceptually and operationally:</w:t>
       </w:r>
+      <w:r>
+        <w:rPr>
+          <w:rFonts w:ascii="Times New Roman" w:hAnsi="Times New Roman" w:cs="Times New Roman"/>
+          <w:sz w:val="24"/>
+          <w:szCs w:val="24"/>
+        </w:rPr>
+        <w:tab/>
+      </w:r>
     </w:p>
     <w:p>
       <w:pPr>
@@ -2238,14 +2369,6 @@
       <w:r>
         <w:rPr>
           <w:rFonts w:ascii="Times New Roman" w:hAnsi="Times New Roman" w:cs="Times New Roman"/>
-          <w:sz w:val="24"/>
-          <w:szCs w:val="24"/>
-        </w:rPr>
-        <w:tab/>
-      </w:r>
-      <w:r>
-        <w:rPr>
-          <w:rFonts w:ascii="Times New Roman" w:hAnsi="Times New Roman" w:cs="Times New Roman"/>
           <w:b/>
           <w:sz w:val="24"/>
           <w:szCs w:val="24"/>
@@ -2266,24 +2389,44 @@
           <w:sz w:val="24"/>
           <w:szCs w:val="24"/>
         </w:rPr>
-        <w:t xml:space="preserve">Mobile Apps can come preloaded on the mobile device as well as can be downloaded by users </w:t>
-      </w:r>
-      <w:r>
-        <w:rPr>
-          <w:rFonts w:ascii="Times New Roman" w:hAnsi="Times New Roman" w:cs="Times New Roman"/>
-          <w:sz w:val="24"/>
-          <w:szCs w:val="24"/>
-        </w:rPr>
-        <w:t>from</w:t>
-      </w:r>
-      <w:r>
-        <w:rPr>
-          <w:rFonts w:ascii="Times New Roman" w:hAnsi="Times New Roman" w:cs="Times New Roman"/>
-          <w:sz w:val="24"/>
-          <w:szCs w:val="24"/>
-        </w:rPr>
-        <w:t xml:space="preserve"> mobile App stores or the Internet. Moreover, mobile Apps usually help users by connecting them to Internet services more commonly accessed on desktop or notebook computer, or help them by making it easier to use the </w:t>
-      </w:r>
+        <w:t xml:space="preserve">A </w:t>
+      </w:r>
+      <w:r>
+        <w:rPr>
+          <w:rFonts w:ascii="Times New Roman" w:hAnsi="Times New Roman" w:cs="Times New Roman"/>
+          <w:bCs/>
+          <w:sz w:val="24"/>
+          <w:szCs w:val="24"/>
+        </w:rPr>
+        <w:t>mobile application</w:t>
+      </w:r>
+      <w:r>
+        <w:rPr>
+          <w:rFonts w:ascii="Times New Roman" w:hAnsi="Times New Roman" w:cs="Times New Roman"/>
+          <w:sz w:val="24"/>
+          <w:szCs w:val="24"/>
+        </w:rPr>
+        <w:t xml:space="preserve"> is a software program that is designed to run on specific hardware, namely mobile handheld computing devices such as tablets and </w:t>
+      </w:r>
+      <w:r>
+        <w:rPr>
+          <w:rFonts w:ascii="Times New Roman" w:hAnsi="Times New Roman" w:cs="Times New Roman"/>
+          <w:sz w:val="24"/>
+          <w:szCs w:val="24"/>
+        </w:rPr>
+        <w:t>smartphones. (Gloag, 2018)</w:t>
+      </w:r>
+    </w:p>
+    <w:p>
+      <w:pPr>
+        <w:spacing w:line="480" w:lineRule="auto"/>
+        <w:ind w:firstLine="720"/>
+        <w:rPr>
+          <w:rFonts w:ascii="Times New Roman" w:hAnsi="Times New Roman" w:cs="Times New Roman"/>
+          <w:sz w:val="24"/>
+          <w:szCs w:val="24"/>
+        </w:rPr>
+      </w:pPr>
       <w:r>
         <w:rPr>
           <w:rFonts w:ascii="Times New Roman" w:hAnsi="Times New Roman" w:cs="Times New Roman"/>
@@ -2291,49 +2434,6 @@
           <w:szCs w:val="24"/>
         </w:rPr>
         <w:lastRenderedPageBreak/>
-        <w:t>Internet on their portable devices.</w:t>
-      </w:r>
-      <w:r>
-        <w:rPr>
-          <w:rFonts w:ascii="Times New Roman" w:hAnsi="Times New Roman" w:cs="Times New Roman"/>
-          <w:sz w:val="24"/>
-          <w:szCs w:val="24"/>
-        </w:rPr>
-        <w:t xml:space="preserve"> </w:t>
-      </w:r>
-      <w:r>
-        <w:rPr>
-          <w:rFonts w:ascii="Times New Roman" w:hAnsi="Times New Roman" w:cs="Times New Roman"/>
-          <w:sz w:val="24"/>
-          <w:szCs w:val="24"/>
-        </w:rPr>
-        <w:t>It is a software application downloaded on a de</w:t>
-      </w:r>
-      <w:r>
-        <w:rPr>
-          <w:rFonts w:ascii="Times New Roman" w:hAnsi="Times New Roman" w:cs="Times New Roman"/>
-          <w:sz w:val="24"/>
-          <w:szCs w:val="24"/>
-        </w:rPr>
-        <w:t xml:space="preserve">vice for personal use by a user (Wang, 2013). </w:t>
-      </w:r>
-    </w:p>
-    <w:p>
-      <w:pPr>
-        <w:spacing w:line="480" w:lineRule="auto"/>
-        <w:ind w:firstLine="720"/>
-        <w:rPr>
-          <w:rFonts w:ascii="Times New Roman" w:hAnsi="Times New Roman" w:cs="Times New Roman"/>
-          <w:sz w:val="24"/>
-          <w:szCs w:val="24"/>
-        </w:rPr>
-      </w:pPr>
-      <w:r>
-        <w:rPr>
-          <w:rFonts w:ascii="Times New Roman" w:hAnsi="Times New Roman" w:cs="Times New Roman"/>
-          <w:sz w:val="24"/>
-          <w:szCs w:val="24"/>
-        </w:rPr>
         <w:t>In this study, it is the application provided to the parents of USLS – IS students for the monitoring of their children’s accounts.</w:t>
       </w:r>
       <w:r>
@@ -2491,7 +2591,7 @@
         </w:rPr>
         <w:t xml:space="preserve"> Conceptually, </w:t>
       </w:r>
-      <w:hyperlink r:id="rId7" w:tgtFrame="_blank" w:history="1">
+      <w:hyperlink r:id="rId8" w:tgtFrame="_blank" w:history="1">
         <w:r>
           <w:rPr>
             <w:rStyle w:val="Hyperlink"/>
@@ -2636,8 +2736,57 @@
           <w:szCs w:val="24"/>
           <w:u w:val="none"/>
         </w:rPr>
+        <w:t>Operationally, the NFC device in reader mode will be used as a means for the vendor to receive payment from the student. The student will his RFID card on this device to pay.</w:t>
+      </w:r>
+    </w:p>
+    <w:p>
+      <w:pPr>
+        <w:spacing w:line="480" w:lineRule="auto"/>
+        <w:ind w:firstLine="720"/>
+        <w:rPr>
+          <w:rFonts w:ascii="Times New Roman" w:hAnsi="Times New Roman" w:cs="Times New Roman"/>
+          <w:sz w:val="24"/>
+          <w:szCs w:val="24"/>
+          <w:shd w:val="clear" w:color="auto" w:fill="FFFFFF"/>
+        </w:rPr>
+      </w:pPr>
+      <w:r>
+        <w:rPr>
+          <w:rFonts w:ascii="Times New Roman" w:hAnsi="Times New Roman" w:cs="Times New Roman"/>
+          <w:b/>
+          <w:sz w:val="24"/>
+          <w:szCs w:val="24"/>
+          <w:shd w:val="clear" w:color="auto" w:fill="FFFFFF"/>
+        </w:rPr>
         <w:lastRenderedPageBreak/>
-        <w:t>Operationally, the NFC device in reader mode will be used as a means for the vendor to receive payment from the student. The student will his RFID card on this device to pay.</w:t>
+        <w:t>Programmable Interface Controller (PIC) Microcontroller</w:t>
+      </w:r>
+      <w:r>
+        <w:rPr>
+          <w:rFonts w:ascii="Times New Roman" w:hAnsi="Times New Roman" w:cs="Times New Roman"/>
+          <w:sz w:val="24"/>
+          <w:szCs w:val="24"/>
+          <w:shd w:val="clear" w:color="auto" w:fill="FFFFFF"/>
+        </w:rPr>
+        <w:t xml:space="preserve">.  </w:t>
+      </w:r>
+      <w:r>
+        <w:rPr>
+          <w:rFonts w:ascii="Times New Roman" w:hAnsi="Times New Roman"/>
+          <w:sz w:val="24"/>
+          <w:szCs w:val="24"/>
+          <w:shd w:val="clear" w:color="auto" w:fill="FFFFFF"/>
+        </w:rPr>
+        <w:t>PIC microcontrollers (</w:t>
+      </w:r>
+      <w:r>
+        <w:rPr>
+          <w:rFonts w:ascii="Times New Roman" w:hAnsi="Times New Roman" w:cs="Times New Roman"/>
+          <w:sz w:val="24"/>
+          <w:szCs w:val="24"/>
+          <w:shd w:val="clear" w:color="auto" w:fill="FFFFFF"/>
+        </w:rPr>
+        <w:t>Programmable Interface Controllers) are electronic circuits that can be programmed to carry out a vast range of tasks. They can be programmed to be timers or to control a production line and much more. They are found in most electronic devices such as alarm systems, computer control systems, phones, in fact almost any electronic device. (Ryan, 2017)</w:t>
       </w:r>
     </w:p>
     <w:p>
@@ -2654,39 +2803,65 @@
       <w:r>
         <w:rPr>
           <w:rFonts w:ascii="Times New Roman" w:hAnsi="Times New Roman" w:cs="Times New Roman"/>
-          <w:b/>
           <w:sz w:val="24"/>
           <w:szCs w:val="24"/>
           <w:shd w:val="clear" w:color="auto" w:fill="FFFFFF"/>
         </w:rPr>
-        <w:t>Programmable Interface Controller (PIC) Microcontroller</w:t>
-      </w:r>
-      <w:r>
-        <w:rPr>
-          <w:rFonts w:ascii="Times New Roman" w:hAnsi="Times New Roman" w:cs="Times New Roman"/>
-          <w:sz w:val="24"/>
-          <w:szCs w:val="24"/>
-          <w:shd w:val="clear" w:color="auto" w:fill="FFFFFF"/>
-        </w:rPr>
-        <w:t xml:space="preserve">.  </w:t>
-      </w:r>
-      <w:r>
-        <w:rPr>
-          <w:rFonts w:ascii="Times New Roman" w:hAnsi="Times New Roman"/>
-          <w:sz w:val="24"/>
-          <w:szCs w:val="24"/>
-          <w:shd w:val="clear" w:color="auto" w:fill="FFFFFF"/>
-        </w:rPr>
-        <w:t>PIC microcontrollers (</w:t>
-      </w:r>
-      <w:r>
-        <w:rPr>
-          <w:rFonts w:ascii="Times New Roman" w:hAnsi="Times New Roman" w:cs="Times New Roman"/>
-          <w:sz w:val="24"/>
-          <w:szCs w:val="24"/>
-          <w:shd w:val="clear" w:color="auto" w:fill="FFFFFF"/>
-        </w:rPr>
-        <w:t>Programmable Interface Controllers) are electronic circuits that can be programmed to carry out a vast range of tasks. They can be programmed to be timers or to control a production line and much more. They are found in most electronic devices such as alarm systems, computer control systems, phones, in fact almost any electronic device. (Ryan, 2017)</w:t>
+        <w:t xml:space="preserve">In this study, a PIC Microcontroller will be used in order to operate the vendor side of the SMART Payment System. </w:t>
+      </w:r>
+    </w:p>
+    <w:p>
+      <w:pPr>
+        <w:spacing w:line="480" w:lineRule="auto"/>
+        <w:rPr>
+          <w:rFonts w:ascii="Times New Roman" w:hAnsi="Times New Roman" w:cs="Times New Roman"/>
+          <w:sz w:val="24"/>
+          <w:szCs w:val="24"/>
+        </w:rPr>
+      </w:pPr>
+      <w:r>
+        <w:tab/>
+      </w:r>
+      <w:r>
+        <w:rPr>
+          <w:rFonts w:ascii="Times New Roman" w:hAnsi="Times New Roman" w:cs="Times New Roman"/>
+          <w:b/>
+          <w:sz w:val="24"/>
+          <w:szCs w:val="24"/>
+        </w:rPr>
+        <w:t>Radio-frequency Identification (RFID).</w:t>
+      </w:r>
+      <w:r>
+        <w:rPr>
+          <w:rFonts w:ascii="Times New Roman" w:hAnsi="Times New Roman" w:cs="Times New Roman"/>
+          <w:sz w:val="24"/>
+          <w:szCs w:val="24"/>
+        </w:rPr>
+        <w:t xml:space="preserve"> According to Liu, Lin and Hubbard</w:t>
+      </w:r>
+      <w:r>
+        <w:rPr>
+          <w:rFonts w:ascii="Times New Roman" w:hAnsi="Times New Roman" w:cs="Times New Roman"/>
+          <w:sz w:val="24"/>
+          <w:szCs w:val="24"/>
+        </w:rPr>
+        <w:t xml:space="preserve">, </w:t>
+      </w:r>
+      <w:r>
+        <w:rPr>
+          <w:rFonts w:ascii="Times New Roman" w:hAnsi="Times New Roman" w:cs="Times New Roman"/>
+          <w:sz w:val="24"/>
+          <w:szCs w:val="24"/>
+        </w:rPr>
+        <w:t>Radio Frequency Identification (RFID) is an advanced technology, which can be applied to automatic data identification,</w:t>
+      </w:r>
+      <w:r>
+        <w:rPr>
+          <w:rFonts w:ascii="Times New Roman" w:hAnsi="Times New Roman" w:cs="Times New Roman"/>
+          <w:sz w:val="24"/>
+          <w:szCs w:val="24"/>
+        </w:rPr>
+        <w:t xml:space="preserve"> acquisition and distribution. </w:t>
       </w:r>
     </w:p>
     <w:p>
@@ -2697,71 +2872,15 @@
           <w:rFonts w:ascii="Times New Roman" w:hAnsi="Times New Roman" w:cs="Times New Roman"/>
           <w:sz w:val="24"/>
           <w:szCs w:val="24"/>
-          <w:shd w:val="clear" w:color="auto" w:fill="FFFFFF"/>
-        </w:rPr>
-      </w:pPr>
-      <w:r>
-        <w:rPr>
-          <w:rFonts w:ascii="Times New Roman" w:hAnsi="Times New Roman" w:cs="Times New Roman"/>
-          <w:sz w:val="24"/>
-          <w:szCs w:val="24"/>
-          <w:shd w:val="clear" w:color="auto" w:fill="FFFFFF"/>
-        </w:rPr>
-        <w:t xml:space="preserve">In this study, a PIC Microcontroller will be used in order to operate the vendor side of the SMART Payment System. </w:t>
-      </w:r>
-    </w:p>
-    <w:p>
-      <w:pPr>
-        <w:spacing w:line="480" w:lineRule="auto"/>
-        <w:rPr>
-          <w:rFonts w:ascii="Times New Roman" w:hAnsi="Times New Roman" w:cs="Times New Roman"/>
-          <w:sz w:val="24"/>
-          <w:szCs w:val="24"/>
-        </w:rPr>
-      </w:pPr>
-      <w:r>
-        <w:tab/>
-      </w:r>
-      <w:r>
-        <w:rPr>
-          <w:rFonts w:ascii="Times New Roman" w:hAnsi="Times New Roman" w:cs="Times New Roman"/>
-          <w:b/>
-          <w:sz w:val="24"/>
-          <w:szCs w:val="24"/>
-        </w:rPr>
-        <w:t>Radio-frequency Identification (RFID).</w:t>
-      </w:r>
-      <w:r>
-        <w:rPr>
-          <w:rFonts w:ascii="Times New Roman" w:hAnsi="Times New Roman" w:cs="Times New Roman"/>
-          <w:sz w:val="24"/>
-          <w:szCs w:val="24"/>
-        </w:rPr>
-        <w:t xml:space="preserve"> According to Liu, Lin and Hubbard</w:t>
-      </w:r>
-      <w:r>
-        <w:rPr>
-          <w:rFonts w:ascii="Times New Roman" w:hAnsi="Times New Roman" w:cs="Times New Roman"/>
-          <w:sz w:val="24"/>
-          <w:szCs w:val="24"/>
-        </w:rPr>
-        <w:t xml:space="preserve">, </w:t>
-      </w:r>
-      <w:r>
-        <w:rPr>
-          <w:rFonts w:ascii="Times New Roman" w:hAnsi="Times New Roman" w:cs="Times New Roman"/>
-          <w:sz w:val="24"/>
-          <w:szCs w:val="24"/>
-        </w:rPr>
-        <w:t>Radio Frequency Identification (RFID) is an advanced technology, which can be applied to automatic data identification,</w:t>
-      </w:r>
-      <w:r>
-        <w:rPr>
-          <w:rFonts w:ascii="Times New Roman" w:hAnsi="Times New Roman" w:cs="Times New Roman"/>
-          <w:sz w:val="24"/>
-          <w:szCs w:val="24"/>
-        </w:rPr>
-        <w:t xml:space="preserve"> acquisition and distribution. </w:t>
+        </w:rPr>
+      </w:pPr>
+      <w:r>
+        <w:rPr>
+          <w:rFonts w:ascii="Times New Roman" w:hAnsi="Times New Roman" w:cs="Times New Roman"/>
+          <w:sz w:val="24"/>
+          <w:szCs w:val="24"/>
+        </w:rPr>
+        <w:t>In this study, RFID refers to the student’s ID that has been encoded with the student’s account information.</w:t>
       </w:r>
     </w:p>
     <w:p>
@@ -2777,25 +2896,6 @@
       <w:r>
         <w:rPr>
           <w:rFonts w:ascii="Times New Roman" w:hAnsi="Times New Roman" w:cs="Times New Roman"/>
-          <w:sz w:val="24"/>
-          <w:szCs w:val="24"/>
-        </w:rPr>
-        <w:t>In this study, RFID refers to the student’s ID that has been encoded with the student’s account information.</w:t>
-      </w:r>
-    </w:p>
-    <w:p>
-      <w:pPr>
-        <w:spacing w:line="480" w:lineRule="auto"/>
-        <w:ind w:firstLine="720"/>
-        <w:rPr>
-          <w:rFonts w:ascii="Times New Roman" w:hAnsi="Times New Roman" w:cs="Times New Roman"/>
-          <w:sz w:val="24"/>
-          <w:szCs w:val="24"/>
-        </w:rPr>
-      </w:pPr>
-      <w:r>
-        <w:rPr>
-          <w:rFonts w:ascii="Times New Roman" w:hAnsi="Times New Roman" w:cs="Times New Roman"/>
           <w:b/>
           <w:sz w:val="24"/>
           <w:szCs w:val="24"/>
@@ -2816,16 +2916,7 @@
           <w:sz w:val="24"/>
           <w:szCs w:val="24"/>
         </w:rPr>
-        <w:t xml:space="preserve">Smart Systems developments are ultimately driven by the application to user-level needs of individuals and society. They identify the key systems functionalities in the domains of sensing and actuation, interfaces, signal and cognitive processing, energy management and scavenging, communication and networking, and knowledge base to address those needs, some of which are general whereas others are specific for a particular application, and they marshal the most appropriate technologies </w:t>
-      </w:r>
-      <w:r>
-        <w:rPr>
-          <w:rFonts w:ascii="Times New Roman" w:hAnsi="Times New Roman" w:cs="Times New Roman"/>
-          <w:sz w:val="24"/>
-          <w:szCs w:val="24"/>
-        </w:rPr>
-        <w:lastRenderedPageBreak/>
-        <w:t xml:space="preserve">in combinations </w:t>
+        <w:t xml:space="preserve">Smart Systems developments are ultimately driven by the application to user-level needs of individuals and society. They identify the key systems functionalities in the domains of sensing and actuation, interfaces, signal and cognitive processing, energy management and scavenging, communication and networking, and knowledge base to address those needs, some of which are general whereas others are specific for a particular application, and they marshal the most appropriate technologies in combinations </w:t>
       </w:r>
       <w:r>
         <w:rPr>
@@ -2843,7 +2934,7 @@
         </w:rPr>
         <w:t xml:space="preserve">(Retrieved from: </w:t>
       </w:r>
-      <w:hyperlink r:id="rId8" w:history="1">
+      <w:hyperlink r:id="rId9" w:history="1">
         <w:r>
           <w:rPr>
             <w:rStyle w:val="Hyperlink"/>
@@ -2881,6 +2972,7 @@
           <w:sz w:val="24"/>
           <w:szCs w:val="24"/>
         </w:rPr>
+        <w:lastRenderedPageBreak/>
         <w:t>Operationally, a SMART System will be used as a payment scheme in this study. The researchers will be using RFID, Cloud Computing, and a Mobile App in automating the transactions.</w:t>
       </w:r>
     </w:p>
@@ -2986,7 +3078,72 @@
           <w:sz w:val="24"/>
           <w:szCs w:val="24"/>
         </w:rPr>
-        <w:t>Review of Related Studies</w:t>
+        <w:t>Review of Related Literature</w:t>
+      </w:r>
+      <w:bookmarkStart w:id="0" w:name="_GoBack"/>
+      <w:bookmarkEnd w:id="0"/>
+    </w:p>
+    <w:p>
+      <w:pPr>
+        <w:spacing w:line="480" w:lineRule="auto"/>
+        <w:rPr>
+          <w:rFonts w:ascii="Times New Roman" w:hAnsi="Times New Roman" w:cs="Times New Roman"/>
+          <w:sz w:val="24"/>
+          <w:szCs w:val="24"/>
+        </w:rPr>
+      </w:pPr>
+      <w:r>
+        <w:rPr>
+          <w:rFonts w:ascii="Times New Roman" w:hAnsi="Times New Roman" w:cs="Times New Roman"/>
+          <w:b/>
+          <w:sz w:val="24"/>
+          <w:szCs w:val="24"/>
+        </w:rPr>
+        <w:tab/>
+      </w:r>
+      <w:r>
+        <w:rPr>
+          <w:rFonts w:ascii="Times New Roman" w:hAnsi="Times New Roman" w:cs="Times New Roman"/>
+          <w:sz w:val="24"/>
+          <w:szCs w:val="24"/>
+        </w:rPr>
+        <w:t>This section discusses the d</w:t>
+      </w:r>
+      <w:r>
+        <w:rPr>
+          <w:rFonts w:ascii="Times New Roman" w:hAnsi="Times New Roman" w:cs="Times New Roman"/>
+          <w:sz w:val="24"/>
+          <w:szCs w:val="24"/>
+        </w:rPr>
+        <w:t>ifferent conceptual and research literature</w:t>
+      </w:r>
+      <w:r>
+        <w:rPr>
+          <w:rFonts w:ascii="Times New Roman" w:hAnsi="Times New Roman" w:cs="Times New Roman"/>
+          <w:sz w:val="24"/>
+          <w:szCs w:val="24"/>
+        </w:rPr>
+        <w:t xml:space="preserve"> that are related to the Development of SMART Payment System for USLS – IS Cafeteria.</w:t>
+      </w:r>
+    </w:p>
+    <w:p>
+      <w:pPr>
+        <w:spacing w:line="480" w:lineRule="auto"/>
+        <w:rPr>
+          <w:rFonts w:ascii="Times New Roman" w:hAnsi="Times New Roman" w:cs="Times New Roman"/>
+          <w:b/>
+          <w:sz w:val="24"/>
+          <w:szCs w:val="24"/>
+        </w:rPr>
+      </w:pPr>
+      <w:r>
+        <w:rPr>
+          <w:rFonts w:ascii="Times New Roman" w:hAnsi="Times New Roman" w:cs="Times New Roman"/>
+          <w:b/>
+          <w:sz w:val="24"/>
+          <w:szCs w:val="24"/>
+        </w:rPr>
+        <w:t>Systems and Methods for Individualized Customer Retail Services Using RFID Wristbands</w:t>
       </w:r>
     </w:p>
     <w:p>
@@ -3005,7 +3162,31 @@
           <w:sz w:val="24"/>
           <w:szCs w:val="24"/>
         </w:rPr>
-        <w:t>A study done by D. Herron, O. Castillo and R. Lewis in 2015, made use of an RFID bracelet, wristband or other ticketing medium having an embedded RFID chip to track a customer’s consumer behavior and provide incentives for using the bracelet like discounts. Customer information was gathered in real time and was used for marketing efforts in the current season, allowing the issuing organization to promote a specific game to a specific season ticket holder. A middleware then mediat</w:t>
+        <w:t xml:space="preserve">The study, </w:t>
+      </w:r>
+      <w:r>
+        <w:rPr>
+          <w:rFonts w:ascii="Times New Roman" w:hAnsi="Times New Roman" w:cs="Times New Roman"/>
+          <w:sz w:val="24"/>
+          <w:szCs w:val="24"/>
+        </w:rPr>
+        <w:t>done by D. Herron, O. Castillo an</w:t>
+      </w:r>
+      <w:r>
+        <w:rPr>
+          <w:rFonts w:ascii="Times New Roman" w:hAnsi="Times New Roman" w:cs="Times New Roman"/>
+          <w:sz w:val="24"/>
+          <w:szCs w:val="24"/>
+        </w:rPr>
+        <w:t>d R. Lewis in 2015,</w:t>
+      </w:r>
+      <w:r>
+        <w:rPr>
+          <w:rFonts w:ascii="Times New Roman" w:hAnsi="Times New Roman" w:cs="Times New Roman"/>
+          <w:sz w:val="24"/>
+          <w:szCs w:val="24"/>
+        </w:rPr>
+        <w:t xml:space="preserve"> made use of an RFID bracelet, wristband or other ticketing medium having an embedded RFID chip to track a customer’s consumer behavior and provide incentives for using the bracelet like discounts. Customer information was gathered in real time and was used for marketing efforts in the current season, allowing the issuing organization to promote a specific game to a specific season ticket holder. A middleware then mediat</w:t>
       </w:r>
       <w:r>
         <w:rPr>
@@ -3029,30 +3210,43 @@
         <w:spacing w:line="480" w:lineRule="auto"/>
         <w:ind w:firstLine="720"/>
         <w:rPr>
-          <w:rFonts w:ascii="Times New Roman" w:eastAsia="Times New Roman" w:hAnsi="Times New Roman" w:cs="Times New Roman"/>
-          <w:sz w:val="24"/>
-          <w:szCs w:val="24"/>
-          <w:lang w:eastAsia="en-PH"/>
-        </w:rPr>
-      </w:pPr>
-      <w:r>
-        <w:rPr>
-          <w:rFonts w:ascii="Times New Roman" w:eastAsia="Times New Roman" w:hAnsi="Times New Roman" w:cs="Times New Roman"/>
-          <w:sz w:val="24"/>
-          <w:szCs w:val="24"/>
-          <w:lang w:eastAsia="en-PH"/>
-        </w:rPr>
-        <w:t xml:space="preserve">In the study, Micropayment Design System Using Near Field Communication Technology (NFC), which was done in 2013, the researchers have designed a system for an e-canteen that uses NFC. In the design, the seller has an app that receives notifications from a vending machine when it has received money from the buyer via the NFC. Finally, a sales report can be generated after the transaction has been completed. The </w:t>
-      </w:r>
-      <w:r>
-        <w:rPr>
-          <w:rFonts w:ascii="Times New Roman" w:eastAsia="Times New Roman" w:hAnsi="Times New Roman" w:cs="Times New Roman"/>
+          <w:rFonts w:ascii="Times New Roman" w:hAnsi="Times New Roman" w:cs="Times New Roman"/>
+          <w:sz w:val="24"/>
+          <w:szCs w:val="24"/>
+        </w:rPr>
+      </w:pPr>
+    </w:p>
+    <w:p>
+      <w:pPr>
+        <w:spacing w:line="480" w:lineRule="auto"/>
+        <w:ind w:firstLine="720"/>
+        <w:rPr>
+          <w:rFonts w:ascii="Times New Roman" w:hAnsi="Times New Roman" w:cs="Times New Roman"/>
+          <w:sz w:val="24"/>
+          <w:szCs w:val="24"/>
+        </w:rPr>
+      </w:pPr>
+    </w:p>
+    <w:p>
+      <w:pPr>
+        <w:spacing w:line="480" w:lineRule="auto"/>
+        <w:rPr>
+          <w:rFonts w:ascii="Times New Roman" w:hAnsi="Times New Roman" w:cs="Times New Roman"/>
+          <w:b/>
+          <w:sz w:val="24"/>
+          <w:szCs w:val="24"/>
+        </w:rPr>
+      </w:pPr>
+      <w:r>
+        <w:rPr>
+          <w:rFonts w:ascii="Times New Roman" w:eastAsia="Times New Roman" w:hAnsi="Times New Roman" w:cs="Times New Roman"/>
+          <w:b/>
           <w:sz w:val="24"/>
           <w:szCs w:val="24"/>
           <w:lang w:eastAsia="en-PH"/>
         </w:rPr>
         <w:lastRenderedPageBreak/>
-        <w:t>researchers have pointed out that making cashless transactions can provide ease and eliminate transaction traffic. It also provides security and convenience since the user is not obliged to bring physical money.</w:t>
+        <w:t>Micropayment Design System Using Near Field Communication Technology (NFC)</w:t>
       </w:r>
     </w:p>
     <w:p>
@@ -3060,6 +3254,78 @@
         <w:spacing w:line="480" w:lineRule="auto"/>
         <w:ind w:firstLine="720"/>
         <w:rPr>
+          <w:rFonts w:ascii="Times New Roman" w:eastAsia="Times New Roman" w:hAnsi="Times New Roman" w:cs="Times New Roman"/>
+          <w:sz w:val="24"/>
+          <w:szCs w:val="24"/>
+          <w:lang w:eastAsia="en-PH"/>
+        </w:rPr>
+      </w:pPr>
+      <w:r>
+        <w:rPr>
+          <w:rFonts w:ascii="Times New Roman" w:eastAsia="Times New Roman" w:hAnsi="Times New Roman" w:cs="Times New Roman"/>
+          <w:sz w:val="24"/>
+          <w:szCs w:val="24"/>
+          <w:lang w:eastAsia="en-PH"/>
+        </w:rPr>
+        <w:t xml:space="preserve">In the study </w:t>
+      </w:r>
+      <w:r>
+        <w:rPr>
+          <w:rFonts w:ascii="Times New Roman" w:eastAsia="Times New Roman" w:hAnsi="Times New Roman" w:cs="Times New Roman"/>
+          <w:sz w:val="24"/>
+          <w:szCs w:val="24"/>
+          <w:lang w:eastAsia="en-PH"/>
+        </w:rPr>
+        <w:t>which was done in 2013, the researchers have designed a system for an e-canteen that uses NFC. In the design, the seller has an app that receives notifications from a vending machine when it has received money from the buyer via the NFC. Finally, a sales report can be generated after the transaction has been completed. The researchers have pointed out that making cashless transactions can provide ease and eliminate transaction traffic. It also provides security and convenience since the user is not obliged to bring physical money.</w:t>
+      </w:r>
+    </w:p>
+    <w:p>
+      <w:pPr>
+        <w:spacing w:line="480" w:lineRule="auto"/>
+        <w:rPr>
+          <w:rFonts w:ascii="Times New Roman" w:eastAsia="Times New Roman" w:hAnsi="Times New Roman" w:cs="Times New Roman"/>
+          <w:b/>
+          <w:sz w:val="24"/>
+          <w:szCs w:val="24"/>
+          <w:lang w:eastAsia="en-PH"/>
+        </w:rPr>
+      </w:pPr>
+      <w:r>
+        <w:rPr>
+          <w:rFonts w:ascii="Times New Roman" w:eastAsia="Times New Roman" w:hAnsi="Times New Roman" w:cs="Times New Roman"/>
+          <w:b/>
+          <w:sz w:val="24"/>
+          <w:szCs w:val="24"/>
+          <w:lang w:eastAsia="en-PH"/>
+        </w:rPr>
+        <w:t>Mobile Application for Monitoring and Managing Transactions Associated with Accounts Maintained at Financial Inst</w:t>
+      </w:r>
+      <w:r>
+        <w:rPr>
+          <w:rFonts w:ascii="Times New Roman" w:eastAsia="Times New Roman" w:hAnsi="Times New Roman" w:cs="Times New Roman"/>
+          <w:b/>
+          <w:sz w:val="24"/>
+          <w:szCs w:val="24"/>
+          <w:lang w:eastAsia="en-PH"/>
+        </w:rPr>
+        <w:t>it</w:t>
+      </w:r>
+      <w:r>
+        <w:rPr>
+          <w:rFonts w:ascii="Times New Roman" w:eastAsia="Times New Roman" w:hAnsi="Times New Roman" w:cs="Times New Roman"/>
+          <w:b/>
+          <w:sz w:val="24"/>
+          <w:szCs w:val="24"/>
+          <w:lang w:eastAsia="en-PH"/>
+        </w:rPr>
+        <w:t>utions</w:t>
+      </w:r>
+    </w:p>
+    <w:p>
+      <w:pPr>
+        <w:spacing w:line="480" w:lineRule="auto"/>
+        <w:ind w:firstLine="720"/>
+        <w:rPr>
           <w:rFonts w:ascii="Times New Roman" w:hAnsi="Times New Roman" w:cs="Times New Roman"/>
           <w:sz w:val="24"/>
           <w:szCs w:val="24"/>
@@ -3077,6 +3343,27 @@
     <w:p>
       <w:pPr>
         <w:spacing w:line="480" w:lineRule="auto"/>
+        <w:rPr>
+          <w:rFonts w:ascii="Times New Roman" w:hAnsi="Times New Roman" w:cs="Times New Roman"/>
+          <w:b/>
+          <w:sz w:val="24"/>
+          <w:szCs w:val="24"/>
+        </w:rPr>
+      </w:pPr>
+      <w:r>
+        <w:rPr>
+          <w:rFonts w:ascii="Times New Roman" w:hAnsi="Times New Roman" w:cs="Times New Roman"/>
+          <w:b/>
+          <w:sz w:val="24"/>
+          <w:szCs w:val="24"/>
+        </w:rPr>
+        <w:lastRenderedPageBreak/>
+        <w:t>Advantages and Challenges of Adopting Cloud Computing from an Enterprise Perspective</w:t>
+      </w:r>
+    </w:p>
+    <w:p>
+      <w:pPr>
+        <w:spacing w:line="480" w:lineRule="auto"/>
         <w:ind w:firstLine="720"/>
         <w:rPr>
           <w:rFonts w:ascii="Times New Roman" w:hAnsi="Times New Roman" w:cs="Times New Roman"/>
@@ -3189,67 +3476,80 @@
           <w:sz w:val="24"/>
           <w:szCs w:val="24"/>
         </w:rPr>
-        <w:t xml:space="preserve">. It gets worse as the scope gets wider. Companies worldwide actually gave interest to this new platform but </w:t>
-      </w:r>
-      <w:r>
-        <w:rPr>
-          <w:rFonts w:ascii="Times New Roman" w:hAnsi="Times New Roman" w:cs="Times New Roman"/>
+        <w:t>. It gets worse as the scope gets wider. Companies worldwide actually gave interest to this new platform but questioned if it’s worth getting into. Some companies tried adapting this new platform because it’s the new trend or a new technological discovery. But some are hesitant fearing data exposure or that people may gain unauthorized access to their data since data are sent over the Internet. The study discussed that those 2 cases are examples of companies that aren’t fully informed of the new platform. Companies tried adapting to</w:t>
+      </w:r>
+      <w:r>
+        <w:rPr>
+          <w:rFonts w:ascii="Times New Roman" w:hAnsi="Times New Roman" w:cs="Times New Roman"/>
+          <w:sz w:val="24"/>
+          <w:szCs w:val="24"/>
+        </w:rPr>
+        <w:t xml:space="preserve"> it because it’s new, but these companies have not been informed or do no</w:t>
+      </w:r>
+      <w:r>
+        <w:rPr>
+          <w:rFonts w:ascii="Times New Roman" w:hAnsi="Times New Roman" w:cs="Times New Roman"/>
+          <w:sz w:val="24"/>
+          <w:szCs w:val="24"/>
+        </w:rPr>
+        <w:t>t know the full capacity of what can be done with it. Others are hesitant due to data security concerns, even though it actually may be safer than other method</w:t>
+      </w:r>
+      <w:r>
+        <w:rPr>
+          <w:rFonts w:ascii="Times New Roman" w:hAnsi="Times New Roman" w:cs="Times New Roman"/>
+          <w:sz w:val="24"/>
+          <w:szCs w:val="24"/>
+        </w:rPr>
+        <w:t>s. T</w:t>
+      </w:r>
+      <w:r>
+        <w:rPr>
+          <w:rFonts w:ascii="Times New Roman" w:hAnsi="Times New Roman" w:cs="Times New Roman"/>
+          <w:sz w:val="24"/>
+          <w:szCs w:val="24"/>
+        </w:rPr>
+        <w:t>his new platform could lead to more technological developments and advancements in the future.</w:t>
+      </w:r>
+    </w:p>
+    <w:p>
+      <w:pPr>
+        <w:spacing w:line="480" w:lineRule="auto"/>
+        <w:ind w:firstLine="720"/>
+        <w:rPr>
+          <w:rFonts w:ascii="Times New Roman" w:hAnsi="Times New Roman" w:cs="Times New Roman"/>
+          <w:sz w:val="24"/>
+          <w:szCs w:val="24"/>
+        </w:rPr>
+      </w:pPr>
+    </w:p>
+    <w:p>
+      <w:pPr>
+        <w:spacing w:line="480" w:lineRule="auto"/>
+        <w:ind w:firstLine="720"/>
+        <w:rPr>
+          <w:rFonts w:ascii="Times New Roman" w:hAnsi="Times New Roman" w:cs="Times New Roman"/>
+          <w:sz w:val="24"/>
+          <w:szCs w:val="24"/>
+        </w:rPr>
+      </w:pPr>
+    </w:p>
+    <w:p>
+      <w:pPr>
+        <w:spacing w:line="480" w:lineRule="auto"/>
+        <w:rPr>
+          <w:rFonts w:ascii="Times New Roman" w:hAnsi="Times New Roman" w:cs="Times New Roman"/>
+          <w:sz w:val="24"/>
+          <w:szCs w:val="24"/>
+        </w:rPr>
+      </w:pPr>
+      <w:r>
+        <w:rPr>
+          <w:rFonts w:ascii="Times New Roman" w:hAnsi="Times New Roman" w:cs="Times New Roman"/>
+          <w:b/>
           <w:sz w:val="24"/>
           <w:szCs w:val="24"/>
         </w:rPr>
         <w:lastRenderedPageBreak/>
-        <w:t>questioned if it’s worth getting into. Some companies tried adapting this new platform because it’s the new trend or a new technological discovery. But some are hesitant fearing data exposure or that people may gain unauthorized access to their data since data are sent over the Internet. The study discussed that those 2 cases are examples of companies that aren’t fully informed of the new platform. Companies tried adapting to</w:t>
-      </w:r>
-      <w:r>
-        <w:rPr>
-          <w:rFonts w:ascii="Times New Roman" w:hAnsi="Times New Roman" w:cs="Times New Roman"/>
-          <w:sz w:val="24"/>
-          <w:szCs w:val="24"/>
-        </w:rPr>
-        <w:t xml:space="preserve"> it because it’s new, but these companies have not been informed or do no</w:t>
-      </w:r>
-      <w:r>
-        <w:rPr>
-          <w:rFonts w:ascii="Times New Roman" w:hAnsi="Times New Roman" w:cs="Times New Roman"/>
-          <w:sz w:val="24"/>
-          <w:szCs w:val="24"/>
-        </w:rPr>
-        <w:t>t know the full capacity of what can be done with it. Others are hesitant due to data security concerns, even though it actually may be safer than other method</w:t>
-      </w:r>
-      <w:r>
-        <w:rPr>
-          <w:rFonts w:ascii="Times New Roman" w:hAnsi="Times New Roman" w:cs="Times New Roman"/>
-          <w:sz w:val="24"/>
-          <w:szCs w:val="24"/>
-        </w:rPr>
-        <w:t>s. T</w:t>
-      </w:r>
-      <w:r>
-        <w:rPr>
-          <w:rFonts w:ascii="Times New Roman" w:hAnsi="Times New Roman" w:cs="Times New Roman"/>
-          <w:sz w:val="24"/>
-          <w:szCs w:val="24"/>
-        </w:rPr>
-        <w:t>his new platform could lead to more technological developments and advancements in the future.</w:t>
-      </w:r>
-    </w:p>
-    <w:p>
-      <w:pPr>
-        <w:spacing w:line="480" w:lineRule="auto"/>
-        <w:rPr>
-          <w:rFonts w:ascii="Times New Roman" w:hAnsi="Times New Roman" w:cs="Times New Roman"/>
-          <w:b/>
-          <w:sz w:val="24"/>
-          <w:szCs w:val="24"/>
-        </w:rPr>
-      </w:pPr>
-      <w:r>
-        <w:rPr>
-          <w:rFonts w:ascii="Times New Roman" w:hAnsi="Times New Roman" w:cs="Times New Roman"/>
-          <w:b/>
-          <w:sz w:val="24"/>
-          <w:szCs w:val="24"/>
-        </w:rPr>
         <w:t>Synthesis</w:t>
       </w:r>
     </w:p>
@@ -3284,8 +3584,131 @@
     </w:p>
     <w:p>
       <w:pPr>
-        <w:spacing w:line="480" w:lineRule="auto"/>
-        <w:jc w:val="center"/>
+        <w:tabs>
+          <w:tab w:val="center" w:pos="4320"/>
+          <w:tab w:val="left" w:pos="6585"/>
+        </w:tabs>
+        <w:spacing w:line="480" w:lineRule="auto"/>
+        <w:rPr>
+          <w:rFonts w:ascii="Times New Roman" w:hAnsi="Times New Roman" w:cs="Times New Roman"/>
+          <w:b/>
+          <w:sz w:val="24"/>
+          <w:szCs w:val="24"/>
+        </w:rPr>
+      </w:pPr>
+    </w:p>
+    <w:p>
+      <w:pPr>
+        <w:tabs>
+          <w:tab w:val="center" w:pos="4320"/>
+          <w:tab w:val="left" w:pos="6585"/>
+        </w:tabs>
+        <w:spacing w:line="480" w:lineRule="auto"/>
+        <w:rPr>
+          <w:rFonts w:ascii="Times New Roman" w:hAnsi="Times New Roman" w:cs="Times New Roman"/>
+          <w:b/>
+          <w:sz w:val="24"/>
+          <w:szCs w:val="24"/>
+        </w:rPr>
+      </w:pPr>
+    </w:p>
+    <w:p>
+      <w:pPr>
+        <w:tabs>
+          <w:tab w:val="center" w:pos="4320"/>
+          <w:tab w:val="left" w:pos="6585"/>
+        </w:tabs>
+        <w:spacing w:line="480" w:lineRule="auto"/>
+        <w:rPr>
+          <w:rFonts w:ascii="Times New Roman" w:hAnsi="Times New Roman" w:cs="Times New Roman"/>
+          <w:b/>
+          <w:sz w:val="24"/>
+          <w:szCs w:val="24"/>
+        </w:rPr>
+      </w:pPr>
+    </w:p>
+    <w:p>
+      <w:pPr>
+        <w:tabs>
+          <w:tab w:val="center" w:pos="4320"/>
+          <w:tab w:val="left" w:pos="6585"/>
+        </w:tabs>
+        <w:spacing w:line="480" w:lineRule="auto"/>
+        <w:rPr>
+          <w:rFonts w:ascii="Times New Roman" w:hAnsi="Times New Roman" w:cs="Times New Roman"/>
+          <w:b/>
+          <w:sz w:val="24"/>
+          <w:szCs w:val="24"/>
+        </w:rPr>
+      </w:pPr>
+    </w:p>
+    <w:p>
+      <w:pPr>
+        <w:tabs>
+          <w:tab w:val="center" w:pos="4320"/>
+          <w:tab w:val="left" w:pos="6585"/>
+        </w:tabs>
+        <w:spacing w:line="480" w:lineRule="auto"/>
+        <w:rPr>
+          <w:rFonts w:ascii="Times New Roman" w:hAnsi="Times New Roman" w:cs="Times New Roman"/>
+          <w:b/>
+          <w:sz w:val="24"/>
+          <w:szCs w:val="24"/>
+        </w:rPr>
+      </w:pPr>
+    </w:p>
+    <w:p>
+      <w:pPr>
+        <w:tabs>
+          <w:tab w:val="center" w:pos="4320"/>
+          <w:tab w:val="left" w:pos="6585"/>
+        </w:tabs>
+        <w:spacing w:line="480" w:lineRule="auto"/>
+        <w:rPr>
+          <w:rFonts w:ascii="Times New Roman" w:hAnsi="Times New Roman" w:cs="Times New Roman"/>
+          <w:b/>
+          <w:sz w:val="24"/>
+          <w:szCs w:val="24"/>
+        </w:rPr>
+      </w:pPr>
+    </w:p>
+    <w:p>
+      <w:pPr>
+        <w:tabs>
+          <w:tab w:val="center" w:pos="4320"/>
+          <w:tab w:val="left" w:pos="6585"/>
+        </w:tabs>
+        <w:spacing w:line="480" w:lineRule="auto"/>
+        <w:rPr>
+          <w:rFonts w:ascii="Times New Roman" w:hAnsi="Times New Roman" w:cs="Times New Roman"/>
+          <w:b/>
+          <w:sz w:val="24"/>
+          <w:szCs w:val="24"/>
+        </w:rPr>
+      </w:pPr>
+    </w:p>
+    <w:p>
+      <w:pPr>
+        <w:tabs>
+          <w:tab w:val="center" w:pos="4320"/>
+          <w:tab w:val="left" w:pos="6585"/>
+        </w:tabs>
+        <w:spacing w:line="480" w:lineRule="auto"/>
+        <w:rPr>
+          <w:rFonts w:ascii="Times New Roman" w:hAnsi="Times New Roman" w:cs="Times New Roman"/>
+          <w:b/>
+          <w:sz w:val="24"/>
+          <w:szCs w:val="24"/>
+        </w:rPr>
+      </w:pPr>
+    </w:p>
+    <w:p>
+      <w:pPr>
+        <w:tabs>
+          <w:tab w:val="center" w:pos="4320"/>
+          <w:tab w:val="left" w:pos="6585"/>
+        </w:tabs>
+        <w:spacing w:line="480" w:lineRule="auto"/>
         <w:rPr>
           <w:rFonts w:ascii="Times New Roman" w:hAnsi="Times New Roman" w:cs="Times New Roman"/>
           <w:b/>
@@ -3301,7 +3724,40 @@
           <w:szCs w:val="24"/>
         </w:rPr>
         <w:lastRenderedPageBreak/>
+        <w:tab/>
+      </w:r>
+      <w:r>
+        <w:rPr>
+          <w:rFonts w:ascii="Times New Roman" w:hAnsi="Times New Roman" w:cs="Times New Roman"/>
+          <w:b/>
+          <w:sz w:val="24"/>
+          <w:szCs w:val="24"/>
+        </w:rPr>
         <w:t>MATERIALS AND METHODS</w:t>
+      </w:r>
+    </w:p>
+    <w:p>
+      <w:pPr>
+        <w:tabs>
+          <w:tab w:val="center" w:pos="4320"/>
+          <w:tab w:val="left" w:pos="6585"/>
+        </w:tabs>
+        <w:spacing w:line="480" w:lineRule="auto"/>
+        <w:rPr>
+          <w:rFonts w:ascii="Times New Roman" w:hAnsi="Times New Roman" w:cs="Times New Roman"/>
+          <w:b/>
+          <w:sz w:val="24"/>
+          <w:szCs w:val="24"/>
+        </w:rPr>
+      </w:pPr>
+      <w:r>
+        <w:rPr>
+          <w:rFonts w:ascii="Times New Roman" w:hAnsi="Times New Roman" w:cs="Times New Roman"/>
+          <w:b/>
+          <w:sz w:val="24"/>
+          <w:szCs w:val="24"/>
+        </w:rPr>
+        <w:tab/>
       </w:r>
     </w:p>
     <w:p>
@@ -3449,7 +3905,7 @@
           <w:sz w:val="24"/>
           <w:szCs w:val="24"/>
         </w:rPr>
-        <w:t xml:space="preserve">. There are a lot of test cases to be considered in this project. First is the ability of the RFID to store the student’s information and its readability when tapped on the NFC reader. Next, the functionality of the app, whether it updates in real time or if the features work exactly as planned. The functionality of the kiosk must also be tested along </w:t>
+        <w:t xml:space="preserve">. There are a lot of test cases to be considered in this project. First is the ability of the RFID to store the student’s information and its readability when tapped on the NFC reader. Next, the functionality of the app, whether it updates in real time or if the </w:t>
       </w:r>
       <w:r>
         <w:rPr>
@@ -3458,7 +3914,7 @@
           <w:szCs w:val="24"/>
         </w:rPr>
         <w:lastRenderedPageBreak/>
-        <w:t>with the operability of the vendor’s system. The overall network of the system will be tested as well.</w:t>
+        <w:t>features work exactly as planned. The functionality of the kiosk must also be tested along with the operability of the vendor’s system. The overall network of the system will be tested as well.</w:t>
       </w:r>
     </w:p>
     <w:p>
@@ -3649,7 +4105,8 @@
           <w:szCs w:val="24"/>
         </w:rPr>
         <w:sectPr>
-          <w:headerReference w:type="default" r:id="rId9"/>
+          <w:headerReference w:type="default" r:id="rId10"/>
+          <w:headerReference w:type="first" r:id="rId11"/>
           <w:pgSz w:w="12240" w:h="15840"/>
           <w:pgMar w:top="1440" w:right="1440" w:bottom="1440" w:left="2160" w:header="709" w:footer="709" w:gutter="0"/>
           <w:pgNumType w:start="0"/>
@@ -3682,8 +4139,8 @@
         </w:rPr>
         <w:drawing>
           <wp:inline distT="0" distB="0" distL="0" distR="0" wp14:anchorId="6D27CE25" wp14:editId="2B1C598E">
-            <wp:extent cx="2493818" cy="1781175"/>
-            <wp:effectExtent l="0" t="0" r="1905" b="0"/>
+            <wp:extent cx="2267107" cy="1619250"/>
+            <wp:effectExtent l="0" t="0" r="0" b="0"/>
             <wp:docPr id="3" name="Picture 3"/>
             <wp:cNvGraphicFramePr>
               <a:graphicFrameLocks xmlns:a="http://schemas.openxmlformats.org/drawingml/2006/main" noChangeAspect="1"/>
@@ -3696,7 +4153,7 @@
                     <pic:cNvPicPr/>
                   </pic:nvPicPr>
                   <pic:blipFill>
-                    <a:blip r:embed="rId10" cstate="print">
+                    <a:blip r:embed="rId12" cstate="print">
                       <a:extLst>
                         <a:ext uri="{28A0092B-C50C-407E-A947-70E740481C1C}">
                           <a14:useLocalDpi xmlns:a14="http://schemas.microsoft.com/office/drawing/2010/main" val="0"/>
@@ -3710,7 +4167,7 @@
                   <pic:spPr>
                     <a:xfrm>
                       <a:off x="0" y="0"/>
-                      <a:ext cx="2518468" cy="1798781"/>
+                      <a:ext cx="2291686" cy="1636805"/>
                     </a:xfrm>
                     <a:prstGeom prst="rect">
                       <a:avLst/>
@@ -3747,7 +4204,30 @@
           <w:sz w:val="24"/>
           <w:szCs w:val="24"/>
         </w:rPr>
-        <w:tab/>
+        <w:t>.1</w:t>
+      </w:r>
+      <w:r>
+        <w:rPr>
+          <w:rFonts w:ascii="Times New Roman" w:hAnsi="Times New Roman" w:cs="Times New Roman"/>
+          <w:sz w:val="24"/>
+          <w:szCs w:val="24"/>
+        </w:rPr>
+        <w:t>.</w:t>
+      </w:r>
+      <w:r>
+        <w:rPr>
+          <w:rFonts w:ascii="Times New Roman" w:hAnsi="Times New Roman" w:cs="Times New Roman"/>
+          <w:sz w:val="24"/>
+          <w:szCs w:val="24"/>
+        </w:rPr>
+        <w:t xml:space="preserve"> </w:t>
+      </w:r>
+      <w:r>
+        <w:rPr>
+          <w:rFonts w:ascii="Times New Roman" w:hAnsi="Times New Roman" w:cs="Times New Roman"/>
+          <w:sz w:val="24"/>
+          <w:szCs w:val="24"/>
+        </w:rPr>
         <w:t>Loading Kiosk System Design</w:t>
       </w:r>
     </w:p>
@@ -3774,7 +4254,7 @@
         </w:rPr>
         <w:drawing>
           <wp:inline distT="0" distB="0" distL="0" distR="0" wp14:anchorId="79A456A7" wp14:editId="309D3C1B">
-            <wp:extent cx="2427138" cy="1733550"/>
+            <wp:extent cx="2253771" cy="1609725"/>
             <wp:effectExtent l="0" t="0" r="0" b="0"/>
             <wp:docPr id="8" name="Picture 8"/>
             <wp:cNvGraphicFramePr>
@@ -3788,7 +4268,7 @@
                     <pic:cNvPicPr/>
                   </pic:nvPicPr>
                   <pic:blipFill>
-                    <a:blip r:embed="rId11" cstate="print">
+                    <a:blip r:embed="rId13" cstate="print">
                       <a:extLst>
                         <a:ext uri="{28A0092B-C50C-407E-A947-70E740481C1C}">
                           <a14:useLocalDpi xmlns:a14="http://schemas.microsoft.com/office/drawing/2010/main" val="0"/>
@@ -3802,7 +4282,7 @@
                   <pic:spPr>
                     <a:xfrm>
                       <a:off x="0" y="0"/>
-                      <a:ext cx="2444591" cy="1746016"/>
+                      <a:ext cx="2274220" cy="1624331"/>
                     </a:xfrm>
                     <a:prstGeom prst="rect">
                       <a:avLst/>
@@ -3830,15 +4310,39 @@
           <w:sz w:val="24"/>
           <w:szCs w:val="24"/>
         </w:rPr>
-        <w:t>Fig. 2</w:t>
-      </w:r>
-      <w:r>
-        <w:rPr>
-          <w:rFonts w:ascii="Times New Roman" w:hAnsi="Times New Roman" w:cs="Times New Roman"/>
-          <w:sz w:val="24"/>
-          <w:szCs w:val="24"/>
-        </w:rPr>
-        <w:tab/>
+        <w:t xml:space="preserve">Fig. </w:t>
+      </w:r>
+      <w:r>
+        <w:rPr>
+          <w:rFonts w:ascii="Times New Roman" w:hAnsi="Times New Roman" w:cs="Times New Roman"/>
+          <w:sz w:val="24"/>
+          <w:szCs w:val="24"/>
+        </w:rPr>
+        <w:t>1.</w:t>
+      </w:r>
+      <w:r>
+        <w:rPr>
+          <w:rFonts w:ascii="Times New Roman" w:hAnsi="Times New Roman" w:cs="Times New Roman"/>
+          <w:sz w:val="24"/>
+          <w:szCs w:val="24"/>
+        </w:rPr>
+        <w:t>2</w:t>
+      </w:r>
+      <w:r>
+        <w:rPr>
+          <w:rFonts w:ascii="Times New Roman" w:hAnsi="Times New Roman" w:cs="Times New Roman"/>
+          <w:sz w:val="24"/>
+          <w:szCs w:val="24"/>
+        </w:rPr>
+        <w:t>.</w:t>
+      </w:r>
+      <w:r>
+        <w:rPr>
+          <w:rFonts w:ascii="Times New Roman" w:hAnsi="Times New Roman" w:cs="Times New Roman"/>
+          <w:sz w:val="24"/>
+          <w:szCs w:val="24"/>
+        </w:rPr>
+        <w:t xml:space="preserve"> </w:t>
       </w:r>
       <w:r>
         <w:rPr>
@@ -3910,7 +4414,7 @@
                     <pic:cNvPicPr/>
                   </pic:nvPicPr>
                   <pic:blipFill>
-                    <a:blip r:embed="rId12" cstate="print">
+                    <a:blip r:embed="rId14" cstate="print">
                       <a:extLst>
                         <a:ext uri="{28A0092B-C50C-407E-A947-70E740481C1C}">
                           <a14:useLocalDpi xmlns:a14="http://schemas.microsoft.com/office/drawing/2010/main" val="0"/>
@@ -3954,8 +4458,110 @@
           <w:sz w:val="24"/>
           <w:szCs w:val="24"/>
         </w:rPr>
-        <w:t>Fig. 3</w:t>
-      </w:r>
+        <w:t>Fig. 1.</w:t>
+      </w:r>
+      <w:r>
+        <w:rPr>
+          <w:rFonts w:ascii="Times New Roman" w:hAnsi="Times New Roman" w:cs="Times New Roman"/>
+          <w:sz w:val="24"/>
+          <w:szCs w:val="24"/>
+        </w:rPr>
+        <w:t>3</w:t>
+      </w:r>
+      <w:r>
+        <w:rPr>
+          <w:rFonts w:ascii="Times New Roman" w:hAnsi="Times New Roman" w:cs="Times New Roman"/>
+          <w:sz w:val="24"/>
+          <w:szCs w:val="24"/>
+        </w:rPr>
+        <w:t>.</w:t>
+      </w:r>
+      <w:r>
+        <w:rPr>
+          <w:rFonts w:ascii="Times New Roman" w:hAnsi="Times New Roman" w:cs="Times New Roman"/>
+          <w:sz w:val="24"/>
+          <w:szCs w:val="24"/>
+        </w:rPr>
+        <w:t xml:space="preserve"> </w:t>
+      </w:r>
+      <w:r>
+        <w:rPr>
+          <w:rFonts w:ascii="Times New Roman" w:hAnsi="Times New Roman" w:cs="Times New Roman"/>
+          <w:sz w:val="24"/>
+          <w:szCs w:val="24"/>
+        </w:rPr>
+        <w:t>SMART Payment System – System Design</w:t>
+      </w:r>
+    </w:p>
+    <w:p>
+      <w:pPr>
+        <w:spacing w:line="480" w:lineRule="auto"/>
+        <w:ind w:firstLine="720"/>
+        <w:rPr>
+          <w:rFonts w:ascii="Times New Roman" w:hAnsi="Times New Roman" w:cs="Times New Roman"/>
+          <w:sz w:val="24"/>
+          <w:szCs w:val="24"/>
+        </w:rPr>
+      </w:pPr>
+      <w:r>
+        <w:rPr>
+          <w:rFonts w:ascii="Times New Roman" w:hAnsi="Times New Roman" w:cs="Times New Roman"/>
+          <w:b/>
+          <w:sz w:val="24"/>
+          <w:szCs w:val="24"/>
+        </w:rPr>
+        <w:t>ESP8266 Wi-Fi Module</w:t>
+      </w:r>
+      <w:r>
+        <w:rPr>
+          <w:rFonts w:ascii="Times New Roman" w:hAnsi="Times New Roman" w:cs="Times New Roman"/>
+          <w:sz w:val="24"/>
+          <w:szCs w:val="24"/>
+        </w:rPr>
+        <w:t xml:space="preserve">. This device will be used </w:t>
+      </w:r>
+      <w:r>
+        <w:rPr>
+          <w:rFonts w:ascii="Times New Roman" w:hAnsi="Times New Roman" w:cs="Times New Roman"/>
+          <w:sz w:val="24"/>
+          <w:szCs w:val="24"/>
+        </w:rPr>
+        <w:t>to connect the pic to the</w:t>
+      </w:r>
+      <w:r>
+        <w:rPr>
+          <w:rFonts w:ascii="Times New Roman" w:hAnsi="Times New Roman" w:cs="Times New Roman"/>
+          <w:sz w:val="24"/>
+          <w:szCs w:val="24"/>
+        </w:rPr>
+        <w:t xml:space="preserve"> cloud. It will serve as the communication bet</w:t>
+      </w:r>
+      <w:r>
+        <w:rPr>
+          <w:rFonts w:ascii="Times New Roman" w:hAnsi="Times New Roman" w:cs="Times New Roman"/>
+          <w:sz w:val="24"/>
+          <w:szCs w:val="24"/>
+        </w:rPr>
+        <w:t>ween the cloud and the m</w:t>
+      </w:r>
+      <w:r>
+        <w:rPr>
+          <w:rFonts w:ascii="Times New Roman" w:hAnsi="Times New Roman" w:cs="Times New Roman"/>
+          <w:sz w:val="24"/>
+          <w:szCs w:val="24"/>
+        </w:rPr>
+        <w:t>icrocontroller.</w:t>
+      </w:r>
+    </w:p>
+    <w:p>
+      <w:pPr>
+        <w:spacing w:line="480" w:lineRule="auto"/>
+        <w:rPr>
+          <w:rFonts w:ascii="Times New Roman" w:hAnsi="Times New Roman" w:cs="Times New Roman"/>
+          <w:sz w:val="24"/>
+          <w:szCs w:val="24"/>
+        </w:rPr>
+      </w:pPr>
       <w:r>
         <w:rPr>
           <w:rFonts w:ascii="Times New Roman" w:hAnsi="Times New Roman" w:cs="Times New Roman"/>
@@ -3967,80 +4573,35 @@
       <w:r>
         <w:rPr>
           <w:rFonts w:ascii="Times New Roman" w:hAnsi="Times New Roman" w:cs="Times New Roman"/>
-          <w:sz w:val="24"/>
-          <w:szCs w:val="24"/>
-        </w:rPr>
-        <w:t>SMART Payment System – System Design</w:t>
-      </w:r>
-    </w:p>
-    <w:p>
-      <w:pPr>
-        <w:spacing w:line="480" w:lineRule="auto"/>
-        <w:rPr>
-          <w:rFonts w:ascii="Times New Roman" w:hAnsi="Times New Roman" w:cs="Times New Roman"/>
-          <w:sz w:val="24"/>
-          <w:szCs w:val="24"/>
-        </w:rPr>
-      </w:pPr>
-    </w:p>
-    <w:p>
-      <w:pPr>
-        <w:spacing w:line="480" w:lineRule="auto"/>
-        <w:ind w:firstLine="720"/>
-        <w:rPr>
-          <w:rFonts w:ascii="Times New Roman" w:hAnsi="Times New Roman" w:cs="Times New Roman"/>
-          <w:sz w:val="24"/>
-          <w:szCs w:val="24"/>
-        </w:rPr>
-      </w:pPr>
-      <w:r>
-        <w:rPr>
-          <w:rFonts w:ascii="Times New Roman" w:hAnsi="Times New Roman" w:cs="Times New Roman"/>
-          <w:b/>
-          <w:sz w:val="24"/>
-          <w:szCs w:val="24"/>
-        </w:rPr>
-        <w:t>ESP8266 Wi-Fi Module</w:t>
-      </w:r>
-      <w:r>
-        <w:rPr>
-          <w:rFonts w:ascii="Times New Roman" w:hAnsi="Times New Roman" w:cs="Times New Roman"/>
-          <w:sz w:val="24"/>
-          <w:szCs w:val="24"/>
-        </w:rPr>
-        <w:t xml:space="preserve">. This device will be used </w:t>
-      </w:r>
-      <w:r>
-        <w:rPr>
-          <w:rFonts w:ascii="Times New Roman" w:hAnsi="Times New Roman" w:cs="Times New Roman"/>
-          <w:sz w:val="24"/>
-          <w:szCs w:val="24"/>
-        </w:rPr>
-        <w:t>to connect the pic to the</w:t>
-      </w:r>
-      <w:r>
-        <w:rPr>
-          <w:rFonts w:ascii="Times New Roman" w:hAnsi="Times New Roman" w:cs="Times New Roman"/>
-          <w:sz w:val="24"/>
-          <w:szCs w:val="24"/>
-        </w:rPr>
-        <w:t xml:space="preserve"> cloud. It will serve as the communication bet</w:t>
-      </w:r>
-      <w:r>
-        <w:rPr>
-          <w:rFonts w:ascii="Times New Roman" w:hAnsi="Times New Roman" w:cs="Times New Roman"/>
-          <w:sz w:val="24"/>
-          <w:szCs w:val="24"/>
-        </w:rPr>
-        <w:t>ween the cloud and the m</w:t>
-      </w:r>
-      <w:r>
-        <w:rPr>
-          <w:rFonts w:ascii="Times New Roman" w:hAnsi="Times New Roman" w:cs="Times New Roman"/>
-          <w:sz w:val="24"/>
-          <w:szCs w:val="24"/>
-        </w:rPr>
-        <w:t>icrocontroller.</w:t>
+          <w:b/>
+          <w:sz w:val="24"/>
+          <w:szCs w:val="24"/>
+        </w:rPr>
+        <w:t>Barcode Scanner</w:t>
+      </w:r>
+      <w:r>
+        <w:rPr>
+          <w:rFonts w:ascii="Times New Roman" w:hAnsi="Times New Roman" w:cs="Times New Roman"/>
+          <w:sz w:val="24"/>
+          <w:szCs w:val="24"/>
+        </w:rPr>
+        <w:t>. It will be used to read the barcodes of the product</w:t>
+      </w:r>
+      <w:r>
+        <w:rPr>
+          <w:rFonts w:ascii="Times New Roman" w:hAnsi="Times New Roman" w:cs="Times New Roman"/>
+          <w:sz w:val="24"/>
+          <w:szCs w:val="24"/>
+        </w:rPr>
+        <w:t>s</w:t>
+      </w:r>
+      <w:r>
+        <w:rPr>
+          <w:rFonts w:ascii="Times New Roman" w:hAnsi="Times New Roman" w:cs="Times New Roman"/>
+          <w:sz w:val="24"/>
+          <w:szCs w:val="24"/>
+        </w:rPr>
+        <w:t xml:space="preserve"> found in the USLS – IS cafeteria.</w:t>
       </w:r>
     </w:p>
     <w:p>
@@ -4067,31 +4628,15 @@
           <w:sz w:val="24"/>
           <w:szCs w:val="24"/>
         </w:rPr>
-        <w:t>Barcode Scanner</w:t>
-      </w:r>
-      <w:r>
-        <w:rPr>
-          <w:rFonts w:ascii="Times New Roman" w:hAnsi="Times New Roman" w:cs="Times New Roman"/>
-          <w:sz w:val="24"/>
-          <w:szCs w:val="24"/>
-        </w:rPr>
-        <w:t>. It will be used to read the barcodes of the product</w:t>
-      </w:r>
-      <w:r>
-        <w:rPr>
-          <w:rFonts w:ascii="Times New Roman" w:hAnsi="Times New Roman" w:cs="Times New Roman"/>
-          <w:sz w:val="24"/>
-          <w:szCs w:val="24"/>
-        </w:rPr>
-        <w:t>s</w:t>
-      </w:r>
-      <w:r>
-        <w:rPr>
-          <w:rFonts w:ascii="Times New Roman" w:hAnsi="Times New Roman" w:cs="Times New Roman"/>
-          <w:sz w:val="24"/>
-          <w:szCs w:val="24"/>
-        </w:rPr>
-        <w:t xml:space="preserve"> found in the USLS – IS cafeteria.</w:t>
+        <w:t>Bill Acceptor</w:t>
+      </w:r>
+      <w:r>
+        <w:rPr>
+          <w:rFonts w:ascii="Times New Roman" w:hAnsi="Times New Roman" w:cs="Times New Roman"/>
+          <w:sz w:val="24"/>
+          <w:szCs w:val="24"/>
+        </w:rPr>
+        <w:t>. This will be used in the loading machine to accept the peso-bills.</w:t>
       </w:r>
     </w:p>
     <w:p>
@@ -4118,15 +4663,15 @@
           <w:sz w:val="24"/>
           <w:szCs w:val="24"/>
         </w:rPr>
-        <w:t>Bill Acceptor</w:t>
-      </w:r>
-      <w:r>
-        <w:rPr>
-          <w:rFonts w:ascii="Times New Roman" w:hAnsi="Times New Roman" w:cs="Times New Roman"/>
-          <w:sz w:val="24"/>
-          <w:szCs w:val="24"/>
-        </w:rPr>
-        <w:t>. This will be used in the loading machine to accept the peso-bills.</w:t>
+        <w:t>PIC Microcontroller</w:t>
+      </w:r>
+      <w:r>
+        <w:rPr>
+          <w:rFonts w:ascii="Times New Roman" w:hAnsi="Times New Roman" w:cs="Times New Roman"/>
+          <w:sz w:val="24"/>
+          <w:szCs w:val="24"/>
+        </w:rPr>
+        <w:t>. The PIC Microcontroller will control all hardware devices.</w:t>
       </w:r>
     </w:p>
     <w:p>
@@ -4153,15 +4698,15 @@
           <w:sz w:val="24"/>
           <w:szCs w:val="24"/>
         </w:rPr>
-        <w:t>PIC Microcontroller</w:t>
-      </w:r>
-      <w:r>
-        <w:rPr>
-          <w:rFonts w:ascii="Times New Roman" w:hAnsi="Times New Roman" w:cs="Times New Roman"/>
-          <w:sz w:val="24"/>
-          <w:szCs w:val="24"/>
-        </w:rPr>
-        <w:t>. The PIC Microcontroller will control all hardware devices.</w:t>
+        <w:t>4x4 Keypad Module</w:t>
+      </w:r>
+      <w:r>
+        <w:rPr>
+          <w:rFonts w:ascii="Times New Roman" w:hAnsi="Times New Roman" w:cs="Times New Roman"/>
+          <w:sz w:val="24"/>
+          <w:szCs w:val="24"/>
+        </w:rPr>
+        <w:t>. This will be used for the input in the vendor and loading kiosk.</w:t>
       </w:r>
     </w:p>
     <w:p>
@@ -4180,41 +4725,6 @@
           <w:szCs w:val="24"/>
         </w:rPr>
         <w:lastRenderedPageBreak/>
-        <w:tab/>
-      </w:r>
-      <w:r>
-        <w:rPr>
-          <w:rFonts w:ascii="Times New Roman" w:hAnsi="Times New Roman" w:cs="Times New Roman"/>
-          <w:b/>
-          <w:sz w:val="24"/>
-          <w:szCs w:val="24"/>
-        </w:rPr>
-        <w:t>4x4 Keypad Module</w:t>
-      </w:r>
-      <w:r>
-        <w:rPr>
-          <w:rFonts w:ascii="Times New Roman" w:hAnsi="Times New Roman" w:cs="Times New Roman"/>
-          <w:sz w:val="24"/>
-          <w:szCs w:val="24"/>
-        </w:rPr>
-        <w:t>. This will be used for the input in the vendor and loading kiosk.</w:t>
-      </w:r>
-    </w:p>
-    <w:p>
-      <w:pPr>
-        <w:spacing w:line="480" w:lineRule="auto"/>
-        <w:rPr>
-          <w:rFonts w:ascii="Times New Roman" w:hAnsi="Times New Roman" w:cs="Times New Roman"/>
-          <w:sz w:val="24"/>
-          <w:szCs w:val="24"/>
-        </w:rPr>
-      </w:pPr>
-      <w:r>
-        <w:rPr>
-          <w:rFonts w:ascii="Times New Roman" w:hAnsi="Times New Roman" w:cs="Times New Roman"/>
-          <w:sz w:val="24"/>
-          <w:szCs w:val="24"/>
-        </w:rPr>
         <w:tab/>
       </w:r>
       <w:r>
@@ -4395,7 +4905,7 @@
                     <pic:cNvPicPr/>
                   </pic:nvPicPr>
                   <pic:blipFill>
-                    <a:blip r:embed="rId13">
+                    <a:blip r:embed="rId15">
                       <a:extLst>
                         <a:ext uri="{28A0092B-C50C-407E-A947-70E740481C1C}">
                           <a14:useLocalDpi xmlns:a14="http://schemas.microsoft.com/office/drawing/2010/main" val="0"/>
@@ -4447,15 +4957,7 @@
           <w:sz w:val="24"/>
           <w:szCs w:val="24"/>
         </w:rPr>
-        <w:t>4</w:t>
-      </w:r>
-      <w:r>
-        <w:rPr>
-          <w:rFonts w:ascii="Times New Roman" w:hAnsi="Times New Roman" w:cs="Times New Roman"/>
-          <w:sz w:val="24"/>
-          <w:szCs w:val="24"/>
-        </w:rPr>
-        <w:tab/>
+        <w:t xml:space="preserve">2.1 </w:t>
       </w:r>
       <w:r>
         <w:rPr>
@@ -4544,7 +5046,7 @@
                     <pic:cNvPicPr/>
                   </pic:nvPicPr>
                   <pic:blipFill>
-                    <a:blip r:embed="rId14" cstate="print">
+                    <a:blip r:embed="rId16" cstate="print">
                       <a:extLst>
                         <a:ext uri="{28A0092B-C50C-407E-A947-70E740481C1C}">
                           <a14:useLocalDpi xmlns:a14="http://schemas.microsoft.com/office/drawing/2010/main" val="0"/>
@@ -4595,8 +5097,26 @@
           <w:sz w:val="24"/>
           <w:szCs w:val="24"/>
         </w:rPr>
-        <w:t>5</w:t>
-      </w:r>
+        <w:t xml:space="preserve">2.2 </w:t>
+      </w:r>
+      <w:r>
+        <w:rPr>
+          <w:rFonts w:ascii="Times New Roman" w:hAnsi="Times New Roman" w:cs="Times New Roman"/>
+          <w:sz w:val="24"/>
+          <w:szCs w:val="24"/>
+        </w:rPr>
+        <w:t>Loading Transaction Flowchart</w:t>
+      </w:r>
+    </w:p>
+    <w:p>
+      <w:pPr>
+        <w:spacing w:line="480" w:lineRule="auto"/>
+        <w:rPr>
+          <w:rFonts w:ascii="Times New Roman" w:hAnsi="Times New Roman" w:cs="Times New Roman"/>
+          <w:sz w:val="24"/>
+          <w:szCs w:val="24"/>
+        </w:rPr>
+      </w:pPr>
       <w:r>
         <w:rPr>
           <w:rFonts w:ascii="Times New Roman" w:hAnsi="Times New Roman" w:cs="Times New Roman"/>
@@ -4608,10 +5128,19 @@
       <w:r>
         <w:rPr>
           <w:rFonts w:ascii="Times New Roman" w:hAnsi="Times New Roman" w:cs="Times New Roman"/>
-          <w:sz w:val="24"/>
-          <w:szCs w:val="24"/>
-        </w:rPr>
-        <w:t>Loading Transaction Flowchart</w:t>
+          <w:b/>
+          <w:sz w:val="24"/>
+          <w:szCs w:val="24"/>
+        </w:rPr>
+        <w:t>Cloud</w:t>
+      </w:r>
+      <w:r>
+        <w:rPr>
+          <w:rFonts w:ascii="Times New Roman" w:hAnsi="Times New Roman" w:cs="Times New Roman"/>
+          <w:sz w:val="24"/>
+          <w:szCs w:val="24"/>
+        </w:rPr>
+        <w:t>. It is where transactions are processed and data is stored.</w:t>
       </w:r>
     </w:p>
     <w:p>
@@ -4638,16 +5167,36 @@
           <w:sz w:val="24"/>
           <w:szCs w:val="24"/>
         </w:rPr>
-        <w:t>Cloud</w:t>
-      </w:r>
-      <w:r>
-        <w:rPr>
-          <w:rFonts w:ascii="Times New Roman" w:hAnsi="Times New Roman" w:cs="Times New Roman"/>
-          <w:sz w:val="24"/>
-          <w:szCs w:val="24"/>
-        </w:rPr>
-        <w:t>. It is where transactions are processed and data is stored.</w:t>
-      </w:r>
+        <w:t>Mobile Application</w:t>
+      </w:r>
+      <w:r>
+        <w:rPr>
+          <w:rFonts w:ascii="Times New Roman" w:hAnsi="Times New Roman" w:cs="Times New Roman"/>
+          <w:sz w:val="24"/>
+          <w:szCs w:val="24"/>
+        </w:rPr>
+        <w:t>. This will be an app provided for the parents where they can monitor the transactions made by the student and limit the child’s daily expenditures.</w:t>
+      </w:r>
+    </w:p>
+    <w:p>
+      <w:pPr>
+        <w:spacing w:line="480" w:lineRule="auto"/>
+        <w:rPr>
+          <w:rFonts w:ascii="Times New Roman" w:hAnsi="Times New Roman" w:cs="Times New Roman"/>
+          <w:sz w:val="24"/>
+          <w:szCs w:val="24"/>
+        </w:rPr>
+      </w:pPr>
+    </w:p>
+    <w:p>
+      <w:pPr>
+        <w:spacing w:line="480" w:lineRule="auto"/>
+        <w:rPr>
+          <w:rFonts w:ascii="Times New Roman" w:hAnsi="Times New Roman" w:cs="Times New Roman"/>
+          <w:sz w:val="24"/>
+          <w:szCs w:val="24"/>
+        </w:rPr>
+      </w:pPr>
     </w:p>
     <w:p>
       <w:pPr>
@@ -4666,43 +5215,811 @@
         </w:rPr>
         <w:tab/>
       </w:r>
-      <w:r>
-        <w:rPr>
-          <w:rFonts w:ascii="Times New Roman" w:hAnsi="Times New Roman" w:cs="Times New Roman"/>
-          <w:b/>
-          <w:sz w:val="24"/>
-          <w:szCs w:val="24"/>
-        </w:rPr>
-        <w:t>Mobile Application</w:t>
-      </w:r>
-      <w:r>
-        <w:rPr>
-          <w:rFonts w:ascii="Times New Roman" w:hAnsi="Times New Roman" w:cs="Times New Roman"/>
-          <w:sz w:val="24"/>
-          <w:szCs w:val="24"/>
-        </w:rPr>
-        <w:t>. This will be an app provided for the parents where they can monitor the transactions made by the student and limit the child’s daily expenditures.</w:t>
-      </w:r>
-    </w:p>
-    <w:p>
-      <w:pPr>
-        <w:spacing w:line="480" w:lineRule="auto"/>
-        <w:rPr>
-          <w:rFonts w:ascii="Times New Roman" w:hAnsi="Times New Roman" w:cs="Times New Roman"/>
-          <w:sz w:val="24"/>
-          <w:szCs w:val="24"/>
-        </w:rPr>
-      </w:pPr>
-    </w:p>
-    <w:p>
-      <w:pPr>
-        <w:spacing w:line="480" w:lineRule="auto"/>
-        <w:rPr>
-          <w:rFonts w:ascii="Times New Roman" w:hAnsi="Times New Roman" w:cs="Times New Roman"/>
-          <w:sz w:val="24"/>
-          <w:szCs w:val="24"/>
-        </w:rPr>
-      </w:pPr>
+    </w:p>
+    <w:p>
+      <w:pPr>
+        <w:spacing w:line="480" w:lineRule="auto"/>
+        <w:rPr>
+          <w:rFonts w:ascii="Times New Roman" w:hAnsi="Times New Roman" w:cs="Times New Roman"/>
+          <w:sz w:val="24"/>
+          <w:szCs w:val="24"/>
+        </w:rPr>
+      </w:pPr>
+    </w:p>
+    <w:p>
+      <w:pPr>
+        <w:spacing w:line="480" w:lineRule="auto"/>
+        <w:rPr>
+          <w:rFonts w:ascii="Times New Roman" w:hAnsi="Times New Roman" w:cs="Times New Roman"/>
+          <w:sz w:val="24"/>
+          <w:szCs w:val="24"/>
+        </w:rPr>
+      </w:pPr>
+    </w:p>
+    <w:p>
+      <w:pPr>
+        <w:spacing w:line="480" w:lineRule="auto"/>
+        <w:rPr>
+          <w:rFonts w:ascii="Times New Roman" w:hAnsi="Times New Roman" w:cs="Times New Roman"/>
+          <w:sz w:val="24"/>
+          <w:szCs w:val="24"/>
+        </w:rPr>
+      </w:pPr>
+    </w:p>
+    <w:p>
+      <w:pPr>
+        <w:spacing w:line="480" w:lineRule="auto"/>
+        <w:ind w:left="720" w:hanging="720"/>
+        <w:jc w:val="center"/>
+        <w:rPr>
+          <w:rFonts w:ascii="Times New Roman" w:hAnsi="Times New Roman" w:cs="Times New Roman"/>
+          <w:b/>
+          <w:sz w:val="24"/>
+          <w:szCs w:val="24"/>
+        </w:rPr>
+      </w:pPr>
+      <w:r>
+        <w:rPr>
+          <w:rFonts w:ascii="Times New Roman" w:hAnsi="Times New Roman" w:cs="Times New Roman"/>
+          <w:b/>
+          <w:sz w:val="24"/>
+          <w:szCs w:val="24"/>
+        </w:rPr>
+        <w:lastRenderedPageBreak/>
+        <w:t>REFERENCES</w:t>
+      </w:r>
+    </w:p>
+    <w:p>
+      <w:pPr>
+        <w:spacing w:line="480" w:lineRule="auto"/>
+        <w:ind w:left="720" w:hanging="720"/>
+        <w:rPr>
+          <w:rFonts w:ascii="Times New Roman" w:hAnsi="Times New Roman" w:cs="Times New Roman"/>
+          <w:sz w:val="24"/>
+          <w:szCs w:val="24"/>
+        </w:rPr>
+      </w:pPr>
+    </w:p>
+    <w:p>
+      <w:pPr>
+        <w:spacing w:line="360" w:lineRule="auto"/>
+        <w:ind w:left="720" w:hanging="720"/>
+        <w:rPr>
+          <w:rStyle w:val="Hyperlink"/>
+          <w:rFonts w:ascii="Times New Roman" w:hAnsi="Times New Roman" w:cs="Times New Roman"/>
+          <w:color w:val="auto"/>
+          <w:sz w:val="24"/>
+          <w:szCs w:val="24"/>
+          <w:u w:val="none"/>
+        </w:rPr>
+      </w:pPr>
+      <w:r>
+        <w:rPr>
+          <w:rFonts w:ascii="Times New Roman" w:hAnsi="Times New Roman" w:cs="Times New Roman"/>
+          <w:sz w:val="24"/>
+          <w:szCs w:val="24"/>
+        </w:rPr>
+        <w:t>Avram,</w:t>
+      </w:r>
+      <w:r>
+        <w:rPr>
+          <w:rFonts w:ascii="Times New Roman" w:hAnsi="Times New Roman" w:cs="Times New Roman"/>
+          <w:sz w:val="24"/>
+          <w:szCs w:val="24"/>
+        </w:rPr>
+        <w:t xml:space="preserve"> </w:t>
+      </w:r>
+      <w:r>
+        <w:rPr>
+          <w:rFonts w:ascii="Times New Roman" w:hAnsi="Times New Roman" w:cs="Times New Roman"/>
+          <w:sz w:val="24"/>
+          <w:szCs w:val="24"/>
+        </w:rPr>
+        <w:t xml:space="preserve">M. J. </w:t>
+      </w:r>
+      <w:r>
+        <w:rPr>
+          <w:rFonts w:ascii="Times New Roman" w:hAnsi="Times New Roman" w:cs="Times New Roman"/>
+          <w:sz w:val="24"/>
+          <w:szCs w:val="24"/>
+        </w:rPr>
+        <w:t>(</w:t>
+      </w:r>
+      <w:r>
+        <w:rPr>
+          <w:rFonts w:ascii="Times New Roman" w:hAnsi="Times New Roman" w:cs="Times New Roman"/>
+          <w:sz w:val="24"/>
+          <w:szCs w:val="24"/>
+        </w:rPr>
+        <w:t>2014</w:t>
+      </w:r>
+      <w:r>
+        <w:rPr>
+          <w:rFonts w:ascii="Times New Roman" w:hAnsi="Times New Roman" w:cs="Times New Roman"/>
+          <w:sz w:val="24"/>
+          <w:szCs w:val="24"/>
+        </w:rPr>
+        <w:t>)</w:t>
+      </w:r>
+      <w:r>
+        <w:rPr>
+          <w:rFonts w:ascii="Times New Roman" w:hAnsi="Times New Roman" w:cs="Times New Roman"/>
+          <w:sz w:val="24"/>
+          <w:szCs w:val="24"/>
+        </w:rPr>
+        <w:t>. Advantages and Challenges of Adopting Cloud Computing from an Enterprise Perspective</w:t>
+      </w:r>
+      <w:r>
+        <w:rPr>
+          <w:rFonts w:ascii="Times New Roman" w:hAnsi="Times New Roman" w:cs="Times New Roman"/>
+          <w:sz w:val="24"/>
+          <w:szCs w:val="24"/>
+        </w:rPr>
+        <w:t xml:space="preserve">, </w:t>
+      </w:r>
+      <w:r>
+        <w:rPr>
+          <w:rFonts w:ascii="Times New Roman" w:hAnsi="Times New Roman" w:cs="Times New Roman"/>
+          <w:sz w:val="24"/>
+          <w:szCs w:val="24"/>
+        </w:rPr>
+        <w:t xml:space="preserve">Retrieved from: </w:t>
+      </w:r>
+      <w:hyperlink r:id="rId17" w:history="1">
+        <w:r>
+          <w:rPr>
+            <w:rStyle w:val="Hyperlink"/>
+            <w:rFonts w:ascii="Times New Roman" w:hAnsi="Times New Roman" w:cs="Times New Roman"/>
+            <w:color w:val="auto"/>
+            <w:sz w:val="24"/>
+            <w:szCs w:val="24"/>
+            <w:u w:val="none"/>
+          </w:rPr>
+          <w:t>https://www.sciencedirect.com/science/article/pii/S221201731300710X</w:t>
+        </w:r>
+      </w:hyperlink>
+    </w:p>
+    <w:p>
+      <w:pPr>
+        <w:spacing w:line="360" w:lineRule="auto"/>
+        <w:ind w:left="720" w:hanging="720"/>
+        <w:rPr>
+          <w:rFonts w:ascii="Times New Roman" w:hAnsi="Times New Roman" w:cs="Times New Roman"/>
+          <w:sz w:val="24"/>
+          <w:szCs w:val="24"/>
+        </w:rPr>
+      </w:pPr>
+      <w:r>
+        <w:rPr>
+          <w:rStyle w:val="Hyperlink"/>
+          <w:rFonts w:ascii="Times New Roman" w:hAnsi="Times New Roman" w:cs="Times New Roman"/>
+          <w:color w:val="auto"/>
+          <w:sz w:val="24"/>
+          <w:szCs w:val="24"/>
+          <w:u w:val="none"/>
+        </w:rPr>
+        <w:t xml:space="preserve">Cameron, P. (2018). Advantaged of Automation, Retrieved from: </w:t>
+      </w:r>
+      <w:r>
+        <w:rPr>
+          <w:rStyle w:val="Hyperlink"/>
+          <w:rFonts w:ascii="Times New Roman" w:hAnsi="Times New Roman" w:cs="Times New Roman"/>
+          <w:color w:val="auto"/>
+          <w:sz w:val="24"/>
+          <w:szCs w:val="24"/>
+          <w:u w:val="none"/>
+        </w:rPr>
+        <w:t>https://www.helpsystems.com/resources/guides/automated-operations-5-benefits-your-organization</w:t>
+      </w:r>
+    </w:p>
+    <w:p>
+      <w:pPr>
+        <w:spacing w:line="360" w:lineRule="auto"/>
+        <w:ind w:left="720" w:hanging="720"/>
+        <w:rPr>
+          <w:rFonts w:ascii="Times New Roman" w:hAnsi="Times New Roman" w:cs="Times New Roman"/>
+          <w:sz w:val="24"/>
+          <w:szCs w:val="24"/>
+        </w:rPr>
+      </w:pPr>
+      <w:r>
+        <w:rPr>
+          <w:rFonts w:ascii="Times New Roman" w:hAnsi="Times New Roman" w:cs="Times New Roman"/>
+          <w:sz w:val="24"/>
+          <w:szCs w:val="24"/>
+        </w:rPr>
+        <w:t xml:space="preserve">French National RFID Center. (2018). How NFC </w:t>
+      </w:r>
+      <w:r>
+        <w:rPr>
+          <w:rFonts w:ascii="Times New Roman" w:hAnsi="Times New Roman" w:cs="Times New Roman"/>
+          <w:sz w:val="24"/>
+          <w:szCs w:val="24"/>
+        </w:rPr>
+        <w:t xml:space="preserve">Works, </w:t>
+      </w:r>
+      <w:r>
+        <w:rPr>
+          <w:rFonts w:ascii="Times New Roman" w:hAnsi="Times New Roman" w:cs="Times New Roman"/>
+          <w:sz w:val="24"/>
+          <w:szCs w:val="24"/>
+        </w:rPr>
+        <w:t>CNRFID</w:t>
+      </w:r>
+      <w:r>
+        <w:rPr>
+          <w:rFonts w:ascii="Times New Roman" w:hAnsi="Times New Roman" w:cs="Times New Roman"/>
+          <w:sz w:val="24"/>
+          <w:szCs w:val="24"/>
+        </w:rPr>
+        <w:t>, From Innovation to Deployment of RFID and</w:t>
+      </w:r>
+      <w:r>
+        <w:rPr>
+          <w:rFonts w:ascii="Times New Roman" w:hAnsi="Times New Roman" w:cs="Times New Roman"/>
+          <w:sz w:val="24"/>
+          <w:szCs w:val="24"/>
+        </w:rPr>
+        <w:t xml:space="preserve"> NFC </w:t>
+      </w:r>
+      <w:r>
+        <w:rPr>
+          <w:rFonts w:ascii="Times New Roman" w:hAnsi="Times New Roman" w:cs="Times New Roman"/>
+          <w:sz w:val="24"/>
+          <w:szCs w:val="24"/>
+        </w:rPr>
+        <w:t>Solutions,</w:t>
+      </w:r>
+      <w:r>
+        <w:rPr>
+          <w:rFonts w:ascii="Times New Roman" w:hAnsi="Times New Roman" w:cs="Times New Roman"/>
+          <w:sz w:val="24"/>
+          <w:szCs w:val="24"/>
+        </w:rPr>
+        <w:t xml:space="preserve"> Retrieved from:</w:t>
+      </w:r>
+      <w:r>
+        <w:rPr>
+          <w:rFonts w:ascii="Times New Roman" w:hAnsi="Times New Roman" w:cs="Times New Roman"/>
+          <w:sz w:val="24"/>
+          <w:szCs w:val="24"/>
+        </w:rPr>
+        <w:t xml:space="preserve"> </w:t>
+      </w:r>
+      <w:r>
+        <w:rPr>
+          <w:rFonts w:ascii="Times New Roman" w:hAnsi="Times New Roman" w:cs="Times New Roman"/>
+          <w:sz w:val="24"/>
+          <w:szCs w:val="24"/>
+        </w:rPr>
+        <w:t>http://www.centrenational-rfid.com/h</w:t>
+      </w:r>
+      <w:r>
+        <w:rPr>
+          <w:rFonts w:ascii="Times New Roman" w:hAnsi="Times New Roman" w:cs="Times New Roman"/>
+          <w:sz w:val="24"/>
+          <w:szCs w:val="24"/>
+        </w:rPr>
+        <w:t>.</w:t>
+      </w:r>
+      <w:r>
+        <w:rPr>
+          <w:rFonts w:ascii="Times New Roman" w:hAnsi="Times New Roman" w:cs="Times New Roman"/>
+          <w:sz w:val="24"/>
+          <w:szCs w:val="24"/>
+        </w:rPr>
+        <w:t>ow-nfc-works-article-133-gb-ruid-202.html</w:t>
+      </w:r>
+    </w:p>
+    <w:p>
+      <w:pPr>
+        <w:spacing w:line="360" w:lineRule="auto"/>
+        <w:ind w:left="720" w:hanging="720"/>
+        <w:rPr>
+          <w:rFonts w:ascii="Times New Roman" w:hAnsi="Times New Roman" w:cs="Times New Roman"/>
+          <w:sz w:val="24"/>
+          <w:szCs w:val="24"/>
+        </w:rPr>
+      </w:pPr>
+      <w:r>
+        <w:rPr>
+          <w:rFonts w:ascii="Times New Roman" w:hAnsi="Times New Roman" w:cs="Times New Roman"/>
+          <w:sz w:val="24"/>
+          <w:szCs w:val="24"/>
+        </w:rPr>
+        <w:t xml:space="preserve">Gloag, D. (2018). Mobile App: Definition, Development and Management, Retrieved from: </w:t>
+      </w:r>
+      <w:r>
+        <w:rPr>
+          <w:rFonts w:ascii="Times New Roman" w:hAnsi="Times New Roman" w:cs="Times New Roman"/>
+          <w:sz w:val="24"/>
+          <w:szCs w:val="24"/>
+        </w:rPr>
+        <w:t>https://study.com/academy/lesson/mobile-app-definition-development-management.html</w:t>
+      </w:r>
+    </w:p>
+    <w:p>
+      <w:pPr>
+        <w:spacing w:line="360" w:lineRule="auto"/>
+        <w:ind w:left="720" w:hanging="720"/>
+        <w:rPr>
+          <w:rFonts w:ascii="Times New Roman" w:hAnsi="Times New Roman" w:cs="Times New Roman"/>
+          <w:sz w:val="24"/>
+          <w:szCs w:val="24"/>
+        </w:rPr>
+      </w:pPr>
+      <w:r>
+        <w:rPr>
+          <w:rFonts w:ascii="Times New Roman" w:hAnsi="Times New Roman" w:cs="Times New Roman"/>
+          <w:sz w:val="24"/>
+          <w:szCs w:val="24"/>
+        </w:rPr>
+        <w:t>Herron</w:t>
+      </w:r>
+      <w:r>
+        <w:rPr>
+          <w:rFonts w:ascii="Times New Roman" w:hAnsi="Times New Roman" w:cs="Times New Roman"/>
+          <w:sz w:val="24"/>
+          <w:szCs w:val="24"/>
+        </w:rPr>
+        <w:t>,</w:t>
+      </w:r>
+      <w:r>
+        <w:rPr>
+          <w:rFonts w:ascii="Times New Roman" w:hAnsi="Times New Roman" w:cs="Times New Roman"/>
+          <w:sz w:val="24"/>
+          <w:szCs w:val="24"/>
+        </w:rPr>
+        <w:t xml:space="preserve"> D.</w:t>
+      </w:r>
+      <w:r>
+        <w:rPr>
+          <w:rFonts w:ascii="Times New Roman" w:hAnsi="Times New Roman" w:cs="Times New Roman"/>
+          <w:sz w:val="24"/>
+          <w:szCs w:val="24"/>
+        </w:rPr>
+        <w:t xml:space="preserve"> </w:t>
+      </w:r>
+      <w:r>
+        <w:rPr>
+          <w:rFonts w:ascii="Times New Roman" w:hAnsi="Times New Roman" w:cs="Times New Roman"/>
+          <w:sz w:val="24"/>
+          <w:szCs w:val="24"/>
+        </w:rPr>
+        <w:t>(</w:t>
+      </w:r>
+      <w:r>
+        <w:rPr>
+          <w:rFonts w:ascii="Times New Roman" w:hAnsi="Times New Roman" w:cs="Times New Roman"/>
+          <w:sz w:val="24"/>
+          <w:szCs w:val="24"/>
+        </w:rPr>
+        <w:t>2015</w:t>
+      </w:r>
+      <w:r>
+        <w:rPr>
+          <w:rFonts w:ascii="Times New Roman" w:hAnsi="Times New Roman" w:cs="Times New Roman"/>
+          <w:sz w:val="24"/>
+          <w:szCs w:val="24"/>
+        </w:rPr>
+        <w:t>)</w:t>
+      </w:r>
+      <w:r>
+        <w:rPr>
+          <w:rFonts w:ascii="Times New Roman" w:hAnsi="Times New Roman" w:cs="Times New Roman"/>
+          <w:sz w:val="24"/>
+          <w:szCs w:val="24"/>
+        </w:rPr>
+        <w:t>. Systems and Methods for Individualized Customer Retail</w:t>
+      </w:r>
+      <w:r>
+        <w:rPr>
+          <w:rFonts w:ascii="Times New Roman" w:hAnsi="Times New Roman" w:cs="Times New Roman"/>
+          <w:sz w:val="24"/>
+          <w:szCs w:val="24"/>
+        </w:rPr>
+        <w:t xml:space="preserve"> Services Using RFID Wristbands.</w:t>
+      </w:r>
+      <w:r>
+        <w:rPr>
+          <w:rFonts w:ascii="Times New Roman" w:hAnsi="Times New Roman" w:cs="Times New Roman"/>
+          <w:sz w:val="24"/>
+          <w:szCs w:val="24"/>
+        </w:rPr>
+        <w:t xml:space="preserve"> Retrieved from: https://patents.googl</w:t>
+      </w:r>
+      <w:r>
+        <w:rPr>
+          <w:rFonts w:ascii="Times New Roman" w:hAnsi="Times New Roman" w:cs="Times New Roman"/>
+          <w:sz w:val="24"/>
+          <w:szCs w:val="24"/>
+        </w:rPr>
+        <w:t>e.com/patent/US20150083803A1/en</w:t>
+      </w:r>
+    </w:p>
+    <w:p>
+      <w:pPr>
+        <w:spacing w:line="360" w:lineRule="auto"/>
+        <w:ind w:left="720" w:hanging="720"/>
+        <w:rPr>
+          <w:rFonts w:ascii="Times New Roman" w:hAnsi="Times New Roman" w:cs="Times New Roman"/>
+          <w:sz w:val="24"/>
+          <w:szCs w:val="24"/>
+        </w:rPr>
+      </w:pPr>
+      <w:r>
+        <w:rPr>
+          <w:rFonts w:ascii="Times New Roman" w:hAnsi="Times New Roman" w:cs="Times New Roman"/>
+          <w:sz w:val="24"/>
+          <w:szCs w:val="24"/>
+        </w:rPr>
+        <w:t>Liu, R., Lin, S., &amp; Hubbard, B. (2015), Utilizing RFID Technology in Chinese Power Grid Logistics Management, Yarlagadda, P., Proceedings of the 3rd International Conference on Material, Mechanical and Manufacturing Engineering.</w:t>
+      </w:r>
+    </w:p>
+    <w:p>
+      <w:pPr>
+        <w:spacing w:line="360" w:lineRule="auto"/>
+        <w:ind w:left="720" w:hanging="720"/>
+        <w:rPr>
+          <w:rFonts w:ascii="Times New Roman" w:hAnsi="Times New Roman" w:cs="Times New Roman"/>
+          <w:sz w:val="24"/>
+          <w:szCs w:val="24"/>
+        </w:rPr>
+      </w:pPr>
+      <w:r>
+        <w:rPr>
+          <w:rFonts w:ascii="Times New Roman" w:hAnsi="Times New Roman" w:cs="Times New Roman"/>
+          <w:sz w:val="24"/>
+          <w:szCs w:val="24"/>
+        </w:rPr>
+        <w:t>Marian, P., (2015</w:t>
+      </w:r>
+      <w:r>
+        <w:rPr>
+          <w:rFonts w:ascii="Times New Roman" w:hAnsi="Times New Roman" w:cs="Times New Roman"/>
+          <w:sz w:val="24"/>
+          <w:szCs w:val="24"/>
+        </w:rPr>
+        <w:t xml:space="preserve">). </w:t>
+      </w:r>
+      <w:r>
+        <w:rPr>
+          <w:rFonts w:ascii="Times New Roman" w:hAnsi="Times New Roman" w:cs="Times New Roman"/>
+          <w:sz w:val="24"/>
+          <w:szCs w:val="24"/>
+        </w:rPr>
+        <w:t>ESP8266 Datasheet</w:t>
+      </w:r>
+      <w:r>
+        <w:rPr>
+          <w:rFonts w:ascii="Times New Roman" w:hAnsi="Times New Roman" w:cs="Times New Roman"/>
+          <w:sz w:val="24"/>
+          <w:szCs w:val="24"/>
+        </w:rPr>
+        <w:t>, El</w:t>
+      </w:r>
+      <w:r>
+        <w:rPr>
+          <w:rFonts w:ascii="Times New Roman" w:hAnsi="Times New Roman" w:cs="Times New Roman"/>
+          <w:sz w:val="24"/>
+          <w:szCs w:val="24"/>
+        </w:rPr>
+        <w:t>ectro Schematics, Retrieve</w:t>
+      </w:r>
+      <w:r>
+        <w:rPr>
+          <w:rFonts w:ascii="Times New Roman" w:hAnsi="Times New Roman" w:cs="Times New Roman"/>
+          <w:sz w:val="24"/>
+          <w:szCs w:val="24"/>
+        </w:rPr>
+        <w:t>d</w:t>
+      </w:r>
+      <w:r>
+        <w:rPr>
+          <w:rFonts w:ascii="Times New Roman" w:hAnsi="Times New Roman" w:cs="Times New Roman"/>
+          <w:sz w:val="24"/>
+          <w:szCs w:val="24"/>
+        </w:rPr>
+        <w:t xml:space="preserve"> from:</w:t>
+      </w:r>
+      <w:r>
+        <w:rPr>
+          <w:rFonts w:ascii="Times New Roman" w:hAnsi="Times New Roman" w:cs="Times New Roman"/>
+          <w:sz w:val="24"/>
+          <w:szCs w:val="24"/>
+        </w:rPr>
+        <w:t xml:space="preserve"> </w:t>
+      </w:r>
+      <w:hyperlink r:id="rId18" w:history="1">
+        <w:r>
+          <w:rPr>
+            <w:rStyle w:val="Hyperlink"/>
+            <w:rFonts w:ascii="Times New Roman" w:hAnsi="Times New Roman" w:cs="Times New Roman"/>
+            <w:color w:val="auto"/>
+            <w:sz w:val="24"/>
+            <w:szCs w:val="24"/>
+            <w:u w:val="none"/>
+          </w:rPr>
+          <w:t>https://www.electroschematics.com/11276/esp8266-datasheet/</w:t>
+        </w:r>
+      </w:hyperlink>
+    </w:p>
+    <w:p>
+      <w:pPr>
+        <w:spacing w:line="360" w:lineRule="auto"/>
+        <w:ind w:left="720" w:hanging="720"/>
+        <w:rPr>
+          <w:rFonts w:ascii="Times New Roman" w:hAnsi="Times New Roman" w:cs="Times New Roman"/>
+          <w:sz w:val="24"/>
+          <w:szCs w:val="24"/>
+        </w:rPr>
+      </w:pPr>
+      <w:r>
+        <w:rPr>
+          <w:rFonts w:ascii="Times New Roman" w:hAnsi="Times New Roman" w:cs="Times New Roman"/>
+          <w:sz w:val="24"/>
+          <w:szCs w:val="24"/>
+        </w:rPr>
+        <w:t>Orozco, J.</w:t>
+      </w:r>
+      <w:r>
+        <w:rPr>
+          <w:rFonts w:ascii="Times New Roman" w:hAnsi="Times New Roman" w:cs="Times New Roman"/>
+          <w:sz w:val="24"/>
+          <w:szCs w:val="24"/>
+        </w:rPr>
+        <w:t xml:space="preserve"> </w:t>
+      </w:r>
+      <w:r>
+        <w:rPr>
+          <w:rFonts w:ascii="Times New Roman" w:hAnsi="Times New Roman" w:cs="Times New Roman"/>
+          <w:sz w:val="24"/>
+          <w:szCs w:val="24"/>
+        </w:rPr>
+        <w:t>(</w:t>
+      </w:r>
+      <w:r>
+        <w:rPr>
+          <w:rFonts w:ascii="Times New Roman" w:hAnsi="Times New Roman" w:cs="Times New Roman"/>
+          <w:sz w:val="24"/>
+          <w:szCs w:val="24"/>
+        </w:rPr>
+        <w:t>2014</w:t>
+      </w:r>
+      <w:r>
+        <w:rPr>
+          <w:rFonts w:ascii="Times New Roman" w:hAnsi="Times New Roman" w:cs="Times New Roman"/>
+          <w:sz w:val="24"/>
+          <w:szCs w:val="24"/>
+        </w:rPr>
+        <w:t>)</w:t>
+      </w:r>
+      <w:r>
+        <w:rPr>
+          <w:rFonts w:ascii="Times New Roman" w:hAnsi="Times New Roman" w:cs="Times New Roman"/>
+          <w:sz w:val="24"/>
+          <w:szCs w:val="24"/>
+        </w:rPr>
+        <w:t>. Mobile Application for Monitoring and Managing Transactions Associated with Accounts Maintained at Financial Institutions Retrieved from: https://patents.google.com/patent/US20140046830A1/en</w:t>
+      </w:r>
+    </w:p>
+    <w:p>
+      <w:pPr>
+        <w:spacing w:line="360" w:lineRule="auto"/>
+        <w:ind w:left="720" w:hanging="720"/>
+        <w:rPr>
+          <w:rFonts w:ascii="Times New Roman" w:hAnsi="Times New Roman" w:cs="Times New Roman"/>
+          <w:sz w:val="24"/>
+          <w:szCs w:val="24"/>
+        </w:rPr>
+      </w:pPr>
+      <w:r>
+        <w:rPr>
+          <w:rFonts w:ascii="Times New Roman" w:hAnsi="Times New Roman" w:cs="Times New Roman"/>
+          <w:sz w:val="24"/>
+          <w:szCs w:val="24"/>
+        </w:rPr>
+        <w:lastRenderedPageBreak/>
+        <w:t>Purwaningsih</w:t>
+      </w:r>
+      <w:r>
+        <w:rPr>
+          <w:rFonts w:ascii="Times New Roman" w:hAnsi="Times New Roman" w:cs="Times New Roman"/>
+          <w:sz w:val="24"/>
+          <w:szCs w:val="24"/>
+        </w:rPr>
+        <w:t>, M.</w:t>
+      </w:r>
+      <w:r>
+        <w:rPr>
+          <w:rFonts w:ascii="Times New Roman" w:hAnsi="Times New Roman" w:cs="Times New Roman"/>
+          <w:sz w:val="24"/>
+          <w:szCs w:val="24"/>
+        </w:rPr>
+        <w:t xml:space="preserve"> </w:t>
+      </w:r>
+      <w:r>
+        <w:rPr>
+          <w:rFonts w:ascii="Times New Roman" w:hAnsi="Times New Roman" w:cs="Times New Roman"/>
+          <w:sz w:val="24"/>
+          <w:szCs w:val="24"/>
+        </w:rPr>
+        <w:t>(</w:t>
+      </w:r>
+      <w:r>
+        <w:rPr>
+          <w:rFonts w:ascii="Times New Roman" w:hAnsi="Times New Roman" w:cs="Times New Roman"/>
+          <w:sz w:val="24"/>
+          <w:szCs w:val="24"/>
+        </w:rPr>
+        <w:t>2014</w:t>
+      </w:r>
+      <w:r>
+        <w:rPr>
+          <w:rFonts w:ascii="Times New Roman" w:hAnsi="Times New Roman" w:cs="Times New Roman"/>
+          <w:sz w:val="24"/>
+          <w:szCs w:val="24"/>
+        </w:rPr>
+        <w:t>)</w:t>
+      </w:r>
+      <w:r>
+        <w:rPr>
+          <w:rFonts w:ascii="Times New Roman" w:hAnsi="Times New Roman" w:cs="Times New Roman"/>
+          <w:sz w:val="24"/>
+          <w:szCs w:val="24"/>
+        </w:rPr>
+        <w:t>. Micropayment Design System Using Near Field</w:t>
+      </w:r>
+      <w:r>
+        <w:rPr>
+          <w:rFonts w:ascii="Times New Roman" w:hAnsi="Times New Roman" w:cs="Times New Roman"/>
+          <w:sz w:val="24"/>
+          <w:szCs w:val="24"/>
+        </w:rPr>
+        <w:t xml:space="preserve"> Communication Technology (NFC),</w:t>
+      </w:r>
+      <w:r>
+        <w:rPr>
+          <w:rFonts w:ascii="Times New Roman" w:hAnsi="Times New Roman" w:cs="Times New Roman"/>
+          <w:sz w:val="24"/>
+          <w:szCs w:val="24"/>
+        </w:rPr>
+        <w:t xml:space="preserve"> Retrieved from: http://repository.perbanas</w:t>
+      </w:r>
+      <w:r>
+        <w:rPr>
+          <w:rFonts w:ascii="Times New Roman" w:hAnsi="Times New Roman" w:cs="Times New Roman"/>
+          <w:sz w:val="24"/>
+          <w:szCs w:val="24"/>
+        </w:rPr>
+        <w:t>.id/xmlui/handle/123456789/1341</w:t>
+      </w:r>
+    </w:p>
+    <w:p>
+      <w:pPr>
+        <w:spacing w:line="360" w:lineRule="auto"/>
+        <w:ind w:left="720" w:hanging="720"/>
+        <w:rPr>
+          <w:rFonts w:ascii="Times New Roman" w:hAnsi="Times New Roman" w:cs="Times New Roman"/>
+          <w:sz w:val="24"/>
+          <w:szCs w:val="24"/>
+        </w:rPr>
+      </w:pPr>
+      <w:r>
+        <w:rPr>
+          <w:rFonts w:ascii="Times New Roman" w:hAnsi="Times New Roman" w:cs="Times New Roman"/>
+          <w:sz w:val="24"/>
+          <w:szCs w:val="24"/>
+        </w:rPr>
+        <w:t xml:space="preserve"> Ryan, V. (2017), </w:t>
+      </w:r>
+      <w:r>
+        <w:rPr>
+          <w:rFonts w:ascii="Times New Roman" w:hAnsi="Times New Roman" w:cs="Times New Roman"/>
+          <w:sz w:val="24"/>
+          <w:szCs w:val="24"/>
+        </w:rPr>
+        <w:t>What Is A Pic Microcontroller? What Can It Do?</w:t>
+      </w:r>
+      <w:r>
+        <w:rPr>
+          <w:rFonts w:ascii="Times New Roman" w:hAnsi="Times New Roman" w:cs="Times New Roman"/>
+          <w:sz w:val="24"/>
+          <w:szCs w:val="24"/>
+        </w:rPr>
+        <w:t xml:space="preserve"> </w:t>
+      </w:r>
+      <w:r>
+        <w:rPr>
+          <w:rFonts w:ascii="Times New Roman" w:hAnsi="Times New Roman" w:cs="Times New Roman"/>
+          <w:sz w:val="24"/>
+          <w:szCs w:val="24"/>
+        </w:rPr>
+        <w:t xml:space="preserve">, World </w:t>
+      </w:r>
+      <w:r>
+        <w:rPr>
+          <w:rFonts w:ascii="Times New Roman" w:hAnsi="Times New Roman" w:cs="Times New Roman"/>
+          <w:sz w:val="24"/>
+          <w:szCs w:val="24"/>
+        </w:rPr>
+        <w:t>Association Technology Teachers</w:t>
+      </w:r>
+      <w:r>
+        <w:rPr>
+          <w:rFonts w:ascii="Times New Roman" w:hAnsi="Times New Roman" w:cs="Times New Roman"/>
+          <w:sz w:val="24"/>
+          <w:szCs w:val="24"/>
+        </w:rPr>
+        <w:t xml:space="preserve">, Retrieved from: </w:t>
+      </w:r>
+      <w:r>
+        <w:rPr>
+          <w:rFonts w:ascii="Times New Roman" w:hAnsi="Times New Roman" w:cs="Times New Roman"/>
+          <w:sz w:val="24"/>
+          <w:szCs w:val="24"/>
+        </w:rPr>
+        <w:t>http://www.technologystudent.com/pics/picgen1.html</w:t>
+      </w:r>
+    </w:p>
+    <w:p>
+      <w:pPr>
+        <w:spacing w:line="360" w:lineRule="auto"/>
+        <w:ind w:left="720" w:hanging="720"/>
+        <w:rPr>
+          <w:rFonts w:ascii="Times New Roman" w:hAnsi="Times New Roman" w:cs="Times New Roman"/>
+          <w:sz w:val="24"/>
+          <w:szCs w:val="24"/>
+        </w:rPr>
+      </w:pPr>
+      <w:r>
+        <w:rPr>
+          <w:rFonts w:ascii="Times New Roman" w:hAnsi="Times New Roman" w:cs="Times New Roman"/>
+          <w:sz w:val="24"/>
+          <w:szCs w:val="24"/>
+        </w:rPr>
+        <w:t>Rouse, M. (2015). Vendor, TechTarget, Retrieve</w:t>
+      </w:r>
+      <w:r>
+        <w:rPr>
+          <w:rFonts w:ascii="Times New Roman" w:hAnsi="Times New Roman" w:cs="Times New Roman"/>
+          <w:sz w:val="24"/>
+          <w:szCs w:val="24"/>
+        </w:rPr>
+        <w:t>d</w:t>
+      </w:r>
+      <w:r>
+        <w:rPr>
+          <w:rFonts w:ascii="Times New Roman" w:hAnsi="Times New Roman" w:cs="Times New Roman"/>
+          <w:sz w:val="24"/>
+          <w:szCs w:val="24"/>
+        </w:rPr>
+        <w:t xml:space="preserve"> from</w:t>
+      </w:r>
+      <w:r>
+        <w:rPr>
+          <w:rFonts w:ascii="Times New Roman" w:hAnsi="Times New Roman" w:cs="Times New Roman"/>
+          <w:sz w:val="24"/>
+          <w:szCs w:val="24"/>
+        </w:rPr>
+        <w:t>:</w:t>
+      </w:r>
+      <w:r>
+        <w:rPr>
+          <w:rFonts w:ascii="Times New Roman" w:hAnsi="Times New Roman" w:cs="Times New Roman"/>
+          <w:sz w:val="24"/>
+          <w:szCs w:val="24"/>
+        </w:rPr>
+        <w:t xml:space="preserve"> </w:t>
+      </w:r>
+      <w:r>
+        <w:rPr>
+          <w:rFonts w:ascii="Times New Roman" w:hAnsi="Times New Roman" w:cs="Times New Roman"/>
+          <w:sz w:val="24"/>
+          <w:szCs w:val="24"/>
+        </w:rPr>
+        <w:t>https://whatis.techtarget.com/definition/vendor</w:t>
+      </w:r>
     </w:p>
     <w:p>
       <w:pPr>
@@ -4779,6 +6096,11 @@
 <w:hdr xmlns:wpc="http://schemas.microsoft.com/office/word/2010/wordprocessingCanvas" xmlns:mc="http://schemas.openxmlformats.org/markup-compatibility/2006" xmlns:o="urn:schemas-microsoft-com:office:office" xmlns:r="http://schemas.openxmlformats.org/officeDocument/2006/relationships" xmlns:m="http://schemas.openxmlformats.org/officeDocument/2006/math" xmlns:v="urn:schemas-microsoft-com:vml" xmlns:wp14="http://schemas.microsoft.com/office/word/2010/wordprocessingDrawing" xmlns:wp="http://schemas.openxmlformats.org/drawingml/2006/wordprocessingDrawing" xmlns:w10="urn:schemas-microsoft-com:office:word" xmlns:w="http://schemas.openxmlformats.org/wordprocessingml/2006/main" xmlns:w14="http://schemas.microsoft.com/office/word/2010/wordml" xmlns:w15="http://schemas.microsoft.com/office/word/2012/wordml" xmlns:wpg="http://schemas.microsoft.com/office/word/2010/wordprocessingGroup" xmlns:wpi="http://schemas.microsoft.com/office/word/2010/wordprocessingInk" xmlns:wne="http://schemas.microsoft.com/office/word/2006/wordml" xmlns:wps="http://schemas.microsoft.com/office/word/2010/wordprocessingShape" mc:Ignorable="w14 w15 wp14">
   <w:sdt>
     <w:sdtPr>
+      <w:rPr>
+        <w:rFonts w:ascii="Times New Roman" w:hAnsi="Times New Roman" w:cs="Times New Roman"/>
+        <w:sz w:val="24"/>
+        <w:szCs w:val="24"/>
+      </w:rPr>
       <w:id w:val="-580755423"/>
       <w:docPartObj>
         <w:docPartGallery w:val="Page Numbers (Top of Page)"/>
@@ -4795,25 +6117,51 @@
         <w:pPr>
           <w:pStyle w:val="Header"/>
           <w:jc w:val="right"/>
+          <w:rPr>
+            <w:rFonts w:ascii="Times New Roman" w:hAnsi="Times New Roman" w:cs="Times New Roman"/>
+            <w:sz w:val="24"/>
+            <w:szCs w:val="24"/>
+          </w:rPr>
         </w:pPr>
         <w:r>
+          <w:rPr>
+            <w:rFonts w:ascii="Times New Roman" w:hAnsi="Times New Roman" w:cs="Times New Roman"/>
+            <w:sz w:val="24"/>
+            <w:szCs w:val="24"/>
+          </w:rPr>
           <w:fldChar w:fldCharType="begin"/>
         </w:r>
         <w:r>
+          <w:rPr>
+            <w:rFonts w:ascii="Times New Roman" w:hAnsi="Times New Roman" w:cs="Times New Roman"/>
+            <w:sz w:val="24"/>
+            <w:szCs w:val="24"/>
+          </w:rPr>
           <w:instrText xml:space="preserve"> PAGE   \* MERGEFORMAT </w:instrText>
         </w:r>
         <w:r>
+          <w:rPr>
+            <w:rFonts w:ascii="Times New Roman" w:hAnsi="Times New Roman" w:cs="Times New Roman"/>
+            <w:sz w:val="24"/>
+            <w:szCs w:val="24"/>
+          </w:rPr>
           <w:fldChar w:fldCharType="separate"/>
         </w:r>
         <w:r>
           <w:rPr>
+            <w:rFonts w:ascii="Times New Roman" w:hAnsi="Times New Roman" w:cs="Times New Roman"/>
             <w:noProof/>
+            <w:sz w:val="24"/>
+            <w:szCs w:val="24"/>
           </w:rPr>
-          <w:t>15</w:t>
+          <w:t>18</w:t>
         </w:r>
         <w:r>
           <w:rPr>
+            <w:rFonts w:ascii="Times New Roman" w:hAnsi="Times New Roman" w:cs="Times New Roman"/>
             <w:noProof/>
+            <w:sz w:val="24"/>
+            <w:szCs w:val="24"/>
           </w:rPr>
           <w:fldChar w:fldCharType="end"/>
         </w:r>
@@ -4823,6 +6171,18 @@
   <w:p>
     <w:pPr>
       <w:pStyle w:val="Header"/>
+      <w:jc w:val="right"/>
+    </w:pPr>
+  </w:p>
+</w:hdr>
+</file>
+
+<file path=word/header2.xml><?xml version="1.0" encoding="utf-8"?>
+<w:hdr xmlns:wpc="http://schemas.microsoft.com/office/word/2010/wordprocessingCanvas" xmlns:mc="http://schemas.openxmlformats.org/markup-compatibility/2006" xmlns:o="urn:schemas-microsoft-com:office:office" xmlns:r="http://schemas.openxmlformats.org/officeDocument/2006/relationships" xmlns:m="http://schemas.openxmlformats.org/officeDocument/2006/math" xmlns:v="urn:schemas-microsoft-com:vml" xmlns:wp14="http://schemas.microsoft.com/office/word/2010/wordprocessingDrawing" xmlns:wp="http://schemas.openxmlformats.org/drawingml/2006/wordprocessingDrawing" xmlns:w10="urn:schemas-microsoft-com:office:word" xmlns:w="http://schemas.openxmlformats.org/wordprocessingml/2006/main" xmlns:w14="http://schemas.microsoft.com/office/word/2010/wordml" xmlns:w15="http://schemas.microsoft.com/office/word/2012/wordml" xmlns:wpg="http://schemas.microsoft.com/office/word/2010/wordprocessingGroup" xmlns:wpi="http://schemas.microsoft.com/office/word/2010/wordprocessingInk" xmlns:wne="http://schemas.microsoft.com/office/word/2006/wordml" xmlns:wps="http://schemas.microsoft.com/office/word/2010/wordprocessingShape" mc:Ignorable="w14 w15 wp14">
+  <w:p>
+    <w:pPr>
+      <w:pStyle w:val="Header"/>
+      <w:jc w:val="right"/>
     </w:pPr>
   </w:p>
 </w:hdr>
@@ -5320,6 +6680,28 @@
       <w:spacing w:after="160" w:line="259" w:lineRule="auto"/>
     </w:pPr>
   </w:style>
+  <w:style w:type="paragraph" w:styleId="Heading1">
+    <w:name w:val="heading 1"/>
+    <w:basedOn w:val="Normal"/>
+    <w:next w:val="Normal"/>
+    <w:link w:val="Heading1Char"/>
+    <w:uiPriority w:val="9"/>
+    <w:qFormat/>
+    <w:rsid w:val="00EC3F95"/>
+    <w:pPr>
+      <w:keepNext/>
+      <w:keepLines/>
+      <w:spacing w:before="240" w:after="0"/>
+      <w:outlineLvl w:val="0"/>
+    </w:pPr>
+    <w:rPr>
+      <w:rFonts w:asciiTheme="majorHAnsi" w:eastAsiaTheme="majorEastAsia" w:hAnsiTheme="majorHAnsi" w:cstheme="majorBidi"/>
+      <w:color w:val="365F91" w:themeColor="accent1" w:themeShade="BF"/>
+      <w:sz w:val="32"/>
+      <w:szCs w:val="32"/>
+      <w:lang w:val="en-US"/>
+    </w:rPr>
+  </w:style>
   <w:style w:type="character" w:default="1" w:styleId="DefaultParagraphFont">
     <w:name w:val="Default Paragraph Font"/>
     <w:uiPriority w:val="1"/>
@@ -5417,6 +6799,20 @@
     <w:link w:val="Footer"/>
     <w:uiPriority w:val="99"/>
     <w:rsid w:val="00F90D4D"/>
+  </w:style>
+  <w:style w:type="character" w:customStyle="1" w:styleId="Heading1Char">
+    <w:name w:val="Heading 1 Char"/>
+    <w:basedOn w:val="DefaultParagraphFont"/>
+    <w:link w:val="Heading1"/>
+    <w:uiPriority w:val="9"/>
+    <w:rsid w:val="00EC3F95"/>
+    <w:rPr>
+      <w:rFonts w:asciiTheme="majorHAnsi" w:eastAsiaTheme="majorEastAsia" w:hAnsiTheme="majorHAnsi" w:cstheme="majorBidi"/>
+      <w:color w:val="365F91" w:themeColor="accent1" w:themeShade="BF"/>
+      <w:sz w:val="32"/>
+      <w:szCs w:val="32"/>
+      <w:lang w:val="en-US"/>
+    </w:rPr>
   </w:style>
 </w:styles>
 </file>
@@ -5704,4 +7100,16 @@
   <a:objectDefaults/>
   <a:extraClrSchemeLst/>
 </a:theme>
+</file>
+
+<file path=customXml/item1.xml><?xml version="1.0" encoding="utf-8"?>
+<b:Sources xmlns:b="http://schemas.openxmlformats.org/officeDocument/2006/bibliography" xmlns="http://schemas.openxmlformats.org/officeDocument/2006/bibliography" SelectedStyle="\APASixthEditionOfficeOnline.xsl" StyleName="APA" Version="6"/>
+</file>
+
+<file path=customXml/itemProps1.xml><?xml version="1.0" encoding="utf-8"?>
+<ds:datastoreItem xmlns:ds="http://schemas.openxmlformats.org/officeDocument/2006/customXml" ds:itemID="{30D5549B-7A36-4457-911A-842E086D346D}">
+  <ds:schemaRefs>
+    <ds:schemaRef ds:uri="http://schemas.openxmlformats.org/officeDocument/2006/bibliography"/>
+  </ds:schemaRefs>
+</ds:datastoreItem>
 </file>
</xml_diff>